<commit_message>
completed some more questions
</commit_message>
<xml_diff>
--- a/Python Questions.docx
+++ b/Python Questions.docx
@@ -1884,6 +1884,35 @@
         </w:rPr>
         <w:t>Answer:</w:t>
       </w:r>
+      <w:r>
+        <w:rPr>
+          <w:rFonts w:ascii="Georgia" w:hAnsi="Georgia"/>
+          <w:spacing w:val="-1"/>
+          <w:sz w:val="32"/>
+          <w:szCs w:val="32"/>
+        </w:rPr>
+        <w:t xml:space="preserve"> </w:t>
+      </w:r>
+      <w:proofErr w:type="gramStart"/>
+      <w:r>
+        <w:rPr>
+          <w:rFonts w:ascii="Georgia" w:hAnsi="Georgia"/>
+          <w:spacing w:val="-1"/>
+          <w:sz w:val="32"/>
+          <w:szCs w:val="32"/>
+        </w:rPr>
+        <w:t>remove(</w:t>
+      </w:r>
+      <w:proofErr w:type="gramEnd"/>
+      <w:r>
+        <w:rPr>
+          <w:rFonts w:ascii="Georgia" w:hAnsi="Georgia"/>
+          <w:spacing w:val="-1"/>
+          <w:sz w:val="32"/>
+          <w:szCs w:val="32"/>
+        </w:rPr>
+        <w:t>) and the file path.</w:t>
+      </w:r>
     </w:p>
     <w:p>
       <w:pPr>
@@ -1915,6 +1944,29 @@
     <w:p>
       <w:pPr>
         <w:pStyle w:val="hv"/>
+        <w:shd w:val="clear" w:color="auto" w:fill="FFFFFF"/>
+        <w:spacing w:before="252" w:beforeAutospacing="0" w:after="0" w:afterAutospacing="0" w:line="480" w:lineRule="atLeast"/>
+        <w:ind w:left="450"/>
+        <w:rPr>
+          <w:rFonts w:ascii="Georgia" w:hAnsi="Georgia"/>
+          <w:spacing w:val="-1"/>
+          <w:sz w:val="32"/>
+          <w:szCs w:val="32"/>
+        </w:rPr>
+      </w:pPr>
+      <w:r>
+        <w:rPr>
+          <w:rFonts w:ascii="Georgia" w:hAnsi="Georgia"/>
+          <w:spacing w:val="-1"/>
+          <w:sz w:val="32"/>
+          <w:szCs w:val="32"/>
+        </w:rPr>
+        <w:t>Answer: pickling is when an object is converted into a byte stream. Unpickling is the opposite converting it back in the object hierarchy.</w:t>
+      </w:r>
+    </w:p>
+    <w:p>
+      <w:pPr>
+        <w:pStyle w:val="hv"/>
         <w:numPr>
           <w:ilvl w:val="0"/>
           <w:numId w:val="1"/>
@@ -1942,6 +1994,47 @@
     <w:p>
       <w:pPr>
         <w:pStyle w:val="hv"/>
+        <w:shd w:val="clear" w:color="auto" w:fill="FFFFFF"/>
+        <w:spacing w:before="252" w:beforeAutospacing="0" w:after="0" w:afterAutospacing="0" w:line="480" w:lineRule="atLeast"/>
+        <w:ind w:left="450"/>
+        <w:rPr>
+          <w:rFonts w:ascii="Georgia" w:hAnsi="Georgia"/>
+          <w:spacing w:val="-1"/>
+          <w:sz w:val="32"/>
+          <w:szCs w:val="32"/>
+        </w:rPr>
+      </w:pPr>
+      <w:r>
+        <w:rPr>
+          <w:rFonts w:ascii="Georgia" w:hAnsi="Georgia"/>
+          <w:spacing w:val="-1"/>
+          <w:sz w:val="32"/>
+          <w:szCs w:val="32"/>
+        </w:rPr>
+        <w:t>Answer: Global namespace</w:t>
+      </w:r>
+      <w:r>
+        <w:rPr>
+          <w:rFonts w:ascii="Georgia" w:hAnsi="Georgia"/>
+          <w:spacing w:val="-1"/>
+          <w:sz w:val="32"/>
+          <w:szCs w:val="32"/>
+        </w:rPr>
+        <w:t>’s</w:t>
+      </w:r>
+      <w:r>
+        <w:rPr>
+          <w:rFonts w:ascii="Georgia" w:hAnsi="Georgia"/>
+          <w:spacing w:val="-1"/>
+          <w:sz w:val="32"/>
+          <w:szCs w:val="32"/>
+        </w:rPr>
+        <w:t xml:space="preserve"> is one that is available throughout the program. A local one would be one that is only in the function it is called in.</w:t>
+      </w:r>
+    </w:p>
+    <w:p>
+      <w:pPr>
+        <w:pStyle w:val="hv"/>
         <w:numPr>
           <w:ilvl w:val="0"/>
           <w:numId w:val="1"/>
@@ -1965,6 +2058,179 @@
         </w:rPr>
         <w:t xml:space="preserve">What is a </w:t>
       </w:r>
+      <w:r>
+        <w:rPr>
+          <w:rFonts w:ascii="Georgia" w:hAnsi="Georgia"/>
+          <w:spacing w:val="-1"/>
+          <w:sz w:val="32"/>
+          <w:szCs w:val="32"/>
+        </w:rPr>
+        <w:t>Boolean</w:t>
+      </w:r>
+      <w:r>
+        <w:rPr>
+          <w:rFonts w:ascii="Georgia" w:hAnsi="Georgia"/>
+          <w:spacing w:val="-1"/>
+          <w:sz w:val="32"/>
+          <w:szCs w:val="32"/>
+        </w:rPr>
+        <w:t xml:space="preserve"> in Python?</w:t>
+      </w:r>
+    </w:p>
+    <w:p>
+      <w:pPr>
+        <w:pStyle w:val="hv"/>
+        <w:shd w:val="clear" w:color="auto" w:fill="FFFFFF"/>
+        <w:spacing w:before="252" w:beforeAutospacing="0" w:after="0" w:afterAutospacing="0" w:line="480" w:lineRule="atLeast"/>
+        <w:ind w:left="450"/>
+        <w:rPr>
+          <w:rFonts w:ascii="Georgia" w:hAnsi="Georgia"/>
+          <w:spacing w:val="-1"/>
+          <w:sz w:val="32"/>
+          <w:szCs w:val="32"/>
+        </w:rPr>
+      </w:pPr>
+      <w:r>
+        <w:rPr>
+          <w:rFonts w:ascii="Georgia" w:hAnsi="Georgia"/>
+          <w:spacing w:val="-1"/>
+          <w:sz w:val="32"/>
+          <w:szCs w:val="32"/>
+        </w:rPr>
+        <w:t>Answer: True or False.</w:t>
+      </w:r>
+    </w:p>
+    <w:p>
+      <w:pPr>
+        <w:pStyle w:val="hv"/>
+        <w:numPr>
+          <w:ilvl w:val="0"/>
+          <w:numId w:val="1"/>
+        </w:numPr>
+        <w:shd w:val="clear" w:color="auto" w:fill="FFFFFF"/>
+        <w:spacing w:before="252" w:beforeAutospacing="0" w:after="0" w:afterAutospacing="0" w:line="480" w:lineRule="atLeast"/>
+        <w:ind w:left="450"/>
+        <w:rPr>
+          <w:rFonts w:ascii="Georgia" w:hAnsi="Georgia"/>
+          <w:spacing w:val="-1"/>
+          <w:sz w:val="32"/>
+          <w:szCs w:val="32"/>
+        </w:rPr>
+      </w:pPr>
+      <w:r>
+        <w:rPr>
+          <w:rFonts w:ascii="Georgia" w:hAnsi="Georgia"/>
+          <w:spacing w:val="-1"/>
+          <w:sz w:val="32"/>
+          <w:szCs w:val="32"/>
+        </w:rPr>
+        <w:lastRenderedPageBreak/>
+        <w:t>What is Python String format and Python String replace?</w:t>
+      </w:r>
+    </w:p>
+    <w:p>
+      <w:pPr>
+        <w:pStyle w:val="hv"/>
+        <w:numPr>
+          <w:ilvl w:val="0"/>
+          <w:numId w:val="1"/>
+        </w:numPr>
+        <w:shd w:val="clear" w:color="auto" w:fill="FFFFFF"/>
+        <w:spacing w:before="252" w:beforeAutospacing="0" w:after="0" w:afterAutospacing="0" w:line="480" w:lineRule="atLeast"/>
+        <w:ind w:left="450"/>
+        <w:rPr>
+          <w:rFonts w:ascii="Georgia" w:hAnsi="Georgia"/>
+          <w:spacing w:val="-1"/>
+          <w:sz w:val="32"/>
+          <w:szCs w:val="32"/>
+        </w:rPr>
+      </w:pPr>
+      <w:r>
+        <w:rPr>
+          <w:rFonts w:ascii="Georgia" w:hAnsi="Georgia"/>
+          <w:spacing w:val="-1"/>
+          <w:sz w:val="32"/>
+          <w:szCs w:val="32"/>
+        </w:rPr>
+        <w:t>Name some of the built-in modules in Python?</w:t>
+      </w:r>
+    </w:p>
+    <w:p>
+      <w:pPr>
+        <w:pStyle w:val="hv"/>
+        <w:shd w:val="clear" w:color="auto" w:fill="FFFFFF"/>
+        <w:spacing w:before="252" w:beforeAutospacing="0" w:after="0" w:afterAutospacing="0" w:line="480" w:lineRule="atLeast"/>
+        <w:ind w:left="450"/>
+        <w:rPr>
+          <w:rFonts w:ascii="Georgia" w:hAnsi="Georgia"/>
+          <w:spacing w:val="-1"/>
+          <w:sz w:val="32"/>
+          <w:szCs w:val="32"/>
+        </w:rPr>
+      </w:pPr>
+      <w:r>
+        <w:rPr>
+          <w:rFonts w:ascii="Georgia" w:hAnsi="Georgia"/>
+          <w:spacing w:val="-1"/>
+          <w:sz w:val="32"/>
+          <w:szCs w:val="32"/>
+        </w:rPr>
+        <w:t>Answer: Random, Math, array, and abc (Abstract base classes)</w:t>
+      </w:r>
+    </w:p>
+    <w:p>
+      <w:pPr>
+        <w:pStyle w:val="hv"/>
+        <w:numPr>
+          <w:ilvl w:val="0"/>
+          <w:numId w:val="1"/>
+        </w:numPr>
+        <w:shd w:val="clear" w:color="auto" w:fill="FFFFFF"/>
+        <w:spacing w:before="252" w:beforeAutospacing="0" w:after="0" w:afterAutospacing="0" w:line="480" w:lineRule="atLeast"/>
+        <w:ind w:left="450"/>
+        <w:rPr>
+          <w:rFonts w:ascii="Georgia" w:hAnsi="Georgia"/>
+          <w:spacing w:val="-1"/>
+          <w:sz w:val="32"/>
+          <w:szCs w:val="32"/>
+        </w:rPr>
+      </w:pPr>
+      <w:r>
+        <w:rPr>
+          <w:rFonts w:ascii="Georgia" w:hAnsi="Georgia"/>
+          <w:spacing w:val="-1"/>
+          <w:sz w:val="32"/>
+          <w:szCs w:val="32"/>
+        </w:rPr>
+        <w:t>What are the functions in Python?</w:t>
+      </w:r>
+    </w:p>
+    <w:p>
+      <w:pPr>
+        <w:pStyle w:val="hv"/>
+        <w:numPr>
+          <w:ilvl w:val="0"/>
+          <w:numId w:val="1"/>
+        </w:numPr>
+        <w:shd w:val="clear" w:color="auto" w:fill="FFFFFF"/>
+        <w:spacing w:before="252" w:beforeAutospacing="0" w:after="0" w:afterAutospacing="0" w:line="480" w:lineRule="atLeast"/>
+        <w:ind w:left="450"/>
+        <w:rPr>
+          <w:rFonts w:ascii="Georgia" w:hAnsi="Georgia"/>
+          <w:spacing w:val="-1"/>
+          <w:sz w:val="32"/>
+          <w:szCs w:val="32"/>
+        </w:rPr>
+      </w:pPr>
+      <w:r>
+        <w:rPr>
+          <w:rFonts w:ascii="Georgia" w:hAnsi="Georgia"/>
+          <w:spacing w:val="-1"/>
+          <w:sz w:val="32"/>
+          <w:szCs w:val="32"/>
+        </w:rPr>
+        <w:t xml:space="preserve">What are </w:t>
+      </w:r>
       <w:proofErr w:type="spellStart"/>
       <w:r>
         <w:rPr>
@@ -1973,7 +2239,7 @@
           <w:sz w:val="32"/>
           <w:szCs w:val="32"/>
         </w:rPr>
-        <w:t>boolean</w:t>
+        <w:t>Dict</w:t>
       </w:r>
       <w:proofErr w:type="spellEnd"/>
       <w:r>
@@ -1983,138 +2249,115 @@
           <w:sz w:val="32"/>
           <w:szCs w:val="32"/>
         </w:rPr>
-        <w:t xml:space="preserve"> in Python?</w:t>
-      </w:r>
-    </w:p>
-    <w:p>
-      <w:pPr>
-        <w:pStyle w:val="hv"/>
-        <w:shd w:val="clear" w:color="auto" w:fill="FFFFFF"/>
-        <w:spacing w:before="252" w:beforeAutospacing="0" w:after="0" w:afterAutospacing="0" w:line="480" w:lineRule="atLeast"/>
-        <w:ind w:left="450"/>
-        <w:rPr>
-          <w:rFonts w:ascii="Georgia" w:hAnsi="Georgia"/>
-          <w:spacing w:val="-1"/>
-          <w:sz w:val="32"/>
-          <w:szCs w:val="32"/>
-        </w:rPr>
-      </w:pPr>
-      <w:r>
-        <w:rPr>
-          <w:rFonts w:ascii="Georgia" w:hAnsi="Georgia"/>
-          <w:spacing w:val="-1"/>
-          <w:sz w:val="32"/>
-          <w:szCs w:val="32"/>
-        </w:rPr>
-        <w:t>Answer: True or False.</w:t>
-      </w:r>
-    </w:p>
-    <w:p>
-      <w:pPr>
-        <w:pStyle w:val="hv"/>
-        <w:numPr>
-          <w:ilvl w:val="0"/>
-          <w:numId w:val="1"/>
-        </w:numPr>
-        <w:shd w:val="clear" w:color="auto" w:fill="FFFFFF"/>
-        <w:spacing w:before="252" w:beforeAutospacing="0" w:after="0" w:afterAutospacing="0" w:line="480" w:lineRule="atLeast"/>
-        <w:ind w:left="450"/>
-        <w:rPr>
-          <w:rFonts w:ascii="Georgia" w:hAnsi="Georgia"/>
-          <w:spacing w:val="-1"/>
-          <w:sz w:val="32"/>
-          <w:szCs w:val="32"/>
-        </w:rPr>
-      </w:pPr>
-      <w:r>
-        <w:rPr>
-          <w:rFonts w:ascii="Georgia" w:hAnsi="Georgia"/>
-          <w:spacing w:val="-1"/>
-          <w:sz w:val="32"/>
-          <w:szCs w:val="32"/>
-        </w:rPr>
-        <w:t>What is Python String format and Python String replace?</w:t>
-      </w:r>
-    </w:p>
-    <w:p>
-      <w:pPr>
-        <w:pStyle w:val="hv"/>
-        <w:numPr>
-          <w:ilvl w:val="0"/>
-          <w:numId w:val="1"/>
-        </w:numPr>
-        <w:shd w:val="clear" w:color="auto" w:fill="FFFFFF"/>
-        <w:spacing w:before="252" w:beforeAutospacing="0" w:after="0" w:afterAutospacing="0" w:line="480" w:lineRule="atLeast"/>
-        <w:ind w:left="450"/>
-        <w:rPr>
-          <w:rFonts w:ascii="Georgia" w:hAnsi="Georgia"/>
-          <w:spacing w:val="-1"/>
-          <w:sz w:val="32"/>
-          <w:szCs w:val="32"/>
-        </w:rPr>
-      </w:pPr>
-      <w:r>
-        <w:rPr>
-          <w:rFonts w:ascii="Georgia" w:hAnsi="Georgia"/>
-          <w:spacing w:val="-1"/>
-          <w:sz w:val="32"/>
-          <w:szCs w:val="32"/>
-        </w:rPr>
-        <w:t>Name some of the built-in modules in Python?</w:t>
-      </w:r>
-    </w:p>
-    <w:p>
-      <w:pPr>
-        <w:pStyle w:val="hv"/>
-        <w:numPr>
-          <w:ilvl w:val="0"/>
-          <w:numId w:val="1"/>
-        </w:numPr>
-        <w:shd w:val="clear" w:color="auto" w:fill="FFFFFF"/>
-        <w:spacing w:before="252" w:beforeAutospacing="0" w:after="0" w:afterAutospacing="0" w:line="480" w:lineRule="atLeast"/>
-        <w:ind w:left="450"/>
-        <w:rPr>
-          <w:rFonts w:ascii="Georgia" w:hAnsi="Georgia"/>
-          <w:spacing w:val="-1"/>
-          <w:sz w:val="32"/>
-          <w:szCs w:val="32"/>
-        </w:rPr>
-      </w:pPr>
-      <w:r>
-        <w:rPr>
-          <w:rFonts w:ascii="Georgia" w:hAnsi="Georgia"/>
-          <w:spacing w:val="-1"/>
-          <w:sz w:val="32"/>
-          <w:szCs w:val="32"/>
-        </w:rPr>
-        <w:t>What are the functions in Python?</w:t>
-      </w:r>
-    </w:p>
-    <w:p>
-      <w:pPr>
-        <w:pStyle w:val="hv"/>
-        <w:numPr>
-          <w:ilvl w:val="0"/>
-          <w:numId w:val="1"/>
-        </w:numPr>
-        <w:shd w:val="clear" w:color="auto" w:fill="FFFFFF"/>
-        <w:spacing w:before="252" w:beforeAutospacing="0" w:after="0" w:afterAutospacing="0" w:line="480" w:lineRule="atLeast"/>
-        <w:ind w:left="450"/>
-        <w:rPr>
-          <w:rFonts w:ascii="Georgia" w:hAnsi="Georgia"/>
-          <w:spacing w:val="-1"/>
-          <w:sz w:val="32"/>
-          <w:szCs w:val="32"/>
-        </w:rPr>
-      </w:pPr>
-      <w:r>
-        <w:rPr>
-          <w:rFonts w:ascii="Georgia" w:hAnsi="Georgia"/>
-          <w:spacing w:val="-1"/>
-          <w:sz w:val="32"/>
-          <w:szCs w:val="32"/>
-        </w:rPr>
-        <w:t xml:space="preserve">What are </w:t>
+        <w:t xml:space="preserve"> and List comprehensions in Python?</w:t>
+      </w:r>
+    </w:p>
+    <w:p>
+      <w:pPr>
+        <w:pStyle w:val="hv"/>
+        <w:numPr>
+          <w:ilvl w:val="0"/>
+          <w:numId w:val="1"/>
+        </w:numPr>
+        <w:shd w:val="clear" w:color="auto" w:fill="FFFFFF"/>
+        <w:spacing w:before="252" w:beforeAutospacing="0" w:after="0" w:afterAutospacing="0" w:line="480" w:lineRule="atLeast"/>
+        <w:ind w:left="450"/>
+        <w:rPr>
+          <w:rFonts w:ascii="Georgia" w:hAnsi="Georgia"/>
+          <w:spacing w:val="-1"/>
+          <w:sz w:val="32"/>
+          <w:szCs w:val="32"/>
+        </w:rPr>
+      </w:pPr>
+      <w:r>
+        <w:rPr>
+          <w:rFonts w:ascii="Georgia" w:hAnsi="Georgia"/>
+          <w:spacing w:val="-1"/>
+          <w:sz w:val="32"/>
+          <w:szCs w:val="32"/>
+        </w:rPr>
+        <w:t>Define the term lambda?</w:t>
+      </w:r>
+    </w:p>
+    <w:p>
+      <w:pPr>
+        <w:pStyle w:val="hv"/>
+        <w:numPr>
+          <w:ilvl w:val="0"/>
+          <w:numId w:val="1"/>
+        </w:numPr>
+        <w:shd w:val="clear" w:color="auto" w:fill="FFFFFF"/>
+        <w:spacing w:before="252" w:beforeAutospacing="0" w:after="0" w:afterAutospacing="0" w:line="480" w:lineRule="atLeast"/>
+        <w:ind w:left="450"/>
+        <w:rPr>
+          <w:rFonts w:ascii="Georgia" w:hAnsi="Georgia"/>
+          <w:spacing w:val="-1"/>
+          <w:sz w:val="32"/>
+          <w:szCs w:val="32"/>
+        </w:rPr>
+      </w:pPr>
+      <w:r>
+        <w:rPr>
+          <w:rFonts w:ascii="Georgia" w:hAnsi="Georgia"/>
+          <w:spacing w:val="-1"/>
+          <w:sz w:val="32"/>
+          <w:szCs w:val="32"/>
+        </w:rPr>
+        <w:t>When would you use triple quotes as a delimiter?</w:t>
+      </w:r>
+    </w:p>
+    <w:p>
+      <w:pPr>
+        <w:pStyle w:val="hv"/>
+        <w:numPr>
+          <w:ilvl w:val="0"/>
+          <w:numId w:val="1"/>
+        </w:numPr>
+        <w:shd w:val="clear" w:color="auto" w:fill="FFFFFF"/>
+        <w:spacing w:before="252" w:beforeAutospacing="0" w:after="0" w:afterAutospacing="0" w:line="480" w:lineRule="atLeast"/>
+        <w:ind w:left="450"/>
+        <w:rPr>
+          <w:rFonts w:ascii="Georgia" w:hAnsi="Georgia"/>
+          <w:spacing w:val="-1"/>
+          <w:sz w:val="32"/>
+          <w:szCs w:val="32"/>
+        </w:rPr>
+      </w:pPr>
+      <w:r>
+        <w:rPr>
+          <w:rFonts w:ascii="Georgia" w:hAnsi="Georgia"/>
+          <w:spacing w:val="-1"/>
+          <w:sz w:val="32"/>
+          <w:szCs w:val="32"/>
+        </w:rPr>
+        <w:t>Define self in Python?</w:t>
+      </w:r>
+    </w:p>
+    <w:p>
+      <w:pPr>
+        <w:pStyle w:val="hv"/>
+        <w:numPr>
+          <w:ilvl w:val="0"/>
+          <w:numId w:val="1"/>
+        </w:numPr>
+        <w:shd w:val="clear" w:color="auto" w:fill="FFFFFF"/>
+        <w:spacing w:before="252" w:beforeAutospacing="0" w:after="0" w:afterAutospacing="0" w:line="480" w:lineRule="atLeast"/>
+        <w:ind w:left="450"/>
+        <w:rPr>
+          <w:rFonts w:ascii="Georgia" w:hAnsi="Georgia"/>
+          <w:spacing w:val="-1"/>
+          <w:sz w:val="32"/>
+          <w:szCs w:val="32"/>
+        </w:rPr>
+      </w:pPr>
+      <w:r>
+        <w:rPr>
+          <w:rFonts w:ascii="Georgia" w:hAnsi="Georgia"/>
+          <w:spacing w:val="-1"/>
+          <w:sz w:val="32"/>
+          <w:szCs w:val="32"/>
+        </w:rPr>
+        <w:t>What is _</w:t>
       </w:r>
       <w:proofErr w:type="spellStart"/>
       <w:r>
@@ -2124,7 +2367,7 @@
           <w:sz w:val="32"/>
           <w:szCs w:val="32"/>
         </w:rPr>
-        <w:t>Dict</w:t>
+        <w:t>init</w:t>
       </w:r>
       <w:proofErr w:type="spellEnd"/>
       <w:r>
@@ -2134,43 +2377,193 @@
           <w:sz w:val="32"/>
           <w:szCs w:val="32"/>
         </w:rPr>
-        <w:t xml:space="preserve"> and List comprehensions in Python?</w:t>
-      </w:r>
-    </w:p>
-    <w:p>
-      <w:pPr>
-        <w:pStyle w:val="hv"/>
-        <w:numPr>
-          <w:ilvl w:val="0"/>
-          <w:numId w:val="1"/>
-        </w:numPr>
-        <w:shd w:val="clear" w:color="auto" w:fill="FFFFFF"/>
-        <w:spacing w:before="252" w:beforeAutospacing="0" w:after="0" w:afterAutospacing="0" w:line="480" w:lineRule="atLeast"/>
-        <w:ind w:left="450"/>
-        <w:rPr>
-          <w:rFonts w:ascii="Georgia" w:hAnsi="Georgia"/>
-          <w:spacing w:val="-1"/>
-          <w:sz w:val="32"/>
-          <w:szCs w:val="32"/>
-        </w:rPr>
-      </w:pPr>
-      <w:r>
-        <w:rPr>
-          <w:rFonts w:ascii="Georgia" w:hAnsi="Georgia"/>
-          <w:spacing w:val="-1"/>
-          <w:sz w:val="32"/>
-          <w:szCs w:val="32"/>
-        </w:rPr>
-        <w:t>Define the term lambda?</w:t>
-      </w:r>
-    </w:p>
-    <w:p>
-      <w:pPr>
-        <w:pStyle w:val="hv"/>
-        <w:numPr>
-          <w:ilvl w:val="0"/>
-          <w:numId w:val="1"/>
-        </w:numPr>
+        <w:t>_?</w:t>
+      </w:r>
+    </w:p>
+    <w:p>
+      <w:pPr>
+        <w:pStyle w:val="hv"/>
+        <w:numPr>
+          <w:ilvl w:val="0"/>
+          <w:numId w:val="1"/>
+        </w:numPr>
+        <w:shd w:val="clear" w:color="auto" w:fill="FFFFFF"/>
+        <w:spacing w:before="252" w:beforeAutospacing="0" w:after="0" w:afterAutospacing="0" w:line="480" w:lineRule="atLeast"/>
+        <w:ind w:left="450"/>
+        <w:rPr>
+          <w:rFonts w:ascii="Georgia" w:hAnsi="Georgia"/>
+          <w:spacing w:val="-1"/>
+          <w:sz w:val="32"/>
+          <w:szCs w:val="32"/>
+        </w:rPr>
+      </w:pPr>
+      <w:r>
+        <w:rPr>
+          <w:rFonts w:ascii="Georgia" w:hAnsi="Georgia"/>
+          <w:spacing w:val="-1"/>
+          <w:sz w:val="32"/>
+          <w:szCs w:val="32"/>
+        </w:rPr>
+        <w:t>Define generators in Python?</w:t>
+      </w:r>
+    </w:p>
+    <w:p>
+      <w:pPr>
+        <w:pStyle w:val="hv"/>
+        <w:numPr>
+          <w:ilvl w:val="0"/>
+          <w:numId w:val="1"/>
+        </w:numPr>
+        <w:shd w:val="clear" w:color="auto" w:fill="FFFFFF"/>
+        <w:spacing w:before="252" w:beforeAutospacing="0" w:after="0" w:afterAutospacing="0" w:line="480" w:lineRule="atLeast"/>
+        <w:ind w:left="450"/>
+        <w:rPr>
+          <w:rFonts w:ascii="Georgia" w:hAnsi="Georgia"/>
+          <w:spacing w:val="-1"/>
+          <w:sz w:val="32"/>
+          <w:szCs w:val="32"/>
+        </w:rPr>
+      </w:pPr>
+      <w:r>
+        <w:rPr>
+          <w:rFonts w:ascii="Georgia" w:hAnsi="Georgia"/>
+          <w:spacing w:val="-1"/>
+          <w:sz w:val="32"/>
+          <w:szCs w:val="32"/>
+        </w:rPr>
+        <w:t>Define docstring in Python?</w:t>
+      </w:r>
+    </w:p>
+    <w:p>
+      <w:pPr>
+        <w:pStyle w:val="hv"/>
+        <w:numPr>
+          <w:ilvl w:val="0"/>
+          <w:numId w:val="1"/>
+        </w:numPr>
+        <w:shd w:val="clear" w:color="auto" w:fill="FFFFFF"/>
+        <w:spacing w:before="252" w:beforeAutospacing="0" w:after="0" w:afterAutospacing="0" w:line="480" w:lineRule="atLeast"/>
+        <w:ind w:left="450"/>
+        <w:rPr>
+          <w:rFonts w:ascii="Georgia" w:hAnsi="Georgia"/>
+          <w:spacing w:val="-1"/>
+          <w:sz w:val="32"/>
+          <w:szCs w:val="32"/>
+        </w:rPr>
+      </w:pPr>
+      <w:r>
+        <w:rPr>
+          <w:rFonts w:ascii="Georgia" w:hAnsi="Georgia"/>
+          <w:spacing w:val="-1"/>
+          <w:sz w:val="32"/>
+          <w:szCs w:val="32"/>
+        </w:rPr>
+        <w:t>How do we convert the string to lowercase?</w:t>
+      </w:r>
+    </w:p>
+    <w:p>
+      <w:pPr>
+        <w:pStyle w:val="hv"/>
+        <w:shd w:val="clear" w:color="auto" w:fill="FFFFFF"/>
+        <w:spacing w:before="252" w:beforeAutospacing="0" w:after="0" w:afterAutospacing="0" w:line="480" w:lineRule="atLeast"/>
+        <w:ind w:left="450"/>
+        <w:rPr>
+          <w:rFonts w:ascii="Georgia" w:hAnsi="Georgia"/>
+          <w:spacing w:val="-1"/>
+          <w:sz w:val="32"/>
+          <w:szCs w:val="32"/>
+        </w:rPr>
+      </w:pPr>
+      <w:r>
+        <w:rPr>
+          <w:rFonts w:ascii="Georgia" w:hAnsi="Georgia"/>
+          <w:spacing w:val="-1"/>
+          <w:sz w:val="32"/>
+          <w:szCs w:val="32"/>
+        </w:rPr>
+        <w:t>Answer: by using the method lower().</w:t>
+      </w:r>
+    </w:p>
+    <w:p>
+      <w:pPr>
+        <w:pStyle w:val="hv"/>
+        <w:numPr>
+          <w:ilvl w:val="0"/>
+          <w:numId w:val="1"/>
+        </w:numPr>
+        <w:shd w:val="clear" w:color="auto" w:fill="FFFFFF"/>
+        <w:spacing w:before="252" w:beforeAutospacing="0" w:after="0" w:afterAutospacing="0" w:line="480" w:lineRule="atLeast"/>
+        <w:ind w:left="450"/>
+        <w:rPr>
+          <w:rFonts w:ascii="Georgia" w:hAnsi="Georgia"/>
+          <w:spacing w:val="-1"/>
+          <w:sz w:val="32"/>
+          <w:szCs w:val="32"/>
+        </w:rPr>
+      </w:pPr>
+      <w:r>
+        <w:rPr>
+          <w:rFonts w:ascii="Georgia" w:hAnsi="Georgia"/>
+          <w:spacing w:val="-1"/>
+          <w:sz w:val="32"/>
+          <w:szCs w:val="32"/>
+        </w:rPr>
+        <w:t>How to remove values from a Python array?</w:t>
+      </w:r>
+    </w:p>
+    <w:p>
+      <w:pPr>
+        <w:pStyle w:val="hv"/>
+        <w:shd w:val="clear" w:color="auto" w:fill="FFFFFF"/>
+        <w:spacing w:before="252" w:beforeAutospacing="0" w:after="0" w:afterAutospacing="0" w:line="480" w:lineRule="atLeast"/>
+        <w:ind w:left="450"/>
+        <w:rPr>
+          <w:rFonts w:ascii="Georgia" w:hAnsi="Georgia"/>
+          <w:spacing w:val="-1"/>
+          <w:sz w:val="32"/>
+          <w:szCs w:val="32"/>
+        </w:rPr>
+      </w:pPr>
+      <w:r>
+        <w:rPr>
+          <w:rFonts w:ascii="Georgia" w:hAnsi="Georgia"/>
+          <w:spacing w:val="-1"/>
+          <w:sz w:val="32"/>
+          <w:szCs w:val="32"/>
+        </w:rPr>
+        <w:t>Answer: By using the methods remove() and pop()</w:t>
+      </w:r>
+    </w:p>
+    <w:p>
+      <w:pPr>
+        <w:pStyle w:val="hv"/>
+        <w:numPr>
+          <w:ilvl w:val="0"/>
+          <w:numId w:val="1"/>
+        </w:numPr>
+        <w:shd w:val="clear" w:color="auto" w:fill="FFFFFF"/>
+        <w:spacing w:before="252" w:beforeAutospacing="0" w:after="0" w:afterAutospacing="0" w:line="480" w:lineRule="atLeast"/>
+        <w:ind w:left="450"/>
+        <w:rPr>
+          <w:rFonts w:ascii="Georgia" w:hAnsi="Georgia"/>
+          <w:spacing w:val="-1"/>
+          <w:sz w:val="32"/>
+          <w:szCs w:val="32"/>
+        </w:rPr>
+      </w:pPr>
+      <w:r>
+        <w:rPr>
+          <w:rFonts w:ascii="Georgia" w:hAnsi="Georgia"/>
+          <w:spacing w:val="-1"/>
+          <w:sz w:val="32"/>
+          <w:szCs w:val="32"/>
+        </w:rPr>
+        <w:t>What is Try Block?</w:t>
+      </w:r>
+    </w:p>
+    <w:p>
+      <w:pPr>
+        <w:pStyle w:val="hv"/>
         <w:shd w:val="clear" w:color="auto" w:fill="FFFFFF"/>
         <w:spacing w:before="252" w:beforeAutospacing="0" w:after="0" w:afterAutospacing="0" w:line="480" w:lineRule="atLeast"/>
         <w:ind w:left="450"/>
@@ -2189,61 +2582,567 @@
           <w:szCs w:val="32"/>
         </w:rPr>
         <w:lastRenderedPageBreak/>
-        <w:t>When would you use triple quotes as a delimiter?</w:t>
-      </w:r>
-    </w:p>
-    <w:p>
-      <w:pPr>
-        <w:pStyle w:val="hv"/>
-        <w:numPr>
-          <w:ilvl w:val="0"/>
-          <w:numId w:val="1"/>
-        </w:numPr>
-        <w:shd w:val="clear" w:color="auto" w:fill="FFFFFF"/>
-        <w:spacing w:before="252" w:beforeAutospacing="0" w:after="0" w:afterAutospacing="0" w:line="480" w:lineRule="atLeast"/>
-        <w:ind w:left="450"/>
-        <w:rPr>
-          <w:rFonts w:ascii="Georgia" w:hAnsi="Georgia"/>
-          <w:spacing w:val="-1"/>
-          <w:sz w:val="32"/>
-          <w:szCs w:val="32"/>
-        </w:rPr>
-      </w:pPr>
-      <w:r>
-        <w:rPr>
-          <w:rFonts w:ascii="Georgia" w:hAnsi="Georgia"/>
-          <w:spacing w:val="-1"/>
-          <w:sz w:val="32"/>
-          <w:szCs w:val="32"/>
-        </w:rPr>
-        <w:t>Define self in Python?</w:t>
-      </w:r>
-    </w:p>
-    <w:p>
-      <w:pPr>
-        <w:pStyle w:val="hv"/>
-        <w:numPr>
-          <w:ilvl w:val="0"/>
-          <w:numId w:val="1"/>
-        </w:numPr>
-        <w:shd w:val="clear" w:color="auto" w:fill="FFFFFF"/>
-        <w:spacing w:before="252" w:beforeAutospacing="0" w:after="0" w:afterAutospacing="0" w:line="480" w:lineRule="atLeast"/>
-        <w:ind w:left="450"/>
-        <w:rPr>
-          <w:rFonts w:ascii="Georgia" w:hAnsi="Georgia"/>
-          <w:spacing w:val="-1"/>
-          <w:sz w:val="32"/>
-          <w:szCs w:val="32"/>
-        </w:rPr>
-      </w:pPr>
-      <w:r>
-        <w:rPr>
-          <w:rFonts w:ascii="Georgia" w:hAnsi="Georgia"/>
-          <w:spacing w:val="-1"/>
-          <w:sz w:val="32"/>
-          <w:szCs w:val="32"/>
-        </w:rPr>
-        <w:t>What is _</w:t>
+        <w:t xml:space="preserve">Answer: </w:t>
+      </w:r>
+      <w:r>
+        <w:rPr>
+          <w:rFonts w:ascii="Georgia" w:hAnsi="Georgia"/>
+          <w:spacing w:val="-1"/>
+          <w:sz w:val="32"/>
+          <w:szCs w:val="32"/>
+        </w:rPr>
+        <w:t>A try block is where we try a line of code and if we do not get the answer we want, no answer, or an error instead of the program crashing we’ll raise an expectation.</w:t>
+      </w:r>
+    </w:p>
+    <w:p>
+      <w:pPr>
+        <w:pStyle w:val="hv"/>
+        <w:numPr>
+          <w:ilvl w:val="0"/>
+          <w:numId w:val="1"/>
+        </w:numPr>
+        <w:shd w:val="clear" w:color="auto" w:fill="FFFFFF"/>
+        <w:spacing w:before="252" w:beforeAutospacing="0" w:after="0" w:afterAutospacing="0" w:line="480" w:lineRule="atLeast"/>
+        <w:ind w:left="450"/>
+        <w:rPr>
+          <w:rFonts w:ascii="Georgia" w:hAnsi="Georgia"/>
+          <w:spacing w:val="-1"/>
+          <w:sz w:val="32"/>
+          <w:szCs w:val="32"/>
+        </w:rPr>
+      </w:pPr>
+      <w:r>
+        <w:rPr>
+          <w:rFonts w:ascii="Georgia" w:hAnsi="Georgia"/>
+          <w:spacing w:val="-1"/>
+          <w:sz w:val="32"/>
+          <w:szCs w:val="32"/>
+        </w:rPr>
+        <w:t>Why do we use the split method in Python?</w:t>
+      </w:r>
+    </w:p>
+    <w:p>
+      <w:pPr>
+        <w:pStyle w:val="hv"/>
+        <w:numPr>
+          <w:ilvl w:val="0"/>
+          <w:numId w:val="1"/>
+        </w:numPr>
+        <w:shd w:val="clear" w:color="auto" w:fill="FFFFFF"/>
+        <w:spacing w:before="252" w:beforeAutospacing="0" w:after="0" w:afterAutospacing="0" w:line="480" w:lineRule="atLeast"/>
+        <w:ind w:left="450"/>
+        <w:rPr>
+          <w:rFonts w:ascii="Georgia" w:hAnsi="Georgia"/>
+          <w:spacing w:val="-1"/>
+          <w:sz w:val="32"/>
+          <w:szCs w:val="32"/>
+        </w:rPr>
+      </w:pPr>
+      <w:r>
+        <w:rPr>
+          <w:rFonts w:ascii="Georgia" w:hAnsi="Georgia"/>
+          <w:spacing w:val="-1"/>
+          <w:sz w:val="32"/>
+          <w:szCs w:val="32"/>
+        </w:rPr>
+        <w:t>How can we access a module written in Python from C?</w:t>
+      </w:r>
+    </w:p>
+    <w:p>
+      <w:pPr>
+        <w:pStyle w:val="hv"/>
+        <w:numPr>
+          <w:ilvl w:val="0"/>
+          <w:numId w:val="1"/>
+        </w:numPr>
+        <w:shd w:val="clear" w:color="auto" w:fill="FFFFFF"/>
+        <w:spacing w:before="252" w:beforeAutospacing="0" w:after="0" w:afterAutospacing="0" w:line="480" w:lineRule="atLeast"/>
+        <w:ind w:left="450"/>
+        <w:rPr>
+          <w:rFonts w:ascii="Georgia" w:hAnsi="Georgia"/>
+          <w:spacing w:val="-1"/>
+          <w:sz w:val="32"/>
+          <w:szCs w:val="32"/>
+        </w:rPr>
+      </w:pPr>
+      <w:r>
+        <w:rPr>
+          <w:rFonts w:ascii="Georgia" w:hAnsi="Georgia"/>
+          <w:spacing w:val="-1"/>
+          <w:sz w:val="32"/>
+          <w:szCs w:val="32"/>
+        </w:rPr>
+        <w:t>How do you copy an object in Python?</w:t>
+      </w:r>
+    </w:p>
+    <w:p>
+      <w:pPr>
+        <w:pStyle w:val="hv"/>
+        <w:shd w:val="clear" w:color="auto" w:fill="FFFFFF"/>
+        <w:spacing w:before="252" w:beforeAutospacing="0" w:after="0" w:afterAutospacing="0" w:line="480" w:lineRule="atLeast"/>
+        <w:ind w:left="450"/>
+        <w:rPr>
+          <w:rFonts w:ascii="Georgia" w:hAnsi="Georgia"/>
+          <w:spacing w:val="-1"/>
+          <w:sz w:val="32"/>
+          <w:szCs w:val="32"/>
+        </w:rPr>
+      </w:pPr>
+      <w:r>
+        <w:rPr>
+          <w:rFonts w:ascii="Georgia" w:hAnsi="Georgia"/>
+          <w:spacing w:val="-1"/>
+          <w:sz w:val="32"/>
+          <w:szCs w:val="32"/>
+        </w:rPr>
+        <w:t>Answer: Create another empty variable and set the variable to the object.</w:t>
+      </w:r>
+    </w:p>
+    <w:p>
+      <w:pPr>
+        <w:pStyle w:val="hv"/>
+        <w:numPr>
+          <w:ilvl w:val="0"/>
+          <w:numId w:val="1"/>
+        </w:numPr>
+        <w:shd w:val="clear" w:color="auto" w:fill="FFFFFF"/>
+        <w:spacing w:before="252" w:beforeAutospacing="0" w:after="0" w:afterAutospacing="0" w:line="480" w:lineRule="atLeast"/>
+        <w:ind w:left="450"/>
+        <w:rPr>
+          <w:rFonts w:ascii="Georgia" w:hAnsi="Georgia"/>
+          <w:spacing w:val="-1"/>
+          <w:sz w:val="32"/>
+          <w:szCs w:val="32"/>
+        </w:rPr>
+      </w:pPr>
+      <w:r>
+        <w:rPr>
+          <w:rFonts w:ascii="Georgia" w:hAnsi="Georgia"/>
+          <w:spacing w:val="-1"/>
+          <w:sz w:val="32"/>
+          <w:szCs w:val="32"/>
+        </w:rPr>
+        <w:t>How do we reverse a list in Python?</w:t>
+      </w:r>
+    </w:p>
+    <w:p>
+      <w:pPr>
+        <w:pStyle w:val="hv"/>
+        <w:shd w:val="clear" w:color="auto" w:fill="FFFFFF"/>
+        <w:spacing w:before="252" w:beforeAutospacing="0" w:after="0" w:afterAutospacing="0" w:line="480" w:lineRule="atLeast"/>
+        <w:ind w:left="450"/>
+        <w:rPr>
+          <w:rFonts w:ascii="Georgia" w:hAnsi="Georgia"/>
+          <w:spacing w:val="-1"/>
+          <w:sz w:val="32"/>
+          <w:szCs w:val="32"/>
+        </w:rPr>
+      </w:pPr>
+      <w:r>
+        <w:rPr>
+          <w:rFonts w:ascii="Georgia" w:hAnsi="Georgia"/>
+          <w:spacing w:val="-1"/>
+          <w:sz w:val="32"/>
+          <w:szCs w:val="32"/>
+        </w:rPr>
+        <w:t xml:space="preserve">Answer: you can use the </w:t>
+      </w:r>
+      <w:proofErr w:type="gramStart"/>
+      <w:r>
+        <w:rPr>
+          <w:rFonts w:ascii="Georgia" w:hAnsi="Georgia"/>
+          <w:spacing w:val="-1"/>
+          <w:sz w:val="32"/>
+          <w:szCs w:val="32"/>
+        </w:rPr>
+        <w:t>so</w:t>
+      </w:r>
+      <w:r>
+        <w:rPr>
+          <w:rFonts w:ascii="Georgia" w:hAnsi="Georgia"/>
+          <w:spacing w:val="-1"/>
+          <w:sz w:val="32"/>
+          <w:szCs w:val="32"/>
+        </w:rPr>
+        <w:t>rt(</w:t>
+      </w:r>
+      <w:proofErr w:type="gramEnd"/>
+      <w:r>
+        <w:rPr>
+          <w:rFonts w:ascii="Georgia" w:hAnsi="Georgia"/>
+          <w:spacing w:val="-1"/>
+          <w:sz w:val="32"/>
+          <w:szCs w:val="32"/>
+        </w:rPr>
+        <w:t>) and set reverse to true or use the reverse().</w:t>
+      </w:r>
+    </w:p>
+    <w:p>
+      <w:pPr>
+        <w:pStyle w:val="hv"/>
+        <w:numPr>
+          <w:ilvl w:val="0"/>
+          <w:numId w:val="1"/>
+        </w:numPr>
+        <w:shd w:val="clear" w:color="auto" w:fill="FFFFFF"/>
+        <w:spacing w:before="252" w:beforeAutospacing="0" w:after="0" w:afterAutospacing="0" w:line="480" w:lineRule="atLeast"/>
+        <w:ind w:left="450"/>
+        <w:rPr>
+          <w:rFonts w:ascii="Georgia" w:hAnsi="Georgia"/>
+          <w:spacing w:val="-1"/>
+          <w:sz w:val="32"/>
+          <w:szCs w:val="32"/>
+        </w:rPr>
+      </w:pPr>
+      <w:r>
+        <w:rPr>
+          <w:rFonts w:ascii="Georgia" w:hAnsi="Georgia"/>
+          <w:spacing w:val="-1"/>
+          <w:sz w:val="32"/>
+          <w:szCs w:val="32"/>
+        </w:rPr>
+        <w:t>How can we debug a Python program?</w:t>
+      </w:r>
+    </w:p>
+    <w:p>
+      <w:pPr>
+        <w:pStyle w:val="hv"/>
+        <w:numPr>
+          <w:ilvl w:val="0"/>
+          <w:numId w:val="1"/>
+        </w:numPr>
+        <w:shd w:val="clear" w:color="auto" w:fill="FFFFFF"/>
+        <w:spacing w:before="252" w:beforeAutospacing="0" w:after="0" w:afterAutospacing="0" w:line="480" w:lineRule="atLeast"/>
+        <w:ind w:left="450"/>
+        <w:rPr>
+          <w:rFonts w:ascii="Georgia" w:hAnsi="Georgia"/>
+          <w:spacing w:val="-1"/>
+          <w:sz w:val="32"/>
+          <w:szCs w:val="32"/>
+        </w:rPr>
+      </w:pPr>
+      <w:r>
+        <w:rPr>
+          <w:rFonts w:ascii="Georgia" w:hAnsi="Georgia"/>
+          <w:spacing w:val="-1"/>
+          <w:sz w:val="32"/>
+          <w:szCs w:val="32"/>
+        </w:rPr>
+        <w:t>Write a program to count the number of capital letters in a file?</w:t>
+      </w:r>
+    </w:p>
+    <w:p>
+      <w:pPr>
+        <w:pStyle w:val="hv"/>
+        <w:numPr>
+          <w:ilvl w:val="0"/>
+          <w:numId w:val="1"/>
+        </w:numPr>
+        <w:shd w:val="clear" w:color="auto" w:fill="FFFFFF"/>
+        <w:spacing w:before="252" w:beforeAutospacing="0" w:after="0" w:afterAutospacing="0" w:line="480" w:lineRule="atLeast"/>
+        <w:ind w:left="450"/>
+        <w:rPr>
+          <w:rFonts w:ascii="Georgia" w:hAnsi="Georgia"/>
+          <w:spacing w:val="-1"/>
+          <w:sz w:val="32"/>
+          <w:szCs w:val="32"/>
+        </w:rPr>
+      </w:pPr>
+      <w:r>
+        <w:rPr>
+          <w:rFonts w:ascii="Georgia" w:hAnsi="Georgia"/>
+          <w:spacing w:val="-1"/>
+          <w:sz w:val="32"/>
+          <w:szCs w:val="32"/>
+        </w:rPr>
+        <w:t>Write a program to display Fibonacci sequence in Python?</w:t>
+      </w:r>
+    </w:p>
+    <w:p>
+      <w:pPr>
+        <w:pStyle w:val="hv"/>
+        <w:numPr>
+          <w:ilvl w:val="0"/>
+          <w:numId w:val="1"/>
+        </w:numPr>
+        <w:shd w:val="clear" w:color="auto" w:fill="FFFFFF"/>
+        <w:spacing w:before="252" w:beforeAutospacing="0" w:after="0" w:afterAutospacing="0" w:line="480" w:lineRule="atLeast"/>
+        <w:ind w:left="450"/>
+        <w:rPr>
+          <w:rFonts w:ascii="Georgia" w:hAnsi="Georgia"/>
+          <w:spacing w:val="-1"/>
+          <w:sz w:val="32"/>
+          <w:szCs w:val="32"/>
+        </w:rPr>
+      </w:pPr>
+      <w:r>
+        <w:rPr>
+          <w:rFonts w:ascii="Georgia" w:hAnsi="Georgia"/>
+          <w:spacing w:val="-1"/>
+          <w:sz w:val="32"/>
+          <w:szCs w:val="32"/>
+        </w:rPr>
+        <w:t>Write a program in Python to produce Star triangle?</w:t>
+      </w:r>
+    </w:p>
+    <w:p>
+      <w:pPr>
+        <w:pStyle w:val="hv"/>
+        <w:numPr>
+          <w:ilvl w:val="0"/>
+          <w:numId w:val="1"/>
+        </w:numPr>
+        <w:shd w:val="clear" w:color="auto" w:fill="FFFFFF"/>
+        <w:spacing w:before="252" w:beforeAutospacing="0" w:after="0" w:afterAutospacing="0" w:line="480" w:lineRule="atLeast"/>
+        <w:ind w:left="450"/>
+        <w:rPr>
+          <w:rFonts w:ascii="Georgia" w:hAnsi="Georgia"/>
+          <w:spacing w:val="-1"/>
+          <w:sz w:val="32"/>
+          <w:szCs w:val="32"/>
+        </w:rPr>
+      </w:pPr>
+      <w:r>
+        <w:rPr>
+          <w:rFonts w:ascii="Georgia" w:hAnsi="Georgia"/>
+          <w:spacing w:val="-1"/>
+          <w:sz w:val="32"/>
+          <w:szCs w:val="32"/>
+        </w:rPr>
+        <w:t>WAP to check whether the given number is prime?</w:t>
+      </w:r>
+    </w:p>
+    <w:p>
+      <w:pPr>
+        <w:pStyle w:val="hv"/>
+        <w:numPr>
+          <w:ilvl w:val="0"/>
+          <w:numId w:val="1"/>
+        </w:numPr>
+        <w:shd w:val="clear" w:color="auto" w:fill="FFFFFF"/>
+        <w:spacing w:before="252" w:beforeAutospacing="0" w:after="0" w:afterAutospacing="0" w:line="480" w:lineRule="atLeast"/>
+        <w:ind w:left="450"/>
+        <w:rPr>
+          <w:rFonts w:ascii="Georgia" w:hAnsi="Georgia"/>
+          <w:spacing w:val="-1"/>
+          <w:sz w:val="32"/>
+          <w:szCs w:val="32"/>
+        </w:rPr>
+      </w:pPr>
+      <w:r>
+        <w:rPr>
+          <w:rFonts w:ascii="Georgia" w:hAnsi="Georgia"/>
+          <w:spacing w:val="-1"/>
+          <w:sz w:val="32"/>
+          <w:szCs w:val="32"/>
+        </w:rPr>
+        <w:t>Python code to check string palindrome or not?</w:t>
+      </w:r>
+    </w:p>
+    <w:p>
+      <w:pPr>
+        <w:pStyle w:val="hv"/>
+        <w:numPr>
+          <w:ilvl w:val="0"/>
+          <w:numId w:val="1"/>
+        </w:numPr>
+        <w:shd w:val="clear" w:color="auto" w:fill="FFFFFF"/>
+        <w:spacing w:before="252" w:beforeAutospacing="0" w:after="0" w:afterAutospacing="0" w:line="480" w:lineRule="atLeast"/>
+        <w:ind w:left="450"/>
+        <w:rPr>
+          <w:rFonts w:ascii="Georgia" w:hAnsi="Georgia"/>
+          <w:spacing w:val="-1"/>
+          <w:sz w:val="32"/>
+          <w:szCs w:val="32"/>
+        </w:rPr>
+      </w:pPr>
+      <w:r>
+        <w:rPr>
+          <w:rFonts w:ascii="Georgia" w:hAnsi="Georgia"/>
+          <w:spacing w:val="-1"/>
+          <w:sz w:val="32"/>
+          <w:szCs w:val="32"/>
+        </w:rPr>
+        <w:t>Write Python code to sort a numerical dataset?</w:t>
+      </w:r>
+    </w:p>
+    <w:p>
+      <w:pPr>
+        <w:pStyle w:val="hv"/>
+        <w:numPr>
+          <w:ilvl w:val="0"/>
+          <w:numId w:val="1"/>
+        </w:numPr>
+        <w:shd w:val="clear" w:color="auto" w:fill="FFFFFF"/>
+        <w:spacing w:before="252" w:beforeAutospacing="0" w:after="0" w:afterAutospacing="0" w:line="480" w:lineRule="atLeast"/>
+        <w:ind w:left="450"/>
+        <w:rPr>
+          <w:rFonts w:ascii="Georgia" w:hAnsi="Georgia"/>
+          <w:spacing w:val="-1"/>
+          <w:sz w:val="32"/>
+          <w:szCs w:val="32"/>
+        </w:rPr>
+      </w:pPr>
+      <w:r>
+        <w:rPr>
+          <w:rFonts w:ascii="Georgia" w:hAnsi="Georgia"/>
+          <w:spacing w:val="-1"/>
+          <w:sz w:val="32"/>
+          <w:szCs w:val="32"/>
+        </w:rPr>
+        <w:lastRenderedPageBreak/>
+        <w:t>What is the output of the following code?</w:t>
+      </w:r>
+    </w:p>
+    <w:p>
+      <w:pPr>
+        <w:pStyle w:val="hv"/>
+        <w:numPr>
+          <w:ilvl w:val="0"/>
+          <w:numId w:val="1"/>
+        </w:numPr>
+        <w:shd w:val="clear" w:color="auto" w:fill="FFFFFF"/>
+        <w:spacing w:before="252" w:beforeAutospacing="0" w:after="0" w:afterAutospacing="0" w:line="480" w:lineRule="atLeast"/>
+        <w:ind w:left="450"/>
+        <w:rPr>
+          <w:rFonts w:ascii="Georgia" w:hAnsi="Georgia"/>
+          <w:spacing w:val="-1"/>
+          <w:sz w:val="32"/>
+          <w:szCs w:val="32"/>
+        </w:rPr>
+      </w:pPr>
+      <w:r>
+        <w:rPr>
+          <w:rFonts w:ascii="Georgia" w:hAnsi="Georgia"/>
+          <w:spacing w:val="-1"/>
+          <w:sz w:val="32"/>
+          <w:szCs w:val="32"/>
+        </w:rPr>
+        <w:t>What is the procedure to install Python on Windows and set path variable?</w:t>
+      </w:r>
+    </w:p>
+    <w:p>
+      <w:pPr>
+        <w:pStyle w:val="hv"/>
+        <w:numPr>
+          <w:ilvl w:val="0"/>
+          <w:numId w:val="1"/>
+        </w:numPr>
+        <w:shd w:val="clear" w:color="auto" w:fill="FFFFFF"/>
+        <w:spacing w:before="252" w:beforeAutospacing="0" w:after="0" w:afterAutospacing="0" w:line="480" w:lineRule="atLeast"/>
+        <w:ind w:left="450"/>
+        <w:rPr>
+          <w:rFonts w:ascii="Georgia" w:hAnsi="Georgia"/>
+          <w:spacing w:val="-1"/>
+          <w:sz w:val="32"/>
+          <w:szCs w:val="32"/>
+        </w:rPr>
+      </w:pPr>
+      <w:r>
+        <w:rPr>
+          <w:rFonts w:ascii="Georgia" w:hAnsi="Georgia"/>
+          <w:spacing w:val="-1"/>
+          <w:sz w:val="32"/>
+          <w:szCs w:val="32"/>
+        </w:rPr>
+        <w:t>Differentiate between SciPy and NumPy?</w:t>
+      </w:r>
+    </w:p>
+    <w:p>
+      <w:pPr>
+        <w:pStyle w:val="hv"/>
+        <w:numPr>
+          <w:ilvl w:val="0"/>
+          <w:numId w:val="1"/>
+        </w:numPr>
+        <w:shd w:val="clear" w:color="auto" w:fill="FFFFFF"/>
+        <w:spacing w:before="252" w:beforeAutospacing="0" w:after="0" w:afterAutospacing="0" w:line="480" w:lineRule="atLeast"/>
+        <w:ind w:left="450"/>
+        <w:rPr>
+          <w:rFonts w:ascii="Georgia" w:hAnsi="Georgia"/>
+          <w:spacing w:val="-1"/>
+          <w:sz w:val="32"/>
+          <w:szCs w:val="32"/>
+        </w:rPr>
+      </w:pPr>
+      <w:r>
+        <w:rPr>
+          <w:rFonts w:ascii="Georgia" w:hAnsi="Georgia"/>
+          <w:spacing w:val="-1"/>
+          <w:sz w:val="32"/>
+          <w:szCs w:val="32"/>
+        </w:rPr>
+        <w:t>How do Python arrays and lists differ from each other?</w:t>
+      </w:r>
+    </w:p>
+    <w:p>
+      <w:pPr>
+        <w:pStyle w:val="hv"/>
+        <w:numPr>
+          <w:ilvl w:val="0"/>
+          <w:numId w:val="1"/>
+        </w:numPr>
+        <w:shd w:val="clear" w:color="auto" w:fill="FFFFFF"/>
+        <w:spacing w:before="252" w:beforeAutospacing="0" w:after="0" w:afterAutospacing="0" w:line="480" w:lineRule="atLeast"/>
+        <w:ind w:left="450"/>
+        <w:rPr>
+          <w:rFonts w:ascii="Georgia" w:hAnsi="Georgia"/>
+          <w:spacing w:val="-1"/>
+          <w:sz w:val="32"/>
+          <w:szCs w:val="32"/>
+        </w:rPr>
+      </w:pPr>
+      <w:r>
+        <w:rPr>
+          <w:rFonts w:ascii="Georgia" w:hAnsi="Georgia"/>
+          <w:spacing w:val="-1"/>
+          <w:sz w:val="32"/>
+          <w:szCs w:val="32"/>
+        </w:rPr>
+        <w:t>Can we make multi-line comments in Python?</w:t>
+      </w:r>
+    </w:p>
+    <w:p>
+      <w:pPr>
+        <w:pStyle w:val="hv"/>
+        <w:shd w:val="clear" w:color="auto" w:fill="FFFFFF"/>
+        <w:spacing w:before="252" w:beforeAutospacing="0" w:after="0" w:afterAutospacing="0" w:line="480" w:lineRule="atLeast"/>
+        <w:ind w:left="450"/>
+        <w:rPr>
+          <w:rFonts w:ascii="Georgia" w:hAnsi="Georgia"/>
+          <w:spacing w:val="-1"/>
+          <w:sz w:val="32"/>
+          <w:szCs w:val="32"/>
+        </w:rPr>
+      </w:pPr>
+      <w:r>
+        <w:rPr>
+          <w:rFonts w:ascii="Georgia" w:hAnsi="Georgia"/>
+          <w:spacing w:val="-1"/>
+          <w:sz w:val="32"/>
+          <w:szCs w:val="32"/>
+        </w:rPr>
+        <w:t xml:space="preserve">Answer: </w:t>
+      </w:r>
+      <w:proofErr w:type="gramStart"/>
+      <w:r>
+        <w:rPr>
+          <w:rFonts w:ascii="Georgia" w:hAnsi="Georgia"/>
+          <w:spacing w:val="-1"/>
+          <w:sz w:val="32"/>
+          <w:szCs w:val="32"/>
+        </w:rPr>
+        <w:t>No</w:t>
+      </w:r>
+      <w:proofErr w:type="gramEnd"/>
+      <w:r>
+        <w:rPr>
+          <w:rFonts w:ascii="Georgia" w:hAnsi="Georgia"/>
+          <w:spacing w:val="-1"/>
+          <w:sz w:val="32"/>
+          <w:szCs w:val="32"/>
+        </w:rPr>
+        <w:t xml:space="preserve"> we </w:t>
       </w:r>
       <w:proofErr w:type="spellStart"/>
       <w:r>
@@ -2253,7 +3152,7 @@
           <w:sz w:val="32"/>
           <w:szCs w:val="32"/>
         </w:rPr>
-        <w:t>init</w:t>
+        <w:t>can not</w:t>
       </w:r>
       <w:proofErr w:type="spellEnd"/>
       <w:r>
@@ -2263,188 +3162,480 @@
           <w:sz w:val="32"/>
           <w:szCs w:val="32"/>
         </w:rPr>
-        <w:t>_?</w:t>
-      </w:r>
-    </w:p>
-    <w:p>
-      <w:pPr>
-        <w:pStyle w:val="hv"/>
-        <w:numPr>
-          <w:ilvl w:val="0"/>
-          <w:numId w:val="1"/>
-        </w:numPr>
-        <w:shd w:val="clear" w:color="auto" w:fill="FFFFFF"/>
-        <w:spacing w:before="252" w:beforeAutospacing="0" w:after="0" w:afterAutospacing="0" w:line="480" w:lineRule="atLeast"/>
-        <w:ind w:left="450"/>
-        <w:rPr>
-          <w:rFonts w:ascii="Georgia" w:hAnsi="Georgia"/>
-          <w:spacing w:val="-1"/>
-          <w:sz w:val="32"/>
-          <w:szCs w:val="32"/>
-        </w:rPr>
-      </w:pPr>
-      <w:r>
-        <w:rPr>
-          <w:rFonts w:ascii="Georgia" w:hAnsi="Georgia"/>
-          <w:spacing w:val="-1"/>
-          <w:sz w:val="32"/>
-          <w:szCs w:val="32"/>
-        </w:rPr>
-        <w:t>Define generators in Python?</w:t>
-      </w:r>
-    </w:p>
-    <w:p>
-      <w:pPr>
-        <w:pStyle w:val="hv"/>
-        <w:numPr>
-          <w:ilvl w:val="0"/>
-          <w:numId w:val="1"/>
-        </w:numPr>
-        <w:shd w:val="clear" w:color="auto" w:fill="FFFFFF"/>
-        <w:spacing w:before="252" w:beforeAutospacing="0" w:after="0" w:afterAutospacing="0" w:line="480" w:lineRule="atLeast"/>
-        <w:ind w:left="450"/>
-        <w:rPr>
-          <w:rFonts w:ascii="Georgia" w:hAnsi="Georgia"/>
-          <w:spacing w:val="-1"/>
-          <w:sz w:val="32"/>
-          <w:szCs w:val="32"/>
-        </w:rPr>
-      </w:pPr>
-      <w:r>
-        <w:rPr>
-          <w:rFonts w:ascii="Georgia" w:hAnsi="Georgia"/>
-          <w:spacing w:val="-1"/>
-          <w:sz w:val="32"/>
-          <w:szCs w:val="32"/>
-        </w:rPr>
-        <w:t>Define docstring in Python?</w:t>
-      </w:r>
-    </w:p>
-    <w:p>
-      <w:pPr>
-        <w:pStyle w:val="hv"/>
-        <w:numPr>
-          <w:ilvl w:val="0"/>
-          <w:numId w:val="1"/>
-        </w:numPr>
-        <w:shd w:val="clear" w:color="auto" w:fill="FFFFFF"/>
-        <w:spacing w:before="252" w:beforeAutospacing="0" w:after="0" w:afterAutospacing="0" w:line="480" w:lineRule="atLeast"/>
-        <w:ind w:left="450"/>
-        <w:rPr>
-          <w:rFonts w:ascii="Georgia" w:hAnsi="Georgia"/>
-          <w:spacing w:val="-1"/>
-          <w:sz w:val="32"/>
-          <w:szCs w:val="32"/>
-        </w:rPr>
-      </w:pPr>
-      <w:r>
-        <w:rPr>
-          <w:rFonts w:ascii="Georgia" w:hAnsi="Georgia"/>
-          <w:spacing w:val="-1"/>
-          <w:sz w:val="32"/>
-          <w:szCs w:val="32"/>
-        </w:rPr>
-        <w:t>How do we convert the string to lowercase?</w:t>
-      </w:r>
-    </w:p>
-    <w:p>
-      <w:pPr>
-        <w:pStyle w:val="hv"/>
-        <w:shd w:val="clear" w:color="auto" w:fill="FFFFFF"/>
-        <w:spacing w:before="252" w:beforeAutospacing="0" w:after="0" w:afterAutospacing="0" w:line="480" w:lineRule="atLeast"/>
-        <w:ind w:left="450"/>
-        <w:rPr>
-          <w:rFonts w:ascii="Georgia" w:hAnsi="Georgia"/>
-          <w:spacing w:val="-1"/>
-          <w:sz w:val="32"/>
-          <w:szCs w:val="32"/>
-        </w:rPr>
-      </w:pPr>
-      <w:r>
-        <w:rPr>
-          <w:rFonts w:ascii="Georgia" w:hAnsi="Georgia"/>
-          <w:spacing w:val="-1"/>
-          <w:sz w:val="32"/>
-          <w:szCs w:val="32"/>
-        </w:rPr>
-        <w:t>Answer: by using the method lower().</w:t>
-      </w:r>
-    </w:p>
-    <w:p>
-      <w:pPr>
-        <w:pStyle w:val="hv"/>
-        <w:numPr>
-          <w:ilvl w:val="0"/>
-          <w:numId w:val="1"/>
-        </w:numPr>
-        <w:shd w:val="clear" w:color="auto" w:fill="FFFFFF"/>
-        <w:spacing w:before="252" w:beforeAutospacing="0" w:after="0" w:afterAutospacing="0" w:line="480" w:lineRule="atLeast"/>
-        <w:ind w:left="450"/>
-        <w:rPr>
-          <w:rFonts w:ascii="Georgia" w:hAnsi="Georgia"/>
-          <w:spacing w:val="-1"/>
-          <w:sz w:val="32"/>
-          <w:szCs w:val="32"/>
-        </w:rPr>
-      </w:pPr>
-      <w:r>
-        <w:rPr>
-          <w:rFonts w:ascii="Georgia" w:hAnsi="Georgia"/>
-          <w:spacing w:val="-1"/>
-          <w:sz w:val="32"/>
-          <w:szCs w:val="32"/>
-        </w:rPr>
-        <w:t>How to remove values from a Python array?</w:t>
-      </w:r>
-    </w:p>
-    <w:p>
-      <w:pPr>
-        <w:pStyle w:val="hv"/>
-        <w:shd w:val="clear" w:color="auto" w:fill="FFFFFF"/>
-        <w:spacing w:before="252" w:beforeAutospacing="0" w:after="0" w:afterAutospacing="0" w:line="480" w:lineRule="atLeast"/>
-        <w:ind w:left="450"/>
-        <w:rPr>
-          <w:rFonts w:ascii="Georgia" w:hAnsi="Georgia"/>
-          <w:spacing w:val="-1"/>
-          <w:sz w:val="32"/>
-          <w:szCs w:val="32"/>
-        </w:rPr>
-      </w:pPr>
-      <w:r>
-        <w:rPr>
-          <w:rFonts w:ascii="Georgia" w:hAnsi="Georgia"/>
-          <w:spacing w:val="-1"/>
-          <w:sz w:val="32"/>
-          <w:szCs w:val="32"/>
-        </w:rPr>
-        <w:t>Answer: By using the methods remove() and pop()</w:t>
-      </w:r>
-    </w:p>
-    <w:p>
-      <w:pPr>
-        <w:pStyle w:val="hv"/>
-        <w:numPr>
-          <w:ilvl w:val="0"/>
-          <w:numId w:val="1"/>
-        </w:numPr>
-        <w:shd w:val="clear" w:color="auto" w:fill="FFFFFF"/>
-        <w:spacing w:before="252" w:beforeAutospacing="0" w:after="0" w:afterAutospacing="0" w:line="480" w:lineRule="atLeast"/>
-        <w:ind w:left="450"/>
-        <w:rPr>
-          <w:rFonts w:ascii="Georgia" w:hAnsi="Georgia"/>
-          <w:spacing w:val="-1"/>
-          <w:sz w:val="32"/>
-          <w:szCs w:val="32"/>
-        </w:rPr>
-      </w:pPr>
-      <w:r>
-        <w:rPr>
-          <w:rFonts w:ascii="Georgia" w:hAnsi="Georgia"/>
-          <w:spacing w:val="-1"/>
-          <w:sz w:val="32"/>
-          <w:szCs w:val="32"/>
-        </w:rPr>
-        <w:t>What is Try Block?</w:t>
+        <w:t xml:space="preserve"> sadly.</w:t>
+      </w:r>
+    </w:p>
+    <w:p>
+      <w:pPr>
+        <w:pStyle w:val="hv"/>
+        <w:numPr>
+          <w:ilvl w:val="0"/>
+          <w:numId w:val="1"/>
+        </w:numPr>
+        <w:shd w:val="clear" w:color="auto" w:fill="FFFFFF"/>
+        <w:spacing w:before="252" w:beforeAutospacing="0" w:after="0" w:afterAutospacing="0" w:line="480" w:lineRule="atLeast"/>
+        <w:ind w:left="450"/>
+        <w:rPr>
+          <w:rFonts w:ascii="Georgia" w:hAnsi="Georgia"/>
+          <w:spacing w:val="-1"/>
+          <w:sz w:val="32"/>
+          <w:szCs w:val="32"/>
+        </w:rPr>
+      </w:pPr>
+      <w:r>
+        <w:rPr>
+          <w:rFonts w:ascii="Georgia" w:hAnsi="Georgia"/>
+          <w:spacing w:val="-1"/>
+          <w:sz w:val="32"/>
+          <w:szCs w:val="32"/>
+        </w:rPr>
+        <w:t xml:space="preserve">What is the difference between range and </w:t>
+      </w:r>
+      <w:proofErr w:type="spellStart"/>
+      <w:r>
+        <w:rPr>
+          <w:rFonts w:ascii="Georgia" w:hAnsi="Georgia"/>
+          <w:spacing w:val="-1"/>
+          <w:sz w:val="32"/>
+          <w:szCs w:val="32"/>
+        </w:rPr>
+        <w:t>xrange</w:t>
+      </w:r>
+      <w:proofErr w:type="spellEnd"/>
+      <w:r>
+        <w:rPr>
+          <w:rFonts w:ascii="Georgia" w:hAnsi="Georgia"/>
+          <w:spacing w:val="-1"/>
+          <w:sz w:val="32"/>
+          <w:szCs w:val="32"/>
+        </w:rPr>
+        <w:t>?</w:t>
+      </w:r>
+    </w:p>
+    <w:p>
+      <w:pPr>
+        <w:pStyle w:val="hv"/>
+        <w:numPr>
+          <w:ilvl w:val="0"/>
+          <w:numId w:val="1"/>
+        </w:numPr>
+        <w:shd w:val="clear" w:color="auto" w:fill="FFFFFF"/>
+        <w:spacing w:before="252" w:beforeAutospacing="0" w:after="0" w:afterAutospacing="0" w:line="480" w:lineRule="atLeast"/>
+        <w:ind w:left="450"/>
+        <w:rPr>
+          <w:rFonts w:ascii="Georgia" w:hAnsi="Georgia"/>
+          <w:spacing w:val="-1"/>
+          <w:sz w:val="32"/>
+          <w:szCs w:val="32"/>
+        </w:rPr>
+      </w:pPr>
+      <w:r>
+        <w:rPr>
+          <w:rFonts w:ascii="Georgia" w:hAnsi="Georgia"/>
+          <w:spacing w:val="-1"/>
+          <w:sz w:val="32"/>
+          <w:szCs w:val="32"/>
+        </w:rPr>
+        <w:t>Explain how can we build or set up the database in Django?</w:t>
+      </w:r>
+    </w:p>
+    <w:p>
+      <w:pPr>
+        <w:pStyle w:val="hv"/>
+        <w:numPr>
+          <w:ilvl w:val="0"/>
+          <w:numId w:val="1"/>
+        </w:numPr>
+        <w:shd w:val="clear" w:color="auto" w:fill="FFFFFF"/>
+        <w:spacing w:before="252" w:beforeAutospacing="0" w:after="0" w:afterAutospacing="0" w:line="480" w:lineRule="atLeast"/>
+        <w:ind w:left="450"/>
+        <w:rPr>
+          <w:rFonts w:ascii="Georgia" w:hAnsi="Georgia"/>
+          <w:spacing w:val="-1"/>
+          <w:sz w:val="32"/>
+          <w:szCs w:val="32"/>
+        </w:rPr>
+      </w:pPr>
+      <w:r>
+        <w:rPr>
+          <w:rFonts w:ascii="Georgia" w:hAnsi="Georgia"/>
+          <w:spacing w:val="-1"/>
+          <w:sz w:val="32"/>
+          <w:szCs w:val="32"/>
+        </w:rPr>
+        <w:t>List out the inheritance styles in Django?</w:t>
+      </w:r>
+    </w:p>
+    <w:p>
+      <w:pPr>
+        <w:pStyle w:val="hv"/>
+        <w:numPr>
+          <w:ilvl w:val="0"/>
+          <w:numId w:val="1"/>
+        </w:numPr>
+        <w:shd w:val="clear" w:color="auto" w:fill="FFFFFF"/>
+        <w:spacing w:before="252" w:beforeAutospacing="0" w:after="0" w:afterAutospacing="0" w:line="480" w:lineRule="atLeast"/>
+        <w:ind w:left="450"/>
+        <w:rPr>
+          <w:rFonts w:ascii="Georgia" w:hAnsi="Georgia"/>
+          <w:spacing w:val="-1"/>
+          <w:sz w:val="32"/>
+          <w:szCs w:val="32"/>
+        </w:rPr>
+      </w:pPr>
+      <w:r>
+        <w:rPr>
+          <w:rFonts w:ascii="Georgia" w:hAnsi="Georgia"/>
+          <w:spacing w:val="-1"/>
+          <w:sz w:val="32"/>
+          <w:szCs w:val="32"/>
+        </w:rPr>
+        <w:t>How to save an image locally using Python in which we already know the URL address?</w:t>
+      </w:r>
+    </w:p>
+    <w:p>
+      <w:pPr>
+        <w:pStyle w:val="hv"/>
+        <w:numPr>
+          <w:ilvl w:val="0"/>
+          <w:numId w:val="1"/>
+        </w:numPr>
+        <w:shd w:val="clear" w:color="auto" w:fill="FFFFFF"/>
+        <w:spacing w:before="252" w:beforeAutospacing="0" w:after="0" w:afterAutospacing="0" w:line="480" w:lineRule="atLeast"/>
+        <w:ind w:left="450"/>
+        <w:rPr>
+          <w:rFonts w:ascii="Georgia" w:hAnsi="Georgia"/>
+          <w:spacing w:val="-1"/>
+          <w:sz w:val="32"/>
+          <w:szCs w:val="32"/>
+        </w:rPr>
+      </w:pPr>
+      <w:r>
+        <w:rPr>
+          <w:rFonts w:ascii="Georgia" w:hAnsi="Georgia"/>
+          <w:spacing w:val="-1"/>
+          <w:sz w:val="32"/>
+          <w:szCs w:val="32"/>
+        </w:rPr>
+        <w:t>How can we access sessions in flask?</w:t>
+      </w:r>
+    </w:p>
+    <w:p>
+      <w:pPr>
+        <w:pStyle w:val="hv"/>
+        <w:numPr>
+          <w:ilvl w:val="0"/>
+          <w:numId w:val="1"/>
+        </w:numPr>
+        <w:shd w:val="clear" w:color="auto" w:fill="FFFFFF"/>
+        <w:spacing w:before="252" w:beforeAutospacing="0" w:after="0" w:afterAutospacing="0" w:line="480" w:lineRule="atLeast"/>
+        <w:ind w:left="450"/>
+        <w:rPr>
+          <w:rFonts w:ascii="Georgia" w:hAnsi="Georgia"/>
+          <w:spacing w:val="-1"/>
+          <w:sz w:val="32"/>
+          <w:szCs w:val="32"/>
+        </w:rPr>
+      </w:pPr>
+      <w:r>
+        <w:rPr>
+          <w:rFonts w:ascii="Georgia" w:hAnsi="Georgia"/>
+          <w:spacing w:val="-1"/>
+          <w:sz w:val="32"/>
+          <w:szCs w:val="32"/>
+        </w:rPr>
+        <w:t>Is flask an MVC model? If yes, justify your answer by showing an example of your application with the help of MVC pattern?</w:t>
+      </w:r>
+    </w:p>
+    <w:p>
+      <w:pPr>
+        <w:pStyle w:val="hv"/>
+        <w:numPr>
+          <w:ilvl w:val="0"/>
+          <w:numId w:val="1"/>
+        </w:numPr>
+        <w:shd w:val="clear" w:color="auto" w:fill="FFFFFF"/>
+        <w:spacing w:before="252" w:beforeAutospacing="0" w:after="0" w:afterAutospacing="0" w:line="480" w:lineRule="atLeast"/>
+        <w:ind w:left="450"/>
+        <w:rPr>
+          <w:rFonts w:ascii="Georgia" w:hAnsi="Georgia"/>
+          <w:spacing w:val="-1"/>
+          <w:sz w:val="32"/>
+          <w:szCs w:val="32"/>
+        </w:rPr>
+      </w:pPr>
+      <w:r>
+        <w:rPr>
+          <w:rFonts w:ascii="Georgia" w:hAnsi="Georgia"/>
+          <w:spacing w:val="-1"/>
+          <w:sz w:val="32"/>
+          <w:szCs w:val="32"/>
+        </w:rPr>
+        <w:t>What are the database connections in Python Flask, explain?</w:t>
+      </w:r>
+    </w:p>
+    <w:p>
+      <w:pPr>
+        <w:pStyle w:val="hv"/>
+        <w:numPr>
+          <w:ilvl w:val="0"/>
+          <w:numId w:val="1"/>
+        </w:numPr>
+        <w:shd w:val="clear" w:color="auto" w:fill="FFFFFF"/>
+        <w:spacing w:before="252" w:beforeAutospacing="0" w:after="0" w:afterAutospacing="0" w:line="480" w:lineRule="atLeast"/>
+        <w:ind w:left="450"/>
+        <w:rPr>
+          <w:rFonts w:ascii="Georgia" w:hAnsi="Georgia"/>
+          <w:spacing w:val="-1"/>
+          <w:sz w:val="32"/>
+          <w:szCs w:val="32"/>
+        </w:rPr>
+      </w:pPr>
+      <w:r>
+        <w:rPr>
+          <w:rFonts w:ascii="Georgia" w:hAnsi="Georgia"/>
+          <w:spacing w:val="-1"/>
+          <w:sz w:val="32"/>
+          <w:szCs w:val="32"/>
+        </w:rPr>
+        <w:t xml:space="preserve">Explain the procedure to minimize or lower the outage of </w:t>
+      </w:r>
+      <w:proofErr w:type="spellStart"/>
+      <w:r>
+        <w:rPr>
+          <w:rFonts w:ascii="Georgia" w:hAnsi="Georgia"/>
+          <w:spacing w:val="-1"/>
+          <w:sz w:val="32"/>
+          <w:szCs w:val="32"/>
+        </w:rPr>
+        <w:t>Memchached</w:t>
+      </w:r>
+      <w:proofErr w:type="spellEnd"/>
+      <w:r>
+        <w:rPr>
+          <w:rFonts w:ascii="Georgia" w:hAnsi="Georgia"/>
+          <w:spacing w:val="-1"/>
+          <w:sz w:val="32"/>
+          <w:szCs w:val="32"/>
+        </w:rPr>
+        <w:t xml:space="preserve"> server in Python development?</w:t>
+      </w:r>
+    </w:p>
+    <w:p>
+      <w:pPr>
+        <w:pStyle w:val="hv"/>
+        <w:numPr>
+          <w:ilvl w:val="0"/>
+          <w:numId w:val="1"/>
+        </w:numPr>
+        <w:shd w:val="clear" w:color="auto" w:fill="FFFFFF"/>
+        <w:spacing w:before="252" w:beforeAutospacing="0" w:after="0" w:afterAutospacing="0" w:line="480" w:lineRule="atLeast"/>
+        <w:ind w:left="450"/>
+        <w:rPr>
+          <w:rFonts w:ascii="Georgia" w:hAnsi="Georgia"/>
+          <w:spacing w:val="-1"/>
+          <w:sz w:val="32"/>
+          <w:szCs w:val="32"/>
+        </w:rPr>
+      </w:pPr>
+      <w:r>
+        <w:rPr>
+          <w:rFonts w:ascii="Georgia" w:hAnsi="Georgia"/>
+          <w:spacing w:val="-1"/>
+          <w:sz w:val="32"/>
+          <w:szCs w:val="32"/>
+        </w:rPr>
+        <w:t>What is Dogpile effect?</w:t>
+      </w:r>
+    </w:p>
+    <w:p>
+      <w:pPr>
+        <w:pStyle w:val="hv"/>
+        <w:numPr>
+          <w:ilvl w:val="0"/>
+          <w:numId w:val="1"/>
+        </w:numPr>
+        <w:shd w:val="clear" w:color="auto" w:fill="FFFFFF"/>
+        <w:spacing w:before="252" w:beforeAutospacing="0" w:after="0" w:afterAutospacing="0" w:line="480" w:lineRule="atLeast"/>
+        <w:ind w:left="450"/>
+        <w:rPr>
+          <w:rFonts w:ascii="Georgia" w:hAnsi="Georgia"/>
+          <w:spacing w:val="-1"/>
+          <w:sz w:val="32"/>
+          <w:szCs w:val="32"/>
+        </w:rPr>
+      </w:pPr>
+      <w:r>
+        <w:rPr>
+          <w:rFonts w:ascii="Georgia" w:hAnsi="Georgia"/>
+          <w:spacing w:val="-1"/>
+          <w:sz w:val="32"/>
+          <w:szCs w:val="32"/>
+        </w:rPr>
+        <w:lastRenderedPageBreak/>
+        <w:t>What are the OOPS concepts in Python?</w:t>
+      </w:r>
+    </w:p>
+    <w:p>
+      <w:pPr>
+        <w:pStyle w:val="hv"/>
+        <w:numPr>
+          <w:ilvl w:val="0"/>
+          <w:numId w:val="1"/>
+        </w:numPr>
+        <w:shd w:val="clear" w:color="auto" w:fill="FFFFFF"/>
+        <w:spacing w:before="252" w:beforeAutospacing="0" w:after="0" w:afterAutospacing="0" w:line="480" w:lineRule="atLeast"/>
+        <w:ind w:left="450"/>
+        <w:rPr>
+          <w:rFonts w:ascii="Georgia" w:hAnsi="Georgia"/>
+          <w:spacing w:val="-1"/>
+          <w:sz w:val="32"/>
+          <w:szCs w:val="32"/>
+        </w:rPr>
+      </w:pPr>
+      <w:r>
+        <w:rPr>
+          <w:rFonts w:ascii="Georgia" w:hAnsi="Georgia"/>
+          <w:spacing w:val="-1"/>
+          <w:sz w:val="32"/>
+          <w:szCs w:val="32"/>
+        </w:rPr>
+        <w:t>Define object in Python?</w:t>
+      </w:r>
+    </w:p>
+    <w:p>
+      <w:pPr>
+        <w:pStyle w:val="hv"/>
+        <w:numPr>
+          <w:ilvl w:val="0"/>
+          <w:numId w:val="1"/>
+        </w:numPr>
+        <w:shd w:val="clear" w:color="auto" w:fill="FFFFFF"/>
+        <w:spacing w:before="252" w:beforeAutospacing="0" w:after="0" w:afterAutospacing="0" w:line="480" w:lineRule="atLeast"/>
+        <w:ind w:left="450"/>
+        <w:rPr>
+          <w:rFonts w:ascii="Georgia" w:hAnsi="Georgia"/>
+          <w:spacing w:val="-1"/>
+          <w:sz w:val="32"/>
+          <w:szCs w:val="32"/>
+        </w:rPr>
+      </w:pPr>
+      <w:r>
+        <w:rPr>
+          <w:rFonts w:ascii="Georgia" w:hAnsi="Georgia"/>
+          <w:spacing w:val="-1"/>
+          <w:sz w:val="32"/>
+          <w:szCs w:val="32"/>
+        </w:rPr>
+        <w:t>What is a class in Python?</w:t>
+      </w:r>
+    </w:p>
+    <w:p>
+      <w:pPr>
+        <w:pStyle w:val="hv"/>
+        <w:numPr>
+          <w:ilvl w:val="0"/>
+          <w:numId w:val="1"/>
+        </w:numPr>
+        <w:shd w:val="clear" w:color="auto" w:fill="FFFFFF"/>
+        <w:spacing w:before="252" w:beforeAutospacing="0" w:after="0" w:afterAutospacing="0" w:line="480" w:lineRule="atLeast"/>
+        <w:ind w:left="450"/>
+        <w:rPr>
+          <w:rFonts w:ascii="Georgia" w:hAnsi="Georgia"/>
+          <w:spacing w:val="-1"/>
+          <w:sz w:val="32"/>
+          <w:szCs w:val="32"/>
+        </w:rPr>
+      </w:pPr>
+      <w:r>
+        <w:rPr>
+          <w:rFonts w:ascii="Georgia" w:hAnsi="Georgia"/>
+          <w:spacing w:val="-1"/>
+          <w:sz w:val="32"/>
+          <w:szCs w:val="32"/>
+        </w:rPr>
+        <w:t>How to create a class in Python?</w:t>
+      </w:r>
+    </w:p>
+    <w:p>
+      <w:pPr>
+        <w:pStyle w:val="hv"/>
+        <w:numPr>
+          <w:ilvl w:val="0"/>
+          <w:numId w:val="1"/>
+        </w:numPr>
+        <w:shd w:val="clear" w:color="auto" w:fill="FFFFFF"/>
+        <w:spacing w:before="252" w:beforeAutospacing="0" w:after="0" w:afterAutospacing="0" w:line="480" w:lineRule="atLeast"/>
+        <w:ind w:left="450"/>
+        <w:rPr>
+          <w:rFonts w:ascii="Georgia" w:hAnsi="Georgia"/>
+          <w:spacing w:val="-1"/>
+          <w:sz w:val="32"/>
+          <w:szCs w:val="32"/>
+        </w:rPr>
+      </w:pPr>
+      <w:r>
+        <w:rPr>
+          <w:rFonts w:ascii="Georgia" w:hAnsi="Georgia"/>
+          <w:spacing w:val="-1"/>
+          <w:sz w:val="32"/>
+          <w:szCs w:val="32"/>
+        </w:rPr>
+        <w:t>What is the syntax for creating an instance of a class in Python?</w:t>
+      </w:r>
+    </w:p>
+    <w:p>
+      <w:pPr>
+        <w:pStyle w:val="hv"/>
+        <w:numPr>
+          <w:ilvl w:val="0"/>
+          <w:numId w:val="1"/>
+        </w:numPr>
+        <w:shd w:val="clear" w:color="auto" w:fill="FFFFFF"/>
+        <w:spacing w:before="252" w:beforeAutospacing="0" w:after="0" w:afterAutospacing="0" w:line="480" w:lineRule="atLeast"/>
+        <w:ind w:left="450"/>
+        <w:rPr>
+          <w:rFonts w:ascii="Georgia" w:hAnsi="Georgia"/>
+          <w:spacing w:val="-1"/>
+          <w:sz w:val="32"/>
+          <w:szCs w:val="32"/>
+        </w:rPr>
+      </w:pPr>
+      <w:r>
+        <w:rPr>
+          <w:rFonts w:ascii="Georgia" w:hAnsi="Georgia"/>
+          <w:spacing w:val="-1"/>
+          <w:sz w:val="32"/>
+          <w:szCs w:val="32"/>
+        </w:rPr>
+        <w:t>Define what is “Method” in Python programming?</w:t>
+      </w:r>
+    </w:p>
+    <w:p>
+      <w:pPr>
+        <w:pStyle w:val="hv"/>
+        <w:numPr>
+          <w:ilvl w:val="0"/>
+          <w:numId w:val="1"/>
+        </w:numPr>
+        <w:shd w:val="clear" w:color="auto" w:fill="FFFFFF"/>
+        <w:spacing w:before="252" w:beforeAutospacing="0" w:after="0" w:afterAutospacing="0" w:line="480" w:lineRule="atLeast"/>
+        <w:ind w:left="450"/>
+        <w:rPr>
+          <w:rFonts w:ascii="Georgia" w:hAnsi="Georgia"/>
+          <w:spacing w:val="-1"/>
+          <w:sz w:val="32"/>
+          <w:szCs w:val="32"/>
+        </w:rPr>
+      </w:pPr>
+      <w:r>
+        <w:rPr>
+          <w:rFonts w:ascii="Georgia" w:hAnsi="Georgia"/>
+          <w:spacing w:val="-1"/>
+          <w:sz w:val="32"/>
+          <w:szCs w:val="32"/>
+        </w:rPr>
+        <w:t>Does multiple inheritance is supported in Python?</w:t>
       </w:r>
     </w:p>
     <w:p>
@@ -2469,150 +3660,273 @@
         </w:rPr>
         <w:t xml:space="preserve">Answer: </w:t>
       </w:r>
-      <w:r>
-        <w:rPr>
-          <w:rFonts w:ascii="Georgia" w:hAnsi="Georgia"/>
-          <w:spacing w:val="-1"/>
-          <w:sz w:val="32"/>
-          <w:szCs w:val="32"/>
-        </w:rPr>
-        <w:t>A try block is where we try a line of code and if we do not get the answer we want, no answer, or an error instead of the program crashing we’ll raise an expectation.</w:t>
-      </w:r>
-    </w:p>
-    <w:p>
-      <w:pPr>
-        <w:pStyle w:val="hv"/>
-        <w:numPr>
-          <w:ilvl w:val="0"/>
-          <w:numId w:val="1"/>
-        </w:numPr>
-        <w:shd w:val="clear" w:color="auto" w:fill="FFFFFF"/>
-        <w:spacing w:before="252" w:beforeAutospacing="0" w:after="0" w:afterAutospacing="0" w:line="480" w:lineRule="atLeast"/>
-        <w:ind w:left="450"/>
-        <w:rPr>
-          <w:rFonts w:ascii="Georgia" w:hAnsi="Georgia"/>
-          <w:spacing w:val="-1"/>
-          <w:sz w:val="32"/>
-          <w:szCs w:val="32"/>
-        </w:rPr>
-      </w:pPr>
-      <w:r>
-        <w:rPr>
-          <w:rFonts w:ascii="Georgia" w:hAnsi="Georgia"/>
-          <w:spacing w:val="-1"/>
-          <w:sz w:val="32"/>
-          <w:szCs w:val="32"/>
-        </w:rPr>
-        <w:t>Why do we use the split method in Python?</w:t>
-      </w:r>
-    </w:p>
-    <w:p>
-      <w:pPr>
-        <w:pStyle w:val="hv"/>
-        <w:numPr>
-          <w:ilvl w:val="0"/>
-          <w:numId w:val="1"/>
-        </w:numPr>
-        <w:shd w:val="clear" w:color="auto" w:fill="FFFFFF"/>
-        <w:spacing w:before="252" w:beforeAutospacing="0" w:after="0" w:afterAutospacing="0" w:line="480" w:lineRule="atLeast"/>
-        <w:ind w:left="450"/>
-        <w:rPr>
-          <w:rFonts w:ascii="Georgia" w:hAnsi="Georgia"/>
-          <w:spacing w:val="-1"/>
-          <w:sz w:val="32"/>
-          <w:szCs w:val="32"/>
-        </w:rPr>
-      </w:pPr>
-      <w:r>
-        <w:rPr>
-          <w:rFonts w:ascii="Georgia" w:hAnsi="Georgia"/>
-          <w:spacing w:val="-1"/>
-          <w:sz w:val="32"/>
-          <w:szCs w:val="32"/>
-        </w:rPr>
-        <w:t>How can we access a module written in Python from C?</w:t>
-      </w:r>
-    </w:p>
-    <w:p>
-      <w:pPr>
-        <w:pStyle w:val="hv"/>
-        <w:numPr>
-          <w:ilvl w:val="0"/>
-          <w:numId w:val="1"/>
-        </w:numPr>
-        <w:shd w:val="clear" w:color="auto" w:fill="FFFFFF"/>
-        <w:spacing w:before="252" w:beforeAutospacing="0" w:after="0" w:afterAutospacing="0" w:line="480" w:lineRule="atLeast"/>
-        <w:ind w:left="450"/>
-        <w:rPr>
-          <w:rFonts w:ascii="Georgia" w:hAnsi="Georgia"/>
-          <w:spacing w:val="-1"/>
-          <w:sz w:val="32"/>
-          <w:szCs w:val="32"/>
-        </w:rPr>
-      </w:pPr>
-      <w:r>
-        <w:rPr>
-          <w:rFonts w:ascii="Georgia" w:hAnsi="Georgia"/>
-          <w:spacing w:val="-1"/>
-          <w:sz w:val="32"/>
-          <w:szCs w:val="32"/>
-        </w:rPr>
-        <w:t>How do you copy an object in Python?</w:t>
-      </w:r>
-    </w:p>
-    <w:p>
-      <w:pPr>
-        <w:pStyle w:val="hv"/>
-        <w:shd w:val="clear" w:color="auto" w:fill="FFFFFF"/>
-        <w:spacing w:before="252" w:beforeAutospacing="0" w:after="0" w:afterAutospacing="0" w:line="480" w:lineRule="atLeast"/>
-        <w:ind w:left="450"/>
-        <w:rPr>
-          <w:rFonts w:ascii="Georgia" w:hAnsi="Georgia"/>
-          <w:spacing w:val="-1"/>
-          <w:sz w:val="32"/>
-          <w:szCs w:val="32"/>
-        </w:rPr>
-      </w:pPr>
-      <w:r>
-        <w:rPr>
-          <w:rFonts w:ascii="Georgia" w:hAnsi="Georgia"/>
-          <w:spacing w:val="-1"/>
-          <w:sz w:val="32"/>
-          <w:szCs w:val="32"/>
-        </w:rPr>
-        <w:t>Answer: Create another empty variable and set the variable to the object.</w:t>
-      </w:r>
-    </w:p>
-    <w:p>
-      <w:pPr>
-        <w:pStyle w:val="hv"/>
-        <w:numPr>
-          <w:ilvl w:val="0"/>
-          <w:numId w:val="1"/>
-        </w:numPr>
-        <w:shd w:val="clear" w:color="auto" w:fill="FFFFFF"/>
-        <w:spacing w:before="252" w:beforeAutospacing="0" w:after="0" w:afterAutospacing="0" w:line="480" w:lineRule="atLeast"/>
-        <w:ind w:left="450"/>
-        <w:rPr>
-          <w:rFonts w:ascii="Georgia" w:hAnsi="Georgia"/>
-          <w:spacing w:val="-1"/>
-          <w:sz w:val="32"/>
-          <w:szCs w:val="32"/>
-        </w:rPr>
-      </w:pPr>
-      <w:r>
-        <w:rPr>
-          <w:rFonts w:ascii="Georgia" w:hAnsi="Georgia"/>
-          <w:spacing w:val="-1"/>
-          <w:sz w:val="32"/>
-          <w:szCs w:val="32"/>
-        </w:rPr>
-        <w:t>How do we reverse a list in Python?</w:t>
-      </w:r>
-    </w:p>
-    <w:p>
-      <w:pPr>
-        <w:pStyle w:val="hv"/>
+      <w:proofErr w:type="gramStart"/>
+      <w:r>
+        <w:rPr>
+          <w:rFonts w:ascii="Georgia" w:hAnsi="Georgia"/>
+          <w:spacing w:val="-1"/>
+          <w:sz w:val="32"/>
+          <w:szCs w:val="32"/>
+        </w:rPr>
+        <w:t>Yes it is</w:t>
+      </w:r>
+      <w:proofErr w:type="gramEnd"/>
+      <w:r>
+        <w:rPr>
+          <w:rFonts w:ascii="Georgia" w:hAnsi="Georgia"/>
+          <w:spacing w:val="-1"/>
+          <w:sz w:val="32"/>
+          <w:szCs w:val="32"/>
+        </w:rPr>
+        <w:t xml:space="preserve"> but we should be careful on how we use it.</w:t>
+      </w:r>
+    </w:p>
+    <w:p>
+      <w:pPr>
+        <w:pStyle w:val="hv"/>
+        <w:numPr>
+          <w:ilvl w:val="0"/>
+          <w:numId w:val="1"/>
+        </w:numPr>
+        <w:shd w:val="clear" w:color="auto" w:fill="FFFFFF"/>
+        <w:spacing w:before="252" w:beforeAutospacing="0" w:after="0" w:afterAutospacing="0" w:line="480" w:lineRule="atLeast"/>
+        <w:ind w:left="450"/>
+        <w:rPr>
+          <w:rFonts w:ascii="Georgia" w:hAnsi="Georgia"/>
+          <w:spacing w:val="-1"/>
+          <w:sz w:val="32"/>
+          <w:szCs w:val="32"/>
+        </w:rPr>
+      </w:pPr>
+      <w:r>
+        <w:rPr>
+          <w:rFonts w:ascii="Georgia" w:hAnsi="Georgia"/>
+          <w:spacing w:val="-1"/>
+          <w:sz w:val="32"/>
+          <w:szCs w:val="32"/>
+        </w:rPr>
+        <w:t>What is data abstraction in Python?</w:t>
+      </w:r>
+    </w:p>
+    <w:p>
+      <w:pPr>
+        <w:pStyle w:val="hv"/>
+        <w:numPr>
+          <w:ilvl w:val="0"/>
+          <w:numId w:val="1"/>
+        </w:numPr>
+        <w:shd w:val="clear" w:color="auto" w:fill="FFFFFF"/>
+        <w:spacing w:before="252" w:beforeAutospacing="0" w:after="0" w:afterAutospacing="0" w:line="480" w:lineRule="atLeast"/>
+        <w:ind w:left="450"/>
+        <w:rPr>
+          <w:rFonts w:ascii="Georgia" w:hAnsi="Georgia"/>
+          <w:spacing w:val="-1"/>
+          <w:sz w:val="32"/>
+          <w:szCs w:val="32"/>
+        </w:rPr>
+      </w:pPr>
+      <w:r>
+        <w:rPr>
+          <w:rFonts w:ascii="Georgia" w:hAnsi="Georgia"/>
+          <w:spacing w:val="-1"/>
+          <w:sz w:val="32"/>
+          <w:szCs w:val="32"/>
+        </w:rPr>
+        <w:t>Define encapsulation in Python?</w:t>
+      </w:r>
+    </w:p>
+    <w:p>
+      <w:pPr>
+        <w:pStyle w:val="hv"/>
+        <w:numPr>
+          <w:ilvl w:val="0"/>
+          <w:numId w:val="1"/>
+        </w:numPr>
+        <w:shd w:val="clear" w:color="auto" w:fill="FFFFFF"/>
+        <w:spacing w:before="252" w:beforeAutospacing="0" w:after="0" w:afterAutospacing="0" w:line="480" w:lineRule="atLeast"/>
+        <w:ind w:left="450"/>
+        <w:rPr>
+          <w:rFonts w:ascii="Georgia" w:hAnsi="Georgia"/>
+          <w:spacing w:val="-1"/>
+          <w:sz w:val="32"/>
+          <w:szCs w:val="32"/>
+        </w:rPr>
+      </w:pPr>
+      <w:r>
+        <w:rPr>
+          <w:rFonts w:ascii="Georgia" w:hAnsi="Georgia"/>
+          <w:spacing w:val="-1"/>
+          <w:sz w:val="32"/>
+          <w:szCs w:val="32"/>
+        </w:rPr>
+        <w:t>What is polymorphism in Python?</w:t>
+      </w:r>
+    </w:p>
+    <w:p>
+      <w:pPr>
+        <w:pStyle w:val="hv"/>
+        <w:numPr>
+          <w:ilvl w:val="0"/>
+          <w:numId w:val="1"/>
+        </w:numPr>
+        <w:shd w:val="clear" w:color="auto" w:fill="FFFFFF"/>
+        <w:spacing w:before="252" w:beforeAutospacing="0" w:after="0" w:afterAutospacing="0" w:line="480" w:lineRule="atLeast"/>
+        <w:ind w:left="450"/>
+        <w:rPr>
+          <w:rFonts w:ascii="Georgia" w:hAnsi="Georgia"/>
+          <w:spacing w:val="-1"/>
+          <w:sz w:val="32"/>
+          <w:szCs w:val="32"/>
+        </w:rPr>
+      </w:pPr>
+      <w:r>
+        <w:rPr>
+          <w:rFonts w:ascii="Georgia" w:hAnsi="Georgia"/>
+          <w:spacing w:val="-1"/>
+          <w:sz w:val="32"/>
+          <w:szCs w:val="32"/>
+        </w:rPr>
+        <w:t>Does Python make use of access specifiers?</w:t>
+      </w:r>
+    </w:p>
+    <w:p>
+      <w:pPr>
+        <w:pStyle w:val="hv"/>
+        <w:numPr>
+          <w:ilvl w:val="0"/>
+          <w:numId w:val="1"/>
+        </w:numPr>
+        <w:shd w:val="clear" w:color="auto" w:fill="FFFFFF"/>
+        <w:spacing w:before="252" w:beforeAutospacing="0" w:after="0" w:afterAutospacing="0" w:line="480" w:lineRule="atLeast"/>
+        <w:ind w:left="450"/>
+        <w:rPr>
+          <w:rFonts w:ascii="Georgia" w:hAnsi="Georgia"/>
+          <w:spacing w:val="-1"/>
+          <w:sz w:val="32"/>
+          <w:szCs w:val="32"/>
+        </w:rPr>
+      </w:pPr>
+      <w:r>
+        <w:rPr>
+          <w:rFonts w:ascii="Georgia" w:hAnsi="Georgia"/>
+          <w:spacing w:val="-1"/>
+          <w:sz w:val="32"/>
+          <w:szCs w:val="32"/>
+        </w:rPr>
+        <w:t>How can we create an empty class in Python?</w:t>
+      </w:r>
+    </w:p>
+    <w:p>
+      <w:pPr>
+        <w:pStyle w:val="hv"/>
+        <w:shd w:val="clear" w:color="auto" w:fill="FFFFFF"/>
+        <w:spacing w:before="252" w:beforeAutospacing="0" w:after="0" w:afterAutospacing="0" w:line="480" w:lineRule="atLeast"/>
+        <w:ind w:left="450"/>
+        <w:rPr>
+          <w:rFonts w:ascii="Georgia" w:hAnsi="Georgia"/>
+          <w:spacing w:val="-1"/>
+          <w:sz w:val="32"/>
+          <w:szCs w:val="32"/>
+        </w:rPr>
+      </w:pPr>
+      <w:r>
+        <w:rPr>
+          <w:rFonts w:ascii="Georgia" w:hAnsi="Georgia"/>
+          <w:spacing w:val="-1"/>
+          <w:sz w:val="32"/>
+          <w:szCs w:val="32"/>
+        </w:rPr>
+        <w:t xml:space="preserve">Answer: by </w:t>
+      </w:r>
+      <w:r>
+        <w:rPr>
+          <w:rFonts w:ascii="Georgia" w:hAnsi="Georgia"/>
+          <w:spacing w:val="-1"/>
+          <w:sz w:val="32"/>
+          <w:szCs w:val="32"/>
+        </w:rPr>
+        <w:t xml:space="preserve">typing ‘pass’. We are not </w:t>
+      </w:r>
+      <w:r>
+        <w:rPr>
+          <w:rFonts w:ascii="Georgia" w:hAnsi="Georgia"/>
+          <w:spacing w:val="-1"/>
+          <w:sz w:val="32"/>
+          <w:szCs w:val="32"/>
+        </w:rPr>
+        <w:t>allowed</w:t>
+      </w:r>
+      <w:r>
+        <w:rPr>
+          <w:rFonts w:ascii="Georgia" w:hAnsi="Georgia"/>
+          <w:spacing w:val="-1"/>
+          <w:sz w:val="32"/>
+          <w:szCs w:val="32"/>
+        </w:rPr>
+        <w:t xml:space="preserve"> to leave classes blank but with ‘pass’ the code reader will go pass this.</w:t>
+      </w:r>
+    </w:p>
+    <w:p>
+      <w:pPr>
+        <w:pStyle w:val="hv"/>
+        <w:numPr>
+          <w:ilvl w:val="0"/>
+          <w:numId w:val="1"/>
+        </w:numPr>
+        <w:shd w:val="clear" w:color="auto" w:fill="FFFFFF"/>
+        <w:spacing w:before="252" w:beforeAutospacing="0" w:after="0" w:afterAutospacing="0" w:line="480" w:lineRule="atLeast"/>
+        <w:ind w:left="450"/>
+        <w:rPr>
+          <w:rFonts w:ascii="Georgia" w:hAnsi="Georgia"/>
+          <w:spacing w:val="-1"/>
+          <w:sz w:val="32"/>
+          <w:szCs w:val="32"/>
+        </w:rPr>
+      </w:pPr>
+      <w:r>
+        <w:rPr>
+          <w:rFonts w:ascii="Georgia" w:hAnsi="Georgia"/>
+          <w:spacing w:val="-1"/>
+          <w:sz w:val="32"/>
+          <w:szCs w:val="32"/>
+        </w:rPr>
+        <w:t>Define Constructor in Python?</w:t>
+      </w:r>
+    </w:p>
+    <w:p>
+      <w:pPr>
+        <w:pStyle w:val="hv"/>
+        <w:numPr>
+          <w:ilvl w:val="0"/>
+          <w:numId w:val="1"/>
+        </w:numPr>
+        <w:shd w:val="clear" w:color="auto" w:fill="FFFFFF"/>
+        <w:spacing w:before="252" w:beforeAutospacing="0" w:after="0" w:afterAutospacing="0" w:line="480" w:lineRule="atLeast"/>
+        <w:ind w:left="450"/>
+        <w:rPr>
+          <w:rFonts w:ascii="Georgia" w:hAnsi="Georgia"/>
+          <w:spacing w:val="-1"/>
+          <w:sz w:val="32"/>
+          <w:szCs w:val="32"/>
+        </w:rPr>
+      </w:pPr>
+      <w:r>
+        <w:rPr>
+          <w:rFonts w:ascii="Georgia" w:hAnsi="Georgia"/>
+          <w:spacing w:val="-1"/>
+          <w:sz w:val="32"/>
+          <w:szCs w:val="32"/>
+        </w:rPr>
+        <w:t>How can we create a constructor in Python programming?</w:t>
+      </w:r>
+    </w:p>
+    <w:p>
+      <w:pPr>
+        <w:pStyle w:val="hv"/>
+        <w:numPr>
+          <w:ilvl w:val="0"/>
+          <w:numId w:val="1"/>
+        </w:numPr>
         <w:shd w:val="clear" w:color="auto" w:fill="FFFFFF"/>
         <w:spacing w:before="252" w:beforeAutospacing="0" w:after="0" w:afterAutospacing="0" w:line="480" w:lineRule="atLeast"/>
         <w:ind w:left="450"/>
@@ -2631,1050 +3945,30 @@
           <w:szCs w:val="32"/>
         </w:rPr>
         <w:lastRenderedPageBreak/>
-        <w:t xml:space="preserve">Answer: you can use the </w:t>
-      </w:r>
-      <w:proofErr w:type="gramStart"/>
-      <w:r>
-        <w:rPr>
-          <w:rFonts w:ascii="Georgia" w:hAnsi="Georgia"/>
-          <w:spacing w:val="-1"/>
-          <w:sz w:val="32"/>
-          <w:szCs w:val="32"/>
-        </w:rPr>
-        <w:t>so</w:t>
-      </w:r>
-      <w:r>
-        <w:rPr>
-          <w:rFonts w:ascii="Georgia" w:hAnsi="Georgia"/>
-          <w:spacing w:val="-1"/>
-          <w:sz w:val="32"/>
-          <w:szCs w:val="32"/>
-        </w:rPr>
-        <w:t>rt(</w:t>
-      </w:r>
-      <w:proofErr w:type="gramEnd"/>
-      <w:r>
-        <w:rPr>
-          <w:rFonts w:ascii="Georgia" w:hAnsi="Georgia"/>
-          <w:spacing w:val="-1"/>
-          <w:sz w:val="32"/>
-          <w:szCs w:val="32"/>
-        </w:rPr>
-        <w:t>) and set reverse to true or use the reverse().</w:t>
-      </w:r>
-    </w:p>
-    <w:p>
-      <w:pPr>
-        <w:pStyle w:val="hv"/>
-        <w:numPr>
-          <w:ilvl w:val="0"/>
-          <w:numId w:val="1"/>
-        </w:numPr>
-        <w:shd w:val="clear" w:color="auto" w:fill="FFFFFF"/>
-        <w:spacing w:before="252" w:beforeAutospacing="0" w:after="0" w:afterAutospacing="0" w:line="480" w:lineRule="atLeast"/>
-        <w:ind w:left="450"/>
-        <w:rPr>
-          <w:rFonts w:ascii="Georgia" w:hAnsi="Georgia"/>
-          <w:spacing w:val="-1"/>
-          <w:sz w:val="32"/>
-          <w:szCs w:val="32"/>
-        </w:rPr>
-      </w:pPr>
-      <w:r>
-        <w:rPr>
-          <w:rFonts w:ascii="Georgia" w:hAnsi="Georgia"/>
-          <w:spacing w:val="-1"/>
-          <w:sz w:val="32"/>
-          <w:szCs w:val="32"/>
-        </w:rPr>
-        <w:t>How can we debug a Python program?</w:t>
-      </w:r>
-    </w:p>
-    <w:p>
-      <w:pPr>
-        <w:pStyle w:val="hv"/>
-        <w:numPr>
-          <w:ilvl w:val="0"/>
-          <w:numId w:val="1"/>
-        </w:numPr>
-        <w:shd w:val="clear" w:color="auto" w:fill="FFFFFF"/>
-        <w:spacing w:before="252" w:beforeAutospacing="0" w:after="0" w:afterAutospacing="0" w:line="480" w:lineRule="atLeast"/>
-        <w:ind w:left="450"/>
-        <w:rPr>
-          <w:rFonts w:ascii="Georgia" w:hAnsi="Georgia"/>
-          <w:spacing w:val="-1"/>
-          <w:sz w:val="32"/>
-          <w:szCs w:val="32"/>
-        </w:rPr>
-      </w:pPr>
-      <w:r>
-        <w:rPr>
-          <w:rFonts w:ascii="Georgia" w:hAnsi="Georgia"/>
-          <w:spacing w:val="-1"/>
-          <w:sz w:val="32"/>
-          <w:szCs w:val="32"/>
-        </w:rPr>
-        <w:t>Write a program to count the number of capital letters in a file?</w:t>
-      </w:r>
-    </w:p>
-    <w:p>
-      <w:pPr>
-        <w:pStyle w:val="hv"/>
-        <w:numPr>
-          <w:ilvl w:val="0"/>
-          <w:numId w:val="1"/>
-        </w:numPr>
-        <w:shd w:val="clear" w:color="auto" w:fill="FFFFFF"/>
-        <w:spacing w:before="252" w:beforeAutospacing="0" w:after="0" w:afterAutospacing="0" w:line="480" w:lineRule="atLeast"/>
-        <w:ind w:left="450"/>
-        <w:rPr>
-          <w:rFonts w:ascii="Georgia" w:hAnsi="Georgia"/>
-          <w:spacing w:val="-1"/>
-          <w:sz w:val="32"/>
-          <w:szCs w:val="32"/>
-        </w:rPr>
-      </w:pPr>
-      <w:r>
-        <w:rPr>
-          <w:rFonts w:ascii="Georgia" w:hAnsi="Georgia"/>
-          <w:spacing w:val="-1"/>
-          <w:sz w:val="32"/>
-          <w:szCs w:val="32"/>
-        </w:rPr>
-        <w:t>Write a program to display Fibonacci sequence in Python?</w:t>
-      </w:r>
-    </w:p>
-    <w:p>
-      <w:pPr>
-        <w:pStyle w:val="hv"/>
-        <w:numPr>
-          <w:ilvl w:val="0"/>
-          <w:numId w:val="1"/>
-        </w:numPr>
-        <w:shd w:val="clear" w:color="auto" w:fill="FFFFFF"/>
-        <w:spacing w:before="252" w:beforeAutospacing="0" w:after="0" w:afterAutospacing="0" w:line="480" w:lineRule="atLeast"/>
-        <w:ind w:left="450"/>
-        <w:rPr>
-          <w:rFonts w:ascii="Georgia" w:hAnsi="Georgia"/>
-          <w:spacing w:val="-1"/>
-          <w:sz w:val="32"/>
-          <w:szCs w:val="32"/>
-        </w:rPr>
-      </w:pPr>
-      <w:r>
-        <w:rPr>
-          <w:rFonts w:ascii="Georgia" w:hAnsi="Georgia"/>
-          <w:spacing w:val="-1"/>
-          <w:sz w:val="32"/>
-          <w:szCs w:val="32"/>
-        </w:rPr>
-        <w:t>Write a program in Python to produce Star triangle?</w:t>
-      </w:r>
-    </w:p>
-    <w:p>
-      <w:pPr>
-        <w:pStyle w:val="hv"/>
-        <w:numPr>
-          <w:ilvl w:val="0"/>
-          <w:numId w:val="1"/>
-        </w:numPr>
-        <w:shd w:val="clear" w:color="auto" w:fill="FFFFFF"/>
-        <w:spacing w:before="252" w:beforeAutospacing="0" w:after="0" w:afterAutospacing="0" w:line="480" w:lineRule="atLeast"/>
-        <w:ind w:left="450"/>
-        <w:rPr>
-          <w:rFonts w:ascii="Georgia" w:hAnsi="Georgia"/>
-          <w:spacing w:val="-1"/>
-          <w:sz w:val="32"/>
-          <w:szCs w:val="32"/>
-        </w:rPr>
-      </w:pPr>
-      <w:r>
-        <w:rPr>
-          <w:rFonts w:ascii="Georgia" w:hAnsi="Georgia"/>
-          <w:spacing w:val="-1"/>
-          <w:sz w:val="32"/>
-          <w:szCs w:val="32"/>
-        </w:rPr>
-        <w:t>WAP to check whether the given number is prime?</w:t>
-      </w:r>
-    </w:p>
-    <w:p>
-      <w:pPr>
-        <w:pStyle w:val="hv"/>
-        <w:numPr>
-          <w:ilvl w:val="0"/>
-          <w:numId w:val="1"/>
-        </w:numPr>
-        <w:shd w:val="clear" w:color="auto" w:fill="FFFFFF"/>
-        <w:spacing w:before="252" w:beforeAutospacing="0" w:after="0" w:afterAutospacing="0" w:line="480" w:lineRule="atLeast"/>
-        <w:ind w:left="450"/>
-        <w:rPr>
-          <w:rFonts w:ascii="Georgia" w:hAnsi="Georgia"/>
-          <w:spacing w:val="-1"/>
-          <w:sz w:val="32"/>
-          <w:szCs w:val="32"/>
-        </w:rPr>
-      </w:pPr>
-      <w:r>
-        <w:rPr>
-          <w:rFonts w:ascii="Georgia" w:hAnsi="Georgia"/>
-          <w:spacing w:val="-1"/>
-          <w:sz w:val="32"/>
-          <w:szCs w:val="32"/>
-        </w:rPr>
-        <w:t>Python code to check string palindrome or not?</w:t>
-      </w:r>
-    </w:p>
-    <w:p>
-      <w:pPr>
-        <w:pStyle w:val="hv"/>
-        <w:numPr>
-          <w:ilvl w:val="0"/>
-          <w:numId w:val="1"/>
-        </w:numPr>
-        <w:shd w:val="clear" w:color="auto" w:fill="FFFFFF"/>
-        <w:spacing w:before="252" w:beforeAutospacing="0" w:after="0" w:afterAutospacing="0" w:line="480" w:lineRule="atLeast"/>
-        <w:ind w:left="450"/>
-        <w:rPr>
-          <w:rFonts w:ascii="Georgia" w:hAnsi="Georgia"/>
-          <w:spacing w:val="-1"/>
-          <w:sz w:val="32"/>
-          <w:szCs w:val="32"/>
-        </w:rPr>
-      </w:pPr>
-      <w:r>
-        <w:rPr>
-          <w:rFonts w:ascii="Georgia" w:hAnsi="Georgia"/>
-          <w:spacing w:val="-1"/>
-          <w:sz w:val="32"/>
-          <w:szCs w:val="32"/>
-        </w:rPr>
-        <w:t>Write Python code to sort a numerical dataset?</w:t>
-      </w:r>
-    </w:p>
-    <w:p>
-      <w:pPr>
-        <w:pStyle w:val="hv"/>
-        <w:numPr>
-          <w:ilvl w:val="0"/>
-          <w:numId w:val="1"/>
-        </w:numPr>
-        <w:shd w:val="clear" w:color="auto" w:fill="FFFFFF"/>
-        <w:spacing w:before="252" w:beforeAutospacing="0" w:after="0" w:afterAutospacing="0" w:line="480" w:lineRule="atLeast"/>
-        <w:ind w:left="450"/>
-        <w:rPr>
-          <w:rFonts w:ascii="Georgia" w:hAnsi="Georgia"/>
-          <w:spacing w:val="-1"/>
-          <w:sz w:val="32"/>
-          <w:szCs w:val="32"/>
-        </w:rPr>
-      </w:pPr>
-      <w:r>
-        <w:rPr>
-          <w:rFonts w:ascii="Georgia" w:hAnsi="Georgia"/>
-          <w:spacing w:val="-1"/>
-          <w:sz w:val="32"/>
-          <w:szCs w:val="32"/>
-        </w:rPr>
-        <w:t>What is the output of the following code?</w:t>
-      </w:r>
-    </w:p>
-    <w:p>
-      <w:pPr>
-        <w:pStyle w:val="hv"/>
-        <w:numPr>
-          <w:ilvl w:val="0"/>
-          <w:numId w:val="1"/>
-        </w:numPr>
-        <w:shd w:val="clear" w:color="auto" w:fill="FFFFFF"/>
-        <w:spacing w:before="252" w:beforeAutospacing="0" w:after="0" w:afterAutospacing="0" w:line="480" w:lineRule="atLeast"/>
-        <w:ind w:left="450"/>
-        <w:rPr>
-          <w:rFonts w:ascii="Georgia" w:hAnsi="Georgia"/>
-          <w:spacing w:val="-1"/>
-          <w:sz w:val="32"/>
-          <w:szCs w:val="32"/>
-        </w:rPr>
-      </w:pPr>
-      <w:r>
-        <w:rPr>
-          <w:rFonts w:ascii="Georgia" w:hAnsi="Georgia"/>
-          <w:spacing w:val="-1"/>
-          <w:sz w:val="32"/>
-          <w:szCs w:val="32"/>
-        </w:rPr>
-        <w:t>What is the procedure to install Python on Windows and set path variable?</w:t>
-      </w:r>
-    </w:p>
-    <w:p>
-      <w:pPr>
-        <w:pStyle w:val="hv"/>
-        <w:numPr>
-          <w:ilvl w:val="0"/>
-          <w:numId w:val="1"/>
-        </w:numPr>
-        <w:shd w:val="clear" w:color="auto" w:fill="FFFFFF"/>
-        <w:spacing w:before="252" w:beforeAutospacing="0" w:after="0" w:afterAutospacing="0" w:line="480" w:lineRule="atLeast"/>
-        <w:ind w:left="450"/>
-        <w:rPr>
-          <w:rFonts w:ascii="Georgia" w:hAnsi="Georgia"/>
-          <w:spacing w:val="-1"/>
-          <w:sz w:val="32"/>
-          <w:szCs w:val="32"/>
-        </w:rPr>
-      </w:pPr>
-      <w:r>
-        <w:rPr>
-          <w:rFonts w:ascii="Georgia" w:hAnsi="Georgia"/>
-          <w:spacing w:val="-1"/>
-          <w:sz w:val="32"/>
-          <w:szCs w:val="32"/>
-        </w:rPr>
-        <w:t>Differentiate between SciPy and NumPy?</w:t>
-      </w:r>
-    </w:p>
-    <w:p>
-      <w:pPr>
-        <w:pStyle w:val="hv"/>
-        <w:numPr>
-          <w:ilvl w:val="0"/>
-          <w:numId w:val="1"/>
-        </w:numPr>
-        <w:shd w:val="clear" w:color="auto" w:fill="FFFFFF"/>
-        <w:spacing w:before="252" w:beforeAutospacing="0" w:after="0" w:afterAutospacing="0" w:line="480" w:lineRule="atLeast"/>
-        <w:ind w:left="450"/>
-        <w:rPr>
-          <w:rFonts w:ascii="Georgia" w:hAnsi="Georgia"/>
-          <w:spacing w:val="-1"/>
-          <w:sz w:val="32"/>
-          <w:szCs w:val="32"/>
-        </w:rPr>
-      </w:pPr>
-      <w:r>
-        <w:rPr>
-          <w:rFonts w:ascii="Georgia" w:hAnsi="Georgia"/>
-          <w:spacing w:val="-1"/>
-          <w:sz w:val="32"/>
-          <w:szCs w:val="32"/>
-        </w:rPr>
-        <w:t>How do Python arrays and lists differ from each other?</w:t>
-      </w:r>
-    </w:p>
-    <w:p>
-      <w:pPr>
-        <w:pStyle w:val="hv"/>
-        <w:numPr>
-          <w:ilvl w:val="0"/>
-          <w:numId w:val="1"/>
-        </w:numPr>
-        <w:shd w:val="clear" w:color="auto" w:fill="FFFFFF"/>
-        <w:spacing w:before="252" w:beforeAutospacing="0" w:after="0" w:afterAutospacing="0" w:line="480" w:lineRule="atLeast"/>
-        <w:ind w:left="450"/>
-        <w:rPr>
-          <w:rFonts w:ascii="Georgia" w:hAnsi="Georgia"/>
-          <w:spacing w:val="-1"/>
-          <w:sz w:val="32"/>
-          <w:szCs w:val="32"/>
-        </w:rPr>
-      </w:pPr>
-      <w:r>
-        <w:rPr>
-          <w:rFonts w:ascii="Georgia" w:hAnsi="Georgia"/>
-          <w:spacing w:val="-1"/>
-          <w:sz w:val="32"/>
-          <w:szCs w:val="32"/>
-        </w:rPr>
-        <w:t>Can we make multi-line comments in Python?</w:t>
-      </w:r>
-    </w:p>
-    <w:p>
-      <w:pPr>
-        <w:pStyle w:val="hv"/>
-        <w:numPr>
-          <w:ilvl w:val="0"/>
-          <w:numId w:val="1"/>
-        </w:numPr>
-        <w:shd w:val="clear" w:color="auto" w:fill="FFFFFF"/>
-        <w:spacing w:before="252" w:beforeAutospacing="0" w:after="0" w:afterAutospacing="0" w:line="480" w:lineRule="atLeast"/>
-        <w:ind w:left="450"/>
-        <w:rPr>
-          <w:rFonts w:ascii="Georgia" w:hAnsi="Georgia"/>
-          <w:spacing w:val="-1"/>
-          <w:sz w:val="32"/>
-          <w:szCs w:val="32"/>
-        </w:rPr>
-      </w:pPr>
-      <w:r>
-        <w:rPr>
-          <w:rFonts w:ascii="Georgia" w:hAnsi="Georgia"/>
-          <w:spacing w:val="-1"/>
-          <w:sz w:val="32"/>
-          <w:szCs w:val="32"/>
-        </w:rPr>
-        <w:t xml:space="preserve">What is the difference between range and </w:t>
-      </w:r>
-      <w:proofErr w:type="spellStart"/>
-      <w:r>
-        <w:rPr>
-          <w:rFonts w:ascii="Georgia" w:hAnsi="Georgia"/>
-          <w:spacing w:val="-1"/>
-          <w:sz w:val="32"/>
-          <w:szCs w:val="32"/>
-        </w:rPr>
-        <w:t>xrange</w:t>
-      </w:r>
-      <w:proofErr w:type="spellEnd"/>
-      <w:r>
-        <w:rPr>
-          <w:rFonts w:ascii="Georgia" w:hAnsi="Georgia"/>
-          <w:spacing w:val="-1"/>
-          <w:sz w:val="32"/>
-          <w:szCs w:val="32"/>
-        </w:rPr>
-        <w:t>?</w:t>
-      </w:r>
-    </w:p>
-    <w:p>
-      <w:pPr>
-        <w:pStyle w:val="hv"/>
-        <w:numPr>
-          <w:ilvl w:val="0"/>
-          <w:numId w:val="1"/>
-        </w:numPr>
-        <w:shd w:val="clear" w:color="auto" w:fill="FFFFFF"/>
-        <w:spacing w:before="252" w:beforeAutospacing="0" w:after="0" w:afterAutospacing="0" w:line="480" w:lineRule="atLeast"/>
-        <w:ind w:left="450"/>
-        <w:rPr>
-          <w:rFonts w:ascii="Georgia" w:hAnsi="Georgia"/>
-          <w:spacing w:val="-1"/>
-          <w:sz w:val="32"/>
-          <w:szCs w:val="32"/>
-        </w:rPr>
-      </w:pPr>
-      <w:r>
-        <w:rPr>
-          <w:rFonts w:ascii="Georgia" w:hAnsi="Georgia"/>
-          <w:spacing w:val="-1"/>
-          <w:sz w:val="32"/>
-          <w:szCs w:val="32"/>
-        </w:rPr>
-        <w:t>Explain how can we build or set up the database in Django?</w:t>
-      </w:r>
-    </w:p>
-    <w:p>
-      <w:pPr>
-        <w:pStyle w:val="hv"/>
-        <w:numPr>
-          <w:ilvl w:val="0"/>
-          <w:numId w:val="1"/>
-        </w:numPr>
-        <w:shd w:val="clear" w:color="auto" w:fill="FFFFFF"/>
-        <w:spacing w:before="252" w:beforeAutospacing="0" w:after="0" w:afterAutospacing="0" w:line="480" w:lineRule="atLeast"/>
-        <w:ind w:left="450"/>
-        <w:rPr>
-          <w:rFonts w:ascii="Georgia" w:hAnsi="Georgia"/>
-          <w:spacing w:val="-1"/>
-          <w:sz w:val="32"/>
-          <w:szCs w:val="32"/>
-        </w:rPr>
-      </w:pPr>
-      <w:r>
-        <w:rPr>
-          <w:rFonts w:ascii="Georgia" w:hAnsi="Georgia"/>
-          <w:spacing w:val="-1"/>
-          <w:sz w:val="32"/>
-          <w:szCs w:val="32"/>
-        </w:rPr>
-        <w:t>List out the inheritance styles in Django?</w:t>
-      </w:r>
-    </w:p>
-    <w:p>
-      <w:pPr>
-        <w:pStyle w:val="hv"/>
-        <w:numPr>
-          <w:ilvl w:val="0"/>
-          <w:numId w:val="1"/>
-        </w:numPr>
-        <w:shd w:val="clear" w:color="auto" w:fill="FFFFFF"/>
-        <w:spacing w:before="252" w:beforeAutospacing="0" w:after="0" w:afterAutospacing="0" w:line="480" w:lineRule="atLeast"/>
-        <w:ind w:left="450"/>
-        <w:rPr>
-          <w:rFonts w:ascii="Georgia" w:hAnsi="Georgia"/>
-          <w:spacing w:val="-1"/>
-          <w:sz w:val="32"/>
-          <w:szCs w:val="32"/>
-        </w:rPr>
-      </w:pPr>
-      <w:r>
-        <w:rPr>
-          <w:rFonts w:ascii="Georgia" w:hAnsi="Georgia"/>
-          <w:spacing w:val="-1"/>
-          <w:sz w:val="32"/>
-          <w:szCs w:val="32"/>
-        </w:rPr>
-        <w:lastRenderedPageBreak/>
-        <w:t>How to save an image locally using Python in which we already know the URL address?</w:t>
-      </w:r>
-    </w:p>
-    <w:p>
-      <w:pPr>
-        <w:pStyle w:val="hv"/>
-        <w:numPr>
-          <w:ilvl w:val="0"/>
-          <w:numId w:val="1"/>
-        </w:numPr>
-        <w:shd w:val="clear" w:color="auto" w:fill="FFFFFF"/>
-        <w:spacing w:before="252" w:beforeAutospacing="0" w:after="0" w:afterAutospacing="0" w:line="480" w:lineRule="atLeast"/>
-        <w:ind w:left="450"/>
-        <w:rPr>
-          <w:rFonts w:ascii="Georgia" w:hAnsi="Georgia"/>
-          <w:spacing w:val="-1"/>
-          <w:sz w:val="32"/>
-          <w:szCs w:val="32"/>
-        </w:rPr>
-      </w:pPr>
-      <w:r>
-        <w:rPr>
-          <w:rFonts w:ascii="Georgia" w:hAnsi="Georgia"/>
-          <w:spacing w:val="-1"/>
-          <w:sz w:val="32"/>
-          <w:szCs w:val="32"/>
-        </w:rPr>
-        <w:t>How can we access sessions in flask?</w:t>
-      </w:r>
-    </w:p>
-    <w:p>
-      <w:pPr>
-        <w:pStyle w:val="hv"/>
-        <w:numPr>
-          <w:ilvl w:val="0"/>
-          <w:numId w:val="1"/>
-        </w:numPr>
-        <w:shd w:val="clear" w:color="auto" w:fill="FFFFFF"/>
-        <w:spacing w:before="252" w:beforeAutospacing="0" w:after="0" w:afterAutospacing="0" w:line="480" w:lineRule="atLeast"/>
-        <w:ind w:left="450"/>
-        <w:rPr>
-          <w:rFonts w:ascii="Georgia" w:hAnsi="Georgia"/>
-          <w:spacing w:val="-1"/>
-          <w:sz w:val="32"/>
-          <w:szCs w:val="32"/>
-        </w:rPr>
-      </w:pPr>
-      <w:r>
-        <w:rPr>
-          <w:rFonts w:ascii="Georgia" w:hAnsi="Georgia"/>
-          <w:spacing w:val="-1"/>
-          <w:sz w:val="32"/>
-          <w:szCs w:val="32"/>
-        </w:rPr>
-        <w:t>Is flask an MVC model? If yes, justify your answer by showing an example of your application with the help of MVC pattern?</w:t>
-      </w:r>
-    </w:p>
-    <w:p>
-      <w:pPr>
-        <w:pStyle w:val="hv"/>
-        <w:numPr>
-          <w:ilvl w:val="0"/>
-          <w:numId w:val="1"/>
-        </w:numPr>
-        <w:shd w:val="clear" w:color="auto" w:fill="FFFFFF"/>
-        <w:spacing w:before="252" w:beforeAutospacing="0" w:after="0" w:afterAutospacing="0" w:line="480" w:lineRule="atLeast"/>
-        <w:ind w:left="450"/>
-        <w:rPr>
-          <w:rFonts w:ascii="Georgia" w:hAnsi="Georgia"/>
-          <w:spacing w:val="-1"/>
-          <w:sz w:val="32"/>
-          <w:szCs w:val="32"/>
-        </w:rPr>
-      </w:pPr>
-      <w:r>
-        <w:rPr>
-          <w:rFonts w:ascii="Georgia" w:hAnsi="Georgia"/>
-          <w:spacing w:val="-1"/>
-          <w:sz w:val="32"/>
-          <w:szCs w:val="32"/>
-        </w:rPr>
-        <w:t>What are the database connections in Python Flask, explain?</w:t>
-      </w:r>
-    </w:p>
-    <w:p>
-      <w:pPr>
-        <w:pStyle w:val="hv"/>
-        <w:numPr>
-          <w:ilvl w:val="0"/>
-          <w:numId w:val="1"/>
-        </w:numPr>
-        <w:shd w:val="clear" w:color="auto" w:fill="FFFFFF"/>
-        <w:spacing w:before="252" w:beforeAutospacing="0" w:after="0" w:afterAutospacing="0" w:line="480" w:lineRule="atLeast"/>
-        <w:ind w:left="450"/>
-        <w:rPr>
-          <w:rFonts w:ascii="Georgia" w:hAnsi="Georgia"/>
-          <w:spacing w:val="-1"/>
-          <w:sz w:val="32"/>
-          <w:szCs w:val="32"/>
-        </w:rPr>
-      </w:pPr>
-      <w:r>
-        <w:rPr>
-          <w:rFonts w:ascii="Georgia" w:hAnsi="Georgia"/>
-          <w:spacing w:val="-1"/>
-          <w:sz w:val="32"/>
-          <w:szCs w:val="32"/>
-        </w:rPr>
-        <w:t xml:space="preserve">Explain the procedure to minimize or lower the outage of </w:t>
-      </w:r>
-      <w:proofErr w:type="spellStart"/>
-      <w:r>
-        <w:rPr>
-          <w:rFonts w:ascii="Georgia" w:hAnsi="Georgia"/>
-          <w:spacing w:val="-1"/>
-          <w:sz w:val="32"/>
-          <w:szCs w:val="32"/>
-        </w:rPr>
-        <w:t>Memchached</w:t>
-      </w:r>
-      <w:proofErr w:type="spellEnd"/>
-      <w:r>
-        <w:rPr>
-          <w:rFonts w:ascii="Georgia" w:hAnsi="Georgia"/>
-          <w:spacing w:val="-1"/>
-          <w:sz w:val="32"/>
-          <w:szCs w:val="32"/>
-        </w:rPr>
-        <w:t xml:space="preserve"> server in Python development?</w:t>
-      </w:r>
-    </w:p>
-    <w:p>
-      <w:pPr>
-        <w:pStyle w:val="hv"/>
-        <w:numPr>
-          <w:ilvl w:val="0"/>
-          <w:numId w:val="1"/>
-        </w:numPr>
-        <w:shd w:val="clear" w:color="auto" w:fill="FFFFFF"/>
-        <w:spacing w:before="252" w:beforeAutospacing="0" w:after="0" w:afterAutospacing="0" w:line="480" w:lineRule="atLeast"/>
-        <w:ind w:left="450"/>
-        <w:rPr>
-          <w:rFonts w:ascii="Georgia" w:hAnsi="Georgia"/>
-          <w:spacing w:val="-1"/>
-          <w:sz w:val="32"/>
-          <w:szCs w:val="32"/>
-        </w:rPr>
-      </w:pPr>
-      <w:r>
-        <w:rPr>
-          <w:rFonts w:ascii="Georgia" w:hAnsi="Georgia"/>
-          <w:spacing w:val="-1"/>
-          <w:sz w:val="32"/>
-          <w:szCs w:val="32"/>
-        </w:rPr>
-        <w:t>What is Dogpile effect?</w:t>
-      </w:r>
-    </w:p>
-    <w:p>
-      <w:pPr>
-        <w:pStyle w:val="hv"/>
-        <w:numPr>
-          <w:ilvl w:val="0"/>
-          <w:numId w:val="1"/>
-        </w:numPr>
-        <w:shd w:val="clear" w:color="auto" w:fill="FFFFFF"/>
-        <w:spacing w:before="252" w:beforeAutospacing="0" w:after="0" w:afterAutospacing="0" w:line="480" w:lineRule="atLeast"/>
-        <w:ind w:left="450"/>
-        <w:rPr>
-          <w:rFonts w:ascii="Georgia" w:hAnsi="Georgia"/>
-          <w:spacing w:val="-1"/>
-          <w:sz w:val="32"/>
-          <w:szCs w:val="32"/>
-        </w:rPr>
-      </w:pPr>
-      <w:r>
-        <w:rPr>
-          <w:rFonts w:ascii="Georgia" w:hAnsi="Georgia"/>
-          <w:spacing w:val="-1"/>
-          <w:sz w:val="32"/>
-          <w:szCs w:val="32"/>
-        </w:rPr>
-        <w:t>What are the OOPS concepts in Python?</w:t>
-      </w:r>
-    </w:p>
-    <w:p>
-      <w:pPr>
-        <w:pStyle w:val="hv"/>
-        <w:numPr>
-          <w:ilvl w:val="0"/>
-          <w:numId w:val="1"/>
-        </w:numPr>
-        <w:shd w:val="clear" w:color="auto" w:fill="FFFFFF"/>
-        <w:spacing w:before="252" w:beforeAutospacing="0" w:after="0" w:afterAutospacing="0" w:line="480" w:lineRule="atLeast"/>
-        <w:ind w:left="450"/>
-        <w:rPr>
-          <w:rFonts w:ascii="Georgia" w:hAnsi="Georgia"/>
-          <w:spacing w:val="-1"/>
-          <w:sz w:val="32"/>
-          <w:szCs w:val="32"/>
-        </w:rPr>
-      </w:pPr>
-      <w:r>
-        <w:rPr>
-          <w:rFonts w:ascii="Georgia" w:hAnsi="Georgia"/>
-          <w:spacing w:val="-1"/>
-          <w:sz w:val="32"/>
-          <w:szCs w:val="32"/>
-        </w:rPr>
-        <w:t>Define object in Python?</w:t>
-      </w:r>
-    </w:p>
-    <w:p>
-      <w:pPr>
-        <w:pStyle w:val="hv"/>
-        <w:numPr>
-          <w:ilvl w:val="0"/>
-          <w:numId w:val="1"/>
-        </w:numPr>
-        <w:shd w:val="clear" w:color="auto" w:fill="FFFFFF"/>
-        <w:spacing w:before="252" w:beforeAutospacing="0" w:after="0" w:afterAutospacing="0" w:line="480" w:lineRule="atLeast"/>
-        <w:ind w:left="450"/>
-        <w:rPr>
-          <w:rFonts w:ascii="Georgia" w:hAnsi="Georgia"/>
-          <w:spacing w:val="-1"/>
-          <w:sz w:val="32"/>
-          <w:szCs w:val="32"/>
-        </w:rPr>
-      </w:pPr>
-      <w:r>
-        <w:rPr>
-          <w:rFonts w:ascii="Georgia" w:hAnsi="Georgia"/>
-          <w:spacing w:val="-1"/>
-          <w:sz w:val="32"/>
-          <w:szCs w:val="32"/>
-        </w:rPr>
-        <w:t>What is a class in Python?</w:t>
-      </w:r>
-    </w:p>
-    <w:p>
-      <w:pPr>
-        <w:pStyle w:val="hv"/>
-        <w:numPr>
-          <w:ilvl w:val="0"/>
-          <w:numId w:val="1"/>
-        </w:numPr>
-        <w:shd w:val="clear" w:color="auto" w:fill="FFFFFF"/>
-        <w:spacing w:before="252" w:beforeAutospacing="0" w:after="0" w:afterAutospacing="0" w:line="480" w:lineRule="atLeast"/>
-        <w:ind w:left="450"/>
-        <w:rPr>
-          <w:rFonts w:ascii="Georgia" w:hAnsi="Georgia"/>
-          <w:spacing w:val="-1"/>
-          <w:sz w:val="32"/>
-          <w:szCs w:val="32"/>
-        </w:rPr>
-      </w:pPr>
-      <w:r>
-        <w:rPr>
-          <w:rFonts w:ascii="Georgia" w:hAnsi="Georgia"/>
-          <w:spacing w:val="-1"/>
-          <w:sz w:val="32"/>
-          <w:szCs w:val="32"/>
-        </w:rPr>
-        <w:t>How to create a class in Python?</w:t>
-      </w:r>
-    </w:p>
-    <w:p>
-      <w:pPr>
-        <w:pStyle w:val="hv"/>
-        <w:numPr>
-          <w:ilvl w:val="0"/>
-          <w:numId w:val="1"/>
-        </w:numPr>
-        <w:shd w:val="clear" w:color="auto" w:fill="FFFFFF"/>
-        <w:spacing w:before="252" w:beforeAutospacing="0" w:after="0" w:afterAutospacing="0" w:line="480" w:lineRule="atLeast"/>
-        <w:ind w:left="450"/>
-        <w:rPr>
-          <w:rFonts w:ascii="Georgia" w:hAnsi="Georgia"/>
-          <w:spacing w:val="-1"/>
-          <w:sz w:val="32"/>
-          <w:szCs w:val="32"/>
-        </w:rPr>
-      </w:pPr>
-      <w:r>
-        <w:rPr>
-          <w:rFonts w:ascii="Georgia" w:hAnsi="Georgia"/>
-          <w:spacing w:val="-1"/>
-          <w:sz w:val="32"/>
-          <w:szCs w:val="32"/>
-        </w:rPr>
-        <w:t>What is the syntax for creating an instance of a class in Python?</w:t>
-      </w:r>
-    </w:p>
-    <w:p>
-      <w:pPr>
-        <w:pStyle w:val="hv"/>
-        <w:numPr>
-          <w:ilvl w:val="0"/>
-          <w:numId w:val="1"/>
-        </w:numPr>
-        <w:shd w:val="clear" w:color="auto" w:fill="FFFFFF"/>
-        <w:spacing w:before="252" w:beforeAutospacing="0" w:after="0" w:afterAutospacing="0" w:line="480" w:lineRule="atLeast"/>
-        <w:ind w:left="450"/>
-        <w:rPr>
-          <w:rFonts w:ascii="Georgia" w:hAnsi="Georgia"/>
-          <w:spacing w:val="-1"/>
-          <w:sz w:val="32"/>
-          <w:szCs w:val="32"/>
-        </w:rPr>
-      </w:pPr>
-      <w:r>
-        <w:rPr>
-          <w:rFonts w:ascii="Georgia" w:hAnsi="Georgia"/>
-          <w:spacing w:val="-1"/>
-          <w:sz w:val="32"/>
-          <w:szCs w:val="32"/>
-        </w:rPr>
-        <w:t>Define what is “Method” in Python programming?</w:t>
-      </w:r>
-    </w:p>
-    <w:p>
-      <w:pPr>
-        <w:pStyle w:val="hv"/>
-        <w:numPr>
-          <w:ilvl w:val="0"/>
-          <w:numId w:val="1"/>
-        </w:numPr>
-        <w:shd w:val="clear" w:color="auto" w:fill="FFFFFF"/>
-        <w:spacing w:before="252" w:beforeAutospacing="0" w:after="0" w:afterAutospacing="0" w:line="480" w:lineRule="atLeast"/>
-        <w:ind w:left="450"/>
-        <w:rPr>
-          <w:rFonts w:ascii="Georgia" w:hAnsi="Georgia"/>
-          <w:spacing w:val="-1"/>
-          <w:sz w:val="32"/>
-          <w:szCs w:val="32"/>
-        </w:rPr>
-      </w:pPr>
-      <w:r>
-        <w:rPr>
-          <w:rFonts w:ascii="Georgia" w:hAnsi="Georgia"/>
-          <w:spacing w:val="-1"/>
-          <w:sz w:val="32"/>
-          <w:szCs w:val="32"/>
-        </w:rPr>
-        <w:t>Does multiple inheritance is supported in Python?</w:t>
-      </w:r>
-    </w:p>
-    <w:p>
-      <w:pPr>
-        <w:pStyle w:val="hv"/>
-        <w:numPr>
-          <w:ilvl w:val="0"/>
-          <w:numId w:val="1"/>
-        </w:numPr>
-        <w:shd w:val="clear" w:color="auto" w:fill="FFFFFF"/>
-        <w:spacing w:before="252" w:beforeAutospacing="0" w:after="0" w:afterAutospacing="0" w:line="480" w:lineRule="atLeast"/>
-        <w:ind w:left="450"/>
-        <w:rPr>
-          <w:rFonts w:ascii="Georgia" w:hAnsi="Georgia"/>
-          <w:spacing w:val="-1"/>
-          <w:sz w:val="32"/>
-          <w:szCs w:val="32"/>
-        </w:rPr>
-      </w:pPr>
-      <w:r>
-        <w:rPr>
-          <w:rFonts w:ascii="Georgia" w:hAnsi="Georgia"/>
-          <w:spacing w:val="-1"/>
-          <w:sz w:val="32"/>
-          <w:szCs w:val="32"/>
-        </w:rPr>
-        <w:t>What is data abstraction in Python?</w:t>
-      </w:r>
-    </w:p>
-    <w:p>
-      <w:pPr>
-        <w:pStyle w:val="hv"/>
-        <w:numPr>
-          <w:ilvl w:val="0"/>
-          <w:numId w:val="1"/>
-        </w:numPr>
-        <w:shd w:val="clear" w:color="auto" w:fill="FFFFFF"/>
-        <w:spacing w:before="252" w:beforeAutospacing="0" w:after="0" w:afterAutospacing="0" w:line="480" w:lineRule="atLeast"/>
-        <w:ind w:left="450"/>
-        <w:rPr>
-          <w:rFonts w:ascii="Georgia" w:hAnsi="Georgia"/>
-          <w:spacing w:val="-1"/>
-          <w:sz w:val="32"/>
-          <w:szCs w:val="32"/>
-        </w:rPr>
-      </w:pPr>
-      <w:r>
-        <w:rPr>
-          <w:rFonts w:ascii="Georgia" w:hAnsi="Georgia"/>
-          <w:spacing w:val="-1"/>
-          <w:sz w:val="32"/>
-          <w:szCs w:val="32"/>
-        </w:rPr>
-        <w:t>Define encapsulation in Python?</w:t>
-      </w:r>
-    </w:p>
-    <w:p>
-      <w:pPr>
-        <w:pStyle w:val="hv"/>
-        <w:numPr>
-          <w:ilvl w:val="0"/>
-          <w:numId w:val="1"/>
-        </w:numPr>
-        <w:shd w:val="clear" w:color="auto" w:fill="FFFFFF"/>
-        <w:spacing w:before="252" w:beforeAutospacing="0" w:after="0" w:afterAutospacing="0" w:line="480" w:lineRule="atLeast"/>
-        <w:ind w:left="450"/>
-        <w:rPr>
-          <w:rFonts w:ascii="Georgia" w:hAnsi="Georgia"/>
-          <w:spacing w:val="-1"/>
-          <w:sz w:val="32"/>
-          <w:szCs w:val="32"/>
-        </w:rPr>
-      </w:pPr>
-      <w:r>
-        <w:rPr>
-          <w:rFonts w:ascii="Georgia" w:hAnsi="Georgia"/>
-          <w:spacing w:val="-1"/>
-          <w:sz w:val="32"/>
-          <w:szCs w:val="32"/>
-        </w:rPr>
-        <w:lastRenderedPageBreak/>
-        <w:t>What is polymorphism in Python?</w:t>
-      </w:r>
-    </w:p>
-    <w:p>
-      <w:pPr>
-        <w:pStyle w:val="hv"/>
-        <w:numPr>
-          <w:ilvl w:val="0"/>
-          <w:numId w:val="1"/>
-        </w:numPr>
-        <w:shd w:val="clear" w:color="auto" w:fill="FFFFFF"/>
-        <w:spacing w:before="252" w:beforeAutospacing="0" w:after="0" w:afterAutospacing="0" w:line="480" w:lineRule="atLeast"/>
-        <w:ind w:left="450"/>
-        <w:rPr>
-          <w:rFonts w:ascii="Georgia" w:hAnsi="Georgia"/>
-          <w:spacing w:val="-1"/>
-          <w:sz w:val="32"/>
-          <w:szCs w:val="32"/>
-        </w:rPr>
-      </w:pPr>
-      <w:r>
-        <w:rPr>
-          <w:rFonts w:ascii="Georgia" w:hAnsi="Georgia"/>
-          <w:spacing w:val="-1"/>
-          <w:sz w:val="32"/>
-          <w:szCs w:val="32"/>
-        </w:rPr>
-        <w:t>Does Python make use of access specifiers?</w:t>
-      </w:r>
-    </w:p>
-    <w:p>
-      <w:pPr>
-        <w:pStyle w:val="hv"/>
-        <w:numPr>
-          <w:ilvl w:val="0"/>
-          <w:numId w:val="1"/>
-        </w:numPr>
-        <w:shd w:val="clear" w:color="auto" w:fill="FFFFFF"/>
-        <w:spacing w:before="252" w:beforeAutospacing="0" w:after="0" w:afterAutospacing="0" w:line="480" w:lineRule="atLeast"/>
-        <w:ind w:left="450"/>
-        <w:rPr>
-          <w:rFonts w:ascii="Georgia" w:hAnsi="Georgia"/>
-          <w:spacing w:val="-1"/>
-          <w:sz w:val="32"/>
-          <w:szCs w:val="32"/>
-        </w:rPr>
-      </w:pPr>
-      <w:r>
-        <w:rPr>
-          <w:rFonts w:ascii="Georgia" w:hAnsi="Georgia"/>
-          <w:spacing w:val="-1"/>
-          <w:sz w:val="32"/>
-          <w:szCs w:val="32"/>
-        </w:rPr>
-        <w:t>How can we create an empty class in Python?</w:t>
-      </w:r>
-    </w:p>
-    <w:p>
-      <w:pPr>
-        <w:pStyle w:val="hv"/>
-        <w:numPr>
-          <w:ilvl w:val="0"/>
-          <w:numId w:val="1"/>
-        </w:numPr>
-        <w:shd w:val="clear" w:color="auto" w:fill="FFFFFF"/>
-        <w:spacing w:before="252" w:beforeAutospacing="0" w:after="0" w:afterAutospacing="0" w:line="480" w:lineRule="atLeast"/>
-        <w:ind w:left="450"/>
-        <w:rPr>
-          <w:rFonts w:ascii="Georgia" w:hAnsi="Georgia"/>
-          <w:spacing w:val="-1"/>
-          <w:sz w:val="32"/>
-          <w:szCs w:val="32"/>
-        </w:rPr>
-      </w:pPr>
-      <w:r>
-        <w:rPr>
-          <w:rFonts w:ascii="Georgia" w:hAnsi="Georgia"/>
-          <w:spacing w:val="-1"/>
-          <w:sz w:val="32"/>
-          <w:szCs w:val="32"/>
-        </w:rPr>
-        <w:t>Define Constructor in Python?</w:t>
-      </w:r>
-    </w:p>
-    <w:p>
-      <w:pPr>
-        <w:pStyle w:val="hv"/>
-        <w:numPr>
-          <w:ilvl w:val="0"/>
-          <w:numId w:val="1"/>
-        </w:numPr>
-        <w:shd w:val="clear" w:color="auto" w:fill="FFFFFF"/>
-        <w:spacing w:before="252" w:beforeAutospacing="0" w:after="0" w:afterAutospacing="0" w:line="480" w:lineRule="atLeast"/>
-        <w:ind w:left="450"/>
-        <w:rPr>
-          <w:rFonts w:ascii="Georgia" w:hAnsi="Georgia"/>
-          <w:spacing w:val="-1"/>
-          <w:sz w:val="32"/>
-          <w:szCs w:val="32"/>
-        </w:rPr>
-      </w:pPr>
-      <w:r>
-        <w:rPr>
-          <w:rFonts w:ascii="Georgia" w:hAnsi="Georgia"/>
-          <w:spacing w:val="-1"/>
-          <w:sz w:val="32"/>
-          <w:szCs w:val="32"/>
-        </w:rPr>
-        <w:t>How can we create a constructor in Python programming?</w:t>
-      </w:r>
-    </w:p>
-    <w:p>
-      <w:pPr>
-        <w:pStyle w:val="hv"/>
-        <w:numPr>
-          <w:ilvl w:val="0"/>
-          <w:numId w:val="1"/>
-        </w:numPr>
-        <w:shd w:val="clear" w:color="auto" w:fill="FFFFFF"/>
-        <w:spacing w:before="252" w:beforeAutospacing="0" w:after="0" w:afterAutospacing="0" w:line="480" w:lineRule="atLeast"/>
-        <w:ind w:left="450"/>
-        <w:rPr>
-          <w:rFonts w:ascii="Georgia" w:hAnsi="Georgia"/>
-          <w:spacing w:val="-1"/>
-          <w:sz w:val="32"/>
-          <w:szCs w:val="32"/>
-        </w:rPr>
-      </w:pPr>
-      <w:r>
-        <w:rPr>
-          <w:rFonts w:ascii="Georgia" w:hAnsi="Georgia"/>
-          <w:spacing w:val="-1"/>
-          <w:sz w:val="32"/>
-          <w:szCs w:val="32"/>
-        </w:rPr>
         <w:t>Define Inheritance in Python?</w:t>
+      </w:r>
+    </w:p>
+    <w:p>
+      <w:pPr>
+        <w:pStyle w:val="hv"/>
+        <w:shd w:val="clear" w:color="auto" w:fill="FFFFFF"/>
+        <w:spacing w:before="252" w:beforeAutospacing="0" w:after="0" w:afterAutospacing="0" w:line="480" w:lineRule="atLeast"/>
+        <w:ind w:left="450"/>
+        <w:rPr>
+          <w:rFonts w:ascii="Georgia" w:hAnsi="Georgia"/>
+          <w:spacing w:val="-1"/>
+          <w:sz w:val="32"/>
+          <w:szCs w:val="32"/>
+        </w:rPr>
+      </w:pPr>
+      <w:r>
+        <w:rPr>
+          <w:rFonts w:ascii="Georgia" w:hAnsi="Georgia"/>
+          <w:spacing w:val="-1"/>
+          <w:sz w:val="32"/>
+          <w:szCs w:val="32"/>
+        </w:rPr>
+        <w:t>Answer: For classes this is where a child class can directly use a function that is declared in a parent class without it being declared inside of it. Example parent class Mammal() can walk. By giving the class Dog(Mammal) the instance of mammal now the dog knows how to walk.</w:t>
       </w:r>
     </w:p>
     <w:p>

</xml_diff>

<commit_message>
got some more questions answered on the word doc
</commit_message>
<xml_diff>
--- a/Python Questions.docx
+++ b/Python Questions.docx
@@ -2131,6 +2131,70 @@
     <w:p>
       <w:pPr>
         <w:pStyle w:val="hv"/>
+        <w:shd w:val="clear" w:color="auto" w:fill="FFFFFF"/>
+        <w:spacing w:before="252" w:beforeAutospacing="0" w:after="0" w:afterAutospacing="0" w:line="480" w:lineRule="atLeast"/>
+        <w:ind w:left="450"/>
+        <w:rPr>
+          <w:rFonts w:ascii="Georgia" w:hAnsi="Georgia"/>
+          <w:spacing w:val="-1"/>
+          <w:sz w:val="32"/>
+          <w:szCs w:val="32"/>
+        </w:rPr>
+      </w:pPr>
+      <w:r>
+        <w:rPr>
+          <w:rFonts w:ascii="Georgia" w:hAnsi="Georgia"/>
+          <w:spacing w:val="-1"/>
+          <w:sz w:val="32"/>
+          <w:szCs w:val="32"/>
+        </w:rPr>
+        <w:t>Answer:</w:t>
+      </w:r>
+      <w:r>
+        <w:rPr>
+          <w:rFonts w:ascii="Georgia" w:hAnsi="Georgia"/>
+          <w:spacing w:val="-1"/>
+          <w:sz w:val="32"/>
+          <w:szCs w:val="32"/>
+        </w:rPr>
+        <w:t xml:space="preserve"> The format method formats a value that is defined by {} Example: txt.format(price = 20) / txt = ‘The price is {price}</w:t>
+      </w:r>
+      <w:r>
+        <w:rPr>
+          <w:rFonts w:ascii="Georgia" w:hAnsi="Georgia"/>
+          <w:spacing w:val="-1"/>
+          <w:sz w:val="32"/>
+          <w:szCs w:val="32"/>
+        </w:rPr>
+        <w:t>.</w:t>
+      </w:r>
+    </w:p>
+    <w:p>
+      <w:pPr>
+        <w:pStyle w:val="hv"/>
+        <w:shd w:val="clear" w:color="auto" w:fill="FFFFFF"/>
+        <w:spacing w:before="252" w:beforeAutospacing="0" w:after="0" w:afterAutospacing="0" w:line="480" w:lineRule="atLeast"/>
+        <w:ind w:left="450"/>
+        <w:rPr>
+          <w:rFonts w:ascii="Georgia" w:hAnsi="Georgia"/>
+          <w:spacing w:val="-1"/>
+          <w:sz w:val="32"/>
+          <w:szCs w:val="32"/>
+        </w:rPr>
+      </w:pPr>
+      <w:r>
+        <w:rPr>
+          <w:rFonts w:ascii="Georgia" w:hAnsi="Georgia"/>
+          <w:spacing w:val="-1"/>
+          <w:sz w:val="32"/>
+          <w:szCs w:val="32"/>
+        </w:rPr>
+        <w:t>The replace method replaces a specific phrase with another phrase.</w:t>
+      </w:r>
+    </w:p>
+    <w:p>
+      <w:pPr>
+        <w:pStyle w:val="hv"/>
         <w:numPr>
           <w:ilvl w:val="0"/>
           <w:numId w:val="1"/>
@@ -2208,28 +2272,1494 @@
     <w:p>
       <w:pPr>
         <w:pStyle w:val="hv"/>
-        <w:numPr>
-          <w:ilvl w:val="0"/>
-          <w:numId w:val="1"/>
-        </w:numPr>
-        <w:shd w:val="clear" w:color="auto" w:fill="FFFFFF"/>
-        <w:spacing w:before="252" w:beforeAutospacing="0" w:after="0" w:afterAutospacing="0" w:line="480" w:lineRule="atLeast"/>
-        <w:ind w:left="450"/>
-        <w:rPr>
-          <w:rFonts w:ascii="Georgia" w:hAnsi="Georgia"/>
-          <w:spacing w:val="-1"/>
-          <w:sz w:val="32"/>
-          <w:szCs w:val="32"/>
-        </w:rPr>
-      </w:pPr>
-      <w:r>
-        <w:rPr>
-          <w:rFonts w:ascii="Georgia" w:hAnsi="Georgia"/>
-          <w:spacing w:val="-1"/>
-          <w:sz w:val="32"/>
-          <w:szCs w:val="32"/>
-        </w:rPr>
-        <w:t xml:space="preserve">What are </w:t>
+        <w:shd w:val="clear" w:color="auto" w:fill="FFFFFF"/>
+        <w:spacing w:before="252" w:beforeAutospacing="0" w:after="0" w:afterAutospacing="0" w:line="480" w:lineRule="atLeast"/>
+        <w:ind w:left="450"/>
+        <w:rPr>
+          <w:rFonts w:ascii="Georgia" w:hAnsi="Georgia"/>
+          <w:spacing w:val="-1"/>
+          <w:sz w:val="32"/>
+          <w:szCs w:val="32"/>
+        </w:rPr>
+      </w:pPr>
+      <w:r>
+        <w:rPr>
+          <w:rFonts w:ascii="Georgia" w:hAnsi="Georgia"/>
+          <w:spacing w:val="-1"/>
+          <w:sz w:val="32"/>
+          <w:szCs w:val="32"/>
+        </w:rPr>
+        <w:t xml:space="preserve">Answer: </w:t>
+      </w:r>
+      <w:r>
+        <w:rPr>
+          <w:rFonts w:ascii="Georgia" w:hAnsi="Georgia"/>
+          <w:spacing w:val="-1"/>
+          <w:sz w:val="32"/>
+          <w:szCs w:val="32"/>
+        </w:rPr>
+        <w:t>abs</w:t>
+      </w:r>
+      <w:r>
+        <w:rPr>
+          <w:rFonts w:ascii="Georgia" w:hAnsi="Georgia"/>
+          <w:spacing w:val="-1"/>
+          <w:sz w:val="32"/>
+          <w:szCs w:val="32"/>
+        </w:rPr>
+        <w:t>, any, all, bool, dict, int, list, tuple, max.</w:t>
+      </w:r>
+    </w:p>
+    <w:p>
+      <w:pPr>
+        <w:pStyle w:val="hv"/>
+        <w:numPr>
+          <w:ilvl w:val="0"/>
+          <w:numId w:val="1"/>
+        </w:numPr>
+        <w:shd w:val="clear" w:color="auto" w:fill="FFFFFF"/>
+        <w:spacing w:before="252" w:beforeAutospacing="0" w:after="0" w:afterAutospacing="0" w:line="480" w:lineRule="atLeast"/>
+        <w:ind w:left="450"/>
+        <w:rPr>
+          <w:rFonts w:ascii="Georgia" w:hAnsi="Georgia"/>
+          <w:spacing w:val="-1"/>
+          <w:sz w:val="32"/>
+          <w:szCs w:val="32"/>
+        </w:rPr>
+      </w:pPr>
+      <w:r>
+        <w:rPr>
+          <w:rFonts w:ascii="Georgia" w:hAnsi="Georgia"/>
+          <w:spacing w:val="-1"/>
+          <w:sz w:val="32"/>
+          <w:szCs w:val="32"/>
+        </w:rPr>
+        <w:t>What are Dict and List comprehensions in Python?</w:t>
+      </w:r>
+    </w:p>
+    <w:p>
+      <w:pPr>
+        <w:pStyle w:val="hv"/>
+        <w:shd w:val="clear" w:color="auto" w:fill="FFFFFF"/>
+        <w:spacing w:before="252" w:line="480" w:lineRule="atLeast"/>
+        <w:ind w:left="450"/>
+        <w:rPr>
+          <w:rFonts w:ascii="Georgia" w:hAnsi="Georgia"/>
+          <w:spacing w:val="-1"/>
+          <w:sz w:val="32"/>
+          <w:szCs w:val="32"/>
+        </w:rPr>
+      </w:pPr>
+      <w:r>
+        <w:rPr>
+          <w:rFonts w:ascii="Georgia" w:hAnsi="Georgia"/>
+          <w:spacing w:val="-1"/>
+          <w:sz w:val="32"/>
+          <w:szCs w:val="32"/>
+        </w:rPr>
+        <w:t xml:space="preserve">Answer: </w:t>
+      </w:r>
+      <w:r>
+        <w:rPr>
+          <w:rFonts w:ascii="Georgia" w:hAnsi="Georgia"/>
+          <w:spacing w:val="-1"/>
+          <w:sz w:val="32"/>
+          <w:szCs w:val="32"/>
+        </w:rPr>
+        <w:t>it’s a concise way to make a list so instead of having to write it like this:</w:t>
+      </w:r>
+    </w:p>
+    <w:p>
+      <w:pPr>
+        <w:pStyle w:val="hv"/>
+        <w:shd w:val="clear" w:color="auto" w:fill="FFFFFF"/>
+        <w:spacing w:before="252" w:line="480" w:lineRule="atLeast"/>
+        <w:ind w:left="450"/>
+        <w:rPr>
+          <w:rFonts w:ascii="Georgia" w:hAnsi="Georgia"/>
+          <w:spacing w:val="-1"/>
+          <w:sz w:val="32"/>
+          <w:szCs w:val="32"/>
+        </w:rPr>
+      </w:pPr>
+      <w:r>
+        <w:rPr>
+          <w:rFonts w:ascii="Georgia" w:hAnsi="Georgia"/>
+          <w:spacing w:val="-1"/>
+          <w:sz w:val="32"/>
+          <w:szCs w:val="32"/>
+        </w:rPr>
+        <w:t xml:space="preserve"> </w:t>
+      </w:r>
+      <w:r>
+        <w:rPr>
+          <w:rFonts w:ascii="Georgia" w:hAnsi="Georgia"/>
+          <w:spacing w:val="-1"/>
+          <w:sz w:val="32"/>
+          <w:szCs w:val="32"/>
+        </w:rPr>
+        <w:t>squares = []</w:t>
+      </w:r>
+    </w:p>
+    <w:p>
+      <w:pPr>
+        <w:pStyle w:val="hv"/>
+        <w:shd w:val="clear" w:color="auto" w:fill="FFFFFF"/>
+        <w:spacing w:before="252" w:line="480" w:lineRule="atLeast"/>
+        <w:ind w:left="450"/>
+        <w:rPr>
+          <w:rFonts w:ascii="Georgia" w:hAnsi="Georgia"/>
+          <w:spacing w:val="-1"/>
+          <w:sz w:val="32"/>
+          <w:szCs w:val="32"/>
+        </w:rPr>
+      </w:pPr>
+      <w:r>
+        <w:rPr>
+          <w:rFonts w:ascii="Georgia" w:hAnsi="Georgia"/>
+          <w:spacing w:val="-1"/>
+          <w:sz w:val="32"/>
+          <w:szCs w:val="32"/>
+        </w:rPr>
+        <w:t>&gt;&gt;&gt; for x in range(10):</w:t>
+      </w:r>
+    </w:p>
+    <w:p>
+      <w:pPr>
+        <w:pStyle w:val="hv"/>
+        <w:shd w:val="clear" w:color="auto" w:fill="FFFFFF"/>
+        <w:spacing w:before="252" w:beforeAutospacing="0" w:after="0" w:afterAutospacing="0" w:line="480" w:lineRule="atLeast"/>
+        <w:ind w:firstLine="90"/>
+        <w:rPr>
+          <w:rFonts w:ascii="Georgia" w:hAnsi="Georgia"/>
+          <w:spacing w:val="-1"/>
+          <w:sz w:val="32"/>
+          <w:szCs w:val="32"/>
+        </w:rPr>
+      </w:pPr>
+      <w:r>
+        <w:rPr>
+          <w:rFonts w:ascii="Georgia" w:hAnsi="Georgia"/>
+          <w:spacing w:val="-1"/>
+          <w:sz w:val="32"/>
+          <w:szCs w:val="32"/>
+        </w:rPr>
+        <w:t xml:space="preserve">   squares.append(x**2)</w:t>
+      </w:r>
+    </w:p>
+    <w:p>
+      <w:pPr>
+        <w:pStyle w:val="hv"/>
+        <w:shd w:val="clear" w:color="auto" w:fill="FFFFFF"/>
+        <w:spacing w:before="252" w:beforeAutospacing="0" w:after="0" w:afterAutospacing="0" w:line="480" w:lineRule="atLeast"/>
+        <w:ind w:firstLine="90"/>
+        <w:rPr>
+          <w:rFonts w:ascii="Georgia" w:hAnsi="Georgia"/>
+          <w:spacing w:val="-1"/>
+          <w:sz w:val="32"/>
+          <w:szCs w:val="32"/>
+        </w:rPr>
+      </w:pPr>
+    </w:p>
+    <w:p>
+      <w:pPr>
+        <w:pStyle w:val="hv"/>
+        <w:shd w:val="clear" w:color="auto" w:fill="FFFFFF"/>
+        <w:spacing w:before="252" w:beforeAutospacing="0" w:after="0" w:afterAutospacing="0" w:line="480" w:lineRule="atLeast"/>
+        <w:ind w:firstLine="90"/>
+        <w:rPr>
+          <w:rFonts w:ascii="Georgia" w:hAnsi="Georgia"/>
+          <w:spacing w:val="-1"/>
+          <w:sz w:val="32"/>
+          <w:szCs w:val="32"/>
+        </w:rPr>
+      </w:pPr>
+      <w:r>
+        <w:rPr>
+          <w:rFonts w:ascii="Georgia" w:hAnsi="Georgia"/>
+          <w:spacing w:val="-1"/>
+          <w:sz w:val="32"/>
+          <w:szCs w:val="32"/>
+        </w:rPr>
+        <w:t>We can write it like this:</w:t>
+      </w:r>
+    </w:p>
+    <w:p>
+      <w:pPr>
+        <w:pStyle w:val="hv"/>
+        <w:shd w:val="clear" w:color="auto" w:fill="FFFFFF"/>
+        <w:spacing w:before="252" w:beforeAutospacing="0" w:after="0" w:afterAutospacing="0" w:line="480" w:lineRule="atLeast"/>
+        <w:ind w:firstLine="90"/>
+        <w:rPr>
+          <w:rFonts w:ascii="Georgia" w:hAnsi="Georgia"/>
+          <w:spacing w:val="-1"/>
+          <w:sz w:val="32"/>
+          <w:szCs w:val="32"/>
+        </w:rPr>
+      </w:pPr>
+      <w:r>
+        <w:rPr>
+          <w:rFonts w:ascii="Georgia" w:hAnsi="Georgia"/>
+          <w:spacing w:val="-1"/>
+          <w:sz w:val="32"/>
+          <w:szCs w:val="32"/>
+        </w:rPr>
+        <w:t xml:space="preserve">Squares = [x**2 for </w:t>
+      </w:r>
+      <w:r>
+        <w:rPr>
+          <w:rFonts w:ascii="Georgia" w:hAnsi="Georgia"/>
+          <w:spacing w:val="-1"/>
+          <w:sz w:val="32"/>
+          <w:szCs w:val="32"/>
+        </w:rPr>
+        <w:t>x in range (10)]</w:t>
+      </w:r>
+    </w:p>
+    <w:p>
+      <w:pPr>
+        <w:pStyle w:val="hv"/>
+        <w:numPr>
+          <w:ilvl w:val="0"/>
+          <w:numId w:val="1"/>
+        </w:numPr>
+        <w:shd w:val="clear" w:color="auto" w:fill="FFFFFF"/>
+        <w:spacing w:before="252" w:beforeAutospacing="0" w:after="0" w:afterAutospacing="0" w:line="480" w:lineRule="atLeast"/>
+        <w:ind w:left="450"/>
+        <w:rPr>
+          <w:rFonts w:ascii="Georgia" w:hAnsi="Georgia"/>
+          <w:spacing w:val="-1"/>
+          <w:sz w:val="32"/>
+          <w:szCs w:val="32"/>
+        </w:rPr>
+      </w:pPr>
+      <w:r>
+        <w:rPr>
+          <w:rFonts w:ascii="Georgia" w:hAnsi="Georgia"/>
+          <w:spacing w:val="-1"/>
+          <w:sz w:val="32"/>
+          <w:szCs w:val="32"/>
+        </w:rPr>
+        <w:lastRenderedPageBreak/>
+        <w:t>Define the term lambda?</w:t>
+      </w:r>
+    </w:p>
+    <w:p>
+      <w:pPr>
+        <w:pStyle w:val="hv"/>
+        <w:shd w:val="clear" w:color="auto" w:fill="FFFFFF"/>
+        <w:spacing w:before="252" w:beforeAutospacing="0" w:after="0" w:afterAutospacing="0" w:line="480" w:lineRule="atLeast"/>
+        <w:ind w:left="450"/>
+        <w:rPr>
+          <w:rFonts w:ascii="Georgia" w:hAnsi="Georgia"/>
+          <w:spacing w:val="-1"/>
+          <w:sz w:val="32"/>
+          <w:szCs w:val="32"/>
+        </w:rPr>
+      </w:pPr>
+      <w:r>
+        <w:rPr>
+          <w:rFonts w:ascii="Georgia" w:hAnsi="Georgia"/>
+          <w:spacing w:val="-1"/>
+          <w:sz w:val="32"/>
+          <w:szCs w:val="32"/>
+        </w:rPr>
+        <w:t>Answer</w:t>
+      </w:r>
+      <w:r>
+        <w:rPr>
+          <w:rFonts w:ascii="Georgia" w:hAnsi="Georgia"/>
+          <w:spacing w:val="-1"/>
+          <w:sz w:val="32"/>
+          <w:szCs w:val="32"/>
+        </w:rPr>
+        <w:t>: A simple one-line anonymous function that can be passed to other functions.</w:t>
+      </w:r>
+    </w:p>
+    <w:p>
+      <w:pPr>
+        <w:pStyle w:val="hv"/>
+        <w:numPr>
+          <w:ilvl w:val="0"/>
+          <w:numId w:val="1"/>
+        </w:numPr>
+        <w:shd w:val="clear" w:color="auto" w:fill="FFFFFF"/>
+        <w:spacing w:before="252" w:beforeAutospacing="0" w:after="0" w:afterAutospacing="0" w:line="480" w:lineRule="atLeast"/>
+        <w:ind w:left="450"/>
+        <w:rPr>
+          <w:rFonts w:ascii="Georgia" w:hAnsi="Georgia"/>
+          <w:spacing w:val="-1"/>
+          <w:sz w:val="32"/>
+          <w:szCs w:val="32"/>
+        </w:rPr>
+      </w:pPr>
+      <w:r>
+        <w:rPr>
+          <w:rFonts w:ascii="Georgia" w:hAnsi="Georgia"/>
+          <w:spacing w:val="-1"/>
+          <w:sz w:val="32"/>
+          <w:szCs w:val="32"/>
+        </w:rPr>
+        <w:t>When would you use triple quotes as a delimiter?</w:t>
+      </w:r>
+    </w:p>
+    <w:p>
+      <w:pPr>
+        <w:pStyle w:val="hv"/>
+        <w:shd w:val="clear" w:color="auto" w:fill="FFFFFF"/>
+        <w:spacing w:before="252" w:beforeAutospacing="0" w:after="0" w:afterAutospacing="0" w:line="480" w:lineRule="atLeast"/>
+        <w:ind w:left="450"/>
+        <w:rPr>
+          <w:rFonts w:ascii="Georgia" w:hAnsi="Georgia"/>
+          <w:spacing w:val="-1"/>
+          <w:sz w:val="32"/>
+          <w:szCs w:val="32"/>
+        </w:rPr>
+      </w:pPr>
+      <w:r>
+        <w:rPr>
+          <w:rFonts w:ascii="Georgia" w:hAnsi="Georgia"/>
+          <w:spacing w:val="-1"/>
+          <w:sz w:val="32"/>
+          <w:szCs w:val="32"/>
+        </w:rPr>
+        <w:t>Answer: For multi-line strings.</w:t>
+      </w:r>
+    </w:p>
+    <w:p>
+      <w:pPr>
+        <w:pStyle w:val="hv"/>
+        <w:numPr>
+          <w:ilvl w:val="0"/>
+          <w:numId w:val="1"/>
+        </w:numPr>
+        <w:shd w:val="clear" w:color="auto" w:fill="FFFFFF"/>
+        <w:spacing w:before="252" w:beforeAutospacing="0" w:after="0" w:afterAutospacing="0" w:line="480" w:lineRule="atLeast"/>
+        <w:ind w:left="450"/>
+        <w:rPr>
+          <w:rFonts w:ascii="Georgia" w:hAnsi="Georgia"/>
+          <w:spacing w:val="-1"/>
+          <w:sz w:val="32"/>
+          <w:szCs w:val="32"/>
+        </w:rPr>
+      </w:pPr>
+      <w:r>
+        <w:rPr>
+          <w:rFonts w:ascii="Georgia" w:hAnsi="Georgia"/>
+          <w:spacing w:val="-1"/>
+          <w:sz w:val="32"/>
+          <w:szCs w:val="32"/>
+        </w:rPr>
+        <w:t>Define self in Python?</w:t>
+      </w:r>
+    </w:p>
+    <w:p>
+      <w:pPr>
+        <w:pStyle w:val="hv"/>
+        <w:shd w:val="clear" w:color="auto" w:fill="FFFFFF"/>
+        <w:spacing w:before="252" w:beforeAutospacing="0" w:after="0" w:afterAutospacing="0" w:line="480" w:lineRule="atLeast"/>
+        <w:ind w:left="450"/>
+        <w:rPr>
+          <w:rFonts w:ascii="Georgia" w:hAnsi="Georgia"/>
+          <w:spacing w:val="-1"/>
+          <w:sz w:val="32"/>
+          <w:szCs w:val="32"/>
+        </w:rPr>
+      </w:pPr>
+      <w:r>
+        <w:rPr>
+          <w:rFonts w:ascii="Georgia" w:hAnsi="Georgia"/>
+          <w:spacing w:val="-1"/>
+          <w:sz w:val="32"/>
+          <w:szCs w:val="32"/>
+        </w:rPr>
+        <w:t>Answer: It is a parameter that is a reference to the current instance of a class. Mainly used to access variables that belong to the class.</w:t>
+      </w:r>
+    </w:p>
+    <w:p>
+      <w:pPr>
+        <w:pStyle w:val="hv"/>
+        <w:numPr>
+          <w:ilvl w:val="0"/>
+          <w:numId w:val="1"/>
+        </w:numPr>
+        <w:shd w:val="clear" w:color="auto" w:fill="FFFFFF"/>
+        <w:spacing w:before="252" w:beforeAutospacing="0" w:after="0" w:afterAutospacing="0" w:line="480" w:lineRule="atLeast"/>
+        <w:ind w:left="450"/>
+        <w:rPr>
+          <w:rFonts w:ascii="Georgia" w:hAnsi="Georgia"/>
+          <w:spacing w:val="-1"/>
+          <w:sz w:val="32"/>
+          <w:szCs w:val="32"/>
+        </w:rPr>
+      </w:pPr>
+      <w:r>
+        <w:rPr>
+          <w:rFonts w:ascii="Georgia" w:hAnsi="Georgia"/>
+          <w:spacing w:val="-1"/>
+          <w:sz w:val="32"/>
+          <w:szCs w:val="32"/>
+        </w:rPr>
+        <w:t>What is _init_?</w:t>
+      </w:r>
+    </w:p>
+    <w:p>
+      <w:pPr>
+        <w:pStyle w:val="hv"/>
+        <w:shd w:val="clear" w:color="auto" w:fill="FFFFFF"/>
+        <w:spacing w:before="252" w:beforeAutospacing="0" w:after="0" w:afterAutospacing="0" w:line="480" w:lineRule="atLeast"/>
+        <w:ind w:left="450"/>
+        <w:rPr>
+          <w:rFonts w:ascii="Georgia" w:hAnsi="Georgia"/>
+          <w:spacing w:val="-1"/>
+          <w:sz w:val="32"/>
+          <w:szCs w:val="32"/>
+        </w:rPr>
+      </w:pPr>
+      <w:r>
+        <w:rPr>
+          <w:rFonts w:ascii="Georgia" w:hAnsi="Georgia"/>
+          <w:spacing w:val="-1"/>
+          <w:sz w:val="32"/>
+          <w:szCs w:val="32"/>
+        </w:rPr>
+        <w:t>Answer</w:t>
+      </w:r>
+      <w:r>
+        <w:rPr>
+          <w:rFonts w:ascii="Georgia" w:hAnsi="Georgia"/>
+          <w:spacing w:val="-1"/>
+          <w:sz w:val="32"/>
+          <w:szCs w:val="32"/>
+        </w:rPr>
+        <w:t>: A function that all classes have. We use it to assign values to objects in class such as self.name and self.age</w:t>
+      </w:r>
+      <w:r>
+        <w:rPr>
+          <w:rFonts w:ascii="Georgia" w:hAnsi="Georgia"/>
+          <w:spacing w:val="-1"/>
+          <w:sz w:val="32"/>
+          <w:szCs w:val="32"/>
+        </w:rPr>
+        <w:t>.</w:t>
+      </w:r>
+    </w:p>
+    <w:p>
+      <w:pPr>
+        <w:pStyle w:val="hv"/>
+        <w:numPr>
+          <w:ilvl w:val="0"/>
+          <w:numId w:val="1"/>
+        </w:numPr>
+        <w:shd w:val="clear" w:color="auto" w:fill="FFFFFF"/>
+        <w:spacing w:before="252" w:beforeAutospacing="0" w:after="0" w:afterAutospacing="0" w:line="480" w:lineRule="atLeast"/>
+        <w:ind w:left="450"/>
+        <w:rPr>
+          <w:rFonts w:ascii="Georgia" w:hAnsi="Georgia"/>
+          <w:spacing w:val="-1"/>
+          <w:sz w:val="32"/>
+          <w:szCs w:val="32"/>
+        </w:rPr>
+      </w:pPr>
+      <w:r>
+        <w:rPr>
+          <w:rFonts w:ascii="Georgia" w:hAnsi="Georgia"/>
+          <w:spacing w:val="-1"/>
+          <w:sz w:val="32"/>
+          <w:szCs w:val="32"/>
+        </w:rPr>
+        <w:t>Define generators in Python?</w:t>
+      </w:r>
+    </w:p>
+    <w:p>
+      <w:pPr>
+        <w:pStyle w:val="hv"/>
+        <w:shd w:val="clear" w:color="auto" w:fill="FFFFFF"/>
+        <w:spacing w:before="252" w:beforeAutospacing="0" w:after="0" w:afterAutospacing="0" w:line="480" w:lineRule="atLeast"/>
+        <w:ind w:left="450"/>
+        <w:rPr>
+          <w:rFonts w:ascii="Georgia" w:hAnsi="Georgia"/>
+          <w:spacing w:val="-1"/>
+          <w:sz w:val="32"/>
+          <w:szCs w:val="32"/>
+        </w:rPr>
+      </w:pPr>
+      <w:r>
+        <w:rPr>
+          <w:rFonts w:ascii="Georgia" w:hAnsi="Georgia"/>
+          <w:spacing w:val="-1"/>
+          <w:sz w:val="32"/>
+          <w:szCs w:val="32"/>
+        </w:rPr>
+        <w:t>Answer: They are a function that behave just like iterators. A simpler way to make an iterator</w:t>
+      </w:r>
+      <w:r>
+        <w:rPr>
+          <w:rFonts w:ascii="Georgia" w:hAnsi="Georgia"/>
+          <w:spacing w:val="-1"/>
+          <w:sz w:val="32"/>
+          <w:szCs w:val="32"/>
+        </w:rPr>
+        <w:t>.</w:t>
+      </w:r>
+    </w:p>
+    <w:p>
+      <w:pPr>
+        <w:pStyle w:val="hv"/>
+        <w:numPr>
+          <w:ilvl w:val="0"/>
+          <w:numId w:val="1"/>
+        </w:numPr>
+        <w:shd w:val="clear" w:color="auto" w:fill="FFFFFF"/>
+        <w:spacing w:before="252" w:beforeAutospacing="0" w:after="0" w:afterAutospacing="0" w:line="480" w:lineRule="atLeast"/>
+        <w:ind w:left="450"/>
+        <w:rPr>
+          <w:rFonts w:ascii="Georgia" w:hAnsi="Georgia"/>
+          <w:spacing w:val="-1"/>
+          <w:sz w:val="32"/>
+          <w:szCs w:val="32"/>
+        </w:rPr>
+      </w:pPr>
+      <w:r>
+        <w:rPr>
+          <w:rFonts w:ascii="Georgia" w:hAnsi="Georgia"/>
+          <w:spacing w:val="-1"/>
+          <w:sz w:val="32"/>
+          <w:szCs w:val="32"/>
+        </w:rPr>
+        <w:t>Define docstring in Python?</w:t>
+      </w:r>
+    </w:p>
+    <w:p>
+      <w:pPr>
+        <w:pStyle w:val="hv"/>
+        <w:shd w:val="clear" w:color="auto" w:fill="FFFFFF"/>
+        <w:spacing w:before="252" w:beforeAutospacing="0" w:after="0" w:afterAutospacing="0" w:line="480" w:lineRule="atLeast"/>
+        <w:ind w:left="450"/>
+        <w:rPr>
+          <w:rFonts w:ascii="Georgia" w:hAnsi="Georgia"/>
+          <w:spacing w:val="-1"/>
+          <w:sz w:val="32"/>
+          <w:szCs w:val="32"/>
+        </w:rPr>
+      </w:pPr>
+      <w:r>
+        <w:rPr>
+          <w:rFonts w:ascii="Georgia" w:hAnsi="Georgia"/>
+          <w:spacing w:val="-1"/>
+          <w:sz w:val="32"/>
+          <w:szCs w:val="32"/>
+        </w:rPr>
+        <w:t xml:space="preserve">Answer: </w:t>
+      </w:r>
+      <w:r>
+        <w:rPr>
+          <w:rFonts w:ascii="Georgia" w:hAnsi="Georgia"/>
+          <w:spacing w:val="-1"/>
+          <w:sz w:val="32"/>
+          <w:szCs w:val="32"/>
+        </w:rPr>
+        <w:t>Documentation for what the code does or why we wrote code the way we wrote it.</w:t>
+      </w:r>
+    </w:p>
+    <w:p>
+      <w:pPr>
+        <w:pStyle w:val="hv"/>
+        <w:numPr>
+          <w:ilvl w:val="0"/>
+          <w:numId w:val="1"/>
+        </w:numPr>
+        <w:shd w:val="clear" w:color="auto" w:fill="FFFFFF"/>
+        <w:spacing w:before="252" w:beforeAutospacing="0" w:after="0" w:afterAutospacing="0" w:line="480" w:lineRule="atLeast"/>
+        <w:ind w:left="450"/>
+        <w:rPr>
+          <w:rFonts w:ascii="Georgia" w:hAnsi="Georgia"/>
+          <w:spacing w:val="-1"/>
+          <w:sz w:val="32"/>
+          <w:szCs w:val="32"/>
+        </w:rPr>
+      </w:pPr>
+      <w:r>
+        <w:rPr>
+          <w:rFonts w:ascii="Georgia" w:hAnsi="Georgia"/>
+          <w:spacing w:val="-1"/>
+          <w:sz w:val="32"/>
+          <w:szCs w:val="32"/>
+        </w:rPr>
+        <w:t>How do we convert the string to lowercase?</w:t>
+      </w:r>
+    </w:p>
+    <w:p>
+      <w:pPr>
+        <w:pStyle w:val="hv"/>
+        <w:shd w:val="clear" w:color="auto" w:fill="FFFFFF"/>
+        <w:spacing w:before="252" w:beforeAutospacing="0" w:after="0" w:afterAutospacing="0" w:line="480" w:lineRule="atLeast"/>
+        <w:ind w:left="450"/>
+        <w:rPr>
+          <w:rFonts w:ascii="Georgia" w:hAnsi="Georgia"/>
+          <w:spacing w:val="-1"/>
+          <w:sz w:val="32"/>
+          <w:szCs w:val="32"/>
+        </w:rPr>
+      </w:pPr>
+      <w:r>
+        <w:rPr>
+          <w:rFonts w:ascii="Georgia" w:hAnsi="Georgia"/>
+          <w:spacing w:val="-1"/>
+          <w:sz w:val="32"/>
+          <w:szCs w:val="32"/>
+        </w:rPr>
+        <w:t>Answer: by using the method lower().</w:t>
+      </w:r>
+    </w:p>
+    <w:p>
+      <w:pPr>
+        <w:pStyle w:val="hv"/>
+        <w:numPr>
+          <w:ilvl w:val="0"/>
+          <w:numId w:val="1"/>
+        </w:numPr>
+        <w:shd w:val="clear" w:color="auto" w:fill="FFFFFF"/>
+        <w:spacing w:before="252" w:beforeAutospacing="0" w:after="0" w:afterAutospacing="0" w:line="480" w:lineRule="atLeast"/>
+        <w:ind w:left="450"/>
+        <w:rPr>
+          <w:rFonts w:ascii="Georgia" w:hAnsi="Georgia"/>
+          <w:spacing w:val="-1"/>
+          <w:sz w:val="32"/>
+          <w:szCs w:val="32"/>
+        </w:rPr>
+      </w:pPr>
+      <w:r>
+        <w:rPr>
+          <w:rFonts w:ascii="Georgia" w:hAnsi="Georgia"/>
+          <w:spacing w:val="-1"/>
+          <w:sz w:val="32"/>
+          <w:szCs w:val="32"/>
+        </w:rPr>
+        <w:lastRenderedPageBreak/>
+        <w:t>How to remove values from a Python array?</w:t>
+      </w:r>
+    </w:p>
+    <w:p>
+      <w:pPr>
+        <w:pStyle w:val="hv"/>
+        <w:shd w:val="clear" w:color="auto" w:fill="FFFFFF"/>
+        <w:spacing w:before="252" w:beforeAutospacing="0" w:after="0" w:afterAutospacing="0" w:line="480" w:lineRule="atLeast"/>
+        <w:ind w:left="450"/>
+        <w:rPr>
+          <w:rFonts w:ascii="Georgia" w:hAnsi="Georgia"/>
+          <w:spacing w:val="-1"/>
+          <w:sz w:val="32"/>
+          <w:szCs w:val="32"/>
+        </w:rPr>
+      </w:pPr>
+      <w:r>
+        <w:rPr>
+          <w:rFonts w:ascii="Georgia" w:hAnsi="Georgia"/>
+          <w:spacing w:val="-1"/>
+          <w:sz w:val="32"/>
+          <w:szCs w:val="32"/>
+        </w:rPr>
+        <w:t>Answer: By using the methods remove() and pop()</w:t>
+      </w:r>
+    </w:p>
+    <w:p>
+      <w:pPr>
+        <w:pStyle w:val="hv"/>
+        <w:numPr>
+          <w:ilvl w:val="0"/>
+          <w:numId w:val="1"/>
+        </w:numPr>
+        <w:shd w:val="clear" w:color="auto" w:fill="FFFFFF"/>
+        <w:spacing w:before="252" w:beforeAutospacing="0" w:after="0" w:afterAutospacing="0" w:line="480" w:lineRule="atLeast"/>
+        <w:ind w:left="450"/>
+        <w:rPr>
+          <w:rFonts w:ascii="Georgia" w:hAnsi="Georgia"/>
+          <w:spacing w:val="-1"/>
+          <w:sz w:val="32"/>
+          <w:szCs w:val="32"/>
+        </w:rPr>
+      </w:pPr>
+      <w:r>
+        <w:rPr>
+          <w:rFonts w:ascii="Georgia" w:hAnsi="Georgia"/>
+          <w:spacing w:val="-1"/>
+          <w:sz w:val="32"/>
+          <w:szCs w:val="32"/>
+        </w:rPr>
+        <w:t>What is Try Block?</w:t>
+      </w:r>
+    </w:p>
+    <w:p>
+      <w:pPr>
+        <w:pStyle w:val="hv"/>
+        <w:shd w:val="clear" w:color="auto" w:fill="FFFFFF"/>
+        <w:spacing w:before="252" w:beforeAutospacing="0" w:after="0" w:afterAutospacing="0" w:line="480" w:lineRule="atLeast"/>
+        <w:ind w:left="450"/>
+        <w:rPr>
+          <w:rFonts w:ascii="Georgia" w:hAnsi="Georgia"/>
+          <w:spacing w:val="-1"/>
+          <w:sz w:val="32"/>
+          <w:szCs w:val="32"/>
+        </w:rPr>
+      </w:pPr>
+      <w:r>
+        <w:rPr>
+          <w:rFonts w:ascii="Georgia" w:hAnsi="Georgia"/>
+          <w:spacing w:val="-1"/>
+          <w:sz w:val="32"/>
+          <w:szCs w:val="32"/>
+        </w:rPr>
+        <w:t xml:space="preserve">Answer: </w:t>
+      </w:r>
+      <w:r>
+        <w:rPr>
+          <w:rFonts w:ascii="Georgia" w:hAnsi="Georgia"/>
+          <w:spacing w:val="-1"/>
+          <w:sz w:val="32"/>
+          <w:szCs w:val="32"/>
+        </w:rPr>
+        <w:t>A try block is where we try a line of code and if we do not get the answer we want, no answer, or an error instead of the program crashing we’ll raise an expectation.</w:t>
+      </w:r>
+    </w:p>
+    <w:p>
+      <w:pPr>
+        <w:pStyle w:val="hv"/>
+        <w:numPr>
+          <w:ilvl w:val="0"/>
+          <w:numId w:val="1"/>
+        </w:numPr>
+        <w:shd w:val="clear" w:color="auto" w:fill="FFFFFF"/>
+        <w:spacing w:before="252" w:beforeAutospacing="0" w:after="0" w:afterAutospacing="0" w:line="480" w:lineRule="atLeast"/>
+        <w:ind w:left="450"/>
+        <w:rPr>
+          <w:rFonts w:ascii="Georgia" w:hAnsi="Georgia"/>
+          <w:spacing w:val="-1"/>
+          <w:sz w:val="32"/>
+          <w:szCs w:val="32"/>
+        </w:rPr>
+      </w:pPr>
+      <w:r>
+        <w:rPr>
+          <w:rFonts w:ascii="Georgia" w:hAnsi="Georgia"/>
+          <w:spacing w:val="-1"/>
+          <w:sz w:val="32"/>
+          <w:szCs w:val="32"/>
+        </w:rPr>
+        <w:t>Why do we use the split method in Python?</w:t>
+      </w:r>
+    </w:p>
+    <w:p>
+      <w:pPr>
+        <w:pStyle w:val="hv"/>
+        <w:shd w:val="clear" w:color="auto" w:fill="FFFFFF"/>
+        <w:spacing w:before="252" w:beforeAutospacing="0" w:after="0" w:afterAutospacing="0" w:line="480" w:lineRule="atLeast"/>
+        <w:ind w:left="450"/>
+        <w:rPr>
+          <w:rFonts w:ascii="Georgia" w:hAnsi="Georgia"/>
+          <w:spacing w:val="-1"/>
+          <w:sz w:val="32"/>
+          <w:szCs w:val="32"/>
+        </w:rPr>
+      </w:pPr>
+      <w:r>
+        <w:rPr>
+          <w:rFonts w:ascii="Georgia" w:hAnsi="Georgia"/>
+          <w:spacing w:val="-1"/>
+          <w:sz w:val="32"/>
+          <w:szCs w:val="32"/>
+        </w:rPr>
+        <w:t xml:space="preserve">Answer: We use this to put a string into </w:t>
+      </w:r>
+      <w:r>
+        <w:rPr>
+          <w:rFonts w:ascii="Georgia" w:hAnsi="Georgia"/>
+          <w:spacing w:val="-1"/>
+          <w:sz w:val="32"/>
+          <w:szCs w:val="32"/>
+        </w:rPr>
+        <w:t>a</w:t>
+      </w:r>
+      <w:r>
+        <w:rPr>
+          <w:rFonts w:ascii="Georgia" w:hAnsi="Georgia"/>
+          <w:spacing w:val="-1"/>
+          <w:sz w:val="32"/>
+          <w:szCs w:val="32"/>
+        </w:rPr>
+        <w:t xml:space="preserve"> </w:t>
+      </w:r>
+      <w:r>
+        <w:rPr>
+          <w:rFonts w:ascii="Georgia" w:hAnsi="Georgia"/>
+          <w:spacing w:val="-1"/>
+          <w:sz w:val="32"/>
+          <w:szCs w:val="32"/>
+        </w:rPr>
+        <w:t>list</w:t>
+      </w:r>
+      <w:r>
+        <w:rPr>
+          <w:rFonts w:ascii="Georgia" w:hAnsi="Georgia"/>
+          <w:spacing w:val="-1"/>
+          <w:sz w:val="32"/>
+          <w:szCs w:val="32"/>
+        </w:rPr>
+        <w:t>.</w:t>
+      </w:r>
+    </w:p>
+    <w:p>
+      <w:pPr>
+        <w:pStyle w:val="hv"/>
+        <w:numPr>
+          <w:ilvl w:val="0"/>
+          <w:numId w:val="1"/>
+        </w:numPr>
+        <w:shd w:val="clear" w:color="auto" w:fill="FFFFFF"/>
+        <w:spacing w:before="252" w:beforeAutospacing="0" w:after="0" w:afterAutospacing="0" w:line="480" w:lineRule="atLeast"/>
+        <w:ind w:left="450"/>
+        <w:rPr>
+          <w:rFonts w:ascii="Georgia" w:hAnsi="Georgia"/>
+          <w:spacing w:val="-1"/>
+          <w:sz w:val="32"/>
+          <w:szCs w:val="32"/>
+        </w:rPr>
+      </w:pPr>
+      <w:r>
+        <w:rPr>
+          <w:rFonts w:ascii="Georgia" w:hAnsi="Georgia"/>
+          <w:spacing w:val="-1"/>
+          <w:sz w:val="32"/>
+          <w:szCs w:val="32"/>
+        </w:rPr>
+        <w:t>How can we access a module written in Python from C?</w:t>
+      </w:r>
+    </w:p>
+    <w:p>
+      <w:pPr>
+        <w:pStyle w:val="hv"/>
+        <w:numPr>
+          <w:ilvl w:val="0"/>
+          <w:numId w:val="1"/>
+        </w:numPr>
+        <w:shd w:val="clear" w:color="auto" w:fill="FFFFFF"/>
+        <w:spacing w:before="252" w:beforeAutospacing="0" w:after="0" w:afterAutospacing="0" w:line="480" w:lineRule="atLeast"/>
+        <w:ind w:left="450"/>
+        <w:rPr>
+          <w:rFonts w:ascii="Georgia" w:hAnsi="Georgia"/>
+          <w:spacing w:val="-1"/>
+          <w:sz w:val="32"/>
+          <w:szCs w:val="32"/>
+        </w:rPr>
+      </w:pPr>
+      <w:r>
+        <w:rPr>
+          <w:rFonts w:ascii="Georgia" w:hAnsi="Georgia"/>
+          <w:spacing w:val="-1"/>
+          <w:sz w:val="32"/>
+          <w:szCs w:val="32"/>
+        </w:rPr>
+        <w:t>How do you copy an object in Python?</w:t>
+      </w:r>
+    </w:p>
+    <w:p>
+      <w:pPr>
+        <w:pStyle w:val="hv"/>
+        <w:shd w:val="clear" w:color="auto" w:fill="FFFFFF"/>
+        <w:spacing w:before="252" w:beforeAutospacing="0" w:after="0" w:afterAutospacing="0" w:line="480" w:lineRule="atLeast"/>
+        <w:ind w:left="450"/>
+        <w:rPr>
+          <w:rFonts w:ascii="Georgia" w:hAnsi="Georgia"/>
+          <w:spacing w:val="-1"/>
+          <w:sz w:val="32"/>
+          <w:szCs w:val="32"/>
+        </w:rPr>
+      </w:pPr>
+      <w:r>
+        <w:rPr>
+          <w:rFonts w:ascii="Georgia" w:hAnsi="Georgia"/>
+          <w:spacing w:val="-1"/>
+          <w:sz w:val="32"/>
+          <w:szCs w:val="32"/>
+        </w:rPr>
+        <w:t xml:space="preserve">Answer: </w:t>
+      </w:r>
+      <w:r>
+        <w:rPr>
+          <w:rFonts w:ascii="Georgia" w:hAnsi="Georgia"/>
+          <w:spacing w:val="-1"/>
+          <w:sz w:val="32"/>
+          <w:szCs w:val="32"/>
+        </w:rPr>
+        <w:t>we can use the methods copy() or deepcopy()</w:t>
+      </w:r>
+    </w:p>
+    <w:p>
+      <w:pPr>
+        <w:pStyle w:val="hv"/>
+        <w:shd w:val="clear" w:color="auto" w:fill="FFFFFF"/>
+        <w:spacing w:before="252" w:beforeAutospacing="0" w:after="0" w:afterAutospacing="0" w:line="480" w:lineRule="atLeast"/>
+        <w:ind w:left="450"/>
+        <w:rPr>
+          <w:rFonts w:ascii="Georgia" w:hAnsi="Georgia"/>
+          <w:spacing w:val="-1"/>
+          <w:sz w:val="32"/>
+          <w:szCs w:val="32"/>
+        </w:rPr>
+      </w:pPr>
+      <w:r>
+        <w:rPr>
+          <w:rFonts w:ascii="Georgia" w:hAnsi="Georgia"/>
+          <w:spacing w:val="-1"/>
+          <w:sz w:val="32"/>
+          <w:szCs w:val="32"/>
+        </w:rPr>
+        <w:t>So, a regular copy or a shallow copy creates a new compound object and to a certain extent inserts references into it found from the original.</w:t>
+      </w:r>
+    </w:p>
+    <w:p>
+      <w:pPr>
+        <w:pStyle w:val="hv"/>
+        <w:shd w:val="clear" w:color="auto" w:fill="FFFFFF"/>
+        <w:spacing w:before="252" w:beforeAutospacing="0" w:after="0" w:afterAutospacing="0" w:line="480" w:lineRule="atLeast"/>
+        <w:ind w:left="450"/>
+        <w:rPr>
+          <w:rFonts w:ascii="Georgia" w:hAnsi="Georgia"/>
+          <w:spacing w:val="-1"/>
+          <w:sz w:val="32"/>
+          <w:szCs w:val="32"/>
+        </w:rPr>
+      </w:pPr>
+      <w:r>
+        <w:rPr>
+          <w:rFonts w:ascii="Georgia" w:hAnsi="Georgia"/>
+          <w:spacing w:val="-1"/>
+          <w:sz w:val="32"/>
+          <w:szCs w:val="32"/>
+        </w:rPr>
+        <w:t>As for, Deep copy creates a new compound object and then recursively, inserts the copies into the object found on the original.</w:t>
+      </w:r>
+    </w:p>
+    <w:p>
+      <w:pPr>
+        <w:pStyle w:val="hv"/>
+        <w:shd w:val="clear" w:color="auto" w:fill="FFFFFF"/>
+        <w:spacing w:before="252" w:beforeAutospacing="0" w:after="0" w:afterAutospacing="0" w:line="480" w:lineRule="atLeast"/>
+        <w:ind w:left="450"/>
+        <w:rPr>
+          <w:rFonts w:ascii="Georgia" w:hAnsi="Georgia"/>
+          <w:spacing w:val="-1"/>
+          <w:sz w:val="32"/>
+          <w:szCs w:val="32"/>
+        </w:rPr>
+      </w:pPr>
+      <w:r>
+        <w:rPr>
+          <w:rFonts w:ascii="Georgia" w:hAnsi="Georgia"/>
+          <w:spacing w:val="-1"/>
+          <w:sz w:val="32"/>
+          <w:szCs w:val="32"/>
+        </w:rPr>
+        <w:t xml:space="preserve">In short shallow copy is one level deep, will affect the original and the copy. The deep copy will make a whole independent copy </w:t>
+      </w:r>
+      <w:r>
+        <w:rPr>
+          <w:rFonts w:ascii="Georgia" w:hAnsi="Georgia"/>
+          <w:spacing w:val="-1"/>
+          <w:sz w:val="32"/>
+          <w:szCs w:val="32"/>
+        </w:rPr>
+        <w:t>from the original.</w:t>
+      </w:r>
+    </w:p>
+    <w:p>
+      <w:pPr>
+        <w:pStyle w:val="hv"/>
+        <w:numPr>
+          <w:ilvl w:val="0"/>
+          <w:numId w:val="1"/>
+        </w:numPr>
+        <w:shd w:val="clear" w:color="auto" w:fill="FFFFFF"/>
+        <w:spacing w:before="252" w:beforeAutospacing="0" w:after="0" w:afterAutospacing="0" w:line="480" w:lineRule="atLeast"/>
+        <w:ind w:left="450"/>
+        <w:rPr>
+          <w:rFonts w:ascii="Georgia" w:hAnsi="Georgia"/>
+          <w:spacing w:val="-1"/>
+          <w:sz w:val="32"/>
+          <w:szCs w:val="32"/>
+        </w:rPr>
+      </w:pPr>
+      <w:r>
+        <w:rPr>
+          <w:rFonts w:ascii="Georgia" w:hAnsi="Georgia"/>
+          <w:spacing w:val="-1"/>
+          <w:sz w:val="32"/>
+          <w:szCs w:val="32"/>
+        </w:rPr>
+        <w:lastRenderedPageBreak/>
+        <w:t>How do we reverse a list in Python?</w:t>
+      </w:r>
+    </w:p>
+    <w:p>
+      <w:pPr>
+        <w:pStyle w:val="hv"/>
+        <w:shd w:val="clear" w:color="auto" w:fill="FFFFFF"/>
+        <w:spacing w:before="252" w:beforeAutospacing="0" w:after="0" w:afterAutospacing="0" w:line="480" w:lineRule="atLeast"/>
+        <w:ind w:left="450"/>
+        <w:rPr>
+          <w:rFonts w:ascii="Georgia" w:hAnsi="Georgia"/>
+          <w:spacing w:val="-1"/>
+          <w:sz w:val="32"/>
+          <w:szCs w:val="32"/>
+        </w:rPr>
+      </w:pPr>
+      <w:r>
+        <w:rPr>
+          <w:rFonts w:ascii="Georgia" w:hAnsi="Georgia"/>
+          <w:spacing w:val="-1"/>
+          <w:sz w:val="32"/>
+          <w:szCs w:val="32"/>
+        </w:rPr>
+        <w:t xml:space="preserve">Answer: you can use the </w:t>
+      </w:r>
+      <w:proofErr w:type="gramStart"/>
+      <w:r>
+        <w:rPr>
+          <w:rFonts w:ascii="Georgia" w:hAnsi="Georgia"/>
+          <w:spacing w:val="-1"/>
+          <w:sz w:val="32"/>
+          <w:szCs w:val="32"/>
+        </w:rPr>
+        <w:t>so</w:t>
+      </w:r>
+      <w:r>
+        <w:rPr>
+          <w:rFonts w:ascii="Georgia" w:hAnsi="Georgia"/>
+          <w:spacing w:val="-1"/>
+          <w:sz w:val="32"/>
+          <w:szCs w:val="32"/>
+        </w:rPr>
+        <w:t>rt(</w:t>
+      </w:r>
+      <w:proofErr w:type="gramEnd"/>
+      <w:r>
+        <w:rPr>
+          <w:rFonts w:ascii="Georgia" w:hAnsi="Georgia"/>
+          <w:spacing w:val="-1"/>
+          <w:sz w:val="32"/>
+          <w:szCs w:val="32"/>
+        </w:rPr>
+        <w:t>) and set reverse to true or use the reverse().</w:t>
+      </w:r>
+    </w:p>
+    <w:p>
+      <w:pPr>
+        <w:pStyle w:val="hv"/>
+        <w:numPr>
+          <w:ilvl w:val="0"/>
+          <w:numId w:val="1"/>
+        </w:numPr>
+        <w:shd w:val="clear" w:color="auto" w:fill="FFFFFF"/>
+        <w:spacing w:before="252" w:beforeAutospacing="0" w:after="0" w:afterAutospacing="0" w:line="480" w:lineRule="atLeast"/>
+        <w:ind w:left="450"/>
+        <w:rPr>
+          <w:rFonts w:ascii="Georgia" w:hAnsi="Georgia"/>
+          <w:spacing w:val="-1"/>
+          <w:sz w:val="32"/>
+          <w:szCs w:val="32"/>
+        </w:rPr>
+      </w:pPr>
+      <w:r>
+        <w:rPr>
+          <w:rFonts w:ascii="Georgia" w:hAnsi="Georgia"/>
+          <w:spacing w:val="-1"/>
+          <w:sz w:val="32"/>
+          <w:szCs w:val="32"/>
+        </w:rPr>
+        <w:t>How can we debug a Python program?</w:t>
+      </w:r>
+    </w:p>
+    <w:p>
+      <w:pPr>
+        <w:pStyle w:val="hv"/>
+        <w:numPr>
+          <w:ilvl w:val="0"/>
+          <w:numId w:val="1"/>
+        </w:numPr>
+        <w:shd w:val="clear" w:color="auto" w:fill="FFFFFF"/>
+        <w:spacing w:before="252" w:beforeAutospacing="0" w:after="0" w:afterAutospacing="0" w:line="480" w:lineRule="atLeast"/>
+        <w:ind w:left="450"/>
+        <w:rPr>
+          <w:rFonts w:ascii="Georgia" w:hAnsi="Georgia"/>
+          <w:spacing w:val="-1"/>
+          <w:sz w:val="32"/>
+          <w:szCs w:val="32"/>
+        </w:rPr>
+      </w:pPr>
+      <w:r>
+        <w:rPr>
+          <w:rFonts w:ascii="Georgia" w:hAnsi="Georgia"/>
+          <w:spacing w:val="-1"/>
+          <w:sz w:val="32"/>
+          <w:szCs w:val="32"/>
+        </w:rPr>
+        <w:t>Write a program to count the number of capital letters in a file?</w:t>
+      </w:r>
+    </w:p>
+    <w:p>
+      <w:pPr>
+        <w:pStyle w:val="hv"/>
+        <w:numPr>
+          <w:ilvl w:val="0"/>
+          <w:numId w:val="1"/>
+        </w:numPr>
+        <w:shd w:val="clear" w:color="auto" w:fill="FFFFFF"/>
+        <w:spacing w:before="252" w:beforeAutospacing="0" w:after="0" w:afterAutospacing="0" w:line="480" w:lineRule="atLeast"/>
+        <w:ind w:left="450"/>
+        <w:rPr>
+          <w:rFonts w:ascii="Georgia" w:hAnsi="Georgia"/>
+          <w:spacing w:val="-1"/>
+          <w:sz w:val="32"/>
+          <w:szCs w:val="32"/>
+        </w:rPr>
+      </w:pPr>
+      <w:r>
+        <w:rPr>
+          <w:rFonts w:ascii="Georgia" w:hAnsi="Georgia"/>
+          <w:spacing w:val="-1"/>
+          <w:sz w:val="32"/>
+          <w:szCs w:val="32"/>
+        </w:rPr>
+        <w:t>Write a program to display Fibonacci sequence in Python?</w:t>
+      </w:r>
+    </w:p>
+    <w:p>
+      <w:pPr>
+        <w:pStyle w:val="hv"/>
+        <w:numPr>
+          <w:ilvl w:val="0"/>
+          <w:numId w:val="1"/>
+        </w:numPr>
+        <w:shd w:val="clear" w:color="auto" w:fill="FFFFFF"/>
+        <w:spacing w:before="252" w:beforeAutospacing="0" w:after="0" w:afterAutospacing="0" w:line="480" w:lineRule="atLeast"/>
+        <w:ind w:left="450"/>
+        <w:rPr>
+          <w:rFonts w:ascii="Georgia" w:hAnsi="Georgia"/>
+          <w:spacing w:val="-1"/>
+          <w:sz w:val="32"/>
+          <w:szCs w:val="32"/>
+        </w:rPr>
+      </w:pPr>
+      <w:r>
+        <w:rPr>
+          <w:rFonts w:ascii="Georgia" w:hAnsi="Georgia"/>
+          <w:spacing w:val="-1"/>
+          <w:sz w:val="32"/>
+          <w:szCs w:val="32"/>
+        </w:rPr>
+        <w:t>Write a program in Python to produce Star triangle?</w:t>
+      </w:r>
+    </w:p>
+    <w:p>
+      <w:pPr>
+        <w:pStyle w:val="hv"/>
+        <w:numPr>
+          <w:ilvl w:val="0"/>
+          <w:numId w:val="1"/>
+        </w:numPr>
+        <w:shd w:val="clear" w:color="auto" w:fill="FFFFFF"/>
+        <w:spacing w:before="252" w:beforeAutospacing="0" w:after="0" w:afterAutospacing="0" w:line="480" w:lineRule="atLeast"/>
+        <w:ind w:left="450"/>
+        <w:rPr>
+          <w:rFonts w:ascii="Georgia" w:hAnsi="Georgia"/>
+          <w:spacing w:val="-1"/>
+          <w:sz w:val="32"/>
+          <w:szCs w:val="32"/>
+        </w:rPr>
+      </w:pPr>
+      <w:r>
+        <w:rPr>
+          <w:rFonts w:ascii="Georgia" w:hAnsi="Georgia"/>
+          <w:spacing w:val="-1"/>
+          <w:sz w:val="32"/>
+          <w:szCs w:val="32"/>
+        </w:rPr>
+        <w:t>WAP to check whether the given number is prime?</w:t>
+      </w:r>
+    </w:p>
+    <w:p>
+      <w:pPr>
+        <w:pStyle w:val="hv"/>
+        <w:numPr>
+          <w:ilvl w:val="0"/>
+          <w:numId w:val="1"/>
+        </w:numPr>
+        <w:shd w:val="clear" w:color="auto" w:fill="FFFFFF"/>
+        <w:spacing w:before="252" w:beforeAutospacing="0" w:after="0" w:afterAutospacing="0" w:line="480" w:lineRule="atLeast"/>
+        <w:ind w:left="450"/>
+        <w:rPr>
+          <w:rFonts w:ascii="Georgia" w:hAnsi="Georgia"/>
+          <w:spacing w:val="-1"/>
+          <w:sz w:val="32"/>
+          <w:szCs w:val="32"/>
+        </w:rPr>
+      </w:pPr>
+      <w:r>
+        <w:rPr>
+          <w:rFonts w:ascii="Georgia" w:hAnsi="Georgia"/>
+          <w:spacing w:val="-1"/>
+          <w:sz w:val="32"/>
+          <w:szCs w:val="32"/>
+        </w:rPr>
+        <w:t>Python code to check string palindrome or not?</w:t>
+      </w:r>
+    </w:p>
+    <w:p>
+      <w:pPr>
+        <w:pStyle w:val="hv"/>
+        <w:numPr>
+          <w:ilvl w:val="0"/>
+          <w:numId w:val="1"/>
+        </w:numPr>
+        <w:shd w:val="clear" w:color="auto" w:fill="FFFFFF"/>
+        <w:spacing w:before="252" w:beforeAutospacing="0" w:after="0" w:afterAutospacing="0" w:line="480" w:lineRule="atLeast"/>
+        <w:ind w:left="450"/>
+        <w:rPr>
+          <w:rFonts w:ascii="Georgia" w:hAnsi="Georgia"/>
+          <w:spacing w:val="-1"/>
+          <w:sz w:val="32"/>
+          <w:szCs w:val="32"/>
+        </w:rPr>
+      </w:pPr>
+      <w:r>
+        <w:rPr>
+          <w:rFonts w:ascii="Georgia" w:hAnsi="Georgia"/>
+          <w:spacing w:val="-1"/>
+          <w:sz w:val="32"/>
+          <w:szCs w:val="32"/>
+        </w:rPr>
+        <w:t>Write Python code to sort a numerical dataset?</w:t>
+      </w:r>
+    </w:p>
+    <w:p>
+      <w:pPr>
+        <w:pStyle w:val="hv"/>
+        <w:numPr>
+          <w:ilvl w:val="0"/>
+          <w:numId w:val="1"/>
+        </w:numPr>
+        <w:shd w:val="clear" w:color="auto" w:fill="FFFFFF"/>
+        <w:spacing w:before="252" w:beforeAutospacing="0" w:after="0" w:afterAutospacing="0" w:line="480" w:lineRule="atLeast"/>
+        <w:ind w:left="450"/>
+        <w:rPr>
+          <w:rFonts w:ascii="Georgia" w:hAnsi="Georgia"/>
+          <w:spacing w:val="-1"/>
+          <w:sz w:val="32"/>
+          <w:szCs w:val="32"/>
+        </w:rPr>
+      </w:pPr>
+      <w:r>
+        <w:rPr>
+          <w:rFonts w:ascii="Georgia" w:hAnsi="Georgia"/>
+          <w:spacing w:val="-1"/>
+          <w:sz w:val="32"/>
+          <w:szCs w:val="32"/>
+        </w:rPr>
+        <w:t>What is the output of the following code?</w:t>
+      </w:r>
+    </w:p>
+    <w:p>
+      <w:pPr>
+        <w:pStyle w:val="hv"/>
+        <w:numPr>
+          <w:ilvl w:val="0"/>
+          <w:numId w:val="1"/>
+        </w:numPr>
+        <w:shd w:val="clear" w:color="auto" w:fill="FFFFFF"/>
+        <w:spacing w:before="252" w:beforeAutospacing="0" w:after="0" w:afterAutospacing="0" w:line="480" w:lineRule="atLeast"/>
+        <w:ind w:left="450"/>
+        <w:rPr>
+          <w:rFonts w:ascii="Georgia" w:hAnsi="Georgia"/>
+          <w:spacing w:val="-1"/>
+          <w:sz w:val="32"/>
+          <w:szCs w:val="32"/>
+        </w:rPr>
+      </w:pPr>
+      <w:r>
+        <w:rPr>
+          <w:rFonts w:ascii="Georgia" w:hAnsi="Georgia"/>
+          <w:spacing w:val="-1"/>
+          <w:sz w:val="32"/>
+          <w:szCs w:val="32"/>
+        </w:rPr>
+        <w:t>What is the procedure to install Python on Windows and set path variable?</w:t>
+      </w:r>
+    </w:p>
+    <w:p>
+      <w:pPr>
+        <w:pStyle w:val="hv"/>
+        <w:numPr>
+          <w:ilvl w:val="0"/>
+          <w:numId w:val="1"/>
+        </w:numPr>
+        <w:shd w:val="clear" w:color="auto" w:fill="FFFFFF"/>
+        <w:spacing w:before="252" w:beforeAutospacing="0" w:after="0" w:afterAutospacing="0" w:line="480" w:lineRule="atLeast"/>
+        <w:ind w:left="450"/>
+        <w:rPr>
+          <w:rFonts w:ascii="Georgia" w:hAnsi="Georgia"/>
+          <w:spacing w:val="-1"/>
+          <w:sz w:val="32"/>
+          <w:szCs w:val="32"/>
+        </w:rPr>
+      </w:pPr>
+      <w:r>
+        <w:rPr>
+          <w:rFonts w:ascii="Georgia" w:hAnsi="Georgia"/>
+          <w:spacing w:val="-1"/>
+          <w:sz w:val="32"/>
+          <w:szCs w:val="32"/>
+        </w:rPr>
+        <w:t>Differentiate between SciPy and NumPy?</w:t>
+      </w:r>
+    </w:p>
+    <w:p>
+      <w:pPr>
+        <w:pStyle w:val="hv"/>
+        <w:numPr>
+          <w:ilvl w:val="0"/>
+          <w:numId w:val="1"/>
+        </w:numPr>
+        <w:shd w:val="clear" w:color="auto" w:fill="FFFFFF"/>
+        <w:spacing w:before="252" w:beforeAutospacing="0" w:after="0" w:afterAutospacing="0" w:line="480" w:lineRule="atLeast"/>
+        <w:ind w:left="450"/>
+        <w:rPr>
+          <w:rFonts w:ascii="Georgia" w:hAnsi="Georgia"/>
+          <w:spacing w:val="-1"/>
+          <w:sz w:val="32"/>
+          <w:szCs w:val="32"/>
+        </w:rPr>
+      </w:pPr>
+      <w:r>
+        <w:rPr>
+          <w:rFonts w:ascii="Georgia" w:hAnsi="Georgia"/>
+          <w:spacing w:val="-1"/>
+          <w:sz w:val="32"/>
+          <w:szCs w:val="32"/>
+        </w:rPr>
+        <w:t>How do Python arrays and lists differ from each other?</w:t>
+      </w:r>
+    </w:p>
+    <w:p>
+      <w:pPr>
+        <w:pStyle w:val="hv"/>
+        <w:numPr>
+          <w:ilvl w:val="0"/>
+          <w:numId w:val="1"/>
+        </w:numPr>
+        <w:shd w:val="clear" w:color="auto" w:fill="FFFFFF"/>
+        <w:spacing w:before="252" w:beforeAutospacing="0" w:after="0" w:afterAutospacing="0" w:line="480" w:lineRule="atLeast"/>
+        <w:ind w:left="450"/>
+        <w:rPr>
+          <w:rFonts w:ascii="Georgia" w:hAnsi="Georgia"/>
+          <w:spacing w:val="-1"/>
+          <w:sz w:val="32"/>
+          <w:szCs w:val="32"/>
+        </w:rPr>
+      </w:pPr>
+      <w:r>
+        <w:rPr>
+          <w:rFonts w:ascii="Georgia" w:hAnsi="Georgia"/>
+          <w:spacing w:val="-1"/>
+          <w:sz w:val="32"/>
+          <w:szCs w:val="32"/>
+        </w:rPr>
+        <w:t>Can we make multi-line comments in Python?</w:t>
+      </w:r>
+    </w:p>
+    <w:p>
+      <w:pPr>
+        <w:pStyle w:val="hv"/>
+        <w:shd w:val="clear" w:color="auto" w:fill="FFFFFF"/>
+        <w:spacing w:before="252" w:beforeAutospacing="0" w:after="0" w:afterAutospacing="0" w:line="480" w:lineRule="atLeast"/>
+        <w:ind w:left="450"/>
+        <w:rPr>
+          <w:rFonts w:ascii="Georgia" w:hAnsi="Georgia"/>
+          <w:spacing w:val="-1"/>
+          <w:sz w:val="32"/>
+          <w:szCs w:val="32"/>
+        </w:rPr>
+      </w:pPr>
+      <w:r>
+        <w:rPr>
+          <w:rFonts w:ascii="Georgia" w:hAnsi="Georgia"/>
+          <w:spacing w:val="-1"/>
+          <w:sz w:val="32"/>
+          <w:szCs w:val="32"/>
+        </w:rPr>
+        <w:t xml:space="preserve">Answer: </w:t>
+      </w:r>
+      <w:r>
+        <w:rPr>
+          <w:rFonts w:ascii="Georgia" w:hAnsi="Georgia"/>
+          <w:spacing w:val="-1"/>
+          <w:sz w:val="32"/>
+          <w:szCs w:val="32"/>
+        </w:rPr>
+        <w:t>No,</w:t>
+      </w:r>
+      <w:r>
+        <w:rPr>
+          <w:rFonts w:ascii="Georgia" w:hAnsi="Georgia"/>
+          <w:spacing w:val="-1"/>
+          <w:sz w:val="32"/>
+          <w:szCs w:val="32"/>
+        </w:rPr>
+        <w:t xml:space="preserve"> we </w:t>
+      </w:r>
+      <w:r>
+        <w:rPr>
+          <w:rFonts w:ascii="Georgia" w:hAnsi="Georgia"/>
+          <w:spacing w:val="-1"/>
+          <w:sz w:val="32"/>
+          <w:szCs w:val="32"/>
+        </w:rPr>
+        <w:t>cannot</w:t>
+      </w:r>
+      <w:r>
+        <w:rPr>
+          <w:rFonts w:ascii="Georgia" w:hAnsi="Georgia"/>
+          <w:spacing w:val="-1"/>
+          <w:sz w:val="32"/>
+          <w:szCs w:val="32"/>
+        </w:rPr>
+        <w:t xml:space="preserve"> sadly.</w:t>
+      </w:r>
+    </w:p>
+    <w:p>
+      <w:pPr>
+        <w:pStyle w:val="hv"/>
+        <w:numPr>
+          <w:ilvl w:val="0"/>
+          <w:numId w:val="1"/>
+        </w:numPr>
+        <w:shd w:val="clear" w:color="auto" w:fill="FFFFFF"/>
+        <w:spacing w:before="252" w:beforeAutospacing="0" w:after="0" w:afterAutospacing="0" w:line="480" w:lineRule="atLeast"/>
+        <w:ind w:left="450"/>
+        <w:rPr>
+          <w:rFonts w:ascii="Georgia" w:hAnsi="Georgia"/>
+          <w:spacing w:val="-1"/>
+          <w:sz w:val="32"/>
+          <w:szCs w:val="32"/>
+        </w:rPr>
+      </w:pPr>
+      <w:r>
+        <w:rPr>
+          <w:rFonts w:ascii="Georgia" w:hAnsi="Georgia"/>
+          <w:spacing w:val="-1"/>
+          <w:sz w:val="32"/>
+          <w:szCs w:val="32"/>
+        </w:rPr>
+        <w:t xml:space="preserve">What is the difference between range and </w:t>
       </w:r>
       <w:proofErr w:type="spellStart"/>
       <w:r>
@@ -2239,7 +3769,7 @@
           <w:sz w:val="32"/>
           <w:szCs w:val="32"/>
         </w:rPr>
-        <w:t>Dict</w:t>
+        <w:t>xrange</w:t>
       </w:r>
       <w:proofErr w:type="spellEnd"/>
       <w:r>
@@ -2249,115 +3779,197 @@
           <w:sz w:val="32"/>
           <w:szCs w:val="32"/>
         </w:rPr>
-        <w:t xml:space="preserve"> and List comprehensions in Python?</w:t>
-      </w:r>
-    </w:p>
-    <w:p>
-      <w:pPr>
-        <w:pStyle w:val="hv"/>
-        <w:numPr>
-          <w:ilvl w:val="0"/>
-          <w:numId w:val="1"/>
-        </w:numPr>
-        <w:shd w:val="clear" w:color="auto" w:fill="FFFFFF"/>
-        <w:spacing w:before="252" w:beforeAutospacing="0" w:after="0" w:afterAutospacing="0" w:line="480" w:lineRule="atLeast"/>
-        <w:ind w:left="450"/>
-        <w:rPr>
-          <w:rFonts w:ascii="Georgia" w:hAnsi="Georgia"/>
-          <w:spacing w:val="-1"/>
-          <w:sz w:val="32"/>
-          <w:szCs w:val="32"/>
-        </w:rPr>
-      </w:pPr>
-      <w:r>
-        <w:rPr>
-          <w:rFonts w:ascii="Georgia" w:hAnsi="Georgia"/>
-          <w:spacing w:val="-1"/>
-          <w:sz w:val="32"/>
-          <w:szCs w:val="32"/>
-        </w:rPr>
-        <w:t>Define the term lambda?</w:t>
-      </w:r>
-    </w:p>
-    <w:p>
-      <w:pPr>
-        <w:pStyle w:val="hv"/>
-        <w:numPr>
-          <w:ilvl w:val="0"/>
-          <w:numId w:val="1"/>
-        </w:numPr>
-        <w:shd w:val="clear" w:color="auto" w:fill="FFFFFF"/>
-        <w:spacing w:before="252" w:beforeAutospacing="0" w:after="0" w:afterAutospacing="0" w:line="480" w:lineRule="atLeast"/>
-        <w:ind w:left="450"/>
-        <w:rPr>
-          <w:rFonts w:ascii="Georgia" w:hAnsi="Georgia"/>
-          <w:spacing w:val="-1"/>
-          <w:sz w:val="32"/>
-          <w:szCs w:val="32"/>
-        </w:rPr>
-      </w:pPr>
-      <w:r>
-        <w:rPr>
-          <w:rFonts w:ascii="Georgia" w:hAnsi="Georgia"/>
-          <w:spacing w:val="-1"/>
-          <w:sz w:val="32"/>
-          <w:szCs w:val="32"/>
-        </w:rPr>
-        <w:t>When would you use triple quotes as a delimiter?</w:t>
-      </w:r>
-    </w:p>
-    <w:p>
-      <w:pPr>
-        <w:pStyle w:val="hv"/>
-        <w:numPr>
-          <w:ilvl w:val="0"/>
-          <w:numId w:val="1"/>
-        </w:numPr>
-        <w:shd w:val="clear" w:color="auto" w:fill="FFFFFF"/>
-        <w:spacing w:before="252" w:beforeAutospacing="0" w:after="0" w:afterAutospacing="0" w:line="480" w:lineRule="atLeast"/>
-        <w:ind w:left="450"/>
-        <w:rPr>
-          <w:rFonts w:ascii="Georgia" w:hAnsi="Georgia"/>
-          <w:spacing w:val="-1"/>
-          <w:sz w:val="32"/>
-          <w:szCs w:val="32"/>
-        </w:rPr>
-      </w:pPr>
-      <w:r>
-        <w:rPr>
-          <w:rFonts w:ascii="Georgia" w:hAnsi="Georgia"/>
-          <w:spacing w:val="-1"/>
-          <w:sz w:val="32"/>
-          <w:szCs w:val="32"/>
-        </w:rPr>
-        <w:t>Define self in Python?</w:t>
-      </w:r>
-    </w:p>
-    <w:p>
-      <w:pPr>
-        <w:pStyle w:val="hv"/>
-        <w:numPr>
-          <w:ilvl w:val="0"/>
-          <w:numId w:val="1"/>
-        </w:numPr>
-        <w:shd w:val="clear" w:color="auto" w:fill="FFFFFF"/>
-        <w:spacing w:before="252" w:beforeAutospacing="0" w:after="0" w:afterAutospacing="0" w:line="480" w:lineRule="atLeast"/>
-        <w:ind w:left="450"/>
-        <w:rPr>
-          <w:rFonts w:ascii="Georgia" w:hAnsi="Georgia"/>
-          <w:spacing w:val="-1"/>
-          <w:sz w:val="32"/>
-          <w:szCs w:val="32"/>
-        </w:rPr>
-      </w:pPr>
-      <w:r>
-        <w:rPr>
-          <w:rFonts w:ascii="Georgia" w:hAnsi="Georgia"/>
-          <w:spacing w:val="-1"/>
-          <w:sz w:val="32"/>
-          <w:szCs w:val="32"/>
-        </w:rPr>
-        <w:t>What is _</w:t>
+        <w:t>?</w:t>
+      </w:r>
+    </w:p>
+    <w:p>
+      <w:pPr>
+        <w:pStyle w:val="hv"/>
+        <w:numPr>
+          <w:ilvl w:val="0"/>
+          <w:numId w:val="1"/>
+        </w:numPr>
+        <w:shd w:val="clear" w:color="auto" w:fill="FFFFFF"/>
+        <w:spacing w:before="252" w:beforeAutospacing="0" w:after="0" w:afterAutospacing="0" w:line="480" w:lineRule="atLeast"/>
+        <w:ind w:left="450"/>
+        <w:rPr>
+          <w:rFonts w:ascii="Georgia" w:hAnsi="Georgia"/>
+          <w:spacing w:val="-1"/>
+          <w:sz w:val="32"/>
+          <w:szCs w:val="32"/>
+        </w:rPr>
+      </w:pPr>
+      <w:r>
+        <w:rPr>
+          <w:rFonts w:ascii="Georgia" w:hAnsi="Georgia"/>
+          <w:spacing w:val="-1"/>
+          <w:sz w:val="32"/>
+          <w:szCs w:val="32"/>
+        </w:rPr>
+        <w:lastRenderedPageBreak/>
+        <w:t>Explain how can we build or set up the database in Django?</w:t>
+      </w:r>
+    </w:p>
+    <w:p>
+      <w:pPr>
+        <w:pStyle w:val="hv"/>
+        <w:numPr>
+          <w:ilvl w:val="0"/>
+          <w:numId w:val="1"/>
+        </w:numPr>
+        <w:shd w:val="clear" w:color="auto" w:fill="FFFFFF"/>
+        <w:spacing w:before="252" w:beforeAutospacing="0" w:after="0" w:afterAutospacing="0" w:line="480" w:lineRule="atLeast"/>
+        <w:ind w:left="450"/>
+        <w:rPr>
+          <w:rFonts w:ascii="Georgia" w:hAnsi="Georgia"/>
+          <w:spacing w:val="-1"/>
+          <w:sz w:val="32"/>
+          <w:szCs w:val="32"/>
+        </w:rPr>
+      </w:pPr>
+      <w:r>
+        <w:rPr>
+          <w:rFonts w:ascii="Georgia" w:hAnsi="Georgia"/>
+          <w:spacing w:val="-1"/>
+          <w:sz w:val="32"/>
+          <w:szCs w:val="32"/>
+        </w:rPr>
+        <w:t>List out the inheritance styles in Django?</w:t>
+      </w:r>
+    </w:p>
+    <w:p>
+      <w:pPr>
+        <w:pStyle w:val="hv"/>
+        <w:numPr>
+          <w:ilvl w:val="0"/>
+          <w:numId w:val="1"/>
+        </w:numPr>
+        <w:shd w:val="clear" w:color="auto" w:fill="FFFFFF"/>
+        <w:spacing w:before="252" w:beforeAutospacing="0" w:after="0" w:afterAutospacing="0" w:line="480" w:lineRule="atLeast"/>
+        <w:ind w:left="450"/>
+        <w:rPr>
+          <w:rFonts w:ascii="Georgia" w:hAnsi="Georgia"/>
+          <w:spacing w:val="-1"/>
+          <w:sz w:val="32"/>
+          <w:szCs w:val="32"/>
+        </w:rPr>
+      </w:pPr>
+      <w:r>
+        <w:rPr>
+          <w:rFonts w:ascii="Georgia" w:hAnsi="Georgia"/>
+          <w:spacing w:val="-1"/>
+          <w:sz w:val="32"/>
+          <w:szCs w:val="32"/>
+        </w:rPr>
+        <w:t>How to save an image locally using Python in which we already know the URL address?</w:t>
+      </w:r>
+    </w:p>
+    <w:p>
+      <w:pPr>
+        <w:pStyle w:val="hv"/>
+        <w:numPr>
+          <w:ilvl w:val="0"/>
+          <w:numId w:val="1"/>
+        </w:numPr>
+        <w:shd w:val="clear" w:color="auto" w:fill="FFFFFF"/>
+        <w:spacing w:before="252" w:beforeAutospacing="0" w:after="0" w:afterAutospacing="0" w:line="480" w:lineRule="atLeast"/>
+        <w:ind w:left="450"/>
+        <w:rPr>
+          <w:rFonts w:ascii="Georgia" w:hAnsi="Georgia"/>
+          <w:spacing w:val="-1"/>
+          <w:sz w:val="32"/>
+          <w:szCs w:val="32"/>
+        </w:rPr>
+      </w:pPr>
+      <w:r>
+        <w:rPr>
+          <w:rFonts w:ascii="Georgia" w:hAnsi="Georgia"/>
+          <w:spacing w:val="-1"/>
+          <w:sz w:val="32"/>
+          <w:szCs w:val="32"/>
+        </w:rPr>
+        <w:t>How can we access sessions in flask?</w:t>
+      </w:r>
+    </w:p>
+    <w:p>
+      <w:pPr>
+        <w:pStyle w:val="hv"/>
+        <w:numPr>
+          <w:ilvl w:val="0"/>
+          <w:numId w:val="1"/>
+        </w:numPr>
+        <w:shd w:val="clear" w:color="auto" w:fill="FFFFFF"/>
+        <w:spacing w:before="252" w:beforeAutospacing="0" w:after="0" w:afterAutospacing="0" w:line="480" w:lineRule="atLeast"/>
+        <w:ind w:left="450"/>
+        <w:rPr>
+          <w:rFonts w:ascii="Georgia" w:hAnsi="Georgia"/>
+          <w:spacing w:val="-1"/>
+          <w:sz w:val="32"/>
+          <w:szCs w:val="32"/>
+        </w:rPr>
+      </w:pPr>
+      <w:r>
+        <w:rPr>
+          <w:rFonts w:ascii="Georgia" w:hAnsi="Georgia"/>
+          <w:spacing w:val="-1"/>
+          <w:sz w:val="32"/>
+          <w:szCs w:val="32"/>
+        </w:rPr>
+        <w:t>Is flask an MVC model? If yes, justify your answer by showing an example of your application with the help of MVC pattern?</w:t>
+      </w:r>
+    </w:p>
+    <w:p>
+      <w:pPr>
+        <w:pStyle w:val="hv"/>
+        <w:numPr>
+          <w:ilvl w:val="0"/>
+          <w:numId w:val="1"/>
+        </w:numPr>
+        <w:shd w:val="clear" w:color="auto" w:fill="FFFFFF"/>
+        <w:spacing w:before="252" w:beforeAutospacing="0" w:after="0" w:afterAutospacing="0" w:line="480" w:lineRule="atLeast"/>
+        <w:ind w:left="450"/>
+        <w:rPr>
+          <w:rFonts w:ascii="Georgia" w:hAnsi="Georgia"/>
+          <w:spacing w:val="-1"/>
+          <w:sz w:val="32"/>
+          <w:szCs w:val="32"/>
+        </w:rPr>
+      </w:pPr>
+      <w:r>
+        <w:rPr>
+          <w:rFonts w:ascii="Georgia" w:hAnsi="Georgia"/>
+          <w:spacing w:val="-1"/>
+          <w:sz w:val="32"/>
+          <w:szCs w:val="32"/>
+        </w:rPr>
+        <w:t>What are the database connections in Python Flask, explain?</w:t>
+      </w:r>
+    </w:p>
+    <w:p>
+      <w:pPr>
+        <w:pStyle w:val="hv"/>
+        <w:numPr>
+          <w:ilvl w:val="0"/>
+          <w:numId w:val="1"/>
+        </w:numPr>
+        <w:shd w:val="clear" w:color="auto" w:fill="FFFFFF"/>
+        <w:spacing w:before="252" w:beforeAutospacing="0" w:after="0" w:afterAutospacing="0" w:line="480" w:lineRule="atLeast"/>
+        <w:ind w:left="450"/>
+        <w:rPr>
+          <w:rFonts w:ascii="Georgia" w:hAnsi="Georgia"/>
+          <w:spacing w:val="-1"/>
+          <w:sz w:val="32"/>
+          <w:szCs w:val="32"/>
+        </w:rPr>
+      </w:pPr>
+      <w:r>
+        <w:rPr>
+          <w:rFonts w:ascii="Georgia" w:hAnsi="Georgia"/>
+          <w:spacing w:val="-1"/>
+          <w:sz w:val="32"/>
+          <w:szCs w:val="32"/>
+        </w:rPr>
+        <w:t xml:space="preserve">Explain the procedure to minimize or lower the outage of </w:t>
       </w:r>
       <w:proofErr w:type="spellStart"/>
       <w:r>
@@ -2367,7 +3979,7 @@
           <w:sz w:val="32"/>
           <w:szCs w:val="32"/>
         </w:rPr>
-        <w:t>init</w:t>
+        <w:t>Memchached</w:t>
       </w:r>
       <w:proofErr w:type="spellEnd"/>
       <w:r>
@@ -2377,188 +3989,223 @@
           <w:sz w:val="32"/>
           <w:szCs w:val="32"/>
         </w:rPr>
-        <w:t>_?</w:t>
-      </w:r>
-    </w:p>
-    <w:p>
-      <w:pPr>
-        <w:pStyle w:val="hv"/>
-        <w:numPr>
-          <w:ilvl w:val="0"/>
-          <w:numId w:val="1"/>
-        </w:numPr>
-        <w:shd w:val="clear" w:color="auto" w:fill="FFFFFF"/>
-        <w:spacing w:before="252" w:beforeAutospacing="0" w:after="0" w:afterAutospacing="0" w:line="480" w:lineRule="atLeast"/>
-        <w:ind w:left="450"/>
-        <w:rPr>
-          <w:rFonts w:ascii="Georgia" w:hAnsi="Georgia"/>
-          <w:spacing w:val="-1"/>
-          <w:sz w:val="32"/>
-          <w:szCs w:val="32"/>
-        </w:rPr>
-      </w:pPr>
-      <w:r>
-        <w:rPr>
-          <w:rFonts w:ascii="Georgia" w:hAnsi="Georgia"/>
-          <w:spacing w:val="-1"/>
-          <w:sz w:val="32"/>
-          <w:szCs w:val="32"/>
-        </w:rPr>
-        <w:t>Define generators in Python?</w:t>
-      </w:r>
-    </w:p>
-    <w:p>
-      <w:pPr>
-        <w:pStyle w:val="hv"/>
-        <w:numPr>
-          <w:ilvl w:val="0"/>
-          <w:numId w:val="1"/>
-        </w:numPr>
-        <w:shd w:val="clear" w:color="auto" w:fill="FFFFFF"/>
-        <w:spacing w:before="252" w:beforeAutospacing="0" w:after="0" w:afterAutospacing="0" w:line="480" w:lineRule="atLeast"/>
-        <w:ind w:left="450"/>
-        <w:rPr>
-          <w:rFonts w:ascii="Georgia" w:hAnsi="Georgia"/>
-          <w:spacing w:val="-1"/>
-          <w:sz w:val="32"/>
-          <w:szCs w:val="32"/>
-        </w:rPr>
-      </w:pPr>
-      <w:r>
-        <w:rPr>
-          <w:rFonts w:ascii="Georgia" w:hAnsi="Georgia"/>
-          <w:spacing w:val="-1"/>
-          <w:sz w:val="32"/>
-          <w:szCs w:val="32"/>
-        </w:rPr>
-        <w:t>Define docstring in Python?</w:t>
-      </w:r>
-    </w:p>
-    <w:p>
-      <w:pPr>
-        <w:pStyle w:val="hv"/>
-        <w:numPr>
-          <w:ilvl w:val="0"/>
-          <w:numId w:val="1"/>
-        </w:numPr>
-        <w:shd w:val="clear" w:color="auto" w:fill="FFFFFF"/>
-        <w:spacing w:before="252" w:beforeAutospacing="0" w:after="0" w:afterAutospacing="0" w:line="480" w:lineRule="atLeast"/>
-        <w:ind w:left="450"/>
-        <w:rPr>
-          <w:rFonts w:ascii="Georgia" w:hAnsi="Georgia"/>
-          <w:spacing w:val="-1"/>
-          <w:sz w:val="32"/>
-          <w:szCs w:val="32"/>
-        </w:rPr>
-      </w:pPr>
-      <w:r>
-        <w:rPr>
-          <w:rFonts w:ascii="Georgia" w:hAnsi="Georgia"/>
-          <w:spacing w:val="-1"/>
-          <w:sz w:val="32"/>
-          <w:szCs w:val="32"/>
-        </w:rPr>
-        <w:t>How do we convert the string to lowercase?</w:t>
-      </w:r>
-    </w:p>
-    <w:p>
-      <w:pPr>
-        <w:pStyle w:val="hv"/>
-        <w:shd w:val="clear" w:color="auto" w:fill="FFFFFF"/>
-        <w:spacing w:before="252" w:beforeAutospacing="0" w:after="0" w:afterAutospacing="0" w:line="480" w:lineRule="atLeast"/>
-        <w:ind w:left="450"/>
-        <w:rPr>
-          <w:rFonts w:ascii="Georgia" w:hAnsi="Georgia"/>
-          <w:spacing w:val="-1"/>
-          <w:sz w:val="32"/>
-          <w:szCs w:val="32"/>
-        </w:rPr>
-      </w:pPr>
-      <w:r>
-        <w:rPr>
-          <w:rFonts w:ascii="Georgia" w:hAnsi="Georgia"/>
-          <w:spacing w:val="-1"/>
-          <w:sz w:val="32"/>
-          <w:szCs w:val="32"/>
-        </w:rPr>
-        <w:t>Answer: by using the method lower().</w:t>
-      </w:r>
-    </w:p>
-    <w:p>
-      <w:pPr>
-        <w:pStyle w:val="hv"/>
-        <w:numPr>
-          <w:ilvl w:val="0"/>
-          <w:numId w:val="1"/>
-        </w:numPr>
-        <w:shd w:val="clear" w:color="auto" w:fill="FFFFFF"/>
-        <w:spacing w:before="252" w:beforeAutospacing="0" w:after="0" w:afterAutospacing="0" w:line="480" w:lineRule="atLeast"/>
-        <w:ind w:left="450"/>
-        <w:rPr>
-          <w:rFonts w:ascii="Georgia" w:hAnsi="Georgia"/>
-          <w:spacing w:val="-1"/>
-          <w:sz w:val="32"/>
-          <w:szCs w:val="32"/>
-        </w:rPr>
-      </w:pPr>
-      <w:r>
-        <w:rPr>
-          <w:rFonts w:ascii="Georgia" w:hAnsi="Georgia"/>
-          <w:spacing w:val="-1"/>
-          <w:sz w:val="32"/>
-          <w:szCs w:val="32"/>
-        </w:rPr>
-        <w:t>How to remove values from a Python array?</w:t>
-      </w:r>
-    </w:p>
-    <w:p>
-      <w:pPr>
-        <w:pStyle w:val="hv"/>
-        <w:shd w:val="clear" w:color="auto" w:fill="FFFFFF"/>
-        <w:spacing w:before="252" w:beforeAutospacing="0" w:after="0" w:afterAutospacing="0" w:line="480" w:lineRule="atLeast"/>
-        <w:ind w:left="450"/>
-        <w:rPr>
-          <w:rFonts w:ascii="Georgia" w:hAnsi="Georgia"/>
-          <w:spacing w:val="-1"/>
-          <w:sz w:val="32"/>
-          <w:szCs w:val="32"/>
-        </w:rPr>
-      </w:pPr>
-      <w:r>
-        <w:rPr>
-          <w:rFonts w:ascii="Georgia" w:hAnsi="Georgia"/>
-          <w:spacing w:val="-1"/>
-          <w:sz w:val="32"/>
-          <w:szCs w:val="32"/>
-        </w:rPr>
-        <w:t>Answer: By using the methods remove() and pop()</w:t>
-      </w:r>
-    </w:p>
-    <w:p>
-      <w:pPr>
-        <w:pStyle w:val="hv"/>
-        <w:numPr>
-          <w:ilvl w:val="0"/>
-          <w:numId w:val="1"/>
-        </w:numPr>
-        <w:shd w:val="clear" w:color="auto" w:fill="FFFFFF"/>
-        <w:spacing w:before="252" w:beforeAutospacing="0" w:after="0" w:afterAutospacing="0" w:line="480" w:lineRule="atLeast"/>
-        <w:ind w:left="450"/>
-        <w:rPr>
-          <w:rFonts w:ascii="Georgia" w:hAnsi="Georgia"/>
-          <w:spacing w:val="-1"/>
-          <w:sz w:val="32"/>
-          <w:szCs w:val="32"/>
-        </w:rPr>
-      </w:pPr>
-      <w:r>
-        <w:rPr>
-          <w:rFonts w:ascii="Georgia" w:hAnsi="Georgia"/>
-          <w:spacing w:val="-1"/>
-          <w:sz w:val="32"/>
-          <w:szCs w:val="32"/>
-        </w:rPr>
-        <w:t>What is Try Block?</w:t>
+        <w:t xml:space="preserve"> server in Python development?</w:t>
+      </w:r>
+    </w:p>
+    <w:p>
+      <w:pPr>
+        <w:pStyle w:val="hv"/>
+        <w:numPr>
+          <w:ilvl w:val="0"/>
+          <w:numId w:val="1"/>
+        </w:numPr>
+        <w:shd w:val="clear" w:color="auto" w:fill="FFFFFF"/>
+        <w:spacing w:before="252" w:beforeAutospacing="0" w:after="0" w:afterAutospacing="0" w:line="480" w:lineRule="atLeast"/>
+        <w:ind w:left="450"/>
+        <w:rPr>
+          <w:rFonts w:ascii="Georgia" w:hAnsi="Georgia"/>
+          <w:spacing w:val="-1"/>
+          <w:sz w:val="32"/>
+          <w:szCs w:val="32"/>
+        </w:rPr>
+      </w:pPr>
+      <w:r>
+        <w:rPr>
+          <w:rFonts w:ascii="Georgia" w:hAnsi="Georgia"/>
+          <w:spacing w:val="-1"/>
+          <w:sz w:val="32"/>
+          <w:szCs w:val="32"/>
+        </w:rPr>
+        <w:t>What is Dogpile effect?</w:t>
+      </w:r>
+    </w:p>
+    <w:p>
+      <w:pPr>
+        <w:pStyle w:val="hv"/>
+        <w:numPr>
+          <w:ilvl w:val="0"/>
+          <w:numId w:val="1"/>
+        </w:numPr>
+        <w:shd w:val="clear" w:color="auto" w:fill="FFFFFF"/>
+        <w:spacing w:before="252" w:beforeAutospacing="0" w:after="0" w:afterAutospacing="0" w:line="480" w:lineRule="atLeast"/>
+        <w:ind w:left="450"/>
+        <w:rPr>
+          <w:rFonts w:ascii="Georgia" w:hAnsi="Georgia"/>
+          <w:spacing w:val="-1"/>
+          <w:sz w:val="32"/>
+          <w:szCs w:val="32"/>
+        </w:rPr>
+      </w:pPr>
+      <w:r>
+        <w:rPr>
+          <w:rFonts w:ascii="Georgia" w:hAnsi="Georgia"/>
+          <w:spacing w:val="-1"/>
+          <w:sz w:val="32"/>
+          <w:szCs w:val="32"/>
+        </w:rPr>
+        <w:t>What are the OOPS concepts in Python?</w:t>
+      </w:r>
+    </w:p>
+    <w:p>
+      <w:pPr>
+        <w:pStyle w:val="hv"/>
+        <w:numPr>
+          <w:ilvl w:val="0"/>
+          <w:numId w:val="1"/>
+        </w:numPr>
+        <w:shd w:val="clear" w:color="auto" w:fill="FFFFFF"/>
+        <w:spacing w:before="252" w:beforeAutospacing="0" w:after="0" w:afterAutospacing="0" w:line="480" w:lineRule="atLeast"/>
+        <w:ind w:left="450"/>
+        <w:rPr>
+          <w:rFonts w:ascii="Georgia" w:hAnsi="Georgia"/>
+          <w:spacing w:val="-1"/>
+          <w:sz w:val="32"/>
+          <w:szCs w:val="32"/>
+        </w:rPr>
+      </w:pPr>
+      <w:r>
+        <w:rPr>
+          <w:rFonts w:ascii="Georgia" w:hAnsi="Georgia"/>
+          <w:spacing w:val="-1"/>
+          <w:sz w:val="32"/>
+          <w:szCs w:val="32"/>
+        </w:rPr>
+        <w:t>Define object in Python?</w:t>
+      </w:r>
+    </w:p>
+    <w:p>
+      <w:pPr>
+        <w:pStyle w:val="hv"/>
+        <w:numPr>
+          <w:ilvl w:val="0"/>
+          <w:numId w:val="1"/>
+        </w:numPr>
+        <w:shd w:val="clear" w:color="auto" w:fill="FFFFFF"/>
+        <w:spacing w:before="252" w:beforeAutospacing="0" w:after="0" w:afterAutospacing="0" w:line="480" w:lineRule="atLeast"/>
+        <w:ind w:left="450"/>
+        <w:rPr>
+          <w:rFonts w:ascii="Georgia" w:hAnsi="Georgia"/>
+          <w:spacing w:val="-1"/>
+          <w:sz w:val="32"/>
+          <w:szCs w:val="32"/>
+        </w:rPr>
+      </w:pPr>
+      <w:r>
+        <w:rPr>
+          <w:rFonts w:ascii="Georgia" w:hAnsi="Georgia"/>
+          <w:spacing w:val="-1"/>
+          <w:sz w:val="32"/>
+          <w:szCs w:val="32"/>
+        </w:rPr>
+        <w:t>What is a class in Python?</w:t>
+      </w:r>
+    </w:p>
+    <w:p>
+      <w:pPr>
+        <w:pStyle w:val="hv"/>
+        <w:numPr>
+          <w:ilvl w:val="0"/>
+          <w:numId w:val="1"/>
+        </w:numPr>
+        <w:shd w:val="clear" w:color="auto" w:fill="FFFFFF"/>
+        <w:spacing w:before="252" w:beforeAutospacing="0" w:after="0" w:afterAutospacing="0" w:line="480" w:lineRule="atLeast"/>
+        <w:ind w:left="450"/>
+        <w:rPr>
+          <w:rFonts w:ascii="Georgia" w:hAnsi="Georgia"/>
+          <w:spacing w:val="-1"/>
+          <w:sz w:val="32"/>
+          <w:szCs w:val="32"/>
+        </w:rPr>
+      </w:pPr>
+      <w:r>
+        <w:rPr>
+          <w:rFonts w:ascii="Georgia" w:hAnsi="Georgia"/>
+          <w:spacing w:val="-1"/>
+          <w:sz w:val="32"/>
+          <w:szCs w:val="32"/>
+        </w:rPr>
+        <w:t>How to create a class in Python?</w:t>
+      </w:r>
+    </w:p>
+    <w:p>
+      <w:pPr>
+        <w:pStyle w:val="hv"/>
+        <w:numPr>
+          <w:ilvl w:val="0"/>
+          <w:numId w:val="1"/>
+        </w:numPr>
+        <w:shd w:val="clear" w:color="auto" w:fill="FFFFFF"/>
+        <w:spacing w:before="252" w:beforeAutospacing="0" w:after="0" w:afterAutospacing="0" w:line="480" w:lineRule="atLeast"/>
+        <w:ind w:left="450"/>
+        <w:rPr>
+          <w:rFonts w:ascii="Georgia" w:hAnsi="Georgia"/>
+          <w:spacing w:val="-1"/>
+          <w:sz w:val="32"/>
+          <w:szCs w:val="32"/>
+        </w:rPr>
+      </w:pPr>
+      <w:r>
+        <w:rPr>
+          <w:rFonts w:ascii="Georgia" w:hAnsi="Georgia"/>
+          <w:spacing w:val="-1"/>
+          <w:sz w:val="32"/>
+          <w:szCs w:val="32"/>
+        </w:rPr>
+        <w:t>What is the syntax for creating an instance of a class in Python?</w:t>
+      </w:r>
+    </w:p>
+    <w:p>
+      <w:pPr>
+        <w:pStyle w:val="hv"/>
+        <w:numPr>
+          <w:ilvl w:val="0"/>
+          <w:numId w:val="1"/>
+        </w:numPr>
+        <w:shd w:val="clear" w:color="auto" w:fill="FFFFFF"/>
+        <w:spacing w:before="252" w:beforeAutospacing="0" w:after="0" w:afterAutospacing="0" w:line="480" w:lineRule="atLeast"/>
+        <w:ind w:left="450"/>
+        <w:rPr>
+          <w:rFonts w:ascii="Georgia" w:hAnsi="Georgia"/>
+          <w:spacing w:val="-1"/>
+          <w:sz w:val="32"/>
+          <w:szCs w:val="32"/>
+        </w:rPr>
+      </w:pPr>
+      <w:r>
+        <w:rPr>
+          <w:rFonts w:ascii="Georgia" w:hAnsi="Georgia"/>
+          <w:spacing w:val="-1"/>
+          <w:sz w:val="32"/>
+          <w:szCs w:val="32"/>
+        </w:rPr>
+        <w:t>Define what is “Method” in Python programming?</w:t>
+      </w:r>
+    </w:p>
+    <w:p>
+      <w:pPr>
+        <w:pStyle w:val="hv"/>
+        <w:numPr>
+          <w:ilvl w:val="0"/>
+          <w:numId w:val="1"/>
+        </w:numPr>
+        <w:shd w:val="clear" w:color="auto" w:fill="FFFFFF"/>
+        <w:spacing w:before="252" w:beforeAutospacing="0" w:after="0" w:afterAutospacing="0" w:line="480" w:lineRule="atLeast"/>
+        <w:ind w:left="450"/>
+        <w:rPr>
+          <w:rFonts w:ascii="Georgia" w:hAnsi="Georgia"/>
+          <w:spacing w:val="-1"/>
+          <w:sz w:val="32"/>
+          <w:szCs w:val="32"/>
+        </w:rPr>
+      </w:pPr>
+      <w:r>
+        <w:rPr>
+          <w:rFonts w:ascii="Georgia" w:hAnsi="Georgia"/>
+          <w:spacing w:val="-1"/>
+          <w:sz w:val="32"/>
+          <w:szCs w:val="32"/>
+        </w:rPr>
+        <w:t>Does multiple inheritance is supported in Python?</w:t>
       </w:r>
     </w:p>
     <w:p>
@@ -2584,169 +4231,6 @@
         <w:lastRenderedPageBreak/>
         <w:t xml:space="preserve">Answer: </w:t>
       </w:r>
-      <w:r>
-        <w:rPr>
-          <w:rFonts w:ascii="Georgia" w:hAnsi="Georgia"/>
-          <w:spacing w:val="-1"/>
-          <w:sz w:val="32"/>
-          <w:szCs w:val="32"/>
-        </w:rPr>
-        <w:t>A try block is where we try a line of code and if we do not get the answer we want, no answer, or an error instead of the program crashing we’ll raise an expectation.</w:t>
-      </w:r>
-    </w:p>
-    <w:p>
-      <w:pPr>
-        <w:pStyle w:val="hv"/>
-        <w:numPr>
-          <w:ilvl w:val="0"/>
-          <w:numId w:val="1"/>
-        </w:numPr>
-        <w:shd w:val="clear" w:color="auto" w:fill="FFFFFF"/>
-        <w:spacing w:before="252" w:beforeAutospacing="0" w:after="0" w:afterAutospacing="0" w:line="480" w:lineRule="atLeast"/>
-        <w:ind w:left="450"/>
-        <w:rPr>
-          <w:rFonts w:ascii="Georgia" w:hAnsi="Georgia"/>
-          <w:spacing w:val="-1"/>
-          <w:sz w:val="32"/>
-          <w:szCs w:val="32"/>
-        </w:rPr>
-      </w:pPr>
-      <w:r>
-        <w:rPr>
-          <w:rFonts w:ascii="Georgia" w:hAnsi="Georgia"/>
-          <w:spacing w:val="-1"/>
-          <w:sz w:val="32"/>
-          <w:szCs w:val="32"/>
-        </w:rPr>
-        <w:t>Why do we use the split method in Python?</w:t>
-      </w:r>
-    </w:p>
-    <w:p>
-      <w:pPr>
-        <w:pStyle w:val="hv"/>
-        <w:numPr>
-          <w:ilvl w:val="0"/>
-          <w:numId w:val="1"/>
-        </w:numPr>
-        <w:shd w:val="clear" w:color="auto" w:fill="FFFFFF"/>
-        <w:spacing w:before="252" w:beforeAutospacing="0" w:after="0" w:afterAutospacing="0" w:line="480" w:lineRule="atLeast"/>
-        <w:ind w:left="450"/>
-        <w:rPr>
-          <w:rFonts w:ascii="Georgia" w:hAnsi="Georgia"/>
-          <w:spacing w:val="-1"/>
-          <w:sz w:val="32"/>
-          <w:szCs w:val="32"/>
-        </w:rPr>
-      </w:pPr>
-      <w:r>
-        <w:rPr>
-          <w:rFonts w:ascii="Georgia" w:hAnsi="Georgia"/>
-          <w:spacing w:val="-1"/>
-          <w:sz w:val="32"/>
-          <w:szCs w:val="32"/>
-        </w:rPr>
-        <w:t>How can we access a module written in Python from C?</w:t>
-      </w:r>
-    </w:p>
-    <w:p>
-      <w:pPr>
-        <w:pStyle w:val="hv"/>
-        <w:numPr>
-          <w:ilvl w:val="0"/>
-          <w:numId w:val="1"/>
-        </w:numPr>
-        <w:shd w:val="clear" w:color="auto" w:fill="FFFFFF"/>
-        <w:spacing w:before="252" w:beforeAutospacing="0" w:after="0" w:afterAutospacing="0" w:line="480" w:lineRule="atLeast"/>
-        <w:ind w:left="450"/>
-        <w:rPr>
-          <w:rFonts w:ascii="Georgia" w:hAnsi="Georgia"/>
-          <w:spacing w:val="-1"/>
-          <w:sz w:val="32"/>
-          <w:szCs w:val="32"/>
-        </w:rPr>
-      </w:pPr>
-      <w:r>
-        <w:rPr>
-          <w:rFonts w:ascii="Georgia" w:hAnsi="Georgia"/>
-          <w:spacing w:val="-1"/>
-          <w:sz w:val="32"/>
-          <w:szCs w:val="32"/>
-        </w:rPr>
-        <w:t>How do you copy an object in Python?</w:t>
-      </w:r>
-    </w:p>
-    <w:p>
-      <w:pPr>
-        <w:pStyle w:val="hv"/>
-        <w:shd w:val="clear" w:color="auto" w:fill="FFFFFF"/>
-        <w:spacing w:before="252" w:beforeAutospacing="0" w:after="0" w:afterAutospacing="0" w:line="480" w:lineRule="atLeast"/>
-        <w:ind w:left="450"/>
-        <w:rPr>
-          <w:rFonts w:ascii="Georgia" w:hAnsi="Georgia"/>
-          <w:spacing w:val="-1"/>
-          <w:sz w:val="32"/>
-          <w:szCs w:val="32"/>
-        </w:rPr>
-      </w:pPr>
-      <w:r>
-        <w:rPr>
-          <w:rFonts w:ascii="Georgia" w:hAnsi="Georgia"/>
-          <w:spacing w:val="-1"/>
-          <w:sz w:val="32"/>
-          <w:szCs w:val="32"/>
-        </w:rPr>
-        <w:t>Answer: Create another empty variable and set the variable to the object.</w:t>
-      </w:r>
-    </w:p>
-    <w:p>
-      <w:pPr>
-        <w:pStyle w:val="hv"/>
-        <w:numPr>
-          <w:ilvl w:val="0"/>
-          <w:numId w:val="1"/>
-        </w:numPr>
-        <w:shd w:val="clear" w:color="auto" w:fill="FFFFFF"/>
-        <w:spacing w:before="252" w:beforeAutospacing="0" w:after="0" w:afterAutospacing="0" w:line="480" w:lineRule="atLeast"/>
-        <w:ind w:left="450"/>
-        <w:rPr>
-          <w:rFonts w:ascii="Georgia" w:hAnsi="Georgia"/>
-          <w:spacing w:val="-1"/>
-          <w:sz w:val="32"/>
-          <w:szCs w:val="32"/>
-        </w:rPr>
-      </w:pPr>
-      <w:r>
-        <w:rPr>
-          <w:rFonts w:ascii="Georgia" w:hAnsi="Georgia"/>
-          <w:spacing w:val="-1"/>
-          <w:sz w:val="32"/>
-          <w:szCs w:val="32"/>
-        </w:rPr>
-        <w:t>How do we reverse a list in Python?</w:t>
-      </w:r>
-    </w:p>
-    <w:p>
-      <w:pPr>
-        <w:pStyle w:val="hv"/>
-        <w:shd w:val="clear" w:color="auto" w:fill="FFFFFF"/>
-        <w:spacing w:before="252" w:beforeAutospacing="0" w:after="0" w:afterAutospacing="0" w:line="480" w:lineRule="atLeast"/>
-        <w:ind w:left="450"/>
-        <w:rPr>
-          <w:rFonts w:ascii="Georgia" w:hAnsi="Georgia"/>
-          <w:spacing w:val="-1"/>
-          <w:sz w:val="32"/>
-          <w:szCs w:val="32"/>
-        </w:rPr>
-      </w:pPr>
-      <w:r>
-        <w:rPr>
-          <w:rFonts w:ascii="Georgia" w:hAnsi="Georgia"/>
-          <w:spacing w:val="-1"/>
-          <w:sz w:val="32"/>
-          <w:szCs w:val="32"/>
-        </w:rPr>
-        <w:t xml:space="preserve">Answer: you can use the </w:t>
-      </w:r>
       <w:proofErr w:type="gramStart"/>
       <w:r>
         <w:rPr>
@@ -2755,16 +4239,7 @@
           <w:sz w:val="32"/>
           <w:szCs w:val="32"/>
         </w:rPr>
-        <w:t>so</w:t>
-      </w:r>
-      <w:r>
-        <w:rPr>
-          <w:rFonts w:ascii="Georgia" w:hAnsi="Georgia"/>
-          <w:spacing w:val="-1"/>
-          <w:sz w:val="32"/>
-          <w:szCs w:val="32"/>
-        </w:rPr>
-        <w:t>rt(</w:t>
+        <w:t>Yes it is</w:t>
       </w:r>
       <w:proofErr w:type="gramEnd"/>
       <w:r>
@@ -2774,910 +4249,6 @@
           <w:sz w:val="32"/>
           <w:szCs w:val="32"/>
         </w:rPr>
-        <w:t>) and set reverse to true or use the reverse().</w:t>
-      </w:r>
-    </w:p>
-    <w:p>
-      <w:pPr>
-        <w:pStyle w:val="hv"/>
-        <w:numPr>
-          <w:ilvl w:val="0"/>
-          <w:numId w:val="1"/>
-        </w:numPr>
-        <w:shd w:val="clear" w:color="auto" w:fill="FFFFFF"/>
-        <w:spacing w:before="252" w:beforeAutospacing="0" w:after="0" w:afterAutospacing="0" w:line="480" w:lineRule="atLeast"/>
-        <w:ind w:left="450"/>
-        <w:rPr>
-          <w:rFonts w:ascii="Georgia" w:hAnsi="Georgia"/>
-          <w:spacing w:val="-1"/>
-          <w:sz w:val="32"/>
-          <w:szCs w:val="32"/>
-        </w:rPr>
-      </w:pPr>
-      <w:r>
-        <w:rPr>
-          <w:rFonts w:ascii="Georgia" w:hAnsi="Georgia"/>
-          <w:spacing w:val="-1"/>
-          <w:sz w:val="32"/>
-          <w:szCs w:val="32"/>
-        </w:rPr>
-        <w:t>How can we debug a Python program?</w:t>
-      </w:r>
-    </w:p>
-    <w:p>
-      <w:pPr>
-        <w:pStyle w:val="hv"/>
-        <w:numPr>
-          <w:ilvl w:val="0"/>
-          <w:numId w:val="1"/>
-        </w:numPr>
-        <w:shd w:val="clear" w:color="auto" w:fill="FFFFFF"/>
-        <w:spacing w:before="252" w:beforeAutospacing="0" w:after="0" w:afterAutospacing="0" w:line="480" w:lineRule="atLeast"/>
-        <w:ind w:left="450"/>
-        <w:rPr>
-          <w:rFonts w:ascii="Georgia" w:hAnsi="Georgia"/>
-          <w:spacing w:val="-1"/>
-          <w:sz w:val="32"/>
-          <w:szCs w:val="32"/>
-        </w:rPr>
-      </w:pPr>
-      <w:r>
-        <w:rPr>
-          <w:rFonts w:ascii="Georgia" w:hAnsi="Georgia"/>
-          <w:spacing w:val="-1"/>
-          <w:sz w:val="32"/>
-          <w:szCs w:val="32"/>
-        </w:rPr>
-        <w:t>Write a program to count the number of capital letters in a file?</w:t>
-      </w:r>
-    </w:p>
-    <w:p>
-      <w:pPr>
-        <w:pStyle w:val="hv"/>
-        <w:numPr>
-          <w:ilvl w:val="0"/>
-          <w:numId w:val="1"/>
-        </w:numPr>
-        <w:shd w:val="clear" w:color="auto" w:fill="FFFFFF"/>
-        <w:spacing w:before="252" w:beforeAutospacing="0" w:after="0" w:afterAutospacing="0" w:line="480" w:lineRule="atLeast"/>
-        <w:ind w:left="450"/>
-        <w:rPr>
-          <w:rFonts w:ascii="Georgia" w:hAnsi="Georgia"/>
-          <w:spacing w:val="-1"/>
-          <w:sz w:val="32"/>
-          <w:szCs w:val="32"/>
-        </w:rPr>
-      </w:pPr>
-      <w:r>
-        <w:rPr>
-          <w:rFonts w:ascii="Georgia" w:hAnsi="Georgia"/>
-          <w:spacing w:val="-1"/>
-          <w:sz w:val="32"/>
-          <w:szCs w:val="32"/>
-        </w:rPr>
-        <w:t>Write a program to display Fibonacci sequence in Python?</w:t>
-      </w:r>
-    </w:p>
-    <w:p>
-      <w:pPr>
-        <w:pStyle w:val="hv"/>
-        <w:numPr>
-          <w:ilvl w:val="0"/>
-          <w:numId w:val="1"/>
-        </w:numPr>
-        <w:shd w:val="clear" w:color="auto" w:fill="FFFFFF"/>
-        <w:spacing w:before="252" w:beforeAutospacing="0" w:after="0" w:afterAutospacing="0" w:line="480" w:lineRule="atLeast"/>
-        <w:ind w:left="450"/>
-        <w:rPr>
-          <w:rFonts w:ascii="Georgia" w:hAnsi="Georgia"/>
-          <w:spacing w:val="-1"/>
-          <w:sz w:val="32"/>
-          <w:szCs w:val="32"/>
-        </w:rPr>
-      </w:pPr>
-      <w:r>
-        <w:rPr>
-          <w:rFonts w:ascii="Georgia" w:hAnsi="Georgia"/>
-          <w:spacing w:val="-1"/>
-          <w:sz w:val="32"/>
-          <w:szCs w:val="32"/>
-        </w:rPr>
-        <w:t>Write a program in Python to produce Star triangle?</w:t>
-      </w:r>
-    </w:p>
-    <w:p>
-      <w:pPr>
-        <w:pStyle w:val="hv"/>
-        <w:numPr>
-          <w:ilvl w:val="0"/>
-          <w:numId w:val="1"/>
-        </w:numPr>
-        <w:shd w:val="clear" w:color="auto" w:fill="FFFFFF"/>
-        <w:spacing w:before="252" w:beforeAutospacing="0" w:after="0" w:afterAutospacing="0" w:line="480" w:lineRule="atLeast"/>
-        <w:ind w:left="450"/>
-        <w:rPr>
-          <w:rFonts w:ascii="Georgia" w:hAnsi="Georgia"/>
-          <w:spacing w:val="-1"/>
-          <w:sz w:val="32"/>
-          <w:szCs w:val="32"/>
-        </w:rPr>
-      </w:pPr>
-      <w:r>
-        <w:rPr>
-          <w:rFonts w:ascii="Georgia" w:hAnsi="Georgia"/>
-          <w:spacing w:val="-1"/>
-          <w:sz w:val="32"/>
-          <w:szCs w:val="32"/>
-        </w:rPr>
-        <w:t>WAP to check whether the given number is prime?</w:t>
-      </w:r>
-    </w:p>
-    <w:p>
-      <w:pPr>
-        <w:pStyle w:val="hv"/>
-        <w:numPr>
-          <w:ilvl w:val="0"/>
-          <w:numId w:val="1"/>
-        </w:numPr>
-        <w:shd w:val="clear" w:color="auto" w:fill="FFFFFF"/>
-        <w:spacing w:before="252" w:beforeAutospacing="0" w:after="0" w:afterAutospacing="0" w:line="480" w:lineRule="atLeast"/>
-        <w:ind w:left="450"/>
-        <w:rPr>
-          <w:rFonts w:ascii="Georgia" w:hAnsi="Georgia"/>
-          <w:spacing w:val="-1"/>
-          <w:sz w:val="32"/>
-          <w:szCs w:val="32"/>
-        </w:rPr>
-      </w:pPr>
-      <w:r>
-        <w:rPr>
-          <w:rFonts w:ascii="Georgia" w:hAnsi="Georgia"/>
-          <w:spacing w:val="-1"/>
-          <w:sz w:val="32"/>
-          <w:szCs w:val="32"/>
-        </w:rPr>
-        <w:t>Python code to check string palindrome or not?</w:t>
-      </w:r>
-    </w:p>
-    <w:p>
-      <w:pPr>
-        <w:pStyle w:val="hv"/>
-        <w:numPr>
-          <w:ilvl w:val="0"/>
-          <w:numId w:val="1"/>
-        </w:numPr>
-        <w:shd w:val="clear" w:color="auto" w:fill="FFFFFF"/>
-        <w:spacing w:before="252" w:beforeAutospacing="0" w:after="0" w:afterAutospacing="0" w:line="480" w:lineRule="atLeast"/>
-        <w:ind w:left="450"/>
-        <w:rPr>
-          <w:rFonts w:ascii="Georgia" w:hAnsi="Georgia"/>
-          <w:spacing w:val="-1"/>
-          <w:sz w:val="32"/>
-          <w:szCs w:val="32"/>
-        </w:rPr>
-      </w:pPr>
-      <w:r>
-        <w:rPr>
-          <w:rFonts w:ascii="Georgia" w:hAnsi="Georgia"/>
-          <w:spacing w:val="-1"/>
-          <w:sz w:val="32"/>
-          <w:szCs w:val="32"/>
-        </w:rPr>
-        <w:t>Write Python code to sort a numerical dataset?</w:t>
-      </w:r>
-    </w:p>
-    <w:p>
-      <w:pPr>
-        <w:pStyle w:val="hv"/>
-        <w:numPr>
-          <w:ilvl w:val="0"/>
-          <w:numId w:val="1"/>
-        </w:numPr>
-        <w:shd w:val="clear" w:color="auto" w:fill="FFFFFF"/>
-        <w:spacing w:before="252" w:beforeAutospacing="0" w:after="0" w:afterAutospacing="0" w:line="480" w:lineRule="atLeast"/>
-        <w:ind w:left="450"/>
-        <w:rPr>
-          <w:rFonts w:ascii="Georgia" w:hAnsi="Georgia"/>
-          <w:spacing w:val="-1"/>
-          <w:sz w:val="32"/>
-          <w:szCs w:val="32"/>
-        </w:rPr>
-      </w:pPr>
-      <w:r>
-        <w:rPr>
-          <w:rFonts w:ascii="Georgia" w:hAnsi="Georgia"/>
-          <w:spacing w:val="-1"/>
-          <w:sz w:val="32"/>
-          <w:szCs w:val="32"/>
-        </w:rPr>
-        <w:lastRenderedPageBreak/>
-        <w:t>What is the output of the following code?</w:t>
-      </w:r>
-    </w:p>
-    <w:p>
-      <w:pPr>
-        <w:pStyle w:val="hv"/>
-        <w:numPr>
-          <w:ilvl w:val="0"/>
-          <w:numId w:val="1"/>
-        </w:numPr>
-        <w:shd w:val="clear" w:color="auto" w:fill="FFFFFF"/>
-        <w:spacing w:before="252" w:beforeAutospacing="0" w:after="0" w:afterAutospacing="0" w:line="480" w:lineRule="atLeast"/>
-        <w:ind w:left="450"/>
-        <w:rPr>
-          <w:rFonts w:ascii="Georgia" w:hAnsi="Georgia"/>
-          <w:spacing w:val="-1"/>
-          <w:sz w:val="32"/>
-          <w:szCs w:val="32"/>
-        </w:rPr>
-      </w:pPr>
-      <w:r>
-        <w:rPr>
-          <w:rFonts w:ascii="Georgia" w:hAnsi="Georgia"/>
-          <w:spacing w:val="-1"/>
-          <w:sz w:val="32"/>
-          <w:szCs w:val="32"/>
-        </w:rPr>
-        <w:t>What is the procedure to install Python on Windows and set path variable?</w:t>
-      </w:r>
-    </w:p>
-    <w:p>
-      <w:pPr>
-        <w:pStyle w:val="hv"/>
-        <w:numPr>
-          <w:ilvl w:val="0"/>
-          <w:numId w:val="1"/>
-        </w:numPr>
-        <w:shd w:val="clear" w:color="auto" w:fill="FFFFFF"/>
-        <w:spacing w:before="252" w:beforeAutospacing="0" w:after="0" w:afterAutospacing="0" w:line="480" w:lineRule="atLeast"/>
-        <w:ind w:left="450"/>
-        <w:rPr>
-          <w:rFonts w:ascii="Georgia" w:hAnsi="Georgia"/>
-          <w:spacing w:val="-1"/>
-          <w:sz w:val="32"/>
-          <w:szCs w:val="32"/>
-        </w:rPr>
-      </w:pPr>
-      <w:r>
-        <w:rPr>
-          <w:rFonts w:ascii="Georgia" w:hAnsi="Georgia"/>
-          <w:spacing w:val="-1"/>
-          <w:sz w:val="32"/>
-          <w:szCs w:val="32"/>
-        </w:rPr>
-        <w:t>Differentiate between SciPy and NumPy?</w:t>
-      </w:r>
-    </w:p>
-    <w:p>
-      <w:pPr>
-        <w:pStyle w:val="hv"/>
-        <w:numPr>
-          <w:ilvl w:val="0"/>
-          <w:numId w:val="1"/>
-        </w:numPr>
-        <w:shd w:val="clear" w:color="auto" w:fill="FFFFFF"/>
-        <w:spacing w:before="252" w:beforeAutospacing="0" w:after="0" w:afterAutospacing="0" w:line="480" w:lineRule="atLeast"/>
-        <w:ind w:left="450"/>
-        <w:rPr>
-          <w:rFonts w:ascii="Georgia" w:hAnsi="Georgia"/>
-          <w:spacing w:val="-1"/>
-          <w:sz w:val="32"/>
-          <w:szCs w:val="32"/>
-        </w:rPr>
-      </w:pPr>
-      <w:r>
-        <w:rPr>
-          <w:rFonts w:ascii="Georgia" w:hAnsi="Georgia"/>
-          <w:spacing w:val="-1"/>
-          <w:sz w:val="32"/>
-          <w:szCs w:val="32"/>
-        </w:rPr>
-        <w:t>How do Python arrays and lists differ from each other?</w:t>
-      </w:r>
-    </w:p>
-    <w:p>
-      <w:pPr>
-        <w:pStyle w:val="hv"/>
-        <w:numPr>
-          <w:ilvl w:val="0"/>
-          <w:numId w:val="1"/>
-        </w:numPr>
-        <w:shd w:val="clear" w:color="auto" w:fill="FFFFFF"/>
-        <w:spacing w:before="252" w:beforeAutospacing="0" w:after="0" w:afterAutospacing="0" w:line="480" w:lineRule="atLeast"/>
-        <w:ind w:left="450"/>
-        <w:rPr>
-          <w:rFonts w:ascii="Georgia" w:hAnsi="Georgia"/>
-          <w:spacing w:val="-1"/>
-          <w:sz w:val="32"/>
-          <w:szCs w:val="32"/>
-        </w:rPr>
-      </w:pPr>
-      <w:r>
-        <w:rPr>
-          <w:rFonts w:ascii="Georgia" w:hAnsi="Georgia"/>
-          <w:spacing w:val="-1"/>
-          <w:sz w:val="32"/>
-          <w:szCs w:val="32"/>
-        </w:rPr>
-        <w:t>Can we make multi-line comments in Python?</w:t>
-      </w:r>
-    </w:p>
-    <w:p>
-      <w:pPr>
-        <w:pStyle w:val="hv"/>
-        <w:shd w:val="clear" w:color="auto" w:fill="FFFFFF"/>
-        <w:spacing w:before="252" w:beforeAutospacing="0" w:after="0" w:afterAutospacing="0" w:line="480" w:lineRule="atLeast"/>
-        <w:ind w:left="450"/>
-        <w:rPr>
-          <w:rFonts w:ascii="Georgia" w:hAnsi="Georgia"/>
-          <w:spacing w:val="-1"/>
-          <w:sz w:val="32"/>
-          <w:szCs w:val="32"/>
-        </w:rPr>
-      </w:pPr>
-      <w:r>
-        <w:rPr>
-          <w:rFonts w:ascii="Georgia" w:hAnsi="Georgia"/>
-          <w:spacing w:val="-1"/>
-          <w:sz w:val="32"/>
-          <w:szCs w:val="32"/>
-        </w:rPr>
-        <w:t xml:space="preserve">Answer: </w:t>
-      </w:r>
-      <w:proofErr w:type="gramStart"/>
-      <w:r>
-        <w:rPr>
-          <w:rFonts w:ascii="Georgia" w:hAnsi="Georgia"/>
-          <w:spacing w:val="-1"/>
-          <w:sz w:val="32"/>
-          <w:szCs w:val="32"/>
-        </w:rPr>
-        <w:t>No</w:t>
-      </w:r>
-      <w:proofErr w:type="gramEnd"/>
-      <w:r>
-        <w:rPr>
-          <w:rFonts w:ascii="Georgia" w:hAnsi="Georgia"/>
-          <w:spacing w:val="-1"/>
-          <w:sz w:val="32"/>
-          <w:szCs w:val="32"/>
-        </w:rPr>
-        <w:t xml:space="preserve"> we </w:t>
-      </w:r>
-      <w:proofErr w:type="spellStart"/>
-      <w:r>
-        <w:rPr>
-          <w:rFonts w:ascii="Georgia" w:hAnsi="Georgia"/>
-          <w:spacing w:val="-1"/>
-          <w:sz w:val="32"/>
-          <w:szCs w:val="32"/>
-        </w:rPr>
-        <w:t>can not</w:t>
-      </w:r>
-      <w:proofErr w:type="spellEnd"/>
-      <w:r>
-        <w:rPr>
-          <w:rFonts w:ascii="Georgia" w:hAnsi="Georgia"/>
-          <w:spacing w:val="-1"/>
-          <w:sz w:val="32"/>
-          <w:szCs w:val="32"/>
-        </w:rPr>
-        <w:t xml:space="preserve"> sadly.</w:t>
-      </w:r>
-    </w:p>
-    <w:p>
-      <w:pPr>
-        <w:pStyle w:val="hv"/>
-        <w:numPr>
-          <w:ilvl w:val="0"/>
-          <w:numId w:val="1"/>
-        </w:numPr>
-        <w:shd w:val="clear" w:color="auto" w:fill="FFFFFF"/>
-        <w:spacing w:before="252" w:beforeAutospacing="0" w:after="0" w:afterAutospacing="0" w:line="480" w:lineRule="atLeast"/>
-        <w:ind w:left="450"/>
-        <w:rPr>
-          <w:rFonts w:ascii="Georgia" w:hAnsi="Georgia"/>
-          <w:spacing w:val="-1"/>
-          <w:sz w:val="32"/>
-          <w:szCs w:val="32"/>
-        </w:rPr>
-      </w:pPr>
-      <w:r>
-        <w:rPr>
-          <w:rFonts w:ascii="Georgia" w:hAnsi="Georgia"/>
-          <w:spacing w:val="-1"/>
-          <w:sz w:val="32"/>
-          <w:szCs w:val="32"/>
-        </w:rPr>
-        <w:t xml:space="preserve">What is the difference between range and </w:t>
-      </w:r>
-      <w:proofErr w:type="spellStart"/>
-      <w:r>
-        <w:rPr>
-          <w:rFonts w:ascii="Georgia" w:hAnsi="Georgia"/>
-          <w:spacing w:val="-1"/>
-          <w:sz w:val="32"/>
-          <w:szCs w:val="32"/>
-        </w:rPr>
-        <w:t>xrange</w:t>
-      </w:r>
-      <w:proofErr w:type="spellEnd"/>
-      <w:r>
-        <w:rPr>
-          <w:rFonts w:ascii="Georgia" w:hAnsi="Georgia"/>
-          <w:spacing w:val="-1"/>
-          <w:sz w:val="32"/>
-          <w:szCs w:val="32"/>
-        </w:rPr>
-        <w:t>?</w:t>
-      </w:r>
-    </w:p>
-    <w:p>
-      <w:pPr>
-        <w:pStyle w:val="hv"/>
-        <w:numPr>
-          <w:ilvl w:val="0"/>
-          <w:numId w:val="1"/>
-        </w:numPr>
-        <w:shd w:val="clear" w:color="auto" w:fill="FFFFFF"/>
-        <w:spacing w:before="252" w:beforeAutospacing="0" w:after="0" w:afterAutospacing="0" w:line="480" w:lineRule="atLeast"/>
-        <w:ind w:left="450"/>
-        <w:rPr>
-          <w:rFonts w:ascii="Georgia" w:hAnsi="Georgia"/>
-          <w:spacing w:val="-1"/>
-          <w:sz w:val="32"/>
-          <w:szCs w:val="32"/>
-        </w:rPr>
-      </w:pPr>
-      <w:r>
-        <w:rPr>
-          <w:rFonts w:ascii="Georgia" w:hAnsi="Georgia"/>
-          <w:spacing w:val="-1"/>
-          <w:sz w:val="32"/>
-          <w:szCs w:val="32"/>
-        </w:rPr>
-        <w:t>Explain how can we build or set up the database in Django?</w:t>
-      </w:r>
-    </w:p>
-    <w:p>
-      <w:pPr>
-        <w:pStyle w:val="hv"/>
-        <w:numPr>
-          <w:ilvl w:val="0"/>
-          <w:numId w:val="1"/>
-        </w:numPr>
-        <w:shd w:val="clear" w:color="auto" w:fill="FFFFFF"/>
-        <w:spacing w:before="252" w:beforeAutospacing="0" w:after="0" w:afterAutospacing="0" w:line="480" w:lineRule="atLeast"/>
-        <w:ind w:left="450"/>
-        <w:rPr>
-          <w:rFonts w:ascii="Georgia" w:hAnsi="Georgia"/>
-          <w:spacing w:val="-1"/>
-          <w:sz w:val="32"/>
-          <w:szCs w:val="32"/>
-        </w:rPr>
-      </w:pPr>
-      <w:r>
-        <w:rPr>
-          <w:rFonts w:ascii="Georgia" w:hAnsi="Georgia"/>
-          <w:spacing w:val="-1"/>
-          <w:sz w:val="32"/>
-          <w:szCs w:val="32"/>
-        </w:rPr>
-        <w:t>List out the inheritance styles in Django?</w:t>
-      </w:r>
-    </w:p>
-    <w:p>
-      <w:pPr>
-        <w:pStyle w:val="hv"/>
-        <w:numPr>
-          <w:ilvl w:val="0"/>
-          <w:numId w:val="1"/>
-        </w:numPr>
-        <w:shd w:val="clear" w:color="auto" w:fill="FFFFFF"/>
-        <w:spacing w:before="252" w:beforeAutospacing="0" w:after="0" w:afterAutospacing="0" w:line="480" w:lineRule="atLeast"/>
-        <w:ind w:left="450"/>
-        <w:rPr>
-          <w:rFonts w:ascii="Georgia" w:hAnsi="Georgia"/>
-          <w:spacing w:val="-1"/>
-          <w:sz w:val="32"/>
-          <w:szCs w:val="32"/>
-        </w:rPr>
-      </w:pPr>
-      <w:r>
-        <w:rPr>
-          <w:rFonts w:ascii="Georgia" w:hAnsi="Georgia"/>
-          <w:spacing w:val="-1"/>
-          <w:sz w:val="32"/>
-          <w:szCs w:val="32"/>
-        </w:rPr>
-        <w:t>How to save an image locally using Python in which we already know the URL address?</w:t>
-      </w:r>
-    </w:p>
-    <w:p>
-      <w:pPr>
-        <w:pStyle w:val="hv"/>
-        <w:numPr>
-          <w:ilvl w:val="0"/>
-          <w:numId w:val="1"/>
-        </w:numPr>
-        <w:shd w:val="clear" w:color="auto" w:fill="FFFFFF"/>
-        <w:spacing w:before="252" w:beforeAutospacing="0" w:after="0" w:afterAutospacing="0" w:line="480" w:lineRule="atLeast"/>
-        <w:ind w:left="450"/>
-        <w:rPr>
-          <w:rFonts w:ascii="Georgia" w:hAnsi="Georgia"/>
-          <w:spacing w:val="-1"/>
-          <w:sz w:val="32"/>
-          <w:szCs w:val="32"/>
-        </w:rPr>
-      </w:pPr>
-      <w:r>
-        <w:rPr>
-          <w:rFonts w:ascii="Georgia" w:hAnsi="Georgia"/>
-          <w:spacing w:val="-1"/>
-          <w:sz w:val="32"/>
-          <w:szCs w:val="32"/>
-        </w:rPr>
-        <w:t>How can we access sessions in flask?</w:t>
-      </w:r>
-    </w:p>
-    <w:p>
-      <w:pPr>
-        <w:pStyle w:val="hv"/>
-        <w:numPr>
-          <w:ilvl w:val="0"/>
-          <w:numId w:val="1"/>
-        </w:numPr>
-        <w:shd w:val="clear" w:color="auto" w:fill="FFFFFF"/>
-        <w:spacing w:before="252" w:beforeAutospacing="0" w:after="0" w:afterAutospacing="0" w:line="480" w:lineRule="atLeast"/>
-        <w:ind w:left="450"/>
-        <w:rPr>
-          <w:rFonts w:ascii="Georgia" w:hAnsi="Georgia"/>
-          <w:spacing w:val="-1"/>
-          <w:sz w:val="32"/>
-          <w:szCs w:val="32"/>
-        </w:rPr>
-      </w:pPr>
-      <w:r>
-        <w:rPr>
-          <w:rFonts w:ascii="Georgia" w:hAnsi="Georgia"/>
-          <w:spacing w:val="-1"/>
-          <w:sz w:val="32"/>
-          <w:szCs w:val="32"/>
-        </w:rPr>
-        <w:t>Is flask an MVC model? If yes, justify your answer by showing an example of your application with the help of MVC pattern?</w:t>
-      </w:r>
-    </w:p>
-    <w:p>
-      <w:pPr>
-        <w:pStyle w:val="hv"/>
-        <w:numPr>
-          <w:ilvl w:val="0"/>
-          <w:numId w:val="1"/>
-        </w:numPr>
-        <w:shd w:val="clear" w:color="auto" w:fill="FFFFFF"/>
-        <w:spacing w:before="252" w:beforeAutospacing="0" w:after="0" w:afterAutospacing="0" w:line="480" w:lineRule="atLeast"/>
-        <w:ind w:left="450"/>
-        <w:rPr>
-          <w:rFonts w:ascii="Georgia" w:hAnsi="Georgia"/>
-          <w:spacing w:val="-1"/>
-          <w:sz w:val="32"/>
-          <w:szCs w:val="32"/>
-        </w:rPr>
-      </w:pPr>
-      <w:r>
-        <w:rPr>
-          <w:rFonts w:ascii="Georgia" w:hAnsi="Georgia"/>
-          <w:spacing w:val="-1"/>
-          <w:sz w:val="32"/>
-          <w:szCs w:val="32"/>
-        </w:rPr>
-        <w:t>What are the database connections in Python Flask, explain?</w:t>
-      </w:r>
-    </w:p>
-    <w:p>
-      <w:pPr>
-        <w:pStyle w:val="hv"/>
-        <w:numPr>
-          <w:ilvl w:val="0"/>
-          <w:numId w:val="1"/>
-        </w:numPr>
-        <w:shd w:val="clear" w:color="auto" w:fill="FFFFFF"/>
-        <w:spacing w:before="252" w:beforeAutospacing="0" w:after="0" w:afterAutospacing="0" w:line="480" w:lineRule="atLeast"/>
-        <w:ind w:left="450"/>
-        <w:rPr>
-          <w:rFonts w:ascii="Georgia" w:hAnsi="Georgia"/>
-          <w:spacing w:val="-1"/>
-          <w:sz w:val="32"/>
-          <w:szCs w:val="32"/>
-        </w:rPr>
-      </w:pPr>
-      <w:r>
-        <w:rPr>
-          <w:rFonts w:ascii="Georgia" w:hAnsi="Georgia"/>
-          <w:spacing w:val="-1"/>
-          <w:sz w:val="32"/>
-          <w:szCs w:val="32"/>
-        </w:rPr>
-        <w:t xml:space="preserve">Explain the procedure to minimize or lower the outage of </w:t>
-      </w:r>
-      <w:proofErr w:type="spellStart"/>
-      <w:r>
-        <w:rPr>
-          <w:rFonts w:ascii="Georgia" w:hAnsi="Georgia"/>
-          <w:spacing w:val="-1"/>
-          <w:sz w:val="32"/>
-          <w:szCs w:val="32"/>
-        </w:rPr>
-        <w:t>Memchached</w:t>
-      </w:r>
-      <w:proofErr w:type="spellEnd"/>
-      <w:r>
-        <w:rPr>
-          <w:rFonts w:ascii="Georgia" w:hAnsi="Georgia"/>
-          <w:spacing w:val="-1"/>
-          <w:sz w:val="32"/>
-          <w:szCs w:val="32"/>
-        </w:rPr>
-        <w:t xml:space="preserve"> server in Python development?</w:t>
-      </w:r>
-    </w:p>
-    <w:p>
-      <w:pPr>
-        <w:pStyle w:val="hv"/>
-        <w:numPr>
-          <w:ilvl w:val="0"/>
-          <w:numId w:val="1"/>
-        </w:numPr>
-        <w:shd w:val="clear" w:color="auto" w:fill="FFFFFF"/>
-        <w:spacing w:before="252" w:beforeAutospacing="0" w:after="0" w:afterAutospacing="0" w:line="480" w:lineRule="atLeast"/>
-        <w:ind w:left="450"/>
-        <w:rPr>
-          <w:rFonts w:ascii="Georgia" w:hAnsi="Georgia"/>
-          <w:spacing w:val="-1"/>
-          <w:sz w:val="32"/>
-          <w:szCs w:val="32"/>
-        </w:rPr>
-      </w:pPr>
-      <w:r>
-        <w:rPr>
-          <w:rFonts w:ascii="Georgia" w:hAnsi="Georgia"/>
-          <w:spacing w:val="-1"/>
-          <w:sz w:val="32"/>
-          <w:szCs w:val="32"/>
-        </w:rPr>
-        <w:t>What is Dogpile effect?</w:t>
-      </w:r>
-    </w:p>
-    <w:p>
-      <w:pPr>
-        <w:pStyle w:val="hv"/>
-        <w:numPr>
-          <w:ilvl w:val="0"/>
-          <w:numId w:val="1"/>
-        </w:numPr>
-        <w:shd w:val="clear" w:color="auto" w:fill="FFFFFF"/>
-        <w:spacing w:before="252" w:beforeAutospacing="0" w:after="0" w:afterAutospacing="0" w:line="480" w:lineRule="atLeast"/>
-        <w:ind w:left="450"/>
-        <w:rPr>
-          <w:rFonts w:ascii="Georgia" w:hAnsi="Georgia"/>
-          <w:spacing w:val="-1"/>
-          <w:sz w:val="32"/>
-          <w:szCs w:val="32"/>
-        </w:rPr>
-      </w:pPr>
-      <w:r>
-        <w:rPr>
-          <w:rFonts w:ascii="Georgia" w:hAnsi="Georgia"/>
-          <w:spacing w:val="-1"/>
-          <w:sz w:val="32"/>
-          <w:szCs w:val="32"/>
-        </w:rPr>
-        <w:lastRenderedPageBreak/>
-        <w:t>What are the OOPS concepts in Python?</w:t>
-      </w:r>
-    </w:p>
-    <w:p>
-      <w:pPr>
-        <w:pStyle w:val="hv"/>
-        <w:numPr>
-          <w:ilvl w:val="0"/>
-          <w:numId w:val="1"/>
-        </w:numPr>
-        <w:shd w:val="clear" w:color="auto" w:fill="FFFFFF"/>
-        <w:spacing w:before="252" w:beforeAutospacing="0" w:after="0" w:afterAutospacing="0" w:line="480" w:lineRule="atLeast"/>
-        <w:ind w:left="450"/>
-        <w:rPr>
-          <w:rFonts w:ascii="Georgia" w:hAnsi="Georgia"/>
-          <w:spacing w:val="-1"/>
-          <w:sz w:val="32"/>
-          <w:szCs w:val="32"/>
-        </w:rPr>
-      </w:pPr>
-      <w:r>
-        <w:rPr>
-          <w:rFonts w:ascii="Georgia" w:hAnsi="Georgia"/>
-          <w:spacing w:val="-1"/>
-          <w:sz w:val="32"/>
-          <w:szCs w:val="32"/>
-        </w:rPr>
-        <w:t>Define object in Python?</w:t>
-      </w:r>
-    </w:p>
-    <w:p>
-      <w:pPr>
-        <w:pStyle w:val="hv"/>
-        <w:numPr>
-          <w:ilvl w:val="0"/>
-          <w:numId w:val="1"/>
-        </w:numPr>
-        <w:shd w:val="clear" w:color="auto" w:fill="FFFFFF"/>
-        <w:spacing w:before="252" w:beforeAutospacing="0" w:after="0" w:afterAutospacing="0" w:line="480" w:lineRule="atLeast"/>
-        <w:ind w:left="450"/>
-        <w:rPr>
-          <w:rFonts w:ascii="Georgia" w:hAnsi="Georgia"/>
-          <w:spacing w:val="-1"/>
-          <w:sz w:val="32"/>
-          <w:szCs w:val="32"/>
-        </w:rPr>
-      </w:pPr>
-      <w:r>
-        <w:rPr>
-          <w:rFonts w:ascii="Georgia" w:hAnsi="Georgia"/>
-          <w:spacing w:val="-1"/>
-          <w:sz w:val="32"/>
-          <w:szCs w:val="32"/>
-        </w:rPr>
-        <w:t>What is a class in Python?</w:t>
-      </w:r>
-    </w:p>
-    <w:p>
-      <w:pPr>
-        <w:pStyle w:val="hv"/>
-        <w:numPr>
-          <w:ilvl w:val="0"/>
-          <w:numId w:val="1"/>
-        </w:numPr>
-        <w:shd w:val="clear" w:color="auto" w:fill="FFFFFF"/>
-        <w:spacing w:before="252" w:beforeAutospacing="0" w:after="0" w:afterAutospacing="0" w:line="480" w:lineRule="atLeast"/>
-        <w:ind w:left="450"/>
-        <w:rPr>
-          <w:rFonts w:ascii="Georgia" w:hAnsi="Georgia"/>
-          <w:spacing w:val="-1"/>
-          <w:sz w:val="32"/>
-          <w:szCs w:val="32"/>
-        </w:rPr>
-      </w:pPr>
-      <w:r>
-        <w:rPr>
-          <w:rFonts w:ascii="Georgia" w:hAnsi="Georgia"/>
-          <w:spacing w:val="-1"/>
-          <w:sz w:val="32"/>
-          <w:szCs w:val="32"/>
-        </w:rPr>
-        <w:t>How to create a class in Python?</w:t>
-      </w:r>
-    </w:p>
-    <w:p>
-      <w:pPr>
-        <w:pStyle w:val="hv"/>
-        <w:numPr>
-          <w:ilvl w:val="0"/>
-          <w:numId w:val="1"/>
-        </w:numPr>
-        <w:shd w:val="clear" w:color="auto" w:fill="FFFFFF"/>
-        <w:spacing w:before="252" w:beforeAutospacing="0" w:after="0" w:afterAutospacing="0" w:line="480" w:lineRule="atLeast"/>
-        <w:ind w:left="450"/>
-        <w:rPr>
-          <w:rFonts w:ascii="Georgia" w:hAnsi="Georgia"/>
-          <w:spacing w:val="-1"/>
-          <w:sz w:val="32"/>
-          <w:szCs w:val="32"/>
-        </w:rPr>
-      </w:pPr>
-      <w:r>
-        <w:rPr>
-          <w:rFonts w:ascii="Georgia" w:hAnsi="Georgia"/>
-          <w:spacing w:val="-1"/>
-          <w:sz w:val="32"/>
-          <w:szCs w:val="32"/>
-        </w:rPr>
-        <w:t>What is the syntax for creating an instance of a class in Python?</w:t>
-      </w:r>
-    </w:p>
-    <w:p>
-      <w:pPr>
-        <w:pStyle w:val="hv"/>
-        <w:numPr>
-          <w:ilvl w:val="0"/>
-          <w:numId w:val="1"/>
-        </w:numPr>
-        <w:shd w:val="clear" w:color="auto" w:fill="FFFFFF"/>
-        <w:spacing w:before="252" w:beforeAutospacing="0" w:after="0" w:afterAutospacing="0" w:line="480" w:lineRule="atLeast"/>
-        <w:ind w:left="450"/>
-        <w:rPr>
-          <w:rFonts w:ascii="Georgia" w:hAnsi="Georgia"/>
-          <w:spacing w:val="-1"/>
-          <w:sz w:val="32"/>
-          <w:szCs w:val="32"/>
-        </w:rPr>
-      </w:pPr>
-      <w:r>
-        <w:rPr>
-          <w:rFonts w:ascii="Georgia" w:hAnsi="Georgia"/>
-          <w:spacing w:val="-1"/>
-          <w:sz w:val="32"/>
-          <w:szCs w:val="32"/>
-        </w:rPr>
-        <w:t>Define what is “Method” in Python programming?</w:t>
-      </w:r>
-    </w:p>
-    <w:p>
-      <w:pPr>
-        <w:pStyle w:val="hv"/>
-        <w:numPr>
-          <w:ilvl w:val="0"/>
-          <w:numId w:val="1"/>
-        </w:numPr>
-        <w:shd w:val="clear" w:color="auto" w:fill="FFFFFF"/>
-        <w:spacing w:before="252" w:beforeAutospacing="0" w:after="0" w:afterAutospacing="0" w:line="480" w:lineRule="atLeast"/>
-        <w:ind w:left="450"/>
-        <w:rPr>
-          <w:rFonts w:ascii="Georgia" w:hAnsi="Georgia"/>
-          <w:spacing w:val="-1"/>
-          <w:sz w:val="32"/>
-          <w:szCs w:val="32"/>
-        </w:rPr>
-      </w:pPr>
-      <w:r>
-        <w:rPr>
-          <w:rFonts w:ascii="Georgia" w:hAnsi="Georgia"/>
-          <w:spacing w:val="-1"/>
-          <w:sz w:val="32"/>
-          <w:szCs w:val="32"/>
-        </w:rPr>
-        <w:t>Does multiple inheritance is supported in Python?</w:t>
-      </w:r>
-    </w:p>
-    <w:p>
-      <w:pPr>
-        <w:pStyle w:val="hv"/>
-        <w:shd w:val="clear" w:color="auto" w:fill="FFFFFF"/>
-        <w:spacing w:before="252" w:beforeAutospacing="0" w:after="0" w:afterAutospacing="0" w:line="480" w:lineRule="atLeast"/>
-        <w:ind w:left="450"/>
-        <w:rPr>
-          <w:rFonts w:ascii="Georgia" w:hAnsi="Georgia"/>
-          <w:spacing w:val="-1"/>
-          <w:sz w:val="32"/>
-          <w:szCs w:val="32"/>
-        </w:rPr>
-      </w:pPr>
-      <w:r>
-        <w:rPr>
-          <w:rFonts w:ascii="Georgia" w:hAnsi="Georgia"/>
-          <w:spacing w:val="-1"/>
-          <w:sz w:val="32"/>
-          <w:szCs w:val="32"/>
-        </w:rPr>
-        <w:t xml:space="preserve">Answer: </w:t>
-      </w:r>
-      <w:proofErr w:type="gramStart"/>
-      <w:r>
-        <w:rPr>
-          <w:rFonts w:ascii="Georgia" w:hAnsi="Georgia"/>
-          <w:spacing w:val="-1"/>
-          <w:sz w:val="32"/>
-          <w:szCs w:val="32"/>
-        </w:rPr>
-        <w:t>Yes it is</w:t>
-      </w:r>
-      <w:proofErr w:type="gramEnd"/>
-      <w:r>
-        <w:rPr>
-          <w:rFonts w:ascii="Georgia" w:hAnsi="Georgia"/>
-          <w:spacing w:val="-1"/>
-          <w:sz w:val="32"/>
-          <w:szCs w:val="32"/>
-        </w:rPr>
         <w:t xml:space="preserve"> but we should be careful on how we use it.</w:t>
       </w:r>
     </w:p>
@@ -3944,7 +4515,6 @@
           <w:sz w:val="32"/>
           <w:szCs w:val="32"/>
         </w:rPr>
-        <w:lastRenderedPageBreak/>
         <w:t>Define Inheritance in Python?</w:t>
       </w:r>
     </w:p>

</xml_diff>

<commit_message>
finished some more questions.
</commit_message>
<xml_diff>
--- a/Python Questions.docx
+++ b/Python Questions.docx
@@ -3138,6 +3138,29 @@
     <w:p>
       <w:pPr>
         <w:pStyle w:val="hv"/>
+        <w:shd w:val="clear" w:color="auto" w:fill="FFFFFF"/>
+        <w:spacing w:before="252" w:beforeAutospacing="0" w:after="0" w:afterAutospacing="0" w:line="480" w:lineRule="atLeast"/>
+        <w:ind w:left="450"/>
+        <w:rPr>
+          <w:rFonts w:ascii="Georgia" w:hAnsi="Georgia"/>
+          <w:spacing w:val="-1"/>
+          <w:sz w:val="32"/>
+          <w:szCs w:val="32"/>
+        </w:rPr>
+      </w:pPr>
+      <w:r>
+        <w:rPr>
+          <w:rFonts w:ascii="Georgia" w:hAnsi="Georgia"/>
+          <w:spacing w:val="-1"/>
+          <w:sz w:val="32"/>
+          <w:szCs w:val="32"/>
+        </w:rPr>
+        <w:t>Answer: We can Import it over.</w:t>
+      </w:r>
+    </w:p>
+    <w:p>
+      <w:pPr>
+        <w:pStyle w:val="hv"/>
         <w:numPr>
           <w:ilvl w:val="0"/>
           <w:numId w:val="1"/>
@@ -3260,6 +3283,7 @@
           <w:sz w:val="32"/>
           <w:szCs w:val="32"/>
         </w:rPr>
+        <w:lastRenderedPageBreak/>
         <w:t xml:space="preserve">In short shallow copy is one level deep, will affect the original and the copy. The deep copy will make a whole independent copy </w:t>
       </w:r>
       <w:r>
@@ -3296,31 +3320,965 @@
           <w:sz w:val="32"/>
           <w:szCs w:val="32"/>
         </w:rPr>
+        <w:t>How do we reverse a list in Python?</w:t>
+      </w:r>
+    </w:p>
+    <w:p>
+      <w:pPr>
+        <w:pStyle w:val="hv"/>
+        <w:shd w:val="clear" w:color="auto" w:fill="FFFFFF"/>
+        <w:spacing w:before="252" w:beforeAutospacing="0" w:after="0" w:afterAutospacing="0" w:line="480" w:lineRule="atLeast"/>
+        <w:ind w:left="450"/>
+        <w:rPr>
+          <w:rFonts w:ascii="Georgia" w:hAnsi="Georgia"/>
+          <w:spacing w:val="-1"/>
+          <w:sz w:val="32"/>
+          <w:szCs w:val="32"/>
+        </w:rPr>
+      </w:pPr>
+      <w:r>
+        <w:rPr>
+          <w:rFonts w:ascii="Georgia" w:hAnsi="Georgia"/>
+          <w:spacing w:val="-1"/>
+          <w:sz w:val="32"/>
+          <w:szCs w:val="32"/>
+        </w:rPr>
+        <w:t>Answer: you can use the so</w:t>
+      </w:r>
+      <w:r>
+        <w:rPr>
+          <w:rFonts w:ascii="Georgia" w:hAnsi="Georgia"/>
+          <w:spacing w:val="-1"/>
+          <w:sz w:val="32"/>
+          <w:szCs w:val="32"/>
+        </w:rPr>
+        <w:t>rt() and set reverse to true or use the reverse().</w:t>
+      </w:r>
+    </w:p>
+    <w:p>
+      <w:pPr>
+        <w:pStyle w:val="hv"/>
+        <w:numPr>
+          <w:ilvl w:val="0"/>
+          <w:numId w:val="1"/>
+        </w:numPr>
+        <w:shd w:val="clear" w:color="auto" w:fill="FFFFFF"/>
+        <w:spacing w:before="252" w:beforeAutospacing="0" w:after="0" w:afterAutospacing="0" w:line="480" w:lineRule="atLeast"/>
+        <w:ind w:left="450"/>
+        <w:rPr>
+          <w:rFonts w:ascii="Georgia" w:hAnsi="Georgia"/>
+          <w:spacing w:val="-1"/>
+          <w:sz w:val="32"/>
+          <w:szCs w:val="32"/>
+        </w:rPr>
+      </w:pPr>
+      <w:r>
+        <w:rPr>
+          <w:rFonts w:ascii="Georgia" w:hAnsi="Georgia"/>
+          <w:spacing w:val="-1"/>
+          <w:sz w:val="32"/>
+          <w:szCs w:val="32"/>
+        </w:rPr>
+        <w:t>How can we debug a Python program?</w:t>
+      </w:r>
+    </w:p>
+    <w:p>
+      <w:pPr>
+        <w:pStyle w:val="hv"/>
+        <w:shd w:val="clear" w:color="auto" w:fill="FFFFFF"/>
+        <w:spacing w:before="252" w:beforeAutospacing="0" w:after="0" w:afterAutospacing="0" w:line="480" w:lineRule="atLeast"/>
+        <w:ind w:left="450"/>
+        <w:rPr>
+          <w:rFonts w:ascii="Georgia" w:hAnsi="Georgia"/>
+          <w:spacing w:val="-1"/>
+          <w:sz w:val="32"/>
+          <w:szCs w:val="32"/>
+        </w:rPr>
+      </w:pPr>
+      <w:r>
+        <w:rPr>
+          <w:rFonts w:ascii="Georgia" w:hAnsi="Georgia"/>
+          <w:spacing w:val="-1"/>
+          <w:sz w:val="32"/>
+          <w:szCs w:val="32"/>
+        </w:rPr>
+        <w:t>We can use Pychecker, Debugger provided by code editor, PEP8, unit testing, creating test in the console or in a venv.</w:t>
+      </w:r>
+    </w:p>
+    <w:p>
+      <w:pPr>
+        <w:pStyle w:val="hv"/>
+        <w:numPr>
+          <w:ilvl w:val="0"/>
+          <w:numId w:val="1"/>
+        </w:numPr>
+        <w:shd w:val="clear" w:color="auto" w:fill="FFFFFF"/>
+        <w:spacing w:before="252" w:beforeAutospacing="0" w:after="0" w:afterAutospacing="0" w:line="480" w:lineRule="atLeast"/>
+        <w:ind w:left="450"/>
+        <w:rPr>
+          <w:rFonts w:ascii="Georgia" w:hAnsi="Georgia"/>
+          <w:spacing w:val="-1"/>
+          <w:sz w:val="32"/>
+          <w:szCs w:val="32"/>
+        </w:rPr>
+      </w:pPr>
+      <w:r>
+        <w:rPr>
+          <w:rFonts w:ascii="Georgia" w:hAnsi="Georgia"/>
+          <w:spacing w:val="-1"/>
+          <w:sz w:val="32"/>
+          <w:szCs w:val="32"/>
+        </w:rPr>
+        <w:t>Write a program to count the number of capital letters in a file?</w:t>
+      </w:r>
+    </w:p>
+    <w:p>
+      <w:pPr>
+        <w:pStyle w:val="hv"/>
+        <w:numPr>
+          <w:ilvl w:val="0"/>
+          <w:numId w:val="1"/>
+        </w:numPr>
+        <w:shd w:val="clear" w:color="auto" w:fill="FFFFFF"/>
+        <w:spacing w:before="252" w:beforeAutospacing="0" w:after="0" w:afterAutospacing="0" w:line="480" w:lineRule="atLeast"/>
+        <w:ind w:left="450"/>
+        <w:rPr>
+          <w:rFonts w:ascii="Georgia" w:hAnsi="Georgia"/>
+          <w:spacing w:val="-1"/>
+          <w:sz w:val="32"/>
+          <w:szCs w:val="32"/>
+        </w:rPr>
+      </w:pPr>
+      <w:r>
+        <w:rPr>
+          <w:rFonts w:ascii="Georgia" w:hAnsi="Georgia"/>
+          <w:spacing w:val="-1"/>
+          <w:sz w:val="32"/>
+          <w:szCs w:val="32"/>
+        </w:rPr>
+        <w:t>Write a program to display Fibonacci sequence in Python?</w:t>
+      </w:r>
+    </w:p>
+    <w:p>
+      <w:pPr>
+        <w:pStyle w:val="hv"/>
+        <w:shd w:val="clear" w:color="auto" w:fill="FFFFFF"/>
+        <w:spacing w:before="252" w:beforeAutospacing="0" w:after="0" w:afterAutospacing="0" w:line="480" w:lineRule="atLeast"/>
+        <w:ind w:left="450"/>
+        <w:rPr>
+          <w:rFonts w:ascii="Georgia" w:hAnsi="Georgia"/>
+          <w:spacing w:val="-1"/>
+          <w:sz w:val="32"/>
+          <w:szCs w:val="32"/>
+        </w:rPr>
+      </w:pPr>
+      <w:r>
+        <w:rPr>
+          <w:rFonts w:ascii="Georgia" w:hAnsi="Georgia"/>
+          <w:spacing w:val="-1"/>
+          <w:sz w:val="32"/>
+          <w:szCs w:val="32"/>
+        </w:rPr>
+        <w:t xml:space="preserve">Answer: </w:t>
+      </w:r>
+    </w:p>
+    <w:p>
+      <w:pPr>
+        <w:pStyle w:val="hv"/>
+        <w:numPr>
+          <w:ilvl w:val="0"/>
+          <w:numId w:val="1"/>
+        </w:numPr>
+        <w:shd w:val="clear" w:color="auto" w:fill="FFFFFF"/>
+        <w:spacing w:before="252" w:beforeAutospacing="0" w:after="0" w:afterAutospacing="0" w:line="480" w:lineRule="atLeast"/>
+        <w:ind w:left="450"/>
+        <w:rPr>
+          <w:rFonts w:ascii="Georgia" w:hAnsi="Georgia"/>
+          <w:spacing w:val="-1"/>
+          <w:sz w:val="32"/>
+          <w:szCs w:val="32"/>
+        </w:rPr>
+      </w:pPr>
+      <w:r>
+        <w:rPr>
+          <w:rFonts w:ascii="Georgia" w:hAnsi="Georgia"/>
+          <w:spacing w:val="-1"/>
+          <w:sz w:val="32"/>
+          <w:szCs w:val="32"/>
+        </w:rPr>
+        <w:t>Write a program in Python to produce Star triangle?</w:t>
+      </w:r>
+    </w:p>
+    <w:p>
+      <w:pPr>
+        <w:pStyle w:val="hv"/>
+        <w:numPr>
+          <w:ilvl w:val="0"/>
+          <w:numId w:val="1"/>
+        </w:numPr>
+        <w:shd w:val="clear" w:color="auto" w:fill="FFFFFF"/>
+        <w:spacing w:before="252" w:beforeAutospacing="0" w:after="0" w:afterAutospacing="0" w:line="480" w:lineRule="atLeast"/>
+        <w:ind w:left="450"/>
+        <w:rPr>
+          <w:rFonts w:ascii="Georgia" w:hAnsi="Georgia"/>
+          <w:spacing w:val="-1"/>
+          <w:sz w:val="32"/>
+          <w:szCs w:val="32"/>
+        </w:rPr>
+      </w:pPr>
+      <w:r>
+        <w:rPr>
+          <w:rFonts w:ascii="Georgia" w:hAnsi="Georgia"/>
+          <w:spacing w:val="-1"/>
+          <w:sz w:val="32"/>
+          <w:szCs w:val="32"/>
+        </w:rPr>
+        <w:t>WAP to check whether the given number is prime?</w:t>
+      </w:r>
+    </w:p>
+    <w:p>
+      <w:pPr>
+        <w:pStyle w:val="hv"/>
+        <w:numPr>
+          <w:ilvl w:val="0"/>
+          <w:numId w:val="1"/>
+        </w:numPr>
+        <w:shd w:val="clear" w:color="auto" w:fill="FFFFFF"/>
+        <w:spacing w:before="252" w:beforeAutospacing="0" w:after="0" w:afterAutospacing="0" w:line="480" w:lineRule="atLeast"/>
+        <w:ind w:left="450"/>
+        <w:rPr>
+          <w:rFonts w:ascii="Georgia" w:hAnsi="Georgia"/>
+          <w:spacing w:val="-1"/>
+          <w:sz w:val="32"/>
+          <w:szCs w:val="32"/>
+        </w:rPr>
+      </w:pPr>
+      <w:r>
+        <w:rPr>
+          <w:rFonts w:ascii="Georgia" w:hAnsi="Georgia"/>
+          <w:spacing w:val="-1"/>
+          <w:sz w:val="32"/>
+          <w:szCs w:val="32"/>
+        </w:rPr>
+        <w:t>Python code to check string palindrome or not?</w:t>
+      </w:r>
+    </w:p>
+    <w:p>
+      <w:pPr>
+        <w:pStyle w:val="hv"/>
+        <w:numPr>
+          <w:ilvl w:val="0"/>
+          <w:numId w:val="1"/>
+        </w:numPr>
+        <w:shd w:val="clear" w:color="auto" w:fill="FFFFFF"/>
+        <w:spacing w:before="252" w:beforeAutospacing="0" w:after="0" w:afterAutospacing="0" w:line="480" w:lineRule="atLeast"/>
+        <w:ind w:left="450"/>
+        <w:rPr>
+          <w:rFonts w:ascii="Georgia" w:hAnsi="Georgia"/>
+          <w:spacing w:val="-1"/>
+          <w:sz w:val="32"/>
+          <w:szCs w:val="32"/>
+        </w:rPr>
+      </w:pPr>
+      <w:r>
+        <w:rPr>
+          <w:rFonts w:ascii="Georgia" w:hAnsi="Georgia"/>
+          <w:spacing w:val="-1"/>
+          <w:sz w:val="32"/>
+          <w:szCs w:val="32"/>
+        </w:rPr>
+        <w:t>Write Python code to sort a numerical dataset?</w:t>
+      </w:r>
+    </w:p>
+    <w:p>
+      <w:pPr>
+        <w:pStyle w:val="hv"/>
+        <w:numPr>
+          <w:ilvl w:val="0"/>
+          <w:numId w:val="1"/>
+        </w:numPr>
+        <w:shd w:val="clear" w:color="auto" w:fill="FFFFFF"/>
+        <w:spacing w:before="252" w:beforeAutospacing="0" w:after="0" w:afterAutospacing="0" w:line="480" w:lineRule="atLeast"/>
+        <w:ind w:left="450"/>
+        <w:rPr>
+          <w:rFonts w:ascii="Georgia" w:hAnsi="Georgia"/>
+          <w:spacing w:val="-1"/>
+          <w:sz w:val="32"/>
+          <w:szCs w:val="32"/>
+        </w:rPr>
+      </w:pPr>
+      <w:r>
+        <w:rPr>
+          <w:rFonts w:ascii="Georgia" w:hAnsi="Georgia"/>
+          <w:spacing w:val="-1"/>
+          <w:sz w:val="32"/>
+          <w:szCs w:val="32"/>
+        </w:rPr>
+        <w:t>What is the output of the following code?</w:t>
+      </w:r>
+    </w:p>
+    <w:p>
+      <w:pPr>
+        <w:pStyle w:val="hv"/>
+        <w:numPr>
+          <w:ilvl w:val="0"/>
+          <w:numId w:val="1"/>
+        </w:numPr>
+        <w:shd w:val="clear" w:color="auto" w:fill="FFFFFF"/>
+        <w:spacing w:before="252" w:beforeAutospacing="0" w:after="0" w:afterAutospacing="0" w:line="480" w:lineRule="atLeast"/>
+        <w:ind w:left="450"/>
+        <w:rPr>
+          <w:rFonts w:ascii="Georgia" w:hAnsi="Georgia"/>
+          <w:spacing w:val="-1"/>
+          <w:sz w:val="32"/>
+          <w:szCs w:val="32"/>
+        </w:rPr>
+      </w:pPr>
+      <w:r>
+        <w:rPr>
+          <w:rFonts w:ascii="Georgia" w:hAnsi="Georgia"/>
+          <w:spacing w:val="-1"/>
+          <w:sz w:val="32"/>
+          <w:szCs w:val="32"/>
+        </w:rPr>
+        <w:t>What is the procedure to install Python on Windows and set path variable?</w:t>
+      </w:r>
+    </w:p>
+    <w:p>
+      <w:pPr>
+        <w:pStyle w:val="hv"/>
+        <w:numPr>
+          <w:ilvl w:val="0"/>
+          <w:numId w:val="1"/>
+        </w:numPr>
+        <w:shd w:val="clear" w:color="auto" w:fill="FFFFFF"/>
+        <w:spacing w:before="252" w:beforeAutospacing="0" w:after="0" w:afterAutospacing="0" w:line="480" w:lineRule="atLeast"/>
+        <w:ind w:left="450"/>
+        <w:rPr>
+          <w:rFonts w:ascii="Georgia" w:hAnsi="Georgia"/>
+          <w:spacing w:val="-1"/>
+          <w:sz w:val="32"/>
+          <w:szCs w:val="32"/>
+        </w:rPr>
+      </w:pPr>
+      <w:r>
+        <w:rPr>
+          <w:rFonts w:ascii="Georgia" w:hAnsi="Georgia"/>
+          <w:spacing w:val="-1"/>
+          <w:sz w:val="32"/>
+          <w:szCs w:val="32"/>
+        </w:rPr>
         <w:lastRenderedPageBreak/>
-        <w:t>How do we reverse a list in Python?</w:t>
-      </w:r>
-    </w:p>
-    <w:p>
-      <w:pPr>
-        <w:pStyle w:val="hv"/>
-        <w:shd w:val="clear" w:color="auto" w:fill="FFFFFF"/>
-        <w:spacing w:before="252" w:beforeAutospacing="0" w:after="0" w:afterAutospacing="0" w:line="480" w:lineRule="atLeast"/>
-        <w:ind w:left="450"/>
-        <w:rPr>
-          <w:rFonts w:ascii="Georgia" w:hAnsi="Georgia"/>
-          <w:spacing w:val="-1"/>
-          <w:sz w:val="32"/>
-          <w:szCs w:val="32"/>
-        </w:rPr>
-      </w:pPr>
-      <w:r>
-        <w:rPr>
-          <w:rFonts w:ascii="Georgia" w:hAnsi="Georgia"/>
-          <w:spacing w:val="-1"/>
-          <w:sz w:val="32"/>
-          <w:szCs w:val="32"/>
-        </w:rPr>
-        <w:t xml:space="preserve">Answer: you can use the </w:t>
+        <w:t>Differentiate between SciPy and NumPy?</w:t>
+      </w:r>
+    </w:p>
+    <w:p>
+      <w:pPr>
+        <w:pStyle w:val="hv"/>
+        <w:numPr>
+          <w:ilvl w:val="0"/>
+          <w:numId w:val="1"/>
+        </w:numPr>
+        <w:shd w:val="clear" w:color="auto" w:fill="FFFFFF"/>
+        <w:spacing w:before="252" w:beforeAutospacing="0" w:after="0" w:afterAutospacing="0" w:line="480" w:lineRule="atLeast"/>
+        <w:ind w:left="450"/>
+        <w:rPr>
+          <w:rFonts w:ascii="Georgia" w:hAnsi="Georgia"/>
+          <w:spacing w:val="-1"/>
+          <w:sz w:val="32"/>
+          <w:szCs w:val="32"/>
+        </w:rPr>
+      </w:pPr>
+      <w:r>
+        <w:rPr>
+          <w:rFonts w:ascii="Georgia" w:hAnsi="Georgia"/>
+          <w:spacing w:val="-1"/>
+          <w:sz w:val="32"/>
+          <w:szCs w:val="32"/>
+        </w:rPr>
+        <w:t>How do Python arrays and lists differ from each other?</w:t>
+      </w:r>
+    </w:p>
+    <w:p>
+      <w:pPr>
+        <w:pStyle w:val="hv"/>
+        <w:numPr>
+          <w:ilvl w:val="0"/>
+          <w:numId w:val="1"/>
+        </w:numPr>
+        <w:shd w:val="clear" w:color="auto" w:fill="FFFFFF"/>
+        <w:spacing w:before="252" w:beforeAutospacing="0" w:after="0" w:afterAutospacing="0" w:line="480" w:lineRule="atLeast"/>
+        <w:ind w:left="450"/>
+        <w:rPr>
+          <w:rFonts w:ascii="Georgia" w:hAnsi="Georgia"/>
+          <w:spacing w:val="-1"/>
+          <w:sz w:val="32"/>
+          <w:szCs w:val="32"/>
+        </w:rPr>
+      </w:pPr>
+      <w:r>
+        <w:rPr>
+          <w:rFonts w:ascii="Georgia" w:hAnsi="Georgia"/>
+          <w:spacing w:val="-1"/>
+          <w:sz w:val="32"/>
+          <w:szCs w:val="32"/>
+        </w:rPr>
+        <w:t>Can we make multi-line comments in Python?</w:t>
+      </w:r>
+    </w:p>
+    <w:p>
+      <w:pPr>
+        <w:pStyle w:val="hv"/>
+        <w:shd w:val="clear" w:color="auto" w:fill="FFFFFF"/>
+        <w:spacing w:before="252" w:beforeAutospacing="0" w:after="0" w:afterAutospacing="0" w:line="480" w:lineRule="atLeast"/>
+        <w:ind w:left="450"/>
+        <w:rPr>
+          <w:rFonts w:ascii="Georgia" w:hAnsi="Georgia"/>
+          <w:spacing w:val="-1"/>
+          <w:sz w:val="32"/>
+          <w:szCs w:val="32"/>
+        </w:rPr>
+      </w:pPr>
+      <w:r>
+        <w:rPr>
+          <w:rFonts w:ascii="Georgia" w:hAnsi="Georgia"/>
+          <w:spacing w:val="-1"/>
+          <w:sz w:val="32"/>
+          <w:szCs w:val="32"/>
+        </w:rPr>
+        <w:t xml:space="preserve">Answer: </w:t>
+      </w:r>
+      <w:r>
+        <w:rPr>
+          <w:rFonts w:ascii="Georgia" w:hAnsi="Georgia"/>
+          <w:spacing w:val="-1"/>
+          <w:sz w:val="32"/>
+          <w:szCs w:val="32"/>
+        </w:rPr>
+        <w:t>No,</w:t>
+      </w:r>
+      <w:r>
+        <w:rPr>
+          <w:rFonts w:ascii="Georgia" w:hAnsi="Georgia"/>
+          <w:spacing w:val="-1"/>
+          <w:sz w:val="32"/>
+          <w:szCs w:val="32"/>
+        </w:rPr>
+        <w:t xml:space="preserve"> we </w:t>
+      </w:r>
+      <w:r>
+        <w:rPr>
+          <w:rFonts w:ascii="Georgia" w:hAnsi="Georgia"/>
+          <w:spacing w:val="-1"/>
+          <w:sz w:val="32"/>
+          <w:szCs w:val="32"/>
+        </w:rPr>
+        <w:t>cannot</w:t>
+      </w:r>
+      <w:r>
+        <w:rPr>
+          <w:rFonts w:ascii="Georgia" w:hAnsi="Georgia"/>
+          <w:spacing w:val="-1"/>
+          <w:sz w:val="32"/>
+          <w:szCs w:val="32"/>
+        </w:rPr>
+        <w:t xml:space="preserve"> sadly.</w:t>
+      </w:r>
+    </w:p>
+    <w:p>
+      <w:pPr>
+        <w:pStyle w:val="hv"/>
+        <w:numPr>
+          <w:ilvl w:val="0"/>
+          <w:numId w:val="1"/>
+        </w:numPr>
+        <w:shd w:val="clear" w:color="auto" w:fill="FFFFFF"/>
+        <w:spacing w:before="252" w:beforeAutospacing="0" w:after="0" w:afterAutospacing="0" w:line="480" w:lineRule="atLeast"/>
+        <w:ind w:left="450"/>
+        <w:rPr>
+          <w:rFonts w:ascii="Georgia" w:hAnsi="Georgia"/>
+          <w:spacing w:val="-1"/>
+          <w:sz w:val="32"/>
+          <w:szCs w:val="32"/>
+        </w:rPr>
+      </w:pPr>
+      <w:r>
+        <w:rPr>
+          <w:rFonts w:ascii="Georgia" w:hAnsi="Georgia"/>
+          <w:spacing w:val="-1"/>
+          <w:sz w:val="32"/>
+          <w:szCs w:val="32"/>
+        </w:rPr>
+        <w:t xml:space="preserve">What is the difference between range and </w:t>
+      </w:r>
+      <w:proofErr w:type="spellStart"/>
+      <w:r>
+        <w:rPr>
+          <w:rFonts w:ascii="Georgia" w:hAnsi="Georgia"/>
+          <w:spacing w:val="-1"/>
+          <w:sz w:val="32"/>
+          <w:szCs w:val="32"/>
+        </w:rPr>
+        <w:t>xrange</w:t>
+      </w:r>
+      <w:proofErr w:type="spellEnd"/>
+      <w:r>
+        <w:rPr>
+          <w:rFonts w:ascii="Georgia" w:hAnsi="Georgia"/>
+          <w:spacing w:val="-1"/>
+          <w:sz w:val="32"/>
+          <w:szCs w:val="32"/>
+        </w:rPr>
+        <w:t>?</w:t>
+      </w:r>
+    </w:p>
+    <w:p>
+      <w:pPr>
+        <w:pStyle w:val="hv"/>
+        <w:numPr>
+          <w:ilvl w:val="0"/>
+          <w:numId w:val="1"/>
+        </w:numPr>
+        <w:shd w:val="clear" w:color="auto" w:fill="FFFFFF"/>
+        <w:spacing w:before="252" w:beforeAutospacing="0" w:after="0" w:afterAutospacing="0" w:line="480" w:lineRule="atLeast"/>
+        <w:ind w:left="450"/>
+        <w:rPr>
+          <w:rFonts w:ascii="Georgia" w:hAnsi="Georgia"/>
+          <w:spacing w:val="-1"/>
+          <w:sz w:val="32"/>
+          <w:szCs w:val="32"/>
+        </w:rPr>
+      </w:pPr>
+      <w:r>
+        <w:rPr>
+          <w:rFonts w:ascii="Georgia" w:hAnsi="Georgia"/>
+          <w:spacing w:val="-1"/>
+          <w:sz w:val="32"/>
+          <w:szCs w:val="32"/>
+        </w:rPr>
+        <w:t>Explain how can we build or set up the database in Django?</w:t>
+      </w:r>
+    </w:p>
+    <w:p>
+      <w:pPr>
+        <w:pStyle w:val="hv"/>
+        <w:numPr>
+          <w:ilvl w:val="0"/>
+          <w:numId w:val="1"/>
+        </w:numPr>
+        <w:shd w:val="clear" w:color="auto" w:fill="FFFFFF"/>
+        <w:spacing w:before="252" w:beforeAutospacing="0" w:after="0" w:afterAutospacing="0" w:line="480" w:lineRule="atLeast"/>
+        <w:ind w:left="450"/>
+        <w:rPr>
+          <w:rFonts w:ascii="Georgia" w:hAnsi="Georgia"/>
+          <w:spacing w:val="-1"/>
+          <w:sz w:val="32"/>
+          <w:szCs w:val="32"/>
+        </w:rPr>
+      </w:pPr>
+      <w:r>
+        <w:rPr>
+          <w:rFonts w:ascii="Georgia" w:hAnsi="Georgia"/>
+          <w:spacing w:val="-1"/>
+          <w:sz w:val="32"/>
+          <w:szCs w:val="32"/>
+        </w:rPr>
+        <w:t>List out the inheritance styles in Django?</w:t>
+      </w:r>
+    </w:p>
+    <w:p>
+      <w:pPr>
+        <w:pStyle w:val="hv"/>
+        <w:numPr>
+          <w:ilvl w:val="0"/>
+          <w:numId w:val="1"/>
+        </w:numPr>
+        <w:shd w:val="clear" w:color="auto" w:fill="FFFFFF"/>
+        <w:spacing w:before="252" w:beforeAutospacing="0" w:after="0" w:afterAutospacing="0" w:line="480" w:lineRule="atLeast"/>
+        <w:ind w:left="450"/>
+        <w:rPr>
+          <w:rFonts w:ascii="Georgia" w:hAnsi="Georgia"/>
+          <w:spacing w:val="-1"/>
+          <w:sz w:val="32"/>
+          <w:szCs w:val="32"/>
+        </w:rPr>
+      </w:pPr>
+      <w:r>
+        <w:rPr>
+          <w:rFonts w:ascii="Georgia" w:hAnsi="Georgia"/>
+          <w:spacing w:val="-1"/>
+          <w:sz w:val="32"/>
+          <w:szCs w:val="32"/>
+        </w:rPr>
+        <w:t>How to save an image locally using Python in which we already know the URL address?</w:t>
+      </w:r>
+    </w:p>
+    <w:p>
+      <w:pPr>
+        <w:pStyle w:val="hv"/>
+        <w:numPr>
+          <w:ilvl w:val="0"/>
+          <w:numId w:val="1"/>
+        </w:numPr>
+        <w:shd w:val="clear" w:color="auto" w:fill="FFFFFF"/>
+        <w:spacing w:before="252" w:beforeAutospacing="0" w:after="0" w:afterAutospacing="0" w:line="480" w:lineRule="atLeast"/>
+        <w:ind w:left="450"/>
+        <w:rPr>
+          <w:rFonts w:ascii="Georgia" w:hAnsi="Georgia"/>
+          <w:spacing w:val="-1"/>
+          <w:sz w:val="32"/>
+          <w:szCs w:val="32"/>
+        </w:rPr>
+      </w:pPr>
+      <w:r>
+        <w:rPr>
+          <w:rFonts w:ascii="Georgia" w:hAnsi="Georgia"/>
+          <w:spacing w:val="-1"/>
+          <w:sz w:val="32"/>
+          <w:szCs w:val="32"/>
+        </w:rPr>
+        <w:t>How can we access sessions in flask?</w:t>
+      </w:r>
+    </w:p>
+    <w:p>
+      <w:pPr>
+        <w:pStyle w:val="hv"/>
+        <w:numPr>
+          <w:ilvl w:val="0"/>
+          <w:numId w:val="1"/>
+        </w:numPr>
+        <w:shd w:val="clear" w:color="auto" w:fill="FFFFFF"/>
+        <w:spacing w:before="252" w:beforeAutospacing="0" w:after="0" w:afterAutospacing="0" w:line="480" w:lineRule="atLeast"/>
+        <w:ind w:left="450"/>
+        <w:rPr>
+          <w:rFonts w:ascii="Georgia" w:hAnsi="Georgia"/>
+          <w:spacing w:val="-1"/>
+          <w:sz w:val="32"/>
+          <w:szCs w:val="32"/>
+        </w:rPr>
+      </w:pPr>
+      <w:r>
+        <w:rPr>
+          <w:rFonts w:ascii="Georgia" w:hAnsi="Georgia"/>
+          <w:spacing w:val="-1"/>
+          <w:sz w:val="32"/>
+          <w:szCs w:val="32"/>
+        </w:rPr>
+        <w:t>Is flask an MVC model? If yes, justify your answer by showing an example of your application with the help of MVC pattern?</w:t>
+      </w:r>
+    </w:p>
+    <w:p>
+      <w:pPr>
+        <w:pStyle w:val="hv"/>
+        <w:numPr>
+          <w:ilvl w:val="0"/>
+          <w:numId w:val="1"/>
+        </w:numPr>
+        <w:shd w:val="clear" w:color="auto" w:fill="FFFFFF"/>
+        <w:spacing w:before="252" w:beforeAutospacing="0" w:after="0" w:afterAutospacing="0" w:line="480" w:lineRule="atLeast"/>
+        <w:ind w:left="450"/>
+        <w:rPr>
+          <w:rFonts w:ascii="Georgia" w:hAnsi="Georgia"/>
+          <w:spacing w:val="-1"/>
+          <w:sz w:val="32"/>
+          <w:szCs w:val="32"/>
+        </w:rPr>
+      </w:pPr>
+      <w:r>
+        <w:rPr>
+          <w:rFonts w:ascii="Georgia" w:hAnsi="Georgia"/>
+          <w:spacing w:val="-1"/>
+          <w:sz w:val="32"/>
+          <w:szCs w:val="32"/>
+        </w:rPr>
+        <w:t>What are the database connections in Python Flask, explain?</w:t>
+      </w:r>
+    </w:p>
+    <w:p>
+      <w:pPr>
+        <w:pStyle w:val="hv"/>
+        <w:numPr>
+          <w:ilvl w:val="0"/>
+          <w:numId w:val="1"/>
+        </w:numPr>
+        <w:shd w:val="clear" w:color="auto" w:fill="FFFFFF"/>
+        <w:spacing w:before="252" w:beforeAutospacing="0" w:after="0" w:afterAutospacing="0" w:line="480" w:lineRule="atLeast"/>
+        <w:ind w:left="450"/>
+        <w:rPr>
+          <w:rFonts w:ascii="Georgia" w:hAnsi="Georgia"/>
+          <w:spacing w:val="-1"/>
+          <w:sz w:val="32"/>
+          <w:szCs w:val="32"/>
+        </w:rPr>
+      </w:pPr>
+      <w:r>
+        <w:rPr>
+          <w:rFonts w:ascii="Georgia" w:hAnsi="Georgia"/>
+          <w:spacing w:val="-1"/>
+          <w:sz w:val="32"/>
+          <w:szCs w:val="32"/>
+        </w:rPr>
+        <w:t xml:space="preserve">Explain the procedure to minimize or lower the outage of </w:t>
+      </w:r>
+      <w:proofErr w:type="spellStart"/>
+      <w:r>
+        <w:rPr>
+          <w:rFonts w:ascii="Georgia" w:hAnsi="Georgia"/>
+          <w:spacing w:val="-1"/>
+          <w:sz w:val="32"/>
+          <w:szCs w:val="32"/>
+        </w:rPr>
+        <w:t>Memchached</w:t>
+      </w:r>
+      <w:proofErr w:type="spellEnd"/>
+      <w:r>
+        <w:rPr>
+          <w:rFonts w:ascii="Georgia" w:hAnsi="Georgia"/>
+          <w:spacing w:val="-1"/>
+          <w:sz w:val="32"/>
+          <w:szCs w:val="32"/>
+        </w:rPr>
+        <w:t xml:space="preserve"> server in Python development?</w:t>
+      </w:r>
+    </w:p>
+    <w:p>
+      <w:pPr>
+        <w:pStyle w:val="hv"/>
+        <w:numPr>
+          <w:ilvl w:val="0"/>
+          <w:numId w:val="1"/>
+        </w:numPr>
+        <w:shd w:val="clear" w:color="auto" w:fill="FFFFFF"/>
+        <w:spacing w:before="252" w:beforeAutospacing="0" w:after="0" w:afterAutospacing="0" w:line="480" w:lineRule="atLeast"/>
+        <w:ind w:left="450"/>
+        <w:rPr>
+          <w:rFonts w:ascii="Georgia" w:hAnsi="Georgia"/>
+          <w:spacing w:val="-1"/>
+          <w:sz w:val="32"/>
+          <w:szCs w:val="32"/>
+        </w:rPr>
+      </w:pPr>
+      <w:r>
+        <w:rPr>
+          <w:rFonts w:ascii="Georgia" w:hAnsi="Georgia"/>
+          <w:spacing w:val="-1"/>
+          <w:sz w:val="32"/>
+          <w:szCs w:val="32"/>
+        </w:rPr>
+        <w:t>What is Dogpile effect?</w:t>
+      </w:r>
+    </w:p>
+    <w:p>
+      <w:pPr>
+        <w:pStyle w:val="hv"/>
+        <w:numPr>
+          <w:ilvl w:val="0"/>
+          <w:numId w:val="1"/>
+        </w:numPr>
+        <w:shd w:val="clear" w:color="auto" w:fill="FFFFFF"/>
+        <w:spacing w:before="252" w:beforeAutospacing="0" w:after="0" w:afterAutospacing="0" w:line="480" w:lineRule="atLeast"/>
+        <w:ind w:left="450"/>
+        <w:rPr>
+          <w:rFonts w:ascii="Georgia" w:hAnsi="Georgia"/>
+          <w:spacing w:val="-1"/>
+          <w:sz w:val="32"/>
+          <w:szCs w:val="32"/>
+        </w:rPr>
+      </w:pPr>
+      <w:r>
+        <w:rPr>
+          <w:rFonts w:ascii="Georgia" w:hAnsi="Georgia"/>
+          <w:spacing w:val="-1"/>
+          <w:sz w:val="32"/>
+          <w:szCs w:val="32"/>
+        </w:rPr>
+        <w:t>What are the OOPS concepts in Python?</w:t>
+      </w:r>
+    </w:p>
+    <w:p>
+      <w:pPr>
+        <w:pStyle w:val="hv"/>
+        <w:numPr>
+          <w:ilvl w:val="0"/>
+          <w:numId w:val="1"/>
+        </w:numPr>
+        <w:shd w:val="clear" w:color="auto" w:fill="FFFFFF"/>
+        <w:spacing w:before="252" w:beforeAutospacing="0" w:after="0" w:afterAutospacing="0" w:line="480" w:lineRule="atLeast"/>
+        <w:ind w:left="450"/>
+        <w:rPr>
+          <w:rFonts w:ascii="Georgia" w:hAnsi="Georgia"/>
+          <w:spacing w:val="-1"/>
+          <w:sz w:val="32"/>
+          <w:szCs w:val="32"/>
+        </w:rPr>
+      </w:pPr>
+      <w:r>
+        <w:rPr>
+          <w:rFonts w:ascii="Georgia" w:hAnsi="Georgia"/>
+          <w:spacing w:val="-1"/>
+          <w:sz w:val="32"/>
+          <w:szCs w:val="32"/>
+        </w:rPr>
+        <w:t>Define object in Python?</w:t>
+      </w:r>
+    </w:p>
+    <w:p>
+      <w:pPr>
+        <w:pStyle w:val="hv"/>
+        <w:numPr>
+          <w:ilvl w:val="0"/>
+          <w:numId w:val="1"/>
+        </w:numPr>
+        <w:shd w:val="clear" w:color="auto" w:fill="FFFFFF"/>
+        <w:spacing w:before="252" w:beforeAutospacing="0" w:after="0" w:afterAutospacing="0" w:line="480" w:lineRule="atLeast"/>
+        <w:ind w:left="450"/>
+        <w:rPr>
+          <w:rFonts w:ascii="Georgia" w:hAnsi="Georgia"/>
+          <w:spacing w:val="-1"/>
+          <w:sz w:val="32"/>
+          <w:szCs w:val="32"/>
+        </w:rPr>
+      </w:pPr>
+      <w:r>
+        <w:rPr>
+          <w:rFonts w:ascii="Georgia" w:hAnsi="Georgia"/>
+          <w:spacing w:val="-1"/>
+          <w:sz w:val="32"/>
+          <w:szCs w:val="32"/>
+        </w:rPr>
+        <w:t>What is a class in Python?</w:t>
+      </w:r>
+    </w:p>
+    <w:p>
+      <w:pPr>
+        <w:pStyle w:val="hv"/>
+        <w:numPr>
+          <w:ilvl w:val="0"/>
+          <w:numId w:val="1"/>
+        </w:numPr>
+        <w:shd w:val="clear" w:color="auto" w:fill="FFFFFF"/>
+        <w:spacing w:before="252" w:beforeAutospacing="0" w:after="0" w:afterAutospacing="0" w:line="480" w:lineRule="atLeast"/>
+        <w:ind w:left="450"/>
+        <w:rPr>
+          <w:rFonts w:ascii="Georgia" w:hAnsi="Georgia"/>
+          <w:spacing w:val="-1"/>
+          <w:sz w:val="32"/>
+          <w:szCs w:val="32"/>
+        </w:rPr>
+      </w:pPr>
+      <w:r>
+        <w:rPr>
+          <w:rFonts w:ascii="Georgia" w:hAnsi="Georgia"/>
+          <w:spacing w:val="-1"/>
+          <w:sz w:val="32"/>
+          <w:szCs w:val="32"/>
+        </w:rPr>
+        <w:lastRenderedPageBreak/>
+        <w:t>How to create a class in Python?</w:t>
+      </w:r>
+    </w:p>
+    <w:p>
+      <w:pPr>
+        <w:pStyle w:val="hv"/>
+        <w:numPr>
+          <w:ilvl w:val="0"/>
+          <w:numId w:val="1"/>
+        </w:numPr>
+        <w:shd w:val="clear" w:color="auto" w:fill="FFFFFF"/>
+        <w:spacing w:before="252" w:beforeAutospacing="0" w:after="0" w:afterAutospacing="0" w:line="480" w:lineRule="atLeast"/>
+        <w:ind w:left="450"/>
+        <w:rPr>
+          <w:rFonts w:ascii="Georgia" w:hAnsi="Georgia"/>
+          <w:spacing w:val="-1"/>
+          <w:sz w:val="32"/>
+          <w:szCs w:val="32"/>
+        </w:rPr>
+      </w:pPr>
+      <w:r>
+        <w:rPr>
+          <w:rFonts w:ascii="Georgia" w:hAnsi="Georgia"/>
+          <w:spacing w:val="-1"/>
+          <w:sz w:val="32"/>
+          <w:szCs w:val="32"/>
+        </w:rPr>
+        <w:t>What is the syntax for creating an instance of a class in Python?</w:t>
+      </w:r>
+    </w:p>
+    <w:p>
+      <w:pPr>
+        <w:pStyle w:val="hv"/>
+        <w:numPr>
+          <w:ilvl w:val="0"/>
+          <w:numId w:val="1"/>
+        </w:numPr>
+        <w:shd w:val="clear" w:color="auto" w:fill="FFFFFF"/>
+        <w:spacing w:before="252" w:beforeAutospacing="0" w:after="0" w:afterAutospacing="0" w:line="480" w:lineRule="atLeast"/>
+        <w:ind w:left="450"/>
+        <w:rPr>
+          <w:rFonts w:ascii="Georgia" w:hAnsi="Georgia"/>
+          <w:spacing w:val="-1"/>
+          <w:sz w:val="32"/>
+          <w:szCs w:val="32"/>
+        </w:rPr>
+      </w:pPr>
+      <w:r>
+        <w:rPr>
+          <w:rFonts w:ascii="Georgia" w:hAnsi="Georgia"/>
+          <w:spacing w:val="-1"/>
+          <w:sz w:val="32"/>
+          <w:szCs w:val="32"/>
+        </w:rPr>
+        <w:t>Define what is “Method” in Python programming?</w:t>
+      </w:r>
+    </w:p>
+    <w:p>
+      <w:pPr>
+        <w:pStyle w:val="hv"/>
+        <w:numPr>
+          <w:ilvl w:val="0"/>
+          <w:numId w:val="1"/>
+        </w:numPr>
+        <w:shd w:val="clear" w:color="auto" w:fill="FFFFFF"/>
+        <w:spacing w:before="252" w:beforeAutospacing="0" w:after="0" w:afterAutospacing="0" w:line="480" w:lineRule="atLeast"/>
+        <w:ind w:left="450"/>
+        <w:rPr>
+          <w:rFonts w:ascii="Georgia" w:hAnsi="Georgia"/>
+          <w:spacing w:val="-1"/>
+          <w:sz w:val="32"/>
+          <w:szCs w:val="32"/>
+        </w:rPr>
+      </w:pPr>
+      <w:r>
+        <w:rPr>
+          <w:rFonts w:ascii="Georgia" w:hAnsi="Georgia"/>
+          <w:spacing w:val="-1"/>
+          <w:sz w:val="32"/>
+          <w:szCs w:val="32"/>
+        </w:rPr>
+        <w:t>Does multiple inheritance is supported in Python?</w:t>
+      </w:r>
+    </w:p>
+    <w:p>
+      <w:pPr>
+        <w:pStyle w:val="hv"/>
+        <w:shd w:val="clear" w:color="auto" w:fill="FFFFFF"/>
+        <w:spacing w:before="252" w:beforeAutospacing="0" w:after="0" w:afterAutospacing="0" w:line="480" w:lineRule="atLeast"/>
+        <w:ind w:left="450"/>
+        <w:rPr>
+          <w:rFonts w:ascii="Georgia" w:hAnsi="Georgia"/>
+          <w:spacing w:val="-1"/>
+          <w:sz w:val="32"/>
+          <w:szCs w:val="32"/>
+        </w:rPr>
+      </w:pPr>
+      <w:r>
+        <w:rPr>
+          <w:rFonts w:ascii="Georgia" w:hAnsi="Georgia"/>
+          <w:spacing w:val="-1"/>
+          <w:sz w:val="32"/>
+          <w:szCs w:val="32"/>
+        </w:rPr>
+        <w:t xml:space="preserve">Answer: </w:t>
       </w:r>
       <w:proofErr w:type="gramStart"/>
       <w:r>
@@ -3330,16 +4288,7 @@
           <w:sz w:val="32"/>
           <w:szCs w:val="32"/>
         </w:rPr>
-        <w:t>so</w:t>
-      </w:r>
-      <w:r>
-        <w:rPr>
-          <w:rFonts w:ascii="Georgia" w:hAnsi="Georgia"/>
-          <w:spacing w:val="-1"/>
-          <w:sz w:val="32"/>
-          <w:szCs w:val="32"/>
-        </w:rPr>
-        <w:t>rt(</w:t>
+        <w:t>Yes it is</w:t>
       </w:r>
       <w:proofErr w:type="gramEnd"/>
       <w:r>
@@ -3349,456 +4298,297 @@
           <w:sz w:val="32"/>
           <w:szCs w:val="32"/>
         </w:rPr>
-        <w:t>) and set reverse to true or use the reverse().</w:t>
-      </w:r>
-    </w:p>
-    <w:p>
-      <w:pPr>
-        <w:pStyle w:val="hv"/>
-        <w:numPr>
-          <w:ilvl w:val="0"/>
-          <w:numId w:val="1"/>
-        </w:numPr>
-        <w:shd w:val="clear" w:color="auto" w:fill="FFFFFF"/>
-        <w:spacing w:before="252" w:beforeAutospacing="0" w:after="0" w:afterAutospacing="0" w:line="480" w:lineRule="atLeast"/>
-        <w:ind w:left="450"/>
-        <w:rPr>
-          <w:rFonts w:ascii="Georgia" w:hAnsi="Georgia"/>
-          <w:spacing w:val="-1"/>
-          <w:sz w:val="32"/>
-          <w:szCs w:val="32"/>
-        </w:rPr>
-      </w:pPr>
-      <w:r>
-        <w:rPr>
-          <w:rFonts w:ascii="Georgia" w:hAnsi="Georgia"/>
-          <w:spacing w:val="-1"/>
-          <w:sz w:val="32"/>
-          <w:szCs w:val="32"/>
-        </w:rPr>
-        <w:t>How can we debug a Python program?</w:t>
-      </w:r>
-    </w:p>
-    <w:p>
-      <w:pPr>
-        <w:pStyle w:val="hv"/>
-        <w:numPr>
-          <w:ilvl w:val="0"/>
-          <w:numId w:val="1"/>
-        </w:numPr>
-        <w:shd w:val="clear" w:color="auto" w:fill="FFFFFF"/>
-        <w:spacing w:before="252" w:beforeAutospacing="0" w:after="0" w:afterAutospacing="0" w:line="480" w:lineRule="atLeast"/>
-        <w:ind w:left="450"/>
-        <w:rPr>
-          <w:rFonts w:ascii="Georgia" w:hAnsi="Georgia"/>
-          <w:spacing w:val="-1"/>
-          <w:sz w:val="32"/>
-          <w:szCs w:val="32"/>
-        </w:rPr>
-      </w:pPr>
-      <w:r>
-        <w:rPr>
-          <w:rFonts w:ascii="Georgia" w:hAnsi="Georgia"/>
-          <w:spacing w:val="-1"/>
-          <w:sz w:val="32"/>
-          <w:szCs w:val="32"/>
-        </w:rPr>
-        <w:t>Write a program to count the number of capital letters in a file?</w:t>
-      </w:r>
-    </w:p>
-    <w:p>
-      <w:pPr>
-        <w:pStyle w:val="hv"/>
-        <w:numPr>
-          <w:ilvl w:val="0"/>
-          <w:numId w:val="1"/>
-        </w:numPr>
-        <w:shd w:val="clear" w:color="auto" w:fill="FFFFFF"/>
-        <w:spacing w:before="252" w:beforeAutospacing="0" w:after="0" w:afterAutospacing="0" w:line="480" w:lineRule="atLeast"/>
-        <w:ind w:left="450"/>
-        <w:rPr>
-          <w:rFonts w:ascii="Georgia" w:hAnsi="Georgia"/>
-          <w:spacing w:val="-1"/>
-          <w:sz w:val="32"/>
-          <w:szCs w:val="32"/>
-        </w:rPr>
-      </w:pPr>
-      <w:r>
-        <w:rPr>
-          <w:rFonts w:ascii="Georgia" w:hAnsi="Georgia"/>
-          <w:spacing w:val="-1"/>
-          <w:sz w:val="32"/>
-          <w:szCs w:val="32"/>
-        </w:rPr>
-        <w:t>Write a program to display Fibonacci sequence in Python?</w:t>
-      </w:r>
-    </w:p>
-    <w:p>
-      <w:pPr>
-        <w:pStyle w:val="hv"/>
-        <w:numPr>
-          <w:ilvl w:val="0"/>
-          <w:numId w:val="1"/>
-        </w:numPr>
-        <w:shd w:val="clear" w:color="auto" w:fill="FFFFFF"/>
-        <w:spacing w:before="252" w:beforeAutospacing="0" w:after="0" w:afterAutospacing="0" w:line="480" w:lineRule="atLeast"/>
-        <w:ind w:left="450"/>
-        <w:rPr>
-          <w:rFonts w:ascii="Georgia" w:hAnsi="Georgia"/>
-          <w:spacing w:val="-1"/>
-          <w:sz w:val="32"/>
-          <w:szCs w:val="32"/>
-        </w:rPr>
-      </w:pPr>
-      <w:r>
-        <w:rPr>
-          <w:rFonts w:ascii="Georgia" w:hAnsi="Georgia"/>
-          <w:spacing w:val="-1"/>
-          <w:sz w:val="32"/>
-          <w:szCs w:val="32"/>
-        </w:rPr>
-        <w:t>Write a program in Python to produce Star triangle?</w:t>
-      </w:r>
-    </w:p>
-    <w:p>
-      <w:pPr>
-        <w:pStyle w:val="hv"/>
-        <w:numPr>
-          <w:ilvl w:val="0"/>
-          <w:numId w:val="1"/>
-        </w:numPr>
-        <w:shd w:val="clear" w:color="auto" w:fill="FFFFFF"/>
-        <w:spacing w:before="252" w:beforeAutospacing="0" w:after="0" w:afterAutospacing="0" w:line="480" w:lineRule="atLeast"/>
-        <w:ind w:left="450"/>
-        <w:rPr>
-          <w:rFonts w:ascii="Georgia" w:hAnsi="Georgia"/>
-          <w:spacing w:val="-1"/>
-          <w:sz w:val="32"/>
-          <w:szCs w:val="32"/>
-        </w:rPr>
-      </w:pPr>
-      <w:r>
-        <w:rPr>
-          <w:rFonts w:ascii="Georgia" w:hAnsi="Georgia"/>
-          <w:spacing w:val="-1"/>
-          <w:sz w:val="32"/>
-          <w:szCs w:val="32"/>
-        </w:rPr>
-        <w:t>WAP to check whether the given number is prime?</w:t>
-      </w:r>
-    </w:p>
-    <w:p>
-      <w:pPr>
-        <w:pStyle w:val="hv"/>
-        <w:numPr>
-          <w:ilvl w:val="0"/>
-          <w:numId w:val="1"/>
-        </w:numPr>
-        <w:shd w:val="clear" w:color="auto" w:fill="FFFFFF"/>
-        <w:spacing w:before="252" w:beforeAutospacing="0" w:after="0" w:afterAutospacing="0" w:line="480" w:lineRule="atLeast"/>
-        <w:ind w:left="450"/>
-        <w:rPr>
-          <w:rFonts w:ascii="Georgia" w:hAnsi="Georgia"/>
-          <w:spacing w:val="-1"/>
-          <w:sz w:val="32"/>
-          <w:szCs w:val="32"/>
-        </w:rPr>
-      </w:pPr>
-      <w:r>
-        <w:rPr>
-          <w:rFonts w:ascii="Georgia" w:hAnsi="Georgia"/>
-          <w:spacing w:val="-1"/>
-          <w:sz w:val="32"/>
-          <w:szCs w:val="32"/>
-        </w:rPr>
-        <w:t>Python code to check string palindrome or not?</w:t>
-      </w:r>
-    </w:p>
-    <w:p>
-      <w:pPr>
-        <w:pStyle w:val="hv"/>
-        <w:numPr>
-          <w:ilvl w:val="0"/>
-          <w:numId w:val="1"/>
-        </w:numPr>
-        <w:shd w:val="clear" w:color="auto" w:fill="FFFFFF"/>
-        <w:spacing w:before="252" w:beforeAutospacing="0" w:after="0" w:afterAutospacing="0" w:line="480" w:lineRule="atLeast"/>
-        <w:ind w:left="450"/>
-        <w:rPr>
-          <w:rFonts w:ascii="Georgia" w:hAnsi="Georgia"/>
-          <w:spacing w:val="-1"/>
-          <w:sz w:val="32"/>
-          <w:szCs w:val="32"/>
-        </w:rPr>
-      </w:pPr>
-      <w:r>
-        <w:rPr>
-          <w:rFonts w:ascii="Georgia" w:hAnsi="Georgia"/>
-          <w:spacing w:val="-1"/>
-          <w:sz w:val="32"/>
-          <w:szCs w:val="32"/>
-        </w:rPr>
-        <w:t>Write Python code to sort a numerical dataset?</w:t>
-      </w:r>
-    </w:p>
-    <w:p>
-      <w:pPr>
-        <w:pStyle w:val="hv"/>
-        <w:numPr>
-          <w:ilvl w:val="0"/>
-          <w:numId w:val="1"/>
-        </w:numPr>
-        <w:shd w:val="clear" w:color="auto" w:fill="FFFFFF"/>
-        <w:spacing w:before="252" w:beforeAutospacing="0" w:after="0" w:afterAutospacing="0" w:line="480" w:lineRule="atLeast"/>
-        <w:ind w:left="450"/>
-        <w:rPr>
-          <w:rFonts w:ascii="Georgia" w:hAnsi="Georgia"/>
-          <w:spacing w:val="-1"/>
-          <w:sz w:val="32"/>
-          <w:szCs w:val="32"/>
-        </w:rPr>
-      </w:pPr>
-      <w:r>
-        <w:rPr>
-          <w:rFonts w:ascii="Georgia" w:hAnsi="Georgia"/>
-          <w:spacing w:val="-1"/>
-          <w:sz w:val="32"/>
-          <w:szCs w:val="32"/>
-        </w:rPr>
-        <w:t>What is the output of the following code?</w:t>
-      </w:r>
-    </w:p>
-    <w:p>
-      <w:pPr>
-        <w:pStyle w:val="hv"/>
-        <w:numPr>
-          <w:ilvl w:val="0"/>
-          <w:numId w:val="1"/>
-        </w:numPr>
-        <w:shd w:val="clear" w:color="auto" w:fill="FFFFFF"/>
-        <w:spacing w:before="252" w:beforeAutospacing="0" w:after="0" w:afterAutospacing="0" w:line="480" w:lineRule="atLeast"/>
-        <w:ind w:left="450"/>
-        <w:rPr>
-          <w:rFonts w:ascii="Georgia" w:hAnsi="Georgia"/>
-          <w:spacing w:val="-1"/>
-          <w:sz w:val="32"/>
-          <w:szCs w:val="32"/>
-        </w:rPr>
-      </w:pPr>
-      <w:r>
-        <w:rPr>
-          <w:rFonts w:ascii="Georgia" w:hAnsi="Georgia"/>
-          <w:spacing w:val="-1"/>
-          <w:sz w:val="32"/>
-          <w:szCs w:val="32"/>
-        </w:rPr>
-        <w:t>What is the procedure to install Python on Windows and set path variable?</w:t>
-      </w:r>
-    </w:p>
-    <w:p>
-      <w:pPr>
-        <w:pStyle w:val="hv"/>
-        <w:numPr>
-          <w:ilvl w:val="0"/>
-          <w:numId w:val="1"/>
-        </w:numPr>
-        <w:shd w:val="clear" w:color="auto" w:fill="FFFFFF"/>
-        <w:spacing w:before="252" w:beforeAutospacing="0" w:after="0" w:afterAutospacing="0" w:line="480" w:lineRule="atLeast"/>
-        <w:ind w:left="450"/>
-        <w:rPr>
-          <w:rFonts w:ascii="Georgia" w:hAnsi="Georgia"/>
-          <w:spacing w:val="-1"/>
-          <w:sz w:val="32"/>
-          <w:szCs w:val="32"/>
-        </w:rPr>
-      </w:pPr>
-      <w:r>
-        <w:rPr>
-          <w:rFonts w:ascii="Georgia" w:hAnsi="Georgia"/>
-          <w:spacing w:val="-1"/>
-          <w:sz w:val="32"/>
-          <w:szCs w:val="32"/>
-        </w:rPr>
-        <w:t>Differentiate between SciPy and NumPy?</w:t>
-      </w:r>
-    </w:p>
-    <w:p>
-      <w:pPr>
-        <w:pStyle w:val="hv"/>
-        <w:numPr>
-          <w:ilvl w:val="0"/>
-          <w:numId w:val="1"/>
-        </w:numPr>
-        <w:shd w:val="clear" w:color="auto" w:fill="FFFFFF"/>
-        <w:spacing w:before="252" w:beforeAutospacing="0" w:after="0" w:afterAutospacing="0" w:line="480" w:lineRule="atLeast"/>
-        <w:ind w:left="450"/>
-        <w:rPr>
-          <w:rFonts w:ascii="Georgia" w:hAnsi="Georgia"/>
-          <w:spacing w:val="-1"/>
-          <w:sz w:val="32"/>
-          <w:szCs w:val="32"/>
-        </w:rPr>
-      </w:pPr>
-      <w:r>
-        <w:rPr>
-          <w:rFonts w:ascii="Georgia" w:hAnsi="Georgia"/>
-          <w:spacing w:val="-1"/>
-          <w:sz w:val="32"/>
-          <w:szCs w:val="32"/>
-        </w:rPr>
-        <w:t>How do Python arrays and lists differ from each other?</w:t>
-      </w:r>
-    </w:p>
-    <w:p>
-      <w:pPr>
-        <w:pStyle w:val="hv"/>
-        <w:numPr>
-          <w:ilvl w:val="0"/>
-          <w:numId w:val="1"/>
-        </w:numPr>
-        <w:shd w:val="clear" w:color="auto" w:fill="FFFFFF"/>
-        <w:spacing w:before="252" w:beforeAutospacing="0" w:after="0" w:afterAutospacing="0" w:line="480" w:lineRule="atLeast"/>
-        <w:ind w:left="450"/>
-        <w:rPr>
-          <w:rFonts w:ascii="Georgia" w:hAnsi="Georgia"/>
-          <w:spacing w:val="-1"/>
-          <w:sz w:val="32"/>
-          <w:szCs w:val="32"/>
-        </w:rPr>
-      </w:pPr>
-      <w:r>
-        <w:rPr>
-          <w:rFonts w:ascii="Georgia" w:hAnsi="Georgia"/>
-          <w:spacing w:val="-1"/>
-          <w:sz w:val="32"/>
-          <w:szCs w:val="32"/>
-        </w:rPr>
-        <w:t>Can we make multi-line comments in Python?</w:t>
-      </w:r>
-    </w:p>
-    <w:p>
-      <w:pPr>
-        <w:pStyle w:val="hv"/>
-        <w:shd w:val="clear" w:color="auto" w:fill="FFFFFF"/>
-        <w:spacing w:before="252" w:beforeAutospacing="0" w:after="0" w:afterAutospacing="0" w:line="480" w:lineRule="atLeast"/>
-        <w:ind w:left="450"/>
-        <w:rPr>
-          <w:rFonts w:ascii="Georgia" w:hAnsi="Georgia"/>
-          <w:spacing w:val="-1"/>
-          <w:sz w:val="32"/>
-          <w:szCs w:val="32"/>
-        </w:rPr>
-      </w:pPr>
-      <w:r>
-        <w:rPr>
-          <w:rFonts w:ascii="Georgia" w:hAnsi="Georgia"/>
-          <w:spacing w:val="-1"/>
-          <w:sz w:val="32"/>
-          <w:szCs w:val="32"/>
-        </w:rPr>
-        <w:t xml:space="preserve">Answer: </w:t>
-      </w:r>
-      <w:r>
-        <w:rPr>
-          <w:rFonts w:ascii="Georgia" w:hAnsi="Georgia"/>
-          <w:spacing w:val="-1"/>
-          <w:sz w:val="32"/>
-          <w:szCs w:val="32"/>
-        </w:rPr>
-        <w:t>No,</w:t>
-      </w:r>
-      <w:r>
-        <w:rPr>
-          <w:rFonts w:ascii="Georgia" w:hAnsi="Georgia"/>
-          <w:spacing w:val="-1"/>
-          <w:sz w:val="32"/>
-          <w:szCs w:val="32"/>
-        </w:rPr>
-        <w:t xml:space="preserve"> we </w:t>
-      </w:r>
-      <w:r>
-        <w:rPr>
-          <w:rFonts w:ascii="Georgia" w:hAnsi="Georgia"/>
-          <w:spacing w:val="-1"/>
-          <w:sz w:val="32"/>
-          <w:szCs w:val="32"/>
-        </w:rPr>
-        <w:t>cannot</w:t>
-      </w:r>
-      <w:r>
-        <w:rPr>
-          <w:rFonts w:ascii="Georgia" w:hAnsi="Georgia"/>
-          <w:spacing w:val="-1"/>
-          <w:sz w:val="32"/>
-          <w:szCs w:val="32"/>
-        </w:rPr>
-        <w:t xml:space="preserve"> sadly.</w:t>
-      </w:r>
-    </w:p>
-    <w:p>
-      <w:pPr>
-        <w:pStyle w:val="hv"/>
-        <w:numPr>
-          <w:ilvl w:val="0"/>
-          <w:numId w:val="1"/>
-        </w:numPr>
-        <w:shd w:val="clear" w:color="auto" w:fill="FFFFFF"/>
-        <w:spacing w:before="252" w:beforeAutospacing="0" w:after="0" w:afterAutospacing="0" w:line="480" w:lineRule="atLeast"/>
-        <w:ind w:left="450"/>
-        <w:rPr>
-          <w:rFonts w:ascii="Georgia" w:hAnsi="Georgia"/>
-          <w:spacing w:val="-1"/>
-          <w:sz w:val="32"/>
-          <w:szCs w:val="32"/>
-        </w:rPr>
-      </w:pPr>
-      <w:r>
-        <w:rPr>
-          <w:rFonts w:ascii="Georgia" w:hAnsi="Georgia"/>
-          <w:spacing w:val="-1"/>
-          <w:sz w:val="32"/>
-          <w:szCs w:val="32"/>
-        </w:rPr>
-        <w:t xml:space="preserve">What is the difference between range and </w:t>
-      </w:r>
-      <w:proofErr w:type="spellStart"/>
-      <w:r>
-        <w:rPr>
-          <w:rFonts w:ascii="Georgia" w:hAnsi="Georgia"/>
-          <w:spacing w:val="-1"/>
-          <w:sz w:val="32"/>
-          <w:szCs w:val="32"/>
-        </w:rPr>
-        <w:t>xrange</w:t>
-      </w:r>
-      <w:proofErr w:type="spellEnd"/>
-      <w:r>
-        <w:rPr>
-          <w:rFonts w:ascii="Georgia" w:hAnsi="Georgia"/>
-          <w:spacing w:val="-1"/>
-          <w:sz w:val="32"/>
-          <w:szCs w:val="32"/>
-        </w:rPr>
-        <w:t>?</w:t>
-      </w:r>
-    </w:p>
-    <w:p>
-      <w:pPr>
-        <w:pStyle w:val="hv"/>
-        <w:numPr>
-          <w:ilvl w:val="0"/>
-          <w:numId w:val="1"/>
-        </w:numPr>
-        <w:shd w:val="clear" w:color="auto" w:fill="FFFFFF"/>
-        <w:spacing w:before="252" w:beforeAutospacing="0" w:after="0" w:afterAutospacing="0" w:line="480" w:lineRule="atLeast"/>
-        <w:ind w:left="450"/>
-        <w:rPr>
-          <w:rFonts w:ascii="Georgia" w:hAnsi="Georgia"/>
-          <w:spacing w:val="-1"/>
-          <w:sz w:val="32"/>
-          <w:szCs w:val="32"/>
-        </w:rPr>
-      </w:pPr>
+        <w:t xml:space="preserve"> but we should be careful on how we use it.</w:t>
+      </w:r>
+    </w:p>
+    <w:p>
+      <w:pPr>
+        <w:pStyle w:val="hv"/>
+        <w:numPr>
+          <w:ilvl w:val="0"/>
+          <w:numId w:val="1"/>
+        </w:numPr>
+        <w:shd w:val="clear" w:color="auto" w:fill="FFFFFF"/>
+        <w:spacing w:before="252" w:beforeAutospacing="0" w:after="0" w:afterAutospacing="0" w:line="480" w:lineRule="atLeast"/>
+        <w:ind w:left="450"/>
+        <w:rPr>
+          <w:rFonts w:ascii="Georgia" w:hAnsi="Georgia"/>
+          <w:spacing w:val="-1"/>
+          <w:sz w:val="32"/>
+          <w:szCs w:val="32"/>
+        </w:rPr>
+      </w:pPr>
+      <w:r>
+        <w:rPr>
+          <w:rFonts w:ascii="Georgia" w:hAnsi="Georgia"/>
+          <w:spacing w:val="-1"/>
+          <w:sz w:val="32"/>
+          <w:szCs w:val="32"/>
+        </w:rPr>
+        <w:t>What is data abstraction in Python?</w:t>
+      </w:r>
+    </w:p>
+    <w:p>
+      <w:pPr>
+        <w:pStyle w:val="hv"/>
+        <w:numPr>
+          <w:ilvl w:val="0"/>
+          <w:numId w:val="1"/>
+        </w:numPr>
+        <w:shd w:val="clear" w:color="auto" w:fill="FFFFFF"/>
+        <w:spacing w:before="252" w:beforeAutospacing="0" w:after="0" w:afterAutospacing="0" w:line="480" w:lineRule="atLeast"/>
+        <w:ind w:left="450"/>
+        <w:rPr>
+          <w:rFonts w:ascii="Georgia" w:hAnsi="Georgia"/>
+          <w:spacing w:val="-1"/>
+          <w:sz w:val="32"/>
+          <w:szCs w:val="32"/>
+        </w:rPr>
+      </w:pPr>
+      <w:r>
+        <w:rPr>
+          <w:rFonts w:ascii="Georgia" w:hAnsi="Georgia"/>
+          <w:spacing w:val="-1"/>
+          <w:sz w:val="32"/>
+          <w:szCs w:val="32"/>
+        </w:rPr>
+        <w:t>Define encapsulation in Python?</w:t>
+      </w:r>
+    </w:p>
+    <w:p>
+      <w:pPr>
+        <w:pStyle w:val="hv"/>
+        <w:numPr>
+          <w:ilvl w:val="0"/>
+          <w:numId w:val="1"/>
+        </w:numPr>
+        <w:shd w:val="clear" w:color="auto" w:fill="FFFFFF"/>
+        <w:spacing w:before="252" w:beforeAutospacing="0" w:after="0" w:afterAutospacing="0" w:line="480" w:lineRule="atLeast"/>
+        <w:ind w:left="450"/>
+        <w:rPr>
+          <w:rFonts w:ascii="Georgia" w:hAnsi="Georgia"/>
+          <w:spacing w:val="-1"/>
+          <w:sz w:val="32"/>
+          <w:szCs w:val="32"/>
+        </w:rPr>
+      </w:pPr>
+      <w:r>
+        <w:rPr>
+          <w:rFonts w:ascii="Georgia" w:hAnsi="Georgia"/>
+          <w:spacing w:val="-1"/>
+          <w:sz w:val="32"/>
+          <w:szCs w:val="32"/>
+        </w:rPr>
+        <w:t>What is polymorphism in Python?</w:t>
+      </w:r>
+    </w:p>
+    <w:p>
+      <w:pPr>
+        <w:pStyle w:val="hv"/>
+        <w:numPr>
+          <w:ilvl w:val="0"/>
+          <w:numId w:val="1"/>
+        </w:numPr>
+        <w:shd w:val="clear" w:color="auto" w:fill="FFFFFF"/>
+        <w:spacing w:before="252" w:beforeAutospacing="0" w:after="0" w:afterAutospacing="0" w:line="480" w:lineRule="atLeast"/>
+        <w:ind w:left="450"/>
+        <w:rPr>
+          <w:rFonts w:ascii="Georgia" w:hAnsi="Georgia"/>
+          <w:spacing w:val="-1"/>
+          <w:sz w:val="32"/>
+          <w:szCs w:val="32"/>
+        </w:rPr>
+      </w:pPr>
+      <w:r>
+        <w:rPr>
+          <w:rFonts w:ascii="Georgia" w:hAnsi="Georgia"/>
+          <w:spacing w:val="-1"/>
+          <w:sz w:val="32"/>
+          <w:szCs w:val="32"/>
+        </w:rPr>
+        <w:t>Does Python make use of access specifiers?</w:t>
+      </w:r>
+    </w:p>
+    <w:p>
+      <w:pPr>
+        <w:pStyle w:val="hv"/>
+        <w:numPr>
+          <w:ilvl w:val="0"/>
+          <w:numId w:val="1"/>
+        </w:numPr>
+        <w:shd w:val="clear" w:color="auto" w:fill="FFFFFF"/>
+        <w:spacing w:before="252" w:beforeAutospacing="0" w:after="0" w:afterAutospacing="0" w:line="480" w:lineRule="atLeast"/>
+        <w:ind w:left="450"/>
+        <w:rPr>
+          <w:rFonts w:ascii="Georgia" w:hAnsi="Georgia"/>
+          <w:spacing w:val="-1"/>
+          <w:sz w:val="32"/>
+          <w:szCs w:val="32"/>
+        </w:rPr>
+      </w:pPr>
+      <w:r>
+        <w:rPr>
+          <w:rFonts w:ascii="Georgia" w:hAnsi="Georgia"/>
+          <w:spacing w:val="-1"/>
+          <w:sz w:val="32"/>
+          <w:szCs w:val="32"/>
+        </w:rPr>
+        <w:t>How can we create an empty class in Python?</w:t>
+      </w:r>
+    </w:p>
+    <w:p>
+      <w:pPr>
+        <w:pStyle w:val="hv"/>
+        <w:shd w:val="clear" w:color="auto" w:fill="FFFFFF"/>
+        <w:spacing w:before="252" w:beforeAutospacing="0" w:after="0" w:afterAutospacing="0" w:line="480" w:lineRule="atLeast"/>
+        <w:ind w:left="450"/>
+        <w:rPr>
+          <w:rFonts w:ascii="Georgia" w:hAnsi="Georgia"/>
+          <w:spacing w:val="-1"/>
+          <w:sz w:val="32"/>
+          <w:szCs w:val="32"/>
+        </w:rPr>
+      </w:pPr>
+      <w:r>
+        <w:rPr>
+          <w:rFonts w:ascii="Georgia" w:hAnsi="Georgia"/>
+          <w:spacing w:val="-1"/>
+          <w:sz w:val="32"/>
+          <w:szCs w:val="32"/>
+        </w:rPr>
+        <w:t xml:space="preserve">Answer: by </w:t>
+      </w:r>
+      <w:r>
+        <w:rPr>
+          <w:rFonts w:ascii="Georgia" w:hAnsi="Georgia"/>
+          <w:spacing w:val="-1"/>
+          <w:sz w:val="32"/>
+          <w:szCs w:val="32"/>
+        </w:rPr>
+        <w:t xml:space="preserve">typing ‘pass’. We are not </w:t>
+      </w:r>
+      <w:r>
+        <w:rPr>
+          <w:rFonts w:ascii="Georgia" w:hAnsi="Georgia"/>
+          <w:spacing w:val="-1"/>
+          <w:sz w:val="32"/>
+          <w:szCs w:val="32"/>
+        </w:rPr>
+        <w:t>allowed</w:t>
+      </w:r>
+      <w:r>
+        <w:rPr>
+          <w:rFonts w:ascii="Georgia" w:hAnsi="Georgia"/>
+          <w:spacing w:val="-1"/>
+          <w:sz w:val="32"/>
+          <w:szCs w:val="32"/>
+        </w:rPr>
+        <w:t xml:space="preserve"> to leave classes blank but with ‘pass’ the code reader will go pass this.</w:t>
+      </w:r>
+    </w:p>
+    <w:p>
+      <w:pPr>
+        <w:pStyle w:val="hv"/>
+        <w:numPr>
+          <w:ilvl w:val="0"/>
+          <w:numId w:val="1"/>
+        </w:numPr>
+        <w:shd w:val="clear" w:color="auto" w:fill="FFFFFF"/>
+        <w:spacing w:before="252" w:beforeAutospacing="0" w:after="0" w:afterAutospacing="0" w:line="480" w:lineRule="atLeast"/>
+        <w:ind w:left="450"/>
+        <w:rPr>
+          <w:rFonts w:ascii="Georgia" w:hAnsi="Georgia"/>
+          <w:spacing w:val="-1"/>
+          <w:sz w:val="32"/>
+          <w:szCs w:val="32"/>
+        </w:rPr>
+      </w:pPr>
+      <w:r>
+        <w:rPr>
+          <w:rFonts w:ascii="Georgia" w:hAnsi="Georgia"/>
+          <w:spacing w:val="-1"/>
+          <w:sz w:val="32"/>
+          <w:szCs w:val="32"/>
+        </w:rPr>
+        <w:t>Define Constructor in Python?</w:t>
+      </w:r>
+    </w:p>
+    <w:p>
+      <w:pPr>
+        <w:pStyle w:val="hv"/>
+        <w:numPr>
+          <w:ilvl w:val="0"/>
+          <w:numId w:val="1"/>
+        </w:numPr>
+        <w:shd w:val="clear" w:color="auto" w:fill="FFFFFF"/>
+        <w:spacing w:before="252" w:beforeAutospacing="0" w:after="0" w:afterAutospacing="0" w:line="480" w:lineRule="atLeast"/>
+        <w:ind w:left="450"/>
+        <w:rPr>
+          <w:rFonts w:ascii="Georgia" w:hAnsi="Georgia"/>
+          <w:spacing w:val="-1"/>
+          <w:sz w:val="32"/>
+          <w:szCs w:val="32"/>
+        </w:rPr>
+      </w:pPr>
+      <w:r>
+        <w:rPr>
+          <w:rFonts w:ascii="Georgia" w:hAnsi="Georgia"/>
+          <w:spacing w:val="-1"/>
+          <w:sz w:val="32"/>
+          <w:szCs w:val="32"/>
+        </w:rPr>
+        <w:t>How can we create a constructor in Python programming?</w:t>
+      </w:r>
+    </w:p>
+    <w:p>
+      <w:pPr>
+        <w:pStyle w:val="hv"/>
+        <w:numPr>
+          <w:ilvl w:val="0"/>
+          <w:numId w:val="1"/>
+        </w:numPr>
+        <w:shd w:val="clear" w:color="auto" w:fill="FFFFFF"/>
+        <w:spacing w:before="252" w:beforeAutospacing="0" w:after="0" w:afterAutospacing="0" w:line="480" w:lineRule="atLeast"/>
+        <w:ind w:left="450"/>
+        <w:rPr>
+          <w:rFonts w:ascii="Georgia" w:hAnsi="Georgia"/>
+          <w:spacing w:val="-1"/>
+          <w:sz w:val="32"/>
+          <w:szCs w:val="32"/>
+        </w:rPr>
+      </w:pPr>
+      <w:r>
+        <w:rPr>
+          <w:rFonts w:ascii="Georgia" w:hAnsi="Georgia"/>
+          <w:spacing w:val="-1"/>
+          <w:sz w:val="32"/>
+          <w:szCs w:val="32"/>
+        </w:rPr>
+        <w:t>Define Inheritance in Python?</w:t>
+      </w:r>
+    </w:p>
+    <w:p>
+      <w:pPr>
+        <w:pStyle w:val="hv"/>
+        <w:shd w:val="clear" w:color="auto" w:fill="FFFFFF"/>
+        <w:spacing w:before="252" w:beforeAutospacing="0" w:after="0" w:afterAutospacing="0" w:line="480" w:lineRule="atLeast"/>
+        <w:ind w:left="450"/>
+        <w:rPr>
+          <w:rFonts w:ascii="Georgia" w:hAnsi="Georgia"/>
+          <w:spacing w:val="-1"/>
+          <w:sz w:val="32"/>
+          <w:szCs w:val="32"/>
+        </w:rPr>
+      </w:pPr>
+      <w:r>
+        <w:rPr>
+          <w:rFonts w:ascii="Georgia" w:hAnsi="Georgia"/>
+          <w:spacing w:val="-1"/>
+          <w:sz w:val="32"/>
+          <w:szCs w:val="32"/>
+        </w:rPr>
+        <w:t xml:space="preserve">Answer: For classes this is where a child class can directly use a function that is declared in a parent class without it being declared inside of it. Example parent class Mammal() can walk. </w:t>
+      </w:r>
       <w:r>
         <w:rPr>
           <w:rFonts w:ascii="Georgia" w:hAnsi="Georgia"/>
@@ -3807,738 +4597,7 @@
           <w:szCs w:val="32"/>
         </w:rPr>
         <w:lastRenderedPageBreak/>
-        <w:t>Explain how can we build or set up the database in Django?</w:t>
-      </w:r>
-    </w:p>
-    <w:p>
-      <w:pPr>
-        <w:pStyle w:val="hv"/>
-        <w:numPr>
-          <w:ilvl w:val="0"/>
-          <w:numId w:val="1"/>
-        </w:numPr>
-        <w:shd w:val="clear" w:color="auto" w:fill="FFFFFF"/>
-        <w:spacing w:before="252" w:beforeAutospacing="0" w:after="0" w:afterAutospacing="0" w:line="480" w:lineRule="atLeast"/>
-        <w:ind w:left="450"/>
-        <w:rPr>
-          <w:rFonts w:ascii="Georgia" w:hAnsi="Georgia"/>
-          <w:spacing w:val="-1"/>
-          <w:sz w:val="32"/>
-          <w:szCs w:val="32"/>
-        </w:rPr>
-      </w:pPr>
-      <w:r>
-        <w:rPr>
-          <w:rFonts w:ascii="Georgia" w:hAnsi="Georgia"/>
-          <w:spacing w:val="-1"/>
-          <w:sz w:val="32"/>
-          <w:szCs w:val="32"/>
-        </w:rPr>
-        <w:t>List out the inheritance styles in Django?</w:t>
-      </w:r>
-    </w:p>
-    <w:p>
-      <w:pPr>
-        <w:pStyle w:val="hv"/>
-        <w:numPr>
-          <w:ilvl w:val="0"/>
-          <w:numId w:val="1"/>
-        </w:numPr>
-        <w:shd w:val="clear" w:color="auto" w:fill="FFFFFF"/>
-        <w:spacing w:before="252" w:beforeAutospacing="0" w:after="0" w:afterAutospacing="0" w:line="480" w:lineRule="atLeast"/>
-        <w:ind w:left="450"/>
-        <w:rPr>
-          <w:rFonts w:ascii="Georgia" w:hAnsi="Georgia"/>
-          <w:spacing w:val="-1"/>
-          <w:sz w:val="32"/>
-          <w:szCs w:val="32"/>
-        </w:rPr>
-      </w:pPr>
-      <w:r>
-        <w:rPr>
-          <w:rFonts w:ascii="Georgia" w:hAnsi="Georgia"/>
-          <w:spacing w:val="-1"/>
-          <w:sz w:val="32"/>
-          <w:szCs w:val="32"/>
-        </w:rPr>
-        <w:t>How to save an image locally using Python in which we already know the URL address?</w:t>
-      </w:r>
-    </w:p>
-    <w:p>
-      <w:pPr>
-        <w:pStyle w:val="hv"/>
-        <w:numPr>
-          <w:ilvl w:val="0"/>
-          <w:numId w:val="1"/>
-        </w:numPr>
-        <w:shd w:val="clear" w:color="auto" w:fill="FFFFFF"/>
-        <w:spacing w:before="252" w:beforeAutospacing="0" w:after="0" w:afterAutospacing="0" w:line="480" w:lineRule="atLeast"/>
-        <w:ind w:left="450"/>
-        <w:rPr>
-          <w:rFonts w:ascii="Georgia" w:hAnsi="Georgia"/>
-          <w:spacing w:val="-1"/>
-          <w:sz w:val="32"/>
-          <w:szCs w:val="32"/>
-        </w:rPr>
-      </w:pPr>
-      <w:r>
-        <w:rPr>
-          <w:rFonts w:ascii="Georgia" w:hAnsi="Georgia"/>
-          <w:spacing w:val="-1"/>
-          <w:sz w:val="32"/>
-          <w:szCs w:val="32"/>
-        </w:rPr>
-        <w:t>How can we access sessions in flask?</w:t>
-      </w:r>
-    </w:p>
-    <w:p>
-      <w:pPr>
-        <w:pStyle w:val="hv"/>
-        <w:numPr>
-          <w:ilvl w:val="0"/>
-          <w:numId w:val="1"/>
-        </w:numPr>
-        <w:shd w:val="clear" w:color="auto" w:fill="FFFFFF"/>
-        <w:spacing w:before="252" w:beforeAutospacing="0" w:after="0" w:afterAutospacing="0" w:line="480" w:lineRule="atLeast"/>
-        <w:ind w:left="450"/>
-        <w:rPr>
-          <w:rFonts w:ascii="Georgia" w:hAnsi="Georgia"/>
-          <w:spacing w:val="-1"/>
-          <w:sz w:val="32"/>
-          <w:szCs w:val="32"/>
-        </w:rPr>
-      </w:pPr>
-      <w:r>
-        <w:rPr>
-          <w:rFonts w:ascii="Georgia" w:hAnsi="Georgia"/>
-          <w:spacing w:val="-1"/>
-          <w:sz w:val="32"/>
-          <w:szCs w:val="32"/>
-        </w:rPr>
-        <w:t>Is flask an MVC model? If yes, justify your answer by showing an example of your application with the help of MVC pattern?</w:t>
-      </w:r>
-    </w:p>
-    <w:p>
-      <w:pPr>
-        <w:pStyle w:val="hv"/>
-        <w:numPr>
-          <w:ilvl w:val="0"/>
-          <w:numId w:val="1"/>
-        </w:numPr>
-        <w:shd w:val="clear" w:color="auto" w:fill="FFFFFF"/>
-        <w:spacing w:before="252" w:beforeAutospacing="0" w:after="0" w:afterAutospacing="0" w:line="480" w:lineRule="atLeast"/>
-        <w:ind w:left="450"/>
-        <w:rPr>
-          <w:rFonts w:ascii="Georgia" w:hAnsi="Georgia"/>
-          <w:spacing w:val="-1"/>
-          <w:sz w:val="32"/>
-          <w:szCs w:val="32"/>
-        </w:rPr>
-      </w:pPr>
-      <w:r>
-        <w:rPr>
-          <w:rFonts w:ascii="Georgia" w:hAnsi="Georgia"/>
-          <w:spacing w:val="-1"/>
-          <w:sz w:val="32"/>
-          <w:szCs w:val="32"/>
-        </w:rPr>
-        <w:t>What are the database connections in Python Flask, explain?</w:t>
-      </w:r>
-    </w:p>
-    <w:p>
-      <w:pPr>
-        <w:pStyle w:val="hv"/>
-        <w:numPr>
-          <w:ilvl w:val="0"/>
-          <w:numId w:val="1"/>
-        </w:numPr>
-        <w:shd w:val="clear" w:color="auto" w:fill="FFFFFF"/>
-        <w:spacing w:before="252" w:beforeAutospacing="0" w:after="0" w:afterAutospacing="0" w:line="480" w:lineRule="atLeast"/>
-        <w:ind w:left="450"/>
-        <w:rPr>
-          <w:rFonts w:ascii="Georgia" w:hAnsi="Georgia"/>
-          <w:spacing w:val="-1"/>
-          <w:sz w:val="32"/>
-          <w:szCs w:val="32"/>
-        </w:rPr>
-      </w:pPr>
-      <w:r>
-        <w:rPr>
-          <w:rFonts w:ascii="Georgia" w:hAnsi="Georgia"/>
-          <w:spacing w:val="-1"/>
-          <w:sz w:val="32"/>
-          <w:szCs w:val="32"/>
-        </w:rPr>
-        <w:t xml:space="preserve">Explain the procedure to minimize or lower the outage of </w:t>
-      </w:r>
-      <w:proofErr w:type="spellStart"/>
-      <w:r>
-        <w:rPr>
-          <w:rFonts w:ascii="Georgia" w:hAnsi="Georgia"/>
-          <w:spacing w:val="-1"/>
-          <w:sz w:val="32"/>
-          <w:szCs w:val="32"/>
-        </w:rPr>
-        <w:t>Memchached</w:t>
-      </w:r>
-      <w:proofErr w:type="spellEnd"/>
-      <w:r>
-        <w:rPr>
-          <w:rFonts w:ascii="Georgia" w:hAnsi="Georgia"/>
-          <w:spacing w:val="-1"/>
-          <w:sz w:val="32"/>
-          <w:szCs w:val="32"/>
-        </w:rPr>
-        <w:t xml:space="preserve"> server in Python development?</w:t>
-      </w:r>
-    </w:p>
-    <w:p>
-      <w:pPr>
-        <w:pStyle w:val="hv"/>
-        <w:numPr>
-          <w:ilvl w:val="0"/>
-          <w:numId w:val="1"/>
-        </w:numPr>
-        <w:shd w:val="clear" w:color="auto" w:fill="FFFFFF"/>
-        <w:spacing w:before="252" w:beforeAutospacing="0" w:after="0" w:afterAutospacing="0" w:line="480" w:lineRule="atLeast"/>
-        <w:ind w:left="450"/>
-        <w:rPr>
-          <w:rFonts w:ascii="Georgia" w:hAnsi="Georgia"/>
-          <w:spacing w:val="-1"/>
-          <w:sz w:val="32"/>
-          <w:szCs w:val="32"/>
-        </w:rPr>
-      </w:pPr>
-      <w:r>
-        <w:rPr>
-          <w:rFonts w:ascii="Georgia" w:hAnsi="Georgia"/>
-          <w:spacing w:val="-1"/>
-          <w:sz w:val="32"/>
-          <w:szCs w:val="32"/>
-        </w:rPr>
-        <w:t>What is Dogpile effect?</w:t>
-      </w:r>
-    </w:p>
-    <w:p>
-      <w:pPr>
-        <w:pStyle w:val="hv"/>
-        <w:numPr>
-          <w:ilvl w:val="0"/>
-          <w:numId w:val="1"/>
-        </w:numPr>
-        <w:shd w:val="clear" w:color="auto" w:fill="FFFFFF"/>
-        <w:spacing w:before="252" w:beforeAutospacing="0" w:after="0" w:afterAutospacing="0" w:line="480" w:lineRule="atLeast"/>
-        <w:ind w:left="450"/>
-        <w:rPr>
-          <w:rFonts w:ascii="Georgia" w:hAnsi="Georgia"/>
-          <w:spacing w:val="-1"/>
-          <w:sz w:val="32"/>
-          <w:szCs w:val="32"/>
-        </w:rPr>
-      </w:pPr>
-      <w:r>
-        <w:rPr>
-          <w:rFonts w:ascii="Georgia" w:hAnsi="Georgia"/>
-          <w:spacing w:val="-1"/>
-          <w:sz w:val="32"/>
-          <w:szCs w:val="32"/>
-        </w:rPr>
-        <w:t>What are the OOPS concepts in Python?</w:t>
-      </w:r>
-    </w:p>
-    <w:p>
-      <w:pPr>
-        <w:pStyle w:val="hv"/>
-        <w:numPr>
-          <w:ilvl w:val="0"/>
-          <w:numId w:val="1"/>
-        </w:numPr>
-        <w:shd w:val="clear" w:color="auto" w:fill="FFFFFF"/>
-        <w:spacing w:before="252" w:beforeAutospacing="0" w:after="0" w:afterAutospacing="0" w:line="480" w:lineRule="atLeast"/>
-        <w:ind w:left="450"/>
-        <w:rPr>
-          <w:rFonts w:ascii="Georgia" w:hAnsi="Georgia"/>
-          <w:spacing w:val="-1"/>
-          <w:sz w:val="32"/>
-          <w:szCs w:val="32"/>
-        </w:rPr>
-      </w:pPr>
-      <w:r>
-        <w:rPr>
-          <w:rFonts w:ascii="Georgia" w:hAnsi="Georgia"/>
-          <w:spacing w:val="-1"/>
-          <w:sz w:val="32"/>
-          <w:szCs w:val="32"/>
-        </w:rPr>
-        <w:t>Define object in Python?</w:t>
-      </w:r>
-    </w:p>
-    <w:p>
-      <w:pPr>
-        <w:pStyle w:val="hv"/>
-        <w:numPr>
-          <w:ilvl w:val="0"/>
-          <w:numId w:val="1"/>
-        </w:numPr>
-        <w:shd w:val="clear" w:color="auto" w:fill="FFFFFF"/>
-        <w:spacing w:before="252" w:beforeAutospacing="0" w:after="0" w:afterAutospacing="0" w:line="480" w:lineRule="atLeast"/>
-        <w:ind w:left="450"/>
-        <w:rPr>
-          <w:rFonts w:ascii="Georgia" w:hAnsi="Georgia"/>
-          <w:spacing w:val="-1"/>
-          <w:sz w:val="32"/>
-          <w:szCs w:val="32"/>
-        </w:rPr>
-      </w:pPr>
-      <w:r>
-        <w:rPr>
-          <w:rFonts w:ascii="Georgia" w:hAnsi="Georgia"/>
-          <w:spacing w:val="-1"/>
-          <w:sz w:val="32"/>
-          <w:szCs w:val="32"/>
-        </w:rPr>
-        <w:t>What is a class in Python?</w:t>
-      </w:r>
-    </w:p>
-    <w:p>
-      <w:pPr>
-        <w:pStyle w:val="hv"/>
-        <w:numPr>
-          <w:ilvl w:val="0"/>
-          <w:numId w:val="1"/>
-        </w:numPr>
-        <w:shd w:val="clear" w:color="auto" w:fill="FFFFFF"/>
-        <w:spacing w:before="252" w:beforeAutospacing="0" w:after="0" w:afterAutospacing="0" w:line="480" w:lineRule="atLeast"/>
-        <w:ind w:left="450"/>
-        <w:rPr>
-          <w:rFonts w:ascii="Georgia" w:hAnsi="Georgia"/>
-          <w:spacing w:val="-1"/>
-          <w:sz w:val="32"/>
-          <w:szCs w:val="32"/>
-        </w:rPr>
-      </w:pPr>
-      <w:r>
-        <w:rPr>
-          <w:rFonts w:ascii="Georgia" w:hAnsi="Georgia"/>
-          <w:spacing w:val="-1"/>
-          <w:sz w:val="32"/>
-          <w:szCs w:val="32"/>
-        </w:rPr>
-        <w:t>How to create a class in Python?</w:t>
-      </w:r>
-    </w:p>
-    <w:p>
-      <w:pPr>
-        <w:pStyle w:val="hv"/>
-        <w:numPr>
-          <w:ilvl w:val="0"/>
-          <w:numId w:val="1"/>
-        </w:numPr>
-        <w:shd w:val="clear" w:color="auto" w:fill="FFFFFF"/>
-        <w:spacing w:before="252" w:beforeAutospacing="0" w:after="0" w:afterAutospacing="0" w:line="480" w:lineRule="atLeast"/>
-        <w:ind w:left="450"/>
-        <w:rPr>
-          <w:rFonts w:ascii="Georgia" w:hAnsi="Georgia"/>
-          <w:spacing w:val="-1"/>
-          <w:sz w:val="32"/>
-          <w:szCs w:val="32"/>
-        </w:rPr>
-      </w:pPr>
-      <w:r>
-        <w:rPr>
-          <w:rFonts w:ascii="Georgia" w:hAnsi="Georgia"/>
-          <w:spacing w:val="-1"/>
-          <w:sz w:val="32"/>
-          <w:szCs w:val="32"/>
-        </w:rPr>
-        <w:t>What is the syntax for creating an instance of a class in Python?</w:t>
-      </w:r>
-    </w:p>
-    <w:p>
-      <w:pPr>
-        <w:pStyle w:val="hv"/>
-        <w:numPr>
-          <w:ilvl w:val="0"/>
-          <w:numId w:val="1"/>
-        </w:numPr>
-        <w:shd w:val="clear" w:color="auto" w:fill="FFFFFF"/>
-        <w:spacing w:before="252" w:beforeAutospacing="0" w:after="0" w:afterAutospacing="0" w:line="480" w:lineRule="atLeast"/>
-        <w:ind w:left="450"/>
-        <w:rPr>
-          <w:rFonts w:ascii="Georgia" w:hAnsi="Georgia"/>
-          <w:spacing w:val="-1"/>
-          <w:sz w:val="32"/>
-          <w:szCs w:val="32"/>
-        </w:rPr>
-      </w:pPr>
-      <w:r>
-        <w:rPr>
-          <w:rFonts w:ascii="Georgia" w:hAnsi="Georgia"/>
-          <w:spacing w:val="-1"/>
-          <w:sz w:val="32"/>
-          <w:szCs w:val="32"/>
-        </w:rPr>
-        <w:t>Define what is “Method” in Python programming?</w:t>
-      </w:r>
-    </w:p>
-    <w:p>
-      <w:pPr>
-        <w:pStyle w:val="hv"/>
-        <w:numPr>
-          <w:ilvl w:val="0"/>
-          <w:numId w:val="1"/>
-        </w:numPr>
-        <w:shd w:val="clear" w:color="auto" w:fill="FFFFFF"/>
-        <w:spacing w:before="252" w:beforeAutospacing="0" w:after="0" w:afterAutospacing="0" w:line="480" w:lineRule="atLeast"/>
-        <w:ind w:left="450"/>
-        <w:rPr>
-          <w:rFonts w:ascii="Georgia" w:hAnsi="Georgia"/>
-          <w:spacing w:val="-1"/>
-          <w:sz w:val="32"/>
-          <w:szCs w:val="32"/>
-        </w:rPr>
-      </w:pPr>
-      <w:r>
-        <w:rPr>
-          <w:rFonts w:ascii="Georgia" w:hAnsi="Georgia"/>
-          <w:spacing w:val="-1"/>
-          <w:sz w:val="32"/>
-          <w:szCs w:val="32"/>
-        </w:rPr>
-        <w:t>Does multiple inheritance is supported in Python?</w:t>
-      </w:r>
-    </w:p>
-    <w:p>
-      <w:pPr>
-        <w:pStyle w:val="hv"/>
-        <w:shd w:val="clear" w:color="auto" w:fill="FFFFFF"/>
-        <w:spacing w:before="252" w:beforeAutospacing="0" w:after="0" w:afterAutospacing="0" w:line="480" w:lineRule="atLeast"/>
-        <w:ind w:left="450"/>
-        <w:rPr>
-          <w:rFonts w:ascii="Georgia" w:hAnsi="Georgia"/>
-          <w:spacing w:val="-1"/>
-          <w:sz w:val="32"/>
-          <w:szCs w:val="32"/>
-        </w:rPr>
-      </w:pPr>
-      <w:r>
-        <w:rPr>
-          <w:rFonts w:ascii="Georgia" w:hAnsi="Georgia"/>
-          <w:spacing w:val="-1"/>
-          <w:sz w:val="32"/>
-          <w:szCs w:val="32"/>
-        </w:rPr>
-        <w:lastRenderedPageBreak/>
-        <w:t xml:space="preserve">Answer: </w:t>
-      </w:r>
-      <w:proofErr w:type="gramStart"/>
-      <w:r>
-        <w:rPr>
-          <w:rFonts w:ascii="Georgia" w:hAnsi="Georgia"/>
-          <w:spacing w:val="-1"/>
-          <w:sz w:val="32"/>
-          <w:szCs w:val="32"/>
-        </w:rPr>
-        <w:t>Yes it is</w:t>
-      </w:r>
-      <w:proofErr w:type="gramEnd"/>
-      <w:r>
-        <w:rPr>
-          <w:rFonts w:ascii="Georgia" w:hAnsi="Georgia"/>
-          <w:spacing w:val="-1"/>
-          <w:sz w:val="32"/>
-          <w:szCs w:val="32"/>
-        </w:rPr>
-        <w:t xml:space="preserve"> but we should be careful on how we use it.</w:t>
-      </w:r>
-    </w:p>
-    <w:p>
-      <w:pPr>
-        <w:pStyle w:val="hv"/>
-        <w:numPr>
-          <w:ilvl w:val="0"/>
-          <w:numId w:val="1"/>
-        </w:numPr>
-        <w:shd w:val="clear" w:color="auto" w:fill="FFFFFF"/>
-        <w:spacing w:before="252" w:beforeAutospacing="0" w:after="0" w:afterAutospacing="0" w:line="480" w:lineRule="atLeast"/>
-        <w:ind w:left="450"/>
-        <w:rPr>
-          <w:rFonts w:ascii="Georgia" w:hAnsi="Georgia"/>
-          <w:spacing w:val="-1"/>
-          <w:sz w:val="32"/>
-          <w:szCs w:val="32"/>
-        </w:rPr>
-      </w:pPr>
-      <w:r>
-        <w:rPr>
-          <w:rFonts w:ascii="Georgia" w:hAnsi="Georgia"/>
-          <w:spacing w:val="-1"/>
-          <w:sz w:val="32"/>
-          <w:szCs w:val="32"/>
-        </w:rPr>
-        <w:t>What is data abstraction in Python?</w:t>
-      </w:r>
-    </w:p>
-    <w:p>
-      <w:pPr>
-        <w:pStyle w:val="hv"/>
-        <w:numPr>
-          <w:ilvl w:val="0"/>
-          <w:numId w:val="1"/>
-        </w:numPr>
-        <w:shd w:val="clear" w:color="auto" w:fill="FFFFFF"/>
-        <w:spacing w:before="252" w:beforeAutospacing="0" w:after="0" w:afterAutospacing="0" w:line="480" w:lineRule="atLeast"/>
-        <w:ind w:left="450"/>
-        <w:rPr>
-          <w:rFonts w:ascii="Georgia" w:hAnsi="Georgia"/>
-          <w:spacing w:val="-1"/>
-          <w:sz w:val="32"/>
-          <w:szCs w:val="32"/>
-        </w:rPr>
-      </w:pPr>
-      <w:r>
-        <w:rPr>
-          <w:rFonts w:ascii="Georgia" w:hAnsi="Georgia"/>
-          <w:spacing w:val="-1"/>
-          <w:sz w:val="32"/>
-          <w:szCs w:val="32"/>
-        </w:rPr>
-        <w:t>Define encapsulation in Python?</w:t>
-      </w:r>
-    </w:p>
-    <w:p>
-      <w:pPr>
-        <w:pStyle w:val="hv"/>
-        <w:numPr>
-          <w:ilvl w:val="0"/>
-          <w:numId w:val="1"/>
-        </w:numPr>
-        <w:shd w:val="clear" w:color="auto" w:fill="FFFFFF"/>
-        <w:spacing w:before="252" w:beforeAutospacing="0" w:after="0" w:afterAutospacing="0" w:line="480" w:lineRule="atLeast"/>
-        <w:ind w:left="450"/>
-        <w:rPr>
-          <w:rFonts w:ascii="Georgia" w:hAnsi="Georgia"/>
-          <w:spacing w:val="-1"/>
-          <w:sz w:val="32"/>
-          <w:szCs w:val="32"/>
-        </w:rPr>
-      </w:pPr>
-      <w:r>
-        <w:rPr>
-          <w:rFonts w:ascii="Georgia" w:hAnsi="Georgia"/>
-          <w:spacing w:val="-1"/>
-          <w:sz w:val="32"/>
-          <w:szCs w:val="32"/>
-        </w:rPr>
-        <w:t>What is polymorphism in Python?</w:t>
-      </w:r>
-    </w:p>
-    <w:p>
-      <w:pPr>
-        <w:pStyle w:val="hv"/>
-        <w:numPr>
-          <w:ilvl w:val="0"/>
-          <w:numId w:val="1"/>
-        </w:numPr>
-        <w:shd w:val="clear" w:color="auto" w:fill="FFFFFF"/>
-        <w:spacing w:before="252" w:beforeAutospacing="0" w:after="0" w:afterAutospacing="0" w:line="480" w:lineRule="atLeast"/>
-        <w:ind w:left="450"/>
-        <w:rPr>
-          <w:rFonts w:ascii="Georgia" w:hAnsi="Georgia"/>
-          <w:spacing w:val="-1"/>
-          <w:sz w:val="32"/>
-          <w:szCs w:val="32"/>
-        </w:rPr>
-      </w:pPr>
-      <w:r>
-        <w:rPr>
-          <w:rFonts w:ascii="Georgia" w:hAnsi="Georgia"/>
-          <w:spacing w:val="-1"/>
-          <w:sz w:val="32"/>
-          <w:szCs w:val="32"/>
-        </w:rPr>
-        <w:t>Does Python make use of access specifiers?</w:t>
-      </w:r>
-    </w:p>
-    <w:p>
-      <w:pPr>
-        <w:pStyle w:val="hv"/>
-        <w:numPr>
-          <w:ilvl w:val="0"/>
-          <w:numId w:val="1"/>
-        </w:numPr>
-        <w:shd w:val="clear" w:color="auto" w:fill="FFFFFF"/>
-        <w:spacing w:before="252" w:beforeAutospacing="0" w:after="0" w:afterAutospacing="0" w:line="480" w:lineRule="atLeast"/>
-        <w:ind w:left="450"/>
-        <w:rPr>
-          <w:rFonts w:ascii="Georgia" w:hAnsi="Georgia"/>
-          <w:spacing w:val="-1"/>
-          <w:sz w:val="32"/>
-          <w:szCs w:val="32"/>
-        </w:rPr>
-      </w:pPr>
-      <w:r>
-        <w:rPr>
-          <w:rFonts w:ascii="Georgia" w:hAnsi="Georgia"/>
-          <w:spacing w:val="-1"/>
-          <w:sz w:val="32"/>
-          <w:szCs w:val="32"/>
-        </w:rPr>
-        <w:t>How can we create an empty class in Python?</w:t>
-      </w:r>
-    </w:p>
-    <w:p>
-      <w:pPr>
-        <w:pStyle w:val="hv"/>
-        <w:shd w:val="clear" w:color="auto" w:fill="FFFFFF"/>
-        <w:spacing w:before="252" w:beforeAutospacing="0" w:after="0" w:afterAutospacing="0" w:line="480" w:lineRule="atLeast"/>
-        <w:ind w:left="450"/>
-        <w:rPr>
-          <w:rFonts w:ascii="Georgia" w:hAnsi="Georgia"/>
-          <w:spacing w:val="-1"/>
-          <w:sz w:val="32"/>
-          <w:szCs w:val="32"/>
-        </w:rPr>
-      </w:pPr>
-      <w:r>
-        <w:rPr>
-          <w:rFonts w:ascii="Georgia" w:hAnsi="Georgia"/>
-          <w:spacing w:val="-1"/>
-          <w:sz w:val="32"/>
-          <w:szCs w:val="32"/>
-        </w:rPr>
-        <w:t xml:space="preserve">Answer: by </w:t>
-      </w:r>
-      <w:r>
-        <w:rPr>
-          <w:rFonts w:ascii="Georgia" w:hAnsi="Georgia"/>
-          <w:spacing w:val="-1"/>
-          <w:sz w:val="32"/>
-          <w:szCs w:val="32"/>
-        </w:rPr>
-        <w:t xml:space="preserve">typing ‘pass’. We are not </w:t>
-      </w:r>
-      <w:r>
-        <w:rPr>
-          <w:rFonts w:ascii="Georgia" w:hAnsi="Georgia"/>
-          <w:spacing w:val="-1"/>
-          <w:sz w:val="32"/>
-          <w:szCs w:val="32"/>
-        </w:rPr>
-        <w:t>allowed</w:t>
-      </w:r>
-      <w:r>
-        <w:rPr>
-          <w:rFonts w:ascii="Georgia" w:hAnsi="Georgia"/>
-          <w:spacing w:val="-1"/>
-          <w:sz w:val="32"/>
-          <w:szCs w:val="32"/>
-        </w:rPr>
-        <w:t xml:space="preserve"> to leave classes blank but with ‘pass’ the code reader will go pass this.</w:t>
-      </w:r>
-    </w:p>
-    <w:p>
-      <w:pPr>
-        <w:pStyle w:val="hv"/>
-        <w:numPr>
-          <w:ilvl w:val="0"/>
-          <w:numId w:val="1"/>
-        </w:numPr>
-        <w:shd w:val="clear" w:color="auto" w:fill="FFFFFF"/>
-        <w:spacing w:before="252" w:beforeAutospacing="0" w:after="0" w:afterAutospacing="0" w:line="480" w:lineRule="atLeast"/>
-        <w:ind w:left="450"/>
-        <w:rPr>
-          <w:rFonts w:ascii="Georgia" w:hAnsi="Georgia"/>
-          <w:spacing w:val="-1"/>
-          <w:sz w:val="32"/>
-          <w:szCs w:val="32"/>
-        </w:rPr>
-      </w:pPr>
-      <w:r>
-        <w:rPr>
-          <w:rFonts w:ascii="Georgia" w:hAnsi="Georgia"/>
-          <w:spacing w:val="-1"/>
-          <w:sz w:val="32"/>
-          <w:szCs w:val="32"/>
-        </w:rPr>
-        <w:t>Define Constructor in Python?</w:t>
-      </w:r>
-    </w:p>
-    <w:p>
-      <w:pPr>
-        <w:pStyle w:val="hv"/>
-        <w:numPr>
-          <w:ilvl w:val="0"/>
-          <w:numId w:val="1"/>
-        </w:numPr>
-        <w:shd w:val="clear" w:color="auto" w:fill="FFFFFF"/>
-        <w:spacing w:before="252" w:beforeAutospacing="0" w:after="0" w:afterAutospacing="0" w:line="480" w:lineRule="atLeast"/>
-        <w:ind w:left="450"/>
-        <w:rPr>
-          <w:rFonts w:ascii="Georgia" w:hAnsi="Georgia"/>
-          <w:spacing w:val="-1"/>
-          <w:sz w:val="32"/>
-          <w:szCs w:val="32"/>
-        </w:rPr>
-      </w:pPr>
-      <w:r>
-        <w:rPr>
-          <w:rFonts w:ascii="Georgia" w:hAnsi="Georgia"/>
-          <w:spacing w:val="-1"/>
-          <w:sz w:val="32"/>
-          <w:szCs w:val="32"/>
-        </w:rPr>
-        <w:t>How can we create a constructor in Python programming?</w:t>
-      </w:r>
-    </w:p>
-    <w:p>
-      <w:pPr>
-        <w:pStyle w:val="hv"/>
-        <w:numPr>
-          <w:ilvl w:val="0"/>
-          <w:numId w:val="1"/>
-        </w:numPr>
-        <w:shd w:val="clear" w:color="auto" w:fill="FFFFFF"/>
-        <w:spacing w:before="252" w:beforeAutospacing="0" w:after="0" w:afterAutospacing="0" w:line="480" w:lineRule="atLeast"/>
-        <w:ind w:left="450"/>
-        <w:rPr>
-          <w:rFonts w:ascii="Georgia" w:hAnsi="Georgia"/>
-          <w:spacing w:val="-1"/>
-          <w:sz w:val="32"/>
-          <w:szCs w:val="32"/>
-        </w:rPr>
-      </w:pPr>
-      <w:r>
-        <w:rPr>
-          <w:rFonts w:ascii="Georgia" w:hAnsi="Georgia"/>
-          <w:spacing w:val="-1"/>
-          <w:sz w:val="32"/>
-          <w:szCs w:val="32"/>
-        </w:rPr>
-        <w:t>Define Inheritance in Python?</w:t>
-      </w:r>
-    </w:p>
-    <w:p>
-      <w:pPr>
-        <w:pStyle w:val="hv"/>
-        <w:shd w:val="clear" w:color="auto" w:fill="FFFFFF"/>
-        <w:spacing w:before="252" w:beforeAutospacing="0" w:after="0" w:afterAutospacing="0" w:line="480" w:lineRule="atLeast"/>
-        <w:ind w:left="450"/>
-        <w:rPr>
-          <w:rFonts w:ascii="Georgia" w:hAnsi="Georgia"/>
-          <w:spacing w:val="-1"/>
-          <w:sz w:val="32"/>
-          <w:szCs w:val="32"/>
-        </w:rPr>
-      </w:pPr>
-      <w:r>
-        <w:rPr>
-          <w:rFonts w:ascii="Georgia" w:hAnsi="Georgia"/>
-          <w:spacing w:val="-1"/>
-          <w:sz w:val="32"/>
-          <w:szCs w:val="32"/>
-        </w:rPr>
-        <w:t>Answer: For classes this is where a child class can directly use a function that is declared in a parent class without it being declared inside of it. Example parent class Mammal() can walk. By giving the class Dog(Mammal) the instance of mammal now the dog knows how to walk.</w:t>
+        <w:t>By giving the class Dog(Mammal) the instance of mammal now the dog knows how to walk.</w:t>
       </w:r>
     </w:p>
     <w:p>

</xml_diff>

<commit_message>
added the exercise folder to show off the interview questions
</commit_message>
<xml_diff>
--- a/Python Questions.docx
+++ b/Python Questions.docx
@@ -3434,6 +3434,1569 @@
     </w:p>
     <w:p>
       <w:pPr>
+        <w:shd w:val="clear" w:color="auto" w:fill="2D2D3F"/>
+        <w:spacing w:line="270" w:lineRule="atLeast"/>
+        <w:rPr>
+          <w:rFonts w:ascii="Menlo" w:eastAsia="Times New Roman" w:hAnsi="Menlo" w:cs="Menlo"/>
+          <w:color w:val="65A1A8"/>
+          <w:sz w:val="18"/>
+          <w:szCs w:val="18"/>
+        </w:rPr>
+      </w:pPr>
+      <w:r>
+        <w:rPr>
+          <w:rFonts w:ascii="Georgia" w:hAnsi="Georgia"/>
+          <w:spacing w:val="-1"/>
+          <w:sz w:val="32"/>
+          <w:szCs w:val="32"/>
+        </w:rPr>
+        <w:t xml:space="preserve">Answer: </w:t>
+      </w:r>
+      <w:r>
+        <w:rPr>
+          <w:rFonts w:ascii="Menlo" w:eastAsia="Times New Roman" w:hAnsi="Menlo" w:cs="Menlo"/>
+          <w:i/>
+          <w:iCs/>
+          <w:color w:val="9F9FA6"/>
+          <w:sz w:val="18"/>
+          <w:szCs w:val="18"/>
+        </w:rPr>
+        <w:t># Let's write a program that will count the amount of capital letters in a file</w:t>
+      </w:r>
+    </w:p>
+    <w:p>
+      <w:pPr>
+        <w:shd w:val="clear" w:color="auto" w:fill="2D2D3F"/>
+        <w:spacing w:line="270" w:lineRule="atLeast"/>
+        <w:rPr>
+          <w:rFonts w:ascii="Menlo" w:eastAsia="Times New Roman" w:hAnsi="Menlo" w:cs="Menlo"/>
+          <w:color w:val="65A1A8"/>
+          <w:sz w:val="18"/>
+          <w:szCs w:val="18"/>
+        </w:rPr>
+      </w:pPr>
+      <w:r>
+        <w:rPr>
+          <w:rFonts w:ascii="Menlo" w:eastAsia="Times New Roman" w:hAnsi="Menlo" w:cs="Menlo"/>
+          <w:color w:val="65A1A8"/>
+          <w:sz w:val="18"/>
+          <w:szCs w:val="18"/>
+        </w:rPr>
+        <w:t>import random</w:t>
+      </w:r>
+    </w:p>
+    <w:p>
+      <w:pPr>
+        <w:shd w:val="clear" w:color="auto" w:fill="2D2D3F"/>
+        <w:spacing w:line="270" w:lineRule="atLeast"/>
+        <w:rPr>
+          <w:rFonts w:ascii="Menlo" w:eastAsia="Times New Roman" w:hAnsi="Menlo" w:cs="Menlo"/>
+          <w:color w:val="65A1A8"/>
+          <w:sz w:val="18"/>
+          <w:szCs w:val="18"/>
+        </w:rPr>
+      </w:pPr>
+      <w:r>
+        <w:rPr>
+          <w:rFonts w:ascii="Menlo" w:eastAsia="Times New Roman" w:hAnsi="Menlo" w:cs="Menlo"/>
+          <w:color w:val="65A1A8"/>
+          <w:sz w:val="18"/>
+          <w:szCs w:val="18"/>
+        </w:rPr>
+        <w:t>import string</w:t>
+      </w:r>
+    </w:p>
+    <w:p>
+      <w:pPr>
+        <w:shd w:val="clear" w:color="auto" w:fill="2D2D3F"/>
+        <w:spacing w:line="270" w:lineRule="atLeast"/>
+        <w:rPr>
+          <w:rFonts w:ascii="Menlo" w:eastAsia="Times New Roman" w:hAnsi="Menlo" w:cs="Menlo"/>
+          <w:color w:val="65A1A8"/>
+          <w:sz w:val="18"/>
+          <w:szCs w:val="18"/>
+        </w:rPr>
+      </w:pPr>
+    </w:p>
+    <w:p>
+      <w:pPr>
+        <w:shd w:val="clear" w:color="auto" w:fill="2D2D3F"/>
+        <w:spacing w:line="270" w:lineRule="atLeast"/>
+        <w:rPr>
+          <w:rFonts w:ascii="Menlo" w:eastAsia="Times New Roman" w:hAnsi="Menlo" w:cs="Menlo"/>
+          <w:color w:val="65A1A8"/>
+          <w:sz w:val="18"/>
+          <w:szCs w:val="18"/>
+        </w:rPr>
+      </w:pPr>
+      <w:r>
+        <w:rPr>
+          <w:rFonts w:ascii="Menlo" w:eastAsia="Times New Roman" w:hAnsi="Menlo" w:cs="Menlo"/>
+          <w:color w:val="65A1A8"/>
+          <w:sz w:val="18"/>
+          <w:szCs w:val="18"/>
+        </w:rPr>
+        <w:t xml:space="preserve">file </w:t>
+      </w:r>
+      <w:r>
+        <w:rPr>
+          <w:rFonts w:ascii="Menlo" w:eastAsia="Times New Roman" w:hAnsi="Menlo" w:cs="Menlo"/>
+          <w:color w:val="EA7F6A"/>
+          <w:sz w:val="18"/>
+          <w:szCs w:val="18"/>
+        </w:rPr>
+        <w:t>=</w:t>
+      </w:r>
+      <w:r>
+        <w:rPr>
+          <w:rFonts w:ascii="Menlo" w:eastAsia="Times New Roman" w:hAnsi="Menlo" w:cs="Menlo"/>
+          <w:color w:val="65A1A8"/>
+          <w:sz w:val="18"/>
+          <w:szCs w:val="18"/>
+        </w:rPr>
+        <w:t xml:space="preserve"> </w:t>
+      </w:r>
+      <w:r>
+        <w:rPr>
+          <w:rFonts w:ascii="Menlo" w:eastAsia="Times New Roman" w:hAnsi="Menlo" w:cs="Menlo"/>
+          <w:color w:val="92D6F4"/>
+          <w:sz w:val="18"/>
+          <w:szCs w:val="18"/>
+        </w:rPr>
+        <w:t>open</w:t>
+      </w:r>
+      <w:r>
+        <w:rPr>
+          <w:rFonts w:ascii="Menlo" w:eastAsia="Times New Roman" w:hAnsi="Menlo" w:cs="Menlo"/>
+          <w:color w:val="65A1A8"/>
+          <w:sz w:val="18"/>
+          <w:szCs w:val="18"/>
+        </w:rPr>
+        <w:t>(</w:t>
+      </w:r>
+      <w:r>
+        <w:rPr>
+          <w:rFonts w:ascii="Menlo" w:eastAsia="Times New Roman" w:hAnsi="Menlo" w:cs="Menlo"/>
+          <w:color w:val="94C979"/>
+          <w:sz w:val="18"/>
+          <w:szCs w:val="18"/>
+        </w:rPr>
+        <w:t>'sample.txt'</w:t>
+      </w:r>
+      <w:r>
+        <w:rPr>
+          <w:rFonts w:ascii="Menlo" w:eastAsia="Times New Roman" w:hAnsi="Menlo" w:cs="Menlo"/>
+          <w:color w:val="65A1A8"/>
+          <w:sz w:val="18"/>
+          <w:szCs w:val="18"/>
+        </w:rPr>
+        <w:t>)</w:t>
+      </w:r>
+    </w:p>
+    <w:p>
+      <w:pPr>
+        <w:shd w:val="clear" w:color="auto" w:fill="2D2D3F"/>
+        <w:spacing w:line="270" w:lineRule="atLeast"/>
+        <w:rPr>
+          <w:rFonts w:ascii="Menlo" w:eastAsia="Times New Roman" w:hAnsi="Menlo" w:cs="Menlo"/>
+          <w:color w:val="65A1A8"/>
+          <w:sz w:val="18"/>
+          <w:szCs w:val="18"/>
+        </w:rPr>
+      </w:pPr>
+      <w:r>
+        <w:rPr>
+          <w:rFonts w:ascii="Menlo" w:eastAsia="Times New Roman" w:hAnsi="Menlo" w:cs="Menlo"/>
+          <w:color w:val="65A1A8"/>
+          <w:sz w:val="18"/>
+          <w:szCs w:val="18"/>
+        </w:rPr>
+        <w:t xml:space="preserve">data </w:t>
+      </w:r>
+      <w:r>
+        <w:rPr>
+          <w:rFonts w:ascii="Menlo" w:eastAsia="Times New Roman" w:hAnsi="Menlo" w:cs="Menlo"/>
+          <w:color w:val="EA7F6A"/>
+          <w:sz w:val="18"/>
+          <w:szCs w:val="18"/>
+        </w:rPr>
+        <w:t>=</w:t>
+      </w:r>
+      <w:r>
+        <w:rPr>
+          <w:rFonts w:ascii="Menlo" w:eastAsia="Times New Roman" w:hAnsi="Menlo" w:cs="Menlo"/>
+          <w:color w:val="65A1A8"/>
+          <w:sz w:val="18"/>
+          <w:szCs w:val="18"/>
+        </w:rPr>
+        <w:t xml:space="preserve"> </w:t>
+      </w:r>
+      <w:proofErr w:type="spellStart"/>
+      <w:proofErr w:type="gramStart"/>
+      <w:r>
+        <w:rPr>
+          <w:rFonts w:ascii="Menlo" w:eastAsia="Times New Roman" w:hAnsi="Menlo" w:cs="Menlo"/>
+          <w:color w:val="65A1A8"/>
+          <w:sz w:val="18"/>
+          <w:szCs w:val="18"/>
+        </w:rPr>
+        <w:t>file.read</w:t>
+      </w:r>
+      <w:proofErr w:type="spellEnd"/>
+      <w:proofErr w:type="gramEnd"/>
+      <w:r>
+        <w:rPr>
+          <w:rFonts w:ascii="Menlo" w:eastAsia="Times New Roman" w:hAnsi="Menlo" w:cs="Menlo"/>
+          <w:color w:val="65A1A8"/>
+          <w:sz w:val="18"/>
+          <w:szCs w:val="18"/>
+        </w:rPr>
+        <w:t>()</w:t>
+      </w:r>
+    </w:p>
+    <w:p>
+      <w:pPr>
+        <w:shd w:val="clear" w:color="auto" w:fill="2D2D3F"/>
+        <w:spacing w:line="270" w:lineRule="atLeast"/>
+        <w:rPr>
+          <w:rFonts w:ascii="Menlo" w:eastAsia="Times New Roman" w:hAnsi="Menlo" w:cs="Menlo"/>
+          <w:color w:val="65A1A8"/>
+          <w:sz w:val="18"/>
+          <w:szCs w:val="18"/>
+        </w:rPr>
+      </w:pPr>
+      <w:r>
+        <w:rPr>
+          <w:rFonts w:ascii="Menlo" w:eastAsia="Times New Roman" w:hAnsi="Menlo" w:cs="Menlo"/>
+          <w:color w:val="65A1A8"/>
+          <w:sz w:val="18"/>
+          <w:szCs w:val="18"/>
+        </w:rPr>
+        <w:t xml:space="preserve">words </w:t>
+      </w:r>
+      <w:r>
+        <w:rPr>
+          <w:rFonts w:ascii="Menlo" w:eastAsia="Times New Roman" w:hAnsi="Menlo" w:cs="Menlo"/>
+          <w:color w:val="EA7F6A"/>
+          <w:sz w:val="18"/>
+          <w:szCs w:val="18"/>
+        </w:rPr>
+        <w:t>=</w:t>
+      </w:r>
+      <w:r>
+        <w:rPr>
+          <w:rFonts w:ascii="Menlo" w:eastAsia="Times New Roman" w:hAnsi="Menlo" w:cs="Menlo"/>
+          <w:color w:val="65A1A8"/>
+          <w:sz w:val="18"/>
+          <w:szCs w:val="18"/>
+        </w:rPr>
+        <w:t xml:space="preserve"> </w:t>
+      </w:r>
+      <w:proofErr w:type="spellStart"/>
+      <w:proofErr w:type="gramStart"/>
+      <w:r>
+        <w:rPr>
+          <w:rFonts w:ascii="Menlo" w:eastAsia="Times New Roman" w:hAnsi="Menlo" w:cs="Menlo"/>
+          <w:color w:val="65A1A8"/>
+          <w:sz w:val="18"/>
+          <w:szCs w:val="18"/>
+        </w:rPr>
+        <w:t>data.split</w:t>
+      </w:r>
+      <w:proofErr w:type="spellEnd"/>
+      <w:proofErr w:type="gramEnd"/>
+      <w:r>
+        <w:rPr>
+          <w:rFonts w:ascii="Menlo" w:eastAsia="Times New Roman" w:hAnsi="Menlo" w:cs="Menlo"/>
+          <w:color w:val="65A1A8"/>
+          <w:sz w:val="18"/>
+          <w:szCs w:val="18"/>
+        </w:rPr>
+        <w:t>()</w:t>
+      </w:r>
+    </w:p>
+    <w:p>
+      <w:pPr>
+        <w:shd w:val="clear" w:color="auto" w:fill="2D2D3F"/>
+        <w:spacing w:line="270" w:lineRule="atLeast"/>
+        <w:rPr>
+          <w:rFonts w:ascii="Menlo" w:eastAsia="Times New Roman" w:hAnsi="Menlo" w:cs="Menlo"/>
+          <w:color w:val="65A1A8"/>
+          <w:sz w:val="18"/>
+          <w:szCs w:val="18"/>
+        </w:rPr>
+      </w:pPr>
+      <w:r>
+        <w:rPr>
+          <w:rFonts w:ascii="Menlo" w:eastAsia="Times New Roman" w:hAnsi="Menlo" w:cs="Menlo"/>
+          <w:color w:val="65A1A8"/>
+          <w:sz w:val="18"/>
+          <w:szCs w:val="18"/>
+        </w:rPr>
+        <w:t xml:space="preserve">capitals </w:t>
+      </w:r>
+      <w:r>
+        <w:rPr>
+          <w:rFonts w:ascii="Menlo" w:eastAsia="Times New Roman" w:hAnsi="Menlo" w:cs="Menlo"/>
+          <w:color w:val="EA7F6A"/>
+          <w:sz w:val="18"/>
+          <w:szCs w:val="18"/>
+        </w:rPr>
+        <w:t>=</w:t>
+      </w:r>
+      <w:r>
+        <w:rPr>
+          <w:rFonts w:ascii="Menlo" w:eastAsia="Times New Roman" w:hAnsi="Menlo" w:cs="Menlo"/>
+          <w:color w:val="65A1A8"/>
+          <w:sz w:val="18"/>
+          <w:szCs w:val="18"/>
+        </w:rPr>
+        <w:t xml:space="preserve"> </w:t>
+      </w:r>
+      <w:r>
+        <w:rPr>
+          <w:rFonts w:ascii="Menlo" w:eastAsia="Times New Roman" w:hAnsi="Menlo" w:cs="Menlo"/>
+          <w:color w:val="EA7F6A"/>
+          <w:sz w:val="18"/>
+          <w:szCs w:val="18"/>
+        </w:rPr>
+        <w:t>0</w:t>
+      </w:r>
+    </w:p>
+    <w:p>
+      <w:pPr>
+        <w:shd w:val="clear" w:color="auto" w:fill="2D2D3F"/>
+        <w:spacing w:line="270" w:lineRule="atLeast"/>
+        <w:rPr>
+          <w:rFonts w:ascii="Menlo" w:eastAsia="Times New Roman" w:hAnsi="Menlo" w:cs="Menlo"/>
+          <w:color w:val="65A1A8"/>
+          <w:sz w:val="18"/>
+          <w:szCs w:val="18"/>
+        </w:rPr>
+      </w:pPr>
+      <w:r>
+        <w:rPr>
+          <w:rFonts w:ascii="Menlo" w:eastAsia="Times New Roman" w:hAnsi="Menlo" w:cs="Menlo"/>
+          <w:color w:val="65A1A8"/>
+          <w:sz w:val="18"/>
+          <w:szCs w:val="18"/>
+        </w:rPr>
+        <w:t xml:space="preserve">lowers </w:t>
+      </w:r>
+      <w:r>
+        <w:rPr>
+          <w:rFonts w:ascii="Menlo" w:eastAsia="Times New Roman" w:hAnsi="Menlo" w:cs="Menlo"/>
+          <w:color w:val="EA7F6A"/>
+          <w:sz w:val="18"/>
+          <w:szCs w:val="18"/>
+        </w:rPr>
+        <w:t>=</w:t>
+      </w:r>
+      <w:r>
+        <w:rPr>
+          <w:rFonts w:ascii="Menlo" w:eastAsia="Times New Roman" w:hAnsi="Menlo" w:cs="Menlo"/>
+          <w:color w:val="65A1A8"/>
+          <w:sz w:val="18"/>
+          <w:szCs w:val="18"/>
+        </w:rPr>
+        <w:t xml:space="preserve"> </w:t>
+      </w:r>
+      <w:r>
+        <w:rPr>
+          <w:rFonts w:ascii="Menlo" w:eastAsia="Times New Roman" w:hAnsi="Menlo" w:cs="Menlo"/>
+          <w:color w:val="EA7F6A"/>
+          <w:sz w:val="18"/>
+          <w:szCs w:val="18"/>
+        </w:rPr>
+        <w:t>0</w:t>
+      </w:r>
+    </w:p>
+    <w:p>
+      <w:pPr>
+        <w:shd w:val="clear" w:color="auto" w:fill="2D2D3F"/>
+        <w:spacing w:line="270" w:lineRule="atLeast"/>
+        <w:rPr>
+          <w:rFonts w:ascii="Menlo" w:eastAsia="Times New Roman" w:hAnsi="Menlo" w:cs="Menlo"/>
+          <w:color w:val="65A1A8"/>
+          <w:sz w:val="18"/>
+          <w:szCs w:val="18"/>
+        </w:rPr>
+      </w:pPr>
+    </w:p>
+    <w:p>
+      <w:pPr>
+        <w:shd w:val="clear" w:color="auto" w:fill="2D2D3F"/>
+        <w:spacing w:line="270" w:lineRule="atLeast"/>
+        <w:rPr>
+          <w:rFonts w:ascii="Menlo" w:eastAsia="Times New Roman" w:hAnsi="Menlo" w:cs="Menlo"/>
+          <w:color w:val="65A1A8"/>
+          <w:sz w:val="18"/>
+          <w:szCs w:val="18"/>
+        </w:rPr>
+      </w:pPr>
+      <w:r>
+        <w:rPr>
+          <w:rFonts w:ascii="Menlo" w:eastAsia="Times New Roman" w:hAnsi="Menlo" w:cs="Menlo"/>
+          <w:color w:val="65A1A8"/>
+          <w:sz w:val="18"/>
+          <w:szCs w:val="18"/>
+        </w:rPr>
+        <w:t xml:space="preserve">for word </w:t>
+      </w:r>
+      <w:r>
+        <w:rPr>
+          <w:rFonts w:ascii="Menlo" w:eastAsia="Times New Roman" w:hAnsi="Menlo" w:cs="Menlo"/>
+          <w:color w:val="EA7F6A"/>
+          <w:sz w:val="18"/>
+          <w:szCs w:val="18"/>
+        </w:rPr>
+        <w:t>in</w:t>
+      </w:r>
+      <w:r>
+        <w:rPr>
+          <w:rFonts w:ascii="Menlo" w:eastAsia="Times New Roman" w:hAnsi="Menlo" w:cs="Menlo"/>
+          <w:color w:val="65A1A8"/>
+          <w:sz w:val="18"/>
+          <w:szCs w:val="18"/>
+        </w:rPr>
+        <w:t xml:space="preserve"> words:</w:t>
+      </w:r>
+    </w:p>
+    <w:p>
+      <w:pPr>
+        <w:shd w:val="clear" w:color="auto" w:fill="2D2D3F"/>
+        <w:spacing w:line="270" w:lineRule="atLeast"/>
+        <w:rPr>
+          <w:rFonts w:ascii="Menlo" w:eastAsia="Times New Roman" w:hAnsi="Menlo" w:cs="Menlo"/>
+          <w:color w:val="65A1A8"/>
+          <w:sz w:val="18"/>
+          <w:szCs w:val="18"/>
+        </w:rPr>
+      </w:pPr>
+      <w:r>
+        <w:rPr>
+          <w:rFonts w:ascii="Menlo" w:eastAsia="Times New Roman" w:hAnsi="Menlo" w:cs="Menlo"/>
+          <w:color w:val="65A1A8"/>
+          <w:sz w:val="18"/>
+          <w:szCs w:val="18"/>
+        </w:rPr>
+        <w:t xml:space="preserve">    if </w:t>
+      </w:r>
+      <w:proofErr w:type="spellStart"/>
+      <w:proofErr w:type="gramStart"/>
+      <w:r>
+        <w:rPr>
+          <w:rFonts w:ascii="Menlo" w:eastAsia="Times New Roman" w:hAnsi="Menlo" w:cs="Menlo"/>
+          <w:color w:val="65A1A8"/>
+          <w:sz w:val="18"/>
+          <w:szCs w:val="18"/>
+        </w:rPr>
+        <w:t>word.isupper</w:t>
+      </w:r>
+      <w:proofErr w:type="spellEnd"/>
+      <w:proofErr w:type="gramEnd"/>
+      <w:r>
+        <w:rPr>
+          <w:rFonts w:ascii="Menlo" w:eastAsia="Times New Roman" w:hAnsi="Menlo" w:cs="Menlo"/>
+          <w:color w:val="65A1A8"/>
+          <w:sz w:val="18"/>
+          <w:szCs w:val="18"/>
+        </w:rPr>
+        <w:t>():</w:t>
+      </w:r>
+    </w:p>
+    <w:p>
+      <w:pPr>
+        <w:shd w:val="clear" w:color="auto" w:fill="2D2D3F"/>
+        <w:spacing w:line="270" w:lineRule="atLeast"/>
+        <w:rPr>
+          <w:rFonts w:ascii="Menlo" w:eastAsia="Times New Roman" w:hAnsi="Menlo" w:cs="Menlo"/>
+          <w:color w:val="65A1A8"/>
+          <w:sz w:val="18"/>
+          <w:szCs w:val="18"/>
+        </w:rPr>
+      </w:pPr>
+      <w:r>
+        <w:rPr>
+          <w:rFonts w:ascii="Menlo" w:eastAsia="Times New Roman" w:hAnsi="Menlo" w:cs="Menlo"/>
+          <w:color w:val="65A1A8"/>
+          <w:sz w:val="18"/>
+          <w:szCs w:val="18"/>
+        </w:rPr>
+        <w:t xml:space="preserve">        capitals </w:t>
+      </w:r>
+      <w:r>
+        <w:rPr>
+          <w:rFonts w:ascii="Menlo" w:eastAsia="Times New Roman" w:hAnsi="Menlo" w:cs="Menlo"/>
+          <w:color w:val="EA7F6A"/>
+          <w:sz w:val="18"/>
+          <w:szCs w:val="18"/>
+        </w:rPr>
+        <w:t>+=</w:t>
+      </w:r>
+      <w:r>
+        <w:rPr>
+          <w:rFonts w:ascii="Menlo" w:eastAsia="Times New Roman" w:hAnsi="Menlo" w:cs="Menlo"/>
+          <w:color w:val="65A1A8"/>
+          <w:sz w:val="18"/>
+          <w:szCs w:val="18"/>
+        </w:rPr>
+        <w:t xml:space="preserve"> </w:t>
+      </w:r>
+      <w:r>
+        <w:rPr>
+          <w:rFonts w:ascii="Menlo" w:eastAsia="Times New Roman" w:hAnsi="Menlo" w:cs="Menlo"/>
+          <w:color w:val="EA7F6A"/>
+          <w:sz w:val="18"/>
+          <w:szCs w:val="18"/>
+        </w:rPr>
+        <w:t>1</w:t>
+      </w:r>
+    </w:p>
+    <w:p>
+      <w:pPr>
+        <w:shd w:val="clear" w:color="auto" w:fill="2D2D3F"/>
+        <w:spacing w:line="270" w:lineRule="atLeast"/>
+        <w:rPr>
+          <w:rFonts w:ascii="Menlo" w:eastAsia="Times New Roman" w:hAnsi="Menlo" w:cs="Menlo"/>
+          <w:color w:val="65A1A8"/>
+          <w:sz w:val="18"/>
+          <w:szCs w:val="18"/>
+        </w:rPr>
+      </w:pPr>
+      <w:r>
+        <w:rPr>
+          <w:rFonts w:ascii="Menlo" w:eastAsia="Times New Roman" w:hAnsi="Menlo" w:cs="Menlo"/>
+          <w:color w:val="65A1A8"/>
+          <w:sz w:val="18"/>
+          <w:szCs w:val="18"/>
+        </w:rPr>
+        <w:t xml:space="preserve">    else:</w:t>
+      </w:r>
+    </w:p>
+    <w:p>
+      <w:pPr>
+        <w:shd w:val="clear" w:color="auto" w:fill="2D2D3F"/>
+        <w:spacing w:line="270" w:lineRule="atLeast"/>
+        <w:rPr>
+          <w:rFonts w:ascii="Menlo" w:eastAsia="Times New Roman" w:hAnsi="Menlo" w:cs="Menlo"/>
+          <w:color w:val="65A1A8"/>
+          <w:sz w:val="18"/>
+          <w:szCs w:val="18"/>
+        </w:rPr>
+      </w:pPr>
+      <w:r>
+        <w:rPr>
+          <w:rFonts w:ascii="Menlo" w:eastAsia="Times New Roman" w:hAnsi="Menlo" w:cs="Menlo"/>
+          <w:color w:val="65A1A8"/>
+          <w:sz w:val="18"/>
+          <w:szCs w:val="18"/>
+        </w:rPr>
+        <w:t xml:space="preserve">        lowers </w:t>
+      </w:r>
+      <w:r>
+        <w:rPr>
+          <w:rFonts w:ascii="Menlo" w:eastAsia="Times New Roman" w:hAnsi="Menlo" w:cs="Menlo"/>
+          <w:color w:val="EA7F6A"/>
+          <w:sz w:val="18"/>
+          <w:szCs w:val="18"/>
+        </w:rPr>
+        <w:t>+=</w:t>
+      </w:r>
+      <w:r>
+        <w:rPr>
+          <w:rFonts w:ascii="Menlo" w:eastAsia="Times New Roman" w:hAnsi="Menlo" w:cs="Menlo"/>
+          <w:color w:val="65A1A8"/>
+          <w:sz w:val="18"/>
+          <w:szCs w:val="18"/>
+        </w:rPr>
+        <w:t xml:space="preserve"> </w:t>
+      </w:r>
+      <w:r>
+        <w:rPr>
+          <w:rFonts w:ascii="Menlo" w:eastAsia="Times New Roman" w:hAnsi="Menlo" w:cs="Menlo"/>
+          <w:color w:val="EA7F6A"/>
+          <w:sz w:val="18"/>
+          <w:szCs w:val="18"/>
+        </w:rPr>
+        <w:t>1</w:t>
+      </w:r>
+    </w:p>
+    <w:p>
+      <w:pPr>
+        <w:shd w:val="clear" w:color="auto" w:fill="2D2D3F"/>
+        <w:spacing w:line="270" w:lineRule="atLeast"/>
+        <w:rPr>
+          <w:rFonts w:ascii="Menlo" w:eastAsia="Times New Roman" w:hAnsi="Menlo" w:cs="Menlo"/>
+          <w:color w:val="65A1A8"/>
+          <w:sz w:val="18"/>
+          <w:szCs w:val="18"/>
+        </w:rPr>
+      </w:pPr>
+    </w:p>
+    <w:p>
+      <w:pPr>
+        <w:shd w:val="clear" w:color="auto" w:fill="2D2D3F"/>
+        <w:spacing w:line="270" w:lineRule="atLeast"/>
+        <w:rPr>
+          <w:rFonts w:ascii="Menlo" w:eastAsia="Times New Roman" w:hAnsi="Menlo" w:cs="Menlo"/>
+          <w:color w:val="65A1A8"/>
+          <w:sz w:val="18"/>
+          <w:szCs w:val="18"/>
+        </w:rPr>
+      </w:pPr>
+      <w:proofErr w:type="gramStart"/>
+      <w:r>
+        <w:rPr>
+          <w:rFonts w:ascii="Menlo" w:eastAsia="Times New Roman" w:hAnsi="Menlo" w:cs="Menlo"/>
+          <w:color w:val="65A1A8"/>
+          <w:sz w:val="18"/>
+          <w:szCs w:val="18"/>
+        </w:rPr>
+        <w:t>print(</w:t>
+      </w:r>
+      <w:proofErr w:type="spellStart"/>
+      <w:proofErr w:type="gramEnd"/>
+      <w:r>
+        <w:rPr>
+          <w:rFonts w:ascii="Menlo" w:eastAsia="Times New Roman" w:hAnsi="Menlo" w:cs="Menlo"/>
+          <w:color w:val="65A1A8"/>
+          <w:sz w:val="18"/>
+          <w:szCs w:val="18"/>
+        </w:rPr>
+        <w:t>f</w:t>
+      </w:r>
+      <w:r>
+        <w:rPr>
+          <w:rFonts w:ascii="Menlo" w:eastAsia="Times New Roman" w:hAnsi="Menlo" w:cs="Menlo"/>
+          <w:color w:val="94C979"/>
+          <w:sz w:val="18"/>
+          <w:szCs w:val="18"/>
+        </w:rPr>
+        <w:t>"There</w:t>
+      </w:r>
+      <w:proofErr w:type="spellEnd"/>
+      <w:r>
+        <w:rPr>
+          <w:rFonts w:ascii="Menlo" w:eastAsia="Times New Roman" w:hAnsi="Menlo" w:cs="Menlo"/>
+          <w:color w:val="94C979"/>
+          <w:sz w:val="18"/>
+          <w:szCs w:val="18"/>
+        </w:rPr>
+        <w:t xml:space="preserve"> are </w:t>
+      </w:r>
+      <w:r>
+        <w:rPr>
+          <w:rFonts w:ascii="Menlo" w:eastAsia="Times New Roman" w:hAnsi="Menlo" w:cs="Menlo"/>
+          <w:color w:val="EA7F6A"/>
+          <w:sz w:val="18"/>
+          <w:szCs w:val="18"/>
+        </w:rPr>
+        <w:t>{capitals}</w:t>
+      </w:r>
+      <w:r>
+        <w:rPr>
+          <w:rFonts w:ascii="Menlo" w:eastAsia="Times New Roman" w:hAnsi="Menlo" w:cs="Menlo"/>
+          <w:color w:val="94C979"/>
+          <w:sz w:val="18"/>
+          <w:szCs w:val="18"/>
+        </w:rPr>
+        <w:t xml:space="preserve"> </w:t>
+      </w:r>
+      <w:proofErr w:type="spellStart"/>
+      <w:r>
+        <w:rPr>
+          <w:rFonts w:ascii="Menlo" w:eastAsia="Times New Roman" w:hAnsi="Menlo" w:cs="Menlo"/>
+          <w:color w:val="94C979"/>
+          <w:sz w:val="18"/>
+          <w:szCs w:val="18"/>
+        </w:rPr>
+        <w:t>captial</w:t>
+      </w:r>
+      <w:proofErr w:type="spellEnd"/>
+      <w:r>
+        <w:rPr>
+          <w:rFonts w:ascii="Menlo" w:eastAsia="Times New Roman" w:hAnsi="Menlo" w:cs="Menlo"/>
+          <w:color w:val="94C979"/>
+          <w:sz w:val="18"/>
+          <w:szCs w:val="18"/>
+        </w:rPr>
+        <w:t xml:space="preserve"> letters in the file."</w:t>
+      </w:r>
+      <w:r>
+        <w:rPr>
+          <w:rFonts w:ascii="Menlo" w:eastAsia="Times New Roman" w:hAnsi="Menlo" w:cs="Menlo"/>
+          <w:color w:val="65A1A8"/>
+          <w:sz w:val="18"/>
+          <w:szCs w:val="18"/>
+        </w:rPr>
+        <w:t>)</w:t>
+      </w:r>
+    </w:p>
+    <w:p>
+      <w:pPr>
+        <w:shd w:val="clear" w:color="auto" w:fill="2D2D3F"/>
+        <w:spacing w:line="270" w:lineRule="atLeast"/>
+        <w:rPr>
+          <w:rFonts w:ascii="Menlo" w:eastAsia="Times New Roman" w:hAnsi="Menlo" w:cs="Menlo"/>
+          <w:color w:val="65A1A8"/>
+          <w:sz w:val="18"/>
+          <w:szCs w:val="18"/>
+        </w:rPr>
+      </w:pPr>
+      <w:proofErr w:type="gramStart"/>
+      <w:r>
+        <w:rPr>
+          <w:rFonts w:ascii="Menlo" w:eastAsia="Times New Roman" w:hAnsi="Menlo" w:cs="Menlo"/>
+          <w:color w:val="65A1A8"/>
+          <w:sz w:val="18"/>
+          <w:szCs w:val="18"/>
+        </w:rPr>
+        <w:t>print(</w:t>
+      </w:r>
+      <w:proofErr w:type="spellStart"/>
+      <w:proofErr w:type="gramEnd"/>
+      <w:r>
+        <w:rPr>
+          <w:rFonts w:ascii="Menlo" w:eastAsia="Times New Roman" w:hAnsi="Menlo" w:cs="Menlo"/>
+          <w:color w:val="65A1A8"/>
+          <w:sz w:val="18"/>
+          <w:szCs w:val="18"/>
+        </w:rPr>
+        <w:t>f</w:t>
+      </w:r>
+      <w:r>
+        <w:rPr>
+          <w:rFonts w:ascii="Menlo" w:eastAsia="Times New Roman" w:hAnsi="Menlo" w:cs="Menlo"/>
+          <w:color w:val="94C979"/>
+          <w:sz w:val="18"/>
+          <w:szCs w:val="18"/>
+        </w:rPr>
+        <w:t>"There</w:t>
+      </w:r>
+      <w:proofErr w:type="spellEnd"/>
+      <w:r>
+        <w:rPr>
+          <w:rFonts w:ascii="Menlo" w:eastAsia="Times New Roman" w:hAnsi="Menlo" w:cs="Menlo"/>
+          <w:color w:val="94C979"/>
+          <w:sz w:val="18"/>
+          <w:szCs w:val="18"/>
+        </w:rPr>
+        <w:t xml:space="preserve"> are </w:t>
+      </w:r>
+      <w:r>
+        <w:rPr>
+          <w:rFonts w:ascii="Menlo" w:eastAsia="Times New Roman" w:hAnsi="Menlo" w:cs="Menlo"/>
+          <w:color w:val="EA7F6A"/>
+          <w:sz w:val="18"/>
+          <w:szCs w:val="18"/>
+        </w:rPr>
+        <w:t>{lowers}</w:t>
+      </w:r>
+      <w:r>
+        <w:rPr>
+          <w:rFonts w:ascii="Menlo" w:eastAsia="Times New Roman" w:hAnsi="Menlo" w:cs="Menlo"/>
+          <w:color w:val="94C979"/>
+          <w:sz w:val="18"/>
+          <w:szCs w:val="18"/>
+        </w:rPr>
+        <w:t xml:space="preserve"> lowercase letters in the file."</w:t>
+      </w:r>
+      <w:r>
+        <w:rPr>
+          <w:rFonts w:ascii="Menlo" w:eastAsia="Times New Roman" w:hAnsi="Menlo" w:cs="Menlo"/>
+          <w:color w:val="65A1A8"/>
+          <w:sz w:val="18"/>
+          <w:szCs w:val="18"/>
+        </w:rPr>
+        <w:t>)</w:t>
+      </w:r>
+    </w:p>
+    <w:p>
+      <w:pPr>
+        <w:shd w:val="clear" w:color="auto" w:fill="2D2D3F"/>
+        <w:spacing w:line="270" w:lineRule="atLeast"/>
+        <w:rPr>
+          <w:rFonts w:ascii="Menlo" w:eastAsia="Times New Roman" w:hAnsi="Menlo" w:cs="Menlo"/>
+          <w:color w:val="65A1A8"/>
+          <w:sz w:val="18"/>
+          <w:szCs w:val="18"/>
+        </w:rPr>
+      </w:pPr>
+    </w:p>
+    <w:p>
+      <w:pPr>
+        <w:shd w:val="clear" w:color="auto" w:fill="2D2D3F"/>
+        <w:spacing w:line="270" w:lineRule="atLeast"/>
+        <w:rPr>
+          <w:rFonts w:ascii="Menlo" w:eastAsia="Times New Roman" w:hAnsi="Menlo" w:cs="Menlo"/>
+          <w:color w:val="65A1A8"/>
+          <w:sz w:val="18"/>
+          <w:szCs w:val="18"/>
+        </w:rPr>
+      </w:pPr>
+      <w:proofErr w:type="spellStart"/>
+      <w:r>
+        <w:rPr>
+          <w:rFonts w:ascii="Menlo" w:eastAsia="Times New Roman" w:hAnsi="Menlo" w:cs="Menlo"/>
+          <w:color w:val="65A1A8"/>
+          <w:sz w:val="18"/>
+          <w:szCs w:val="18"/>
+        </w:rPr>
+        <w:t>cap_letters</w:t>
+      </w:r>
+      <w:proofErr w:type="spellEnd"/>
+      <w:r>
+        <w:rPr>
+          <w:rFonts w:ascii="Menlo" w:eastAsia="Times New Roman" w:hAnsi="Menlo" w:cs="Menlo"/>
+          <w:color w:val="65A1A8"/>
+          <w:sz w:val="18"/>
+          <w:szCs w:val="18"/>
+        </w:rPr>
+        <w:t xml:space="preserve"> </w:t>
+      </w:r>
+      <w:r>
+        <w:rPr>
+          <w:rFonts w:ascii="Menlo" w:eastAsia="Times New Roman" w:hAnsi="Menlo" w:cs="Menlo"/>
+          <w:color w:val="EA7F6A"/>
+          <w:sz w:val="18"/>
+          <w:szCs w:val="18"/>
+        </w:rPr>
+        <w:t>=</w:t>
+      </w:r>
+      <w:r>
+        <w:rPr>
+          <w:rFonts w:ascii="Menlo" w:eastAsia="Times New Roman" w:hAnsi="Menlo" w:cs="Menlo"/>
+          <w:color w:val="65A1A8"/>
+          <w:sz w:val="18"/>
+          <w:szCs w:val="18"/>
+        </w:rPr>
+        <w:t xml:space="preserve"> </w:t>
+      </w:r>
+      <w:r>
+        <w:rPr>
+          <w:rFonts w:ascii="Menlo" w:eastAsia="Times New Roman" w:hAnsi="Menlo" w:cs="Menlo"/>
+          <w:color w:val="EA7F6A"/>
+          <w:sz w:val="18"/>
+          <w:szCs w:val="18"/>
+        </w:rPr>
+        <w:t>0</w:t>
+      </w:r>
+    </w:p>
+    <w:p>
+      <w:pPr>
+        <w:shd w:val="clear" w:color="auto" w:fill="2D2D3F"/>
+        <w:spacing w:line="270" w:lineRule="atLeast"/>
+        <w:rPr>
+          <w:rFonts w:ascii="Menlo" w:eastAsia="Times New Roman" w:hAnsi="Menlo" w:cs="Menlo"/>
+          <w:color w:val="65A1A8"/>
+          <w:sz w:val="18"/>
+          <w:szCs w:val="18"/>
+        </w:rPr>
+      </w:pPr>
+      <w:proofErr w:type="spellStart"/>
+      <w:r>
+        <w:rPr>
+          <w:rFonts w:ascii="Menlo" w:eastAsia="Times New Roman" w:hAnsi="Menlo" w:cs="Menlo"/>
+          <w:color w:val="65A1A8"/>
+          <w:sz w:val="18"/>
+          <w:szCs w:val="18"/>
+        </w:rPr>
+        <w:t>low_letters</w:t>
+      </w:r>
+      <w:proofErr w:type="spellEnd"/>
+      <w:r>
+        <w:rPr>
+          <w:rFonts w:ascii="Menlo" w:eastAsia="Times New Roman" w:hAnsi="Menlo" w:cs="Menlo"/>
+          <w:color w:val="65A1A8"/>
+          <w:sz w:val="18"/>
+          <w:szCs w:val="18"/>
+        </w:rPr>
+        <w:t xml:space="preserve"> </w:t>
+      </w:r>
+      <w:r>
+        <w:rPr>
+          <w:rFonts w:ascii="Menlo" w:eastAsia="Times New Roman" w:hAnsi="Menlo" w:cs="Menlo"/>
+          <w:color w:val="EA7F6A"/>
+          <w:sz w:val="18"/>
+          <w:szCs w:val="18"/>
+        </w:rPr>
+        <w:t>=</w:t>
+      </w:r>
+      <w:r>
+        <w:rPr>
+          <w:rFonts w:ascii="Menlo" w:eastAsia="Times New Roman" w:hAnsi="Menlo" w:cs="Menlo"/>
+          <w:color w:val="65A1A8"/>
+          <w:sz w:val="18"/>
+          <w:szCs w:val="18"/>
+        </w:rPr>
+        <w:t xml:space="preserve"> </w:t>
+      </w:r>
+      <w:r>
+        <w:rPr>
+          <w:rFonts w:ascii="Menlo" w:eastAsia="Times New Roman" w:hAnsi="Menlo" w:cs="Menlo"/>
+          <w:color w:val="EA7F6A"/>
+          <w:sz w:val="18"/>
+          <w:szCs w:val="18"/>
+        </w:rPr>
+        <w:t>0</w:t>
+      </w:r>
+    </w:p>
+    <w:p>
+      <w:pPr>
+        <w:shd w:val="clear" w:color="auto" w:fill="2D2D3F"/>
+        <w:spacing w:line="270" w:lineRule="atLeast"/>
+        <w:rPr>
+          <w:rFonts w:ascii="Menlo" w:eastAsia="Times New Roman" w:hAnsi="Menlo" w:cs="Menlo"/>
+          <w:color w:val="65A1A8"/>
+          <w:sz w:val="18"/>
+          <w:szCs w:val="18"/>
+        </w:rPr>
+      </w:pPr>
+      <w:r>
+        <w:rPr>
+          <w:rFonts w:ascii="Menlo" w:eastAsia="Times New Roman" w:hAnsi="Menlo" w:cs="Menlo"/>
+          <w:color w:val="65A1A8"/>
+          <w:sz w:val="18"/>
+          <w:szCs w:val="18"/>
+        </w:rPr>
+        <w:t xml:space="preserve">sentence </w:t>
+      </w:r>
+      <w:r>
+        <w:rPr>
+          <w:rFonts w:ascii="Menlo" w:eastAsia="Times New Roman" w:hAnsi="Menlo" w:cs="Menlo"/>
+          <w:color w:val="EA7F6A"/>
+          <w:sz w:val="18"/>
+          <w:szCs w:val="18"/>
+        </w:rPr>
+        <w:t>=</w:t>
+      </w:r>
+      <w:r>
+        <w:rPr>
+          <w:rFonts w:ascii="Menlo" w:eastAsia="Times New Roman" w:hAnsi="Menlo" w:cs="Menlo"/>
+          <w:color w:val="65A1A8"/>
+          <w:sz w:val="18"/>
+          <w:szCs w:val="18"/>
+        </w:rPr>
+        <w:t xml:space="preserve"> </w:t>
+      </w:r>
+      <w:r>
+        <w:rPr>
+          <w:rFonts w:ascii="Menlo" w:eastAsia="Times New Roman" w:hAnsi="Menlo" w:cs="Menlo"/>
+          <w:color w:val="94C979"/>
+          <w:sz w:val="18"/>
+          <w:szCs w:val="18"/>
+        </w:rPr>
+        <w:t>"</w:t>
+      </w:r>
+      <w:proofErr w:type="gramStart"/>
+      <w:r>
+        <w:rPr>
+          <w:rFonts w:ascii="Menlo" w:eastAsia="Times New Roman" w:hAnsi="Menlo" w:cs="Menlo"/>
+          <w:color w:val="94C979"/>
+          <w:sz w:val="18"/>
+          <w:szCs w:val="18"/>
+        </w:rPr>
+        <w:t>"</w:t>
+      </w:r>
+      <w:r>
+        <w:rPr>
+          <w:rFonts w:ascii="Menlo" w:eastAsia="Times New Roman" w:hAnsi="Menlo" w:cs="Menlo"/>
+          <w:color w:val="65A1A8"/>
+          <w:sz w:val="18"/>
+          <w:szCs w:val="18"/>
+        </w:rPr>
+        <w:t>.join</w:t>
+      </w:r>
+      <w:proofErr w:type="gramEnd"/>
+      <w:r>
+        <w:rPr>
+          <w:rFonts w:ascii="Menlo" w:eastAsia="Times New Roman" w:hAnsi="Menlo" w:cs="Menlo"/>
+          <w:color w:val="65A1A8"/>
+          <w:sz w:val="18"/>
+          <w:szCs w:val="18"/>
+        </w:rPr>
+        <w:t>(</w:t>
+      </w:r>
+      <w:proofErr w:type="spellStart"/>
+      <w:r>
+        <w:rPr>
+          <w:rFonts w:ascii="Menlo" w:eastAsia="Times New Roman" w:hAnsi="Menlo" w:cs="Menlo"/>
+          <w:color w:val="65A1A8"/>
+          <w:sz w:val="18"/>
+          <w:szCs w:val="18"/>
+        </w:rPr>
+        <w:t>random.choices</w:t>
+      </w:r>
+      <w:proofErr w:type="spellEnd"/>
+      <w:r>
+        <w:rPr>
+          <w:rFonts w:ascii="Menlo" w:eastAsia="Times New Roman" w:hAnsi="Menlo" w:cs="Menlo"/>
+          <w:color w:val="65A1A8"/>
+          <w:sz w:val="18"/>
+          <w:szCs w:val="18"/>
+        </w:rPr>
+        <w:t>(</w:t>
+      </w:r>
+      <w:proofErr w:type="spellStart"/>
+      <w:r>
+        <w:rPr>
+          <w:rFonts w:ascii="Menlo" w:eastAsia="Times New Roman" w:hAnsi="Menlo" w:cs="Menlo"/>
+          <w:color w:val="65A1A8"/>
+          <w:sz w:val="18"/>
+          <w:szCs w:val="18"/>
+        </w:rPr>
+        <w:t>string.ascii_letters</w:t>
+      </w:r>
+      <w:proofErr w:type="spellEnd"/>
+      <w:r>
+        <w:rPr>
+          <w:rFonts w:ascii="Menlo" w:eastAsia="Times New Roman" w:hAnsi="Menlo" w:cs="Menlo"/>
+          <w:color w:val="65A1A8"/>
+          <w:sz w:val="18"/>
+          <w:szCs w:val="18"/>
+        </w:rPr>
+        <w:t xml:space="preserve">, </w:t>
+      </w:r>
+      <w:r>
+        <w:rPr>
+          <w:rFonts w:ascii="Menlo" w:eastAsia="Times New Roman" w:hAnsi="Menlo" w:cs="Menlo"/>
+          <w:i/>
+          <w:iCs/>
+          <w:color w:val="F47A97"/>
+          <w:sz w:val="18"/>
+          <w:szCs w:val="18"/>
+        </w:rPr>
+        <w:t>k</w:t>
+      </w:r>
+      <w:r>
+        <w:rPr>
+          <w:rFonts w:ascii="Menlo" w:eastAsia="Times New Roman" w:hAnsi="Menlo" w:cs="Menlo"/>
+          <w:color w:val="EA7F6A"/>
+          <w:sz w:val="18"/>
+          <w:szCs w:val="18"/>
+        </w:rPr>
+        <w:t>=20</w:t>
+      </w:r>
+      <w:r>
+        <w:rPr>
+          <w:rFonts w:ascii="Menlo" w:eastAsia="Times New Roman" w:hAnsi="Menlo" w:cs="Menlo"/>
+          <w:color w:val="65A1A8"/>
+          <w:sz w:val="18"/>
+          <w:szCs w:val="18"/>
+        </w:rPr>
+        <w:t>))</w:t>
+      </w:r>
+    </w:p>
+    <w:p>
+      <w:pPr>
+        <w:shd w:val="clear" w:color="auto" w:fill="2D2D3F"/>
+        <w:spacing w:line="270" w:lineRule="atLeast"/>
+        <w:rPr>
+          <w:rFonts w:ascii="Menlo" w:eastAsia="Times New Roman" w:hAnsi="Menlo" w:cs="Menlo"/>
+          <w:color w:val="65A1A8"/>
+          <w:sz w:val="18"/>
+          <w:szCs w:val="18"/>
+        </w:rPr>
+      </w:pPr>
+    </w:p>
+    <w:p>
+      <w:pPr>
+        <w:shd w:val="clear" w:color="auto" w:fill="2D2D3F"/>
+        <w:spacing w:line="270" w:lineRule="atLeast"/>
+        <w:rPr>
+          <w:rFonts w:ascii="Menlo" w:eastAsia="Times New Roman" w:hAnsi="Menlo" w:cs="Menlo"/>
+          <w:color w:val="65A1A8"/>
+          <w:sz w:val="18"/>
+          <w:szCs w:val="18"/>
+        </w:rPr>
+      </w:pPr>
+      <w:r>
+        <w:rPr>
+          <w:rFonts w:ascii="Menlo" w:eastAsia="Times New Roman" w:hAnsi="Menlo" w:cs="Menlo"/>
+          <w:color w:val="65A1A8"/>
+          <w:sz w:val="18"/>
+          <w:szCs w:val="18"/>
+        </w:rPr>
+        <w:t xml:space="preserve">for caps </w:t>
+      </w:r>
+      <w:r>
+        <w:rPr>
+          <w:rFonts w:ascii="Menlo" w:eastAsia="Times New Roman" w:hAnsi="Menlo" w:cs="Menlo"/>
+          <w:color w:val="EA7F6A"/>
+          <w:sz w:val="18"/>
+          <w:szCs w:val="18"/>
+        </w:rPr>
+        <w:t>in</w:t>
+      </w:r>
+      <w:r>
+        <w:rPr>
+          <w:rFonts w:ascii="Menlo" w:eastAsia="Times New Roman" w:hAnsi="Menlo" w:cs="Menlo"/>
+          <w:color w:val="65A1A8"/>
+          <w:sz w:val="18"/>
+          <w:szCs w:val="18"/>
+        </w:rPr>
+        <w:t xml:space="preserve"> sentence:</w:t>
+      </w:r>
+    </w:p>
+    <w:p>
+      <w:pPr>
+        <w:shd w:val="clear" w:color="auto" w:fill="2D2D3F"/>
+        <w:spacing w:line="270" w:lineRule="atLeast"/>
+        <w:rPr>
+          <w:rFonts w:ascii="Menlo" w:eastAsia="Times New Roman" w:hAnsi="Menlo" w:cs="Menlo"/>
+          <w:color w:val="65A1A8"/>
+          <w:sz w:val="18"/>
+          <w:szCs w:val="18"/>
+        </w:rPr>
+      </w:pPr>
+      <w:r>
+        <w:rPr>
+          <w:rFonts w:ascii="Menlo" w:eastAsia="Times New Roman" w:hAnsi="Menlo" w:cs="Menlo"/>
+          <w:color w:val="65A1A8"/>
+          <w:sz w:val="18"/>
+          <w:szCs w:val="18"/>
+        </w:rPr>
+        <w:t xml:space="preserve">    if </w:t>
+      </w:r>
+      <w:proofErr w:type="spellStart"/>
+      <w:proofErr w:type="gramStart"/>
+      <w:r>
+        <w:rPr>
+          <w:rFonts w:ascii="Menlo" w:eastAsia="Times New Roman" w:hAnsi="Menlo" w:cs="Menlo"/>
+          <w:color w:val="65A1A8"/>
+          <w:sz w:val="18"/>
+          <w:szCs w:val="18"/>
+        </w:rPr>
+        <w:t>caps.isupper</w:t>
+      </w:r>
+      <w:proofErr w:type="spellEnd"/>
+      <w:proofErr w:type="gramEnd"/>
+      <w:r>
+        <w:rPr>
+          <w:rFonts w:ascii="Menlo" w:eastAsia="Times New Roman" w:hAnsi="Menlo" w:cs="Menlo"/>
+          <w:color w:val="65A1A8"/>
+          <w:sz w:val="18"/>
+          <w:szCs w:val="18"/>
+        </w:rPr>
+        <w:t>():</w:t>
+      </w:r>
+    </w:p>
+    <w:p>
+      <w:pPr>
+        <w:shd w:val="clear" w:color="auto" w:fill="2D2D3F"/>
+        <w:spacing w:line="270" w:lineRule="atLeast"/>
+        <w:rPr>
+          <w:rFonts w:ascii="Menlo" w:eastAsia="Times New Roman" w:hAnsi="Menlo" w:cs="Menlo"/>
+          <w:color w:val="65A1A8"/>
+          <w:sz w:val="18"/>
+          <w:szCs w:val="18"/>
+        </w:rPr>
+      </w:pPr>
+      <w:r>
+        <w:rPr>
+          <w:rFonts w:ascii="Menlo" w:eastAsia="Times New Roman" w:hAnsi="Menlo" w:cs="Menlo"/>
+          <w:color w:val="65A1A8"/>
+          <w:sz w:val="18"/>
+          <w:szCs w:val="18"/>
+        </w:rPr>
+        <w:t xml:space="preserve">        </w:t>
+      </w:r>
+      <w:proofErr w:type="spellStart"/>
+      <w:r>
+        <w:rPr>
+          <w:rFonts w:ascii="Menlo" w:eastAsia="Times New Roman" w:hAnsi="Menlo" w:cs="Menlo"/>
+          <w:color w:val="65A1A8"/>
+          <w:sz w:val="18"/>
+          <w:szCs w:val="18"/>
+        </w:rPr>
+        <w:t>cap_letters</w:t>
+      </w:r>
+      <w:proofErr w:type="spellEnd"/>
+      <w:r>
+        <w:rPr>
+          <w:rFonts w:ascii="Menlo" w:eastAsia="Times New Roman" w:hAnsi="Menlo" w:cs="Menlo"/>
+          <w:color w:val="65A1A8"/>
+          <w:sz w:val="18"/>
+          <w:szCs w:val="18"/>
+        </w:rPr>
+        <w:t xml:space="preserve"> </w:t>
+      </w:r>
+      <w:r>
+        <w:rPr>
+          <w:rFonts w:ascii="Menlo" w:eastAsia="Times New Roman" w:hAnsi="Menlo" w:cs="Menlo"/>
+          <w:color w:val="EA7F6A"/>
+          <w:sz w:val="18"/>
+          <w:szCs w:val="18"/>
+        </w:rPr>
+        <w:t>+=</w:t>
+      </w:r>
+      <w:r>
+        <w:rPr>
+          <w:rFonts w:ascii="Menlo" w:eastAsia="Times New Roman" w:hAnsi="Menlo" w:cs="Menlo"/>
+          <w:color w:val="65A1A8"/>
+          <w:sz w:val="18"/>
+          <w:szCs w:val="18"/>
+        </w:rPr>
+        <w:t xml:space="preserve"> </w:t>
+      </w:r>
+      <w:r>
+        <w:rPr>
+          <w:rFonts w:ascii="Menlo" w:eastAsia="Times New Roman" w:hAnsi="Menlo" w:cs="Menlo"/>
+          <w:color w:val="EA7F6A"/>
+          <w:sz w:val="18"/>
+          <w:szCs w:val="18"/>
+        </w:rPr>
+        <w:t>1</w:t>
+      </w:r>
+    </w:p>
+    <w:p>
+      <w:pPr>
+        <w:shd w:val="clear" w:color="auto" w:fill="2D2D3F"/>
+        <w:spacing w:line="270" w:lineRule="atLeast"/>
+        <w:rPr>
+          <w:rFonts w:ascii="Menlo" w:eastAsia="Times New Roman" w:hAnsi="Menlo" w:cs="Menlo"/>
+          <w:color w:val="65A1A8"/>
+          <w:sz w:val="18"/>
+          <w:szCs w:val="18"/>
+        </w:rPr>
+      </w:pPr>
+    </w:p>
+    <w:p>
+      <w:pPr>
+        <w:shd w:val="clear" w:color="auto" w:fill="2D2D3F"/>
+        <w:spacing w:line="270" w:lineRule="atLeast"/>
+        <w:rPr>
+          <w:rFonts w:ascii="Menlo" w:eastAsia="Times New Roman" w:hAnsi="Menlo" w:cs="Menlo"/>
+          <w:color w:val="65A1A8"/>
+          <w:sz w:val="18"/>
+          <w:szCs w:val="18"/>
+        </w:rPr>
+      </w:pPr>
+      <w:r>
+        <w:rPr>
+          <w:rFonts w:ascii="Menlo" w:eastAsia="Times New Roman" w:hAnsi="Menlo" w:cs="Menlo"/>
+          <w:color w:val="65A1A8"/>
+          <w:sz w:val="18"/>
+          <w:szCs w:val="18"/>
+        </w:rPr>
+        <w:t xml:space="preserve">    else:</w:t>
+      </w:r>
+    </w:p>
+    <w:p>
+      <w:pPr>
+        <w:shd w:val="clear" w:color="auto" w:fill="2D2D3F"/>
+        <w:spacing w:line="270" w:lineRule="atLeast"/>
+        <w:rPr>
+          <w:rFonts w:ascii="Menlo" w:eastAsia="Times New Roman" w:hAnsi="Menlo" w:cs="Menlo"/>
+          <w:color w:val="65A1A8"/>
+          <w:sz w:val="18"/>
+          <w:szCs w:val="18"/>
+        </w:rPr>
+      </w:pPr>
+      <w:r>
+        <w:rPr>
+          <w:rFonts w:ascii="Menlo" w:eastAsia="Times New Roman" w:hAnsi="Menlo" w:cs="Menlo"/>
+          <w:color w:val="65A1A8"/>
+          <w:sz w:val="18"/>
+          <w:szCs w:val="18"/>
+        </w:rPr>
+        <w:t xml:space="preserve">        </w:t>
+      </w:r>
+      <w:proofErr w:type="spellStart"/>
+      <w:r>
+        <w:rPr>
+          <w:rFonts w:ascii="Menlo" w:eastAsia="Times New Roman" w:hAnsi="Menlo" w:cs="Menlo"/>
+          <w:color w:val="65A1A8"/>
+          <w:sz w:val="18"/>
+          <w:szCs w:val="18"/>
+        </w:rPr>
+        <w:t>low_letters</w:t>
+      </w:r>
+      <w:proofErr w:type="spellEnd"/>
+      <w:r>
+        <w:rPr>
+          <w:rFonts w:ascii="Menlo" w:eastAsia="Times New Roman" w:hAnsi="Menlo" w:cs="Menlo"/>
+          <w:color w:val="65A1A8"/>
+          <w:sz w:val="18"/>
+          <w:szCs w:val="18"/>
+        </w:rPr>
+        <w:t xml:space="preserve"> </w:t>
+      </w:r>
+      <w:r>
+        <w:rPr>
+          <w:rFonts w:ascii="Menlo" w:eastAsia="Times New Roman" w:hAnsi="Menlo" w:cs="Menlo"/>
+          <w:color w:val="EA7F6A"/>
+          <w:sz w:val="18"/>
+          <w:szCs w:val="18"/>
+        </w:rPr>
+        <w:t>+=</w:t>
+      </w:r>
+      <w:r>
+        <w:rPr>
+          <w:rFonts w:ascii="Menlo" w:eastAsia="Times New Roman" w:hAnsi="Menlo" w:cs="Menlo"/>
+          <w:color w:val="65A1A8"/>
+          <w:sz w:val="18"/>
+          <w:szCs w:val="18"/>
+        </w:rPr>
+        <w:t xml:space="preserve"> </w:t>
+      </w:r>
+      <w:r>
+        <w:rPr>
+          <w:rFonts w:ascii="Menlo" w:eastAsia="Times New Roman" w:hAnsi="Menlo" w:cs="Menlo"/>
+          <w:color w:val="EA7F6A"/>
+          <w:sz w:val="18"/>
+          <w:szCs w:val="18"/>
+        </w:rPr>
+        <w:t>1</w:t>
+      </w:r>
+    </w:p>
+    <w:p>
+      <w:pPr>
+        <w:shd w:val="clear" w:color="auto" w:fill="2D2D3F"/>
+        <w:spacing w:line="270" w:lineRule="atLeast"/>
+        <w:rPr>
+          <w:rFonts w:ascii="Menlo" w:eastAsia="Times New Roman" w:hAnsi="Menlo" w:cs="Menlo"/>
+          <w:color w:val="65A1A8"/>
+          <w:sz w:val="18"/>
+          <w:szCs w:val="18"/>
+        </w:rPr>
+      </w:pPr>
+    </w:p>
+    <w:p>
+      <w:pPr>
+        <w:shd w:val="clear" w:color="auto" w:fill="2D2D3F"/>
+        <w:spacing w:line="270" w:lineRule="atLeast"/>
+        <w:rPr>
+          <w:rFonts w:ascii="Menlo" w:eastAsia="Times New Roman" w:hAnsi="Menlo" w:cs="Menlo"/>
+          <w:color w:val="65A1A8"/>
+          <w:sz w:val="18"/>
+          <w:szCs w:val="18"/>
+        </w:rPr>
+      </w:pPr>
+      <w:proofErr w:type="gramStart"/>
+      <w:r>
+        <w:rPr>
+          <w:rFonts w:ascii="Menlo" w:eastAsia="Times New Roman" w:hAnsi="Menlo" w:cs="Menlo"/>
+          <w:color w:val="65A1A8"/>
+          <w:sz w:val="18"/>
+          <w:szCs w:val="18"/>
+        </w:rPr>
+        <w:t>print(</w:t>
+      </w:r>
+      <w:proofErr w:type="spellStart"/>
+      <w:proofErr w:type="gramEnd"/>
+      <w:r>
+        <w:rPr>
+          <w:rFonts w:ascii="Menlo" w:eastAsia="Times New Roman" w:hAnsi="Menlo" w:cs="Menlo"/>
+          <w:color w:val="65A1A8"/>
+          <w:sz w:val="18"/>
+          <w:szCs w:val="18"/>
+        </w:rPr>
+        <w:t>f</w:t>
+      </w:r>
+      <w:r>
+        <w:rPr>
+          <w:rFonts w:ascii="Menlo" w:eastAsia="Times New Roman" w:hAnsi="Menlo" w:cs="Menlo"/>
+          <w:color w:val="94C979"/>
+          <w:sz w:val="18"/>
+          <w:szCs w:val="18"/>
+        </w:rPr>
+        <w:t>"There</w:t>
+      </w:r>
+      <w:proofErr w:type="spellEnd"/>
+      <w:r>
+        <w:rPr>
+          <w:rFonts w:ascii="Menlo" w:eastAsia="Times New Roman" w:hAnsi="Menlo" w:cs="Menlo"/>
+          <w:color w:val="94C979"/>
+          <w:sz w:val="18"/>
+          <w:szCs w:val="18"/>
+        </w:rPr>
+        <w:t xml:space="preserve"> are </w:t>
+      </w:r>
+      <w:r>
+        <w:rPr>
+          <w:rFonts w:ascii="Menlo" w:eastAsia="Times New Roman" w:hAnsi="Menlo" w:cs="Menlo"/>
+          <w:color w:val="EA7F6A"/>
+          <w:sz w:val="18"/>
+          <w:szCs w:val="18"/>
+        </w:rPr>
+        <w:t>{</w:t>
+      </w:r>
+      <w:proofErr w:type="spellStart"/>
+      <w:r>
+        <w:rPr>
+          <w:rFonts w:ascii="Menlo" w:eastAsia="Times New Roman" w:hAnsi="Menlo" w:cs="Menlo"/>
+          <w:color w:val="EA7F6A"/>
+          <w:sz w:val="18"/>
+          <w:szCs w:val="18"/>
+        </w:rPr>
+        <w:t>cap_letters</w:t>
+      </w:r>
+      <w:proofErr w:type="spellEnd"/>
+      <w:r>
+        <w:rPr>
+          <w:rFonts w:ascii="Menlo" w:eastAsia="Times New Roman" w:hAnsi="Menlo" w:cs="Menlo"/>
+          <w:color w:val="EA7F6A"/>
+          <w:sz w:val="18"/>
+          <w:szCs w:val="18"/>
+        </w:rPr>
+        <w:t>}</w:t>
+      </w:r>
+      <w:r>
+        <w:rPr>
+          <w:rFonts w:ascii="Menlo" w:eastAsia="Times New Roman" w:hAnsi="Menlo" w:cs="Menlo"/>
+          <w:color w:val="94C979"/>
+          <w:sz w:val="18"/>
+          <w:szCs w:val="18"/>
+        </w:rPr>
+        <w:t xml:space="preserve"> </w:t>
+      </w:r>
+      <w:proofErr w:type="spellStart"/>
+      <w:r>
+        <w:rPr>
+          <w:rFonts w:ascii="Menlo" w:eastAsia="Times New Roman" w:hAnsi="Menlo" w:cs="Menlo"/>
+          <w:color w:val="94C979"/>
+          <w:sz w:val="18"/>
+          <w:szCs w:val="18"/>
+        </w:rPr>
+        <w:t>captial</w:t>
+      </w:r>
+      <w:proofErr w:type="spellEnd"/>
+      <w:r>
+        <w:rPr>
+          <w:rFonts w:ascii="Menlo" w:eastAsia="Times New Roman" w:hAnsi="Menlo" w:cs="Menlo"/>
+          <w:color w:val="94C979"/>
+          <w:sz w:val="18"/>
+          <w:szCs w:val="18"/>
+        </w:rPr>
+        <w:t xml:space="preserve"> letters in the string."</w:t>
+      </w:r>
+      <w:r>
+        <w:rPr>
+          <w:rFonts w:ascii="Menlo" w:eastAsia="Times New Roman" w:hAnsi="Menlo" w:cs="Menlo"/>
+          <w:color w:val="65A1A8"/>
+          <w:sz w:val="18"/>
+          <w:szCs w:val="18"/>
+        </w:rPr>
+        <w:t>)</w:t>
+      </w:r>
+    </w:p>
+    <w:p>
+      <w:pPr>
+        <w:shd w:val="clear" w:color="auto" w:fill="2D2D3F"/>
+        <w:spacing w:line="270" w:lineRule="atLeast"/>
+        <w:rPr>
+          <w:rFonts w:ascii="Menlo" w:eastAsia="Times New Roman" w:hAnsi="Menlo" w:cs="Menlo"/>
+          <w:color w:val="65A1A8"/>
+          <w:sz w:val="18"/>
+          <w:szCs w:val="18"/>
+        </w:rPr>
+      </w:pPr>
+      <w:proofErr w:type="gramStart"/>
+      <w:r>
+        <w:rPr>
+          <w:rFonts w:ascii="Menlo" w:eastAsia="Times New Roman" w:hAnsi="Menlo" w:cs="Menlo"/>
+          <w:color w:val="65A1A8"/>
+          <w:sz w:val="18"/>
+          <w:szCs w:val="18"/>
+        </w:rPr>
+        <w:t>print(</w:t>
+      </w:r>
+      <w:proofErr w:type="spellStart"/>
+      <w:proofErr w:type="gramEnd"/>
+      <w:r>
+        <w:rPr>
+          <w:rFonts w:ascii="Menlo" w:eastAsia="Times New Roman" w:hAnsi="Menlo" w:cs="Menlo"/>
+          <w:color w:val="65A1A8"/>
+          <w:sz w:val="18"/>
+          <w:szCs w:val="18"/>
+        </w:rPr>
+        <w:t>f</w:t>
+      </w:r>
+      <w:r>
+        <w:rPr>
+          <w:rFonts w:ascii="Menlo" w:eastAsia="Times New Roman" w:hAnsi="Menlo" w:cs="Menlo"/>
+          <w:color w:val="94C979"/>
+          <w:sz w:val="18"/>
+          <w:szCs w:val="18"/>
+        </w:rPr>
+        <w:t>"There</w:t>
+      </w:r>
+      <w:proofErr w:type="spellEnd"/>
+      <w:r>
+        <w:rPr>
+          <w:rFonts w:ascii="Menlo" w:eastAsia="Times New Roman" w:hAnsi="Menlo" w:cs="Menlo"/>
+          <w:color w:val="94C979"/>
+          <w:sz w:val="18"/>
+          <w:szCs w:val="18"/>
+        </w:rPr>
+        <w:t xml:space="preserve"> are </w:t>
+      </w:r>
+      <w:r>
+        <w:rPr>
+          <w:rFonts w:ascii="Menlo" w:eastAsia="Times New Roman" w:hAnsi="Menlo" w:cs="Menlo"/>
+          <w:color w:val="EA7F6A"/>
+          <w:sz w:val="18"/>
+          <w:szCs w:val="18"/>
+        </w:rPr>
+        <w:t>{</w:t>
+      </w:r>
+      <w:proofErr w:type="spellStart"/>
+      <w:r>
+        <w:rPr>
+          <w:rFonts w:ascii="Menlo" w:eastAsia="Times New Roman" w:hAnsi="Menlo" w:cs="Menlo"/>
+          <w:color w:val="EA7F6A"/>
+          <w:sz w:val="18"/>
+          <w:szCs w:val="18"/>
+        </w:rPr>
+        <w:t>low_letters</w:t>
+      </w:r>
+      <w:proofErr w:type="spellEnd"/>
+      <w:r>
+        <w:rPr>
+          <w:rFonts w:ascii="Menlo" w:eastAsia="Times New Roman" w:hAnsi="Menlo" w:cs="Menlo"/>
+          <w:color w:val="EA7F6A"/>
+          <w:sz w:val="18"/>
+          <w:szCs w:val="18"/>
+        </w:rPr>
+        <w:t>}</w:t>
+      </w:r>
+      <w:r>
+        <w:rPr>
+          <w:rFonts w:ascii="Menlo" w:eastAsia="Times New Roman" w:hAnsi="Menlo" w:cs="Menlo"/>
+          <w:color w:val="94C979"/>
+          <w:sz w:val="18"/>
+          <w:szCs w:val="18"/>
+        </w:rPr>
+        <w:t xml:space="preserve"> lowercase letters in the string."</w:t>
+      </w:r>
+      <w:r>
+        <w:rPr>
+          <w:rFonts w:ascii="Menlo" w:eastAsia="Times New Roman" w:hAnsi="Menlo" w:cs="Menlo"/>
+          <w:color w:val="65A1A8"/>
+          <w:sz w:val="18"/>
+          <w:szCs w:val="18"/>
+        </w:rPr>
+        <w:t>)</w:t>
+      </w:r>
+    </w:p>
+    <w:p>
+      <w:pPr>
+        <w:pStyle w:val="hv"/>
+        <w:shd w:val="clear" w:color="auto" w:fill="FFFFFF"/>
+        <w:spacing w:before="252" w:beforeAutospacing="0" w:after="0" w:afterAutospacing="0" w:line="480" w:lineRule="atLeast"/>
+        <w:ind w:left="450"/>
+        <w:rPr>
+          <w:rFonts w:ascii="Georgia" w:hAnsi="Georgia"/>
+          <w:spacing w:val="-1"/>
+          <w:sz w:val="32"/>
+          <w:szCs w:val="32"/>
+        </w:rPr>
+      </w:pPr>
+    </w:p>
+    <w:p>
+      <w:pPr>
         <w:pStyle w:val="hv"/>
         <w:numPr>
           <w:ilvl w:val="0"/>
@@ -3461,15 +5024,13 @@
     </w:p>
     <w:p>
       <w:pPr>
-        <w:pStyle w:val="hv"/>
-        <w:shd w:val="clear" w:color="auto" w:fill="FFFFFF"/>
-        <w:spacing w:before="252" w:beforeAutospacing="0" w:after="0" w:afterAutospacing="0" w:line="480" w:lineRule="atLeast"/>
-        <w:ind w:left="450"/>
-        <w:rPr>
-          <w:rFonts w:ascii="Georgia" w:hAnsi="Georgia"/>
-          <w:spacing w:val="-1"/>
-          <w:sz w:val="32"/>
-          <w:szCs w:val="32"/>
+        <w:shd w:val="clear" w:color="auto" w:fill="2D2D3F"/>
+        <w:spacing w:line="270" w:lineRule="atLeast"/>
+        <w:rPr>
+          <w:rFonts w:ascii="Menlo" w:eastAsia="Times New Roman" w:hAnsi="Menlo" w:cs="Menlo"/>
+          <w:color w:val="65A1A8"/>
+          <w:sz w:val="18"/>
+          <w:szCs w:val="18"/>
         </w:rPr>
       </w:pPr>
       <w:r>
@@ -3481,6 +5042,807 @@
         </w:rPr>
         <w:t xml:space="preserve">Answer: </w:t>
       </w:r>
+      <w:r>
+        <w:rPr>
+          <w:rFonts w:ascii="Menlo" w:eastAsia="Times New Roman" w:hAnsi="Menlo" w:cs="Menlo"/>
+          <w:color w:val="65A1A8"/>
+          <w:sz w:val="18"/>
+          <w:szCs w:val="18"/>
+        </w:rPr>
+        <w:t xml:space="preserve">def </w:t>
+      </w:r>
+      <w:proofErr w:type="spellStart"/>
+      <w:r>
+        <w:rPr>
+          <w:rFonts w:ascii="Menlo" w:eastAsia="Times New Roman" w:hAnsi="Menlo" w:cs="Menlo"/>
+          <w:color w:val="92D6F4"/>
+          <w:sz w:val="18"/>
+          <w:szCs w:val="18"/>
+        </w:rPr>
+        <w:t>fibo</w:t>
+      </w:r>
+      <w:proofErr w:type="spellEnd"/>
+      <w:r>
+        <w:rPr>
+          <w:rFonts w:ascii="Menlo" w:eastAsia="Times New Roman" w:hAnsi="Menlo" w:cs="Menlo"/>
+          <w:color w:val="65A1A8"/>
+          <w:sz w:val="18"/>
+          <w:szCs w:val="18"/>
+        </w:rPr>
+        <w:t>(</w:t>
+      </w:r>
+      <w:r>
+        <w:rPr>
+          <w:rFonts w:ascii="Menlo" w:eastAsia="Times New Roman" w:hAnsi="Menlo" w:cs="Menlo"/>
+          <w:i/>
+          <w:iCs/>
+          <w:color w:val="F47A97"/>
+          <w:sz w:val="18"/>
+          <w:szCs w:val="18"/>
+        </w:rPr>
+        <w:t>n</w:t>
+      </w:r>
+      <w:r>
+        <w:rPr>
+          <w:rFonts w:ascii="Menlo" w:eastAsia="Times New Roman" w:hAnsi="Menlo" w:cs="Menlo"/>
+          <w:color w:val="65A1A8"/>
+          <w:sz w:val="18"/>
+          <w:szCs w:val="18"/>
+        </w:rPr>
+        <w:t>):</w:t>
+      </w:r>
+    </w:p>
+    <w:p>
+      <w:pPr>
+        <w:shd w:val="clear" w:color="auto" w:fill="2D2D3F"/>
+        <w:spacing w:line="270" w:lineRule="atLeast"/>
+        <w:rPr>
+          <w:rFonts w:ascii="Menlo" w:eastAsia="Times New Roman" w:hAnsi="Menlo" w:cs="Menlo"/>
+          <w:color w:val="65A1A8"/>
+          <w:sz w:val="18"/>
+          <w:szCs w:val="18"/>
+        </w:rPr>
+      </w:pPr>
+      <w:r>
+        <w:rPr>
+          <w:rFonts w:ascii="Menlo" w:eastAsia="Times New Roman" w:hAnsi="Menlo" w:cs="Menlo"/>
+          <w:color w:val="65A1A8"/>
+          <w:sz w:val="18"/>
+          <w:szCs w:val="18"/>
+        </w:rPr>
+        <w:t xml:space="preserve">    a </w:t>
+      </w:r>
+      <w:r>
+        <w:rPr>
+          <w:rFonts w:ascii="Menlo" w:eastAsia="Times New Roman" w:hAnsi="Menlo" w:cs="Menlo"/>
+          <w:color w:val="EA7F6A"/>
+          <w:sz w:val="18"/>
+          <w:szCs w:val="18"/>
+        </w:rPr>
+        <w:t>=</w:t>
+      </w:r>
+      <w:r>
+        <w:rPr>
+          <w:rFonts w:ascii="Menlo" w:eastAsia="Times New Roman" w:hAnsi="Menlo" w:cs="Menlo"/>
+          <w:color w:val="65A1A8"/>
+          <w:sz w:val="18"/>
+          <w:szCs w:val="18"/>
+        </w:rPr>
+        <w:t xml:space="preserve"> </w:t>
+      </w:r>
+      <w:r>
+        <w:rPr>
+          <w:rFonts w:ascii="Menlo" w:eastAsia="Times New Roman" w:hAnsi="Menlo" w:cs="Menlo"/>
+          <w:color w:val="EA7F6A"/>
+          <w:sz w:val="18"/>
+          <w:szCs w:val="18"/>
+        </w:rPr>
+        <w:t>0</w:t>
+      </w:r>
+    </w:p>
+    <w:p>
+      <w:pPr>
+        <w:shd w:val="clear" w:color="auto" w:fill="2D2D3F"/>
+        <w:spacing w:line="270" w:lineRule="atLeast"/>
+        <w:rPr>
+          <w:rFonts w:ascii="Menlo" w:eastAsia="Times New Roman" w:hAnsi="Menlo" w:cs="Menlo"/>
+          <w:color w:val="65A1A8"/>
+          <w:sz w:val="18"/>
+          <w:szCs w:val="18"/>
+        </w:rPr>
+      </w:pPr>
+      <w:r>
+        <w:rPr>
+          <w:rFonts w:ascii="Menlo" w:eastAsia="Times New Roman" w:hAnsi="Menlo" w:cs="Menlo"/>
+          <w:color w:val="65A1A8"/>
+          <w:sz w:val="18"/>
+          <w:szCs w:val="18"/>
+        </w:rPr>
+        <w:t xml:space="preserve">    b </w:t>
+      </w:r>
+      <w:r>
+        <w:rPr>
+          <w:rFonts w:ascii="Menlo" w:eastAsia="Times New Roman" w:hAnsi="Menlo" w:cs="Menlo"/>
+          <w:color w:val="EA7F6A"/>
+          <w:sz w:val="18"/>
+          <w:szCs w:val="18"/>
+        </w:rPr>
+        <w:t>=</w:t>
+      </w:r>
+      <w:r>
+        <w:rPr>
+          <w:rFonts w:ascii="Menlo" w:eastAsia="Times New Roman" w:hAnsi="Menlo" w:cs="Menlo"/>
+          <w:color w:val="65A1A8"/>
+          <w:sz w:val="18"/>
+          <w:szCs w:val="18"/>
+        </w:rPr>
+        <w:t xml:space="preserve"> </w:t>
+      </w:r>
+      <w:r>
+        <w:rPr>
+          <w:rFonts w:ascii="Menlo" w:eastAsia="Times New Roman" w:hAnsi="Menlo" w:cs="Menlo"/>
+          <w:color w:val="EA7F6A"/>
+          <w:sz w:val="18"/>
+          <w:szCs w:val="18"/>
+        </w:rPr>
+        <w:t>1</w:t>
+      </w:r>
+    </w:p>
+    <w:p>
+      <w:pPr>
+        <w:shd w:val="clear" w:color="auto" w:fill="2D2D3F"/>
+        <w:spacing w:line="270" w:lineRule="atLeast"/>
+        <w:rPr>
+          <w:rFonts w:ascii="Menlo" w:eastAsia="Times New Roman" w:hAnsi="Menlo" w:cs="Menlo"/>
+          <w:color w:val="65A1A8"/>
+          <w:sz w:val="18"/>
+          <w:szCs w:val="18"/>
+        </w:rPr>
+      </w:pPr>
+      <w:r>
+        <w:rPr>
+          <w:rFonts w:ascii="Menlo" w:eastAsia="Times New Roman" w:hAnsi="Menlo" w:cs="Menlo"/>
+          <w:color w:val="65A1A8"/>
+          <w:sz w:val="18"/>
+          <w:szCs w:val="18"/>
+        </w:rPr>
+        <w:t xml:space="preserve">    print(a)</w:t>
+      </w:r>
+    </w:p>
+    <w:p>
+      <w:pPr>
+        <w:shd w:val="clear" w:color="auto" w:fill="2D2D3F"/>
+        <w:spacing w:line="270" w:lineRule="atLeast"/>
+        <w:rPr>
+          <w:rFonts w:ascii="Menlo" w:eastAsia="Times New Roman" w:hAnsi="Menlo" w:cs="Menlo"/>
+          <w:color w:val="65A1A8"/>
+          <w:sz w:val="18"/>
+          <w:szCs w:val="18"/>
+        </w:rPr>
+      </w:pPr>
+      <w:r>
+        <w:rPr>
+          <w:rFonts w:ascii="Menlo" w:eastAsia="Times New Roman" w:hAnsi="Menlo" w:cs="Menlo"/>
+          <w:color w:val="65A1A8"/>
+          <w:sz w:val="18"/>
+          <w:szCs w:val="18"/>
+        </w:rPr>
+        <w:t xml:space="preserve">    print(b)</w:t>
+      </w:r>
+    </w:p>
+    <w:p>
+      <w:pPr>
+        <w:shd w:val="clear" w:color="auto" w:fill="2D2D3F"/>
+        <w:spacing w:line="270" w:lineRule="atLeast"/>
+        <w:rPr>
+          <w:rFonts w:ascii="Menlo" w:eastAsia="Times New Roman" w:hAnsi="Menlo" w:cs="Menlo"/>
+          <w:color w:val="65A1A8"/>
+          <w:sz w:val="18"/>
+          <w:szCs w:val="18"/>
+        </w:rPr>
+      </w:pPr>
+      <w:r>
+        <w:rPr>
+          <w:rFonts w:ascii="Menlo" w:eastAsia="Times New Roman" w:hAnsi="Menlo" w:cs="Menlo"/>
+          <w:color w:val="65A1A8"/>
+          <w:sz w:val="18"/>
+          <w:szCs w:val="18"/>
+        </w:rPr>
+        <w:t xml:space="preserve">    if n </w:t>
+      </w:r>
+      <w:r>
+        <w:rPr>
+          <w:rFonts w:ascii="Menlo" w:eastAsia="Times New Roman" w:hAnsi="Menlo" w:cs="Menlo"/>
+          <w:color w:val="EA7F6A"/>
+          <w:sz w:val="18"/>
+          <w:szCs w:val="18"/>
+        </w:rPr>
+        <w:t>==</w:t>
+      </w:r>
+      <w:r>
+        <w:rPr>
+          <w:rFonts w:ascii="Menlo" w:eastAsia="Times New Roman" w:hAnsi="Menlo" w:cs="Menlo"/>
+          <w:color w:val="65A1A8"/>
+          <w:sz w:val="18"/>
+          <w:szCs w:val="18"/>
+        </w:rPr>
+        <w:t xml:space="preserve"> </w:t>
+      </w:r>
+      <w:r>
+        <w:rPr>
+          <w:rFonts w:ascii="Menlo" w:eastAsia="Times New Roman" w:hAnsi="Menlo" w:cs="Menlo"/>
+          <w:color w:val="EA7F6A"/>
+          <w:sz w:val="18"/>
+          <w:szCs w:val="18"/>
+        </w:rPr>
+        <w:t>1</w:t>
+      </w:r>
+      <w:r>
+        <w:rPr>
+          <w:rFonts w:ascii="Menlo" w:eastAsia="Times New Roman" w:hAnsi="Menlo" w:cs="Menlo"/>
+          <w:color w:val="65A1A8"/>
+          <w:sz w:val="18"/>
+          <w:szCs w:val="18"/>
+        </w:rPr>
+        <w:t>:</w:t>
+      </w:r>
+    </w:p>
+    <w:p>
+      <w:pPr>
+        <w:shd w:val="clear" w:color="auto" w:fill="2D2D3F"/>
+        <w:spacing w:line="270" w:lineRule="atLeast"/>
+        <w:rPr>
+          <w:rFonts w:ascii="Menlo" w:eastAsia="Times New Roman" w:hAnsi="Menlo" w:cs="Menlo"/>
+          <w:color w:val="65A1A8"/>
+          <w:sz w:val="18"/>
+          <w:szCs w:val="18"/>
+        </w:rPr>
+      </w:pPr>
+      <w:r>
+        <w:rPr>
+          <w:rFonts w:ascii="Menlo" w:eastAsia="Times New Roman" w:hAnsi="Menlo" w:cs="Menlo"/>
+          <w:color w:val="65A1A8"/>
+          <w:sz w:val="18"/>
+          <w:szCs w:val="18"/>
+        </w:rPr>
+        <w:t xml:space="preserve">        print(a)</w:t>
+      </w:r>
+    </w:p>
+    <w:p>
+      <w:pPr>
+        <w:shd w:val="clear" w:color="auto" w:fill="2D2D3F"/>
+        <w:spacing w:line="270" w:lineRule="atLeast"/>
+        <w:rPr>
+          <w:rFonts w:ascii="Menlo" w:eastAsia="Times New Roman" w:hAnsi="Menlo" w:cs="Menlo"/>
+          <w:color w:val="65A1A8"/>
+          <w:sz w:val="18"/>
+          <w:szCs w:val="18"/>
+        </w:rPr>
+      </w:pPr>
+      <w:r>
+        <w:rPr>
+          <w:rFonts w:ascii="Menlo" w:eastAsia="Times New Roman" w:hAnsi="Menlo" w:cs="Menlo"/>
+          <w:color w:val="65A1A8"/>
+          <w:sz w:val="18"/>
+          <w:szCs w:val="18"/>
+        </w:rPr>
+        <w:t xml:space="preserve">    </w:t>
+      </w:r>
+      <w:proofErr w:type="spellStart"/>
+      <w:r>
+        <w:rPr>
+          <w:rFonts w:ascii="Menlo" w:eastAsia="Times New Roman" w:hAnsi="Menlo" w:cs="Menlo"/>
+          <w:color w:val="65A1A8"/>
+          <w:sz w:val="18"/>
+          <w:szCs w:val="18"/>
+        </w:rPr>
+        <w:t>elif</w:t>
+      </w:r>
+      <w:proofErr w:type="spellEnd"/>
+      <w:r>
+        <w:rPr>
+          <w:rFonts w:ascii="Menlo" w:eastAsia="Times New Roman" w:hAnsi="Menlo" w:cs="Menlo"/>
+          <w:color w:val="65A1A8"/>
+          <w:sz w:val="18"/>
+          <w:szCs w:val="18"/>
+        </w:rPr>
+        <w:t xml:space="preserve"> n </w:t>
+      </w:r>
+      <w:r>
+        <w:rPr>
+          <w:rFonts w:ascii="Menlo" w:eastAsia="Times New Roman" w:hAnsi="Menlo" w:cs="Menlo"/>
+          <w:color w:val="EA7F6A"/>
+          <w:sz w:val="18"/>
+          <w:szCs w:val="18"/>
+        </w:rPr>
+        <w:t>&lt;</w:t>
+      </w:r>
+      <w:r>
+        <w:rPr>
+          <w:rFonts w:ascii="Menlo" w:eastAsia="Times New Roman" w:hAnsi="Menlo" w:cs="Menlo"/>
+          <w:color w:val="65A1A8"/>
+          <w:sz w:val="18"/>
+          <w:szCs w:val="18"/>
+        </w:rPr>
+        <w:t xml:space="preserve"> </w:t>
+      </w:r>
+      <w:r>
+        <w:rPr>
+          <w:rFonts w:ascii="Menlo" w:eastAsia="Times New Roman" w:hAnsi="Menlo" w:cs="Menlo"/>
+          <w:color w:val="EA7F6A"/>
+          <w:sz w:val="18"/>
+          <w:szCs w:val="18"/>
+        </w:rPr>
+        <w:t>0</w:t>
+      </w:r>
+      <w:r>
+        <w:rPr>
+          <w:rFonts w:ascii="Menlo" w:eastAsia="Times New Roman" w:hAnsi="Menlo" w:cs="Menlo"/>
+          <w:color w:val="65A1A8"/>
+          <w:sz w:val="18"/>
+          <w:szCs w:val="18"/>
+        </w:rPr>
+        <w:t>:</w:t>
+      </w:r>
+    </w:p>
+    <w:p>
+      <w:pPr>
+        <w:shd w:val="clear" w:color="auto" w:fill="2D2D3F"/>
+        <w:spacing w:line="270" w:lineRule="atLeast"/>
+        <w:rPr>
+          <w:rFonts w:ascii="Menlo" w:eastAsia="Times New Roman" w:hAnsi="Menlo" w:cs="Menlo"/>
+          <w:color w:val="65A1A8"/>
+          <w:sz w:val="18"/>
+          <w:szCs w:val="18"/>
+        </w:rPr>
+      </w:pPr>
+      <w:r>
+        <w:rPr>
+          <w:rFonts w:ascii="Menlo" w:eastAsia="Times New Roman" w:hAnsi="Menlo" w:cs="Menlo"/>
+          <w:color w:val="65A1A8"/>
+          <w:sz w:val="18"/>
+          <w:szCs w:val="18"/>
+        </w:rPr>
+        <w:t xml:space="preserve">        </w:t>
+      </w:r>
+      <w:proofErr w:type="gramStart"/>
+      <w:r>
+        <w:rPr>
+          <w:rFonts w:ascii="Menlo" w:eastAsia="Times New Roman" w:hAnsi="Menlo" w:cs="Menlo"/>
+          <w:color w:val="65A1A8"/>
+          <w:sz w:val="18"/>
+          <w:szCs w:val="18"/>
+        </w:rPr>
+        <w:t>print(</w:t>
+      </w:r>
+      <w:proofErr w:type="gramEnd"/>
+      <w:r>
+        <w:rPr>
+          <w:rFonts w:ascii="Menlo" w:eastAsia="Times New Roman" w:hAnsi="Menlo" w:cs="Menlo"/>
+          <w:color w:val="94C979"/>
+          <w:sz w:val="18"/>
+          <w:szCs w:val="18"/>
+        </w:rPr>
+        <w:t>"I'm not designed to go backwards yet try again"</w:t>
+      </w:r>
+      <w:r>
+        <w:rPr>
+          <w:rFonts w:ascii="Menlo" w:eastAsia="Times New Roman" w:hAnsi="Menlo" w:cs="Menlo"/>
+          <w:color w:val="65A1A8"/>
+          <w:sz w:val="18"/>
+          <w:szCs w:val="18"/>
+        </w:rPr>
+        <w:t>)</w:t>
+      </w:r>
+    </w:p>
+    <w:p>
+      <w:pPr>
+        <w:shd w:val="clear" w:color="auto" w:fill="2D2D3F"/>
+        <w:spacing w:line="270" w:lineRule="atLeast"/>
+        <w:rPr>
+          <w:rFonts w:ascii="Menlo" w:eastAsia="Times New Roman" w:hAnsi="Menlo" w:cs="Menlo"/>
+          <w:color w:val="65A1A8"/>
+          <w:sz w:val="18"/>
+          <w:szCs w:val="18"/>
+        </w:rPr>
+      </w:pPr>
+      <w:r>
+        <w:rPr>
+          <w:rFonts w:ascii="Menlo" w:eastAsia="Times New Roman" w:hAnsi="Menlo" w:cs="Menlo"/>
+          <w:color w:val="65A1A8"/>
+          <w:sz w:val="18"/>
+          <w:szCs w:val="18"/>
+        </w:rPr>
+        <w:t xml:space="preserve">    else:</w:t>
+      </w:r>
+    </w:p>
+    <w:p>
+      <w:pPr>
+        <w:shd w:val="clear" w:color="auto" w:fill="2D2D3F"/>
+        <w:spacing w:line="270" w:lineRule="atLeast"/>
+        <w:rPr>
+          <w:rFonts w:ascii="Menlo" w:eastAsia="Times New Roman" w:hAnsi="Menlo" w:cs="Menlo"/>
+          <w:color w:val="65A1A8"/>
+          <w:sz w:val="18"/>
+          <w:szCs w:val="18"/>
+        </w:rPr>
+      </w:pPr>
+      <w:r>
+        <w:rPr>
+          <w:rFonts w:ascii="Menlo" w:eastAsia="Times New Roman" w:hAnsi="Menlo" w:cs="Menlo"/>
+          <w:color w:val="65A1A8"/>
+          <w:sz w:val="18"/>
+          <w:szCs w:val="18"/>
+        </w:rPr>
+        <w:t xml:space="preserve">        for </w:t>
+      </w:r>
+      <w:proofErr w:type="spellStart"/>
+      <w:r>
+        <w:rPr>
+          <w:rFonts w:ascii="Menlo" w:eastAsia="Times New Roman" w:hAnsi="Menlo" w:cs="Menlo"/>
+          <w:color w:val="65A1A8"/>
+          <w:sz w:val="18"/>
+          <w:szCs w:val="18"/>
+        </w:rPr>
+        <w:t>i</w:t>
+      </w:r>
+      <w:proofErr w:type="spellEnd"/>
+      <w:r>
+        <w:rPr>
+          <w:rFonts w:ascii="Menlo" w:eastAsia="Times New Roman" w:hAnsi="Menlo" w:cs="Menlo"/>
+          <w:color w:val="65A1A8"/>
+          <w:sz w:val="18"/>
+          <w:szCs w:val="18"/>
+        </w:rPr>
+        <w:t xml:space="preserve"> </w:t>
+      </w:r>
+      <w:r>
+        <w:rPr>
+          <w:rFonts w:ascii="Menlo" w:eastAsia="Times New Roman" w:hAnsi="Menlo" w:cs="Menlo"/>
+          <w:color w:val="EA7F6A"/>
+          <w:sz w:val="18"/>
+          <w:szCs w:val="18"/>
+        </w:rPr>
+        <w:t>in</w:t>
+      </w:r>
+      <w:r>
+        <w:rPr>
+          <w:rFonts w:ascii="Menlo" w:eastAsia="Times New Roman" w:hAnsi="Menlo" w:cs="Menlo"/>
+          <w:color w:val="65A1A8"/>
+          <w:sz w:val="18"/>
+          <w:szCs w:val="18"/>
+        </w:rPr>
+        <w:t xml:space="preserve"> </w:t>
+      </w:r>
+      <w:proofErr w:type="gramStart"/>
+      <w:r>
+        <w:rPr>
+          <w:rFonts w:ascii="Menlo" w:eastAsia="Times New Roman" w:hAnsi="Menlo" w:cs="Menlo"/>
+          <w:color w:val="92D6F4"/>
+          <w:sz w:val="18"/>
+          <w:szCs w:val="18"/>
+        </w:rPr>
+        <w:t>range</w:t>
+      </w:r>
+      <w:r>
+        <w:rPr>
+          <w:rFonts w:ascii="Menlo" w:eastAsia="Times New Roman" w:hAnsi="Menlo" w:cs="Menlo"/>
+          <w:color w:val="65A1A8"/>
+          <w:sz w:val="18"/>
+          <w:szCs w:val="18"/>
+        </w:rPr>
+        <w:t>(</w:t>
+      </w:r>
+      <w:proofErr w:type="gramEnd"/>
+      <w:r>
+        <w:rPr>
+          <w:rFonts w:ascii="Menlo" w:eastAsia="Times New Roman" w:hAnsi="Menlo" w:cs="Menlo"/>
+          <w:color w:val="EA7F6A"/>
+          <w:sz w:val="18"/>
+          <w:szCs w:val="18"/>
+        </w:rPr>
+        <w:t>2</w:t>
+      </w:r>
+      <w:r>
+        <w:rPr>
+          <w:rFonts w:ascii="Menlo" w:eastAsia="Times New Roman" w:hAnsi="Menlo" w:cs="Menlo"/>
+          <w:color w:val="65A1A8"/>
+          <w:sz w:val="18"/>
+          <w:szCs w:val="18"/>
+        </w:rPr>
+        <w:t>, n):</w:t>
+      </w:r>
+    </w:p>
+    <w:p>
+      <w:pPr>
+        <w:shd w:val="clear" w:color="auto" w:fill="2D2D3F"/>
+        <w:spacing w:line="270" w:lineRule="atLeast"/>
+        <w:rPr>
+          <w:rFonts w:ascii="Menlo" w:eastAsia="Times New Roman" w:hAnsi="Menlo" w:cs="Menlo"/>
+          <w:color w:val="65A1A8"/>
+          <w:sz w:val="18"/>
+          <w:szCs w:val="18"/>
+        </w:rPr>
+      </w:pPr>
+      <w:r>
+        <w:rPr>
+          <w:rFonts w:ascii="Menlo" w:eastAsia="Times New Roman" w:hAnsi="Menlo" w:cs="Menlo"/>
+          <w:color w:val="65A1A8"/>
+          <w:sz w:val="18"/>
+          <w:szCs w:val="18"/>
+        </w:rPr>
+        <w:t xml:space="preserve">            c </w:t>
+      </w:r>
+      <w:r>
+        <w:rPr>
+          <w:rFonts w:ascii="Menlo" w:eastAsia="Times New Roman" w:hAnsi="Menlo" w:cs="Menlo"/>
+          <w:color w:val="EA7F6A"/>
+          <w:sz w:val="18"/>
+          <w:szCs w:val="18"/>
+        </w:rPr>
+        <w:t>=</w:t>
+      </w:r>
+      <w:r>
+        <w:rPr>
+          <w:rFonts w:ascii="Menlo" w:eastAsia="Times New Roman" w:hAnsi="Menlo" w:cs="Menlo"/>
+          <w:color w:val="65A1A8"/>
+          <w:sz w:val="18"/>
+          <w:szCs w:val="18"/>
+        </w:rPr>
+        <w:t xml:space="preserve"> a </w:t>
+      </w:r>
+      <w:r>
+        <w:rPr>
+          <w:rFonts w:ascii="Menlo" w:eastAsia="Times New Roman" w:hAnsi="Menlo" w:cs="Menlo"/>
+          <w:color w:val="EA7F6A"/>
+          <w:sz w:val="18"/>
+          <w:szCs w:val="18"/>
+        </w:rPr>
+        <w:t>+</w:t>
+      </w:r>
+      <w:r>
+        <w:rPr>
+          <w:rFonts w:ascii="Menlo" w:eastAsia="Times New Roman" w:hAnsi="Menlo" w:cs="Menlo"/>
+          <w:color w:val="65A1A8"/>
+          <w:sz w:val="18"/>
+          <w:szCs w:val="18"/>
+        </w:rPr>
+        <w:t xml:space="preserve"> b</w:t>
+      </w:r>
+    </w:p>
+    <w:p>
+      <w:pPr>
+        <w:shd w:val="clear" w:color="auto" w:fill="2D2D3F"/>
+        <w:spacing w:line="270" w:lineRule="atLeast"/>
+        <w:rPr>
+          <w:rFonts w:ascii="Menlo" w:eastAsia="Times New Roman" w:hAnsi="Menlo" w:cs="Menlo"/>
+          <w:color w:val="65A1A8"/>
+          <w:sz w:val="18"/>
+          <w:szCs w:val="18"/>
+        </w:rPr>
+      </w:pPr>
+      <w:r>
+        <w:rPr>
+          <w:rFonts w:ascii="Menlo" w:eastAsia="Times New Roman" w:hAnsi="Menlo" w:cs="Menlo"/>
+          <w:color w:val="65A1A8"/>
+          <w:sz w:val="18"/>
+          <w:szCs w:val="18"/>
+        </w:rPr>
+        <w:t xml:space="preserve">            a </w:t>
+      </w:r>
+      <w:r>
+        <w:rPr>
+          <w:rFonts w:ascii="Menlo" w:eastAsia="Times New Roman" w:hAnsi="Menlo" w:cs="Menlo"/>
+          <w:color w:val="EA7F6A"/>
+          <w:sz w:val="18"/>
+          <w:szCs w:val="18"/>
+        </w:rPr>
+        <w:t>=</w:t>
+      </w:r>
+      <w:r>
+        <w:rPr>
+          <w:rFonts w:ascii="Menlo" w:eastAsia="Times New Roman" w:hAnsi="Menlo" w:cs="Menlo"/>
+          <w:color w:val="65A1A8"/>
+          <w:sz w:val="18"/>
+          <w:szCs w:val="18"/>
+        </w:rPr>
+        <w:t xml:space="preserve"> b</w:t>
+      </w:r>
+    </w:p>
+    <w:p>
+      <w:pPr>
+        <w:shd w:val="clear" w:color="auto" w:fill="2D2D3F"/>
+        <w:spacing w:line="270" w:lineRule="atLeast"/>
+        <w:rPr>
+          <w:rFonts w:ascii="Menlo" w:eastAsia="Times New Roman" w:hAnsi="Menlo" w:cs="Menlo"/>
+          <w:color w:val="65A1A8"/>
+          <w:sz w:val="18"/>
+          <w:szCs w:val="18"/>
+        </w:rPr>
+      </w:pPr>
+      <w:r>
+        <w:rPr>
+          <w:rFonts w:ascii="Menlo" w:eastAsia="Times New Roman" w:hAnsi="Menlo" w:cs="Menlo"/>
+          <w:color w:val="65A1A8"/>
+          <w:sz w:val="18"/>
+          <w:szCs w:val="18"/>
+        </w:rPr>
+        <w:t xml:space="preserve">            b </w:t>
+      </w:r>
+      <w:r>
+        <w:rPr>
+          <w:rFonts w:ascii="Menlo" w:eastAsia="Times New Roman" w:hAnsi="Menlo" w:cs="Menlo"/>
+          <w:color w:val="EA7F6A"/>
+          <w:sz w:val="18"/>
+          <w:szCs w:val="18"/>
+        </w:rPr>
+        <w:t>=</w:t>
+      </w:r>
+      <w:r>
+        <w:rPr>
+          <w:rFonts w:ascii="Menlo" w:eastAsia="Times New Roman" w:hAnsi="Menlo" w:cs="Menlo"/>
+          <w:color w:val="65A1A8"/>
+          <w:sz w:val="18"/>
+          <w:szCs w:val="18"/>
+        </w:rPr>
+        <w:t xml:space="preserve"> c</w:t>
+      </w:r>
+    </w:p>
+    <w:p>
+      <w:pPr>
+        <w:shd w:val="clear" w:color="auto" w:fill="2D2D3F"/>
+        <w:spacing w:line="270" w:lineRule="atLeast"/>
+        <w:rPr>
+          <w:rFonts w:ascii="Menlo" w:eastAsia="Times New Roman" w:hAnsi="Menlo" w:cs="Menlo"/>
+          <w:color w:val="65A1A8"/>
+          <w:sz w:val="18"/>
+          <w:szCs w:val="18"/>
+        </w:rPr>
+      </w:pPr>
+      <w:r>
+        <w:rPr>
+          <w:rFonts w:ascii="Menlo" w:eastAsia="Times New Roman" w:hAnsi="Menlo" w:cs="Menlo"/>
+          <w:color w:val="65A1A8"/>
+          <w:sz w:val="18"/>
+          <w:szCs w:val="18"/>
+        </w:rPr>
+        <w:t xml:space="preserve">            print(c)</w:t>
+      </w:r>
+    </w:p>
+    <w:p>
+      <w:pPr>
+        <w:shd w:val="clear" w:color="auto" w:fill="2D2D3F"/>
+        <w:spacing w:after="240" w:line="270" w:lineRule="atLeast"/>
+        <w:rPr>
+          <w:rFonts w:ascii="Menlo" w:eastAsia="Times New Roman" w:hAnsi="Menlo" w:cs="Menlo"/>
+          <w:color w:val="65A1A8"/>
+          <w:sz w:val="18"/>
+          <w:szCs w:val="18"/>
+        </w:rPr>
+      </w:pPr>
+    </w:p>
+    <w:p>
+      <w:pPr>
+        <w:shd w:val="clear" w:color="auto" w:fill="2D2D3F"/>
+        <w:spacing w:line="270" w:lineRule="atLeast"/>
+        <w:rPr>
+          <w:rFonts w:ascii="Menlo" w:eastAsia="Times New Roman" w:hAnsi="Menlo" w:cs="Menlo"/>
+          <w:color w:val="65A1A8"/>
+          <w:sz w:val="18"/>
+          <w:szCs w:val="18"/>
+        </w:rPr>
+      </w:pPr>
+      <w:r>
+        <w:rPr>
+          <w:rFonts w:ascii="Menlo" w:eastAsia="Times New Roman" w:hAnsi="Menlo" w:cs="Menlo"/>
+          <w:color w:val="65A1A8"/>
+          <w:sz w:val="18"/>
+          <w:szCs w:val="18"/>
+        </w:rPr>
+        <w:t xml:space="preserve">x </w:t>
+      </w:r>
+      <w:r>
+        <w:rPr>
+          <w:rFonts w:ascii="Menlo" w:eastAsia="Times New Roman" w:hAnsi="Menlo" w:cs="Menlo"/>
+          <w:color w:val="EA7F6A"/>
+          <w:sz w:val="18"/>
+          <w:szCs w:val="18"/>
+        </w:rPr>
+        <w:t>=</w:t>
+      </w:r>
+      <w:r>
+        <w:rPr>
+          <w:rFonts w:ascii="Menlo" w:eastAsia="Times New Roman" w:hAnsi="Menlo" w:cs="Menlo"/>
+          <w:color w:val="65A1A8"/>
+          <w:sz w:val="18"/>
+          <w:szCs w:val="18"/>
+        </w:rPr>
+        <w:t xml:space="preserve"> </w:t>
+      </w:r>
+      <w:proofErr w:type="gramStart"/>
+      <w:r>
+        <w:rPr>
+          <w:rFonts w:ascii="Menlo" w:eastAsia="Times New Roman" w:hAnsi="Menlo" w:cs="Menlo"/>
+          <w:color w:val="92D6F4"/>
+          <w:sz w:val="18"/>
+          <w:szCs w:val="18"/>
+        </w:rPr>
+        <w:t>input</w:t>
+      </w:r>
+      <w:r>
+        <w:rPr>
+          <w:rFonts w:ascii="Menlo" w:eastAsia="Times New Roman" w:hAnsi="Menlo" w:cs="Menlo"/>
+          <w:color w:val="65A1A8"/>
+          <w:sz w:val="18"/>
+          <w:szCs w:val="18"/>
+        </w:rPr>
+        <w:t>(</w:t>
+      </w:r>
+      <w:proofErr w:type="gramEnd"/>
+      <w:r>
+        <w:rPr>
+          <w:rFonts w:ascii="Menlo" w:eastAsia="Times New Roman" w:hAnsi="Menlo" w:cs="Menlo"/>
+          <w:color w:val="94C979"/>
+          <w:sz w:val="18"/>
+          <w:szCs w:val="18"/>
+        </w:rPr>
+        <w:t>"Give me a number: "</w:t>
+      </w:r>
+      <w:r>
+        <w:rPr>
+          <w:rFonts w:ascii="Menlo" w:eastAsia="Times New Roman" w:hAnsi="Menlo" w:cs="Menlo"/>
+          <w:color w:val="65A1A8"/>
+          <w:sz w:val="18"/>
+          <w:szCs w:val="18"/>
+        </w:rPr>
+        <w:t>)</w:t>
+      </w:r>
+    </w:p>
+    <w:p>
+      <w:pPr>
+        <w:shd w:val="clear" w:color="auto" w:fill="2D2D3F"/>
+        <w:spacing w:line="270" w:lineRule="atLeast"/>
+        <w:rPr>
+          <w:rFonts w:ascii="Menlo" w:eastAsia="Times New Roman" w:hAnsi="Menlo" w:cs="Menlo"/>
+          <w:color w:val="65A1A8"/>
+          <w:sz w:val="18"/>
+          <w:szCs w:val="18"/>
+        </w:rPr>
+      </w:pPr>
+      <w:proofErr w:type="spellStart"/>
+      <w:r>
+        <w:rPr>
+          <w:rFonts w:ascii="Menlo" w:eastAsia="Times New Roman" w:hAnsi="Menlo" w:cs="Menlo"/>
+          <w:color w:val="65A1A8"/>
+          <w:sz w:val="18"/>
+          <w:szCs w:val="18"/>
+        </w:rPr>
+        <w:t>fibo</w:t>
+      </w:r>
+      <w:proofErr w:type="spellEnd"/>
+      <w:r>
+        <w:rPr>
+          <w:rFonts w:ascii="Menlo" w:eastAsia="Times New Roman" w:hAnsi="Menlo" w:cs="Menlo"/>
+          <w:color w:val="65A1A8"/>
+          <w:sz w:val="18"/>
+          <w:szCs w:val="18"/>
+        </w:rPr>
+        <w:t>(int(x))</w:t>
+      </w:r>
+    </w:p>
+    <w:p>
+      <w:pPr>
+        <w:pStyle w:val="hv"/>
+        <w:shd w:val="clear" w:color="auto" w:fill="FFFFFF"/>
+        <w:spacing w:before="252" w:beforeAutospacing="0" w:after="0" w:afterAutospacing="0" w:line="480" w:lineRule="atLeast"/>
+        <w:ind w:left="450"/>
+        <w:rPr>
+          <w:rFonts w:ascii="Georgia" w:hAnsi="Georgia"/>
+          <w:spacing w:val="-1"/>
+          <w:sz w:val="32"/>
+          <w:szCs w:val="32"/>
+        </w:rPr>
+      </w:pPr>
     </w:p>
     <w:p>
       <w:pPr>
@@ -3587,6 +5949,7 @@
           <w:sz w:val="32"/>
           <w:szCs w:val="32"/>
         </w:rPr>
+        <w:lastRenderedPageBreak/>
         <w:t>Write Python code to sort a numerical dataset?</w:t>
       </w:r>
     </w:p>
@@ -3668,62 +6031,593 @@
           <w:sz w:val="32"/>
           <w:szCs w:val="32"/>
         </w:rPr>
+        <w:t>Differentiate between SciPy and NumPy?</w:t>
+      </w:r>
+    </w:p>
+    <w:p>
+      <w:pPr>
+        <w:pStyle w:val="hv"/>
+        <w:numPr>
+          <w:ilvl w:val="0"/>
+          <w:numId w:val="1"/>
+        </w:numPr>
+        <w:shd w:val="clear" w:color="auto" w:fill="FFFFFF"/>
+        <w:spacing w:before="252" w:beforeAutospacing="0" w:after="0" w:afterAutospacing="0" w:line="480" w:lineRule="atLeast"/>
+        <w:ind w:left="450"/>
+        <w:rPr>
+          <w:rFonts w:ascii="Georgia" w:hAnsi="Georgia"/>
+          <w:spacing w:val="-1"/>
+          <w:sz w:val="32"/>
+          <w:szCs w:val="32"/>
+        </w:rPr>
+      </w:pPr>
+      <w:r>
+        <w:rPr>
+          <w:rFonts w:ascii="Georgia" w:hAnsi="Georgia"/>
+          <w:spacing w:val="-1"/>
+          <w:sz w:val="32"/>
+          <w:szCs w:val="32"/>
+        </w:rPr>
+        <w:t>How do Python arrays and lists differ from each other?</w:t>
+      </w:r>
+    </w:p>
+    <w:p>
+      <w:pPr>
+        <w:pStyle w:val="hv"/>
+        <w:numPr>
+          <w:ilvl w:val="0"/>
+          <w:numId w:val="1"/>
+        </w:numPr>
+        <w:shd w:val="clear" w:color="auto" w:fill="FFFFFF"/>
+        <w:spacing w:before="252" w:beforeAutospacing="0" w:after="0" w:afterAutospacing="0" w:line="480" w:lineRule="atLeast"/>
+        <w:ind w:left="450"/>
+        <w:rPr>
+          <w:rFonts w:ascii="Georgia" w:hAnsi="Georgia"/>
+          <w:spacing w:val="-1"/>
+          <w:sz w:val="32"/>
+          <w:szCs w:val="32"/>
+        </w:rPr>
+      </w:pPr>
+      <w:r>
+        <w:rPr>
+          <w:rFonts w:ascii="Georgia" w:hAnsi="Georgia"/>
+          <w:spacing w:val="-1"/>
+          <w:sz w:val="32"/>
+          <w:szCs w:val="32"/>
+        </w:rPr>
+        <w:t>Can we make multi-line comments in Python?</w:t>
+      </w:r>
+    </w:p>
+    <w:p>
+      <w:pPr>
+        <w:pStyle w:val="hv"/>
+        <w:shd w:val="clear" w:color="auto" w:fill="FFFFFF"/>
+        <w:spacing w:before="252" w:beforeAutospacing="0" w:after="0" w:afterAutospacing="0" w:line="480" w:lineRule="atLeast"/>
+        <w:ind w:left="450"/>
+        <w:rPr>
+          <w:rFonts w:ascii="Georgia" w:hAnsi="Georgia"/>
+          <w:spacing w:val="-1"/>
+          <w:sz w:val="32"/>
+          <w:szCs w:val="32"/>
+        </w:rPr>
+      </w:pPr>
+      <w:r>
+        <w:rPr>
+          <w:rFonts w:ascii="Georgia" w:hAnsi="Georgia"/>
+          <w:spacing w:val="-1"/>
+          <w:sz w:val="32"/>
+          <w:szCs w:val="32"/>
+        </w:rPr>
+        <w:t xml:space="preserve">Answer: </w:t>
+      </w:r>
+      <w:r>
+        <w:rPr>
+          <w:rFonts w:ascii="Georgia" w:hAnsi="Georgia"/>
+          <w:spacing w:val="-1"/>
+          <w:sz w:val="32"/>
+          <w:szCs w:val="32"/>
+        </w:rPr>
+        <w:t>No,</w:t>
+      </w:r>
+      <w:r>
+        <w:rPr>
+          <w:rFonts w:ascii="Georgia" w:hAnsi="Georgia"/>
+          <w:spacing w:val="-1"/>
+          <w:sz w:val="32"/>
+          <w:szCs w:val="32"/>
+        </w:rPr>
+        <w:t xml:space="preserve"> we </w:t>
+      </w:r>
+      <w:r>
+        <w:rPr>
+          <w:rFonts w:ascii="Georgia" w:hAnsi="Georgia"/>
+          <w:spacing w:val="-1"/>
+          <w:sz w:val="32"/>
+          <w:szCs w:val="32"/>
+        </w:rPr>
+        <w:t>cannot</w:t>
+      </w:r>
+      <w:r>
+        <w:rPr>
+          <w:rFonts w:ascii="Georgia" w:hAnsi="Georgia"/>
+          <w:spacing w:val="-1"/>
+          <w:sz w:val="32"/>
+          <w:szCs w:val="32"/>
+        </w:rPr>
+        <w:t xml:space="preserve"> sadly.</w:t>
+      </w:r>
+    </w:p>
+    <w:p>
+      <w:pPr>
+        <w:pStyle w:val="hv"/>
+        <w:numPr>
+          <w:ilvl w:val="0"/>
+          <w:numId w:val="1"/>
+        </w:numPr>
+        <w:shd w:val="clear" w:color="auto" w:fill="FFFFFF"/>
+        <w:spacing w:before="252" w:beforeAutospacing="0" w:after="0" w:afterAutospacing="0" w:line="480" w:lineRule="atLeast"/>
+        <w:ind w:left="450"/>
+        <w:rPr>
+          <w:rFonts w:ascii="Georgia" w:hAnsi="Georgia"/>
+          <w:spacing w:val="-1"/>
+          <w:sz w:val="32"/>
+          <w:szCs w:val="32"/>
+        </w:rPr>
+      </w:pPr>
+      <w:r>
+        <w:rPr>
+          <w:rFonts w:ascii="Georgia" w:hAnsi="Georgia"/>
+          <w:spacing w:val="-1"/>
+          <w:sz w:val="32"/>
+          <w:szCs w:val="32"/>
+        </w:rPr>
+        <w:t xml:space="preserve">What is the difference between range and </w:t>
+      </w:r>
+      <w:proofErr w:type="spellStart"/>
+      <w:r>
+        <w:rPr>
+          <w:rFonts w:ascii="Georgia" w:hAnsi="Georgia"/>
+          <w:spacing w:val="-1"/>
+          <w:sz w:val="32"/>
+          <w:szCs w:val="32"/>
+        </w:rPr>
+        <w:t>xrange</w:t>
+      </w:r>
+      <w:proofErr w:type="spellEnd"/>
+      <w:r>
+        <w:rPr>
+          <w:rFonts w:ascii="Georgia" w:hAnsi="Georgia"/>
+          <w:spacing w:val="-1"/>
+          <w:sz w:val="32"/>
+          <w:szCs w:val="32"/>
+        </w:rPr>
+        <w:t>?</w:t>
+      </w:r>
+    </w:p>
+    <w:p>
+      <w:pPr>
+        <w:pStyle w:val="hv"/>
+        <w:numPr>
+          <w:ilvl w:val="0"/>
+          <w:numId w:val="1"/>
+        </w:numPr>
+        <w:shd w:val="clear" w:color="auto" w:fill="FFFFFF"/>
+        <w:spacing w:before="252" w:beforeAutospacing="0" w:after="0" w:afterAutospacing="0" w:line="480" w:lineRule="atLeast"/>
+        <w:ind w:left="450"/>
+        <w:rPr>
+          <w:rFonts w:ascii="Georgia" w:hAnsi="Georgia"/>
+          <w:spacing w:val="-1"/>
+          <w:sz w:val="32"/>
+          <w:szCs w:val="32"/>
+        </w:rPr>
+      </w:pPr>
+      <w:r>
+        <w:rPr>
+          <w:rFonts w:ascii="Georgia" w:hAnsi="Georgia"/>
+          <w:spacing w:val="-1"/>
+          <w:sz w:val="32"/>
+          <w:szCs w:val="32"/>
+        </w:rPr>
+        <w:t>Explain how can we build or set up the database in Django?</w:t>
+      </w:r>
+    </w:p>
+    <w:p>
+      <w:pPr>
+        <w:pStyle w:val="hv"/>
+        <w:numPr>
+          <w:ilvl w:val="0"/>
+          <w:numId w:val="1"/>
+        </w:numPr>
+        <w:shd w:val="clear" w:color="auto" w:fill="FFFFFF"/>
+        <w:spacing w:before="252" w:beforeAutospacing="0" w:after="0" w:afterAutospacing="0" w:line="480" w:lineRule="atLeast"/>
+        <w:ind w:left="450"/>
+        <w:rPr>
+          <w:rFonts w:ascii="Georgia" w:hAnsi="Georgia"/>
+          <w:spacing w:val="-1"/>
+          <w:sz w:val="32"/>
+          <w:szCs w:val="32"/>
+        </w:rPr>
+      </w:pPr>
+      <w:r>
+        <w:rPr>
+          <w:rFonts w:ascii="Georgia" w:hAnsi="Georgia"/>
+          <w:spacing w:val="-1"/>
+          <w:sz w:val="32"/>
+          <w:szCs w:val="32"/>
+        </w:rPr>
+        <w:t>List out the inheritance styles in Django?</w:t>
+      </w:r>
+    </w:p>
+    <w:p>
+      <w:pPr>
+        <w:pStyle w:val="hv"/>
+        <w:numPr>
+          <w:ilvl w:val="0"/>
+          <w:numId w:val="1"/>
+        </w:numPr>
+        <w:shd w:val="clear" w:color="auto" w:fill="FFFFFF"/>
+        <w:spacing w:before="252" w:beforeAutospacing="0" w:after="0" w:afterAutospacing="0" w:line="480" w:lineRule="atLeast"/>
+        <w:ind w:left="450"/>
+        <w:rPr>
+          <w:rFonts w:ascii="Georgia" w:hAnsi="Georgia"/>
+          <w:spacing w:val="-1"/>
+          <w:sz w:val="32"/>
+          <w:szCs w:val="32"/>
+        </w:rPr>
+      </w:pPr>
+      <w:r>
+        <w:rPr>
+          <w:rFonts w:ascii="Georgia" w:hAnsi="Georgia"/>
+          <w:spacing w:val="-1"/>
+          <w:sz w:val="32"/>
+          <w:szCs w:val="32"/>
+        </w:rPr>
+        <w:t>How to save an image locally using Python in which we already know the URL address?</w:t>
+      </w:r>
+    </w:p>
+    <w:p>
+      <w:pPr>
+        <w:pStyle w:val="hv"/>
+        <w:numPr>
+          <w:ilvl w:val="0"/>
+          <w:numId w:val="1"/>
+        </w:numPr>
+        <w:shd w:val="clear" w:color="auto" w:fill="FFFFFF"/>
+        <w:spacing w:before="252" w:beforeAutospacing="0" w:after="0" w:afterAutospacing="0" w:line="480" w:lineRule="atLeast"/>
+        <w:ind w:left="450"/>
+        <w:rPr>
+          <w:rFonts w:ascii="Georgia" w:hAnsi="Georgia"/>
+          <w:spacing w:val="-1"/>
+          <w:sz w:val="32"/>
+          <w:szCs w:val="32"/>
+        </w:rPr>
+      </w:pPr>
+      <w:r>
+        <w:rPr>
+          <w:rFonts w:ascii="Georgia" w:hAnsi="Georgia"/>
+          <w:spacing w:val="-1"/>
+          <w:sz w:val="32"/>
+          <w:szCs w:val="32"/>
+        </w:rPr>
+        <w:t>How can we access sessions in flask?</w:t>
+      </w:r>
+    </w:p>
+    <w:p>
+      <w:pPr>
+        <w:pStyle w:val="hv"/>
+        <w:numPr>
+          <w:ilvl w:val="0"/>
+          <w:numId w:val="1"/>
+        </w:numPr>
+        <w:shd w:val="clear" w:color="auto" w:fill="FFFFFF"/>
+        <w:spacing w:before="252" w:beforeAutospacing="0" w:after="0" w:afterAutospacing="0" w:line="480" w:lineRule="atLeast"/>
+        <w:ind w:left="450"/>
+        <w:rPr>
+          <w:rFonts w:ascii="Georgia" w:hAnsi="Georgia"/>
+          <w:spacing w:val="-1"/>
+          <w:sz w:val="32"/>
+          <w:szCs w:val="32"/>
+        </w:rPr>
+      </w:pPr>
+      <w:r>
+        <w:rPr>
+          <w:rFonts w:ascii="Georgia" w:hAnsi="Georgia"/>
+          <w:spacing w:val="-1"/>
+          <w:sz w:val="32"/>
+          <w:szCs w:val="32"/>
+        </w:rPr>
+        <w:t>Is flask an MVC model? If yes, justify your answer by showing an example of your application with the help of MVC pattern?</w:t>
+      </w:r>
+    </w:p>
+    <w:p>
+      <w:pPr>
+        <w:pStyle w:val="hv"/>
+        <w:numPr>
+          <w:ilvl w:val="0"/>
+          <w:numId w:val="1"/>
+        </w:numPr>
+        <w:shd w:val="clear" w:color="auto" w:fill="FFFFFF"/>
+        <w:spacing w:before="252" w:beforeAutospacing="0" w:after="0" w:afterAutospacing="0" w:line="480" w:lineRule="atLeast"/>
+        <w:ind w:left="450"/>
+        <w:rPr>
+          <w:rFonts w:ascii="Georgia" w:hAnsi="Georgia"/>
+          <w:spacing w:val="-1"/>
+          <w:sz w:val="32"/>
+          <w:szCs w:val="32"/>
+        </w:rPr>
+      </w:pPr>
+      <w:r>
+        <w:rPr>
+          <w:rFonts w:ascii="Georgia" w:hAnsi="Georgia"/>
+          <w:spacing w:val="-1"/>
+          <w:sz w:val="32"/>
+          <w:szCs w:val="32"/>
+        </w:rPr>
+        <w:t>What are the database connections in Python Flask, explain?</w:t>
+      </w:r>
+    </w:p>
+    <w:p>
+      <w:pPr>
+        <w:pStyle w:val="hv"/>
+        <w:numPr>
+          <w:ilvl w:val="0"/>
+          <w:numId w:val="1"/>
+        </w:numPr>
+        <w:shd w:val="clear" w:color="auto" w:fill="FFFFFF"/>
+        <w:spacing w:before="252" w:beforeAutospacing="0" w:after="0" w:afterAutospacing="0" w:line="480" w:lineRule="atLeast"/>
+        <w:ind w:left="450"/>
+        <w:rPr>
+          <w:rFonts w:ascii="Georgia" w:hAnsi="Georgia"/>
+          <w:spacing w:val="-1"/>
+          <w:sz w:val="32"/>
+          <w:szCs w:val="32"/>
+        </w:rPr>
+      </w:pPr>
+      <w:r>
+        <w:rPr>
+          <w:rFonts w:ascii="Georgia" w:hAnsi="Georgia"/>
+          <w:spacing w:val="-1"/>
+          <w:sz w:val="32"/>
+          <w:szCs w:val="32"/>
+        </w:rPr>
+        <w:t xml:space="preserve">Explain the procedure to minimize or lower the outage of </w:t>
+      </w:r>
+      <w:proofErr w:type="spellStart"/>
+      <w:r>
+        <w:rPr>
+          <w:rFonts w:ascii="Georgia" w:hAnsi="Georgia"/>
+          <w:spacing w:val="-1"/>
+          <w:sz w:val="32"/>
+          <w:szCs w:val="32"/>
+        </w:rPr>
+        <w:t>Memchached</w:t>
+      </w:r>
+      <w:proofErr w:type="spellEnd"/>
+      <w:r>
+        <w:rPr>
+          <w:rFonts w:ascii="Georgia" w:hAnsi="Georgia"/>
+          <w:spacing w:val="-1"/>
+          <w:sz w:val="32"/>
+          <w:szCs w:val="32"/>
+        </w:rPr>
+        <w:t xml:space="preserve"> server in Python development?</w:t>
+      </w:r>
+    </w:p>
+    <w:p>
+      <w:pPr>
+        <w:pStyle w:val="hv"/>
+        <w:numPr>
+          <w:ilvl w:val="0"/>
+          <w:numId w:val="1"/>
+        </w:numPr>
+        <w:shd w:val="clear" w:color="auto" w:fill="FFFFFF"/>
+        <w:spacing w:before="252" w:beforeAutospacing="0" w:after="0" w:afterAutospacing="0" w:line="480" w:lineRule="atLeast"/>
+        <w:ind w:left="450"/>
+        <w:rPr>
+          <w:rFonts w:ascii="Georgia" w:hAnsi="Georgia"/>
+          <w:spacing w:val="-1"/>
+          <w:sz w:val="32"/>
+          <w:szCs w:val="32"/>
+        </w:rPr>
+      </w:pPr>
+      <w:r>
+        <w:rPr>
+          <w:rFonts w:ascii="Georgia" w:hAnsi="Georgia"/>
+          <w:spacing w:val="-1"/>
+          <w:sz w:val="32"/>
+          <w:szCs w:val="32"/>
+        </w:rPr>
         <w:lastRenderedPageBreak/>
-        <w:t>Differentiate between SciPy and NumPy?</w:t>
-      </w:r>
-    </w:p>
-    <w:p>
-      <w:pPr>
-        <w:pStyle w:val="hv"/>
-        <w:numPr>
-          <w:ilvl w:val="0"/>
-          <w:numId w:val="1"/>
-        </w:numPr>
-        <w:shd w:val="clear" w:color="auto" w:fill="FFFFFF"/>
-        <w:spacing w:before="252" w:beforeAutospacing="0" w:after="0" w:afterAutospacing="0" w:line="480" w:lineRule="atLeast"/>
-        <w:ind w:left="450"/>
-        <w:rPr>
-          <w:rFonts w:ascii="Georgia" w:hAnsi="Georgia"/>
-          <w:spacing w:val="-1"/>
-          <w:sz w:val="32"/>
-          <w:szCs w:val="32"/>
-        </w:rPr>
-      </w:pPr>
-      <w:r>
-        <w:rPr>
-          <w:rFonts w:ascii="Georgia" w:hAnsi="Georgia"/>
-          <w:spacing w:val="-1"/>
-          <w:sz w:val="32"/>
-          <w:szCs w:val="32"/>
-        </w:rPr>
-        <w:t>How do Python arrays and lists differ from each other?</w:t>
-      </w:r>
-    </w:p>
-    <w:p>
-      <w:pPr>
-        <w:pStyle w:val="hv"/>
-        <w:numPr>
-          <w:ilvl w:val="0"/>
-          <w:numId w:val="1"/>
-        </w:numPr>
-        <w:shd w:val="clear" w:color="auto" w:fill="FFFFFF"/>
-        <w:spacing w:before="252" w:beforeAutospacing="0" w:after="0" w:afterAutospacing="0" w:line="480" w:lineRule="atLeast"/>
-        <w:ind w:left="450"/>
-        <w:rPr>
-          <w:rFonts w:ascii="Georgia" w:hAnsi="Georgia"/>
-          <w:spacing w:val="-1"/>
-          <w:sz w:val="32"/>
-          <w:szCs w:val="32"/>
-        </w:rPr>
-      </w:pPr>
-      <w:r>
-        <w:rPr>
-          <w:rFonts w:ascii="Georgia" w:hAnsi="Georgia"/>
-          <w:spacing w:val="-1"/>
-          <w:sz w:val="32"/>
-          <w:szCs w:val="32"/>
-        </w:rPr>
-        <w:t>Can we make multi-line comments in Python?</w:t>
+        <w:t>What is Dogpile effect?</w:t>
+      </w:r>
+    </w:p>
+    <w:p>
+      <w:pPr>
+        <w:pStyle w:val="hv"/>
+        <w:numPr>
+          <w:ilvl w:val="0"/>
+          <w:numId w:val="1"/>
+        </w:numPr>
+        <w:shd w:val="clear" w:color="auto" w:fill="FFFFFF"/>
+        <w:spacing w:before="252" w:beforeAutospacing="0" w:after="0" w:afterAutospacing="0" w:line="480" w:lineRule="atLeast"/>
+        <w:ind w:left="450"/>
+        <w:rPr>
+          <w:rFonts w:ascii="Georgia" w:hAnsi="Georgia"/>
+          <w:spacing w:val="-1"/>
+          <w:sz w:val="32"/>
+          <w:szCs w:val="32"/>
+        </w:rPr>
+      </w:pPr>
+      <w:r>
+        <w:rPr>
+          <w:rFonts w:ascii="Georgia" w:hAnsi="Georgia"/>
+          <w:spacing w:val="-1"/>
+          <w:sz w:val="32"/>
+          <w:szCs w:val="32"/>
+        </w:rPr>
+        <w:t>What are the OOPS concepts in Python?</w:t>
+      </w:r>
+    </w:p>
+    <w:p>
+      <w:pPr>
+        <w:pStyle w:val="hv"/>
+        <w:numPr>
+          <w:ilvl w:val="0"/>
+          <w:numId w:val="1"/>
+        </w:numPr>
+        <w:shd w:val="clear" w:color="auto" w:fill="FFFFFF"/>
+        <w:spacing w:before="252" w:beforeAutospacing="0" w:after="0" w:afterAutospacing="0" w:line="480" w:lineRule="atLeast"/>
+        <w:ind w:left="450"/>
+        <w:rPr>
+          <w:rFonts w:ascii="Georgia" w:hAnsi="Georgia"/>
+          <w:spacing w:val="-1"/>
+          <w:sz w:val="32"/>
+          <w:szCs w:val="32"/>
+        </w:rPr>
+      </w:pPr>
+      <w:r>
+        <w:rPr>
+          <w:rFonts w:ascii="Georgia" w:hAnsi="Georgia"/>
+          <w:spacing w:val="-1"/>
+          <w:sz w:val="32"/>
+          <w:szCs w:val="32"/>
+        </w:rPr>
+        <w:t>Define object in Python?</w:t>
+      </w:r>
+    </w:p>
+    <w:p>
+      <w:pPr>
+        <w:pStyle w:val="hv"/>
+        <w:numPr>
+          <w:ilvl w:val="0"/>
+          <w:numId w:val="1"/>
+        </w:numPr>
+        <w:shd w:val="clear" w:color="auto" w:fill="FFFFFF"/>
+        <w:spacing w:before="252" w:beforeAutospacing="0" w:after="0" w:afterAutospacing="0" w:line="480" w:lineRule="atLeast"/>
+        <w:ind w:left="450"/>
+        <w:rPr>
+          <w:rFonts w:ascii="Georgia" w:hAnsi="Georgia"/>
+          <w:spacing w:val="-1"/>
+          <w:sz w:val="32"/>
+          <w:szCs w:val="32"/>
+        </w:rPr>
+      </w:pPr>
+      <w:r>
+        <w:rPr>
+          <w:rFonts w:ascii="Georgia" w:hAnsi="Georgia"/>
+          <w:spacing w:val="-1"/>
+          <w:sz w:val="32"/>
+          <w:szCs w:val="32"/>
+        </w:rPr>
+        <w:t>What is a class in Python?</w:t>
+      </w:r>
+    </w:p>
+    <w:p>
+      <w:pPr>
+        <w:pStyle w:val="hv"/>
+        <w:numPr>
+          <w:ilvl w:val="0"/>
+          <w:numId w:val="1"/>
+        </w:numPr>
+        <w:shd w:val="clear" w:color="auto" w:fill="FFFFFF"/>
+        <w:spacing w:before="252" w:beforeAutospacing="0" w:after="0" w:afterAutospacing="0" w:line="480" w:lineRule="atLeast"/>
+        <w:ind w:left="450"/>
+        <w:rPr>
+          <w:rFonts w:ascii="Georgia" w:hAnsi="Georgia"/>
+          <w:spacing w:val="-1"/>
+          <w:sz w:val="32"/>
+          <w:szCs w:val="32"/>
+        </w:rPr>
+      </w:pPr>
+      <w:r>
+        <w:rPr>
+          <w:rFonts w:ascii="Georgia" w:hAnsi="Georgia"/>
+          <w:spacing w:val="-1"/>
+          <w:sz w:val="32"/>
+          <w:szCs w:val="32"/>
+        </w:rPr>
+        <w:t>How to create a class in Python?</w:t>
+      </w:r>
+    </w:p>
+    <w:p>
+      <w:pPr>
+        <w:pStyle w:val="hv"/>
+        <w:numPr>
+          <w:ilvl w:val="0"/>
+          <w:numId w:val="1"/>
+        </w:numPr>
+        <w:shd w:val="clear" w:color="auto" w:fill="FFFFFF"/>
+        <w:spacing w:before="252" w:beforeAutospacing="0" w:after="0" w:afterAutospacing="0" w:line="480" w:lineRule="atLeast"/>
+        <w:ind w:left="450"/>
+        <w:rPr>
+          <w:rFonts w:ascii="Georgia" w:hAnsi="Georgia"/>
+          <w:spacing w:val="-1"/>
+          <w:sz w:val="32"/>
+          <w:szCs w:val="32"/>
+        </w:rPr>
+      </w:pPr>
+      <w:r>
+        <w:rPr>
+          <w:rFonts w:ascii="Georgia" w:hAnsi="Georgia"/>
+          <w:spacing w:val="-1"/>
+          <w:sz w:val="32"/>
+          <w:szCs w:val="32"/>
+        </w:rPr>
+        <w:t>What is the syntax for creating an instance of a class in Python?</w:t>
+      </w:r>
+    </w:p>
+    <w:p>
+      <w:pPr>
+        <w:pStyle w:val="hv"/>
+        <w:numPr>
+          <w:ilvl w:val="0"/>
+          <w:numId w:val="1"/>
+        </w:numPr>
+        <w:shd w:val="clear" w:color="auto" w:fill="FFFFFF"/>
+        <w:spacing w:before="252" w:beforeAutospacing="0" w:after="0" w:afterAutospacing="0" w:line="480" w:lineRule="atLeast"/>
+        <w:ind w:left="450"/>
+        <w:rPr>
+          <w:rFonts w:ascii="Georgia" w:hAnsi="Georgia"/>
+          <w:spacing w:val="-1"/>
+          <w:sz w:val="32"/>
+          <w:szCs w:val="32"/>
+        </w:rPr>
+      </w:pPr>
+      <w:r>
+        <w:rPr>
+          <w:rFonts w:ascii="Georgia" w:hAnsi="Georgia"/>
+          <w:spacing w:val="-1"/>
+          <w:sz w:val="32"/>
+          <w:szCs w:val="32"/>
+        </w:rPr>
+        <w:t>Define what is “Method” in Python programming?</w:t>
+      </w:r>
+    </w:p>
+    <w:p>
+      <w:pPr>
+        <w:pStyle w:val="hv"/>
+        <w:numPr>
+          <w:ilvl w:val="0"/>
+          <w:numId w:val="1"/>
+        </w:numPr>
+        <w:shd w:val="clear" w:color="auto" w:fill="FFFFFF"/>
+        <w:spacing w:before="252" w:beforeAutospacing="0" w:after="0" w:afterAutospacing="0" w:line="480" w:lineRule="atLeast"/>
+        <w:ind w:left="450"/>
+        <w:rPr>
+          <w:rFonts w:ascii="Georgia" w:hAnsi="Georgia"/>
+          <w:spacing w:val="-1"/>
+          <w:sz w:val="32"/>
+          <w:szCs w:val="32"/>
+        </w:rPr>
+      </w:pPr>
+      <w:r>
+        <w:rPr>
+          <w:rFonts w:ascii="Georgia" w:hAnsi="Georgia"/>
+          <w:spacing w:val="-1"/>
+          <w:sz w:val="32"/>
+          <w:szCs w:val="32"/>
+        </w:rPr>
+        <w:t>Does multiple inheritance is supported in Python?</w:t>
       </w:r>
     </w:p>
     <w:p>
@@ -3748,405 +6642,237 @@
         </w:rPr>
         <w:t xml:space="preserve">Answer: </w:t>
       </w:r>
-      <w:r>
-        <w:rPr>
-          <w:rFonts w:ascii="Georgia" w:hAnsi="Georgia"/>
-          <w:spacing w:val="-1"/>
-          <w:sz w:val="32"/>
-          <w:szCs w:val="32"/>
-        </w:rPr>
-        <w:t>No,</w:t>
-      </w:r>
-      <w:r>
-        <w:rPr>
-          <w:rFonts w:ascii="Georgia" w:hAnsi="Georgia"/>
-          <w:spacing w:val="-1"/>
-          <w:sz w:val="32"/>
-          <w:szCs w:val="32"/>
-        </w:rPr>
-        <w:t xml:space="preserve"> we </w:t>
-      </w:r>
-      <w:r>
-        <w:rPr>
-          <w:rFonts w:ascii="Georgia" w:hAnsi="Georgia"/>
-          <w:spacing w:val="-1"/>
-          <w:sz w:val="32"/>
-          <w:szCs w:val="32"/>
-        </w:rPr>
-        <w:t>cannot</w:t>
-      </w:r>
-      <w:r>
-        <w:rPr>
-          <w:rFonts w:ascii="Georgia" w:hAnsi="Georgia"/>
-          <w:spacing w:val="-1"/>
-          <w:sz w:val="32"/>
-          <w:szCs w:val="32"/>
-        </w:rPr>
-        <w:t xml:space="preserve"> sadly.</w:t>
-      </w:r>
-    </w:p>
-    <w:p>
-      <w:pPr>
-        <w:pStyle w:val="hv"/>
-        <w:numPr>
-          <w:ilvl w:val="0"/>
-          <w:numId w:val="1"/>
-        </w:numPr>
-        <w:shd w:val="clear" w:color="auto" w:fill="FFFFFF"/>
-        <w:spacing w:before="252" w:beforeAutospacing="0" w:after="0" w:afterAutospacing="0" w:line="480" w:lineRule="atLeast"/>
-        <w:ind w:left="450"/>
-        <w:rPr>
-          <w:rFonts w:ascii="Georgia" w:hAnsi="Georgia"/>
-          <w:spacing w:val="-1"/>
-          <w:sz w:val="32"/>
-          <w:szCs w:val="32"/>
-        </w:rPr>
-      </w:pPr>
-      <w:r>
-        <w:rPr>
-          <w:rFonts w:ascii="Georgia" w:hAnsi="Georgia"/>
-          <w:spacing w:val="-1"/>
-          <w:sz w:val="32"/>
-          <w:szCs w:val="32"/>
-        </w:rPr>
-        <w:t xml:space="preserve">What is the difference between range and </w:t>
-      </w:r>
-      <w:proofErr w:type="spellStart"/>
-      <w:r>
-        <w:rPr>
-          <w:rFonts w:ascii="Georgia" w:hAnsi="Georgia"/>
-          <w:spacing w:val="-1"/>
-          <w:sz w:val="32"/>
-          <w:szCs w:val="32"/>
-        </w:rPr>
-        <w:t>xrange</w:t>
-      </w:r>
-      <w:proofErr w:type="spellEnd"/>
-      <w:r>
-        <w:rPr>
-          <w:rFonts w:ascii="Georgia" w:hAnsi="Georgia"/>
-          <w:spacing w:val="-1"/>
-          <w:sz w:val="32"/>
-          <w:szCs w:val="32"/>
-        </w:rPr>
-        <w:t>?</w:t>
-      </w:r>
-    </w:p>
-    <w:p>
-      <w:pPr>
-        <w:pStyle w:val="hv"/>
-        <w:numPr>
-          <w:ilvl w:val="0"/>
-          <w:numId w:val="1"/>
-        </w:numPr>
-        <w:shd w:val="clear" w:color="auto" w:fill="FFFFFF"/>
-        <w:spacing w:before="252" w:beforeAutospacing="0" w:after="0" w:afterAutospacing="0" w:line="480" w:lineRule="atLeast"/>
-        <w:ind w:left="450"/>
-        <w:rPr>
-          <w:rFonts w:ascii="Georgia" w:hAnsi="Georgia"/>
-          <w:spacing w:val="-1"/>
-          <w:sz w:val="32"/>
-          <w:szCs w:val="32"/>
-        </w:rPr>
-      </w:pPr>
-      <w:r>
-        <w:rPr>
-          <w:rFonts w:ascii="Georgia" w:hAnsi="Georgia"/>
-          <w:spacing w:val="-1"/>
-          <w:sz w:val="32"/>
-          <w:szCs w:val="32"/>
-        </w:rPr>
-        <w:t>Explain how can we build or set up the database in Django?</w:t>
-      </w:r>
-    </w:p>
-    <w:p>
-      <w:pPr>
-        <w:pStyle w:val="hv"/>
-        <w:numPr>
-          <w:ilvl w:val="0"/>
-          <w:numId w:val="1"/>
-        </w:numPr>
-        <w:shd w:val="clear" w:color="auto" w:fill="FFFFFF"/>
-        <w:spacing w:before="252" w:beforeAutospacing="0" w:after="0" w:afterAutospacing="0" w:line="480" w:lineRule="atLeast"/>
-        <w:ind w:left="450"/>
-        <w:rPr>
-          <w:rFonts w:ascii="Georgia" w:hAnsi="Georgia"/>
-          <w:spacing w:val="-1"/>
-          <w:sz w:val="32"/>
-          <w:szCs w:val="32"/>
-        </w:rPr>
-      </w:pPr>
-      <w:r>
-        <w:rPr>
-          <w:rFonts w:ascii="Georgia" w:hAnsi="Georgia"/>
-          <w:spacing w:val="-1"/>
-          <w:sz w:val="32"/>
-          <w:szCs w:val="32"/>
-        </w:rPr>
-        <w:t>List out the inheritance styles in Django?</w:t>
-      </w:r>
-    </w:p>
-    <w:p>
-      <w:pPr>
-        <w:pStyle w:val="hv"/>
-        <w:numPr>
-          <w:ilvl w:val="0"/>
-          <w:numId w:val="1"/>
-        </w:numPr>
-        <w:shd w:val="clear" w:color="auto" w:fill="FFFFFF"/>
-        <w:spacing w:before="252" w:beforeAutospacing="0" w:after="0" w:afterAutospacing="0" w:line="480" w:lineRule="atLeast"/>
-        <w:ind w:left="450"/>
-        <w:rPr>
-          <w:rFonts w:ascii="Georgia" w:hAnsi="Georgia"/>
-          <w:spacing w:val="-1"/>
-          <w:sz w:val="32"/>
-          <w:szCs w:val="32"/>
-        </w:rPr>
-      </w:pPr>
-      <w:r>
-        <w:rPr>
-          <w:rFonts w:ascii="Georgia" w:hAnsi="Georgia"/>
-          <w:spacing w:val="-1"/>
-          <w:sz w:val="32"/>
-          <w:szCs w:val="32"/>
-        </w:rPr>
-        <w:t>How to save an image locally using Python in which we already know the URL address?</w:t>
-      </w:r>
-    </w:p>
-    <w:p>
-      <w:pPr>
-        <w:pStyle w:val="hv"/>
-        <w:numPr>
-          <w:ilvl w:val="0"/>
-          <w:numId w:val="1"/>
-        </w:numPr>
-        <w:shd w:val="clear" w:color="auto" w:fill="FFFFFF"/>
-        <w:spacing w:before="252" w:beforeAutospacing="0" w:after="0" w:afterAutospacing="0" w:line="480" w:lineRule="atLeast"/>
-        <w:ind w:left="450"/>
-        <w:rPr>
-          <w:rFonts w:ascii="Georgia" w:hAnsi="Georgia"/>
-          <w:spacing w:val="-1"/>
-          <w:sz w:val="32"/>
-          <w:szCs w:val="32"/>
-        </w:rPr>
-      </w:pPr>
-      <w:r>
-        <w:rPr>
-          <w:rFonts w:ascii="Georgia" w:hAnsi="Georgia"/>
-          <w:spacing w:val="-1"/>
-          <w:sz w:val="32"/>
-          <w:szCs w:val="32"/>
-        </w:rPr>
-        <w:t>How can we access sessions in flask?</w:t>
-      </w:r>
-    </w:p>
-    <w:p>
-      <w:pPr>
-        <w:pStyle w:val="hv"/>
-        <w:numPr>
-          <w:ilvl w:val="0"/>
-          <w:numId w:val="1"/>
-        </w:numPr>
-        <w:shd w:val="clear" w:color="auto" w:fill="FFFFFF"/>
-        <w:spacing w:before="252" w:beforeAutospacing="0" w:after="0" w:afterAutospacing="0" w:line="480" w:lineRule="atLeast"/>
-        <w:ind w:left="450"/>
-        <w:rPr>
-          <w:rFonts w:ascii="Georgia" w:hAnsi="Georgia"/>
-          <w:spacing w:val="-1"/>
-          <w:sz w:val="32"/>
-          <w:szCs w:val="32"/>
-        </w:rPr>
-      </w:pPr>
-      <w:r>
-        <w:rPr>
-          <w:rFonts w:ascii="Georgia" w:hAnsi="Georgia"/>
-          <w:spacing w:val="-1"/>
-          <w:sz w:val="32"/>
-          <w:szCs w:val="32"/>
-        </w:rPr>
-        <w:t>Is flask an MVC model? If yes, justify your answer by showing an example of your application with the help of MVC pattern?</w:t>
-      </w:r>
-    </w:p>
-    <w:p>
-      <w:pPr>
-        <w:pStyle w:val="hv"/>
-        <w:numPr>
-          <w:ilvl w:val="0"/>
-          <w:numId w:val="1"/>
-        </w:numPr>
-        <w:shd w:val="clear" w:color="auto" w:fill="FFFFFF"/>
-        <w:spacing w:before="252" w:beforeAutospacing="0" w:after="0" w:afterAutospacing="0" w:line="480" w:lineRule="atLeast"/>
-        <w:ind w:left="450"/>
-        <w:rPr>
-          <w:rFonts w:ascii="Georgia" w:hAnsi="Georgia"/>
-          <w:spacing w:val="-1"/>
-          <w:sz w:val="32"/>
-          <w:szCs w:val="32"/>
-        </w:rPr>
-      </w:pPr>
-      <w:r>
-        <w:rPr>
-          <w:rFonts w:ascii="Georgia" w:hAnsi="Georgia"/>
-          <w:spacing w:val="-1"/>
-          <w:sz w:val="32"/>
-          <w:szCs w:val="32"/>
-        </w:rPr>
-        <w:t>What are the database connections in Python Flask, explain?</w:t>
-      </w:r>
-    </w:p>
-    <w:p>
-      <w:pPr>
-        <w:pStyle w:val="hv"/>
-        <w:numPr>
-          <w:ilvl w:val="0"/>
-          <w:numId w:val="1"/>
-        </w:numPr>
-        <w:shd w:val="clear" w:color="auto" w:fill="FFFFFF"/>
-        <w:spacing w:before="252" w:beforeAutospacing="0" w:after="0" w:afterAutospacing="0" w:line="480" w:lineRule="atLeast"/>
-        <w:ind w:left="450"/>
-        <w:rPr>
-          <w:rFonts w:ascii="Georgia" w:hAnsi="Georgia"/>
-          <w:spacing w:val="-1"/>
-          <w:sz w:val="32"/>
-          <w:szCs w:val="32"/>
-        </w:rPr>
-      </w:pPr>
-      <w:r>
-        <w:rPr>
-          <w:rFonts w:ascii="Georgia" w:hAnsi="Georgia"/>
-          <w:spacing w:val="-1"/>
-          <w:sz w:val="32"/>
-          <w:szCs w:val="32"/>
-        </w:rPr>
-        <w:t xml:space="preserve">Explain the procedure to minimize or lower the outage of </w:t>
-      </w:r>
-      <w:proofErr w:type="spellStart"/>
-      <w:r>
-        <w:rPr>
-          <w:rFonts w:ascii="Georgia" w:hAnsi="Georgia"/>
-          <w:spacing w:val="-1"/>
-          <w:sz w:val="32"/>
-          <w:szCs w:val="32"/>
-        </w:rPr>
-        <w:t>Memchached</w:t>
-      </w:r>
-      <w:proofErr w:type="spellEnd"/>
-      <w:r>
-        <w:rPr>
-          <w:rFonts w:ascii="Georgia" w:hAnsi="Georgia"/>
-          <w:spacing w:val="-1"/>
-          <w:sz w:val="32"/>
-          <w:szCs w:val="32"/>
-        </w:rPr>
-        <w:t xml:space="preserve"> server in Python development?</w:t>
-      </w:r>
-    </w:p>
-    <w:p>
-      <w:pPr>
-        <w:pStyle w:val="hv"/>
-        <w:numPr>
-          <w:ilvl w:val="0"/>
-          <w:numId w:val="1"/>
-        </w:numPr>
-        <w:shd w:val="clear" w:color="auto" w:fill="FFFFFF"/>
-        <w:spacing w:before="252" w:beforeAutospacing="0" w:after="0" w:afterAutospacing="0" w:line="480" w:lineRule="atLeast"/>
-        <w:ind w:left="450"/>
-        <w:rPr>
-          <w:rFonts w:ascii="Georgia" w:hAnsi="Georgia"/>
-          <w:spacing w:val="-1"/>
-          <w:sz w:val="32"/>
-          <w:szCs w:val="32"/>
-        </w:rPr>
-      </w:pPr>
-      <w:r>
-        <w:rPr>
-          <w:rFonts w:ascii="Georgia" w:hAnsi="Georgia"/>
-          <w:spacing w:val="-1"/>
-          <w:sz w:val="32"/>
-          <w:szCs w:val="32"/>
-        </w:rPr>
-        <w:t>What is Dogpile effect?</w:t>
-      </w:r>
-    </w:p>
-    <w:p>
-      <w:pPr>
-        <w:pStyle w:val="hv"/>
-        <w:numPr>
-          <w:ilvl w:val="0"/>
-          <w:numId w:val="1"/>
-        </w:numPr>
-        <w:shd w:val="clear" w:color="auto" w:fill="FFFFFF"/>
-        <w:spacing w:before="252" w:beforeAutospacing="0" w:after="0" w:afterAutospacing="0" w:line="480" w:lineRule="atLeast"/>
-        <w:ind w:left="450"/>
-        <w:rPr>
-          <w:rFonts w:ascii="Georgia" w:hAnsi="Georgia"/>
-          <w:spacing w:val="-1"/>
-          <w:sz w:val="32"/>
-          <w:szCs w:val="32"/>
-        </w:rPr>
-      </w:pPr>
-      <w:r>
-        <w:rPr>
-          <w:rFonts w:ascii="Georgia" w:hAnsi="Georgia"/>
-          <w:spacing w:val="-1"/>
-          <w:sz w:val="32"/>
-          <w:szCs w:val="32"/>
-        </w:rPr>
-        <w:t>What are the OOPS concepts in Python?</w:t>
-      </w:r>
-    </w:p>
-    <w:p>
-      <w:pPr>
-        <w:pStyle w:val="hv"/>
-        <w:numPr>
-          <w:ilvl w:val="0"/>
-          <w:numId w:val="1"/>
-        </w:numPr>
-        <w:shd w:val="clear" w:color="auto" w:fill="FFFFFF"/>
-        <w:spacing w:before="252" w:beforeAutospacing="0" w:after="0" w:afterAutospacing="0" w:line="480" w:lineRule="atLeast"/>
-        <w:ind w:left="450"/>
-        <w:rPr>
-          <w:rFonts w:ascii="Georgia" w:hAnsi="Georgia"/>
-          <w:spacing w:val="-1"/>
-          <w:sz w:val="32"/>
-          <w:szCs w:val="32"/>
-        </w:rPr>
-      </w:pPr>
-      <w:r>
-        <w:rPr>
-          <w:rFonts w:ascii="Georgia" w:hAnsi="Georgia"/>
-          <w:spacing w:val="-1"/>
-          <w:sz w:val="32"/>
-          <w:szCs w:val="32"/>
-        </w:rPr>
-        <w:t>Define object in Python?</w:t>
-      </w:r>
-    </w:p>
-    <w:p>
-      <w:pPr>
-        <w:pStyle w:val="hv"/>
-        <w:numPr>
-          <w:ilvl w:val="0"/>
-          <w:numId w:val="1"/>
-        </w:numPr>
-        <w:shd w:val="clear" w:color="auto" w:fill="FFFFFF"/>
-        <w:spacing w:before="252" w:beforeAutospacing="0" w:after="0" w:afterAutospacing="0" w:line="480" w:lineRule="atLeast"/>
-        <w:ind w:left="450"/>
-        <w:rPr>
-          <w:rFonts w:ascii="Georgia" w:hAnsi="Georgia"/>
-          <w:spacing w:val="-1"/>
-          <w:sz w:val="32"/>
-          <w:szCs w:val="32"/>
-        </w:rPr>
-      </w:pPr>
-      <w:r>
-        <w:rPr>
-          <w:rFonts w:ascii="Georgia" w:hAnsi="Georgia"/>
-          <w:spacing w:val="-1"/>
-          <w:sz w:val="32"/>
-          <w:szCs w:val="32"/>
-        </w:rPr>
-        <w:t>What is a class in Python?</w:t>
+      <w:proofErr w:type="gramStart"/>
+      <w:r>
+        <w:rPr>
+          <w:rFonts w:ascii="Georgia" w:hAnsi="Georgia"/>
+          <w:spacing w:val="-1"/>
+          <w:sz w:val="32"/>
+          <w:szCs w:val="32"/>
+        </w:rPr>
+        <w:t>Yes it is</w:t>
+      </w:r>
+      <w:proofErr w:type="gramEnd"/>
+      <w:r>
+        <w:rPr>
+          <w:rFonts w:ascii="Georgia" w:hAnsi="Georgia"/>
+          <w:spacing w:val="-1"/>
+          <w:sz w:val="32"/>
+          <w:szCs w:val="32"/>
+        </w:rPr>
+        <w:t xml:space="preserve"> but we should be careful on how we use it.</w:t>
+      </w:r>
+    </w:p>
+    <w:p>
+      <w:pPr>
+        <w:pStyle w:val="hv"/>
+        <w:numPr>
+          <w:ilvl w:val="0"/>
+          <w:numId w:val="1"/>
+        </w:numPr>
+        <w:shd w:val="clear" w:color="auto" w:fill="FFFFFF"/>
+        <w:spacing w:before="252" w:beforeAutospacing="0" w:after="0" w:afterAutospacing="0" w:line="480" w:lineRule="atLeast"/>
+        <w:ind w:left="450"/>
+        <w:rPr>
+          <w:rFonts w:ascii="Georgia" w:hAnsi="Georgia"/>
+          <w:spacing w:val="-1"/>
+          <w:sz w:val="32"/>
+          <w:szCs w:val="32"/>
+        </w:rPr>
+      </w:pPr>
+      <w:r>
+        <w:rPr>
+          <w:rFonts w:ascii="Georgia" w:hAnsi="Georgia"/>
+          <w:spacing w:val="-1"/>
+          <w:sz w:val="32"/>
+          <w:szCs w:val="32"/>
+        </w:rPr>
+        <w:t>What is data abstraction in Python?</w:t>
+      </w:r>
+    </w:p>
+    <w:p>
+      <w:pPr>
+        <w:pStyle w:val="hv"/>
+        <w:numPr>
+          <w:ilvl w:val="0"/>
+          <w:numId w:val="1"/>
+        </w:numPr>
+        <w:shd w:val="clear" w:color="auto" w:fill="FFFFFF"/>
+        <w:spacing w:before="252" w:beforeAutospacing="0" w:after="0" w:afterAutospacing="0" w:line="480" w:lineRule="atLeast"/>
+        <w:ind w:left="450"/>
+        <w:rPr>
+          <w:rFonts w:ascii="Georgia" w:hAnsi="Georgia"/>
+          <w:spacing w:val="-1"/>
+          <w:sz w:val="32"/>
+          <w:szCs w:val="32"/>
+        </w:rPr>
+      </w:pPr>
+      <w:r>
+        <w:rPr>
+          <w:rFonts w:ascii="Georgia" w:hAnsi="Georgia"/>
+          <w:spacing w:val="-1"/>
+          <w:sz w:val="32"/>
+          <w:szCs w:val="32"/>
+        </w:rPr>
+        <w:t>Define encapsulation in Python?</w:t>
+      </w:r>
+    </w:p>
+    <w:p>
+      <w:pPr>
+        <w:pStyle w:val="hv"/>
+        <w:numPr>
+          <w:ilvl w:val="0"/>
+          <w:numId w:val="1"/>
+        </w:numPr>
+        <w:shd w:val="clear" w:color="auto" w:fill="FFFFFF"/>
+        <w:spacing w:before="252" w:beforeAutospacing="0" w:after="0" w:afterAutospacing="0" w:line="480" w:lineRule="atLeast"/>
+        <w:ind w:left="450"/>
+        <w:rPr>
+          <w:rFonts w:ascii="Georgia" w:hAnsi="Georgia"/>
+          <w:spacing w:val="-1"/>
+          <w:sz w:val="32"/>
+          <w:szCs w:val="32"/>
+        </w:rPr>
+      </w:pPr>
+      <w:r>
+        <w:rPr>
+          <w:rFonts w:ascii="Georgia" w:hAnsi="Georgia"/>
+          <w:spacing w:val="-1"/>
+          <w:sz w:val="32"/>
+          <w:szCs w:val="32"/>
+        </w:rPr>
+        <w:t>What is polymorphism in Python?</w:t>
+      </w:r>
+    </w:p>
+    <w:p>
+      <w:pPr>
+        <w:pStyle w:val="hv"/>
+        <w:numPr>
+          <w:ilvl w:val="0"/>
+          <w:numId w:val="1"/>
+        </w:numPr>
+        <w:shd w:val="clear" w:color="auto" w:fill="FFFFFF"/>
+        <w:spacing w:before="252" w:beforeAutospacing="0" w:after="0" w:afterAutospacing="0" w:line="480" w:lineRule="atLeast"/>
+        <w:ind w:left="450"/>
+        <w:rPr>
+          <w:rFonts w:ascii="Georgia" w:hAnsi="Georgia"/>
+          <w:spacing w:val="-1"/>
+          <w:sz w:val="32"/>
+          <w:szCs w:val="32"/>
+        </w:rPr>
+      </w:pPr>
+      <w:r>
+        <w:rPr>
+          <w:rFonts w:ascii="Georgia" w:hAnsi="Georgia"/>
+          <w:spacing w:val="-1"/>
+          <w:sz w:val="32"/>
+          <w:szCs w:val="32"/>
+        </w:rPr>
+        <w:t>Does Python make use of access specifiers?</w:t>
+      </w:r>
+    </w:p>
+    <w:p>
+      <w:pPr>
+        <w:pStyle w:val="hv"/>
+        <w:numPr>
+          <w:ilvl w:val="0"/>
+          <w:numId w:val="1"/>
+        </w:numPr>
+        <w:shd w:val="clear" w:color="auto" w:fill="FFFFFF"/>
+        <w:spacing w:before="252" w:beforeAutospacing="0" w:after="0" w:afterAutospacing="0" w:line="480" w:lineRule="atLeast"/>
+        <w:ind w:left="450"/>
+        <w:rPr>
+          <w:rFonts w:ascii="Georgia" w:hAnsi="Georgia"/>
+          <w:spacing w:val="-1"/>
+          <w:sz w:val="32"/>
+          <w:szCs w:val="32"/>
+        </w:rPr>
+      </w:pPr>
+      <w:r>
+        <w:rPr>
+          <w:rFonts w:ascii="Georgia" w:hAnsi="Georgia"/>
+          <w:spacing w:val="-1"/>
+          <w:sz w:val="32"/>
+          <w:szCs w:val="32"/>
+        </w:rPr>
+        <w:t>How can we create an empty class in Python?</w:t>
+      </w:r>
+    </w:p>
+    <w:p>
+      <w:pPr>
+        <w:pStyle w:val="hv"/>
+        <w:shd w:val="clear" w:color="auto" w:fill="FFFFFF"/>
+        <w:spacing w:before="252" w:beforeAutospacing="0" w:after="0" w:afterAutospacing="0" w:line="480" w:lineRule="atLeast"/>
+        <w:ind w:left="450"/>
+        <w:rPr>
+          <w:rFonts w:ascii="Georgia" w:hAnsi="Georgia"/>
+          <w:spacing w:val="-1"/>
+          <w:sz w:val="32"/>
+          <w:szCs w:val="32"/>
+        </w:rPr>
+      </w:pPr>
+      <w:r>
+        <w:rPr>
+          <w:rFonts w:ascii="Georgia" w:hAnsi="Georgia"/>
+          <w:spacing w:val="-1"/>
+          <w:sz w:val="32"/>
+          <w:szCs w:val="32"/>
+        </w:rPr>
+        <w:t xml:space="preserve">Answer: by </w:t>
+      </w:r>
+      <w:r>
+        <w:rPr>
+          <w:rFonts w:ascii="Georgia" w:hAnsi="Georgia"/>
+          <w:spacing w:val="-1"/>
+          <w:sz w:val="32"/>
+          <w:szCs w:val="32"/>
+        </w:rPr>
+        <w:t xml:space="preserve">typing ‘pass’. We are not </w:t>
+      </w:r>
+      <w:r>
+        <w:rPr>
+          <w:rFonts w:ascii="Georgia" w:hAnsi="Georgia"/>
+          <w:spacing w:val="-1"/>
+          <w:sz w:val="32"/>
+          <w:szCs w:val="32"/>
+        </w:rPr>
+        <w:t>allowed</w:t>
+      </w:r>
+      <w:r>
+        <w:rPr>
+          <w:rFonts w:ascii="Georgia" w:hAnsi="Georgia"/>
+          <w:spacing w:val="-1"/>
+          <w:sz w:val="32"/>
+          <w:szCs w:val="32"/>
+        </w:rPr>
+        <w:t xml:space="preserve"> to leave classes blank but with ‘pass’ the code reader will go pass this.</w:t>
+      </w:r>
+    </w:p>
+    <w:p>
+      <w:pPr>
+        <w:pStyle w:val="hv"/>
+        <w:numPr>
+          <w:ilvl w:val="0"/>
+          <w:numId w:val="1"/>
+        </w:numPr>
+        <w:shd w:val="clear" w:color="auto" w:fill="FFFFFF"/>
+        <w:spacing w:before="252" w:beforeAutospacing="0" w:after="0" w:afterAutospacing="0" w:line="480" w:lineRule="atLeast"/>
+        <w:ind w:left="450"/>
+        <w:rPr>
+          <w:rFonts w:ascii="Georgia" w:hAnsi="Georgia"/>
+          <w:spacing w:val="-1"/>
+          <w:sz w:val="32"/>
+          <w:szCs w:val="32"/>
+        </w:rPr>
+      </w:pPr>
+      <w:r>
+        <w:rPr>
+          <w:rFonts w:ascii="Georgia" w:hAnsi="Georgia"/>
+          <w:spacing w:val="-1"/>
+          <w:sz w:val="32"/>
+          <w:szCs w:val="32"/>
+        </w:rPr>
+        <w:t>Define Constructor in Python?</w:t>
       </w:r>
     </w:p>
     <w:p>
@@ -4174,369 +6900,6 @@
           <w:szCs w:val="32"/>
         </w:rPr>
         <w:lastRenderedPageBreak/>
-        <w:t>How to create a class in Python?</w:t>
-      </w:r>
-    </w:p>
-    <w:p>
-      <w:pPr>
-        <w:pStyle w:val="hv"/>
-        <w:numPr>
-          <w:ilvl w:val="0"/>
-          <w:numId w:val="1"/>
-        </w:numPr>
-        <w:shd w:val="clear" w:color="auto" w:fill="FFFFFF"/>
-        <w:spacing w:before="252" w:beforeAutospacing="0" w:after="0" w:afterAutospacing="0" w:line="480" w:lineRule="atLeast"/>
-        <w:ind w:left="450"/>
-        <w:rPr>
-          <w:rFonts w:ascii="Georgia" w:hAnsi="Georgia"/>
-          <w:spacing w:val="-1"/>
-          <w:sz w:val="32"/>
-          <w:szCs w:val="32"/>
-        </w:rPr>
-      </w:pPr>
-      <w:r>
-        <w:rPr>
-          <w:rFonts w:ascii="Georgia" w:hAnsi="Georgia"/>
-          <w:spacing w:val="-1"/>
-          <w:sz w:val="32"/>
-          <w:szCs w:val="32"/>
-        </w:rPr>
-        <w:t>What is the syntax for creating an instance of a class in Python?</w:t>
-      </w:r>
-    </w:p>
-    <w:p>
-      <w:pPr>
-        <w:pStyle w:val="hv"/>
-        <w:numPr>
-          <w:ilvl w:val="0"/>
-          <w:numId w:val="1"/>
-        </w:numPr>
-        <w:shd w:val="clear" w:color="auto" w:fill="FFFFFF"/>
-        <w:spacing w:before="252" w:beforeAutospacing="0" w:after="0" w:afterAutospacing="0" w:line="480" w:lineRule="atLeast"/>
-        <w:ind w:left="450"/>
-        <w:rPr>
-          <w:rFonts w:ascii="Georgia" w:hAnsi="Georgia"/>
-          <w:spacing w:val="-1"/>
-          <w:sz w:val="32"/>
-          <w:szCs w:val="32"/>
-        </w:rPr>
-      </w:pPr>
-      <w:r>
-        <w:rPr>
-          <w:rFonts w:ascii="Georgia" w:hAnsi="Georgia"/>
-          <w:spacing w:val="-1"/>
-          <w:sz w:val="32"/>
-          <w:szCs w:val="32"/>
-        </w:rPr>
-        <w:t>Define what is “Method” in Python programming?</w:t>
-      </w:r>
-    </w:p>
-    <w:p>
-      <w:pPr>
-        <w:pStyle w:val="hv"/>
-        <w:numPr>
-          <w:ilvl w:val="0"/>
-          <w:numId w:val="1"/>
-        </w:numPr>
-        <w:shd w:val="clear" w:color="auto" w:fill="FFFFFF"/>
-        <w:spacing w:before="252" w:beforeAutospacing="0" w:after="0" w:afterAutospacing="0" w:line="480" w:lineRule="atLeast"/>
-        <w:ind w:left="450"/>
-        <w:rPr>
-          <w:rFonts w:ascii="Georgia" w:hAnsi="Georgia"/>
-          <w:spacing w:val="-1"/>
-          <w:sz w:val="32"/>
-          <w:szCs w:val="32"/>
-        </w:rPr>
-      </w:pPr>
-      <w:r>
-        <w:rPr>
-          <w:rFonts w:ascii="Georgia" w:hAnsi="Georgia"/>
-          <w:spacing w:val="-1"/>
-          <w:sz w:val="32"/>
-          <w:szCs w:val="32"/>
-        </w:rPr>
-        <w:t>Does multiple inheritance is supported in Python?</w:t>
-      </w:r>
-    </w:p>
-    <w:p>
-      <w:pPr>
-        <w:pStyle w:val="hv"/>
-        <w:shd w:val="clear" w:color="auto" w:fill="FFFFFF"/>
-        <w:spacing w:before="252" w:beforeAutospacing="0" w:after="0" w:afterAutospacing="0" w:line="480" w:lineRule="atLeast"/>
-        <w:ind w:left="450"/>
-        <w:rPr>
-          <w:rFonts w:ascii="Georgia" w:hAnsi="Georgia"/>
-          <w:spacing w:val="-1"/>
-          <w:sz w:val="32"/>
-          <w:szCs w:val="32"/>
-        </w:rPr>
-      </w:pPr>
-      <w:r>
-        <w:rPr>
-          <w:rFonts w:ascii="Georgia" w:hAnsi="Georgia"/>
-          <w:spacing w:val="-1"/>
-          <w:sz w:val="32"/>
-          <w:szCs w:val="32"/>
-        </w:rPr>
-        <w:t xml:space="preserve">Answer: </w:t>
-      </w:r>
-      <w:proofErr w:type="gramStart"/>
-      <w:r>
-        <w:rPr>
-          <w:rFonts w:ascii="Georgia" w:hAnsi="Georgia"/>
-          <w:spacing w:val="-1"/>
-          <w:sz w:val="32"/>
-          <w:szCs w:val="32"/>
-        </w:rPr>
-        <w:t>Yes it is</w:t>
-      </w:r>
-      <w:proofErr w:type="gramEnd"/>
-      <w:r>
-        <w:rPr>
-          <w:rFonts w:ascii="Georgia" w:hAnsi="Georgia"/>
-          <w:spacing w:val="-1"/>
-          <w:sz w:val="32"/>
-          <w:szCs w:val="32"/>
-        </w:rPr>
-        <w:t xml:space="preserve"> but we should be careful on how we use it.</w:t>
-      </w:r>
-    </w:p>
-    <w:p>
-      <w:pPr>
-        <w:pStyle w:val="hv"/>
-        <w:numPr>
-          <w:ilvl w:val="0"/>
-          <w:numId w:val="1"/>
-        </w:numPr>
-        <w:shd w:val="clear" w:color="auto" w:fill="FFFFFF"/>
-        <w:spacing w:before="252" w:beforeAutospacing="0" w:after="0" w:afterAutospacing="0" w:line="480" w:lineRule="atLeast"/>
-        <w:ind w:left="450"/>
-        <w:rPr>
-          <w:rFonts w:ascii="Georgia" w:hAnsi="Georgia"/>
-          <w:spacing w:val="-1"/>
-          <w:sz w:val="32"/>
-          <w:szCs w:val="32"/>
-        </w:rPr>
-      </w:pPr>
-      <w:r>
-        <w:rPr>
-          <w:rFonts w:ascii="Georgia" w:hAnsi="Georgia"/>
-          <w:spacing w:val="-1"/>
-          <w:sz w:val="32"/>
-          <w:szCs w:val="32"/>
-        </w:rPr>
-        <w:t>What is data abstraction in Python?</w:t>
-      </w:r>
-    </w:p>
-    <w:p>
-      <w:pPr>
-        <w:pStyle w:val="hv"/>
-        <w:numPr>
-          <w:ilvl w:val="0"/>
-          <w:numId w:val="1"/>
-        </w:numPr>
-        <w:shd w:val="clear" w:color="auto" w:fill="FFFFFF"/>
-        <w:spacing w:before="252" w:beforeAutospacing="0" w:after="0" w:afterAutospacing="0" w:line="480" w:lineRule="atLeast"/>
-        <w:ind w:left="450"/>
-        <w:rPr>
-          <w:rFonts w:ascii="Georgia" w:hAnsi="Georgia"/>
-          <w:spacing w:val="-1"/>
-          <w:sz w:val="32"/>
-          <w:szCs w:val="32"/>
-        </w:rPr>
-      </w:pPr>
-      <w:r>
-        <w:rPr>
-          <w:rFonts w:ascii="Georgia" w:hAnsi="Georgia"/>
-          <w:spacing w:val="-1"/>
-          <w:sz w:val="32"/>
-          <w:szCs w:val="32"/>
-        </w:rPr>
-        <w:t>Define encapsulation in Python?</w:t>
-      </w:r>
-    </w:p>
-    <w:p>
-      <w:pPr>
-        <w:pStyle w:val="hv"/>
-        <w:numPr>
-          <w:ilvl w:val="0"/>
-          <w:numId w:val="1"/>
-        </w:numPr>
-        <w:shd w:val="clear" w:color="auto" w:fill="FFFFFF"/>
-        <w:spacing w:before="252" w:beforeAutospacing="0" w:after="0" w:afterAutospacing="0" w:line="480" w:lineRule="atLeast"/>
-        <w:ind w:left="450"/>
-        <w:rPr>
-          <w:rFonts w:ascii="Georgia" w:hAnsi="Georgia"/>
-          <w:spacing w:val="-1"/>
-          <w:sz w:val="32"/>
-          <w:szCs w:val="32"/>
-        </w:rPr>
-      </w:pPr>
-      <w:r>
-        <w:rPr>
-          <w:rFonts w:ascii="Georgia" w:hAnsi="Georgia"/>
-          <w:spacing w:val="-1"/>
-          <w:sz w:val="32"/>
-          <w:szCs w:val="32"/>
-        </w:rPr>
-        <w:t>What is polymorphism in Python?</w:t>
-      </w:r>
-    </w:p>
-    <w:p>
-      <w:pPr>
-        <w:pStyle w:val="hv"/>
-        <w:numPr>
-          <w:ilvl w:val="0"/>
-          <w:numId w:val="1"/>
-        </w:numPr>
-        <w:shd w:val="clear" w:color="auto" w:fill="FFFFFF"/>
-        <w:spacing w:before="252" w:beforeAutospacing="0" w:after="0" w:afterAutospacing="0" w:line="480" w:lineRule="atLeast"/>
-        <w:ind w:left="450"/>
-        <w:rPr>
-          <w:rFonts w:ascii="Georgia" w:hAnsi="Georgia"/>
-          <w:spacing w:val="-1"/>
-          <w:sz w:val="32"/>
-          <w:szCs w:val="32"/>
-        </w:rPr>
-      </w:pPr>
-      <w:r>
-        <w:rPr>
-          <w:rFonts w:ascii="Georgia" w:hAnsi="Georgia"/>
-          <w:spacing w:val="-1"/>
-          <w:sz w:val="32"/>
-          <w:szCs w:val="32"/>
-        </w:rPr>
-        <w:t>Does Python make use of access specifiers?</w:t>
-      </w:r>
-    </w:p>
-    <w:p>
-      <w:pPr>
-        <w:pStyle w:val="hv"/>
-        <w:numPr>
-          <w:ilvl w:val="0"/>
-          <w:numId w:val="1"/>
-        </w:numPr>
-        <w:shd w:val="clear" w:color="auto" w:fill="FFFFFF"/>
-        <w:spacing w:before="252" w:beforeAutospacing="0" w:after="0" w:afterAutospacing="0" w:line="480" w:lineRule="atLeast"/>
-        <w:ind w:left="450"/>
-        <w:rPr>
-          <w:rFonts w:ascii="Georgia" w:hAnsi="Georgia"/>
-          <w:spacing w:val="-1"/>
-          <w:sz w:val="32"/>
-          <w:szCs w:val="32"/>
-        </w:rPr>
-      </w:pPr>
-      <w:r>
-        <w:rPr>
-          <w:rFonts w:ascii="Georgia" w:hAnsi="Georgia"/>
-          <w:spacing w:val="-1"/>
-          <w:sz w:val="32"/>
-          <w:szCs w:val="32"/>
-        </w:rPr>
-        <w:t>How can we create an empty class in Python?</w:t>
-      </w:r>
-    </w:p>
-    <w:p>
-      <w:pPr>
-        <w:pStyle w:val="hv"/>
-        <w:shd w:val="clear" w:color="auto" w:fill="FFFFFF"/>
-        <w:spacing w:before="252" w:beforeAutospacing="0" w:after="0" w:afterAutospacing="0" w:line="480" w:lineRule="atLeast"/>
-        <w:ind w:left="450"/>
-        <w:rPr>
-          <w:rFonts w:ascii="Georgia" w:hAnsi="Georgia"/>
-          <w:spacing w:val="-1"/>
-          <w:sz w:val="32"/>
-          <w:szCs w:val="32"/>
-        </w:rPr>
-      </w:pPr>
-      <w:r>
-        <w:rPr>
-          <w:rFonts w:ascii="Georgia" w:hAnsi="Georgia"/>
-          <w:spacing w:val="-1"/>
-          <w:sz w:val="32"/>
-          <w:szCs w:val="32"/>
-        </w:rPr>
-        <w:t xml:space="preserve">Answer: by </w:t>
-      </w:r>
-      <w:r>
-        <w:rPr>
-          <w:rFonts w:ascii="Georgia" w:hAnsi="Georgia"/>
-          <w:spacing w:val="-1"/>
-          <w:sz w:val="32"/>
-          <w:szCs w:val="32"/>
-        </w:rPr>
-        <w:t xml:space="preserve">typing ‘pass’. We are not </w:t>
-      </w:r>
-      <w:r>
-        <w:rPr>
-          <w:rFonts w:ascii="Georgia" w:hAnsi="Georgia"/>
-          <w:spacing w:val="-1"/>
-          <w:sz w:val="32"/>
-          <w:szCs w:val="32"/>
-        </w:rPr>
-        <w:t>allowed</w:t>
-      </w:r>
-      <w:r>
-        <w:rPr>
-          <w:rFonts w:ascii="Georgia" w:hAnsi="Georgia"/>
-          <w:spacing w:val="-1"/>
-          <w:sz w:val="32"/>
-          <w:szCs w:val="32"/>
-        </w:rPr>
-        <w:t xml:space="preserve"> to leave classes blank but with ‘pass’ the code reader will go pass this.</w:t>
-      </w:r>
-    </w:p>
-    <w:p>
-      <w:pPr>
-        <w:pStyle w:val="hv"/>
-        <w:numPr>
-          <w:ilvl w:val="0"/>
-          <w:numId w:val="1"/>
-        </w:numPr>
-        <w:shd w:val="clear" w:color="auto" w:fill="FFFFFF"/>
-        <w:spacing w:before="252" w:beforeAutospacing="0" w:after="0" w:afterAutospacing="0" w:line="480" w:lineRule="atLeast"/>
-        <w:ind w:left="450"/>
-        <w:rPr>
-          <w:rFonts w:ascii="Georgia" w:hAnsi="Georgia"/>
-          <w:spacing w:val="-1"/>
-          <w:sz w:val="32"/>
-          <w:szCs w:val="32"/>
-        </w:rPr>
-      </w:pPr>
-      <w:r>
-        <w:rPr>
-          <w:rFonts w:ascii="Georgia" w:hAnsi="Georgia"/>
-          <w:spacing w:val="-1"/>
-          <w:sz w:val="32"/>
-          <w:szCs w:val="32"/>
-        </w:rPr>
-        <w:t>Define Constructor in Python?</w:t>
-      </w:r>
-    </w:p>
-    <w:p>
-      <w:pPr>
-        <w:pStyle w:val="hv"/>
-        <w:numPr>
-          <w:ilvl w:val="0"/>
-          <w:numId w:val="1"/>
-        </w:numPr>
-        <w:shd w:val="clear" w:color="auto" w:fill="FFFFFF"/>
-        <w:spacing w:before="252" w:beforeAutospacing="0" w:after="0" w:afterAutospacing="0" w:line="480" w:lineRule="atLeast"/>
-        <w:ind w:left="450"/>
-        <w:rPr>
-          <w:rFonts w:ascii="Georgia" w:hAnsi="Georgia"/>
-          <w:spacing w:val="-1"/>
-          <w:sz w:val="32"/>
-          <w:szCs w:val="32"/>
-        </w:rPr>
-      </w:pPr>
-      <w:r>
-        <w:rPr>
-          <w:rFonts w:ascii="Georgia" w:hAnsi="Georgia"/>
-          <w:spacing w:val="-1"/>
-          <w:sz w:val="32"/>
-          <w:szCs w:val="32"/>
-        </w:rPr>
         <w:t>How can we create a constructor in Python programming?</w:t>
       </w:r>
     </w:p>
@@ -4587,17 +6950,7 @@
           <w:sz w:val="32"/>
           <w:szCs w:val="32"/>
         </w:rPr>
-        <w:t xml:space="preserve">Answer: For classes this is where a child class can directly use a function that is declared in a parent class without it being declared inside of it. Example parent class Mammal() can walk. </w:t>
-      </w:r>
-      <w:r>
-        <w:rPr>
-          <w:rFonts w:ascii="Georgia" w:hAnsi="Georgia"/>
-          <w:spacing w:val="-1"/>
-          <w:sz w:val="32"/>
-          <w:szCs w:val="32"/>
-        </w:rPr>
-        <w:lastRenderedPageBreak/>
-        <w:t>By giving the class Dog(Mammal) the instance of mammal now the dog knows how to walk.</w:t>
+        <w:t>Answer: For classes this is where a child class can directly use a function that is declared in a parent class without it being declared inside of it. Example parent class Mammal() can walk. By giving the class Dog(Mammal) the instance of mammal now the dog knows how to walk.</w:t>
       </w:r>
     </w:p>
     <w:p>

</xml_diff>

<commit_message>
Created fibonacci program and answered another question
</commit_message>
<xml_diff>
--- a/Python Questions.docx
+++ b/Python Questions.docx
@@ -3478,11 +3478,13 @@
       <w:r>
         <w:rPr>
           <w:rFonts w:ascii="Menlo" w:eastAsia="Times New Roman" w:hAnsi="Menlo" w:cs="Menlo"/>
-          <w:color w:val="65A1A8"/>
-          <w:sz w:val="18"/>
-          <w:szCs w:val="18"/>
-        </w:rPr>
-        <w:t>import random</w:t>
+          <w:i/>
+          <w:iCs/>
+          <w:color w:val="9F9FA6"/>
+          <w:sz w:val="18"/>
+          <w:szCs w:val="18"/>
+        </w:rPr>
+        <w:t># By Levance Wamley</w:t>
       </w:r>
     </w:p>
     <w:p>
@@ -3503,7 +3505,7 @@
           <w:sz w:val="18"/>
           <w:szCs w:val="18"/>
         </w:rPr>
-        <w:t>import string</w:t>
+        <w:t>import random</w:t>
       </w:r>
     </w:p>
     <w:p>
@@ -3517,6 +3519,15 @@
           <w:szCs w:val="18"/>
         </w:rPr>
       </w:pPr>
+      <w:r>
+        <w:rPr>
+          <w:rFonts w:ascii="Menlo" w:eastAsia="Times New Roman" w:hAnsi="Menlo" w:cs="Menlo"/>
+          <w:color w:val="65A1A8"/>
+          <w:sz w:val="18"/>
+          <w:szCs w:val="18"/>
+        </w:rPr>
+        <w:t>import string</w:t>
+      </w:r>
     </w:p>
     <w:p>
       <w:pPr>
@@ -3529,69 +3540,6 @@
           <w:szCs w:val="18"/>
         </w:rPr>
       </w:pPr>
-      <w:r>
-        <w:rPr>
-          <w:rFonts w:ascii="Menlo" w:eastAsia="Times New Roman" w:hAnsi="Menlo" w:cs="Menlo"/>
-          <w:color w:val="65A1A8"/>
-          <w:sz w:val="18"/>
-          <w:szCs w:val="18"/>
-        </w:rPr>
-        <w:t xml:space="preserve">file </w:t>
-      </w:r>
-      <w:r>
-        <w:rPr>
-          <w:rFonts w:ascii="Menlo" w:eastAsia="Times New Roman" w:hAnsi="Menlo" w:cs="Menlo"/>
-          <w:color w:val="EA7F6A"/>
-          <w:sz w:val="18"/>
-          <w:szCs w:val="18"/>
-        </w:rPr>
-        <w:t>=</w:t>
-      </w:r>
-      <w:r>
-        <w:rPr>
-          <w:rFonts w:ascii="Menlo" w:eastAsia="Times New Roman" w:hAnsi="Menlo" w:cs="Menlo"/>
-          <w:color w:val="65A1A8"/>
-          <w:sz w:val="18"/>
-          <w:szCs w:val="18"/>
-        </w:rPr>
-        <w:t xml:space="preserve"> </w:t>
-      </w:r>
-      <w:r>
-        <w:rPr>
-          <w:rFonts w:ascii="Menlo" w:eastAsia="Times New Roman" w:hAnsi="Menlo" w:cs="Menlo"/>
-          <w:color w:val="92D6F4"/>
-          <w:sz w:val="18"/>
-          <w:szCs w:val="18"/>
-        </w:rPr>
-        <w:t>open</w:t>
-      </w:r>
-      <w:r>
-        <w:rPr>
-          <w:rFonts w:ascii="Menlo" w:eastAsia="Times New Roman" w:hAnsi="Menlo" w:cs="Menlo"/>
-          <w:color w:val="65A1A8"/>
-          <w:sz w:val="18"/>
-          <w:szCs w:val="18"/>
-        </w:rPr>
-        <w:t>(</w:t>
-      </w:r>
-      <w:r>
-        <w:rPr>
-          <w:rFonts w:ascii="Menlo" w:eastAsia="Times New Roman" w:hAnsi="Menlo" w:cs="Menlo"/>
-          <w:color w:val="94C979"/>
-          <w:sz w:val="18"/>
-          <w:szCs w:val="18"/>
-        </w:rPr>
-        <w:t>'sample.txt'</w:t>
-      </w:r>
-      <w:r>
-        <w:rPr>
-          <w:rFonts w:ascii="Menlo" w:eastAsia="Times New Roman" w:hAnsi="Menlo" w:cs="Menlo"/>
-          <w:color w:val="65A1A8"/>
-          <w:sz w:val="18"/>
-          <w:szCs w:val="18"/>
-        </w:rPr>
-        <w:t>)</w:t>
-      </w:r>
     </w:p>
     <w:p>
       <w:pPr>
@@ -3607,6 +3555,104 @@
       <w:r>
         <w:rPr>
           <w:rFonts w:ascii="Menlo" w:eastAsia="Times New Roman" w:hAnsi="Menlo" w:cs="Menlo"/>
+          <w:i/>
+          <w:iCs/>
+          <w:color w:val="9F9FA6"/>
+          <w:sz w:val="18"/>
+          <w:szCs w:val="18"/>
+        </w:rPr>
+        <w:t># First select the file we want to read</w:t>
+      </w:r>
+    </w:p>
+    <w:p>
+      <w:pPr>
+        <w:shd w:val="clear" w:color="auto" w:fill="2D2D3F"/>
+        <w:spacing w:line="270" w:lineRule="atLeast"/>
+        <w:rPr>
+          <w:rFonts w:ascii="Menlo" w:eastAsia="Times New Roman" w:hAnsi="Menlo" w:cs="Menlo"/>
+          <w:color w:val="65A1A8"/>
+          <w:sz w:val="18"/>
+          <w:szCs w:val="18"/>
+        </w:rPr>
+      </w:pPr>
+      <w:r>
+        <w:rPr>
+          <w:rFonts w:ascii="Menlo" w:eastAsia="Times New Roman" w:hAnsi="Menlo" w:cs="Menlo"/>
+          <w:color w:val="65A1A8"/>
+          <w:sz w:val="18"/>
+          <w:szCs w:val="18"/>
+        </w:rPr>
+        <w:t xml:space="preserve">file </w:t>
+      </w:r>
+      <w:r>
+        <w:rPr>
+          <w:rFonts w:ascii="Menlo" w:eastAsia="Times New Roman" w:hAnsi="Menlo" w:cs="Menlo"/>
+          <w:color w:val="EA7F6A"/>
+          <w:sz w:val="18"/>
+          <w:szCs w:val="18"/>
+        </w:rPr>
+        <w:t>=</w:t>
+      </w:r>
+      <w:r>
+        <w:rPr>
+          <w:rFonts w:ascii="Menlo" w:eastAsia="Times New Roman" w:hAnsi="Menlo" w:cs="Menlo"/>
+          <w:color w:val="65A1A8"/>
+          <w:sz w:val="18"/>
+          <w:szCs w:val="18"/>
+        </w:rPr>
+        <w:t xml:space="preserve"> </w:t>
+      </w:r>
+      <w:r>
+        <w:rPr>
+          <w:rFonts w:ascii="Menlo" w:eastAsia="Times New Roman" w:hAnsi="Menlo" w:cs="Menlo"/>
+          <w:color w:val="92D6F4"/>
+          <w:sz w:val="18"/>
+          <w:szCs w:val="18"/>
+        </w:rPr>
+        <w:t>open</w:t>
+      </w:r>
+      <w:r>
+        <w:rPr>
+          <w:rFonts w:ascii="Menlo" w:eastAsia="Times New Roman" w:hAnsi="Menlo" w:cs="Menlo"/>
+          <w:color w:val="65A1A8"/>
+          <w:sz w:val="18"/>
+          <w:szCs w:val="18"/>
+        </w:rPr>
+        <w:t>(</w:t>
+      </w:r>
+      <w:r>
+        <w:rPr>
+          <w:rFonts w:ascii="Menlo" w:eastAsia="Times New Roman" w:hAnsi="Menlo" w:cs="Menlo"/>
+          <w:color w:val="94C979"/>
+          <w:sz w:val="18"/>
+          <w:szCs w:val="18"/>
+        </w:rPr>
+        <w:t>'sample.txt'</w:t>
+      </w:r>
+      <w:r>
+        <w:rPr>
+          <w:rFonts w:ascii="Menlo" w:eastAsia="Times New Roman" w:hAnsi="Menlo" w:cs="Menlo"/>
+          <w:color w:val="65A1A8"/>
+          <w:sz w:val="18"/>
+          <w:szCs w:val="18"/>
+        </w:rPr>
+        <w:t>)</w:t>
+      </w:r>
+    </w:p>
+    <w:p>
+      <w:pPr>
+        <w:shd w:val="clear" w:color="auto" w:fill="2D2D3F"/>
+        <w:spacing w:line="270" w:lineRule="atLeast"/>
+        <w:rPr>
+          <w:rFonts w:ascii="Menlo" w:eastAsia="Times New Roman" w:hAnsi="Menlo" w:cs="Menlo"/>
+          <w:color w:val="65A1A8"/>
+          <w:sz w:val="18"/>
+          <w:szCs w:val="18"/>
+        </w:rPr>
+      </w:pPr>
+      <w:r>
+        <w:rPr>
+          <w:rFonts w:ascii="Menlo" w:eastAsia="Times New Roman" w:hAnsi="Menlo" w:cs="Menlo"/>
           <w:color w:val="65A1A8"/>
           <w:sz w:val="18"/>
           <w:szCs w:val="18"/>
@@ -3668,6 +3714,29 @@
       <w:r>
         <w:rPr>
           <w:rFonts w:ascii="Menlo" w:eastAsia="Times New Roman" w:hAnsi="Menlo" w:cs="Menlo"/>
+          <w:i/>
+          <w:iCs/>
+          <w:color w:val="9F9FA6"/>
+          <w:sz w:val="18"/>
+          <w:szCs w:val="18"/>
+        </w:rPr>
+        <w:t># returning the words in a list</w:t>
+      </w:r>
+    </w:p>
+    <w:p>
+      <w:pPr>
+        <w:shd w:val="clear" w:color="auto" w:fill="2D2D3F"/>
+        <w:spacing w:line="270" w:lineRule="atLeast"/>
+        <w:rPr>
+          <w:rFonts w:ascii="Menlo" w:eastAsia="Times New Roman" w:hAnsi="Menlo" w:cs="Menlo"/>
+          <w:color w:val="65A1A8"/>
+          <w:sz w:val="18"/>
+          <w:szCs w:val="18"/>
+        </w:rPr>
+      </w:pPr>
+      <w:r>
+        <w:rPr>
+          <w:rFonts w:ascii="Menlo" w:eastAsia="Times New Roman" w:hAnsi="Menlo" w:cs="Menlo"/>
           <w:color w:val="65A1A8"/>
           <w:sz w:val="18"/>
           <w:szCs w:val="18"/>
@@ -3837,29 +3906,37 @@
       <w:r>
         <w:rPr>
           <w:rFonts w:ascii="Menlo" w:eastAsia="Times New Roman" w:hAnsi="Menlo" w:cs="Menlo"/>
-          <w:color w:val="65A1A8"/>
-          <w:sz w:val="18"/>
-          <w:szCs w:val="18"/>
-        </w:rPr>
-        <w:t xml:space="preserve">for word </w:t>
-      </w:r>
-      <w:r>
-        <w:rPr>
-          <w:rFonts w:ascii="Menlo" w:eastAsia="Times New Roman" w:hAnsi="Menlo" w:cs="Menlo"/>
-          <w:color w:val="EA7F6A"/>
-          <w:sz w:val="18"/>
-          <w:szCs w:val="18"/>
-        </w:rPr>
-        <w:t>in</w:t>
-      </w:r>
-      <w:r>
-        <w:rPr>
-          <w:rFonts w:ascii="Menlo" w:eastAsia="Times New Roman" w:hAnsi="Menlo" w:cs="Menlo"/>
-          <w:color w:val="65A1A8"/>
-          <w:sz w:val="18"/>
-          <w:szCs w:val="18"/>
-        </w:rPr>
-        <w:t xml:space="preserve"> words:</w:t>
+          <w:i/>
+          <w:iCs/>
+          <w:color w:val="9F9FA6"/>
+          <w:sz w:val="18"/>
+          <w:szCs w:val="18"/>
+        </w:rPr>
+        <w:t xml:space="preserve"># Here we are going to iterate through the list and </w:t>
+      </w:r>
+      <w:proofErr w:type="spellStart"/>
+      <w:r>
+        <w:rPr>
+          <w:rFonts w:ascii="Menlo" w:eastAsia="Times New Roman" w:hAnsi="Menlo" w:cs="Menlo"/>
+          <w:i/>
+          <w:iCs/>
+          <w:color w:val="9F9FA6"/>
+          <w:sz w:val="18"/>
+          <w:szCs w:val="18"/>
+        </w:rPr>
+        <w:t>seperate</w:t>
+      </w:r>
+      <w:proofErr w:type="spellEnd"/>
+      <w:r>
+        <w:rPr>
+          <w:rFonts w:ascii="Menlo" w:eastAsia="Times New Roman" w:hAnsi="Menlo" w:cs="Menlo"/>
+          <w:i/>
+          <w:iCs/>
+          <w:color w:val="9F9FA6"/>
+          <w:sz w:val="18"/>
+          <w:szCs w:val="18"/>
+        </w:rPr>
+        <w:t xml:space="preserve"> the words</w:t>
       </w:r>
     </w:p>
     <w:p>
@@ -3880,7 +3957,149 @@
           <w:sz w:val="18"/>
           <w:szCs w:val="18"/>
         </w:rPr>
-        <w:t xml:space="preserve">    if </w:t>
+        <w:t xml:space="preserve">for word </w:t>
+      </w:r>
+      <w:r>
+        <w:rPr>
+          <w:rFonts w:ascii="Menlo" w:eastAsia="Times New Roman" w:hAnsi="Menlo" w:cs="Menlo"/>
+          <w:color w:val="EA7F6A"/>
+          <w:sz w:val="18"/>
+          <w:szCs w:val="18"/>
+        </w:rPr>
+        <w:t>in</w:t>
+      </w:r>
+      <w:r>
+        <w:rPr>
+          <w:rFonts w:ascii="Menlo" w:eastAsia="Times New Roman" w:hAnsi="Menlo" w:cs="Menlo"/>
+          <w:color w:val="65A1A8"/>
+          <w:sz w:val="18"/>
+          <w:szCs w:val="18"/>
+        </w:rPr>
+        <w:t xml:space="preserve"> words:</w:t>
+      </w:r>
+    </w:p>
+    <w:p>
+      <w:pPr>
+        <w:shd w:val="clear" w:color="auto" w:fill="2D2D3F"/>
+        <w:spacing w:line="270" w:lineRule="atLeast"/>
+        <w:rPr>
+          <w:rFonts w:ascii="Menlo" w:eastAsia="Times New Roman" w:hAnsi="Menlo" w:cs="Menlo"/>
+          <w:color w:val="65A1A8"/>
+          <w:sz w:val="18"/>
+          <w:szCs w:val="18"/>
+        </w:rPr>
+      </w:pPr>
+      <w:r>
+        <w:rPr>
+          <w:rFonts w:ascii="Menlo" w:eastAsia="Times New Roman" w:hAnsi="Menlo" w:cs="Menlo"/>
+          <w:color w:val="65A1A8"/>
+          <w:sz w:val="18"/>
+          <w:szCs w:val="18"/>
+        </w:rPr>
+        <w:t xml:space="preserve">    </w:t>
+      </w:r>
+      <w:r>
+        <w:rPr>
+          <w:rFonts w:ascii="Menlo" w:eastAsia="Times New Roman" w:hAnsi="Menlo" w:cs="Menlo"/>
+          <w:i/>
+          <w:iCs/>
+          <w:color w:val="9F9FA6"/>
+          <w:sz w:val="18"/>
+          <w:szCs w:val="18"/>
+        </w:rPr>
+        <w:t># Now we are iterating through the word to get the letter in each word</w:t>
+      </w:r>
+    </w:p>
+    <w:p>
+      <w:pPr>
+        <w:shd w:val="clear" w:color="auto" w:fill="2D2D3F"/>
+        <w:spacing w:line="270" w:lineRule="atLeast"/>
+        <w:rPr>
+          <w:rFonts w:ascii="Menlo" w:eastAsia="Times New Roman" w:hAnsi="Menlo" w:cs="Menlo"/>
+          <w:color w:val="65A1A8"/>
+          <w:sz w:val="18"/>
+          <w:szCs w:val="18"/>
+        </w:rPr>
+      </w:pPr>
+      <w:r>
+        <w:rPr>
+          <w:rFonts w:ascii="Menlo" w:eastAsia="Times New Roman" w:hAnsi="Menlo" w:cs="Menlo"/>
+          <w:color w:val="65A1A8"/>
+          <w:sz w:val="18"/>
+          <w:szCs w:val="18"/>
+        </w:rPr>
+        <w:t xml:space="preserve">    for letter </w:t>
+      </w:r>
+      <w:r>
+        <w:rPr>
+          <w:rFonts w:ascii="Menlo" w:eastAsia="Times New Roman" w:hAnsi="Menlo" w:cs="Menlo"/>
+          <w:color w:val="EA7F6A"/>
+          <w:sz w:val="18"/>
+          <w:szCs w:val="18"/>
+        </w:rPr>
+        <w:t>in</w:t>
+      </w:r>
+      <w:r>
+        <w:rPr>
+          <w:rFonts w:ascii="Menlo" w:eastAsia="Times New Roman" w:hAnsi="Menlo" w:cs="Menlo"/>
+          <w:color w:val="65A1A8"/>
+          <w:sz w:val="18"/>
+          <w:szCs w:val="18"/>
+        </w:rPr>
+        <w:t xml:space="preserve"> word:</w:t>
+      </w:r>
+    </w:p>
+    <w:p>
+      <w:pPr>
+        <w:shd w:val="clear" w:color="auto" w:fill="2D2D3F"/>
+        <w:spacing w:line="270" w:lineRule="atLeast"/>
+        <w:rPr>
+          <w:rFonts w:ascii="Menlo" w:eastAsia="Times New Roman" w:hAnsi="Menlo" w:cs="Menlo"/>
+          <w:color w:val="65A1A8"/>
+          <w:sz w:val="18"/>
+          <w:szCs w:val="18"/>
+        </w:rPr>
+      </w:pPr>
+      <w:r>
+        <w:rPr>
+          <w:rFonts w:ascii="Menlo" w:eastAsia="Times New Roman" w:hAnsi="Menlo" w:cs="Menlo"/>
+          <w:color w:val="65A1A8"/>
+          <w:sz w:val="18"/>
+          <w:szCs w:val="18"/>
+        </w:rPr>
+        <w:t xml:space="preserve">        </w:t>
+      </w:r>
+      <w:r>
+        <w:rPr>
+          <w:rFonts w:ascii="Menlo" w:eastAsia="Times New Roman" w:hAnsi="Menlo" w:cs="Menlo"/>
+          <w:i/>
+          <w:iCs/>
+          <w:color w:val="9F9FA6"/>
+          <w:sz w:val="18"/>
+          <w:szCs w:val="18"/>
+        </w:rPr>
+        <w:t># if the letter is capital then we will count it if not then we'll give a point to the lowercase counter</w:t>
+      </w:r>
+    </w:p>
+    <w:p>
+      <w:pPr>
+        <w:shd w:val="clear" w:color="auto" w:fill="2D2D3F"/>
+        <w:spacing w:line="270" w:lineRule="atLeast"/>
+        <w:rPr>
+          <w:rFonts w:ascii="Menlo" w:eastAsia="Times New Roman" w:hAnsi="Menlo" w:cs="Menlo"/>
+          <w:color w:val="65A1A8"/>
+          <w:sz w:val="18"/>
+          <w:szCs w:val="18"/>
+        </w:rPr>
+      </w:pPr>
+      <w:r>
+        <w:rPr>
+          <w:rFonts w:ascii="Menlo" w:eastAsia="Times New Roman" w:hAnsi="Menlo" w:cs="Menlo"/>
+          <w:color w:val="65A1A8"/>
+          <w:sz w:val="18"/>
+          <w:szCs w:val="18"/>
+        </w:rPr>
+        <w:t xml:space="preserve">        if </w:t>
       </w:r>
       <w:proofErr w:type="spellStart"/>
       <w:proofErr w:type="gramStart"/>
@@ -3891,7 +4110,7 @@
           <w:sz w:val="18"/>
           <w:szCs w:val="18"/>
         </w:rPr>
-        <w:t>word.isupper</w:t>
+        <w:t>letter.isupper</w:t>
       </w:r>
       <w:proofErr w:type="spellEnd"/>
       <w:proofErr w:type="gramEnd"/>
@@ -3923,7 +4142,7 @@
           <w:sz w:val="18"/>
           <w:szCs w:val="18"/>
         </w:rPr>
-        <w:t xml:space="preserve">        capitals </w:t>
+        <w:t xml:space="preserve">            capitals </w:t>
       </w:r>
       <w:r>
         <w:rPr>
@@ -3971,7 +4190,7 @@
           <w:sz w:val="18"/>
           <w:szCs w:val="18"/>
         </w:rPr>
-        <w:t xml:space="preserve">    else:</w:t>
+        <w:t xml:space="preserve">        else:</w:t>
       </w:r>
     </w:p>
     <w:p>
@@ -3992,7 +4211,8 @@
           <w:sz w:val="18"/>
           <w:szCs w:val="18"/>
         </w:rPr>
-        <w:t xml:space="preserve">        lowers </w:t>
+        <w:lastRenderedPageBreak/>
+        <w:t xml:space="preserve">            lowers </w:t>
       </w:r>
       <w:r>
         <w:rPr>
@@ -4223,6 +4443,53 @@
           <w:szCs w:val="18"/>
         </w:rPr>
       </w:pPr>
+    </w:p>
+    <w:p>
+      <w:pPr>
+        <w:shd w:val="clear" w:color="auto" w:fill="2D2D3F"/>
+        <w:spacing w:line="270" w:lineRule="atLeast"/>
+        <w:rPr>
+          <w:rFonts w:ascii="Menlo" w:eastAsia="Times New Roman" w:hAnsi="Menlo" w:cs="Menlo"/>
+          <w:color w:val="65A1A8"/>
+          <w:sz w:val="18"/>
+          <w:szCs w:val="18"/>
+        </w:rPr>
+      </w:pPr>
+      <w:r>
+        <w:rPr>
+          <w:rFonts w:ascii="Menlo" w:eastAsia="Times New Roman" w:hAnsi="Menlo" w:cs="Menlo"/>
+          <w:i/>
+          <w:iCs/>
+          <w:color w:val="9F9FA6"/>
+          <w:sz w:val="18"/>
+          <w:szCs w:val="18"/>
+        </w:rPr>
+        <w:t xml:space="preserve"># practice to get the understand how to get the </w:t>
+      </w:r>
+      <w:proofErr w:type="gramStart"/>
+      <w:r>
+        <w:rPr>
+          <w:rFonts w:ascii="Menlo" w:eastAsia="Times New Roman" w:hAnsi="Menlo" w:cs="Menlo"/>
+          <w:i/>
+          <w:iCs/>
+          <w:color w:val="9F9FA6"/>
+          <w:sz w:val="18"/>
+          <w:szCs w:val="18"/>
+        </w:rPr>
+        <w:t>amount</w:t>
+      </w:r>
+      <w:proofErr w:type="gramEnd"/>
+      <w:r>
+        <w:rPr>
+          <w:rFonts w:ascii="Menlo" w:eastAsia="Times New Roman" w:hAnsi="Menlo" w:cs="Menlo"/>
+          <w:i/>
+          <w:iCs/>
+          <w:color w:val="9F9FA6"/>
+          <w:sz w:val="18"/>
+          <w:szCs w:val="18"/>
+        </w:rPr>
+        <w:t xml:space="preserve"> of letters in a string</w:t>
+      </w:r>
     </w:p>
     <w:p>
       <w:pPr>
@@ -4980,6 +5247,18 @@
         </w:rPr>
         <w:t>)</w:t>
       </w:r>
+    </w:p>
+    <w:p>
+      <w:pPr>
+        <w:shd w:val="clear" w:color="auto" w:fill="2D2D3F"/>
+        <w:spacing w:line="270" w:lineRule="atLeast"/>
+        <w:rPr>
+          <w:rFonts w:ascii="Menlo" w:eastAsia="Times New Roman" w:hAnsi="Menlo" w:cs="Menlo"/>
+          <w:color w:val="65A1A8"/>
+          <w:sz w:val="18"/>
+          <w:szCs w:val="18"/>
+        </w:rPr>
+      </w:pPr>
     </w:p>
     <w:p>
       <w:pPr>
@@ -5045,6 +5324,99 @@
       <w:r>
         <w:rPr>
           <w:rFonts w:ascii="Menlo" w:eastAsia="Times New Roman" w:hAnsi="Menlo" w:cs="Menlo"/>
+          <w:i/>
+          <w:iCs/>
+          <w:color w:val="9F9FA6"/>
+          <w:sz w:val="18"/>
+          <w:szCs w:val="18"/>
+        </w:rPr>
+        <w:t># Create program that follows a Fibonacci sequence.</w:t>
+      </w:r>
+    </w:p>
+    <w:p>
+      <w:pPr>
+        <w:shd w:val="clear" w:color="auto" w:fill="2D2D3F"/>
+        <w:spacing w:line="270" w:lineRule="atLeast"/>
+        <w:rPr>
+          <w:rFonts w:ascii="Menlo" w:eastAsia="Times New Roman" w:hAnsi="Menlo" w:cs="Menlo"/>
+          <w:color w:val="65A1A8"/>
+          <w:sz w:val="18"/>
+          <w:szCs w:val="18"/>
+        </w:rPr>
+      </w:pPr>
+      <w:r>
+        <w:rPr>
+          <w:rFonts w:ascii="Menlo" w:eastAsia="Times New Roman" w:hAnsi="Menlo" w:cs="Menlo"/>
+          <w:i/>
+          <w:iCs/>
+          <w:color w:val="9F9FA6"/>
+          <w:sz w:val="18"/>
+          <w:szCs w:val="18"/>
+        </w:rPr>
+        <w:t># By Levance Wamley</w:t>
+      </w:r>
+    </w:p>
+    <w:p>
+      <w:pPr>
+        <w:shd w:val="clear" w:color="auto" w:fill="2D2D3F"/>
+        <w:spacing w:line="270" w:lineRule="atLeast"/>
+        <w:rPr>
+          <w:rFonts w:ascii="Menlo" w:eastAsia="Times New Roman" w:hAnsi="Menlo" w:cs="Menlo"/>
+          <w:color w:val="65A1A8"/>
+          <w:sz w:val="18"/>
+          <w:szCs w:val="18"/>
+        </w:rPr>
+      </w:pPr>
+    </w:p>
+    <w:p>
+      <w:pPr>
+        <w:shd w:val="clear" w:color="auto" w:fill="2D2D3F"/>
+        <w:spacing w:line="270" w:lineRule="atLeast"/>
+        <w:rPr>
+          <w:rFonts w:ascii="Menlo" w:eastAsia="Times New Roman" w:hAnsi="Menlo" w:cs="Menlo"/>
+          <w:color w:val="65A1A8"/>
+          <w:sz w:val="18"/>
+          <w:szCs w:val="18"/>
+        </w:rPr>
+      </w:pPr>
+      <w:r>
+        <w:rPr>
+          <w:rFonts w:ascii="Menlo" w:eastAsia="Times New Roman" w:hAnsi="Menlo" w:cs="Menlo"/>
+          <w:i/>
+          <w:iCs/>
+          <w:color w:val="9F9FA6"/>
+          <w:sz w:val="18"/>
+          <w:szCs w:val="18"/>
+        </w:rPr>
+        <w:t># Let's create a function that can handle all of the work</w:t>
+      </w:r>
+    </w:p>
+    <w:p>
+      <w:pPr>
+        <w:shd w:val="clear" w:color="auto" w:fill="2D2D3F"/>
+        <w:spacing w:after="240" w:line="270" w:lineRule="atLeast"/>
+        <w:rPr>
+          <w:rFonts w:ascii="Menlo" w:eastAsia="Times New Roman" w:hAnsi="Menlo" w:cs="Menlo"/>
+          <w:color w:val="65A1A8"/>
+          <w:sz w:val="18"/>
+          <w:szCs w:val="18"/>
+        </w:rPr>
+      </w:pPr>
+    </w:p>
+    <w:p>
+      <w:pPr>
+        <w:shd w:val="clear" w:color="auto" w:fill="2D2D3F"/>
+        <w:spacing w:line="270" w:lineRule="atLeast"/>
+        <w:rPr>
+          <w:rFonts w:ascii="Menlo" w:eastAsia="Times New Roman" w:hAnsi="Menlo" w:cs="Menlo"/>
+          <w:color w:val="65A1A8"/>
+          <w:sz w:val="18"/>
+          <w:szCs w:val="18"/>
+        </w:rPr>
+      </w:pPr>
+      <w:r>
+        <w:rPr>
+          <w:rFonts w:ascii="Menlo" w:eastAsia="Times New Roman" w:hAnsi="Menlo" w:cs="Menlo"/>
           <w:color w:val="65A1A8"/>
           <w:sz w:val="18"/>
           <w:szCs w:val="18"/>
@@ -5110,7 +5482,7 @@
           <w:sz w:val="18"/>
           <w:szCs w:val="18"/>
         </w:rPr>
-        <w:t xml:space="preserve">    a </w:t>
+        <w:t xml:space="preserve">    a, b </w:t>
       </w:r>
       <w:r>
         <w:rPr>
@@ -5138,6 +5510,24 @@
           <w:szCs w:val="18"/>
         </w:rPr>
         <w:t>0</w:t>
+      </w:r>
+      <w:r>
+        <w:rPr>
+          <w:rFonts w:ascii="Menlo" w:eastAsia="Times New Roman" w:hAnsi="Menlo" w:cs="Menlo"/>
+          <w:color w:val="65A1A8"/>
+          <w:sz w:val="18"/>
+          <w:szCs w:val="18"/>
+        </w:rPr>
+        <w:t xml:space="preserve">, </w:t>
+      </w:r>
+      <w:r>
+        <w:rPr>
+          <w:rFonts w:ascii="Menlo" w:eastAsia="Times New Roman" w:hAnsi="Menlo" w:cs="Menlo"/>
+          <w:color w:val="EA7F6A"/>
+          <w:sz w:val="18"/>
+          <w:szCs w:val="18"/>
+        </w:rPr>
+        <w:t>1</w:t>
       </w:r>
     </w:p>
     <w:p>
@@ -5158,34 +5548,18 @@
           <w:sz w:val="18"/>
           <w:szCs w:val="18"/>
         </w:rPr>
-        <w:t xml:space="preserve">    b </w:t>
-      </w:r>
-      <w:r>
-        <w:rPr>
-          <w:rFonts w:ascii="Menlo" w:eastAsia="Times New Roman" w:hAnsi="Menlo" w:cs="Menlo"/>
-          <w:color w:val="EA7F6A"/>
-          <w:sz w:val="18"/>
-          <w:szCs w:val="18"/>
-        </w:rPr>
-        <w:t>=</w:t>
-      </w:r>
-      <w:r>
-        <w:rPr>
-          <w:rFonts w:ascii="Menlo" w:eastAsia="Times New Roman" w:hAnsi="Menlo" w:cs="Menlo"/>
-          <w:color w:val="65A1A8"/>
-          <w:sz w:val="18"/>
-          <w:szCs w:val="18"/>
-        </w:rPr>
-        <w:t xml:space="preserve"> </w:t>
-      </w:r>
-      <w:r>
-        <w:rPr>
-          <w:rFonts w:ascii="Menlo" w:eastAsia="Times New Roman" w:hAnsi="Menlo" w:cs="Menlo"/>
-          <w:color w:val="EA7F6A"/>
-          <w:sz w:val="18"/>
-          <w:szCs w:val="18"/>
-        </w:rPr>
-        <w:t>1</w:t>
+        <w:t xml:space="preserve">    </w:t>
+      </w:r>
+      <w:r>
+        <w:rPr>
+          <w:rFonts w:ascii="Menlo" w:eastAsia="Times New Roman" w:hAnsi="Menlo" w:cs="Menlo"/>
+          <w:i/>
+          <w:iCs/>
+          <w:color w:val="9F9FA6"/>
+          <w:sz w:val="18"/>
+          <w:szCs w:val="18"/>
+        </w:rPr>
+        <w:t># if the user types 1 just show them 0</w:t>
       </w:r>
     </w:p>
     <w:p>
@@ -5206,7 +5580,43 @@
           <w:sz w:val="18"/>
           <w:szCs w:val="18"/>
         </w:rPr>
-        <w:t xml:space="preserve">    print(a)</w:t>
+        <w:t xml:space="preserve">    if n </w:t>
+      </w:r>
+      <w:r>
+        <w:rPr>
+          <w:rFonts w:ascii="Menlo" w:eastAsia="Times New Roman" w:hAnsi="Menlo" w:cs="Menlo"/>
+          <w:color w:val="EA7F6A"/>
+          <w:sz w:val="18"/>
+          <w:szCs w:val="18"/>
+        </w:rPr>
+        <w:t>==</w:t>
+      </w:r>
+      <w:r>
+        <w:rPr>
+          <w:rFonts w:ascii="Menlo" w:eastAsia="Times New Roman" w:hAnsi="Menlo" w:cs="Menlo"/>
+          <w:color w:val="65A1A8"/>
+          <w:sz w:val="18"/>
+          <w:szCs w:val="18"/>
+        </w:rPr>
+        <w:t xml:space="preserve"> </w:t>
+      </w:r>
+      <w:r>
+        <w:rPr>
+          <w:rFonts w:ascii="Menlo" w:eastAsia="Times New Roman" w:hAnsi="Menlo" w:cs="Menlo"/>
+          <w:color w:val="EA7F6A"/>
+          <w:sz w:val="18"/>
+          <w:szCs w:val="18"/>
+        </w:rPr>
+        <w:t>1</w:t>
+      </w:r>
+      <w:r>
+        <w:rPr>
+          <w:rFonts w:ascii="Menlo" w:eastAsia="Times New Roman" w:hAnsi="Menlo" w:cs="Menlo"/>
+          <w:color w:val="65A1A8"/>
+          <w:sz w:val="18"/>
+          <w:szCs w:val="18"/>
+        </w:rPr>
+        <w:t>:</w:t>
       </w:r>
     </w:p>
     <w:p>
@@ -5227,7 +5637,7 @@
           <w:sz w:val="18"/>
           <w:szCs w:val="18"/>
         </w:rPr>
-        <w:t xml:space="preserve">    print(b)</w:t>
+        <w:t xml:space="preserve">        print(a)</w:t>
       </w:r>
     </w:p>
     <w:p>
@@ -5248,7 +5658,27 @@
           <w:sz w:val="18"/>
           <w:szCs w:val="18"/>
         </w:rPr>
-        <w:t xml:space="preserve">    if n </w:t>
+        <w:t xml:space="preserve">    </w:t>
+      </w:r>
+      <w:proofErr w:type="spellStart"/>
+      <w:r>
+        <w:rPr>
+          <w:rFonts w:ascii="Menlo" w:eastAsia="Times New Roman" w:hAnsi="Menlo" w:cs="Menlo"/>
+          <w:color w:val="65A1A8"/>
+          <w:sz w:val="18"/>
+          <w:szCs w:val="18"/>
+        </w:rPr>
+        <w:t>elif</w:t>
+      </w:r>
+      <w:proofErr w:type="spellEnd"/>
+      <w:r>
+        <w:rPr>
+          <w:rFonts w:ascii="Menlo" w:eastAsia="Times New Roman" w:hAnsi="Menlo" w:cs="Menlo"/>
+          <w:color w:val="65A1A8"/>
+          <w:sz w:val="18"/>
+          <w:szCs w:val="18"/>
+        </w:rPr>
+        <w:t xml:space="preserve"> n </w:t>
       </w:r>
       <w:r>
         <w:rPr>
@@ -5257,7 +5687,7 @@
           <w:sz w:val="18"/>
           <w:szCs w:val="18"/>
         </w:rPr>
-        <w:t>==</w:t>
+        <w:t>&lt;</w:t>
       </w:r>
       <w:r>
         <w:rPr>
@@ -5275,7 +5705,7 @@
           <w:sz w:val="18"/>
           <w:szCs w:val="18"/>
         </w:rPr>
-        <w:t>1</w:t>
+        <w:t>0</w:t>
       </w:r>
       <w:r>
         <w:rPr>
@@ -5305,7 +5735,18 @@
           <w:sz w:val="18"/>
           <w:szCs w:val="18"/>
         </w:rPr>
-        <w:t xml:space="preserve">        print(a)</w:t>
+        <w:t xml:space="preserve">        </w:t>
+      </w:r>
+      <w:r>
+        <w:rPr>
+          <w:rFonts w:ascii="Menlo" w:eastAsia="Times New Roman" w:hAnsi="Menlo" w:cs="Menlo"/>
+          <w:i/>
+          <w:iCs/>
+          <w:color w:val="9F9FA6"/>
+          <w:sz w:val="18"/>
+          <w:szCs w:val="18"/>
+        </w:rPr>
+        <w:t># if the user tries to use negative numbers show this message.</w:t>
       </w:r>
     </w:p>
     <w:p>
@@ -5326,63 +5767,36 @@
           <w:sz w:val="18"/>
           <w:szCs w:val="18"/>
         </w:rPr>
-        <w:t xml:space="preserve">    </w:t>
-      </w:r>
-      <w:proofErr w:type="spellStart"/>
-      <w:r>
-        <w:rPr>
-          <w:rFonts w:ascii="Menlo" w:eastAsia="Times New Roman" w:hAnsi="Menlo" w:cs="Menlo"/>
-          <w:color w:val="65A1A8"/>
-          <w:sz w:val="18"/>
-          <w:szCs w:val="18"/>
-        </w:rPr>
-        <w:t>elif</w:t>
-      </w:r>
-      <w:proofErr w:type="spellEnd"/>
-      <w:r>
-        <w:rPr>
-          <w:rFonts w:ascii="Menlo" w:eastAsia="Times New Roman" w:hAnsi="Menlo" w:cs="Menlo"/>
-          <w:color w:val="65A1A8"/>
-          <w:sz w:val="18"/>
-          <w:szCs w:val="18"/>
-        </w:rPr>
-        <w:t xml:space="preserve"> n </w:t>
-      </w:r>
-      <w:r>
-        <w:rPr>
-          <w:rFonts w:ascii="Menlo" w:eastAsia="Times New Roman" w:hAnsi="Menlo" w:cs="Menlo"/>
-          <w:color w:val="EA7F6A"/>
-          <w:sz w:val="18"/>
-          <w:szCs w:val="18"/>
-        </w:rPr>
-        <w:t>&lt;</w:t>
-      </w:r>
-      <w:r>
-        <w:rPr>
-          <w:rFonts w:ascii="Menlo" w:eastAsia="Times New Roman" w:hAnsi="Menlo" w:cs="Menlo"/>
-          <w:color w:val="65A1A8"/>
-          <w:sz w:val="18"/>
-          <w:szCs w:val="18"/>
-        </w:rPr>
-        <w:t xml:space="preserve"> </w:t>
-      </w:r>
-      <w:r>
-        <w:rPr>
-          <w:rFonts w:ascii="Menlo" w:eastAsia="Times New Roman" w:hAnsi="Menlo" w:cs="Menlo"/>
-          <w:color w:val="EA7F6A"/>
-          <w:sz w:val="18"/>
-          <w:szCs w:val="18"/>
-        </w:rPr>
-        <w:t>0</w:t>
-      </w:r>
-      <w:r>
-        <w:rPr>
-          <w:rFonts w:ascii="Menlo" w:eastAsia="Times New Roman" w:hAnsi="Menlo" w:cs="Menlo"/>
-          <w:color w:val="65A1A8"/>
-          <w:sz w:val="18"/>
-          <w:szCs w:val="18"/>
-        </w:rPr>
-        <w:t>:</w:t>
+        <w:t xml:space="preserve">        </w:t>
+      </w:r>
+      <w:proofErr w:type="gramStart"/>
+      <w:r>
+        <w:rPr>
+          <w:rFonts w:ascii="Menlo" w:eastAsia="Times New Roman" w:hAnsi="Menlo" w:cs="Menlo"/>
+          <w:color w:val="65A1A8"/>
+          <w:sz w:val="18"/>
+          <w:szCs w:val="18"/>
+        </w:rPr>
+        <w:t>print(</w:t>
+      </w:r>
+      <w:proofErr w:type="gramEnd"/>
+      <w:r>
+        <w:rPr>
+          <w:rFonts w:ascii="Menlo" w:eastAsia="Times New Roman" w:hAnsi="Menlo" w:cs="Menlo"/>
+          <w:color w:val="94C979"/>
+          <w:sz w:val="18"/>
+          <w:szCs w:val="18"/>
+        </w:rPr>
+        <w:t>"I'm sorry I am not able to go backwards yet."</w:t>
+      </w:r>
+      <w:r>
+        <w:rPr>
+          <w:rFonts w:ascii="Menlo" w:eastAsia="Times New Roman" w:hAnsi="Menlo" w:cs="Menlo"/>
+          <w:color w:val="65A1A8"/>
+          <w:sz w:val="18"/>
+          <w:szCs w:val="18"/>
+        </w:rPr>
+        <w:t>)</w:t>
       </w:r>
     </w:p>
     <w:p>
@@ -5403,36 +5817,7 @@
           <w:sz w:val="18"/>
           <w:szCs w:val="18"/>
         </w:rPr>
-        <w:t xml:space="preserve">        </w:t>
-      </w:r>
-      <w:proofErr w:type="gramStart"/>
-      <w:r>
-        <w:rPr>
-          <w:rFonts w:ascii="Menlo" w:eastAsia="Times New Roman" w:hAnsi="Menlo" w:cs="Menlo"/>
-          <w:color w:val="65A1A8"/>
-          <w:sz w:val="18"/>
-          <w:szCs w:val="18"/>
-        </w:rPr>
-        <w:t>print(</w:t>
-      </w:r>
-      <w:proofErr w:type="gramEnd"/>
-      <w:r>
-        <w:rPr>
-          <w:rFonts w:ascii="Menlo" w:eastAsia="Times New Roman" w:hAnsi="Menlo" w:cs="Menlo"/>
-          <w:color w:val="94C979"/>
-          <w:sz w:val="18"/>
-          <w:szCs w:val="18"/>
-        </w:rPr>
-        <w:t>"I'm not designed to go backwards yet try again"</w:t>
-      </w:r>
-      <w:r>
-        <w:rPr>
-          <w:rFonts w:ascii="Menlo" w:eastAsia="Times New Roman" w:hAnsi="Menlo" w:cs="Menlo"/>
-          <w:color w:val="65A1A8"/>
-          <w:sz w:val="18"/>
-          <w:szCs w:val="18"/>
-        </w:rPr>
-        <w:t>)</w:t>
+        <w:t xml:space="preserve">    else:</w:t>
       </w:r>
     </w:p>
     <w:p>
@@ -5453,7 +5838,7 @@
           <w:sz w:val="18"/>
           <w:szCs w:val="18"/>
         </w:rPr>
-        <w:t xml:space="preserve">    else:</w:t>
+        <w:t xml:space="preserve">        print(a)</w:t>
       </w:r>
     </w:p>
     <w:p>
@@ -5474,83 +5859,7 @@
           <w:sz w:val="18"/>
           <w:szCs w:val="18"/>
         </w:rPr>
-        <w:t xml:space="preserve">        for </w:t>
-      </w:r>
-      <w:proofErr w:type="spellStart"/>
-      <w:r>
-        <w:rPr>
-          <w:rFonts w:ascii="Menlo" w:eastAsia="Times New Roman" w:hAnsi="Menlo" w:cs="Menlo"/>
-          <w:color w:val="65A1A8"/>
-          <w:sz w:val="18"/>
-          <w:szCs w:val="18"/>
-        </w:rPr>
-        <w:t>i</w:t>
-      </w:r>
-      <w:proofErr w:type="spellEnd"/>
-      <w:r>
-        <w:rPr>
-          <w:rFonts w:ascii="Menlo" w:eastAsia="Times New Roman" w:hAnsi="Menlo" w:cs="Menlo"/>
-          <w:color w:val="65A1A8"/>
-          <w:sz w:val="18"/>
-          <w:szCs w:val="18"/>
-        </w:rPr>
-        <w:t xml:space="preserve"> </w:t>
-      </w:r>
-      <w:r>
-        <w:rPr>
-          <w:rFonts w:ascii="Menlo" w:eastAsia="Times New Roman" w:hAnsi="Menlo" w:cs="Menlo"/>
-          <w:color w:val="EA7F6A"/>
-          <w:sz w:val="18"/>
-          <w:szCs w:val="18"/>
-        </w:rPr>
-        <w:t>in</w:t>
-      </w:r>
-      <w:r>
-        <w:rPr>
-          <w:rFonts w:ascii="Menlo" w:eastAsia="Times New Roman" w:hAnsi="Menlo" w:cs="Menlo"/>
-          <w:color w:val="65A1A8"/>
-          <w:sz w:val="18"/>
-          <w:szCs w:val="18"/>
-        </w:rPr>
-        <w:t xml:space="preserve"> </w:t>
-      </w:r>
-      <w:proofErr w:type="gramStart"/>
-      <w:r>
-        <w:rPr>
-          <w:rFonts w:ascii="Menlo" w:eastAsia="Times New Roman" w:hAnsi="Menlo" w:cs="Menlo"/>
-          <w:color w:val="92D6F4"/>
-          <w:sz w:val="18"/>
-          <w:szCs w:val="18"/>
-        </w:rPr>
-        <w:t>range</w:t>
-      </w:r>
-      <w:r>
-        <w:rPr>
-          <w:rFonts w:ascii="Menlo" w:eastAsia="Times New Roman" w:hAnsi="Menlo" w:cs="Menlo"/>
-          <w:color w:val="65A1A8"/>
-          <w:sz w:val="18"/>
-          <w:szCs w:val="18"/>
-        </w:rPr>
-        <w:t>(</w:t>
-      </w:r>
-      <w:proofErr w:type="gramEnd"/>
-      <w:r>
-        <w:rPr>
-          <w:rFonts w:ascii="Menlo" w:eastAsia="Times New Roman" w:hAnsi="Menlo" w:cs="Menlo"/>
-          <w:color w:val="EA7F6A"/>
-          <w:sz w:val="18"/>
-          <w:szCs w:val="18"/>
-        </w:rPr>
-        <w:t>2</w:t>
-      </w:r>
-      <w:r>
-        <w:rPr>
-          <w:rFonts w:ascii="Menlo" w:eastAsia="Times New Roman" w:hAnsi="Menlo" w:cs="Menlo"/>
-          <w:color w:val="65A1A8"/>
-          <w:sz w:val="18"/>
-          <w:szCs w:val="18"/>
-        </w:rPr>
-        <w:t>, n):</w:t>
+        <w:t xml:space="preserve">        print(b)</w:t>
       </w:r>
     </w:p>
     <w:p>
@@ -5571,7 +5880,7 @@
           <w:sz w:val="18"/>
           <w:szCs w:val="18"/>
         </w:rPr>
-        <w:t xml:space="preserve">            c </w:t>
+        <w:t xml:space="preserve">        for x </w:t>
       </w:r>
       <w:r>
         <w:rPr>
@@ -5580,17 +5889,37 @@
           <w:sz w:val="18"/>
           <w:szCs w:val="18"/>
         </w:rPr>
-        <w:t>=</w:t>
-      </w:r>
-      <w:r>
-        <w:rPr>
-          <w:rFonts w:ascii="Menlo" w:eastAsia="Times New Roman" w:hAnsi="Menlo" w:cs="Menlo"/>
-          <w:color w:val="65A1A8"/>
-          <w:sz w:val="18"/>
-          <w:szCs w:val="18"/>
-        </w:rPr>
-        <w:t xml:space="preserve"> a </w:t>
-      </w:r>
+        <w:t>in</w:t>
+      </w:r>
+      <w:r>
+        <w:rPr>
+          <w:rFonts w:ascii="Menlo" w:eastAsia="Times New Roman" w:hAnsi="Menlo" w:cs="Menlo"/>
+          <w:color w:val="65A1A8"/>
+          <w:sz w:val="18"/>
+          <w:szCs w:val="18"/>
+        </w:rPr>
+        <w:t xml:space="preserve"> </w:t>
+      </w:r>
+      <w:proofErr w:type="gramStart"/>
+      <w:r>
+        <w:rPr>
+          <w:rFonts w:ascii="Menlo" w:eastAsia="Times New Roman" w:hAnsi="Menlo" w:cs="Menlo"/>
+          <w:color w:val="92D6F4"/>
+          <w:sz w:val="18"/>
+          <w:szCs w:val="18"/>
+        </w:rPr>
+        <w:t>range</w:t>
+      </w:r>
+      <w:r>
+        <w:rPr>
+          <w:rFonts w:ascii="Menlo" w:eastAsia="Times New Roman" w:hAnsi="Menlo" w:cs="Menlo"/>
+          <w:color w:val="65A1A8"/>
+          <w:sz w:val="18"/>
+          <w:szCs w:val="18"/>
+        </w:rPr>
+        <w:t>(</w:t>
+      </w:r>
+      <w:proofErr w:type="gramEnd"/>
       <w:r>
         <w:rPr>
           <w:rFonts w:ascii="Menlo" w:eastAsia="Times New Roman" w:hAnsi="Menlo" w:cs="Menlo"/>
@@ -5598,16 +5927,16 @@
           <w:sz w:val="18"/>
           <w:szCs w:val="18"/>
         </w:rPr>
-        <w:t>+</w:t>
-      </w:r>
-      <w:r>
-        <w:rPr>
-          <w:rFonts w:ascii="Menlo" w:eastAsia="Times New Roman" w:hAnsi="Menlo" w:cs="Menlo"/>
-          <w:color w:val="65A1A8"/>
-          <w:sz w:val="18"/>
-          <w:szCs w:val="18"/>
-        </w:rPr>
-        <w:t xml:space="preserve"> b</w:t>
+        <w:t>2</w:t>
+      </w:r>
+      <w:r>
+        <w:rPr>
+          <w:rFonts w:ascii="Menlo" w:eastAsia="Times New Roman" w:hAnsi="Menlo" w:cs="Menlo"/>
+          <w:color w:val="65A1A8"/>
+          <w:sz w:val="18"/>
+          <w:szCs w:val="18"/>
+        </w:rPr>
+        <w:t>, n):</w:t>
       </w:r>
     </w:p>
     <w:p>
@@ -5628,7 +5957,7 @@
           <w:sz w:val="18"/>
           <w:szCs w:val="18"/>
         </w:rPr>
-        <w:t xml:space="preserve">            a </w:t>
+        <w:t xml:space="preserve">            c </w:t>
       </w:r>
       <w:r>
         <w:rPr>
@@ -5638,6 +5967,24 @@
           <w:szCs w:val="18"/>
         </w:rPr>
         <w:t>=</w:t>
+      </w:r>
+      <w:r>
+        <w:rPr>
+          <w:rFonts w:ascii="Menlo" w:eastAsia="Times New Roman" w:hAnsi="Menlo" w:cs="Menlo"/>
+          <w:color w:val="65A1A8"/>
+          <w:sz w:val="18"/>
+          <w:szCs w:val="18"/>
+        </w:rPr>
+        <w:t xml:space="preserve"> a </w:t>
+      </w:r>
+      <w:r>
+        <w:rPr>
+          <w:rFonts w:ascii="Menlo" w:eastAsia="Times New Roman" w:hAnsi="Menlo" w:cs="Menlo"/>
+          <w:color w:val="EA7F6A"/>
+          <w:sz w:val="18"/>
+          <w:szCs w:val="18"/>
+        </w:rPr>
+        <w:t>+</w:t>
       </w:r>
       <w:r>
         <w:rPr>
@@ -5667,7 +6014,7 @@
           <w:sz w:val="18"/>
           <w:szCs w:val="18"/>
         </w:rPr>
-        <w:t xml:space="preserve">            b </w:t>
+        <w:t xml:space="preserve">            a </w:t>
       </w:r>
       <w:r>
         <w:rPr>
@@ -5685,7 +6032,7 @@
           <w:sz w:val="18"/>
           <w:szCs w:val="18"/>
         </w:rPr>
-        <w:t xml:space="preserve"> c</w:t>
+        <w:t xml:space="preserve"> b</w:t>
       </w:r>
     </w:p>
     <w:p>
@@ -5706,7 +6053,174 @@
           <w:sz w:val="18"/>
           <w:szCs w:val="18"/>
         </w:rPr>
+        <w:t xml:space="preserve">            b </w:t>
+      </w:r>
+      <w:r>
+        <w:rPr>
+          <w:rFonts w:ascii="Menlo" w:eastAsia="Times New Roman" w:hAnsi="Menlo" w:cs="Menlo"/>
+          <w:color w:val="EA7F6A"/>
+          <w:sz w:val="18"/>
+          <w:szCs w:val="18"/>
+        </w:rPr>
+        <w:t>=</w:t>
+      </w:r>
+      <w:r>
+        <w:rPr>
+          <w:rFonts w:ascii="Menlo" w:eastAsia="Times New Roman" w:hAnsi="Menlo" w:cs="Menlo"/>
+          <w:color w:val="65A1A8"/>
+          <w:sz w:val="18"/>
+          <w:szCs w:val="18"/>
+        </w:rPr>
+        <w:t xml:space="preserve"> c</w:t>
+      </w:r>
+    </w:p>
+    <w:p>
+      <w:pPr>
+        <w:shd w:val="clear" w:color="auto" w:fill="2D2D3F"/>
+        <w:spacing w:line="270" w:lineRule="atLeast"/>
+        <w:rPr>
+          <w:rFonts w:ascii="Menlo" w:eastAsia="Times New Roman" w:hAnsi="Menlo" w:cs="Menlo"/>
+          <w:color w:val="65A1A8"/>
+          <w:sz w:val="18"/>
+          <w:szCs w:val="18"/>
+        </w:rPr>
+      </w:pPr>
+      <w:r>
+        <w:rPr>
+          <w:rFonts w:ascii="Menlo" w:eastAsia="Times New Roman" w:hAnsi="Menlo" w:cs="Menlo"/>
+          <w:color w:val="65A1A8"/>
+          <w:sz w:val="18"/>
+          <w:szCs w:val="18"/>
+        </w:rPr>
         <w:t xml:space="preserve">            print(c)</w:t>
+      </w:r>
+    </w:p>
+    <w:p>
+      <w:pPr>
+        <w:shd w:val="clear" w:color="auto" w:fill="2D2D3F"/>
+        <w:spacing w:line="270" w:lineRule="atLeast"/>
+        <w:rPr>
+          <w:rFonts w:ascii="Menlo" w:eastAsia="Times New Roman" w:hAnsi="Menlo" w:cs="Menlo"/>
+          <w:color w:val="65A1A8"/>
+          <w:sz w:val="18"/>
+          <w:szCs w:val="18"/>
+        </w:rPr>
+      </w:pPr>
+      <w:r>
+        <w:rPr>
+          <w:rFonts w:ascii="Menlo" w:eastAsia="Times New Roman" w:hAnsi="Menlo" w:cs="Menlo"/>
+          <w:color w:val="65A1A8"/>
+          <w:sz w:val="18"/>
+          <w:szCs w:val="18"/>
+        </w:rPr>
+        <w:lastRenderedPageBreak/>
+        <w:t xml:space="preserve">        final </w:t>
+      </w:r>
+      <w:r>
+        <w:rPr>
+          <w:rFonts w:ascii="Menlo" w:eastAsia="Times New Roman" w:hAnsi="Menlo" w:cs="Menlo"/>
+          <w:color w:val="EA7F6A"/>
+          <w:sz w:val="18"/>
+          <w:szCs w:val="18"/>
+        </w:rPr>
+        <w:t>=</w:t>
+      </w:r>
+      <w:r>
+        <w:rPr>
+          <w:rFonts w:ascii="Menlo" w:eastAsia="Times New Roman" w:hAnsi="Menlo" w:cs="Menlo"/>
+          <w:color w:val="65A1A8"/>
+          <w:sz w:val="18"/>
+          <w:szCs w:val="18"/>
+        </w:rPr>
+        <w:t xml:space="preserve"> c</w:t>
+      </w:r>
+    </w:p>
+    <w:p>
+      <w:pPr>
+        <w:shd w:val="clear" w:color="auto" w:fill="2D2D3F"/>
+        <w:spacing w:line="270" w:lineRule="atLeast"/>
+        <w:rPr>
+          <w:rFonts w:ascii="Menlo" w:eastAsia="Times New Roman" w:hAnsi="Menlo" w:cs="Menlo"/>
+          <w:color w:val="65A1A8"/>
+          <w:sz w:val="18"/>
+          <w:szCs w:val="18"/>
+        </w:rPr>
+      </w:pPr>
+      <w:r>
+        <w:rPr>
+          <w:rFonts w:ascii="Menlo" w:eastAsia="Times New Roman" w:hAnsi="Menlo" w:cs="Menlo"/>
+          <w:color w:val="65A1A8"/>
+          <w:sz w:val="18"/>
+          <w:szCs w:val="18"/>
+        </w:rPr>
+        <w:t xml:space="preserve">        </w:t>
+      </w:r>
+      <w:proofErr w:type="gramStart"/>
+      <w:r>
+        <w:rPr>
+          <w:rFonts w:ascii="Menlo" w:eastAsia="Times New Roman" w:hAnsi="Menlo" w:cs="Menlo"/>
+          <w:color w:val="65A1A8"/>
+          <w:sz w:val="18"/>
+          <w:szCs w:val="18"/>
+        </w:rPr>
+        <w:t>print(</w:t>
+      </w:r>
+      <w:proofErr w:type="spellStart"/>
+      <w:proofErr w:type="gramEnd"/>
+      <w:r>
+        <w:rPr>
+          <w:rFonts w:ascii="Menlo" w:eastAsia="Times New Roman" w:hAnsi="Menlo" w:cs="Menlo"/>
+          <w:color w:val="65A1A8"/>
+          <w:sz w:val="18"/>
+          <w:szCs w:val="18"/>
+        </w:rPr>
+        <w:t>f</w:t>
+      </w:r>
+      <w:r>
+        <w:rPr>
+          <w:rFonts w:ascii="Menlo" w:eastAsia="Times New Roman" w:hAnsi="Menlo" w:cs="Menlo"/>
+          <w:color w:val="94C979"/>
+          <w:sz w:val="18"/>
+          <w:szCs w:val="18"/>
+        </w:rPr>
+        <w:t>"The</w:t>
+      </w:r>
+      <w:proofErr w:type="spellEnd"/>
+      <w:r>
+        <w:rPr>
+          <w:rFonts w:ascii="Menlo" w:eastAsia="Times New Roman" w:hAnsi="Menlo" w:cs="Menlo"/>
+          <w:color w:val="94C979"/>
+          <w:sz w:val="18"/>
+          <w:szCs w:val="18"/>
+        </w:rPr>
+        <w:t xml:space="preserve"> final number is: </w:t>
+      </w:r>
+      <w:r>
+        <w:rPr>
+          <w:rFonts w:ascii="Menlo" w:eastAsia="Times New Roman" w:hAnsi="Menlo" w:cs="Menlo"/>
+          <w:color w:val="EA7F6A"/>
+          <w:sz w:val="18"/>
+          <w:szCs w:val="18"/>
+        </w:rPr>
+        <w:t>{final}</w:t>
+      </w:r>
+      <w:r>
+        <w:rPr>
+          <w:rFonts w:ascii="Menlo" w:eastAsia="Times New Roman" w:hAnsi="Menlo" w:cs="Menlo"/>
+          <w:color w:val="94C979"/>
+          <w:sz w:val="18"/>
+          <w:szCs w:val="18"/>
+        </w:rPr>
+        <w:t>"</w:t>
+      </w:r>
+      <w:r>
+        <w:rPr>
+          <w:rFonts w:ascii="Menlo" w:eastAsia="Times New Roman" w:hAnsi="Menlo" w:cs="Menlo"/>
+          <w:color w:val="65A1A8"/>
+          <w:sz w:val="18"/>
+          <w:szCs w:val="18"/>
+        </w:rPr>
+        <w:t>)</w:t>
       </w:r>
     </w:p>
     <w:p>
@@ -5735,67 +6249,13 @@
       <w:r>
         <w:rPr>
           <w:rFonts w:ascii="Menlo" w:eastAsia="Times New Roman" w:hAnsi="Menlo" w:cs="Menlo"/>
-          <w:color w:val="65A1A8"/>
-          <w:sz w:val="18"/>
-          <w:szCs w:val="18"/>
-        </w:rPr>
-        <w:t xml:space="preserve">x </w:t>
-      </w:r>
-      <w:r>
-        <w:rPr>
-          <w:rFonts w:ascii="Menlo" w:eastAsia="Times New Roman" w:hAnsi="Menlo" w:cs="Menlo"/>
-          <w:color w:val="EA7F6A"/>
-          <w:sz w:val="18"/>
-          <w:szCs w:val="18"/>
-        </w:rPr>
-        <w:t>=</w:t>
-      </w:r>
-      <w:r>
-        <w:rPr>
-          <w:rFonts w:ascii="Menlo" w:eastAsia="Times New Roman" w:hAnsi="Menlo" w:cs="Menlo"/>
-          <w:color w:val="65A1A8"/>
-          <w:sz w:val="18"/>
-          <w:szCs w:val="18"/>
-        </w:rPr>
-        <w:t xml:space="preserve"> </w:t>
-      </w:r>
-      <w:proofErr w:type="gramStart"/>
-      <w:r>
-        <w:rPr>
-          <w:rFonts w:ascii="Menlo" w:eastAsia="Times New Roman" w:hAnsi="Menlo" w:cs="Menlo"/>
-          <w:color w:val="92D6F4"/>
-          <w:sz w:val="18"/>
-          <w:szCs w:val="18"/>
-        </w:rPr>
-        <w:t>input</w:t>
-      </w:r>
-      <w:r>
-        <w:rPr>
-          <w:rFonts w:ascii="Menlo" w:eastAsia="Times New Roman" w:hAnsi="Menlo" w:cs="Menlo"/>
-          <w:color w:val="65A1A8"/>
-          <w:sz w:val="18"/>
-          <w:szCs w:val="18"/>
-        </w:rPr>
-        <w:t>(</w:t>
-      </w:r>
-      <w:proofErr w:type="gramEnd"/>
-      <w:r>
-        <w:rPr>
-          <w:rFonts w:ascii="Menlo" w:eastAsia="Times New Roman" w:hAnsi="Menlo" w:cs="Menlo"/>
-          <w:color w:val="94C979"/>
-          <w:sz w:val="18"/>
-          <w:szCs w:val="18"/>
-        </w:rPr>
-        <w:t>"Give me a number: "</w:t>
-      </w:r>
-      <w:r>
-        <w:rPr>
-          <w:rFonts w:ascii="Menlo" w:eastAsia="Times New Roman" w:hAnsi="Menlo" w:cs="Menlo"/>
-          <w:color w:val="65A1A8"/>
-          <w:sz w:val="18"/>
-          <w:szCs w:val="18"/>
-        </w:rPr>
-        <w:t>)</w:t>
+          <w:i/>
+          <w:iCs/>
+          <w:color w:val="9F9FA6"/>
+          <w:sz w:val="18"/>
+          <w:szCs w:val="18"/>
+        </w:rPr>
+        <w:t># We will allow the user to input their own number and decide how long they want the sequence to go.</w:t>
       </w:r>
     </w:p>
     <w:p>
@@ -5809,6 +6269,169 @@
           <w:szCs w:val="18"/>
         </w:rPr>
       </w:pPr>
+      <w:r>
+        <w:rPr>
+          <w:rFonts w:ascii="Menlo" w:eastAsia="Times New Roman" w:hAnsi="Menlo" w:cs="Menlo"/>
+          <w:color w:val="65A1A8"/>
+          <w:sz w:val="18"/>
+          <w:szCs w:val="18"/>
+        </w:rPr>
+        <w:t xml:space="preserve">question </w:t>
+      </w:r>
+      <w:r>
+        <w:rPr>
+          <w:rFonts w:ascii="Menlo" w:eastAsia="Times New Roman" w:hAnsi="Menlo" w:cs="Menlo"/>
+          <w:color w:val="EA7F6A"/>
+          <w:sz w:val="18"/>
+          <w:szCs w:val="18"/>
+        </w:rPr>
+        <w:t>=</w:t>
+      </w:r>
+      <w:r>
+        <w:rPr>
+          <w:rFonts w:ascii="Menlo" w:eastAsia="Times New Roman" w:hAnsi="Menlo" w:cs="Menlo"/>
+          <w:color w:val="65A1A8"/>
+          <w:sz w:val="18"/>
+          <w:szCs w:val="18"/>
+        </w:rPr>
+        <w:t xml:space="preserve"> </w:t>
+      </w:r>
+      <w:proofErr w:type="gramStart"/>
+      <w:r>
+        <w:rPr>
+          <w:rFonts w:ascii="Menlo" w:eastAsia="Times New Roman" w:hAnsi="Menlo" w:cs="Menlo"/>
+          <w:color w:val="92D6F4"/>
+          <w:sz w:val="18"/>
+          <w:szCs w:val="18"/>
+        </w:rPr>
+        <w:t>input</w:t>
+      </w:r>
+      <w:r>
+        <w:rPr>
+          <w:rFonts w:ascii="Menlo" w:eastAsia="Times New Roman" w:hAnsi="Menlo" w:cs="Menlo"/>
+          <w:color w:val="65A1A8"/>
+          <w:sz w:val="18"/>
+          <w:szCs w:val="18"/>
+        </w:rPr>
+        <w:t>(</w:t>
+      </w:r>
+      <w:proofErr w:type="gramEnd"/>
+      <w:r>
+        <w:rPr>
+          <w:rFonts w:ascii="Menlo" w:eastAsia="Times New Roman" w:hAnsi="Menlo" w:cs="Menlo"/>
+          <w:color w:val="94C979"/>
+          <w:sz w:val="18"/>
+          <w:szCs w:val="18"/>
+        </w:rPr>
+        <w:t>'Enter a Number: '</w:t>
+      </w:r>
+      <w:r>
+        <w:rPr>
+          <w:rFonts w:ascii="Menlo" w:eastAsia="Times New Roman" w:hAnsi="Menlo" w:cs="Menlo"/>
+          <w:color w:val="65A1A8"/>
+          <w:sz w:val="18"/>
+          <w:szCs w:val="18"/>
+        </w:rPr>
+        <w:t>)</w:t>
+      </w:r>
+    </w:p>
+    <w:p>
+      <w:pPr>
+        <w:shd w:val="clear" w:color="auto" w:fill="2D2D3F"/>
+        <w:spacing w:line="270" w:lineRule="atLeast"/>
+        <w:rPr>
+          <w:rFonts w:ascii="Menlo" w:eastAsia="Times New Roman" w:hAnsi="Menlo" w:cs="Menlo"/>
+          <w:color w:val="65A1A8"/>
+          <w:sz w:val="18"/>
+          <w:szCs w:val="18"/>
+        </w:rPr>
+      </w:pPr>
+      <w:r>
+        <w:rPr>
+          <w:rFonts w:ascii="Menlo" w:eastAsia="Times New Roman" w:hAnsi="Menlo" w:cs="Menlo"/>
+          <w:i/>
+          <w:iCs/>
+          <w:color w:val="9F9FA6"/>
+          <w:sz w:val="18"/>
+          <w:szCs w:val="18"/>
+        </w:rPr>
+        <w:t xml:space="preserve"># change the string to </w:t>
+      </w:r>
+      <w:proofErr w:type="gramStart"/>
+      <w:r>
+        <w:rPr>
+          <w:rFonts w:ascii="Menlo" w:eastAsia="Times New Roman" w:hAnsi="Menlo" w:cs="Menlo"/>
+          <w:i/>
+          <w:iCs/>
+          <w:color w:val="9F9FA6"/>
+          <w:sz w:val="18"/>
+          <w:szCs w:val="18"/>
+        </w:rPr>
+        <w:t>a</w:t>
+      </w:r>
+      <w:proofErr w:type="gramEnd"/>
+      <w:r>
+        <w:rPr>
+          <w:rFonts w:ascii="Menlo" w:eastAsia="Times New Roman" w:hAnsi="Menlo" w:cs="Menlo"/>
+          <w:i/>
+          <w:iCs/>
+          <w:color w:val="9F9FA6"/>
+          <w:sz w:val="18"/>
+          <w:szCs w:val="18"/>
+        </w:rPr>
+        <w:t xml:space="preserve"> integer</w:t>
+      </w:r>
+    </w:p>
+    <w:p>
+      <w:pPr>
+        <w:shd w:val="clear" w:color="auto" w:fill="2D2D3F"/>
+        <w:spacing w:line="270" w:lineRule="atLeast"/>
+        <w:rPr>
+          <w:rFonts w:ascii="Menlo" w:eastAsia="Times New Roman" w:hAnsi="Menlo" w:cs="Menlo"/>
+          <w:color w:val="65A1A8"/>
+          <w:sz w:val="18"/>
+          <w:szCs w:val="18"/>
+        </w:rPr>
+      </w:pPr>
+      <w:r>
+        <w:rPr>
+          <w:rFonts w:ascii="Menlo" w:eastAsia="Times New Roman" w:hAnsi="Menlo" w:cs="Menlo"/>
+          <w:color w:val="65A1A8"/>
+          <w:sz w:val="18"/>
+          <w:szCs w:val="18"/>
+        </w:rPr>
+        <w:t xml:space="preserve">number </w:t>
+      </w:r>
+      <w:r>
+        <w:rPr>
+          <w:rFonts w:ascii="Menlo" w:eastAsia="Times New Roman" w:hAnsi="Menlo" w:cs="Menlo"/>
+          <w:color w:val="EA7F6A"/>
+          <w:sz w:val="18"/>
+          <w:szCs w:val="18"/>
+        </w:rPr>
+        <w:t>=</w:t>
+      </w:r>
+      <w:r>
+        <w:rPr>
+          <w:rFonts w:ascii="Menlo" w:eastAsia="Times New Roman" w:hAnsi="Menlo" w:cs="Menlo"/>
+          <w:color w:val="65A1A8"/>
+          <w:sz w:val="18"/>
+          <w:szCs w:val="18"/>
+        </w:rPr>
+        <w:t xml:space="preserve"> int(question)</w:t>
+      </w:r>
+    </w:p>
+    <w:p>
+      <w:pPr>
+        <w:shd w:val="clear" w:color="auto" w:fill="2D2D3F"/>
+        <w:spacing w:line="270" w:lineRule="atLeast"/>
+        <w:rPr>
+          <w:rFonts w:ascii="Menlo" w:eastAsia="Times New Roman" w:hAnsi="Menlo" w:cs="Menlo"/>
+          <w:color w:val="65A1A8"/>
+          <w:sz w:val="18"/>
+          <w:szCs w:val="18"/>
+        </w:rPr>
+      </w:pPr>
       <w:proofErr w:type="spellStart"/>
       <w:r>
         <w:rPr>
@@ -5827,8 +6450,20 @@
           <w:sz w:val="18"/>
           <w:szCs w:val="18"/>
         </w:rPr>
-        <w:t>(int(x))</w:t>
-      </w:r>
+        <w:t>(number)</w:t>
+      </w:r>
+    </w:p>
+    <w:p>
+      <w:pPr>
+        <w:shd w:val="clear" w:color="auto" w:fill="2D2D3F"/>
+        <w:spacing w:line="270" w:lineRule="atLeast"/>
+        <w:rPr>
+          <w:rFonts w:ascii="Menlo" w:eastAsia="Times New Roman" w:hAnsi="Menlo" w:cs="Menlo"/>
+          <w:color w:val="65A1A8"/>
+          <w:sz w:val="18"/>
+          <w:szCs w:val="18"/>
+        </w:rPr>
+      </w:pPr>
     </w:p>
     <w:p>
       <w:pPr>
@@ -5949,7 +6584,6 @@
           <w:sz w:val="32"/>
           <w:szCs w:val="32"/>
         </w:rPr>
-        <w:lastRenderedPageBreak/>
         <w:t>Write Python code to sort a numerical dataset?</w:t>
       </w:r>
     </w:p>
@@ -6245,6 +6879,7 @@
           <w:sz w:val="32"/>
           <w:szCs w:val="32"/>
         </w:rPr>
+        <w:lastRenderedPageBreak/>
         <w:t>List out the inheritance styles in Django?</w:t>
       </w:r>
     </w:p>
@@ -6427,7 +7062,6 @@
           <w:sz w:val="32"/>
           <w:szCs w:val="32"/>
         </w:rPr>
-        <w:lastRenderedPageBreak/>
         <w:t>What is Dogpile effect?</w:t>
       </w:r>
     </w:p>
@@ -6687,6 +7321,7 @@
           <w:sz w:val="32"/>
           <w:szCs w:val="32"/>
         </w:rPr>
+        <w:lastRenderedPageBreak/>
         <w:t>What is data abstraction in Python?</w:t>
       </w:r>
     </w:p>
@@ -6899,7 +7534,6 @@
           <w:sz w:val="32"/>
           <w:szCs w:val="32"/>
         </w:rPr>
-        <w:lastRenderedPageBreak/>
         <w:t>How can we create a constructor in Python programming?</w:t>
       </w:r>
     </w:p>

</xml_diff>

<commit_message>
completed the star triangle
</commit_message>
<xml_diff>
--- a/Python Questions.docx
+++ b/Python Questions.docx
@@ -1891,27 +1891,7 @@
           <w:sz w:val="32"/>
           <w:szCs w:val="32"/>
         </w:rPr>
-        <w:t xml:space="preserve"> </w:t>
-      </w:r>
-      <w:proofErr w:type="gramStart"/>
-      <w:r>
-        <w:rPr>
-          <w:rFonts w:ascii="Georgia" w:hAnsi="Georgia"/>
-          <w:spacing w:val="-1"/>
-          <w:sz w:val="32"/>
-          <w:szCs w:val="32"/>
-        </w:rPr>
-        <w:t>remove(</w:t>
-      </w:r>
-      <w:proofErr w:type="gramEnd"/>
-      <w:r>
-        <w:rPr>
-          <w:rFonts w:ascii="Georgia" w:hAnsi="Georgia"/>
-          <w:spacing w:val="-1"/>
-          <w:sz w:val="32"/>
-          <w:szCs w:val="32"/>
-        </w:rPr>
-        <w:t>) and the file path.</w:t>
+        <w:t xml:space="preserve"> remove() and the file path.</w:t>
       </w:r>
     </w:p>
     <w:p>
@@ -6508,6 +6488,918 @@
     </w:p>
     <w:p>
       <w:pPr>
+        <w:shd w:val="clear" w:color="auto" w:fill="2D2D3F"/>
+        <w:spacing w:line="270" w:lineRule="atLeast"/>
+        <w:rPr>
+          <w:rFonts w:ascii="Menlo" w:eastAsia="Times New Roman" w:hAnsi="Menlo" w:cs="Menlo"/>
+          <w:color w:val="65A1A8"/>
+          <w:sz w:val="18"/>
+          <w:szCs w:val="18"/>
+        </w:rPr>
+      </w:pPr>
+      <w:r>
+        <w:rPr>
+          <w:rFonts w:ascii="Georgia" w:hAnsi="Georgia"/>
+          <w:spacing w:val="-1"/>
+          <w:sz w:val="32"/>
+          <w:szCs w:val="32"/>
+        </w:rPr>
+        <w:t xml:space="preserve">Answer: </w:t>
+      </w:r>
+      <w:r>
+        <w:rPr>
+          <w:rFonts w:ascii="Menlo" w:eastAsia="Times New Roman" w:hAnsi="Menlo" w:cs="Menlo"/>
+          <w:i/>
+          <w:iCs/>
+          <w:color w:val="9F9FA6"/>
+          <w:sz w:val="18"/>
+          <w:szCs w:val="18"/>
+        </w:rPr>
+        <w:t># create a program that will make a star triangle</w:t>
+      </w:r>
+    </w:p>
+    <w:p>
+      <w:pPr>
+        <w:shd w:val="clear" w:color="auto" w:fill="2D2D3F"/>
+        <w:spacing w:line="270" w:lineRule="atLeast"/>
+        <w:rPr>
+          <w:rFonts w:ascii="Menlo" w:eastAsia="Times New Roman" w:hAnsi="Menlo" w:cs="Menlo"/>
+          <w:color w:val="65A1A8"/>
+          <w:sz w:val="18"/>
+          <w:szCs w:val="18"/>
+        </w:rPr>
+      </w:pPr>
+      <w:r>
+        <w:rPr>
+          <w:rFonts w:ascii="Menlo" w:eastAsia="Times New Roman" w:hAnsi="Menlo" w:cs="Menlo"/>
+          <w:i/>
+          <w:iCs/>
+          <w:color w:val="9F9FA6"/>
+          <w:sz w:val="18"/>
+          <w:szCs w:val="18"/>
+        </w:rPr>
+        <w:t># by Levance Wamley</w:t>
+      </w:r>
+    </w:p>
+    <w:p>
+      <w:pPr>
+        <w:shd w:val="clear" w:color="auto" w:fill="2D2D3F"/>
+        <w:spacing w:line="270" w:lineRule="atLeast"/>
+        <w:rPr>
+          <w:rFonts w:ascii="Menlo" w:eastAsia="Times New Roman" w:hAnsi="Menlo" w:cs="Menlo"/>
+          <w:color w:val="65A1A8"/>
+          <w:sz w:val="18"/>
+          <w:szCs w:val="18"/>
+        </w:rPr>
+      </w:pPr>
+    </w:p>
+    <w:p>
+      <w:pPr>
+        <w:shd w:val="clear" w:color="auto" w:fill="2D2D3F"/>
+        <w:spacing w:line="270" w:lineRule="atLeast"/>
+        <w:rPr>
+          <w:rFonts w:ascii="Menlo" w:eastAsia="Times New Roman" w:hAnsi="Menlo" w:cs="Menlo"/>
+          <w:color w:val="65A1A8"/>
+          <w:sz w:val="18"/>
+          <w:szCs w:val="18"/>
+        </w:rPr>
+      </w:pPr>
+      <w:r>
+        <w:rPr>
+          <w:rFonts w:ascii="Menlo" w:eastAsia="Times New Roman" w:hAnsi="Menlo" w:cs="Menlo"/>
+          <w:i/>
+          <w:iCs/>
+          <w:color w:val="9F9FA6"/>
+          <w:sz w:val="18"/>
+          <w:szCs w:val="18"/>
+        </w:rPr>
+        <w:t xml:space="preserve"># we are setting the </w:t>
+      </w:r>
+      <w:proofErr w:type="gramStart"/>
+      <w:r>
+        <w:rPr>
+          <w:rFonts w:ascii="Menlo" w:eastAsia="Times New Roman" w:hAnsi="Menlo" w:cs="Menlo"/>
+          <w:i/>
+          <w:iCs/>
+          <w:color w:val="9F9FA6"/>
+          <w:sz w:val="18"/>
+          <w:szCs w:val="18"/>
+        </w:rPr>
+        <w:t>amount</w:t>
+      </w:r>
+      <w:proofErr w:type="gramEnd"/>
+      <w:r>
+        <w:rPr>
+          <w:rFonts w:ascii="Menlo" w:eastAsia="Times New Roman" w:hAnsi="Menlo" w:cs="Menlo"/>
+          <w:i/>
+          <w:iCs/>
+          <w:color w:val="9F9FA6"/>
+          <w:sz w:val="18"/>
+          <w:szCs w:val="18"/>
+        </w:rPr>
+        <w:t xml:space="preserve"> of rows we want to have</w:t>
+      </w:r>
+    </w:p>
+    <w:p>
+      <w:pPr>
+        <w:shd w:val="clear" w:color="auto" w:fill="2D2D3F"/>
+        <w:spacing w:line="270" w:lineRule="atLeast"/>
+        <w:rPr>
+          <w:rFonts w:ascii="Menlo" w:eastAsia="Times New Roman" w:hAnsi="Menlo" w:cs="Menlo"/>
+          <w:color w:val="65A1A8"/>
+          <w:sz w:val="18"/>
+          <w:szCs w:val="18"/>
+        </w:rPr>
+      </w:pPr>
+      <w:r>
+        <w:rPr>
+          <w:rFonts w:ascii="Menlo" w:eastAsia="Times New Roman" w:hAnsi="Menlo" w:cs="Menlo"/>
+          <w:color w:val="65A1A8"/>
+          <w:sz w:val="18"/>
+          <w:szCs w:val="18"/>
+        </w:rPr>
+        <w:t xml:space="preserve">row </w:t>
+      </w:r>
+      <w:r>
+        <w:rPr>
+          <w:rFonts w:ascii="Menlo" w:eastAsia="Times New Roman" w:hAnsi="Menlo" w:cs="Menlo"/>
+          <w:color w:val="EA7F6A"/>
+          <w:sz w:val="18"/>
+          <w:szCs w:val="18"/>
+        </w:rPr>
+        <w:t>=</w:t>
+      </w:r>
+      <w:r>
+        <w:rPr>
+          <w:rFonts w:ascii="Menlo" w:eastAsia="Times New Roman" w:hAnsi="Menlo" w:cs="Menlo"/>
+          <w:color w:val="65A1A8"/>
+          <w:sz w:val="18"/>
+          <w:szCs w:val="18"/>
+        </w:rPr>
+        <w:t xml:space="preserve"> </w:t>
+      </w:r>
+      <w:r>
+        <w:rPr>
+          <w:rFonts w:ascii="Menlo" w:eastAsia="Times New Roman" w:hAnsi="Menlo" w:cs="Menlo"/>
+          <w:color w:val="EA7F6A"/>
+          <w:sz w:val="18"/>
+          <w:szCs w:val="18"/>
+        </w:rPr>
+        <w:t>8</w:t>
+      </w:r>
+    </w:p>
+    <w:p>
+      <w:pPr>
+        <w:shd w:val="clear" w:color="auto" w:fill="2D2D3F"/>
+        <w:spacing w:line="270" w:lineRule="atLeast"/>
+        <w:rPr>
+          <w:rFonts w:ascii="Menlo" w:eastAsia="Times New Roman" w:hAnsi="Menlo" w:cs="Menlo"/>
+          <w:color w:val="65A1A8"/>
+          <w:sz w:val="18"/>
+          <w:szCs w:val="18"/>
+        </w:rPr>
+      </w:pPr>
+      <w:r>
+        <w:rPr>
+          <w:rFonts w:ascii="Menlo" w:eastAsia="Times New Roman" w:hAnsi="Menlo" w:cs="Menlo"/>
+          <w:i/>
+          <w:iCs/>
+          <w:color w:val="9F9FA6"/>
+          <w:sz w:val="18"/>
+          <w:szCs w:val="18"/>
+        </w:rPr>
+        <w:t># This is the for loop that controls the rows being made.</w:t>
+      </w:r>
+    </w:p>
+    <w:p>
+      <w:pPr>
+        <w:shd w:val="clear" w:color="auto" w:fill="2D2D3F"/>
+        <w:spacing w:line="270" w:lineRule="atLeast"/>
+        <w:rPr>
+          <w:rFonts w:ascii="Menlo" w:eastAsia="Times New Roman" w:hAnsi="Menlo" w:cs="Menlo"/>
+          <w:color w:val="65A1A8"/>
+          <w:sz w:val="18"/>
+          <w:szCs w:val="18"/>
+        </w:rPr>
+      </w:pPr>
+      <w:r>
+        <w:rPr>
+          <w:rFonts w:ascii="Menlo" w:eastAsia="Times New Roman" w:hAnsi="Menlo" w:cs="Menlo"/>
+          <w:color w:val="65A1A8"/>
+          <w:sz w:val="18"/>
+          <w:szCs w:val="18"/>
+        </w:rPr>
+        <w:t xml:space="preserve">for x </w:t>
+      </w:r>
+      <w:r>
+        <w:rPr>
+          <w:rFonts w:ascii="Menlo" w:eastAsia="Times New Roman" w:hAnsi="Menlo" w:cs="Menlo"/>
+          <w:color w:val="EA7F6A"/>
+          <w:sz w:val="18"/>
+          <w:szCs w:val="18"/>
+        </w:rPr>
+        <w:t>in</w:t>
+      </w:r>
+      <w:r>
+        <w:rPr>
+          <w:rFonts w:ascii="Menlo" w:eastAsia="Times New Roman" w:hAnsi="Menlo" w:cs="Menlo"/>
+          <w:color w:val="65A1A8"/>
+          <w:sz w:val="18"/>
+          <w:szCs w:val="18"/>
+        </w:rPr>
+        <w:t xml:space="preserve"> </w:t>
+      </w:r>
+      <w:proofErr w:type="gramStart"/>
+      <w:r>
+        <w:rPr>
+          <w:rFonts w:ascii="Menlo" w:eastAsia="Times New Roman" w:hAnsi="Menlo" w:cs="Menlo"/>
+          <w:color w:val="92D6F4"/>
+          <w:sz w:val="18"/>
+          <w:szCs w:val="18"/>
+        </w:rPr>
+        <w:t>range</w:t>
+      </w:r>
+      <w:r>
+        <w:rPr>
+          <w:rFonts w:ascii="Menlo" w:eastAsia="Times New Roman" w:hAnsi="Menlo" w:cs="Menlo"/>
+          <w:color w:val="65A1A8"/>
+          <w:sz w:val="18"/>
+          <w:szCs w:val="18"/>
+        </w:rPr>
+        <w:t>(</w:t>
+      </w:r>
+      <w:proofErr w:type="gramEnd"/>
+      <w:r>
+        <w:rPr>
+          <w:rFonts w:ascii="Menlo" w:eastAsia="Times New Roman" w:hAnsi="Menlo" w:cs="Menlo"/>
+          <w:color w:val="EA7F6A"/>
+          <w:sz w:val="18"/>
+          <w:szCs w:val="18"/>
+        </w:rPr>
+        <w:t>0</w:t>
+      </w:r>
+      <w:r>
+        <w:rPr>
+          <w:rFonts w:ascii="Menlo" w:eastAsia="Times New Roman" w:hAnsi="Menlo" w:cs="Menlo"/>
+          <w:color w:val="65A1A8"/>
+          <w:sz w:val="18"/>
+          <w:szCs w:val="18"/>
+        </w:rPr>
+        <w:t>, row):</w:t>
+      </w:r>
+    </w:p>
+    <w:p>
+      <w:pPr>
+        <w:shd w:val="clear" w:color="auto" w:fill="2D2D3F"/>
+        <w:spacing w:line="270" w:lineRule="atLeast"/>
+        <w:rPr>
+          <w:rFonts w:ascii="Menlo" w:eastAsia="Times New Roman" w:hAnsi="Menlo" w:cs="Menlo"/>
+          <w:color w:val="65A1A8"/>
+          <w:sz w:val="18"/>
+          <w:szCs w:val="18"/>
+        </w:rPr>
+      </w:pPr>
+      <w:r>
+        <w:rPr>
+          <w:rFonts w:ascii="Menlo" w:eastAsia="Times New Roman" w:hAnsi="Menlo" w:cs="Menlo"/>
+          <w:color w:val="65A1A8"/>
+          <w:sz w:val="18"/>
+          <w:szCs w:val="18"/>
+        </w:rPr>
+        <w:t xml:space="preserve">    </w:t>
+      </w:r>
+      <w:r>
+        <w:rPr>
+          <w:rFonts w:ascii="Menlo" w:eastAsia="Times New Roman" w:hAnsi="Menlo" w:cs="Menlo"/>
+          <w:i/>
+          <w:iCs/>
+          <w:color w:val="9F9FA6"/>
+          <w:sz w:val="18"/>
+          <w:szCs w:val="18"/>
+        </w:rPr>
+        <w:t># So here we are making the columns this</w:t>
+      </w:r>
+    </w:p>
+    <w:p>
+      <w:pPr>
+        <w:shd w:val="clear" w:color="auto" w:fill="2D2D3F"/>
+        <w:spacing w:line="270" w:lineRule="atLeast"/>
+        <w:rPr>
+          <w:rFonts w:ascii="Menlo" w:eastAsia="Times New Roman" w:hAnsi="Menlo" w:cs="Menlo"/>
+          <w:color w:val="65A1A8"/>
+          <w:sz w:val="18"/>
+          <w:szCs w:val="18"/>
+        </w:rPr>
+      </w:pPr>
+      <w:r>
+        <w:rPr>
+          <w:rFonts w:ascii="Menlo" w:eastAsia="Times New Roman" w:hAnsi="Menlo" w:cs="Menlo"/>
+          <w:color w:val="65A1A8"/>
+          <w:sz w:val="18"/>
+          <w:szCs w:val="18"/>
+        </w:rPr>
+        <w:t xml:space="preserve">    </w:t>
+      </w:r>
+      <w:r>
+        <w:rPr>
+          <w:rFonts w:ascii="Menlo" w:eastAsia="Times New Roman" w:hAnsi="Menlo" w:cs="Menlo"/>
+          <w:i/>
+          <w:iCs/>
+          <w:color w:val="9F9FA6"/>
+          <w:sz w:val="18"/>
+          <w:szCs w:val="18"/>
+        </w:rPr>
+        <w:t># Depending on which iteration it is on it will add the appropriate amount of spaces</w:t>
+      </w:r>
+    </w:p>
+    <w:p>
+      <w:pPr>
+        <w:shd w:val="clear" w:color="auto" w:fill="2D2D3F"/>
+        <w:spacing w:line="270" w:lineRule="atLeast"/>
+        <w:rPr>
+          <w:rFonts w:ascii="Menlo" w:eastAsia="Times New Roman" w:hAnsi="Menlo" w:cs="Menlo"/>
+          <w:color w:val="65A1A8"/>
+          <w:sz w:val="18"/>
+          <w:szCs w:val="18"/>
+        </w:rPr>
+      </w:pPr>
+      <w:r>
+        <w:rPr>
+          <w:rFonts w:ascii="Menlo" w:eastAsia="Times New Roman" w:hAnsi="Menlo" w:cs="Menlo"/>
+          <w:color w:val="65A1A8"/>
+          <w:sz w:val="18"/>
+          <w:szCs w:val="18"/>
+        </w:rPr>
+        <w:t xml:space="preserve">    </w:t>
+      </w:r>
+      <w:r>
+        <w:rPr>
+          <w:rFonts w:ascii="Menlo" w:eastAsia="Times New Roman" w:hAnsi="Menlo" w:cs="Menlo"/>
+          <w:i/>
+          <w:iCs/>
+          <w:color w:val="9F9FA6"/>
+          <w:sz w:val="18"/>
+          <w:szCs w:val="18"/>
+        </w:rPr>
+        <w:t># Example 6 - 0 - 1 will give use 5 spaces and 1 star</w:t>
+      </w:r>
+    </w:p>
+    <w:p>
+      <w:pPr>
+        <w:shd w:val="clear" w:color="auto" w:fill="2D2D3F"/>
+        <w:spacing w:line="270" w:lineRule="atLeast"/>
+        <w:rPr>
+          <w:rFonts w:ascii="Menlo" w:eastAsia="Times New Roman" w:hAnsi="Menlo" w:cs="Menlo"/>
+          <w:color w:val="65A1A8"/>
+          <w:sz w:val="18"/>
+          <w:szCs w:val="18"/>
+        </w:rPr>
+      </w:pPr>
+      <w:r>
+        <w:rPr>
+          <w:rFonts w:ascii="Menlo" w:eastAsia="Times New Roman" w:hAnsi="Menlo" w:cs="Menlo"/>
+          <w:color w:val="65A1A8"/>
+          <w:sz w:val="18"/>
+          <w:szCs w:val="18"/>
+        </w:rPr>
+        <w:t xml:space="preserve">    for y </w:t>
+      </w:r>
+      <w:r>
+        <w:rPr>
+          <w:rFonts w:ascii="Menlo" w:eastAsia="Times New Roman" w:hAnsi="Menlo" w:cs="Menlo"/>
+          <w:color w:val="EA7F6A"/>
+          <w:sz w:val="18"/>
+          <w:szCs w:val="18"/>
+        </w:rPr>
+        <w:t>in</w:t>
+      </w:r>
+      <w:r>
+        <w:rPr>
+          <w:rFonts w:ascii="Menlo" w:eastAsia="Times New Roman" w:hAnsi="Menlo" w:cs="Menlo"/>
+          <w:color w:val="65A1A8"/>
+          <w:sz w:val="18"/>
+          <w:szCs w:val="18"/>
+        </w:rPr>
+        <w:t xml:space="preserve"> </w:t>
+      </w:r>
+      <w:proofErr w:type="gramStart"/>
+      <w:r>
+        <w:rPr>
+          <w:rFonts w:ascii="Menlo" w:eastAsia="Times New Roman" w:hAnsi="Menlo" w:cs="Menlo"/>
+          <w:color w:val="92D6F4"/>
+          <w:sz w:val="18"/>
+          <w:szCs w:val="18"/>
+        </w:rPr>
+        <w:t>range</w:t>
+      </w:r>
+      <w:r>
+        <w:rPr>
+          <w:rFonts w:ascii="Menlo" w:eastAsia="Times New Roman" w:hAnsi="Menlo" w:cs="Menlo"/>
+          <w:color w:val="65A1A8"/>
+          <w:sz w:val="18"/>
+          <w:szCs w:val="18"/>
+        </w:rPr>
+        <w:t>(</w:t>
+      </w:r>
+      <w:proofErr w:type="gramEnd"/>
+      <w:r>
+        <w:rPr>
+          <w:rFonts w:ascii="Menlo" w:eastAsia="Times New Roman" w:hAnsi="Menlo" w:cs="Menlo"/>
+          <w:color w:val="EA7F6A"/>
+          <w:sz w:val="18"/>
+          <w:szCs w:val="18"/>
+        </w:rPr>
+        <w:t>0</w:t>
+      </w:r>
+      <w:r>
+        <w:rPr>
+          <w:rFonts w:ascii="Menlo" w:eastAsia="Times New Roman" w:hAnsi="Menlo" w:cs="Menlo"/>
+          <w:color w:val="65A1A8"/>
+          <w:sz w:val="18"/>
+          <w:szCs w:val="18"/>
+        </w:rPr>
+        <w:t>, row</w:t>
+      </w:r>
+      <w:r>
+        <w:rPr>
+          <w:rFonts w:ascii="Menlo" w:eastAsia="Times New Roman" w:hAnsi="Menlo" w:cs="Menlo"/>
+          <w:color w:val="EA7F6A"/>
+          <w:sz w:val="18"/>
+          <w:szCs w:val="18"/>
+        </w:rPr>
+        <w:t>-</w:t>
+      </w:r>
+      <w:r>
+        <w:rPr>
+          <w:rFonts w:ascii="Menlo" w:eastAsia="Times New Roman" w:hAnsi="Menlo" w:cs="Menlo"/>
+          <w:color w:val="65A1A8"/>
+          <w:sz w:val="18"/>
+          <w:szCs w:val="18"/>
+        </w:rPr>
+        <w:t>x</w:t>
+      </w:r>
+      <w:r>
+        <w:rPr>
+          <w:rFonts w:ascii="Menlo" w:eastAsia="Times New Roman" w:hAnsi="Menlo" w:cs="Menlo"/>
+          <w:color w:val="EA7F6A"/>
+          <w:sz w:val="18"/>
+          <w:szCs w:val="18"/>
+        </w:rPr>
+        <w:t>-1</w:t>
+      </w:r>
+      <w:r>
+        <w:rPr>
+          <w:rFonts w:ascii="Menlo" w:eastAsia="Times New Roman" w:hAnsi="Menlo" w:cs="Menlo"/>
+          <w:color w:val="65A1A8"/>
+          <w:sz w:val="18"/>
+          <w:szCs w:val="18"/>
+        </w:rPr>
+        <w:t>):</w:t>
+      </w:r>
+    </w:p>
+    <w:p>
+      <w:pPr>
+        <w:shd w:val="clear" w:color="auto" w:fill="2D2D3F"/>
+        <w:spacing w:line="270" w:lineRule="atLeast"/>
+        <w:rPr>
+          <w:rFonts w:ascii="Menlo" w:eastAsia="Times New Roman" w:hAnsi="Menlo" w:cs="Menlo"/>
+          <w:color w:val="65A1A8"/>
+          <w:sz w:val="18"/>
+          <w:szCs w:val="18"/>
+        </w:rPr>
+      </w:pPr>
+      <w:r>
+        <w:rPr>
+          <w:rFonts w:ascii="Menlo" w:eastAsia="Times New Roman" w:hAnsi="Menlo" w:cs="Menlo"/>
+          <w:color w:val="65A1A8"/>
+          <w:sz w:val="18"/>
+          <w:szCs w:val="18"/>
+        </w:rPr>
+        <w:t xml:space="preserve">        </w:t>
+      </w:r>
+      <w:proofErr w:type="gramStart"/>
+      <w:r>
+        <w:rPr>
+          <w:rFonts w:ascii="Menlo" w:eastAsia="Times New Roman" w:hAnsi="Menlo" w:cs="Menlo"/>
+          <w:color w:val="65A1A8"/>
+          <w:sz w:val="18"/>
+          <w:szCs w:val="18"/>
+        </w:rPr>
+        <w:t>print(</w:t>
+      </w:r>
+      <w:proofErr w:type="gramEnd"/>
+      <w:r>
+        <w:rPr>
+          <w:rFonts w:ascii="Menlo" w:eastAsia="Times New Roman" w:hAnsi="Menlo" w:cs="Menlo"/>
+          <w:color w:val="65A1A8"/>
+          <w:sz w:val="18"/>
+          <w:szCs w:val="18"/>
+        </w:rPr>
+        <w:t>end</w:t>
+      </w:r>
+      <w:r>
+        <w:rPr>
+          <w:rFonts w:ascii="Menlo" w:eastAsia="Times New Roman" w:hAnsi="Menlo" w:cs="Menlo"/>
+          <w:color w:val="EA7F6A"/>
+          <w:sz w:val="18"/>
+          <w:szCs w:val="18"/>
+        </w:rPr>
+        <w:t>=</w:t>
+      </w:r>
+      <w:r>
+        <w:rPr>
+          <w:rFonts w:ascii="Menlo" w:eastAsia="Times New Roman" w:hAnsi="Menlo" w:cs="Menlo"/>
+          <w:color w:val="94C979"/>
+          <w:sz w:val="18"/>
+          <w:szCs w:val="18"/>
+        </w:rPr>
+        <w:t>" "</w:t>
+      </w:r>
+      <w:r>
+        <w:rPr>
+          <w:rFonts w:ascii="Menlo" w:eastAsia="Times New Roman" w:hAnsi="Menlo" w:cs="Menlo"/>
+          <w:color w:val="65A1A8"/>
+          <w:sz w:val="18"/>
+          <w:szCs w:val="18"/>
+        </w:rPr>
+        <w:t>)</w:t>
+      </w:r>
+    </w:p>
+    <w:p>
+      <w:pPr>
+        <w:shd w:val="clear" w:color="auto" w:fill="2D2D3F"/>
+        <w:spacing w:line="270" w:lineRule="atLeast"/>
+        <w:rPr>
+          <w:rFonts w:ascii="Menlo" w:eastAsia="Times New Roman" w:hAnsi="Menlo" w:cs="Menlo"/>
+          <w:color w:val="65A1A8"/>
+          <w:sz w:val="18"/>
+          <w:szCs w:val="18"/>
+        </w:rPr>
+      </w:pPr>
+      <w:r>
+        <w:rPr>
+          <w:rFonts w:ascii="Menlo" w:eastAsia="Times New Roman" w:hAnsi="Menlo" w:cs="Menlo"/>
+          <w:color w:val="65A1A8"/>
+          <w:sz w:val="18"/>
+          <w:szCs w:val="18"/>
+        </w:rPr>
+        <w:t xml:space="preserve">        </w:t>
+      </w:r>
+      <w:r>
+        <w:rPr>
+          <w:rFonts w:ascii="Menlo" w:eastAsia="Times New Roman" w:hAnsi="Menlo" w:cs="Menlo"/>
+          <w:i/>
+          <w:iCs/>
+          <w:color w:val="9F9FA6"/>
+          <w:sz w:val="18"/>
+          <w:szCs w:val="18"/>
+        </w:rPr>
+        <w:t xml:space="preserve"># With this loop we will print the star then a space to </w:t>
+      </w:r>
+      <w:proofErr w:type="spellStart"/>
+      <w:r>
+        <w:rPr>
+          <w:rFonts w:ascii="Menlo" w:eastAsia="Times New Roman" w:hAnsi="Menlo" w:cs="Menlo"/>
+          <w:i/>
+          <w:iCs/>
+          <w:color w:val="9F9FA6"/>
+          <w:sz w:val="18"/>
+          <w:szCs w:val="18"/>
+        </w:rPr>
+        <w:t>seperate</w:t>
+      </w:r>
+      <w:proofErr w:type="spellEnd"/>
+      <w:r>
+        <w:rPr>
+          <w:rFonts w:ascii="Menlo" w:eastAsia="Times New Roman" w:hAnsi="Menlo" w:cs="Menlo"/>
+          <w:i/>
+          <w:iCs/>
+          <w:color w:val="9F9FA6"/>
+          <w:sz w:val="18"/>
+          <w:szCs w:val="18"/>
+        </w:rPr>
+        <w:t xml:space="preserve"> them</w:t>
+      </w:r>
+    </w:p>
+    <w:p>
+      <w:pPr>
+        <w:shd w:val="clear" w:color="auto" w:fill="2D2D3F"/>
+        <w:spacing w:line="270" w:lineRule="atLeast"/>
+        <w:rPr>
+          <w:rFonts w:ascii="Menlo" w:eastAsia="Times New Roman" w:hAnsi="Menlo" w:cs="Menlo"/>
+          <w:color w:val="65A1A8"/>
+          <w:sz w:val="18"/>
+          <w:szCs w:val="18"/>
+        </w:rPr>
+      </w:pPr>
+      <w:r>
+        <w:rPr>
+          <w:rFonts w:ascii="Menlo" w:eastAsia="Times New Roman" w:hAnsi="Menlo" w:cs="Menlo"/>
+          <w:color w:val="65A1A8"/>
+          <w:sz w:val="18"/>
+          <w:szCs w:val="18"/>
+        </w:rPr>
+        <w:t xml:space="preserve">        </w:t>
+      </w:r>
+      <w:r>
+        <w:rPr>
+          <w:rFonts w:ascii="Menlo" w:eastAsia="Times New Roman" w:hAnsi="Menlo" w:cs="Menlo"/>
+          <w:i/>
+          <w:iCs/>
+          <w:color w:val="9F9FA6"/>
+          <w:sz w:val="18"/>
+          <w:szCs w:val="18"/>
+        </w:rPr>
+        <w:t xml:space="preserve"># Depending on the iteration we will get </w:t>
+      </w:r>
+      <w:proofErr w:type="spellStart"/>
+      <w:proofErr w:type="gramStart"/>
+      <w:r>
+        <w:rPr>
+          <w:rFonts w:ascii="Menlo" w:eastAsia="Times New Roman" w:hAnsi="Menlo" w:cs="Menlo"/>
+          <w:i/>
+          <w:iCs/>
+          <w:color w:val="9F9FA6"/>
+          <w:sz w:val="18"/>
+          <w:szCs w:val="18"/>
+        </w:rPr>
+        <w:t>a</w:t>
+      </w:r>
+      <w:proofErr w:type="spellEnd"/>
+      <w:proofErr w:type="gramEnd"/>
+      <w:r>
+        <w:rPr>
+          <w:rFonts w:ascii="Menlo" w:eastAsia="Times New Roman" w:hAnsi="Menlo" w:cs="Menlo"/>
+          <w:i/>
+          <w:iCs/>
+          <w:color w:val="9F9FA6"/>
+          <w:sz w:val="18"/>
+          <w:szCs w:val="18"/>
+        </w:rPr>
+        <w:t xml:space="preserve"> amount of stars</w:t>
+      </w:r>
+    </w:p>
+    <w:p>
+      <w:pPr>
+        <w:shd w:val="clear" w:color="auto" w:fill="2D2D3F"/>
+        <w:spacing w:line="270" w:lineRule="atLeast"/>
+        <w:rPr>
+          <w:rFonts w:ascii="Menlo" w:eastAsia="Times New Roman" w:hAnsi="Menlo" w:cs="Menlo"/>
+          <w:color w:val="65A1A8"/>
+          <w:sz w:val="18"/>
+          <w:szCs w:val="18"/>
+        </w:rPr>
+      </w:pPr>
+      <w:r>
+        <w:rPr>
+          <w:rFonts w:ascii="Menlo" w:eastAsia="Times New Roman" w:hAnsi="Menlo" w:cs="Menlo"/>
+          <w:color w:val="65A1A8"/>
+          <w:sz w:val="18"/>
+          <w:szCs w:val="18"/>
+        </w:rPr>
+        <w:t xml:space="preserve">    for y </w:t>
+      </w:r>
+      <w:r>
+        <w:rPr>
+          <w:rFonts w:ascii="Menlo" w:eastAsia="Times New Roman" w:hAnsi="Menlo" w:cs="Menlo"/>
+          <w:color w:val="EA7F6A"/>
+          <w:sz w:val="18"/>
+          <w:szCs w:val="18"/>
+        </w:rPr>
+        <w:t>in</w:t>
+      </w:r>
+      <w:r>
+        <w:rPr>
+          <w:rFonts w:ascii="Menlo" w:eastAsia="Times New Roman" w:hAnsi="Menlo" w:cs="Menlo"/>
+          <w:color w:val="65A1A8"/>
+          <w:sz w:val="18"/>
+          <w:szCs w:val="18"/>
+        </w:rPr>
+        <w:t xml:space="preserve"> </w:t>
+      </w:r>
+      <w:proofErr w:type="gramStart"/>
+      <w:r>
+        <w:rPr>
+          <w:rFonts w:ascii="Menlo" w:eastAsia="Times New Roman" w:hAnsi="Menlo" w:cs="Menlo"/>
+          <w:color w:val="92D6F4"/>
+          <w:sz w:val="18"/>
+          <w:szCs w:val="18"/>
+        </w:rPr>
+        <w:t>range</w:t>
+      </w:r>
+      <w:r>
+        <w:rPr>
+          <w:rFonts w:ascii="Menlo" w:eastAsia="Times New Roman" w:hAnsi="Menlo" w:cs="Menlo"/>
+          <w:color w:val="65A1A8"/>
+          <w:sz w:val="18"/>
+          <w:szCs w:val="18"/>
+        </w:rPr>
+        <w:t>(</w:t>
+      </w:r>
+      <w:proofErr w:type="gramEnd"/>
+      <w:r>
+        <w:rPr>
+          <w:rFonts w:ascii="Menlo" w:eastAsia="Times New Roman" w:hAnsi="Menlo" w:cs="Menlo"/>
+          <w:color w:val="EA7F6A"/>
+          <w:sz w:val="18"/>
+          <w:szCs w:val="18"/>
+        </w:rPr>
+        <w:t>0</w:t>
+      </w:r>
+      <w:r>
+        <w:rPr>
+          <w:rFonts w:ascii="Menlo" w:eastAsia="Times New Roman" w:hAnsi="Menlo" w:cs="Menlo"/>
+          <w:color w:val="65A1A8"/>
+          <w:sz w:val="18"/>
+          <w:szCs w:val="18"/>
+        </w:rPr>
+        <w:t>, x</w:t>
+      </w:r>
+      <w:r>
+        <w:rPr>
+          <w:rFonts w:ascii="Menlo" w:eastAsia="Times New Roman" w:hAnsi="Menlo" w:cs="Menlo"/>
+          <w:color w:val="EA7F6A"/>
+          <w:sz w:val="18"/>
+          <w:szCs w:val="18"/>
+        </w:rPr>
+        <w:t>+1</w:t>
+      </w:r>
+      <w:r>
+        <w:rPr>
+          <w:rFonts w:ascii="Menlo" w:eastAsia="Times New Roman" w:hAnsi="Menlo" w:cs="Menlo"/>
+          <w:color w:val="65A1A8"/>
+          <w:sz w:val="18"/>
+          <w:szCs w:val="18"/>
+        </w:rPr>
+        <w:t>):</w:t>
+      </w:r>
+    </w:p>
+    <w:p>
+      <w:pPr>
+        <w:shd w:val="clear" w:color="auto" w:fill="2D2D3F"/>
+        <w:spacing w:line="270" w:lineRule="atLeast"/>
+        <w:rPr>
+          <w:rFonts w:ascii="Menlo" w:eastAsia="Times New Roman" w:hAnsi="Menlo" w:cs="Menlo"/>
+          <w:color w:val="65A1A8"/>
+          <w:sz w:val="18"/>
+          <w:szCs w:val="18"/>
+        </w:rPr>
+      </w:pPr>
+      <w:r>
+        <w:rPr>
+          <w:rFonts w:ascii="Menlo" w:eastAsia="Times New Roman" w:hAnsi="Menlo" w:cs="Menlo"/>
+          <w:color w:val="65A1A8"/>
+          <w:sz w:val="18"/>
+          <w:szCs w:val="18"/>
+        </w:rPr>
+        <w:t xml:space="preserve">        </w:t>
+      </w:r>
+      <w:proofErr w:type="gramStart"/>
+      <w:r>
+        <w:rPr>
+          <w:rFonts w:ascii="Menlo" w:eastAsia="Times New Roman" w:hAnsi="Menlo" w:cs="Menlo"/>
+          <w:color w:val="65A1A8"/>
+          <w:sz w:val="18"/>
+          <w:szCs w:val="18"/>
+        </w:rPr>
+        <w:t>print(</w:t>
+      </w:r>
+      <w:proofErr w:type="gramEnd"/>
+      <w:r>
+        <w:rPr>
+          <w:rFonts w:ascii="Menlo" w:eastAsia="Times New Roman" w:hAnsi="Menlo" w:cs="Menlo"/>
+          <w:color w:val="94C979"/>
+          <w:sz w:val="18"/>
+          <w:szCs w:val="18"/>
+        </w:rPr>
+        <w:t>"*"</w:t>
+      </w:r>
+      <w:r>
+        <w:rPr>
+          <w:rFonts w:ascii="Menlo" w:eastAsia="Times New Roman" w:hAnsi="Menlo" w:cs="Menlo"/>
+          <w:color w:val="65A1A8"/>
+          <w:sz w:val="18"/>
+          <w:szCs w:val="18"/>
+        </w:rPr>
+        <w:t>, end</w:t>
+      </w:r>
+      <w:r>
+        <w:rPr>
+          <w:rFonts w:ascii="Menlo" w:eastAsia="Times New Roman" w:hAnsi="Menlo" w:cs="Menlo"/>
+          <w:color w:val="EA7F6A"/>
+          <w:sz w:val="18"/>
+          <w:szCs w:val="18"/>
+        </w:rPr>
+        <w:t>=</w:t>
+      </w:r>
+      <w:r>
+        <w:rPr>
+          <w:rFonts w:ascii="Menlo" w:eastAsia="Times New Roman" w:hAnsi="Menlo" w:cs="Menlo"/>
+          <w:color w:val="94C979"/>
+          <w:sz w:val="18"/>
+          <w:szCs w:val="18"/>
+        </w:rPr>
+        <w:t>" "</w:t>
+      </w:r>
+      <w:r>
+        <w:rPr>
+          <w:rFonts w:ascii="Menlo" w:eastAsia="Times New Roman" w:hAnsi="Menlo" w:cs="Menlo"/>
+          <w:color w:val="65A1A8"/>
+          <w:sz w:val="18"/>
+          <w:szCs w:val="18"/>
+        </w:rPr>
+        <w:t>)</w:t>
+      </w:r>
+    </w:p>
+    <w:p>
+      <w:pPr>
+        <w:shd w:val="clear" w:color="auto" w:fill="2D2D3F"/>
+        <w:spacing w:line="270" w:lineRule="atLeast"/>
+        <w:rPr>
+          <w:rFonts w:ascii="Menlo" w:eastAsia="Times New Roman" w:hAnsi="Menlo" w:cs="Menlo"/>
+          <w:color w:val="65A1A8"/>
+          <w:sz w:val="18"/>
+          <w:szCs w:val="18"/>
+        </w:rPr>
+      </w:pPr>
+      <w:r>
+        <w:rPr>
+          <w:rFonts w:ascii="Menlo" w:eastAsia="Times New Roman" w:hAnsi="Menlo" w:cs="Menlo"/>
+          <w:color w:val="65A1A8"/>
+          <w:sz w:val="18"/>
+          <w:szCs w:val="18"/>
+        </w:rPr>
+        <w:t xml:space="preserve">        </w:t>
+      </w:r>
+      <w:r>
+        <w:rPr>
+          <w:rFonts w:ascii="Menlo" w:eastAsia="Times New Roman" w:hAnsi="Menlo" w:cs="Menlo"/>
+          <w:i/>
+          <w:iCs/>
+          <w:color w:val="9F9FA6"/>
+          <w:sz w:val="18"/>
+          <w:szCs w:val="18"/>
+        </w:rPr>
+        <w:t># the print at the end is being used to create a break or new line</w:t>
+      </w:r>
+    </w:p>
+    <w:p>
+      <w:pPr>
+        <w:shd w:val="clear" w:color="auto" w:fill="2D2D3F"/>
+        <w:spacing w:line="270" w:lineRule="atLeast"/>
+        <w:rPr>
+          <w:rFonts w:ascii="Menlo" w:eastAsia="Times New Roman" w:hAnsi="Menlo" w:cs="Menlo"/>
+          <w:color w:val="65A1A8"/>
+          <w:sz w:val="18"/>
+          <w:szCs w:val="18"/>
+        </w:rPr>
+      </w:pPr>
+      <w:r>
+        <w:rPr>
+          <w:rFonts w:ascii="Menlo" w:eastAsia="Times New Roman" w:hAnsi="Menlo" w:cs="Menlo"/>
+          <w:color w:val="65A1A8"/>
+          <w:sz w:val="18"/>
+          <w:szCs w:val="18"/>
+        </w:rPr>
+        <w:t xml:space="preserve">    </w:t>
+      </w:r>
+      <w:proofErr w:type="gramStart"/>
+      <w:r>
+        <w:rPr>
+          <w:rFonts w:ascii="Menlo" w:eastAsia="Times New Roman" w:hAnsi="Menlo" w:cs="Menlo"/>
+          <w:color w:val="65A1A8"/>
+          <w:sz w:val="18"/>
+          <w:szCs w:val="18"/>
+        </w:rPr>
+        <w:t>print(</w:t>
+      </w:r>
+      <w:proofErr w:type="gramEnd"/>
+      <w:r>
+        <w:rPr>
+          <w:rFonts w:ascii="Menlo" w:eastAsia="Times New Roman" w:hAnsi="Menlo" w:cs="Menlo"/>
+          <w:color w:val="65A1A8"/>
+          <w:sz w:val="18"/>
+          <w:szCs w:val="18"/>
+        </w:rPr>
+        <w:t>)</w:t>
+      </w:r>
+    </w:p>
+    <w:p>
+      <w:pPr>
+        <w:pStyle w:val="hv"/>
+        <w:shd w:val="clear" w:color="auto" w:fill="FFFFFF"/>
+        <w:spacing w:before="252" w:beforeAutospacing="0" w:after="0" w:afterAutospacing="0" w:line="480" w:lineRule="atLeast"/>
+        <w:ind w:left="450"/>
+        <w:rPr>
+          <w:rFonts w:ascii="Georgia" w:hAnsi="Georgia"/>
+          <w:spacing w:val="-1"/>
+          <w:sz w:val="32"/>
+          <w:szCs w:val="32"/>
+        </w:rPr>
+      </w:pPr>
+    </w:p>
+    <w:p>
+      <w:pPr>
         <w:pStyle w:val="hv"/>
         <w:numPr>
           <w:ilvl w:val="0"/>
@@ -6611,6 +7503,7 @@
           <w:sz w:val="32"/>
           <w:szCs w:val="32"/>
         </w:rPr>
+        <w:lastRenderedPageBreak/>
         <w:t>What is the output of the following code?</w:t>
       </w:r>
     </w:p>
@@ -6879,7 +7772,6 @@
           <w:sz w:val="32"/>
           <w:szCs w:val="32"/>
         </w:rPr>
-        <w:lastRenderedPageBreak/>
         <w:t>List out the inheritance styles in Django?</w:t>
       </w:r>
     </w:p>
@@ -7089,6 +7981,7 @@
           <w:sz w:val="32"/>
           <w:szCs w:val="32"/>
         </w:rPr>
+        <w:lastRenderedPageBreak/>
         <w:t>What are the OOPS concepts in Python?</w:t>
       </w:r>
     </w:p>
@@ -7321,7 +8214,6 @@
           <w:sz w:val="32"/>
           <w:szCs w:val="32"/>
         </w:rPr>
-        <w:lastRenderedPageBreak/>
         <w:t>What is data abstraction in Python?</w:t>
       </w:r>
     </w:p>
@@ -7561,6 +8453,7 @@
           <w:sz w:val="32"/>
           <w:szCs w:val="32"/>
         </w:rPr>
+        <w:lastRenderedPageBreak/>
         <w:t>Define Inheritance in Python?</w:t>
       </w:r>
     </w:p>

</xml_diff>

<commit_message>
created a program that checks to see if a string is palindrome
</commit_message>
<xml_diff>
--- a/Python Questions.docx
+++ b/Python Questions.docx
@@ -7387,20 +7387,6 @@
     <w:p>
       <w:pPr>
         <w:pStyle w:val="hv"/>
-        <w:shd w:val="clear" w:color="auto" w:fill="FFFFFF"/>
-        <w:spacing w:before="252" w:beforeAutospacing="0" w:after="0" w:afterAutospacing="0" w:line="480" w:lineRule="atLeast"/>
-        <w:ind w:left="450"/>
-        <w:rPr>
-          <w:rFonts w:ascii="Georgia" w:hAnsi="Georgia"/>
-          <w:spacing w:val="-1"/>
-          <w:sz w:val="32"/>
-          <w:szCs w:val="32"/>
-        </w:rPr>
-      </w:pPr>
-    </w:p>
-    <w:p>
-      <w:pPr>
-        <w:pStyle w:val="hv"/>
         <w:numPr>
           <w:ilvl w:val="0"/>
           <w:numId w:val="1"/>
@@ -7427,617 +7413,961 @@
     </w:p>
     <w:p>
       <w:pPr>
-        <w:pStyle w:val="hv"/>
+        <w:pStyle w:val="ListParagraph"/>
         <w:numPr>
           <w:ilvl w:val="0"/>
           <w:numId w:val="1"/>
         </w:numPr>
-        <w:shd w:val="clear" w:color="auto" w:fill="FFFFFF"/>
-        <w:spacing w:before="252" w:beforeAutospacing="0" w:after="0" w:afterAutospacing="0" w:line="480" w:lineRule="atLeast"/>
-        <w:ind w:left="450"/>
-        <w:rPr>
-          <w:rFonts w:ascii="Georgia" w:hAnsi="Georgia"/>
-          <w:spacing w:val="-1"/>
-          <w:sz w:val="32"/>
-          <w:szCs w:val="32"/>
-        </w:rPr>
-      </w:pPr>
-      <w:r>
-        <w:rPr>
-          <w:rFonts w:ascii="Georgia" w:hAnsi="Georgia"/>
-          <w:spacing w:val="-1"/>
-          <w:sz w:val="32"/>
-          <w:szCs w:val="32"/>
-        </w:rPr>
-        <w:t>Python code to check string palindrome or not?</w:t>
-      </w:r>
-    </w:p>
-    <w:p>
-      <w:pPr>
-        <w:pStyle w:val="hv"/>
+        <w:shd w:val="clear" w:color="auto" w:fill="2D2D3F"/>
+        <w:spacing w:line="270" w:lineRule="atLeast"/>
+        <w:rPr>
+          <w:rFonts w:ascii="Menlo" w:eastAsia="Times New Roman" w:hAnsi="Menlo" w:cs="Menlo"/>
+          <w:color w:val="65A1A8"/>
+          <w:sz w:val="18"/>
+          <w:szCs w:val="18"/>
+        </w:rPr>
+      </w:pPr>
+      <w:r>
+        <w:rPr>
+          <w:rFonts w:ascii="Menlo" w:eastAsia="Times New Roman" w:hAnsi="Menlo" w:cs="Menlo"/>
+          <w:i/>
+          <w:iCs/>
+          <w:color w:val="9F9FA6"/>
+          <w:sz w:val="18"/>
+          <w:szCs w:val="18"/>
+        </w:rPr>
+        <w:t># Create a Program that will give you all of the prime #'s in a list.</w:t>
+      </w:r>
+    </w:p>
+    <w:p>
+      <w:pPr>
+        <w:pStyle w:val="ListParagraph"/>
         <w:numPr>
           <w:ilvl w:val="0"/>
           <w:numId w:val="1"/>
         </w:numPr>
-        <w:shd w:val="clear" w:color="auto" w:fill="FFFFFF"/>
-        <w:spacing w:before="252" w:beforeAutospacing="0" w:after="0" w:afterAutospacing="0" w:line="480" w:lineRule="atLeast"/>
-        <w:ind w:left="450"/>
-        <w:rPr>
-          <w:rFonts w:ascii="Georgia" w:hAnsi="Georgia"/>
-          <w:spacing w:val="-1"/>
-          <w:sz w:val="32"/>
-          <w:szCs w:val="32"/>
-        </w:rPr>
-      </w:pPr>
-      <w:r>
-        <w:rPr>
-          <w:rFonts w:ascii="Georgia" w:hAnsi="Georgia"/>
-          <w:spacing w:val="-1"/>
-          <w:sz w:val="32"/>
-          <w:szCs w:val="32"/>
-        </w:rPr>
-        <w:t>Write Python code to sort a numerical dataset?</w:t>
-      </w:r>
-    </w:p>
-    <w:p>
-      <w:pPr>
-        <w:pStyle w:val="hv"/>
+        <w:shd w:val="clear" w:color="auto" w:fill="2D2D3F"/>
+        <w:spacing w:line="270" w:lineRule="atLeast"/>
+        <w:rPr>
+          <w:rFonts w:ascii="Menlo" w:eastAsia="Times New Roman" w:hAnsi="Menlo" w:cs="Menlo"/>
+          <w:color w:val="65A1A8"/>
+          <w:sz w:val="18"/>
+          <w:szCs w:val="18"/>
+        </w:rPr>
+      </w:pPr>
+      <w:r>
+        <w:rPr>
+          <w:rFonts w:ascii="Menlo" w:eastAsia="Times New Roman" w:hAnsi="Menlo" w:cs="Menlo"/>
+          <w:i/>
+          <w:iCs/>
+          <w:color w:val="9F9FA6"/>
+          <w:sz w:val="18"/>
+          <w:szCs w:val="18"/>
+        </w:rPr>
+        <w:t># By Levance,</w:t>
+      </w:r>
+    </w:p>
+    <w:p>
+      <w:pPr>
+        <w:pStyle w:val="ListParagraph"/>
         <w:numPr>
           <w:ilvl w:val="0"/>
           <w:numId w:val="1"/>
         </w:numPr>
-        <w:shd w:val="clear" w:color="auto" w:fill="FFFFFF"/>
-        <w:spacing w:before="252" w:beforeAutospacing="0" w:after="0" w:afterAutospacing="0" w:line="480" w:lineRule="atLeast"/>
-        <w:ind w:left="450"/>
-        <w:rPr>
-          <w:rFonts w:ascii="Georgia" w:hAnsi="Georgia"/>
-          <w:spacing w:val="-1"/>
-          <w:sz w:val="32"/>
-          <w:szCs w:val="32"/>
-        </w:rPr>
-      </w:pPr>
-      <w:r>
-        <w:rPr>
-          <w:rFonts w:ascii="Georgia" w:hAnsi="Georgia"/>
-          <w:spacing w:val="-1"/>
-          <w:sz w:val="32"/>
-          <w:szCs w:val="32"/>
-        </w:rPr>
-        <w:lastRenderedPageBreak/>
-        <w:t>What is the output of the following code?</w:t>
-      </w:r>
-    </w:p>
-    <w:p>
-      <w:pPr>
-        <w:pStyle w:val="hv"/>
+        <w:shd w:val="clear" w:color="auto" w:fill="2D2D3F"/>
+        <w:spacing w:line="270" w:lineRule="atLeast"/>
+        <w:rPr>
+          <w:rFonts w:ascii="Menlo" w:eastAsia="Times New Roman" w:hAnsi="Menlo" w:cs="Menlo"/>
+          <w:color w:val="65A1A8"/>
+          <w:sz w:val="18"/>
+          <w:szCs w:val="18"/>
+        </w:rPr>
+      </w:pPr>
+    </w:p>
+    <w:p>
+      <w:pPr>
+        <w:pStyle w:val="ListParagraph"/>
         <w:numPr>
           <w:ilvl w:val="0"/>
           <w:numId w:val="1"/>
         </w:numPr>
-        <w:shd w:val="clear" w:color="auto" w:fill="FFFFFF"/>
-        <w:spacing w:before="252" w:beforeAutospacing="0" w:after="0" w:afterAutospacing="0" w:line="480" w:lineRule="atLeast"/>
-        <w:ind w:left="450"/>
-        <w:rPr>
-          <w:rFonts w:ascii="Georgia" w:hAnsi="Georgia"/>
-          <w:spacing w:val="-1"/>
-          <w:sz w:val="32"/>
-          <w:szCs w:val="32"/>
-        </w:rPr>
-      </w:pPr>
-      <w:r>
-        <w:rPr>
-          <w:rFonts w:ascii="Georgia" w:hAnsi="Georgia"/>
-          <w:spacing w:val="-1"/>
-          <w:sz w:val="32"/>
-          <w:szCs w:val="32"/>
-        </w:rPr>
-        <w:t>What is the procedure to install Python on Windows and set path variable?</w:t>
-      </w:r>
-    </w:p>
-    <w:p>
-      <w:pPr>
-        <w:pStyle w:val="hv"/>
+        <w:shd w:val="clear" w:color="auto" w:fill="2D2D3F"/>
+        <w:spacing w:line="270" w:lineRule="atLeast"/>
+        <w:rPr>
+          <w:rFonts w:ascii="Menlo" w:eastAsia="Times New Roman" w:hAnsi="Menlo" w:cs="Menlo"/>
+          <w:color w:val="65A1A8"/>
+          <w:sz w:val="18"/>
+          <w:szCs w:val="18"/>
+        </w:rPr>
+      </w:pPr>
+      <w:r>
+        <w:rPr>
+          <w:rFonts w:ascii="Menlo" w:eastAsia="Times New Roman" w:hAnsi="Menlo" w:cs="Menlo"/>
+          <w:i/>
+          <w:iCs/>
+          <w:color w:val="9F9FA6"/>
+          <w:sz w:val="18"/>
+          <w:szCs w:val="18"/>
+        </w:rPr>
+        <w:t xml:space="preserve"># </w:t>
+      </w:r>
+      <w:proofErr w:type="gramStart"/>
+      <w:r>
+        <w:rPr>
+          <w:rFonts w:ascii="Menlo" w:eastAsia="Times New Roman" w:hAnsi="Menlo" w:cs="Menlo"/>
+          <w:i/>
+          <w:iCs/>
+          <w:color w:val="9F9FA6"/>
+          <w:sz w:val="18"/>
+          <w:szCs w:val="18"/>
+        </w:rPr>
+        <w:t>First</w:t>
+      </w:r>
+      <w:proofErr w:type="gramEnd"/>
+      <w:r>
+        <w:rPr>
+          <w:rFonts w:ascii="Menlo" w:eastAsia="Times New Roman" w:hAnsi="Menlo" w:cs="Menlo"/>
+          <w:i/>
+          <w:iCs/>
+          <w:color w:val="9F9FA6"/>
+          <w:sz w:val="18"/>
+          <w:szCs w:val="18"/>
+        </w:rPr>
+        <w:t xml:space="preserve"> we will define a start and end for the program to check.</w:t>
+      </w:r>
+    </w:p>
+    <w:p>
+      <w:pPr>
+        <w:pStyle w:val="ListParagraph"/>
         <w:numPr>
           <w:ilvl w:val="0"/>
           <w:numId w:val="1"/>
         </w:numPr>
-        <w:shd w:val="clear" w:color="auto" w:fill="FFFFFF"/>
-        <w:spacing w:before="252" w:beforeAutospacing="0" w:after="0" w:afterAutospacing="0" w:line="480" w:lineRule="atLeast"/>
-        <w:ind w:left="450"/>
-        <w:rPr>
-          <w:rFonts w:ascii="Georgia" w:hAnsi="Georgia"/>
-          <w:spacing w:val="-1"/>
-          <w:sz w:val="32"/>
-          <w:szCs w:val="32"/>
-        </w:rPr>
-      </w:pPr>
-      <w:r>
-        <w:rPr>
-          <w:rFonts w:ascii="Georgia" w:hAnsi="Georgia"/>
-          <w:spacing w:val="-1"/>
-          <w:sz w:val="32"/>
-          <w:szCs w:val="32"/>
-        </w:rPr>
-        <w:t>Differentiate between SciPy and NumPy?</w:t>
-      </w:r>
-    </w:p>
-    <w:p>
-      <w:pPr>
-        <w:pStyle w:val="hv"/>
+        <w:shd w:val="clear" w:color="auto" w:fill="2D2D3F"/>
+        <w:spacing w:line="270" w:lineRule="atLeast"/>
+        <w:rPr>
+          <w:rFonts w:ascii="Menlo" w:eastAsia="Times New Roman" w:hAnsi="Menlo" w:cs="Menlo"/>
+          <w:color w:val="65A1A8"/>
+          <w:sz w:val="18"/>
+          <w:szCs w:val="18"/>
+        </w:rPr>
+      </w:pPr>
+      <w:r>
+        <w:rPr>
+          <w:rFonts w:ascii="Menlo" w:eastAsia="Times New Roman" w:hAnsi="Menlo" w:cs="Menlo"/>
+          <w:color w:val="65A1A8"/>
+          <w:sz w:val="18"/>
+          <w:szCs w:val="18"/>
+        </w:rPr>
+        <w:t xml:space="preserve">start </w:t>
+      </w:r>
+      <w:r>
+        <w:rPr>
+          <w:rFonts w:ascii="Menlo" w:eastAsia="Times New Roman" w:hAnsi="Menlo" w:cs="Menlo"/>
+          <w:color w:val="EA7F6A"/>
+          <w:sz w:val="18"/>
+          <w:szCs w:val="18"/>
+        </w:rPr>
+        <w:t>=</w:t>
+      </w:r>
+      <w:r>
+        <w:rPr>
+          <w:rFonts w:ascii="Menlo" w:eastAsia="Times New Roman" w:hAnsi="Menlo" w:cs="Menlo"/>
+          <w:color w:val="65A1A8"/>
+          <w:sz w:val="18"/>
+          <w:szCs w:val="18"/>
+        </w:rPr>
+        <w:t xml:space="preserve"> </w:t>
+      </w:r>
+      <w:r>
+        <w:rPr>
+          <w:rFonts w:ascii="Menlo" w:eastAsia="Times New Roman" w:hAnsi="Menlo" w:cs="Menlo"/>
+          <w:color w:val="EA7F6A"/>
+          <w:sz w:val="18"/>
+          <w:szCs w:val="18"/>
+        </w:rPr>
+        <w:t>5</w:t>
+      </w:r>
+    </w:p>
+    <w:p>
+      <w:pPr>
+        <w:pStyle w:val="ListParagraph"/>
         <w:numPr>
           <w:ilvl w:val="0"/>
           <w:numId w:val="1"/>
         </w:numPr>
-        <w:shd w:val="clear" w:color="auto" w:fill="FFFFFF"/>
-        <w:spacing w:before="252" w:beforeAutospacing="0" w:after="0" w:afterAutospacing="0" w:line="480" w:lineRule="atLeast"/>
-        <w:ind w:left="450"/>
-        <w:rPr>
-          <w:rFonts w:ascii="Georgia" w:hAnsi="Georgia"/>
-          <w:spacing w:val="-1"/>
-          <w:sz w:val="32"/>
-          <w:szCs w:val="32"/>
-        </w:rPr>
-      </w:pPr>
-      <w:r>
-        <w:rPr>
-          <w:rFonts w:ascii="Georgia" w:hAnsi="Georgia"/>
-          <w:spacing w:val="-1"/>
-          <w:sz w:val="32"/>
-          <w:szCs w:val="32"/>
-        </w:rPr>
-        <w:t>How do Python arrays and lists differ from each other?</w:t>
-      </w:r>
-    </w:p>
-    <w:p>
-      <w:pPr>
-        <w:pStyle w:val="hv"/>
+        <w:shd w:val="clear" w:color="auto" w:fill="2D2D3F"/>
+        <w:spacing w:line="270" w:lineRule="atLeast"/>
+        <w:rPr>
+          <w:rFonts w:ascii="Menlo" w:eastAsia="Times New Roman" w:hAnsi="Menlo" w:cs="Menlo"/>
+          <w:color w:val="65A1A8"/>
+          <w:sz w:val="18"/>
+          <w:szCs w:val="18"/>
+        </w:rPr>
+      </w:pPr>
+      <w:r>
+        <w:rPr>
+          <w:rFonts w:ascii="Menlo" w:eastAsia="Times New Roman" w:hAnsi="Menlo" w:cs="Menlo"/>
+          <w:color w:val="65A1A8"/>
+          <w:sz w:val="18"/>
+          <w:szCs w:val="18"/>
+        </w:rPr>
+        <w:t xml:space="preserve">end </w:t>
+      </w:r>
+      <w:r>
+        <w:rPr>
+          <w:rFonts w:ascii="Menlo" w:eastAsia="Times New Roman" w:hAnsi="Menlo" w:cs="Menlo"/>
+          <w:color w:val="EA7F6A"/>
+          <w:sz w:val="18"/>
+          <w:szCs w:val="18"/>
+        </w:rPr>
+        <w:t>=</w:t>
+      </w:r>
+      <w:r>
+        <w:rPr>
+          <w:rFonts w:ascii="Menlo" w:eastAsia="Times New Roman" w:hAnsi="Menlo" w:cs="Menlo"/>
+          <w:color w:val="65A1A8"/>
+          <w:sz w:val="18"/>
+          <w:szCs w:val="18"/>
+        </w:rPr>
+        <w:t xml:space="preserve"> </w:t>
+      </w:r>
+      <w:r>
+        <w:rPr>
+          <w:rFonts w:ascii="Menlo" w:eastAsia="Times New Roman" w:hAnsi="Menlo" w:cs="Menlo"/>
+          <w:color w:val="EA7F6A"/>
+          <w:sz w:val="18"/>
+          <w:szCs w:val="18"/>
+        </w:rPr>
+        <w:t>25</w:t>
+      </w:r>
+    </w:p>
+    <w:p>
+      <w:pPr>
+        <w:pStyle w:val="ListParagraph"/>
         <w:numPr>
           <w:ilvl w:val="0"/>
           <w:numId w:val="1"/>
         </w:numPr>
-        <w:shd w:val="clear" w:color="auto" w:fill="FFFFFF"/>
-        <w:spacing w:before="252" w:beforeAutospacing="0" w:after="0" w:afterAutospacing="0" w:line="480" w:lineRule="atLeast"/>
-        <w:ind w:left="450"/>
-        <w:rPr>
-          <w:rFonts w:ascii="Georgia" w:hAnsi="Georgia"/>
-          <w:spacing w:val="-1"/>
-          <w:sz w:val="32"/>
-          <w:szCs w:val="32"/>
-        </w:rPr>
-      </w:pPr>
-      <w:r>
-        <w:rPr>
-          <w:rFonts w:ascii="Georgia" w:hAnsi="Georgia"/>
-          <w:spacing w:val="-1"/>
-          <w:sz w:val="32"/>
-          <w:szCs w:val="32"/>
-        </w:rPr>
-        <w:t>Can we make multi-line comments in Python?</w:t>
-      </w:r>
-    </w:p>
-    <w:p>
-      <w:pPr>
-        <w:pStyle w:val="hv"/>
-        <w:shd w:val="clear" w:color="auto" w:fill="FFFFFF"/>
-        <w:spacing w:before="252" w:beforeAutospacing="0" w:after="0" w:afterAutospacing="0" w:line="480" w:lineRule="atLeast"/>
-        <w:ind w:left="450"/>
-        <w:rPr>
-          <w:rFonts w:ascii="Georgia" w:hAnsi="Georgia"/>
-          <w:spacing w:val="-1"/>
-          <w:sz w:val="32"/>
-          <w:szCs w:val="32"/>
-        </w:rPr>
-      </w:pPr>
-      <w:r>
-        <w:rPr>
-          <w:rFonts w:ascii="Georgia" w:hAnsi="Georgia"/>
-          <w:spacing w:val="-1"/>
-          <w:sz w:val="32"/>
-          <w:szCs w:val="32"/>
-        </w:rPr>
-        <w:t xml:space="preserve">Answer: </w:t>
-      </w:r>
-      <w:r>
-        <w:rPr>
-          <w:rFonts w:ascii="Georgia" w:hAnsi="Georgia"/>
-          <w:spacing w:val="-1"/>
-          <w:sz w:val="32"/>
-          <w:szCs w:val="32"/>
-        </w:rPr>
-        <w:t>No,</w:t>
-      </w:r>
-      <w:r>
-        <w:rPr>
-          <w:rFonts w:ascii="Georgia" w:hAnsi="Georgia"/>
-          <w:spacing w:val="-1"/>
-          <w:sz w:val="32"/>
-          <w:szCs w:val="32"/>
-        </w:rPr>
-        <w:t xml:space="preserve"> we </w:t>
-      </w:r>
-      <w:r>
-        <w:rPr>
-          <w:rFonts w:ascii="Georgia" w:hAnsi="Georgia"/>
-          <w:spacing w:val="-1"/>
-          <w:sz w:val="32"/>
-          <w:szCs w:val="32"/>
-        </w:rPr>
-        <w:t>cannot</w:t>
-      </w:r>
-      <w:r>
-        <w:rPr>
-          <w:rFonts w:ascii="Georgia" w:hAnsi="Georgia"/>
-          <w:spacing w:val="-1"/>
-          <w:sz w:val="32"/>
-          <w:szCs w:val="32"/>
-        </w:rPr>
-        <w:t xml:space="preserve"> sadly.</w:t>
-      </w:r>
-    </w:p>
-    <w:p>
-      <w:pPr>
-        <w:pStyle w:val="hv"/>
+        <w:shd w:val="clear" w:color="auto" w:fill="2D2D3F"/>
+        <w:spacing w:line="270" w:lineRule="atLeast"/>
+        <w:rPr>
+          <w:rFonts w:ascii="Menlo" w:eastAsia="Times New Roman" w:hAnsi="Menlo" w:cs="Menlo"/>
+          <w:color w:val="65A1A8"/>
+          <w:sz w:val="18"/>
+          <w:szCs w:val="18"/>
+        </w:rPr>
+      </w:pPr>
+      <w:r>
+        <w:rPr>
+          <w:rFonts w:ascii="Menlo" w:eastAsia="Times New Roman" w:hAnsi="Menlo" w:cs="Menlo"/>
+          <w:i/>
+          <w:iCs/>
+          <w:color w:val="9F9FA6"/>
+          <w:sz w:val="18"/>
+          <w:szCs w:val="18"/>
+        </w:rPr>
+        <w:t># We create a for loop to iterate through the numbers defined.</w:t>
+      </w:r>
+    </w:p>
+    <w:p>
+      <w:pPr>
+        <w:pStyle w:val="ListParagraph"/>
         <w:numPr>
           <w:ilvl w:val="0"/>
           <w:numId w:val="1"/>
         </w:numPr>
-        <w:shd w:val="clear" w:color="auto" w:fill="FFFFFF"/>
-        <w:spacing w:before="252" w:beforeAutospacing="0" w:after="0" w:afterAutospacing="0" w:line="480" w:lineRule="atLeast"/>
-        <w:ind w:left="450"/>
-        <w:rPr>
-          <w:rFonts w:ascii="Georgia" w:hAnsi="Georgia"/>
-          <w:spacing w:val="-1"/>
-          <w:sz w:val="32"/>
-          <w:szCs w:val="32"/>
-        </w:rPr>
-      </w:pPr>
-      <w:r>
-        <w:rPr>
-          <w:rFonts w:ascii="Georgia" w:hAnsi="Georgia"/>
-          <w:spacing w:val="-1"/>
-          <w:sz w:val="32"/>
-          <w:szCs w:val="32"/>
-        </w:rPr>
-        <w:t xml:space="preserve">What is the difference between range and </w:t>
-      </w:r>
-      <w:proofErr w:type="spellStart"/>
-      <w:r>
-        <w:rPr>
-          <w:rFonts w:ascii="Georgia" w:hAnsi="Georgia"/>
-          <w:spacing w:val="-1"/>
-          <w:sz w:val="32"/>
-          <w:szCs w:val="32"/>
-        </w:rPr>
-        <w:t>xrange</w:t>
-      </w:r>
-      <w:proofErr w:type="spellEnd"/>
-      <w:r>
-        <w:rPr>
-          <w:rFonts w:ascii="Georgia" w:hAnsi="Georgia"/>
-          <w:spacing w:val="-1"/>
-          <w:sz w:val="32"/>
-          <w:szCs w:val="32"/>
-        </w:rPr>
-        <w:t>?</w:t>
-      </w:r>
-    </w:p>
-    <w:p>
-      <w:pPr>
-        <w:pStyle w:val="hv"/>
+        <w:shd w:val="clear" w:color="auto" w:fill="2D2D3F"/>
+        <w:spacing w:line="270" w:lineRule="atLeast"/>
+        <w:rPr>
+          <w:rFonts w:ascii="Menlo" w:eastAsia="Times New Roman" w:hAnsi="Menlo" w:cs="Menlo"/>
+          <w:color w:val="65A1A8"/>
+          <w:sz w:val="18"/>
+          <w:szCs w:val="18"/>
+        </w:rPr>
+      </w:pPr>
+      <w:r>
+        <w:rPr>
+          <w:rFonts w:ascii="Menlo" w:eastAsia="Times New Roman" w:hAnsi="Menlo" w:cs="Menlo"/>
+          <w:i/>
+          <w:iCs/>
+          <w:color w:val="9F9FA6"/>
+          <w:sz w:val="18"/>
+          <w:szCs w:val="18"/>
+        </w:rPr>
+        <w:t># we add a one to the end so that number will show.</w:t>
+      </w:r>
+    </w:p>
+    <w:p>
+      <w:pPr>
+        <w:pStyle w:val="ListParagraph"/>
         <w:numPr>
           <w:ilvl w:val="0"/>
           <w:numId w:val="1"/>
         </w:numPr>
-        <w:shd w:val="clear" w:color="auto" w:fill="FFFFFF"/>
-        <w:spacing w:before="252" w:beforeAutospacing="0" w:after="0" w:afterAutospacing="0" w:line="480" w:lineRule="atLeast"/>
-        <w:ind w:left="450"/>
-        <w:rPr>
-          <w:rFonts w:ascii="Georgia" w:hAnsi="Georgia"/>
-          <w:spacing w:val="-1"/>
-          <w:sz w:val="32"/>
-          <w:szCs w:val="32"/>
-        </w:rPr>
-      </w:pPr>
-      <w:r>
-        <w:rPr>
-          <w:rFonts w:ascii="Georgia" w:hAnsi="Georgia"/>
-          <w:spacing w:val="-1"/>
-          <w:sz w:val="32"/>
-          <w:szCs w:val="32"/>
-        </w:rPr>
-        <w:t>Explain how can we build or set up the database in Django?</w:t>
-      </w:r>
-    </w:p>
-    <w:p>
-      <w:pPr>
-        <w:pStyle w:val="hv"/>
+        <w:shd w:val="clear" w:color="auto" w:fill="2D2D3F"/>
+        <w:spacing w:line="270" w:lineRule="atLeast"/>
+        <w:rPr>
+          <w:rFonts w:ascii="Menlo" w:eastAsia="Times New Roman" w:hAnsi="Menlo" w:cs="Menlo"/>
+          <w:color w:val="65A1A8"/>
+          <w:sz w:val="18"/>
+          <w:szCs w:val="18"/>
+        </w:rPr>
+      </w:pPr>
+      <w:r>
+        <w:rPr>
+          <w:rFonts w:ascii="Menlo" w:eastAsia="Times New Roman" w:hAnsi="Menlo" w:cs="Menlo"/>
+          <w:color w:val="65A1A8"/>
+          <w:sz w:val="18"/>
+          <w:szCs w:val="18"/>
+        </w:rPr>
+        <w:t xml:space="preserve">for num </w:t>
+      </w:r>
+      <w:r>
+        <w:rPr>
+          <w:rFonts w:ascii="Menlo" w:eastAsia="Times New Roman" w:hAnsi="Menlo" w:cs="Menlo"/>
+          <w:color w:val="EA7F6A"/>
+          <w:sz w:val="18"/>
+          <w:szCs w:val="18"/>
+        </w:rPr>
+        <w:t>in</w:t>
+      </w:r>
+      <w:r>
+        <w:rPr>
+          <w:rFonts w:ascii="Menlo" w:eastAsia="Times New Roman" w:hAnsi="Menlo" w:cs="Menlo"/>
+          <w:color w:val="65A1A8"/>
+          <w:sz w:val="18"/>
+          <w:szCs w:val="18"/>
+        </w:rPr>
+        <w:t xml:space="preserve"> </w:t>
+      </w:r>
+      <w:proofErr w:type="gramStart"/>
+      <w:r>
+        <w:rPr>
+          <w:rFonts w:ascii="Menlo" w:eastAsia="Times New Roman" w:hAnsi="Menlo" w:cs="Menlo"/>
+          <w:color w:val="92D6F4"/>
+          <w:sz w:val="18"/>
+          <w:szCs w:val="18"/>
+        </w:rPr>
+        <w:t>range</w:t>
+      </w:r>
+      <w:r>
+        <w:rPr>
+          <w:rFonts w:ascii="Menlo" w:eastAsia="Times New Roman" w:hAnsi="Menlo" w:cs="Menlo"/>
+          <w:color w:val="65A1A8"/>
+          <w:sz w:val="18"/>
+          <w:szCs w:val="18"/>
+        </w:rPr>
+        <w:t>(</w:t>
+      </w:r>
+      <w:proofErr w:type="gramEnd"/>
+      <w:r>
+        <w:rPr>
+          <w:rFonts w:ascii="Menlo" w:eastAsia="Times New Roman" w:hAnsi="Menlo" w:cs="Menlo"/>
+          <w:color w:val="65A1A8"/>
+          <w:sz w:val="18"/>
+          <w:szCs w:val="18"/>
+        </w:rPr>
+        <w:t>start, end</w:t>
+      </w:r>
+      <w:r>
+        <w:rPr>
+          <w:rFonts w:ascii="Menlo" w:eastAsia="Times New Roman" w:hAnsi="Menlo" w:cs="Menlo"/>
+          <w:color w:val="EA7F6A"/>
+          <w:sz w:val="18"/>
+          <w:szCs w:val="18"/>
+        </w:rPr>
+        <w:t>+1</w:t>
+      </w:r>
+      <w:r>
+        <w:rPr>
+          <w:rFonts w:ascii="Menlo" w:eastAsia="Times New Roman" w:hAnsi="Menlo" w:cs="Menlo"/>
+          <w:color w:val="65A1A8"/>
+          <w:sz w:val="18"/>
+          <w:szCs w:val="18"/>
+        </w:rPr>
+        <w:t>):</w:t>
+      </w:r>
+    </w:p>
+    <w:p>
+      <w:pPr>
+        <w:pStyle w:val="ListParagraph"/>
         <w:numPr>
           <w:ilvl w:val="0"/>
           <w:numId w:val="1"/>
         </w:numPr>
-        <w:shd w:val="clear" w:color="auto" w:fill="FFFFFF"/>
-        <w:spacing w:before="252" w:beforeAutospacing="0" w:after="0" w:afterAutospacing="0" w:line="480" w:lineRule="atLeast"/>
-        <w:ind w:left="450"/>
-        <w:rPr>
-          <w:rFonts w:ascii="Georgia" w:hAnsi="Georgia"/>
-          <w:spacing w:val="-1"/>
-          <w:sz w:val="32"/>
-          <w:szCs w:val="32"/>
-        </w:rPr>
-      </w:pPr>
-      <w:r>
-        <w:rPr>
-          <w:rFonts w:ascii="Georgia" w:hAnsi="Georgia"/>
-          <w:spacing w:val="-1"/>
-          <w:sz w:val="32"/>
-          <w:szCs w:val="32"/>
-        </w:rPr>
-        <w:t>List out the inheritance styles in Django?</w:t>
-      </w:r>
-    </w:p>
-    <w:p>
-      <w:pPr>
-        <w:pStyle w:val="hv"/>
+        <w:shd w:val="clear" w:color="auto" w:fill="2D2D3F"/>
+        <w:spacing w:line="270" w:lineRule="atLeast"/>
+        <w:rPr>
+          <w:rFonts w:ascii="Menlo" w:eastAsia="Times New Roman" w:hAnsi="Menlo" w:cs="Menlo"/>
+          <w:color w:val="65A1A8"/>
+          <w:sz w:val="18"/>
+          <w:szCs w:val="18"/>
+        </w:rPr>
+      </w:pPr>
+      <w:r>
+        <w:rPr>
+          <w:rFonts w:ascii="Menlo" w:eastAsia="Times New Roman" w:hAnsi="Menlo" w:cs="Menlo"/>
+          <w:color w:val="65A1A8"/>
+          <w:sz w:val="18"/>
+          <w:szCs w:val="18"/>
+        </w:rPr>
+        <w:lastRenderedPageBreak/>
+        <w:t xml:space="preserve">    </w:t>
+      </w:r>
+      <w:r>
+        <w:rPr>
+          <w:rFonts w:ascii="Menlo" w:eastAsia="Times New Roman" w:hAnsi="Menlo" w:cs="Menlo"/>
+          <w:i/>
+          <w:iCs/>
+          <w:color w:val="9F9FA6"/>
+          <w:sz w:val="18"/>
+          <w:szCs w:val="18"/>
+        </w:rPr>
+        <w:t xml:space="preserve"># We add a 2nd loop in this loop well will take each number and divide </w:t>
+      </w:r>
+      <w:proofErr w:type="spellStart"/>
+      <w:r>
+        <w:rPr>
+          <w:rFonts w:ascii="Menlo" w:eastAsia="Times New Roman" w:hAnsi="Menlo" w:cs="Menlo"/>
+          <w:i/>
+          <w:iCs/>
+          <w:color w:val="9F9FA6"/>
+          <w:sz w:val="18"/>
+          <w:szCs w:val="18"/>
+        </w:rPr>
+        <w:t>indiviually</w:t>
+      </w:r>
+      <w:proofErr w:type="spellEnd"/>
+      <w:r>
+        <w:rPr>
+          <w:rFonts w:ascii="Menlo" w:eastAsia="Times New Roman" w:hAnsi="Menlo" w:cs="Menlo"/>
+          <w:i/>
+          <w:iCs/>
+          <w:color w:val="9F9FA6"/>
+          <w:sz w:val="18"/>
+          <w:szCs w:val="18"/>
+        </w:rPr>
+        <w:t>.</w:t>
+      </w:r>
+    </w:p>
+    <w:p>
+      <w:pPr>
+        <w:pStyle w:val="ListParagraph"/>
         <w:numPr>
           <w:ilvl w:val="0"/>
           <w:numId w:val="1"/>
         </w:numPr>
-        <w:shd w:val="clear" w:color="auto" w:fill="FFFFFF"/>
-        <w:spacing w:before="252" w:beforeAutospacing="0" w:after="0" w:afterAutospacing="0" w:line="480" w:lineRule="atLeast"/>
-        <w:ind w:left="450"/>
-        <w:rPr>
-          <w:rFonts w:ascii="Georgia" w:hAnsi="Georgia"/>
-          <w:spacing w:val="-1"/>
-          <w:sz w:val="32"/>
-          <w:szCs w:val="32"/>
-        </w:rPr>
-      </w:pPr>
-      <w:r>
-        <w:rPr>
-          <w:rFonts w:ascii="Georgia" w:hAnsi="Georgia"/>
-          <w:spacing w:val="-1"/>
-          <w:sz w:val="32"/>
-          <w:szCs w:val="32"/>
-        </w:rPr>
-        <w:t>How to save an image locally using Python in which we already know the URL address?</w:t>
-      </w:r>
-    </w:p>
-    <w:p>
-      <w:pPr>
-        <w:pStyle w:val="hv"/>
+        <w:shd w:val="clear" w:color="auto" w:fill="2D2D3F"/>
+        <w:spacing w:line="270" w:lineRule="atLeast"/>
+        <w:rPr>
+          <w:rFonts w:ascii="Menlo" w:eastAsia="Times New Roman" w:hAnsi="Menlo" w:cs="Menlo"/>
+          <w:color w:val="65A1A8"/>
+          <w:sz w:val="18"/>
+          <w:szCs w:val="18"/>
+        </w:rPr>
+      </w:pPr>
+      <w:r>
+        <w:rPr>
+          <w:rFonts w:ascii="Menlo" w:eastAsia="Times New Roman" w:hAnsi="Menlo" w:cs="Menlo"/>
+          <w:color w:val="65A1A8"/>
+          <w:sz w:val="18"/>
+          <w:szCs w:val="18"/>
+        </w:rPr>
+        <w:t xml:space="preserve">    </w:t>
+      </w:r>
+      <w:r>
+        <w:rPr>
+          <w:rFonts w:ascii="Menlo" w:eastAsia="Times New Roman" w:hAnsi="Menlo" w:cs="Menlo"/>
+          <w:i/>
+          <w:iCs/>
+          <w:color w:val="9F9FA6"/>
+          <w:sz w:val="18"/>
+          <w:szCs w:val="18"/>
+        </w:rPr>
+        <w:t># We start at 2 be we know that prime numbers are made of just 1 and it self.</w:t>
+      </w:r>
+    </w:p>
+    <w:p>
+      <w:pPr>
+        <w:pStyle w:val="ListParagraph"/>
         <w:numPr>
           <w:ilvl w:val="0"/>
           <w:numId w:val="1"/>
         </w:numPr>
-        <w:shd w:val="clear" w:color="auto" w:fill="FFFFFF"/>
-        <w:spacing w:before="252" w:beforeAutospacing="0" w:after="0" w:afterAutospacing="0" w:line="480" w:lineRule="atLeast"/>
-        <w:ind w:left="450"/>
-        <w:rPr>
-          <w:rFonts w:ascii="Georgia" w:hAnsi="Georgia"/>
-          <w:spacing w:val="-1"/>
-          <w:sz w:val="32"/>
-          <w:szCs w:val="32"/>
-        </w:rPr>
-      </w:pPr>
-      <w:r>
-        <w:rPr>
-          <w:rFonts w:ascii="Georgia" w:hAnsi="Georgia"/>
-          <w:spacing w:val="-1"/>
-          <w:sz w:val="32"/>
-          <w:szCs w:val="32"/>
-        </w:rPr>
-        <w:t>How can we access sessions in flask?</w:t>
-      </w:r>
-    </w:p>
-    <w:p>
-      <w:pPr>
-        <w:pStyle w:val="hv"/>
+        <w:shd w:val="clear" w:color="auto" w:fill="2D2D3F"/>
+        <w:spacing w:line="270" w:lineRule="atLeast"/>
+        <w:rPr>
+          <w:rFonts w:ascii="Menlo" w:eastAsia="Times New Roman" w:hAnsi="Menlo" w:cs="Menlo"/>
+          <w:color w:val="65A1A8"/>
+          <w:sz w:val="18"/>
+          <w:szCs w:val="18"/>
+        </w:rPr>
+      </w:pPr>
+      <w:r>
+        <w:rPr>
+          <w:rFonts w:ascii="Menlo" w:eastAsia="Times New Roman" w:hAnsi="Menlo" w:cs="Menlo"/>
+          <w:color w:val="65A1A8"/>
+          <w:sz w:val="18"/>
+          <w:szCs w:val="18"/>
+        </w:rPr>
+        <w:t xml:space="preserve">    </w:t>
+      </w:r>
+      <w:r>
+        <w:rPr>
+          <w:rFonts w:ascii="Menlo" w:eastAsia="Times New Roman" w:hAnsi="Menlo" w:cs="Menlo"/>
+          <w:i/>
+          <w:iCs/>
+          <w:color w:val="9F9FA6"/>
+          <w:sz w:val="18"/>
+          <w:szCs w:val="18"/>
+        </w:rPr>
+        <w:t xml:space="preserve"># </w:t>
+      </w:r>
+      <w:proofErr w:type="gramStart"/>
+      <w:r>
+        <w:rPr>
+          <w:rFonts w:ascii="Menlo" w:eastAsia="Times New Roman" w:hAnsi="Menlo" w:cs="Menlo"/>
+          <w:i/>
+          <w:iCs/>
+          <w:color w:val="9F9FA6"/>
+          <w:sz w:val="18"/>
+          <w:szCs w:val="18"/>
+        </w:rPr>
+        <w:t>so</w:t>
+      </w:r>
+      <w:proofErr w:type="gramEnd"/>
+      <w:r>
+        <w:rPr>
+          <w:rFonts w:ascii="Menlo" w:eastAsia="Times New Roman" w:hAnsi="Menlo" w:cs="Menlo"/>
+          <w:i/>
+          <w:iCs/>
+          <w:color w:val="9F9FA6"/>
+          <w:sz w:val="18"/>
+          <w:szCs w:val="18"/>
+        </w:rPr>
+        <w:t xml:space="preserve"> if the numbers between get it to 0 then we know </w:t>
+      </w:r>
+      <w:proofErr w:type="spellStart"/>
+      <w:r>
+        <w:rPr>
+          <w:rFonts w:ascii="Menlo" w:eastAsia="Times New Roman" w:hAnsi="Menlo" w:cs="Menlo"/>
+          <w:i/>
+          <w:iCs/>
+          <w:color w:val="9F9FA6"/>
+          <w:sz w:val="18"/>
+          <w:szCs w:val="18"/>
+        </w:rPr>
+        <w:t>its</w:t>
+      </w:r>
+      <w:proofErr w:type="spellEnd"/>
+      <w:r>
+        <w:rPr>
+          <w:rFonts w:ascii="Menlo" w:eastAsia="Times New Roman" w:hAnsi="Menlo" w:cs="Menlo"/>
+          <w:i/>
+          <w:iCs/>
+          <w:color w:val="9F9FA6"/>
+          <w:sz w:val="18"/>
+          <w:szCs w:val="18"/>
+        </w:rPr>
+        <w:t xml:space="preserve"> not a prime.</w:t>
+      </w:r>
+    </w:p>
+    <w:p>
+      <w:pPr>
+        <w:pStyle w:val="ListParagraph"/>
         <w:numPr>
           <w:ilvl w:val="0"/>
           <w:numId w:val="1"/>
         </w:numPr>
-        <w:shd w:val="clear" w:color="auto" w:fill="FFFFFF"/>
-        <w:spacing w:before="252" w:beforeAutospacing="0" w:after="0" w:afterAutospacing="0" w:line="480" w:lineRule="atLeast"/>
-        <w:ind w:left="450"/>
-        <w:rPr>
-          <w:rFonts w:ascii="Georgia" w:hAnsi="Georgia"/>
-          <w:spacing w:val="-1"/>
-          <w:sz w:val="32"/>
-          <w:szCs w:val="32"/>
-        </w:rPr>
-      </w:pPr>
-      <w:r>
-        <w:rPr>
-          <w:rFonts w:ascii="Georgia" w:hAnsi="Georgia"/>
-          <w:spacing w:val="-1"/>
-          <w:sz w:val="32"/>
-          <w:szCs w:val="32"/>
-        </w:rPr>
-        <w:t>Is flask an MVC model? If yes, justify your answer by showing an example of your application with the help of MVC pattern?</w:t>
-      </w:r>
-    </w:p>
-    <w:p>
-      <w:pPr>
-        <w:pStyle w:val="hv"/>
+        <w:shd w:val="clear" w:color="auto" w:fill="2D2D3F"/>
+        <w:spacing w:line="270" w:lineRule="atLeast"/>
+        <w:rPr>
+          <w:rFonts w:ascii="Menlo" w:eastAsia="Times New Roman" w:hAnsi="Menlo" w:cs="Menlo"/>
+          <w:color w:val="65A1A8"/>
+          <w:sz w:val="18"/>
+          <w:szCs w:val="18"/>
+        </w:rPr>
+      </w:pPr>
+      <w:r>
+        <w:rPr>
+          <w:rFonts w:ascii="Menlo" w:eastAsia="Times New Roman" w:hAnsi="Menlo" w:cs="Menlo"/>
+          <w:color w:val="65A1A8"/>
+          <w:sz w:val="18"/>
+          <w:szCs w:val="18"/>
+        </w:rPr>
+        <w:t xml:space="preserve">    </w:t>
+      </w:r>
+      <w:r>
+        <w:rPr>
+          <w:rFonts w:ascii="Menlo" w:eastAsia="Times New Roman" w:hAnsi="Menlo" w:cs="Menlo"/>
+          <w:i/>
+          <w:iCs/>
+          <w:color w:val="9F9FA6"/>
+          <w:sz w:val="18"/>
+          <w:szCs w:val="18"/>
+        </w:rPr>
+        <w:t xml:space="preserve"># if the number gets to </w:t>
+      </w:r>
+      <w:proofErr w:type="gramStart"/>
+      <w:r>
+        <w:rPr>
+          <w:rFonts w:ascii="Menlo" w:eastAsia="Times New Roman" w:hAnsi="Menlo" w:cs="Menlo"/>
+          <w:i/>
+          <w:iCs/>
+          <w:color w:val="9F9FA6"/>
+          <w:sz w:val="18"/>
+          <w:szCs w:val="18"/>
+        </w:rPr>
+        <w:t>zero</w:t>
+      </w:r>
+      <w:proofErr w:type="gramEnd"/>
+      <w:r>
+        <w:rPr>
+          <w:rFonts w:ascii="Menlo" w:eastAsia="Times New Roman" w:hAnsi="Menlo" w:cs="Menlo"/>
+          <w:i/>
+          <w:iCs/>
+          <w:color w:val="9F9FA6"/>
+          <w:sz w:val="18"/>
+          <w:szCs w:val="18"/>
+        </w:rPr>
+        <w:t xml:space="preserve"> we know it is not a prime then we break the loop </w:t>
+      </w:r>
+      <w:proofErr w:type="spellStart"/>
+      <w:r>
+        <w:rPr>
+          <w:rFonts w:ascii="Menlo" w:eastAsia="Times New Roman" w:hAnsi="Menlo" w:cs="Menlo"/>
+          <w:i/>
+          <w:iCs/>
+          <w:color w:val="9F9FA6"/>
+          <w:sz w:val="18"/>
+          <w:szCs w:val="18"/>
+        </w:rPr>
+        <w:t>aand</w:t>
+      </w:r>
+      <w:proofErr w:type="spellEnd"/>
+      <w:r>
+        <w:rPr>
+          <w:rFonts w:ascii="Menlo" w:eastAsia="Times New Roman" w:hAnsi="Menlo" w:cs="Menlo"/>
+          <w:i/>
+          <w:iCs/>
+          <w:color w:val="9F9FA6"/>
+          <w:sz w:val="18"/>
+          <w:szCs w:val="18"/>
+        </w:rPr>
+        <w:t xml:space="preserve"> go to the next number.</w:t>
+      </w:r>
+    </w:p>
+    <w:p>
+      <w:pPr>
+        <w:pStyle w:val="ListParagraph"/>
         <w:numPr>
           <w:ilvl w:val="0"/>
           <w:numId w:val="1"/>
         </w:numPr>
-        <w:shd w:val="clear" w:color="auto" w:fill="FFFFFF"/>
-        <w:spacing w:before="252" w:beforeAutospacing="0" w:after="0" w:afterAutospacing="0" w:line="480" w:lineRule="atLeast"/>
-        <w:ind w:left="450"/>
-        <w:rPr>
-          <w:rFonts w:ascii="Georgia" w:hAnsi="Georgia"/>
-          <w:spacing w:val="-1"/>
-          <w:sz w:val="32"/>
-          <w:szCs w:val="32"/>
-        </w:rPr>
-      </w:pPr>
-      <w:r>
-        <w:rPr>
-          <w:rFonts w:ascii="Georgia" w:hAnsi="Georgia"/>
-          <w:spacing w:val="-1"/>
-          <w:sz w:val="32"/>
-          <w:szCs w:val="32"/>
-        </w:rPr>
-        <w:t>What are the database connections in Python Flask, explain?</w:t>
-      </w:r>
-    </w:p>
-    <w:p>
-      <w:pPr>
-        <w:pStyle w:val="hv"/>
+        <w:shd w:val="clear" w:color="auto" w:fill="2D2D3F"/>
+        <w:spacing w:line="270" w:lineRule="atLeast"/>
+        <w:rPr>
+          <w:rFonts w:ascii="Menlo" w:eastAsia="Times New Roman" w:hAnsi="Menlo" w:cs="Menlo"/>
+          <w:color w:val="65A1A8"/>
+          <w:sz w:val="18"/>
+          <w:szCs w:val="18"/>
+        </w:rPr>
+      </w:pPr>
+      <w:r>
+        <w:rPr>
+          <w:rFonts w:ascii="Menlo" w:eastAsia="Times New Roman" w:hAnsi="Menlo" w:cs="Menlo"/>
+          <w:color w:val="65A1A8"/>
+          <w:sz w:val="18"/>
+          <w:szCs w:val="18"/>
+        </w:rPr>
+        <w:t xml:space="preserve">    for </w:t>
+      </w:r>
+      <w:proofErr w:type="spellStart"/>
+      <w:r>
+        <w:rPr>
+          <w:rFonts w:ascii="Menlo" w:eastAsia="Times New Roman" w:hAnsi="Menlo" w:cs="Menlo"/>
+          <w:color w:val="65A1A8"/>
+          <w:sz w:val="18"/>
+          <w:szCs w:val="18"/>
+        </w:rPr>
+        <w:t>i</w:t>
+      </w:r>
+      <w:proofErr w:type="spellEnd"/>
+      <w:r>
+        <w:rPr>
+          <w:rFonts w:ascii="Menlo" w:eastAsia="Times New Roman" w:hAnsi="Menlo" w:cs="Menlo"/>
+          <w:color w:val="65A1A8"/>
+          <w:sz w:val="18"/>
+          <w:szCs w:val="18"/>
+        </w:rPr>
+        <w:t xml:space="preserve"> </w:t>
+      </w:r>
+      <w:r>
+        <w:rPr>
+          <w:rFonts w:ascii="Menlo" w:eastAsia="Times New Roman" w:hAnsi="Menlo" w:cs="Menlo"/>
+          <w:color w:val="EA7F6A"/>
+          <w:sz w:val="18"/>
+          <w:szCs w:val="18"/>
+        </w:rPr>
+        <w:t>in</w:t>
+      </w:r>
+      <w:r>
+        <w:rPr>
+          <w:rFonts w:ascii="Menlo" w:eastAsia="Times New Roman" w:hAnsi="Menlo" w:cs="Menlo"/>
+          <w:color w:val="65A1A8"/>
+          <w:sz w:val="18"/>
+          <w:szCs w:val="18"/>
+        </w:rPr>
+        <w:t xml:space="preserve"> </w:t>
+      </w:r>
+      <w:proofErr w:type="gramStart"/>
+      <w:r>
+        <w:rPr>
+          <w:rFonts w:ascii="Menlo" w:eastAsia="Times New Roman" w:hAnsi="Menlo" w:cs="Menlo"/>
+          <w:color w:val="92D6F4"/>
+          <w:sz w:val="18"/>
+          <w:szCs w:val="18"/>
+        </w:rPr>
+        <w:t>range</w:t>
+      </w:r>
+      <w:r>
+        <w:rPr>
+          <w:rFonts w:ascii="Menlo" w:eastAsia="Times New Roman" w:hAnsi="Menlo" w:cs="Menlo"/>
+          <w:color w:val="65A1A8"/>
+          <w:sz w:val="18"/>
+          <w:szCs w:val="18"/>
+        </w:rPr>
+        <w:t>(</w:t>
+      </w:r>
+      <w:proofErr w:type="gramEnd"/>
+      <w:r>
+        <w:rPr>
+          <w:rFonts w:ascii="Menlo" w:eastAsia="Times New Roman" w:hAnsi="Menlo" w:cs="Menlo"/>
+          <w:color w:val="EA7F6A"/>
+          <w:sz w:val="18"/>
+          <w:szCs w:val="18"/>
+        </w:rPr>
+        <w:t>2</w:t>
+      </w:r>
+      <w:r>
+        <w:rPr>
+          <w:rFonts w:ascii="Menlo" w:eastAsia="Times New Roman" w:hAnsi="Menlo" w:cs="Menlo"/>
+          <w:color w:val="65A1A8"/>
+          <w:sz w:val="18"/>
+          <w:szCs w:val="18"/>
+        </w:rPr>
+        <w:t>, num):</w:t>
+      </w:r>
+    </w:p>
+    <w:p>
+      <w:pPr>
+        <w:pStyle w:val="ListParagraph"/>
         <w:numPr>
           <w:ilvl w:val="0"/>
           <w:numId w:val="1"/>
         </w:numPr>
-        <w:shd w:val="clear" w:color="auto" w:fill="FFFFFF"/>
-        <w:spacing w:before="252" w:beforeAutospacing="0" w:after="0" w:afterAutospacing="0" w:line="480" w:lineRule="atLeast"/>
-        <w:ind w:left="450"/>
-        <w:rPr>
-          <w:rFonts w:ascii="Georgia" w:hAnsi="Georgia"/>
-          <w:spacing w:val="-1"/>
-          <w:sz w:val="32"/>
-          <w:szCs w:val="32"/>
-        </w:rPr>
-      </w:pPr>
-      <w:r>
-        <w:rPr>
-          <w:rFonts w:ascii="Georgia" w:hAnsi="Georgia"/>
-          <w:spacing w:val="-1"/>
-          <w:sz w:val="32"/>
-          <w:szCs w:val="32"/>
-        </w:rPr>
-        <w:t xml:space="preserve">Explain the procedure to minimize or lower the outage of </w:t>
+        <w:shd w:val="clear" w:color="auto" w:fill="2D2D3F"/>
+        <w:spacing w:line="270" w:lineRule="atLeast"/>
+        <w:rPr>
+          <w:rFonts w:ascii="Menlo" w:eastAsia="Times New Roman" w:hAnsi="Menlo" w:cs="Menlo"/>
+          <w:color w:val="65A1A8"/>
+          <w:sz w:val="18"/>
+          <w:szCs w:val="18"/>
+        </w:rPr>
+      </w:pPr>
+      <w:r>
+        <w:rPr>
+          <w:rFonts w:ascii="Menlo" w:eastAsia="Times New Roman" w:hAnsi="Menlo" w:cs="Menlo"/>
+          <w:color w:val="65A1A8"/>
+          <w:sz w:val="18"/>
+          <w:szCs w:val="18"/>
+        </w:rPr>
+        <w:t xml:space="preserve">        if num </w:t>
+      </w:r>
+      <w:r>
+        <w:rPr>
+          <w:rFonts w:ascii="Menlo" w:eastAsia="Times New Roman" w:hAnsi="Menlo" w:cs="Menlo"/>
+          <w:color w:val="EA7F6A"/>
+          <w:sz w:val="18"/>
+          <w:szCs w:val="18"/>
+        </w:rPr>
+        <w:t>%</w:t>
+      </w:r>
+      <w:r>
+        <w:rPr>
+          <w:rFonts w:ascii="Menlo" w:eastAsia="Times New Roman" w:hAnsi="Menlo" w:cs="Menlo"/>
+          <w:color w:val="65A1A8"/>
+          <w:sz w:val="18"/>
+          <w:szCs w:val="18"/>
+        </w:rPr>
+        <w:t xml:space="preserve"> </w:t>
       </w:r>
       <w:proofErr w:type="spellStart"/>
       <w:r>
         <w:rPr>
-          <w:rFonts w:ascii="Georgia" w:hAnsi="Georgia"/>
-          <w:spacing w:val="-1"/>
-          <w:sz w:val="32"/>
-          <w:szCs w:val="32"/>
-        </w:rPr>
-        <w:t>Memchached</w:t>
+          <w:rFonts w:ascii="Menlo" w:eastAsia="Times New Roman" w:hAnsi="Menlo" w:cs="Menlo"/>
+          <w:color w:val="65A1A8"/>
+          <w:sz w:val="18"/>
+          <w:szCs w:val="18"/>
+        </w:rPr>
+        <w:t>i</w:t>
       </w:r>
       <w:proofErr w:type="spellEnd"/>
       <w:r>
         <w:rPr>
-          <w:rFonts w:ascii="Georgia" w:hAnsi="Georgia"/>
-          <w:spacing w:val="-1"/>
-          <w:sz w:val="32"/>
-          <w:szCs w:val="32"/>
-        </w:rPr>
-        <w:t xml:space="preserve"> server in Python development?</w:t>
-      </w:r>
-    </w:p>
-    <w:p>
-      <w:pPr>
-        <w:pStyle w:val="hv"/>
+          <w:rFonts w:ascii="Menlo" w:eastAsia="Times New Roman" w:hAnsi="Menlo" w:cs="Menlo"/>
+          <w:color w:val="65A1A8"/>
+          <w:sz w:val="18"/>
+          <w:szCs w:val="18"/>
+        </w:rPr>
+        <w:t xml:space="preserve"> </w:t>
+      </w:r>
+      <w:r>
+        <w:rPr>
+          <w:rFonts w:ascii="Menlo" w:eastAsia="Times New Roman" w:hAnsi="Menlo" w:cs="Menlo"/>
+          <w:color w:val="EA7F6A"/>
+          <w:sz w:val="18"/>
+          <w:szCs w:val="18"/>
+        </w:rPr>
+        <w:t>==</w:t>
+      </w:r>
+      <w:r>
+        <w:rPr>
+          <w:rFonts w:ascii="Menlo" w:eastAsia="Times New Roman" w:hAnsi="Menlo" w:cs="Menlo"/>
+          <w:color w:val="65A1A8"/>
+          <w:sz w:val="18"/>
+          <w:szCs w:val="18"/>
+        </w:rPr>
+        <w:t xml:space="preserve"> </w:t>
+      </w:r>
+      <w:r>
+        <w:rPr>
+          <w:rFonts w:ascii="Menlo" w:eastAsia="Times New Roman" w:hAnsi="Menlo" w:cs="Menlo"/>
+          <w:color w:val="EA7F6A"/>
+          <w:sz w:val="18"/>
+          <w:szCs w:val="18"/>
+        </w:rPr>
+        <w:t>0</w:t>
+      </w:r>
+      <w:r>
+        <w:rPr>
+          <w:rFonts w:ascii="Menlo" w:eastAsia="Times New Roman" w:hAnsi="Menlo" w:cs="Menlo"/>
+          <w:color w:val="65A1A8"/>
+          <w:sz w:val="18"/>
+          <w:szCs w:val="18"/>
+        </w:rPr>
+        <w:t>:</w:t>
+      </w:r>
+    </w:p>
+    <w:p>
+      <w:pPr>
+        <w:pStyle w:val="ListParagraph"/>
         <w:numPr>
           <w:ilvl w:val="0"/>
           <w:numId w:val="1"/>
         </w:numPr>
-        <w:shd w:val="clear" w:color="auto" w:fill="FFFFFF"/>
-        <w:spacing w:before="252" w:beforeAutospacing="0" w:after="0" w:afterAutospacing="0" w:line="480" w:lineRule="atLeast"/>
-        <w:ind w:left="450"/>
-        <w:rPr>
-          <w:rFonts w:ascii="Georgia" w:hAnsi="Georgia"/>
-          <w:spacing w:val="-1"/>
-          <w:sz w:val="32"/>
-          <w:szCs w:val="32"/>
-        </w:rPr>
-      </w:pPr>
-      <w:r>
-        <w:rPr>
-          <w:rFonts w:ascii="Georgia" w:hAnsi="Georgia"/>
-          <w:spacing w:val="-1"/>
-          <w:sz w:val="32"/>
-          <w:szCs w:val="32"/>
-        </w:rPr>
-        <w:t>What is Dogpile effect?</w:t>
-      </w:r>
-    </w:p>
-    <w:p>
-      <w:pPr>
-        <w:pStyle w:val="hv"/>
+        <w:shd w:val="clear" w:color="auto" w:fill="2D2D3F"/>
+        <w:spacing w:line="270" w:lineRule="atLeast"/>
+        <w:rPr>
+          <w:rFonts w:ascii="Menlo" w:eastAsia="Times New Roman" w:hAnsi="Menlo" w:cs="Menlo"/>
+          <w:color w:val="65A1A8"/>
+          <w:sz w:val="18"/>
+          <w:szCs w:val="18"/>
+        </w:rPr>
+      </w:pPr>
+      <w:r>
+        <w:rPr>
+          <w:rFonts w:ascii="Menlo" w:eastAsia="Times New Roman" w:hAnsi="Menlo" w:cs="Menlo"/>
+          <w:color w:val="65A1A8"/>
+          <w:sz w:val="18"/>
+          <w:szCs w:val="18"/>
+        </w:rPr>
+        <w:t xml:space="preserve">            break</w:t>
+      </w:r>
+    </w:p>
+    <w:p>
+      <w:pPr>
+        <w:pStyle w:val="ListParagraph"/>
         <w:numPr>
           <w:ilvl w:val="0"/>
           <w:numId w:val="1"/>
         </w:numPr>
-        <w:shd w:val="clear" w:color="auto" w:fill="FFFFFF"/>
-        <w:spacing w:before="252" w:beforeAutospacing="0" w:after="0" w:afterAutospacing="0" w:line="480" w:lineRule="atLeast"/>
-        <w:ind w:left="450"/>
-        <w:rPr>
-          <w:rFonts w:ascii="Georgia" w:hAnsi="Georgia"/>
-          <w:spacing w:val="-1"/>
-          <w:sz w:val="32"/>
-          <w:szCs w:val="32"/>
-        </w:rPr>
-      </w:pPr>
-      <w:r>
-        <w:rPr>
-          <w:rFonts w:ascii="Georgia" w:hAnsi="Georgia"/>
-          <w:spacing w:val="-1"/>
-          <w:sz w:val="32"/>
-          <w:szCs w:val="32"/>
-        </w:rPr>
-        <w:lastRenderedPageBreak/>
-        <w:t>What are the OOPS concepts in Python?</w:t>
-      </w:r>
-    </w:p>
-    <w:p>
-      <w:pPr>
-        <w:pStyle w:val="hv"/>
+        <w:shd w:val="clear" w:color="auto" w:fill="2D2D3F"/>
+        <w:spacing w:line="270" w:lineRule="atLeast"/>
+        <w:rPr>
+          <w:rFonts w:ascii="Menlo" w:eastAsia="Times New Roman" w:hAnsi="Menlo" w:cs="Menlo"/>
+          <w:color w:val="65A1A8"/>
+          <w:sz w:val="18"/>
+          <w:szCs w:val="18"/>
+        </w:rPr>
+      </w:pPr>
+      <w:r>
+        <w:rPr>
+          <w:rFonts w:ascii="Menlo" w:eastAsia="Times New Roman" w:hAnsi="Menlo" w:cs="Menlo"/>
+          <w:color w:val="65A1A8"/>
+          <w:sz w:val="18"/>
+          <w:szCs w:val="18"/>
+        </w:rPr>
+        <w:t xml:space="preserve">    else:</w:t>
+      </w:r>
+    </w:p>
+    <w:p>
+      <w:pPr>
+        <w:pStyle w:val="ListParagraph"/>
         <w:numPr>
           <w:ilvl w:val="0"/>
           <w:numId w:val="1"/>
         </w:numPr>
-        <w:shd w:val="clear" w:color="auto" w:fill="FFFFFF"/>
-        <w:spacing w:before="252" w:beforeAutospacing="0" w:after="0" w:afterAutospacing="0" w:line="480" w:lineRule="atLeast"/>
-        <w:ind w:left="450"/>
-        <w:rPr>
-          <w:rFonts w:ascii="Georgia" w:hAnsi="Georgia"/>
-          <w:spacing w:val="-1"/>
-          <w:sz w:val="32"/>
-          <w:szCs w:val="32"/>
-        </w:rPr>
-      </w:pPr>
-      <w:r>
-        <w:rPr>
-          <w:rFonts w:ascii="Georgia" w:hAnsi="Georgia"/>
-          <w:spacing w:val="-1"/>
-          <w:sz w:val="32"/>
-          <w:szCs w:val="32"/>
-        </w:rPr>
-        <w:t>Define object in Python?</w:t>
-      </w:r>
-    </w:p>
-    <w:p>
-      <w:pPr>
-        <w:pStyle w:val="hv"/>
+        <w:shd w:val="clear" w:color="auto" w:fill="2D2D3F"/>
+        <w:spacing w:line="270" w:lineRule="atLeast"/>
+        <w:rPr>
+          <w:rFonts w:ascii="Menlo" w:eastAsia="Times New Roman" w:hAnsi="Menlo" w:cs="Menlo"/>
+          <w:color w:val="65A1A8"/>
+          <w:sz w:val="18"/>
+          <w:szCs w:val="18"/>
+        </w:rPr>
+      </w:pPr>
+      <w:r>
+        <w:rPr>
+          <w:rFonts w:ascii="Menlo" w:eastAsia="Times New Roman" w:hAnsi="Menlo" w:cs="Menlo"/>
+          <w:color w:val="65A1A8"/>
+          <w:sz w:val="18"/>
+          <w:szCs w:val="18"/>
+        </w:rPr>
+        <w:t xml:space="preserve">        print(num)</w:t>
+      </w:r>
+    </w:p>
+    <w:p>
+      <w:pPr>
+        <w:pStyle w:val="ListParagraph"/>
         <w:numPr>
           <w:ilvl w:val="0"/>
           <w:numId w:val="1"/>
         </w:numPr>
-        <w:shd w:val="clear" w:color="auto" w:fill="FFFFFF"/>
-        <w:spacing w:before="252" w:beforeAutospacing="0" w:after="0" w:afterAutospacing="0" w:line="480" w:lineRule="atLeast"/>
-        <w:ind w:left="450"/>
-        <w:rPr>
-          <w:rFonts w:ascii="Georgia" w:hAnsi="Georgia"/>
-          <w:spacing w:val="-1"/>
-          <w:sz w:val="32"/>
-          <w:szCs w:val="32"/>
-        </w:rPr>
-      </w:pPr>
-      <w:r>
-        <w:rPr>
-          <w:rFonts w:ascii="Georgia" w:hAnsi="Georgia"/>
-          <w:spacing w:val="-1"/>
-          <w:sz w:val="32"/>
-          <w:szCs w:val="32"/>
-        </w:rPr>
-        <w:t>What is a class in Python?</w:t>
-      </w:r>
+        <w:shd w:val="clear" w:color="auto" w:fill="2D2D3F"/>
+        <w:spacing w:line="270" w:lineRule="atLeast"/>
+        <w:rPr>
+          <w:rFonts w:ascii="Menlo" w:eastAsia="Times New Roman" w:hAnsi="Menlo" w:cs="Menlo"/>
+          <w:color w:val="65A1A8"/>
+          <w:sz w:val="18"/>
+          <w:szCs w:val="18"/>
+        </w:rPr>
+      </w:pPr>
+    </w:p>
+    <w:p>
+      <w:pPr>
+        <w:pStyle w:val="hv"/>
+        <w:shd w:val="clear" w:color="auto" w:fill="FFFFFF"/>
+        <w:spacing w:before="252" w:beforeAutospacing="0" w:after="0" w:afterAutospacing="0" w:line="480" w:lineRule="atLeast"/>
+        <w:ind w:left="450"/>
+        <w:rPr>
+          <w:rFonts w:ascii="Georgia" w:hAnsi="Georgia"/>
+          <w:spacing w:val="-1"/>
+          <w:sz w:val="32"/>
+          <w:szCs w:val="32"/>
+        </w:rPr>
+      </w:pPr>
     </w:p>
     <w:p>
       <w:pPr>
@@ -8063,8 +8393,1157 @@
           <w:sz w:val="32"/>
           <w:szCs w:val="32"/>
         </w:rPr>
-        <w:t>How to create a class in Python?</w:t>
-      </w:r>
+        <w:t>Python code to check string palindrome or not?</w:t>
+      </w:r>
+    </w:p>
+    <w:p>
+      <w:pPr>
+        <w:shd w:val="clear" w:color="auto" w:fill="2D2D3F"/>
+        <w:spacing w:line="270" w:lineRule="atLeast"/>
+        <w:rPr>
+          <w:rFonts w:ascii="Menlo" w:eastAsia="Times New Roman" w:hAnsi="Menlo" w:cs="Menlo"/>
+          <w:color w:val="65A1A8"/>
+          <w:sz w:val="18"/>
+          <w:szCs w:val="18"/>
+        </w:rPr>
+      </w:pPr>
+      <w:r>
+        <w:rPr>
+          <w:rFonts w:ascii="Georgia" w:hAnsi="Georgia"/>
+          <w:spacing w:val="-1"/>
+          <w:sz w:val="32"/>
+          <w:szCs w:val="32"/>
+        </w:rPr>
+        <w:t xml:space="preserve">Answer: </w:t>
+      </w:r>
+      <w:r>
+        <w:rPr>
+          <w:rFonts w:ascii="Menlo" w:eastAsia="Times New Roman" w:hAnsi="Menlo" w:cs="Menlo"/>
+          <w:i/>
+          <w:iCs/>
+          <w:color w:val="9F9FA6"/>
+          <w:sz w:val="18"/>
+          <w:szCs w:val="18"/>
+        </w:rPr>
+        <w:t># Create a program that checks to see if a string is palindrome</w:t>
+      </w:r>
+    </w:p>
+    <w:p>
+      <w:pPr>
+        <w:shd w:val="clear" w:color="auto" w:fill="2D2D3F"/>
+        <w:spacing w:line="270" w:lineRule="atLeast"/>
+        <w:rPr>
+          <w:rFonts w:ascii="Menlo" w:eastAsia="Times New Roman" w:hAnsi="Menlo" w:cs="Menlo"/>
+          <w:color w:val="65A1A8"/>
+          <w:sz w:val="18"/>
+          <w:szCs w:val="18"/>
+        </w:rPr>
+      </w:pPr>
+      <w:r>
+        <w:rPr>
+          <w:rFonts w:ascii="Menlo" w:eastAsia="Times New Roman" w:hAnsi="Menlo" w:cs="Menlo"/>
+          <w:i/>
+          <w:iCs/>
+          <w:color w:val="9F9FA6"/>
+          <w:sz w:val="18"/>
+          <w:szCs w:val="18"/>
+        </w:rPr>
+        <w:t># By Levance Wamley</w:t>
+      </w:r>
+    </w:p>
+    <w:p>
+      <w:pPr>
+        <w:shd w:val="clear" w:color="auto" w:fill="2D2D3F"/>
+        <w:spacing w:after="240" w:line="270" w:lineRule="atLeast"/>
+        <w:rPr>
+          <w:rFonts w:ascii="Menlo" w:eastAsia="Times New Roman" w:hAnsi="Menlo" w:cs="Menlo"/>
+          <w:color w:val="65A1A8"/>
+          <w:sz w:val="18"/>
+          <w:szCs w:val="18"/>
+        </w:rPr>
+      </w:pPr>
+    </w:p>
+    <w:p>
+      <w:pPr>
+        <w:shd w:val="clear" w:color="auto" w:fill="2D2D3F"/>
+        <w:spacing w:line="270" w:lineRule="atLeast"/>
+        <w:rPr>
+          <w:rFonts w:ascii="Menlo" w:eastAsia="Times New Roman" w:hAnsi="Menlo" w:cs="Menlo"/>
+          <w:color w:val="65A1A8"/>
+          <w:sz w:val="18"/>
+          <w:szCs w:val="18"/>
+        </w:rPr>
+      </w:pPr>
+      <w:r>
+        <w:rPr>
+          <w:rFonts w:ascii="Menlo" w:eastAsia="Times New Roman" w:hAnsi="Menlo" w:cs="Menlo"/>
+          <w:color w:val="65A1A8"/>
+          <w:sz w:val="18"/>
+          <w:szCs w:val="18"/>
+        </w:rPr>
+        <w:t xml:space="preserve">def </w:t>
+      </w:r>
+      <w:proofErr w:type="spellStart"/>
+      <w:r>
+        <w:rPr>
+          <w:rFonts w:ascii="Menlo" w:eastAsia="Times New Roman" w:hAnsi="Menlo" w:cs="Menlo"/>
+          <w:color w:val="92D6F4"/>
+          <w:sz w:val="18"/>
+          <w:szCs w:val="18"/>
+        </w:rPr>
+        <w:t>palidrome</w:t>
+      </w:r>
+      <w:proofErr w:type="spellEnd"/>
+      <w:r>
+        <w:rPr>
+          <w:rFonts w:ascii="Menlo" w:eastAsia="Times New Roman" w:hAnsi="Menlo" w:cs="Menlo"/>
+          <w:color w:val="65A1A8"/>
+          <w:sz w:val="18"/>
+          <w:szCs w:val="18"/>
+        </w:rPr>
+        <w:t>(</w:t>
+      </w:r>
+      <w:r>
+        <w:rPr>
+          <w:rFonts w:ascii="Menlo" w:eastAsia="Times New Roman" w:hAnsi="Menlo" w:cs="Menlo"/>
+          <w:i/>
+          <w:iCs/>
+          <w:color w:val="F47A97"/>
+          <w:sz w:val="18"/>
+          <w:szCs w:val="18"/>
+        </w:rPr>
+        <w:t>word</w:t>
+      </w:r>
+      <w:r>
+        <w:rPr>
+          <w:rFonts w:ascii="Menlo" w:eastAsia="Times New Roman" w:hAnsi="Menlo" w:cs="Menlo"/>
+          <w:color w:val="65A1A8"/>
+          <w:sz w:val="18"/>
+          <w:szCs w:val="18"/>
+        </w:rPr>
+        <w:t>):</w:t>
+      </w:r>
+    </w:p>
+    <w:p>
+      <w:pPr>
+        <w:shd w:val="clear" w:color="auto" w:fill="2D2D3F"/>
+        <w:spacing w:line="270" w:lineRule="atLeast"/>
+        <w:rPr>
+          <w:rFonts w:ascii="Menlo" w:eastAsia="Times New Roman" w:hAnsi="Menlo" w:cs="Menlo"/>
+          <w:color w:val="65A1A8"/>
+          <w:sz w:val="18"/>
+          <w:szCs w:val="18"/>
+        </w:rPr>
+      </w:pPr>
+      <w:r>
+        <w:rPr>
+          <w:rFonts w:ascii="Menlo" w:eastAsia="Times New Roman" w:hAnsi="Menlo" w:cs="Menlo"/>
+          <w:color w:val="65A1A8"/>
+          <w:sz w:val="18"/>
+          <w:szCs w:val="18"/>
+        </w:rPr>
+        <w:t xml:space="preserve">    </w:t>
+      </w:r>
+      <w:r>
+        <w:rPr>
+          <w:rFonts w:ascii="Menlo" w:eastAsia="Times New Roman" w:hAnsi="Menlo" w:cs="Menlo"/>
+          <w:i/>
+          <w:iCs/>
+          <w:color w:val="9F9FA6"/>
+          <w:sz w:val="18"/>
+          <w:szCs w:val="18"/>
+        </w:rPr>
+        <w:t># store the string and remove any spaces and special chars.</w:t>
+      </w:r>
+    </w:p>
+    <w:p>
+      <w:pPr>
+        <w:shd w:val="clear" w:color="auto" w:fill="2D2D3F"/>
+        <w:spacing w:line="270" w:lineRule="atLeast"/>
+        <w:rPr>
+          <w:rFonts w:ascii="Menlo" w:eastAsia="Times New Roman" w:hAnsi="Menlo" w:cs="Menlo"/>
+          <w:color w:val="65A1A8"/>
+          <w:sz w:val="18"/>
+          <w:szCs w:val="18"/>
+        </w:rPr>
+      </w:pPr>
+      <w:r>
+        <w:rPr>
+          <w:rFonts w:ascii="Menlo" w:eastAsia="Times New Roman" w:hAnsi="Menlo" w:cs="Menlo"/>
+          <w:color w:val="65A1A8"/>
+          <w:sz w:val="18"/>
+          <w:szCs w:val="18"/>
+        </w:rPr>
+        <w:t xml:space="preserve">    </w:t>
+      </w:r>
+      <w:r>
+        <w:rPr>
+          <w:rFonts w:ascii="Menlo" w:eastAsia="Times New Roman" w:hAnsi="Menlo" w:cs="Menlo"/>
+          <w:i/>
+          <w:iCs/>
+          <w:color w:val="9F9FA6"/>
+          <w:sz w:val="18"/>
+          <w:szCs w:val="18"/>
+        </w:rPr>
+        <w:t># note: I know that nesting replaces is not the prettiest but will come back to fix it.</w:t>
+      </w:r>
+    </w:p>
+    <w:p>
+      <w:pPr>
+        <w:shd w:val="clear" w:color="auto" w:fill="2D2D3F"/>
+        <w:spacing w:line="270" w:lineRule="atLeast"/>
+        <w:rPr>
+          <w:rFonts w:ascii="Menlo" w:eastAsia="Times New Roman" w:hAnsi="Menlo" w:cs="Menlo"/>
+          <w:color w:val="65A1A8"/>
+          <w:sz w:val="18"/>
+          <w:szCs w:val="18"/>
+        </w:rPr>
+      </w:pPr>
+      <w:r>
+        <w:rPr>
+          <w:rFonts w:ascii="Menlo" w:eastAsia="Times New Roman" w:hAnsi="Menlo" w:cs="Menlo"/>
+          <w:color w:val="65A1A8"/>
+          <w:sz w:val="18"/>
+          <w:szCs w:val="18"/>
+        </w:rPr>
+        <w:t xml:space="preserve">    original </w:t>
+      </w:r>
+      <w:r>
+        <w:rPr>
+          <w:rFonts w:ascii="Menlo" w:eastAsia="Times New Roman" w:hAnsi="Menlo" w:cs="Menlo"/>
+          <w:color w:val="EA7F6A"/>
+          <w:sz w:val="18"/>
+          <w:szCs w:val="18"/>
+        </w:rPr>
+        <w:t>=</w:t>
+      </w:r>
+      <w:r>
+        <w:rPr>
+          <w:rFonts w:ascii="Menlo" w:eastAsia="Times New Roman" w:hAnsi="Menlo" w:cs="Menlo"/>
+          <w:color w:val="65A1A8"/>
+          <w:sz w:val="18"/>
+          <w:szCs w:val="18"/>
+        </w:rPr>
+        <w:t xml:space="preserve"> </w:t>
+      </w:r>
+      <w:proofErr w:type="spellStart"/>
+      <w:proofErr w:type="gramStart"/>
+      <w:r>
+        <w:rPr>
+          <w:rFonts w:ascii="Menlo" w:eastAsia="Times New Roman" w:hAnsi="Menlo" w:cs="Menlo"/>
+          <w:color w:val="65A1A8"/>
+          <w:sz w:val="18"/>
+          <w:szCs w:val="18"/>
+        </w:rPr>
+        <w:t>word.lower</w:t>
+      </w:r>
+      <w:proofErr w:type="spellEnd"/>
+      <w:proofErr w:type="gramEnd"/>
+      <w:r>
+        <w:rPr>
+          <w:rFonts w:ascii="Menlo" w:eastAsia="Times New Roman" w:hAnsi="Menlo" w:cs="Menlo"/>
+          <w:color w:val="65A1A8"/>
+          <w:sz w:val="18"/>
+          <w:szCs w:val="18"/>
+        </w:rPr>
+        <w:t>().replace(</w:t>
+      </w:r>
+      <w:r>
+        <w:rPr>
+          <w:rFonts w:ascii="Menlo" w:eastAsia="Times New Roman" w:hAnsi="Menlo" w:cs="Menlo"/>
+          <w:color w:val="94C979"/>
+          <w:sz w:val="18"/>
+          <w:szCs w:val="18"/>
+        </w:rPr>
+        <w:t>" "</w:t>
+      </w:r>
+      <w:r>
+        <w:rPr>
+          <w:rFonts w:ascii="Menlo" w:eastAsia="Times New Roman" w:hAnsi="Menlo" w:cs="Menlo"/>
+          <w:color w:val="65A1A8"/>
+          <w:sz w:val="18"/>
+          <w:szCs w:val="18"/>
+        </w:rPr>
+        <w:t xml:space="preserve">, </w:t>
+      </w:r>
+      <w:r>
+        <w:rPr>
+          <w:rFonts w:ascii="Menlo" w:eastAsia="Times New Roman" w:hAnsi="Menlo" w:cs="Menlo"/>
+          <w:color w:val="94C979"/>
+          <w:sz w:val="18"/>
+          <w:szCs w:val="18"/>
+        </w:rPr>
+        <w:t>""</w:t>
+      </w:r>
+      <w:r>
+        <w:rPr>
+          <w:rFonts w:ascii="Menlo" w:eastAsia="Times New Roman" w:hAnsi="Menlo" w:cs="Menlo"/>
+          <w:color w:val="65A1A8"/>
+          <w:sz w:val="18"/>
+          <w:szCs w:val="18"/>
+        </w:rPr>
+        <w:t>).replace(</w:t>
+      </w:r>
+    </w:p>
+    <w:p>
+      <w:pPr>
+        <w:shd w:val="clear" w:color="auto" w:fill="2D2D3F"/>
+        <w:spacing w:line="270" w:lineRule="atLeast"/>
+        <w:rPr>
+          <w:rFonts w:ascii="Menlo" w:eastAsia="Times New Roman" w:hAnsi="Menlo" w:cs="Menlo"/>
+          <w:color w:val="65A1A8"/>
+          <w:sz w:val="18"/>
+          <w:szCs w:val="18"/>
+        </w:rPr>
+      </w:pPr>
+      <w:r>
+        <w:rPr>
+          <w:rFonts w:ascii="Menlo" w:eastAsia="Times New Roman" w:hAnsi="Menlo" w:cs="Menlo"/>
+          <w:color w:val="65A1A8"/>
+          <w:sz w:val="18"/>
+          <w:szCs w:val="18"/>
+        </w:rPr>
+        <w:t xml:space="preserve">        </w:t>
+      </w:r>
+      <w:r>
+        <w:rPr>
+          <w:rFonts w:ascii="Menlo" w:eastAsia="Times New Roman" w:hAnsi="Menlo" w:cs="Menlo"/>
+          <w:color w:val="94C979"/>
+          <w:sz w:val="18"/>
+          <w:szCs w:val="18"/>
+        </w:rPr>
+        <w:t>"'"</w:t>
+      </w:r>
+      <w:r>
+        <w:rPr>
+          <w:rFonts w:ascii="Menlo" w:eastAsia="Times New Roman" w:hAnsi="Menlo" w:cs="Menlo"/>
+          <w:color w:val="65A1A8"/>
+          <w:sz w:val="18"/>
+          <w:szCs w:val="18"/>
+        </w:rPr>
+        <w:t xml:space="preserve">, </w:t>
+      </w:r>
+      <w:r>
+        <w:rPr>
+          <w:rFonts w:ascii="Menlo" w:eastAsia="Times New Roman" w:hAnsi="Menlo" w:cs="Menlo"/>
+          <w:color w:val="94C979"/>
+          <w:sz w:val="18"/>
+          <w:szCs w:val="18"/>
+        </w:rPr>
+        <w:t>""</w:t>
+      </w:r>
+      <w:proofErr w:type="gramStart"/>
+      <w:r>
+        <w:rPr>
+          <w:rFonts w:ascii="Menlo" w:eastAsia="Times New Roman" w:hAnsi="Menlo" w:cs="Menlo"/>
+          <w:color w:val="65A1A8"/>
+          <w:sz w:val="18"/>
+          <w:szCs w:val="18"/>
+        </w:rPr>
+        <w:t>).replace</w:t>
+      </w:r>
+      <w:proofErr w:type="gramEnd"/>
+      <w:r>
+        <w:rPr>
+          <w:rFonts w:ascii="Menlo" w:eastAsia="Times New Roman" w:hAnsi="Menlo" w:cs="Menlo"/>
+          <w:color w:val="65A1A8"/>
+          <w:sz w:val="18"/>
+          <w:szCs w:val="18"/>
+        </w:rPr>
+        <w:t>(</w:t>
+      </w:r>
+      <w:r>
+        <w:rPr>
+          <w:rFonts w:ascii="Menlo" w:eastAsia="Times New Roman" w:hAnsi="Menlo" w:cs="Menlo"/>
+          <w:color w:val="94C979"/>
+          <w:sz w:val="18"/>
+          <w:szCs w:val="18"/>
+        </w:rPr>
+        <w:t>","</w:t>
+      </w:r>
+      <w:r>
+        <w:rPr>
+          <w:rFonts w:ascii="Menlo" w:eastAsia="Times New Roman" w:hAnsi="Menlo" w:cs="Menlo"/>
+          <w:color w:val="65A1A8"/>
+          <w:sz w:val="18"/>
+          <w:szCs w:val="18"/>
+        </w:rPr>
+        <w:t xml:space="preserve">, </w:t>
+      </w:r>
+      <w:r>
+        <w:rPr>
+          <w:rFonts w:ascii="Menlo" w:eastAsia="Times New Roman" w:hAnsi="Menlo" w:cs="Menlo"/>
+          <w:color w:val="94C979"/>
+          <w:sz w:val="18"/>
+          <w:szCs w:val="18"/>
+        </w:rPr>
+        <w:t>""</w:t>
+      </w:r>
+      <w:r>
+        <w:rPr>
+          <w:rFonts w:ascii="Menlo" w:eastAsia="Times New Roman" w:hAnsi="Menlo" w:cs="Menlo"/>
+          <w:color w:val="65A1A8"/>
+          <w:sz w:val="18"/>
+          <w:szCs w:val="18"/>
+        </w:rPr>
+        <w:t>).replace(</w:t>
+      </w:r>
+      <w:r>
+        <w:rPr>
+          <w:rFonts w:ascii="Menlo" w:eastAsia="Times New Roman" w:hAnsi="Menlo" w:cs="Menlo"/>
+          <w:color w:val="94C979"/>
+          <w:sz w:val="18"/>
+          <w:szCs w:val="18"/>
+        </w:rPr>
+        <w:t>"?"</w:t>
+      </w:r>
+      <w:r>
+        <w:rPr>
+          <w:rFonts w:ascii="Menlo" w:eastAsia="Times New Roman" w:hAnsi="Menlo" w:cs="Menlo"/>
+          <w:color w:val="65A1A8"/>
+          <w:sz w:val="18"/>
+          <w:szCs w:val="18"/>
+        </w:rPr>
+        <w:t xml:space="preserve">, </w:t>
+      </w:r>
+      <w:r>
+        <w:rPr>
+          <w:rFonts w:ascii="Menlo" w:eastAsia="Times New Roman" w:hAnsi="Menlo" w:cs="Menlo"/>
+          <w:color w:val="94C979"/>
+          <w:sz w:val="18"/>
+          <w:szCs w:val="18"/>
+        </w:rPr>
+        <w:t>""</w:t>
+      </w:r>
+      <w:r>
+        <w:rPr>
+          <w:rFonts w:ascii="Menlo" w:eastAsia="Times New Roman" w:hAnsi="Menlo" w:cs="Menlo"/>
+          <w:color w:val="65A1A8"/>
+          <w:sz w:val="18"/>
+          <w:szCs w:val="18"/>
+        </w:rPr>
+        <w:t>)</w:t>
+      </w:r>
+    </w:p>
+    <w:p>
+      <w:pPr>
+        <w:shd w:val="clear" w:color="auto" w:fill="2D2D3F"/>
+        <w:spacing w:line="270" w:lineRule="atLeast"/>
+        <w:rPr>
+          <w:rFonts w:ascii="Menlo" w:eastAsia="Times New Roman" w:hAnsi="Menlo" w:cs="Menlo"/>
+          <w:color w:val="65A1A8"/>
+          <w:sz w:val="18"/>
+          <w:szCs w:val="18"/>
+        </w:rPr>
+      </w:pPr>
+      <w:r>
+        <w:rPr>
+          <w:rFonts w:ascii="Menlo" w:eastAsia="Times New Roman" w:hAnsi="Menlo" w:cs="Menlo"/>
+          <w:color w:val="65A1A8"/>
+          <w:sz w:val="18"/>
+          <w:szCs w:val="18"/>
+        </w:rPr>
+        <w:t xml:space="preserve">    </w:t>
+      </w:r>
+      <w:r>
+        <w:rPr>
+          <w:rFonts w:ascii="Menlo" w:eastAsia="Times New Roman" w:hAnsi="Menlo" w:cs="Menlo"/>
+          <w:i/>
+          <w:iCs/>
+          <w:color w:val="9F9FA6"/>
+          <w:sz w:val="18"/>
+          <w:szCs w:val="18"/>
+        </w:rPr>
+        <w:t xml:space="preserve"># We are </w:t>
+      </w:r>
+      <w:proofErr w:type="spellStart"/>
+      <w:r>
+        <w:rPr>
+          <w:rFonts w:ascii="Menlo" w:eastAsia="Times New Roman" w:hAnsi="Menlo" w:cs="Menlo"/>
+          <w:i/>
+          <w:iCs/>
+          <w:color w:val="9F9FA6"/>
+          <w:sz w:val="18"/>
+          <w:szCs w:val="18"/>
+        </w:rPr>
+        <w:t>gonna</w:t>
+      </w:r>
+      <w:proofErr w:type="spellEnd"/>
+      <w:r>
+        <w:rPr>
+          <w:rFonts w:ascii="Menlo" w:eastAsia="Times New Roman" w:hAnsi="Menlo" w:cs="Menlo"/>
+          <w:i/>
+          <w:iCs/>
+          <w:color w:val="9F9FA6"/>
+          <w:sz w:val="18"/>
+          <w:szCs w:val="18"/>
+        </w:rPr>
+        <w:t xml:space="preserve"> reverse the string here.</w:t>
+      </w:r>
+    </w:p>
+    <w:p>
+      <w:pPr>
+        <w:shd w:val="clear" w:color="auto" w:fill="2D2D3F"/>
+        <w:spacing w:line="270" w:lineRule="atLeast"/>
+        <w:rPr>
+          <w:rFonts w:ascii="Menlo" w:eastAsia="Times New Roman" w:hAnsi="Menlo" w:cs="Menlo"/>
+          <w:color w:val="65A1A8"/>
+          <w:sz w:val="18"/>
+          <w:szCs w:val="18"/>
+        </w:rPr>
+      </w:pPr>
+      <w:r>
+        <w:rPr>
+          <w:rFonts w:ascii="Menlo" w:eastAsia="Times New Roman" w:hAnsi="Menlo" w:cs="Menlo"/>
+          <w:color w:val="65A1A8"/>
+          <w:sz w:val="18"/>
+          <w:szCs w:val="18"/>
+        </w:rPr>
+        <w:t xml:space="preserve">    reverse </w:t>
+      </w:r>
+      <w:r>
+        <w:rPr>
+          <w:rFonts w:ascii="Menlo" w:eastAsia="Times New Roman" w:hAnsi="Menlo" w:cs="Menlo"/>
+          <w:color w:val="EA7F6A"/>
+          <w:sz w:val="18"/>
+          <w:szCs w:val="18"/>
+        </w:rPr>
+        <w:t>=</w:t>
+      </w:r>
+      <w:r>
+        <w:rPr>
+          <w:rFonts w:ascii="Menlo" w:eastAsia="Times New Roman" w:hAnsi="Menlo" w:cs="Menlo"/>
+          <w:color w:val="65A1A8"/>
+          <w:sz w:val="18"/>
+          <w:szCs w:val="18"/>
+        </w:rPr>
+        <w:t xml:space="preserve"> original</w:t>
+      </w:r>
+      <w:proofErr w:type="gramStart"/>
+      <w:r>
+        <w:rPr>
+          <w:rFonts w:ascii="Menlo" w:eastAsia="Times New Roman" w:hAnsi="Menlo" w:cs="Menlo"/>
+          <w:color w:val="65A1A8"/>
+          <w:sz w:val="18"/>
+          <w:szCs w:val="18"/>
+        </w:rPr>
+        <w:t>[::</w:t>
+      </w:r>
+      <w:proofErr w:type="gramEnd"/>
+      <w:r>
+        <w:rPr>
+          <w:rFonts w:ascii="Menlo" w:eastAsia="Times New Roman" w:hAnsi="Menlo" w:cs="Menlo"/>
+          <w:color w:val="EA7F6A"/>
+          <w:sz w:val="18"/>
+          <w:szCs w:val="18"/>
+        </w:rPr>
+        <w:t>-1</w:t>
+      </w:r>
+      <w:r>
+        <w:rPr>
+          <w:rFonts w:ascii="Menlo" w:eastAsia="Times New Roman" w:hAnsi="Menlo" w:cs="Menlo"/>
+          <w:color w:val="65A1A8"/>
+          <w:sz w:val="18"/>
+          <w:szCs w:val="18"/>
+        </w:rPr>
+        <w:t>]</w:t>
+      </w:r>
+    </w:p>
+    <w:p>
+      <w:pPr>
+        <w:shd w:val="clear" w:color="auto" w:fill="2D2D3F"/>
+        <w:spacing w:line="270" w:lineRule="atLeast"/>
+        <w:rPr>
+          <w:rFonts w:ascii="Menlo" w:eastAsia="Times New Roman" w:hAnsi="Menlo" w:cs="Menlo"/>
+          <w:color w:val="65A1A8"/>
+          <w:sz w:val="18"/>
+          <w:szCs w:val="18"/>
+        </w:rPr>
+      </w:pPr>
+      <w:r>
+        <w:rPr>
+          <w:rFonts w:ascii="Menlo" w:eastAsia="Times New Roman" w:hAnsi="Menlo" w:cs="Menlo"/>
+          <w:color w:val="65A1A8"/>
+          <w:sz w:val="18"/>
+          <w:szCs w:val="18"/>
+        </w:rPr>
+        <w:t xml:space="preserve">    </w:t>
+      </w:r>
+      <w:r>
+        <w:rPr>
+          <w:rFonts w:ascii="Menlo" w:eastAsia="Times New Roman" w:hAnsi="Menlo" w:cs="Menlo"/>
+          <w:i/>
+          <w:iCs/>
+          <w:color w:val="9F9FA6"/>
+          <w:sz w:val="18"/>
+          <w:szCs w:val="18"/>
+        </w:rPr>
+        <w:t># The if statement goes as follows:</w:t>
+      </w:r>
+    </w:p>
+    <w:p>
+      <w:pPr>
+        <w:shd w:val="clear" w:color="auto" w:fill="2D2D3F"/>
+        <w:spacing w:line="270" w:lineRule="atLeast"/>
+        <w:rPr>
+          <w:rFonts w:ascii="Menlo" w:eastAsia="Times New Roman" w:hAnsi="Menlo" w:cs="Menlo"/>
+          <w:color w:val="65A1A8"/>
+          <w:sz w:val="18"/>
+          <w:szCs w:val="18"/>
+        </w:rPr>
+      </w:pPr>
+      <w:r>
+        <w:rPr>
+          <w:rFonts w:ascii="Menlo" w:eastAsia="Times New Roman" w:hAnsi="Menlo" w:cs="Menlo"/>
+          <w:color w:val="65A1A8"/>
+          <w:sz w:val="18"/>
+          <w:szCs w:val="18"/>
+        </w:rPr>
+        <w:t xml:space="preserve">    </w:t>
+      </w:r>
+      <w:r>
+        <w:rPr>
+          <w:rFonts w:ascii="Menlo" w:eastAsia="Times New Roman" w:hAnsi="Menlo" w:cs="Menlo"/>
+          <w:i/>
+          <w:iCs/>
+          <w:color w:val="9F9FA6"/>
+          <w:sz w:val="18"/>
+          <w:szCs w:val="18"/>
+        </w:rPr>
+        <w:t># The first statement will check to see if the string is empty</w:t>
+      </w:r>
+    </w:p>
+    <w:p>
+      <w:pPr>
+        <w:shd w:val="clear" w:color="auto" w:fill="2D2D3F"/>
+        <w:spacing w:line="270" w:lineRule="atLeast"/>
+        <w:rPr>
+          <w:rFonts w:ascii="Menlo" w:eastAsia="Times New Roman" w:hAnsi="Menlo" w:cs="Menlo"/>
+          <w:color w:val="65A1A8"/>
+          <w:sz w:val="18"/>
+          <w:szCs w:val="18"/>
+        </w:rPr>
+      </w:pPr>
+      <w:r>
+        <w:rPr>
+          <w:rFonts w:ascii="Menlo" w:eastAsia="Times New Roman" w:hAnsi="Menlo" w:cs="Menlo"/>
+          <w:color w:val="65A1A8"/>
+          <w:sz w:val="18"/>
+          <w:szCs w:val="18"/>
+        </w:rPr>
+        <w:t xml:space="preserve">    </w:t>
+      </w:r>
+      <w:r>
+        <w:rPr>
+          <w:rFonts w:ascii="Menlo" w:eastAsia="Times New Roman" w:hAnsi="Menlo" w:cs="Menlo"/>
+          <w:i/>
+          <w:iCs/>
+          <w:color w:val="9F9FA6"/>
+          <w:sz w:val="18"/>
+          <w:szCs w:val="18"/>
+        </w:rPr>
+        <w:t># the second part will compare if the original and the reverse are the same</w:t>
+      </w:r>
+    </w:p>
+    <w:p>
+      <w:pPr>
+        <w:shd w:val="clear" w:color="auto" w:fill="2D2D3F"/>
+        <w:spacing w:line="270" w:lineRule="atLeast"/>
+        <w:rPr>
+          <w:rFonts w:ascii="Menlo" w:eastAsia="Times New Roman" w:hAnsi="Menlo" w:cs="Menlo"/>
+          <w:color w:val="65A1A8"/>
+          <w:sz w:val="18"/>
+          <w:szCs w:val="18"/>
+        </w:rPr>
+      </w:pPr>
+      <w:r>
+        <w:rPr>
+          <w:rFonts w:ascii="Menlo" w:eastAsia="Times New Roman" w:hAnsi="Menlo" w:cs="Menlo"/>
+          <w:color w:val="65A1A8"/>
+          <w:sz w:val="18"/>
+          <w:szCs w:val="18"/>
+        </w:rPr>
+        <w:t xml:space="preserve">    </w:t>
+      </w:r>
+      <w:r>
+        <w:rPr>
+          <w:rFonts w:ascii="Menlo" w:eastAsia="Times New Roman" w:hAnsi="Menlo" w:cs="Menlo"/>
+          <w:i/>
+          <w:iCs/>
+          <w:color w:val="9F9FA6"/>
+          <w:sz w:val="18"/>
+          <w:szCs w:val="18"/>
+        </w:rPr>
+        <w:t xml:space="preserve"># </w:t>
+      </w:r>
+      <w:proofErr w:type="gramStart"/>
+      <w:r>
+        <w:rPr>
+          <w:rFonts w:ascii="Menlo" w:eastAsia="Times New Roman" w:hAnsi="Menlo" w:cs="Menlo"/>
+          <w:i/>
+          <w:iCs/>
+          <w:color w:val="9F9FA6"/>
+          <w:sz w:val="18"/>
+          <w:szCs w:val="18"/>
+        </w:rPr>
+        <w:t>Finally</w:t>
+      </w:r>
+      <w:proofErr w:type="gramEnd"/>
+      <w:r>
+        <w:rPr>
+          <w:rFonts w:ascii="Menlo" w:eastAsia="Times New Roman" w:hAnsi="Menlo" w:cs="Menlo"/>
+          <w:i/>
+          <w:iCs/>
+          <w:color w:val="9F9FA6"/>
+          <w:sz w:val="18"/>
+          <w:szCs w:val="18"/>
+        </w:rPr>
+        <w:t xml:space="preserve"> if the two variables don't match we tell them it doesn't work</w:t>
+      </w:r>
+    </w:p>
+    <w:p>
+      <w:pPr>
+        <w:shd w:val="clear" w:color="auto" w:fill="2D2D3F"/>
+        <w:spacing w:line="270" w:lineRule="atLeast"/>
+        <w:rPr>
+          <w:rFonts w:ascii="Menlo" w:eastAsia="Times New Roman" w:hAnsi="Menlo" w:cs="Menlo"/>
+          <w:color w:val="65A1A8"/>
+          <w:sz w:val="18"/>
+          <w:szCs w:val="18"/>
+        </w:rPr>
+      </w:pPr>
+      <w:r>
+        <w:rPr>
+          <w:rFonts w:ascii="Menlo" w:eastAsia="Times New Roman" w:hAnsi="Menlo" w:cs="Menlo"/>
+          <w:color w:val="65A1A8"/>
+          <w:sz w:val="18"/>
+          <w:szCs w:val="18"/>
+        </w:rPr>
+        <w:t xml:space="preserve">    if </w:t>
+      </w:r>
+      <w:r>
+        <w:rPr>
+          <w:rFonts w:ascii="Menlo" w:eastAsia="Times New Roman" w:hAnsi="Menlo" w:cs="Menlo"/>
+          <w:color w:val="EA7F6A"/>
+          <w:sz w:val="18"/>
+          <w:szCs w:val="18"/>
+        </w:rPr>
+        <w:t>not</w:t>
+      </w:r>
+      <w:r>
+        <w:rPr>
+          <w:rFonts w:ascii="Menlo" w:eastAsia="Times New Roman" w:hAnsi="Menlo" w:cs="Menlo"/>
+          <w:color w:val="65A1A8"/>
+          <w:sz w:val="18"/>
+          <w:szCs w:val="18"/>
+        </w:rPr>
+        <w:t xml:space="preserve"> word:</w:t>
+      </w:r>
+    </w:p>
+    <w:p>
+      <w:pPr>
+        <w:shd w:val="clear" w:color="auto" w:fill="2D2D3F"/>
+        <w:spacing w:line="270" w:lineRule="atLeast"/>
+        <w:rPr>
+          <w:rFonts w:ascii="Menlo" w:eastAsia="Times New Roman" w:hAnsi="Menlo" w:cs="Menlo"/>
+          <w:color w:val="65A1A8"/>
+          <w:sz w:val="18"/>
+          <w:szCs w:val="18"/>
+        </w:rPr>
+      </w:pPr>
+      <w:r>
+        <w:rPr>
+          <w:rFonts w:ascii="Menlo" w:eastAsia="Times New Roman" w:hAnsi="Menlo" w:cs="Menlo"/>
+          <w:color w:val="65A1A8"/>
+          <w:sz w:val="18"/>
+          <w:szCs w:val="18"/>
+        </w:rPr>
+        <w:t xml:space="preserve">        </w:t>
+      </w:r>
+      <w:proofErr w:type="gramStart"/>
+      <w:r>
+        <w:rPr>
+          <w:rFonts w:ascii="Menlo" w:eastAsia="Times New Roman" w:hAnsi="Menlo" w:cs="Menlo"/>
+          <w:color w:val="65A1A8"/>
+          <w:sz w:val="18"/>
+          <w:szCs w:val="18"/>
+        </w:rPr>
+        <w:t>print(</w:t>
+      </w:r>
+      <w:proofErr w:type="gramEnd"/>
+      <w:r>
+        <w:rPr>
+          <w:rFonts w:ascii="Menlo" w:eastAsia="Times New Roman" w:hAnsi="Menlo" w:cs="Menlo"/>
+          <w:color w:val="94C979"/>
+          <w:sz w:val="18"/>
+          <w:szCs w:val="18"/>
+        </w:rPr>
+        <w:t>"Do not leave this blank"</w:t>
+      </w:r>
+      <w:r>
+        <w:rPr>
+          <w:rFonts w:ascii="Menlo" w:eastAsia="Times New Roman" w:hAnsi="Menlo" w:cs="Menlo"/>
+          <w:color w:val="65A1A8"/>
+          <w:sz w:val="18"/>
+          <w:szCs w:val="18"/>
+        </w:rPr>
+        <w:t>)</w:t>
+      </w:r>
+    </w:p>
+    <w:p>
+      <w:pPr>
+        <w:shd w:val="clear" w:color="auto" w:fill="2D2D3F"/>
+        <w:spacing w:line="270" w:lineRule="atLeast"/>
+        <w:rPr>
+          <w:rFonts w:ascii="Menlo" w:eastAsia="Times New Roman" w:hAnsi="Menlo" w:cs="Menlo"/>
+          <w:color w:val="65A1A8"/>
+          <w:sz w:val="18"/>
+          <w:szCs w:val="18"/>
+        </w:rPr>
+      </w:pPr>
+      <w:r>
+        <w:rPr>
+          <w:rFonts w:ascii="Menlo" w:eastAsia="Times New Roman" w:hAnsi="Menlo" w:cs="Menlo"/>
+          <w:color w:val="65A1A8"/>
+          <w:sz w:val="18"/>
+          <w:szCs w:val="18"/>
+        </w:rPr>
+        <w:t xml:space="preserve">    </w:t>
+      </w:r>
+      <w:proofErr w:type="spellStart"/>
+      <w:r>
+        <w:rPr>
+          <w:rFonts w:ascii="Menlo" w:eastAsia="Times New Roman" w:hAnsi="Menlo" w:cs="Menlo"/>
+          <w:color w:val="65A1A8"/>
+          <w:sz w:val="18"/>
+          <w:szCs w:val="18"/>
+        </w:rPr>
+        <w:t>elif</w:t>
+      </w:r>
+      <w:proofErr w:type="spellEnd"/>
+      <w:r>
+        <w:rPr>
+          <w:rFonts w:ascii="Menlo" w:eastAsia="Times New Roman" w:hAnsi="Menlo" w:cs="Menlo"/>
+          <w:color w:val="65A1A8"/>
+          <w:sz w:val="18"/>
+          <w:szCs w:val="18"/>
+        </w:rPr>
+        <w:t xml:space="preserve"> original </w:t>
+      </w:r>
+      <w:r>
+        <w:rPr>
+          <w:rFonts w:ascii="Menlo" w:eastAsia="Times New Roman" w:hAnsi="Menlo" w:cs="Menlo"/>
+          <w:color w:val="EA7F6A"/>
+          <w:sz w:val="18"/>
+          <w:szCs w:val="18"/>
+        </w:rPr>
+        <w:t>==</w:t>
+      </w:r>
+      <w:r>
+        <w:rPr>
+          <w:rFonts w:ascii="Menlo" w:eastAsia="Times New Roman" w:hAnsi="Menlo" w:cs="Menlo"/>
+          <w:color w:val="65A1A8"/>
+          <w:sz w:val="18"/>
+          <w:szCs w:val="18"/>
+        </w:rPr>
+        <w:t xml:space="preserve"> reverse:</w:t>
+      </w:r>
+    </w:p>
+    <w:p>
+      <w:pPr>
+        <w:shd w:val="clear" w:color="auto" w:fill="2D2D3F"/>
+        <w:spacing w:line="270" w:lineRule="atLeast"/>
+        <w:rPr>
+          <w:rFonts w:ascii="Menlo" w:eastAsia="Times New Roman" w:hAnsi="Menlo" w:cs="Menlo"/>
+          <w:color w:val="65A1A8"/>
+          <w:sz w:val="18"/>
+          <w:szCs w:val="18"/>
+        </w:rPr>
+      </w:pPr>
+      <w:r>
+        <w:rPr>
+          <w:rFonts w:ascii="Menlo" w:eastAsia="Times New Roman" w:hAnsi="Menlo" w:cs="Menlo"/>
+          <w:color w:val="65A1A8"/>
+          <w:sz w:val="18"/>
+          <w:szCs w:val="18"/>
+        </w:rPr>
+        <w:t xml:space="preserve">        </w:t>
+      </w:r>
+      <w:proofErr w:type="gramStart"/>
+      <w:r>
+        <w:rPr>
+          <w:rFonts w:ascii="Menlo" w:eastAsia="Times New Roman" w:hAnsi="Menlo" w:cs="Menlo"/>
+          <w:color w:val="65A1A8"/>
+          <w:sz w:val="18"/>
+          <w:szCs w:val="18"/>
+        </w:rPr>
+        <w:t>print(</w:t>
+      </w:r>
+      <w:proofErr w:type="gramEnd"/>
+      <w:r>
+        <w:rPr>
+          <w:rFonts w:ascii="Menlo" w:eastAsia="Times New Roman" w:hAnsi="Menlo" w:cs="Menlo"/>
+          <w:color w:val="94C979"/>
+          <w:sz w:val="18"/>
+          <w:szCs w:val="18"/>
+        </w:rPr>
+        <w:t xml:space="preserve">"Yes the word is </w:t>
+      </w:r>
+      <w:proofErr w:type="spellStart"/>
+      <w:r>
+        <w:rPr>
+          <w:rFonts w:ascii="Menlo" w:eastAsia="Times New Roman" w:hAnsi="Menlo" w:cs="Menlo"/>
+          <w:color w:val="94C979"/>
+          <w:sz w:val="18"/>
+          <w:szCs w:val="18"/>
+        </w:rPr>
+        <w:t>palidrome</w:t>
+      </w:r>
+      <w:proofErr w:type="spellEnd"/>
+      <w:r>
+        <w:rPr>
+          <w:rFonts w:ascii="Menlo" w:eastAsia="Times New Roman" w:hAnsi="Menlo" w:cs="Menlo"/>
+          <w:color w:val="94C979"/>
+          <w:sz w:val="18"/>
+          <w:szCs w:val="18"/>
+        </w:rPr>
+        <w:t>"</w:t>
+      </w:r>
+      <w:r>
+        <w:rPr>
+          <w:rFonts w:ascii="Menlo" w:eastAsia="Times New Roman" w:hAnsi="Menlo" w:cs="Menlo"/>
+          <w:color w:val="65A1A8"/>
+          <w:sz w:val="18"/>
+          <w:szCs w:val="18"/>
+        </w:rPr>
+        <w:t>)</w:t>
+      </w:r>
+    </w:p>
+    <w:p>
+      <w:pPr>
+        <w:shd w:val="clear" w:color="auto" w:fill="2D2D3F"/>
+        <w:spacing w:line="270" w:lineRule="atLeast"/>
+        <w:rPr>
+          <w:rFonts w:ascii="Menlo" w:eastAsia="Times New Roman" w:hAnsi="Menlo" w:cs="Menlo"/>
+          <w:color w:val="65A1A8"/>
+          <w:sz w:val="18"/>
+          <w:szCs w:val="18"/>
+        </w:rPr>
+      </w:pPr>
+      <w:r>
+        <w:rPr>
+          <w:rFonts w:ascii="Menlo" w:eastAsia="Times New Roman" w:hAnsi="Menlo" w:cs="Menlo"/>
+          <w:color w:val="65A1A8"/>
+          <w:sz w:val="18"/>
+          <w:szCs w:val="18"/>
+        </w:rPr>
+        <w:t xml:space="preserve">    else:</w:t>
+      </w:r>
+    </w:p>
+    <w:p>
+      <w:pPr>
+        <w:shd w:val="clear" w:color="auto" w:fill="2D2D3F"/>
+        <w:spacing w:line="270" w:lineRule="atLeast"/>
+        <w:rPr>
+          <w:rFonts w:ascii="Menlo" w:eastAsia="Times New Roman" w:hAnsi="Menlo" w:cs="Menlo"/>
+          <w:color w:val="65A1A8"/>
+          <w:sz w:val="18"/>
+          <w:szCs w:val="18"/>
+        </w:rPr>
+      </w:pPr>
+      <w:r>
+        <w:rPr>
+          <w:rFonts w:ascii="Menlo" w:eastAsia="Times New Roman" w:hAnsi="Menlo" w:cs="Menlo"/>
+          <w:color w:val="65A1A8"/>
+          <w:sz w:val="18"/>
+          <w:szCs w:val="18"/>
+        </w:rPr>
+        <w:t xml:space="preserve">        </w:t>
+      </w:r>
+      <w:proofErr w:type="gramStart"/>
+      <w:r>
+        <w:rPr>
+          <w:rFonts w:ascii="Menlo" w:eastAsia="Times New Roman" w:hAnsi="Menlo" w:cs="Menlo"/>
+          <w:color w:val="65A1A8"/>
+          <w:sz w:val="18"/>
+          <w:szCs w:val="18"/>
+        </w:rPr>
+        <w:t>print(</w:t>
+      </w:r>
+      <w:proofErr w:type="gramEnd"/>
+      <w:r>
+        <w:rPr>
+          <w:rFonts w:ascii="Menlo" w:eastAsia="Times New Roman" w:hAnsi="Menlo" w:cs="Menlo"/>
+          <w:color w:val="94C979"/>
+          <w:sz w:val="18"/>
+          <w:szCs w:val="18"/>
+        </w:rPr>
+        <w:t xml:space="preserve">"Sorry this word is not a </w:t>
+      </w:r>
+      <w:proofErr w:type="spellStart"/>
+      <w:r>
+        <w:rPr>
+          <w:rFonts w:ascii="Menlo" w:eastAsia="Times New Roman" w:hAnsi="Menlo" w:cs="Menlo"/>
+          <w:color w:val="94C979"/>
+          <w:sz w:val="18"/>
+          <w:szCs w:val="18"/>
+        </w:rPr>
+        <w:t>Palidrome</w:t>
+      </w:r>
+      <w:proofErr w:type="spellEnd"/>
+      <w:r>
+        <w:rPr>
+          <w:rFonts w:ascii="Menlo" w:eastAsia="Times New Roman" w:hAnsi="Menlo" w:cs="Menlo"/>
+          <w:color w:val="94C979"/>
+          <w:sz w:val="18"/>
+          <w:szCs w:val="18"/>
+        </w:rPr>
+        <w:t>"</w:t>
+      </w:r>
+      <w:r>
+        <w:rPr>
+          <w:rFonts w:ascii="Menlo" w:eastAsia="Times New Roman" w:hAnsi="Menlo" w:cs="Menlo"/>
+          <w:color w:val="65A1A8"/>
+          <w:sz w:val="18"/>
+          <w:szCs w:val="18"/>
+        </w:rPr>
+        <w:t>)</w:t>
+      </w:r>
+    </w:p>
+    <w:p>
+      <w:pPr>
+        <w:shd w:val="clear" w:color="auto" w:fill="2D2D3F"/>
+        <w:spacing w:after="240" w:line="270" w:lineRule="atLeast"/>
+        <w:rPr>
+          <w:rFonts w:ascii="Menlo" w:eastAsia="Times New Roman" w:hAnsi="Menlo" w:cs="Menlo"/>
+          <w:color w:val="65A1A8"/>
+          <w:sz w:val="18"/>
+          <w:szCs w:val="18"/>
+        </w:rPr>
+      </w:pPr>
+    </w:p>
+    <w:p>
+      <w:pPr>
+        <w:shd w:val="clear" w:color="auto" w:fill="2D2D3F"/>
+        <w:spacing w:line="270" w:lineRule="atLeast"/>
+        <w:rPr>
+          <w:rFonts w:ascii="Menlo" w:eastAsia="Times New Roman" w:hAnsi="Menlo" w:cs="Menlo"/>
+          <w:color w:val="65A1A8"/>
+          <w:sz w:val="18"/>
+          <w:szCs w:val="18"/>
+        </w:rPr>
+      </w:pPr>
+      <w:r>
+        <w:rPr>
+          <w:rFonts w:ascii="Menlo" w:eastAsia="Times New Roman" w:hAnsi="Menlo" w:cs="Menlo"/>
+          <w:color w:val="65A1A8"/>
+          <w:sz w:val="18"/>
+          <w:szCs w:val="18"/>
+        </w:rPr>
+        <w:t xml:space="preserve">text </w:t>
+      </w:r>
+      <w:r>
+        <w:rPr>
+          <w:rFonts w:ascii="Menlo" w:eastAsia="Times New Roman" w:hAnsi="Menlo" w:cs="Menlo"/>
+          <w:color w:val="EA7F6A"/>
+          <w:sz w:val="18"/>
+          <w:szCs w:val="18"/>
+        </w:rPr>
+        <w:t>=</w:t>
+      </w:r>
+      <w:r>
+        <w:rPr>
+          <w:rFonts w:ascii="Menlo" w:eastAsia="Times New Roman" w:hAnsi="Menlo" w:cs="Menlo"/>
+          <w:color w:val="65A1A8"/>
+          <w:sz w:val="18"/>
+          <w:szCs w:val="18"/>
+        </w:rPr>
+        <w:t xml:space="preserve"> </w:t>
+      </w:r>
+      <w:proofErr w:type="gramStart"/>
+      <w:r>
+        <w:rPr>
+          <w:rFonts w:ascii="Menlo" w:eastAsia="Times New Roman" w:hAnsi="Menlo" w:cs="Menlo"/>
+          <w:color w:val="92D6F4"/>
+          <w:sz w:val="18"/>
+          <w:szCs w:val="18"/>
+        </w:rPr>
+        <w:t>input</w:t>
+      </w:r>
+      <w:r>
+        <w:rPr>
+          <w:rFonts w:ascii="Menlo" w:eastAsia="Times New Roman" w:hAnsi="Menlo" w:cs="Menlo"/>
+          <w:color w:val="65A1A8"/>
+          <w:sz w:val="18"/>
+          <w:szCs w:val="18"/>
+        </w:rPr>
+        <w:t>(</w:t>
+      </w:r>
+      <w:proofErr w:type="gramEnd"/>
+      <w:r>
+        <w:rPr>
+          <w:rFonts w:ascii="Menlo" w:eastAsia="Times New Roman" w:hAnsi="Menlo" w:cs="Menlo"/>
+          <w:color w:val="94C979"/>
+          <w:sz w:val="18"/>
+          <w:szCs w:val="18"/>
+        </w:rPr>
+        <w:t>"Enter a palindrome word or sentence."</w:t>
+      </w:r>
+      <w:r>
+        <w:rPr>
+          <w:rFonts w:ascii="Menlo" w:eastAsia="Times New Roman" w:hAnsi="Menlo" w:cs="Menlo"/>
+          <w:color w:val="65A1A8"/>
+          <w:sz w:val="18"/>
+          <w:szCs w:val="18"/>
+        </w:rPr>
+        <w:t>)</w:t>
+      </w:r>
+    </w:p>
+    <w:p>
+      <w:pPr>
+        <w:shd w:val="clear" w:color="auto" w:fill="2D2D3F"/>
+        <w:spacing w:line="270" w:lineRule="atLeast"/>
+        <w:rPr>
+          <w:rFonts w:ascii="Menlo" w:eastAsia="Times New Roman" w:hAnsi="Menlo" w:cs="Menlo"/>
+          <w:color w:val="65A1A8"/>
+          <w:sz w:val="18"/>
+          <w:szCs w:val="18"/>
+        </w:rPr>
+      </w:pPr>
+      <w:proofErr w:type="spellStart"/>
+      <w:r>
+        <w:rPr>
+          <w:rFonts w:ascii="Menlo" w:eastAsia="Times New Roman" w:hAnsi="Menlo" w:cs="Menlo"/>
+          <w:color w:val="65A1A8"/>
+          <w:sz w:val="18"/>
+          <w:szCs w:val="18"/>
+        </w:rPr>
+        <w:t>palidrome</w:t>
+      </w:r>
+      <w:proofErr w:type="spellEnd"/>
+      <w:r>
+        <w:rPr>
+          <w:rFonts w:ascii="Menlo" w:eastAsia="Times New Roman" w:hAnsi="Menlo" w:cs="Menlo"/>
+          <w:color w:val="65A1A8"/>
+          <w:sz w:val="18"/>
+          <w:szCs w:val="18"/>
+        </w:rPr>
+        <w:t>(text)</w:t>
+      </w:r>
+    </w:p>
+    <w:p>
+      <w:pPr>
+        <w:pStyle w:val="hv"/>
+        <w:shd w:val="clear" w:color="auto" w:fill="FFFFFF"/>
+        <w:spacing w:before="252" w:beforeAutospacing="0" w:after="0" w:afterAutospacing="0" w:line="480" w:lineRule="atLeast"/>
+        <w:ind w:left="450"/>
+        <w:rPr>
+          <w:rFonts w:ascii="Georgia" w:hAnsi="Georgia"/>
+          <w:spacing w:val="-1"/>
+          <w:sz w:val="32"/>
+          <w:szCs w:val="32"/>
+        </w:rPr>
+      </w:pPr>
     </w:p>
     <w:p>
       <w:pPr>
@@ -8090,7 +9569,8 @@
           <w:sz w:val="32"/>
           <w:szCs w:val="32"/>
         </w:rPr>
-        <w:t>What is the syntax for creating an instance of a class in Python?</w:t>
+        <w:lastRenderedPageBreak/>
+        <w:t>Write Python code to sort a numerical dataset?</w:t>
       </w:r>
     </w:p>
     <w:p>
@@ -8117,7 +9597,7 @@
           <w:sz w:val="32"/>
           <w:szCs w:val="32"/>
         </w:rPr>
-        <w:t>Define what is “Method” in Python programming?</w:t>
+        <w:t>What is the output of the following code?</w:t>
       </w:r>
     </w:p>
     <w:p>
@@ -8144,50 +9624,7 @@
           <w:sz w:val="32"/>
           <w:szCs w:val="32"/>
         </w:rPr>
-        <w:t>Does multiple inheritance is supported in Python?</w:t>
-      </w:r>
-    </w:p>
-    <w:p>
-      <w:pPr>
-        <w:pStyle w:val="hv"/>
-        <w:shd w:val="clear" w:color="auto" w:fill="FFFFFF"/>
-        <w:spacing w:before="252" w:beforeAutospacing="0" w:after="0" w:afterAutospacing="0" w:line="480" w:lineRule="atLeast"/>
-        <w:ind w:left="450"/>
-        <w:rPr>
-          <w:rFonts w:ascii="Georgia" w:hAnsi="Georgia"/>
-          <w:spacing w:val="-1"/>
-          <w:sz w:val="32"/>
-          <w:szCs w:val="32"/>
-        </w:rPr>
-      </w:pPr>
-      <w:r>
-        <w:rPr>
-          <w:rFonts w:ascii="Georgia" w:hAnsi="Georgia"/>
-          <w:spacing w:val="-1"/>
-          <w:sz w:val="32"/>
-          <w:szCs w:val="32"/>
-        </w:rPr>
-        <w:t xml:space="preserve">Answer: </w:t>
-      </w:r>
-      <w:proofErr w:type="gramStart"/>
-      <w:r>
-        <w:rPr>
-          <w:rFonts w:ascii="Georgia" w:hAnsi="Georgia"/>
-          <w:spacing w:val="-1"/>
-          <w:sz w:val="32"/>
-          <w:szCs w:val="32"/>
-        </w:rPr>
-        <w:t>Yes it is</w:t>
-      </w:r>
-      <w:proofErr w:type="gramEnd"/>
-      <w:r>
-        <w:rPr>
-          <w:rFonts w:ascii="Georgia" w:hAnsi="Georgia"/>
-          <w:spacing w:val="-1"/>
-          <w:sz w:val="32"/>
-          <w:szCs w:val="32"/>
-        </w:rPr>
-        <w:t xml:space="preserve"> but we should be careful on how we use it.</w:t>
+        <w:t>What is the procedure to install Python on Windows and set path variable?</w:t>
       </w:r>
     </w:p>
     <w:p>
@@ -8214,7 +9651,7 @@
           <w:sz w:val="32"/>
           <w:szCs w:val="32"/>
         </w:rPr>
-        <w:t>What is data abstraction in Python?</w:t>
+        <w:t>Differentiate between SciPy and NumPy?</w:t>
       </w:r>
     </w:p>
     <w:p>
@@ -8241,7 +9678,7 @@
           <w:sz w:val="32"/>
           <w:szCs w:val="32"/>
         </w:rPr>
-        <w:t>Define encapsulation in Python?</w:t>
+        <w:t>How do Python arrays and lists differ from each other?</w:t>
       </w:r>
     </w:p>
     <w:p>
@@ -8268,7 +9705,66 @@
           <w:sz w:val="32"/>
           <w:szCs w:val="32"/>
         </w:rPr>
-        <w:t>What is polymorphism in Python?</w:t>
+        <w:t>Can we make multi-line comments in Python?</w:t>
+      </w:r>
+    </w:p>
+    <w:p>
+      <w:pPr>
+        <w:pStyle w:val="hv"/>
+        <w:shd w:val="clear" w:color="auto" w:fill="FFFFFF"/>
+        <w:spacing w:before="252" w:beforeAutospacing="0" w:after="0" w:afterAutospacing="0" w:line="480" w:lineRule="atLeast"/>
+        <w:ind w:left="450"/>
+        <w:rPr>
+          <w:rFonts w:ascii="Georgia" w:hAnsi="Georgia"/>
+          <w:spacing w:val="-1"/>
+          <w:sz w:val="32"/>
+          <w:szCs w:val="32"/>
+        </w:rPr>
+      </w:pPr>
+      <w:r>
+        <w:rPr>
+          <w:rFonts w:ascii="Georgia" w:hAnsi="Georgia"/>
+          <w:spacing w:val="-1"/>
+          <w:sz w:val="32"/>
+          <w:szCs w:val="32"/>
+        </w:rPr>
+        <w:t xml:space="preserve">Answer: </w:t>
+      </w:r>
+      <w:r>
+        <w:rPr>
+          <w:rFonts w:ascii="Georgia" w:hAnsi="Georgia"/>
+          <w:spacing w:val="-1"/>
+          <w:sz w:val="32"/>
+          <w:szCs w:val="32"/>
+        </w:rPr>
+        <w:t>No,</w:t>
+      </w:r>
+      <w:r>
+        <w:rPr>
+          <w:rFonts w:ascii="Georgia" w:hAnsi="Georgia"/>
+          <w:spacing w:val="-1"/>
+          <w:sz w:val="32"/>
+          <w:szCs w:val="32"/>
+        </w:rPr>
+        <w:t xml:space="preserve"> we </w:t>
+      </w:r>
+      <w:r>
+        <w:rPr>
+          <w:rFonts w:ascii="Georgia" w:hAnsi="Georgia"/>
+          <w:spacing w:val="-1"/>
+          <w:sz w:val="32"/>
+          <w:szCs w:val="32"/>
+        </w:rPr>
+        <w:t>cannot</w:t>
+      </w:r>
+      <w:r>
+        <w:rPr>
+          <w:rFonts w:ascii="Georgia" w:hAnsi="Georgia"/>
+          <w:spacing w:val="-1"/>
+          <w:sz w:val="32"/>
+          <w:szCs w:val="32"/>
+        </w:rPr>
+        <w:t xml:space="preserve"> sadly.</w:t>
       </w:r>
     </w:p>
     <w:p>
@@ -8295,7 +9791,27 @@
           <w:sz w:val="32"/>
           <w:szCs w:val="32"/>
         </w:rPr>
-        <w:t>Does Python make use of access specifiers?</w:t>
+        <w:t xml:space="preserve">What is the difference between range and </w:t>
+      </w:r>
+      <w:proofErr w:type="spellStart"/>
+      <w:r>
+        <w:rPr>
+          <w:rFonts w:ascii="Georgia" w:hAnsi="Georgia"/>
+          <w:spacing w:val="-1"/>
+          <w:sz w:val="32"/>
+          <w:szCs w:val="32"/>
+        </w:rPr>
+        <w:t>xrange</w:t>
+      </w:r>
+      <w:proofErr w:type="spellEnd"/>
+      <w:r>
+        <w:rPr>
+          <w:rFonts w:ascii="Georgia" w:hAnsi="Georgia"/>
+          <w:spacing w:val="-1"/>
+          <w:sz w:val="32"/>
+          <w:szCs w:val="32"/>
+        </w:rPr>
+        <w:t>?</w:t>
       </w:r>
     </w:p>
     <w:p>
@@ -8322,57 +9838,7 @@
           <w:sz w:val="32"/>
           <w:szCs w:val="32"/>
         </w:rPr>
-        <w:t>How can we create an empty class in Python?</w:t>
-      </w:r>
-    </w:p>
-    <w:p>
-      <w:pPr>
-        <w:pStyle w:val="hv"/>
-        <w:shd w:val="clear" w:color="auto" w:fill="FFFFFF"/>
-        <w:spacing w:before="252" w:beforeAutospacing="0" w:after="0" w:afterAutospacing="0" w:line="480" w:lineRule="atLeast"/>
-        <w:ind w:left="450"/>
-        <w:rPr>
-          <w:rFonts w:ascii="Georgia" w:hAnsi="Georgia"/>
-          <w:spacing w:val="-1"/>
-          <w:sz w:val="32"/>
-          <w:szCs w:val="32"/>
-        </w:rPr>
-      </w:pPr>
-      <w:r>
-        <w:rPr>
-          <w:rFonts w:ascii="Georgia" w:hAnsi="Georgia"/>
-          <w:spacing w:val="-1"/>
-          <w:sz w:val="32"/>
-          <w:szCs w:val="32"/>
-        </w:rPr>
-        <w:t xml:space="preserve">Answer: by </w:t>
-      </w:r>
-      <w:r>
-        <w:rPr>
-          <w:rFonts w:ascii="Georgia" w:hAnsi="Georgia"/>
-          <w:spacing w:val="-1"/>
-          <w:sz w:val="32"/>
-          <w:szCs w:val="32"/>
-        </w:rPr>
-        <w:t xml:space="preserve">typing ‘pass’. We are not </w:t>
-      </w:r>
-      <w:r>
-        <w:rPr>
-          <w:rFonts w:ascii="Georgia" w:hAnsi="Georgia"/>
-          <w:spacing w:val="-1"/>
-          <w:sz w:val="32"/>
-          <w:szCs w:val="32"/>
-        </w:rPr>
-        <w:t>allowed</w:t>
-      </w:r>
-      <w:r>
-        <w:rPr>
-          <w:rFonts w:ascii="Georgia" w:hAnsi="Georgia"/>
-          <w:spacing w:val="-1"/>
-          <w:sz w:val="32"/>
-          <w:szCs w:val="32"/>
-        </w:rPr>
-        <w:t xml:space="preserve"> to leave classes blank but with ‘pass’ the code reader will go pass this.</w:t>
+        <w:t>Explain how can we build or set up the database in Django?</w:t>
       </w:r>
     </w:p>
     <w:p>
@@ -8399,7 +9865,7 @@
           <w:sz w:val="32"/>
           <w:szCs w:val="32"/>
         </w:rPr>
-        <w:t>Define Constructor in Python?</w:t>
+        <w:t>List out the inheritance styles in Django?</w:t>
       </w:r>
     </w:p>
     <w:p>
@@ -8426,7 +9892,7 @@
           <w:sz w:val="32"/>
           <w:szCs w:val="32"/>
         </w:rPr>
-        <w:t>How can we create a constructor in Python programming?</w:t>
+        <w:t>How to save an image locally using Python in which we already know the URL address?</w:t>
       </w:r>
     </w:p>
     <w:p>
@@ -8453,7 +9919,634 @@
           <w:sz w:val="32"/>
           <w:szCs w:val="32"/>
         </w:rPr>
+        <w:t>How can we access sessions in flask?</w:t>
+      </w:r>
+    </w:p>
+    <w:p>
+      <w:pPr>
+        <w:pStyle w:val="hv"/>
+        <w:numPr>
+          <w:ilvl w:val="0"/>
+          <w:numId w:val="1"/>
+        </w:numPr>
+        <w:shd w:val="clear" w:color="auto" w:fill="FFFFFF"/>
+        <w:spacing w:before="252" w:beforeAutospacing="0" w:after="0" w:afterAutospacing="0" w:line="480" w:lineRule="atLeast"/>
+        <w:ind w:left="450"/>
+        <w:rPr>
+          <w:rFonts w:ascii="Georgia" w:hAnsi="Georgia"/>
+          <w:spacing w:val="-1"/>
+          <w:sz w:val="32"/>
+          <w:szCs w:val="32"/>
+        </w:rPr>
+      </w:pPr>
+      <w:r>
+        <w:rPr>
+          <w:rFonts w:ascii="Georgia" w:hAnsi="Georgia"/>
+          <w:spacing w:val="-1"/>
+          <w:sz w:val="32"/>
+          <w:szCs w:val="32"/>
+        </w:rPr>
+        <w:t>Is flask an MVC model? If yes, justify your answer by showing an example of your application with the help of MVC pattern?</w:t>
+      </w:r>
+    </w:p>
+    <w:p>
+      <w:pPr>
+        <w:pStyle w:val="hv"/>
+        <w:numPr>
+          <w:ilvl w:val="0"/>
+          <w:numId w:val="1"/>
+        </w:numPr>
+        <w:shd w:val="clear" w:color="auto" w:fill="FFFFFF"/>
+        <w:spacing w:before="252" w:beforeAutospacing="0" w:after="0" w:afterAutospacing="0" w:line="480" w:lineRule="atLeast"/>
+        <w:ind w:left="450"/>
+        <w:rPr>
+          <w:rFonts w:ascii="Georgia" w:hAnsi="Georgia"/>
+          <w:spacing w:val="-1"/>
+          <w:sz w:val="32"/>
+          <w:szCs w:val="32"/>
+        </w:rPr>
+      </w:pPr>
+      <w:r>
+        <w:rPr>
+          <w:rFonts w:ascii="Georgia" w:hAnsi="Georgia"/>
+          <w:spacing w:val="-1"/>
+          <w:sz w:val="32"/>
+          <w:szCs w:val="32"/>
+        </w:rPr>
+        <w:t>What are the database connections in Python Flask, explain?</w:t>
+      </w:r>
+    </w:p>
+    <w:p>
+      <w:pPr>
+        <w:pStyle w:val="hv"/>
+        <w:numPr>
+          <w:ilvl w:val="0"/>
+          <w:numId w:val="1"/>
+        </w:numPr>
+        <w:shd w:val="clear" w:color="auto" w:fill="FFFFFF"/>
+        <w:spacing w:before="252" w:beforeAutospacing="0" w:after="0" w:afterAutospacing="0" w:line="480" w:lineRule="atLeast"/>
+        <w:ind w:left="450"/>
+        <w:rPr>
+          <w:rFonts w:ascii="Georgia" w:hAnsi="Georgia"/>
+          <w:spacing w:val="-1"/>
+          <w:sz w:val="32"/>
+          <w:szCs w:val="32"/>
+        </w:rPr>
+      </w:pPr>
+      <w:r>
+        <w:rPr>
+          <w:rFonts w:ascii="Georgia" w:hAnsi="Georgia"/>
+          <w:spacing w:val="-1"/>
+          <w:sz w:val="32"/>
+          <w:szCs w:val="32"/>
+        </w:rPr>
+        <w:t xml:space="preserve">Explain the procedure to minimize or lower the outage of </w:t>
+      </w:r>
+      <w:proofErr w:type="spellStart"/>
+      <w:r>
+        <w:rPr>
+          <w:rFonts w:ascii="Georgia" w:hAnsi="Georgia"/>
+          <w:spacing w:val="-1"/>
+          <w:sz w:val="32"/>
+          <w:szCs w:val="32"/>
+        </w:rPr>
+        <w:t>Memchached</w:t>
+      </w:r>
+      <w:proofErr w:type="spellEnd"/>
+      <w:r>
+        <w:rPr>
+          <w:rFonts w:ascii="Georgia" w:hAnsi="Georgia"/>
+          <w:spacing w:val="-1"/>
+          <w:sz w:val="32"/>
+          <w:szCs w:val="32"/>
+        </w:rPr>
+        <w:t xml:space="preserve"> server in Python development?</w:t>
+      </w:r>
+    </w:p>
+    <w:p>
+      <w:pPr>
+        <w:pStyle w:val="hv"/>
+        <w:numPr>
+          <w:ilvl w:val="0"/>
+          <w:numId w:val="1"/>
+        </w:numPr>
+        <w:shd w:val="clear" w:color="auto" w:fill="FFFFFF"/>
+        <w:spacing w:before="252" w:beforeAutospacing="0" w:after="0" w:afterAutospacing="0" w:line="480" w:lineRule="atLeast"/>
+        <w:ind w:left="450"/>
+        <w:rPr>
+          <w:rFonts w:ascii="Georgia" w:hAnsi="Georgia"/>
+          <w:spacing w:val="-1"/>
+          <w:sz w:val="32"/>
+          <w:szCs w:val="32"/>
+        </w:rPr>
+      </w:pPr>
+      <w:r>
+        <w:rPr>
+          <w:rFonts w:ascii="Georgia" w:hAnsi="Georgia"/>
+          <w:spacing w:val="-1"/>
+          <w:sz w:val="32"/>
+          <w:szCs w:val="32"/>
+        </w:rPr>
         <w:lastRenderedPageBreak/>
+        <w:t>What is Dogpile effect?</w:t>
+      </w:r>
+    </w:p>
+    <w:p>
+      <w:pPr>
+        <w:pStyle w:val="hv"/>
+        <w:numPr>
+          <w:ilvl w:val="0"/>
+          <w:numId w:val="1"/>
+        </w:numPr>
+        <w:shd w:val="clear" w:color="auto" w:fill="FFFFFF"/>
+        <w:spacing w:before="252" w:beforeAutospacing="0" w:after="0" w:afterAutospacing="0" w:line="480" w:lineRule="atLeast"/>
+        <w:ind w:left="450"/>
+        <w:rPr>
+          <w:rFonts w:ascii="Georgia" w:hAnsi="Georgia"/>
+          <w:spacing w:val="-1"/>
+          <w:sz w:val="32"/>
+          <w:szCs w:val="32"/>
+        </w:rPr>
+      </w:pPr>
+      <w:r>
+        <w:rPr>
+          <w:rFonts w:ascii="Georgia" w:hAnsi="Georgia"/>
+          <w:spacing w:val="-1"/>
+          <w:sz w:val="32"/>
+          <w:szCs w:val="32"/>
+        </w:rPr>
+        <w:t>What are the OOPS concepts in Python?</w:t>
+      </w:r>
+    </w:p>
+    <w:p>
+      <w:pPr>
+        <w:pStyle w:val="hv"/>
+        <w:numPr>
+          <w:ilvl w:val="0"/>
+          <w:numId w:val="1"/>
+        </w:numPr>
+        <w:shd w:val="clear" w:color="auto" w:fill="FFFFFF"/>
+        <w:spacing w:before="252" w:beforeAutospacing="0" w:after="0" w:afterAutospacing="0" w:line="480" w:lineRule="atLeast"/>
+        <w:ind w:left="450"/>
+        <w:rPr>
+          <w:rFonts w:ascii="Georgia" w:hAnsi="Georgia"/>
+          <w:spacing w:val="-1"/>
+          <w:sz w:val="32"/>
+          <w:szCs w:val="32"/>
+        </w:rPr>
+      </w:pPr>
+      <w:r>
+        <w:rPr>
+          <w:rFonts w:ascii="Georgia" w:hAnsi="Georgia"/>
+          <w:spacing w:val="-1"/>
+          <w:sz w:val="32"/>
+          <w:szCs w:val="32"/>
+        </w:rPr>
+        <w:t>Define object in Python?</w:t>
+      </w:r>
+    </w:p>
+    <w:p>
+      <w:pPr>
+        <w:pStyle w:val="hv"/>
+        <w:numPr>
+          <w:ilvl w:val="0"/>
+          <w:numId w:val="1"/>
+        </w:numPr>
+        <w:shd w:val="clear" w:color="auto" w:fill="FFFFFF"/>
+        <w:spacing w:before="252" w:beforeAutospacing="0" w:after="0" w:afterAutospacing="0" w:line="480" w:lineRule="atLeast"/>
+        <w:ind w:left="450"/>
+        <w:rPr>
+          <w:rFonts w:ascii="Georgia" w:hAnsi="Georgia"/>
+          <w:spacing w:val="-1"/>
+          <w:sz w:val="32"/>
+          <w:szCs w:val="32"/>
+        </w:rPr>
+      </w:pPr>
+      <w:r>
+        <w:rPr>
+          <w:rFonts w:ascii="Georgia" w:hAnsi="Georgia"/>
+          <w:spacing w:val="-1"/>
+          <w:sz w:val="32"/>
+          <w:szCs w:val="32"/>
+        </w:rPr>
+        <w:t>What is a class in Python?</w:t>
+      </w:r>
+    </w:p>
+    <w:p>
+      <w:pPr>
+        <w:pStyle w:val="hv"/>
+        <w:numPr>
+          <w:ilvl w:val="0"/>
+          <w:numId w:val="1"/>
+        </w:numPr>
+        <w:shd w:val="clear" w:color="auto" w:fill="FFFFFF"/>
+        <w:spacing w:before="252" w:beforeAutospacing="0" w:after="0" w:afterAutospacing="0" w:line="480" w:lineRule="atLeast"/>
+        <w:ind w:left="450"/>
+        <w:rPr>
+          <w:rFonts w:ascii="Georgia" w:hAnsi="Georgia"/>
+          <w:spacing w:val="-1"/>
+          <w:sz w:val="32"/>
+          <w:szCs w:val="32"/>
+        </w:rPr>
+      </w:pPr>
+      <w:r>
+        <w:rPr>
+          <w:rFonts w:ascii="Georgia" w:hAnsi="Georgia"/>
+          <w:spacing w:val="-1"/>
+          <w:sz w:val="32"/>
+          <w:szCs w:val="32"/>
+        </w:rPr>
+        <w:t>How to create a class in Python?</w:t>
+      </w:r>
+    </w:p>
+    <w:p>
+      <w:pPr>
+        <w:pStyle w:val="hv"/>
+        <w:numPr>
+          <w:ilvl w:val="0"/>
+          <w:numId w:val="1"/>
+        </w:numPr>
+        <w:shd w:val="clear" w:color="auto" w:fill="FFFFFF"/>
+        <w:spacing w:before="252" w:beforeAutospacing="0" w:after="0" w:afterAutospacing="0" w:line="480" w:lineRule="atLeast"/>
+        <w:ind w:left="450"/>
+        <w:rPr>
+          <w:rFonts w:ascii="Georgia" w:hAnsi="Georgia"/>
+          <w:spacing w:val="-1"/>
+          <w:sz w:val="32"/>
+          <w:szCs w:val="32"/>
+        </w:rPr>
+      </w:pPr>
+      <w:r>
+        <w:rPr>
+          <w:rFonts w:ascii="Georgia" w:hAnsi="Georgia"/>
+          <w:spacing w:val="-1"/>
+          <w:sz w:val="32"/>
+          <w:szCs w:val="32"/>
+        </w:rPr>
+        <w:t>What is the syntax for creating an instance of a class in Python?</w:t>
+      </w:r>
+    </w:p>
+    <w:p>
+      <w:pPr>
+        <w:pStyle w:val="hv"/>
+        <w:numPr>
+          <w:ilvl w:val="0"/>
+          <w:numId w:val="1"/>
+        </w:numPr>
+        <w:shd w:val="clear" w:color="auto" w:fill="FFFFFF"/>
+        <w:spacing w:before="252" w:beforeAutospacing="0" w:after="0" w:afterAutospacing="0" w:line="480" w:lineRule="atLeast"/>
+        <w:ind w:left="450"/>
+        <w:rPr>
+          <w:rFonts w:ascii="Georgia" w:hAnsi="Georgia"/>
+          <w:spacing w:val="-1"/>
+          <w:sz w:val="32"/>
+          <w:szCs w:val="32"/>
+        </w:rPr>
+      </w:pPr>
+      <w:r>
+        <w:rPr>
+          <w:rFonts w:ascii="Georgia" w:hAnsi="Georgia"/>
+          <w:spacing w:val="-1"/>
+          <w:sz w:val="32"/>
+          <w:szCs w:val="32"/>
+        </w:rPr>
+        <w:t>Define what is “Method” in Python programming?</w:t>
+      </w:r>
+    </w:p>
+    <w:p>
+      <w:pPr>
+        <w:pStyle w:val="hv"/>
+        <w:numPr>
+          <w:ilvl w:val="0"/>
+          <w:numId w:val="1"/>
+        </w:numPr>
+        <w:shd w:val="clear" w:color="auto" w:fill="FFFFFF"/>
+        <w:spacing w:before="252" w:beforeAutospacing="0" w:after="0" w:afterAutospacing="0" w:line="480" w:lineRule="atLeast"/>
+        <w:ind w:left="450"/>
+        <w:rPr>
+          <w:rFonts w:ascii="Georgia" w:hAnsi="Georgia"/>
+          <w:spacing w:val="-1"/>
+          <w:sz w:val="32"/>
+          <w:szCs w:val="32"/>
+        </w:rPr>
+      </w:pPr>
+      <w:r>
+        <w:rPr>
+          <w:rFonts w:ascii="Georgia" w:hAnsi="Georgia"/>
+          <w:spacing w:val="-1"/>
+          <w:sz w:val="32"/>
+          <w:szCs w:val="32"/>
+        </w:rPr>
+        <w:t>Does multiple inheritance is supported in Python?</w:t>
+      </w:r>
+    </w:p>
+    <w:p>
+      <w:pPr>
+        <w:pStyle w:val="hv"/>
+        <w:shd w:val="clear" w:color="auto" w:fill="FFFFFF"/>
+        <w:spacing w:before="252" w:beforeAutospacing="0" w:after="0" w:afterAutospacing="0" w:line="480" w:lineRule="atLeast"/>
+        <w:ind w:left="450"/>
+        <w:rPr>
+          <w:rFonts w:ascii="Georgia" w:hAnsi="Georgia"/>
+          <w:spacing w:val="-1"/>
+          <w:sz w:val="32"/>
+          <w:szCs w:val="32"/>
+        </w:rPr>
+      </w:pPr>
+      <w:r>
+        <w:rPr>
+          <w:rFonts w:ascii="Georgia" w:hAnsi="Georgia"/>
+          <w:spacing w:val="-1"/>
+          <w:sz w:val="32"/>
+          <w:szCs w:val="32"/>
+        </w:rPr>
+        <w:t xml:space="preserve">Answer: </w:t>
+      </w:r>
+      <w:proofErr w:type="gramStart"/>
+      <w:r>
+        <w:rPr>
+          <w:rFonts w:ascii="Georgia" w:hAnsi="Georgia"/>
+          <w:spacing w:val="-1"/>
+          <w:sz w:val="32"/>
+          <w:szCs w:val="32"/>
+        </w:rPr>
+        <w:t>Yes it is</w:t>
+      </w:r>
+      <w:proofErr w:type="gramEnd"/>
+      <w:r>
+        <w:rPr>
+          <w:rFonts w:ascii="Georgia" w:hAnsi="Georgia"/>
+          <w:spacing w:val="-1"/>
+          <w:sz w:val="32"/>
+          <w:szCs w:val="32"/>
+        </w:rPr>
+        <w:t xml:space="preserve"> but we should be careful on how we use it.</w:t>
+      </w:r>
+    </w:p>
+    <w:p>
+      <w:pPr>
+        <w:pStyle w:val="hv"/>
+        <w:numPr>
+          <w:ilvl w:val="0"/>
+          <w:numId w:val="1"/>
+        </w:numPr>
+        <w:shd w:val="clear" w:color="auto" w:fill="FFFFFF"/>
+        <w:spacing w:before="252" w:beforeAutospacing="0" w:after="0" w:afterAutospacing="0" w:line="480" w:lineRule="atLeast"/>
+        <w:ind w:left="450"/>
+        <w:rPr>
+          <w:rFonts w:ascii="Georgia" w:hAnsi="Georgia"/>
+          <w:spacing w:val="-1"/>
+          <w:sz w:val="32"/>
+          <w:szCs w:val="32"/>
+        </w:rPr>
+      </w:pPr>
+      <w:r>
+        <w:rPr>
+          <w:rFonts w:ascii="Georgia" w:hAnsi="Georgia"/>
+          <w:spacing w:val="-1"/>
+          <w:sz w:val="32"/>
+          <w:szCs w:val="32"/>
+        </w:rPr>
+        <w:t>What is data abstraction in Python?</w:t>
+      </w:r>
+    </w:p>
+    <w:p>
+      <w:pPr>
+        <w:pStyle w:val="hv"/>
+        <w:numPr>
+          <w:ilvl w:val="0"/>
+          <w:numId w:val="1"/>
+        </w:numPr>
+        <w:shd w:val="clear" w:color="auto" w:fill="FFFFFF"/>
+        <w:spacing w:before="252" w:beforeAutospacing="0" w:after="0" w:afterAutospacing="0" w:line="480" w:lineRule="atLeast"/>
+        <w:ind w:left="450"/>
+        <w:rPr>
+          <w:rFonts w:ascii="Georgia" w:hAnsi="Georgia"/>
+          <w:spacing w:val="-1"/>
+          <w:sz w:val="32"/>
+          <w:szCs w:val="32"/>
+        </w:rPr>
+      </w:pPr>
+      <w:r>
+        <w:rPr>
+          <w:rFonts w:ascii="Georgia" w:hAnsi="Georgia"/>
+          <w:spacing w:val="-1"/>
+          <w:sz w:val="32"/>
+          <w:szCs w:val="32"/>
+        </w:rPr>
+        <w:t>Define encapsulation in Python?</w:t>
+      </w:r>
+    </w:p>
+    <w:p>
+      <w:pPr>
+        <w:pStyle w:val="hv"/>
+        <w:numPr>
+          <w:ilvl w:val="0"/>
+          <w:numId w:val="1"/>
+        </w:numPr>
+        <w:shd w:val="clear" w:color="auto" w:fill="FFFFFF"/>
+        <w:spacing w:before="252" w:beforeAutospacing="0" w:after="0" w:afterAutospacing="0" w:line="480" w:lineRule="atLeast"/>
+        <w:ind w:left="450"/>
+        <w:rPr>
+          <w:rFonts w:ascii="Georgia" w:hAnsi="Georgia"/>
+          <w:spacing w:val="-1"/>
+          <w:sz w:val="32"/>
+          <w:szCs w:val="32"/>
+        </w:rPr>
+      </w:pPr>
+      <w:r>
+        <w:rPr>
+          <w:rFonts w:ascii="Georgia" w:hAnsi="Georgia"/>
+          <w:spacing w:val="-1"/>
+          <w:sz w:val="32"/>
+          <w:szCs w:val="32"/>
+        </w:rPr>
+        <w:t>What is polymorphism in Python?</w:t>
+      </w:r>
+    </w:p>
+    <w:p>
+      <w:pPr>
+        <w:pStyle w:val="hv"/>
+        <w:numPr>
+          <w:ilvl w:val="0"/>
+          <w:numId w:val="1"/>
+        </w:numPr>
+        <w:shd w:val="clear" w:color="auto" w:fill="FFFFFF"/>
+        <w:spacing w:before="252" w:beforeAutospacing="0" w:after="0" w:afterAutospacing="0" w:line="480" w:lineRule="atLeast"/>
+        <w:ind w:left="450"/>
+        <w:rPr>
+          <w:rFonts w:ascii="Georgia" w:hAnsi="Georgia"/>
+          <w:spacing w:val="-1"/>
+          <w:sz w:val="32"/>
+          <w:szCs w:val="32"/>
+        </w:rPr>
+      </w:pPr>
+      <w:r>
+        <w:rPr>
+          <w:rFonts w:ascii="Georgia" w:hAnsi="Georgia"/>
+          <w:spacing w:val="-1"/>
+          <w:sz w:val="32"/>
+          <w:szCs w:val="32"/>
+        </w:rPr>
+        <w:t>Does Python make use of access specifiers?</w:t>
+      </w:r>
+    </w:p>
+    <w:p>
+      <w:pPr>
+        <w:pStyle w:val="hv"/>
+        <w:numPr>
+          <w:ilvl w:val="0"/>
+          <w:numId w:val="1"/>
+        </w:numPr>
+        <w:shd w:val="clear" w:color="auto" w:fill="FFFFFF"/>
+        <w:spacing w:before="252" w:beforeAutospacing="0" w:after="0" w:afterAutospacing="0" w:line="480" w:lineRule="atLeast"/>
+        <w:ind w:left="450"/>
+        <w:rPr>
+          <w:rFonts w:ascii="Georgia" w:hAnsi="Georgia"/>
+          <w:spacing w:val="-1"/>
+          <w:sz w:val="32"/>
+          <w:szCs w:val="32"/>
+        </w:rPr>
+      </w:pPr>
+      <w:r>
+        <w:rPr>
+          <w:rFonts w:ascii="Georgia" w:hAnsi="Georgia"/>
+          <w:spacing w:val="-1"/>
+          <w:sz w:val="32"/>
+          <w:szCs w:val="32"/>
+        </w:rPr>
+        <w:t>How can we create an empty class in Python?</w:t>
+      </w:r>
+    </w:p>
+    <w:p>
+      <w:pPr>
+        <w:pStyle w:val="hv"/>
+        <w:shd w:val="clear" w:color="auto" w:fill="FFFFFF"/>
+        <w:spacing w:before="252" w:beforeAutospacing="0" w:after="0" w:afterAutospacing="0" w:line="480" w:lineRule="atLeast"/>
+        <w:ind w:left="450"/>
+        <w:rPr>
+          <w:rFonts w:ascii="Georgia" w:hAnsi="Georgia"/>
+          <w:spacing w:val="-1"/>
+          <w:sz w:val="32"/>
+          <w:szCs w:val="32"/>
+        </w:rPr>
+      </w:pPr>
+      <w:r>
+        <w:rPr>
+          <w:rFonts w:ascii="Georgia" w:hAnsi="Georgia"/>
+          <w:spacing w:val="-1"/>
+          <w:sz w:val="32"/>
+          <w:szCs w:val="32"/>
+        </w:rPr>
+        <w:t xml:space="preserve">Answer: by </w:t>
+      </w:r>
+      <w:r>
+        <w:rPr>
+          <w:rFonts w:ascii="Georgia" w:hAnsi="Georgia"/>
+          <w:spacing w:val="-1"/>
+          <w:sz w:val="32"/>
+          <w:szCs w:val="32"/>
+        </w:rPr>
+        <w:t xml:space="preserve">typing ‘pass’. We are not </w:t>
+      </w:r>
+      <w:r>
+        <w:rPr>
+          <w:rFonts w:ascii="Georgia" w:hAnsi="Georgia"/>
+          <w:spacing w:val="-1"/>
+          <w:sz w:val="32"/>
+          <w:szCs w:val="32"/>
+        </w:rPr>
+        <w:t>allowed</w:t>
+      </w:r>
+      <w:r>
+        <w:rPr>
+          <w:rFonts w:ascii="Georgia" w:hAnsi="Georgia"/>
+          <w:spacing w:val="-1"/>
+          <w:sz w:val="32"/>
+          <w:szCs w:val="32"/>
+        </w:rPr>
+        <w:t xml:space="preserve"> to leave classes blank but with ‘pass’ the code reader will go pass this.</w:t>
+      </w:r>
+    </w:p>
+    <w:p>
+      <w:pPr>
+        <w:pStyle w:val="hv"/>
+        <w:numPr>
+          <w:ilvl w:val="0"/>
+          <w:numId w:val="1"/>
+        </w:numPr>
+        <w:shd w:val="clear" w:color="auto" w:fill="FFFFFF"/>
+        <w:spacing w:before="252" w:beforeAutospacing="0" w:after="0" w:afterAutospacing="0" w:line="480" w:lineRule="atLeast"/>
+        <w:ind w:left="450"/>
+        <w:rPr>
+          <w:rFonts w:ascii="Georgia" w:hAnsi="Georgia"/>
+          <w:spacing w:val="-1"/>
+          <w:sz w:val="32"/>
+          <w:szCs w:val="32"/>
+        </w:rPr>
+      </w:pPr>
+      <w:r>
+        <w:rPr>
+          <w:rFonts w:ascii="Georgia" w:hAnsi="Georgia"/>
+          <w:spacing w:val="-1"/>
+          <w:sz w:val="32"/>
+          <w:szCs w:val="32"/>
+        </w:rPr>
+        <w:t>Define Constructor in Python?</w:t>
+      </w:r>
+    </w:p>
+    <w:p>
+      <w:pPr>
+        <w:pStyle w:val="hv"/>
+        <w:numPr>
+          <w:ilvl w:val="0"/>
+          <w:numId w:val="1"/>
+        </w:numPr>
+        <w:shd w:val="clear" w:color="auto" w:fill="FFFFFF"/>
+        <w:spacing w:before="252" w:beforeAutospacing="0" w:after="0" w:afterAutospacing="0" w:line="480" w:lineRule="atLeast"/>
+        <w:ind w:left="450"/>
+        <w:rPr>
+          <w:rFonts w:ascii="Georgia" w:hAnsi="Georgia"/>
+          <w:spacing w:val="-1"/>
+          <w:sz w:val="32"/>
+          <w:szCs w:val="32"/>
+        </w:rPr>
+      </w:pPr>
+      <w:r>
+        <w:rPr>
+          <w:rFonts w:ascii="Georgia" w:hAnsi="Georgia"/>
+          <w:spacing w:val="-1"/>
+          <w:sz w:val="32"/>
+          <w:szCs w:val="32"/>
+        </w:rPr>
+        <w:lastRenderedPageBreak/>
+        <w:t>How can we create a constructor in Python programming?</w:t>
+      </w:r>
+    </w:p>
+    <w:p>
+      <w:pPr>
+        <w:pStyle w:val="hv"/>
+        <w:numPr>
+          <w:ilvl w:val="0"/>
+          <w:numId w:val="1"/>
+        </w:numPr>
+        <w:shd w:val="clear" w:color="auto" w:fill="FFFFFF"/>
+        <w:spacing w:before="252" w:beforeAutospacing="0" w:after="0" w:afterAutospacing="0" w:line="480" w:lineRule="atLeast"/>
+        <w:ind w:left="450"/>
+        <w:rPr>
+          <w:rFonts w:ascii="Georgia" w:hAnsi="Georgia"/>
+          <w:spacing w:val="-1"/>
+          <w:sz w:val="32"/>
+          <w:szCs w:val="32"/>
+        </w:rPr>
+      </w:pPr>
+      <w:r>
+        <w:rPr>
+          <w:rFonts w:ascii="Georgia" w:hAnsi="Georgia"/>
+          <w:spacing w:val="-1"/>
+          <w:sz w:val="32"/>
+          <w:szCs w:val="32"/>
+        </w:rPr>
         <w:t>Define Inheritance in Python?</w:t>
       </w:r>
     </w:p>

</xml_diff>

<commit_message>
Completed the Python Interview Questions
</commit_message>
<xml_diff>
--- a/Python Questions.docx
+++ b/Python Questions.docx
@@ -11603,6 +11603,826 @@
     </w:p>
     <w:p>
       <w:pPr>
+        <w:shd w:val="clear" w:color="auto" w:fill="2D2D3F"/>
+        <w:spacing w:line="270" w:lineRule="atLeast"/>
+        <w:rPr>
+          <w:rFonts w:ascii="Menlo" w:hAnsi="Menlo" w:cs="Menlo"/>
+          <w:color w:val="65A1A8"/>
+          <w:sz w:val="18"/>
+          <w:szCs w:val="18"/>
+        </w:rPr>
+      </w:pPr>
+      <w:r>
+        <w:rPr>
+          <w:rFonts w:ascii="Georgia" w:hAnsi="Georgia"/>
+          <w:spacing w:val="-1"/>
+          <w:sz w:val="32"/>
+          <w:szCs w:val="32"/>
+        </w:rPr>
+        <w:t>Answer:</w:t>
+      </w:r>
+      <w:r>
+        <w:rPr>
+          <w:rFonts w:ascii="Menlo" w:hAnsi="Menlo" w:cs="Menlo"/>
+          <w:i/>
+          <w:iCs/>
+          <w:color w:val="9F9FA6"/>
+          <w:sz w:val="18"/>
+          <w:szCs w:val="18"/>
+        </w:rPr>
+        <w:t xml:space="preserve"> </w:t>
+      </w:r>
+      <w:r>
+        <w:rPr>
+          <w:rFonts w:ascii="Menlo" w:hAnsi="Menlo" w:cs="Menlo"/>
+          <w:i/>
+          <w:iCs/>
+          <w:color w:val="9F9FA6"/>
+          <w:sz w:val="18"/>
+          <w:szCs w:val="18"/>
+        </w:rPr>
+        <w:t xml:space="preserve"># going to make a program that saves </w:t>
+      </w:r>
+      <w:proofErr w:type="spellStart"/>
+      <w:proofErr w:type="gramStart"/>
+      <w:r>
+        <w:rPr>
+          <w:rFonts w:ascii="Menlo" w:hAnsi="Menlo" w:cs="Menlo"/>
+          <w:i/>
+          <w:iCs/>
+          <w:color w:val="9F9FA6"/>
+          <w:sz w:val="18"/>
+          <w:szCs w:val="18"/>
+        </w:rPr>
+        <w:t>a</w:t>
+      </w:r>
+      <w:proofErr w:type="spellEnd"/>
+      <w:proofErr w:type="gramEnd"/>
+      <w:r>
+        <w:rPr>
+          <w:rFonts w:ascii="Menlo" w:hAnsi="Menlo" w:cs="Menlo"/>
+          <w:i/>
+          <w:iCs/>
+          <w:color w:val="9F9FA6"/>
+          <w:sz w:val="18"/>
+          <w:szCs w:val="18"/>
+        </w:rPr>
+        <w:t xml:space="preserve"> image from the internet</w:t>
+      </w:r>
+    </w:p>
+    <w:p>
+      <w:pPr>
+        <w:shd w:val="clear" w:color="auto" w:fill="2D2D3F"/>
+        <w:spacing w:line="270" w:lineRule="atLeast"/>
+        <w:rPr>
+          <w:rFonts w:ascii="Menlo" w:hAnsi="Menlo" w:cs="Menlo"/>
+          <w:color w:val="65A1A8"/>
+          <w:sz w:val="18"/>
+          <w:szCs w:val="18"/>
+        </w:rPr>
+      </w:pPr>
+      <w:r>
+        <w:rPr>
+          <w:rFonts w:ascii="Menlo" w:hAnsi="Menlo" w:cs="Menlo"/>
+          <w:i/>
+          <w:iCs/>
+          <w:color w:val="9F9FA6"/>
+          <w:sz w:val="18"/>
+          <w:szCs w:val="18"/>
+        </w:rPr>
+        <w:t># By Levance Wamley</w:t>
+      </w:r>
+    </w:p>
+    <w:p>
+      <w:pPr>
+        <w:shd w:val="clear" w:color="auto" w:fill="2D2D3F"/>
+        <w:spacing w:line="270" w:lineRule="atLeast"/>
+        <w:rPr>
+          <w:rFonts w:ascii="Menlo" w:hAnsi="Menlo" w:cs="Menlo"/>
+          <w:color w:val="65A1A8"/>
+          <w:sz w:val="18"/>
+          <w:szCs w:val="18"/>
+        </w:rPr>
+      </w:pPr>
+    </w:p>
+    <w:p>
+      <w:pPr>
+        <w:shd w:val="clear" w:color="auto" w:fill="2D2D3F"/>
+        <w:spacing w:line="270" w:lineRule="atLeast"/>
+        <w:rPr>
+          <w:rFonts w:ascii="Menlo" w:hAnsi="Menlo" w:cs="Menlo"/>
+          <w:color w:val="65A1A8"/>
+          <w:sz w:val="18"/>
+          <w:szCs w:val="18"/>
+        </w:rPr>
+      </w:pPr>
+      <w:r>
+        <w:rPr>
+          <w:rFonts w:ascii="Menlo" w:hAnsi="Menlo" w:cs="Menlo"/>
+          <w:color w:val="65A1A8"/>
+          <w:sz w:val="18"/>
+          <w:szCs w:val="18"/>
+        </w:rPr>
+        <w:t xml:space="preserve">import </w:t>
+      </w:r>
+      <w:proofErr w:type="spellStart"/>
+      <w:proofErr w:type="gramStart"/>
+      <w:r>
+        <w:rPr>
+          <w:rFonts w:ascii="Menlo" w:hAnsi="Menlo" w:cs="Menlo"/>
+          <w:color w:val="65A1A8"/>
+          <w:sz w:val="18"/>
+          <w:szCs w:val="18"/>
+        </w:rPr>
+        <w:t>urllib.request</w:t>
+      </w:r>
+      <w:proofErr w:type="spellEnd"/>
+      <w:proofErr w:type="gramEnd"/>
+    </w:p>
+    <w:p>
+      <w:pPr>
+        <w:shd w:val="clear" w:color="auto" w:fill="2D2D3F"/>
+        <w:spacing w:line="270" w:lineRule="atLeast"/>
+        <w:rPr>
+          <w:rFonts w:ascii="Menlo" w:hAnsi="Menlo" w:cs="Menlo"/>
+          <w:color w:val="65A1A8"/>
+          <w:sz w:val="18"/>
+          <w:szCs w:val="18"/>
+        </w:rPr>
+      </w:pPr>
+    </w:p>
+    <w:p>
+      <w:pPr>
+        <w:shd w:val="clear" w:color="auto" w:fill="2D2D3F"/>
+        <w:spacing w:line="270" w:lineRule="atLeast"/>
+        <w:rPr>
+          <w:rFonts w:ascii="Menlo" w:hAnsi="Menlo" w:cs="Menlo"/>
+          <w:color w:val="65A1A8"/>
+          <w:sz w:val="18"/>
+          <w:szCs w:val="18"/>
+        </w:rPr>
+      </w:pPr>
+      <w:r>
+        <w:rPr>
+          <w:rFonts w:ascii="Menlo" w:hAnsi="Menlo" w:cs="Menlo"/>
+          <w:i/>
+          <w:iCs/>
+          <w:color w:val="9F9FA6"/>
+          <w:sz w:val="18"/>
+          <w:szCs w:val="18"/>
+        </w:rPr>
+        <w:t># Created a function to gather the link, file path and set a name</w:t>
+      </w:r>
+    </w:p>
+    <w:p>
+      <w:pPr>
+        <w:shd w:val="clear" w:color="auto" w:fill="2D2D3F"/>
+        <w:spacing w:after="240" w:line="270" w:lineRule="atLeast"/>
+        <w:rPr>
+          <w:rFonts w:ascii="Menlo" w:hAnsi="Menlo" w:cs="Menlo"/>
+          <w:color w:val="65A1A8"/>
+          <w:sz w:val="18"/>
+          <w:szCs w:val="18"/>
+        </w:rPr>
+      </w:pPr>
+    </w:p>
+    <w:p>
+      <w:pPr>
+        <w:shd w:val="clear" w:color="auto" w:fill="2D2D3F"/>
+        <w:spacing w:line="270" w:lineRule="atLeast"/>
+        <w:rPr>
+          <w:rFonts w:ascii="Menlo" w:hAnsi="Menlo" w:cs="Menlo"/>
+          <w:color w:val="65A1A8"/>
+          <w:sz w:val="18"/>
+          <w:szCs w:val="18"/>
+        </w:rPr>
+      </w:pPr>
+      <w:r>
+        <w:rPr>
+          <w:rFonts w:ascii="Menlo" w:hAnsi="Menlo" w:cs="Menlo"/>
+          <w:color w:val="65A1A8"/>
+          <w:sz w:val="18"/>
+          <w:szCs w:val="18"/>
+        </w:rPr>
+        <w:t xml:space="preserve">def </w:t>
+      </w:r>
+      <w:proofErr w:type="spellStart"/>
+      <w:r>
+        <w:rPr>
+          <w:rFonts w:ascii="Menlo" w:hAnsi="Menlo" w:cs="Menlo"/>
+          <w:color w:val="92D6F4"/>
+          <w:sz w:val="18"/>
+          <w:szCs w:val="18"/>
+        </w:rPr>
+        <w:t>img_</w:t>
+      </w:r>
+      <w:proofErr w:type="gramStart"/>
+      <w:r>
+        <w:rPr>
+          <w:rFonts w:ascii="Menlo" w:hAnsi="Menlo" w:cs="Menlo"/>
+          <w:color w:val="92D6F4"/>
+          <w:sz w:val="18"/>
+          <w:szCs w:val="18"/>
+        </w:rPr>
+        <w:t>saver</w:t>
+      </w:r>
+      <w:proofErr w:type="spellEnd"/>
+      <w:r>
+        <w:rPr>
+          <w:rFonts w:ascii="Menlo" w:hAnsi="Menlo" w:cs="Menlo"/>
+          <w:color w:val="65A1A8"/>
+          <w:sz w:val="18"/>
+          <w:szCs w:val="18"/>
+        </w:rPr>
+        <w:t>(</w:t>
+      </w:r>
+      <w:proofErr w:type="spellStart"/>
+      <w:proofErr w:type="gramEnd"/>
+      <w:r>
+        <w:rPr>
+          <w:rFonts w:ascii="Menlo" w:hAnsi="Menlo" w:cs="Menlo"/>
+          <w:i/>
+          <w:iCs/>
+          <w:color w:val="F47A97"/>
+          <w:sz w:val="18"/>
+          <w:szCs w:val="18"/>
+        </w:rPr>
+        <w:t>url</w:t>
+      </w:r>
+      <w:proofErr w:type="spellEnd"/>
+      <w:r>
+        <w:rPr>
+          <w:rFonts w:ascii="Menlo" w:hAnsi="Menlo" w:cs="Menlo"/>
+          <w:color w:val="65A1A8"/>
+          <w:sz w:val="18"/>
+          <w:szCs w:val="18"/>
+        </w:rPr>
+        <w:t xml:space="preserve">, </w:t>
+      </w:r>
+      <w:proofErr w:type="spellStart"/>
+      <w:r>
+        <w:rPr>
+          <w:rFonts w:ascii="Menlo" w:hAnsi="Menlo" w:cs="Menlo"/>
+          <w:i/>
+          <w:iCs/>
+          <w:color w:val="F47A97"/>
+          <w:sz w:val="18"/>
+          <w:szCs w:val="18"/>
+        </w:rPr>
+        <w:t>file_path</w:t>
+      </w:r>
+      <w:proofErr w:type="spellEnd"/>
+      <w:r>
+        <w:rPr>
+          <w:rFonts w:ascii="Menlo" w:hAnsi="Menlo" w:cs="Menlo"/>
+          <w:color w:val="65A1A8"/>
+          <w:sz w:val="18"/>
+          <w:szCs w:val="18"/>
+        </w:rPr>
+        <w:t xml:space="preserve">, </w:t>
+      </w:r>
+      <w:r>
+        <w:rPr>
+          <w:rFonts w:ascii="Menlo" w:hAnsi="Menlo" w:cs="Menlo"/>
+          <w:i/>
+          <w:iCs/>
+          <w:color w:val="F47A97"/>
+          <w:sz w:val="18"/>
+          <w:szCs w:val="18"/>
+        </w:rPr>
+        <w:t>filename</w:t>
+      </w:r>
+      <w:r>
+        <w:rPr>
+          <w:rFonts w:ascii="Menlo" w:hAnsi="Menlo" w:cs="Menlo"/>
+          <w:color w:val="65A1A8"/>
+          <w:sz w:val="18"/>
+          <w:szCs w:val="18"/>
+        </w:rPr>
+        <w:t>):</w:t>
+      </w:r>
+    </w:p>
+    <w:p>
+      <w:pPr>
+        <w:shd w:val="clear" w:color="auto" w:fill="2D2D3F"/>
+        <w:spacing w:line="270" w:lineRule="atLeast"/>
+        <w:rPr>
+          <w:rFonts w:ascii="Menlo" w:hAnsi="Menlo" w:cs="Menlo"/>
+          <w:color w:val="65A1A8"/>
+          <w:sz w:val="18"/>
+          <w:szCs w:val="18"/>
+        </w:rPr>
+      </w:pPr>
+      <w:r>
+        <w:rPr>
+          <w:rFonts w:ascii="Menlo" w:hAnsi="Menlo" w:cs="Menlo"/>
+          <w:color w:val="65A1A8"/>
+          <w:sz w:val="18"/>
+          <w:szCs w:val="18"/>
+        </w:rPr>
+        <w:t xml:space="preserve">    </w:t>
+      </w:r>
+      <w:r>
+        <w:rPr>
+          <w:rFonts w:ascii="Menlo" w:hAnsi="Menlo" w:cs="Menlo"/>
+          <w:i/>
+          <w:iCs/>
+          <w:color w:val="9F9FA6"/>
+          <w:sz w:val="18"/>
+          <w:szCs w:val="18"/>
+        </w:rPr>
+        <w:t># here we are telling the program where to save and name the file and what type of extension we want</w:t>
+      </w:r>
+    </w:p>
+    <w:p>
+      <w:pPr>
+        <w:shd w:val="clear" w:color="auto" w:fill="2D2D3F"/>
+        <w:spacing w:line="270" w:lineRule="atLeast"/>
+        <w:rPr>
+          <w:rFonts w:ascii="Menlo" w:hAnsi="Menlo" w:cs="Menlo"/>
+          <w:color w:val="65A1A8"/>
+          <w:sz w:val="18"/>
+          <w:szCs w:val="18"/>
+        </w:rPr>
+      </w:pPr>
+      <w:r>
+        <w:rPr>
+          <w:rFonts w:ascii="Menlo" w:hAnsi="Menlo" w:cs="Menlo"/>
+          <w:color w:val="65A1A8"/>
+          <w:sz w:val="18"/>
+          <w:szCs w:val="18"/>
+        </w:rPr>
+        <w:t xml:space="preserve">    </w:t>
+      </w:r>
+      <w:proofErr w:type="spellStart"/>
+      <w:r>
+        <w:rPr>
+          <w:rFonts w:ascii="Menlo" w:hAnsi="Menlo" w:cs="Menlo"/>
+          <w:color w:val="65A1A8"/>
+          <w:sz w:val="18"/>
+          <w:szCs w:val="18"/>
+        </w:rPr>
+        <w:t>full_path</w:t>
+      </w:r>
+      <w:proofErr w:type="spellEnd"/>
+      <w:r>
+        <w:rPr>
+          <w:rFonts w:ascii="Menlo" w:hAnsi="Menlo" w:cs="Menlo"/>
+          <w:color w:val="65A1A8"/>
+          <w:sz w:val="18"/>
+          <w:szCs w:val="18"/>
+        </w:rPr>
+        <w:t xml:space="preserve"> </w:t>
+      </w:r>
+      <w:r>
+        <w:rPr>
+          <w:rFonts w:ascii="Menlo" w:hAnsi="Menlo" w:cs="Menlo"/>
+          <w:color w:val="EA7F6A"/>
+          <w:sz w:val="18"/>
+          <w:szCs w:val="18"/>
+        </w:rPr>
+        <w:t>=</w:t>
+      </w:r>
+      <w:r>
+        <w:rPr>
+          <w:rFonts w:ascii="Menlo" w:hAnsi="Menlo" w:cs="Menlo"/>
+          <w:color w:val="65A1A8"/>
+          <w:sz w:val="18"/>
+          <w:szCs w:val="18"/>
+        </w:rPr>
+        <w:t xml:space="preserve"> </w:t>
+      </w:r>
+      <w:proofErr w:type="spellStart"/>
+      <w:r>
+        <w:rPr>
+          <w:rFonts w:ascii="Menlo" w:hAnsi="Menlo" w:cs="Menlo"/>
+          <w:color w:val="65A1A8"/>
+          <w:sz w:val="18"/>
+          <w:szCs w:val="18"/>
+        </w:rPr>
+        <w:t>file_path</w:t>
+      </w:r>
+      <w:proofErr w:type="spellEnd"/>
+      <w:r>
+        <w:rPr>
+          <w:rFonts w:ascii="Menlo" w:hAnsi="Menlo" w:cs="Menlo"/>
+          <w:color w:val="65A1A8"/>
+          <w:sz w:val="18"/>
+          <w:szCs w:val="18"/>
+        </w:rPr>
+        <w:t xml:space="preserve"> </w:t>
+      </w:r>
+      <w:r>
+        <w:rPr>
+          <w:rFonts w:ascii="Menlo" w:hAnsi="Menlo" w:cs="Menlo"/>
+          <w:color w:val="EA7F6A"/>
+          <w:sz w:val="18"/>
+          <w:szCs w:val="18"/>
+        </w:rPr>
+        <w:t>+</w:t>
+      </w:r>
+      <w:r>
+        <w:rPr>
+          <w:rFonts w:ascii="Menlo" w:hAnsi="Menlo" w:cs="Menlo"/>
+          <w:color w:val="65A1A8"/>
+          <w:sz w:val="18"/>
+          <w:szCs w:val="18"/>
+        </w:rPr>
+        <w:t xml:space="preserve"> filename </w:t>
+      </w:r>
+      <w:r>
+        <w:rPr>
+          <w:rFonts w:ascii="Menlo" w:hAnsi="Menlo" w:cs="Menlo"/>
+          <w:color w:val="EA7F6A"/>
+          <w:sz w:val="18"/>
+          <w:szCs w:val="18"/>
+        </w:rPr>
+        <w:t>+</w:t>
+      </w:r>
+      <w:r>
+        <w:rPr>
+          <w:rFonts w:ascii="Menlo" w:hAnsi="Menlo" w:cs="Menlo"/>
+          <w:color w:val="65A1A8"/>
+          <w:sz w:val="18"/>
+          <w:szCs w:val="18"/>
+        </w:rPr>
+        <w:t xml:space="preserve"> </w:t>
+      </w:r>
+      <w:r>
+        <w:rPr>
+          <w:rFonts w:ascii="Menlo" w:hAnsi="Menlo" w:cs="Menlo"/>
+          <w:color w:val="94C979"/>
+          <w:sz w:val="18"/>
+          <w:szCs w:val="18"/>
+        </w:rPr>
+        <w:t>".jpeg"</w:t>
+      </w:r>
+    </w:p>
+    <w:p>
+      <w:pPr>
+        <w:shd w:val="clear" w:color="auto" w:fill="2D2D3F"/>
+        <w:spacing w:line="270" w:lineRule="atLeast"/>
+        <w:rPr>
+          <w:rFonts w:ascii="Menlo" w:hAnsi="Menlo" w:cs="Menlo"/>
+          <w:color w:val="65A1A8"/>
+          <w:sz w:val="18"/>
+          <w:szCs w:val="18"/>
+        </w:rPr>
+      </w:pPr>
+      <w:r>
+        <w:rPr>
+          <w:rFonts w:ascii="Menlo" w:hAnsi="Menlo" w:cs="Menlo"/>
+          <w:color w:val="65A1A8"/>
+          <w:sz w:val="18"/>
+          <w:szCs w:val="18"/>
+        </w:rPr>
+        <w:t xml:space="preserve">    </w:t>
+      </w:r>
+      <w:r>
+        <w:rPr>
+          <w:rFonts w:ascii="Menlo" w:hAnsi="Menlo" w:cs="Menlo"/>
+          <w:i/>
+          <w:iCs/>
+          <w:color w:val="9F9FA6"/>
+          <w:sz w:val="18"/>
+          <w:szCs w:val="18"/>
+        </w:rPr>
+        <w:t># we go to grab the image from the link and then save it.</w:t>
+      </w:r>
+    </w:p>
+    <w:p>
+      <w:pPr>
+        <w:shd w:val="clear" w:color="auto" w:fill="2D2D3F"/>
+        <w:spacing w:line="270" w:lineRule="atLeast"/>
+        <w:rPr>
+          <w:rFonts w:ascii="Menlo" w:hAnsi="Menlo" w:cs="Menlo"/>
+          <w:color w:val="65A1A8"/>
+          <w:sz w:val="18"/>
+          <w:szCs w:val="18"/>
+        </w:rPr>
+      </w:pPr>
+      <w:r>
+        <w:rPr>
+          <w:rFonts w:ascii="Menlo" w:hAnsi="Menlo" w:cs="Menlo"/>
+          <w:color w:val="65A1A8"/>
+          <w:sz w:val="18"/>
+          <w:szCs w:val="18"/>
+        </w:rPr>
+        <w:t xml:space="preserve">    </w:t>
+      </w:r>
+      <w:proofErr w:type="spellStart"/>
+      <w:proofErr w:type="gramStart"/>
+      <w:r>
+        <w:rPr>
+          <w:rFonts w:ascii="Menlo" w:hAnsi="Menlo" w:cs="Menlo"/>
+          <w:color w:val="65A1A8"/>
+          <w:sz w:val="18"/>
+          <w:szCs w:val="18"/>
+        </w:rPr>
+        <w:t>urllib.request</w:t>
+      </w:r>
+      <w:proofErr w:type="gramEnd"/>
+      <w:r>
+        <w:rPr>
+          <w:rFonts w:ascii="Menlo" w:hAnsi="Menlo" w:cs="Menlo"/>
+          <w:color w:val="65A1A8"/>
+          <w:sz w:val="18"/>
+          <w:szCs w:val="18"/>
+        </w:rPr>
+        <w:t>.urlretrieve</w:t>
+      </w:r>
+      <w:proofErr w:type="spellEnd"/>
+      <w:r>
+        <w:rPr>
+          <w:rFonts w:ascii="Menlo" w:hAnsi="Menlo" w:cs="Menlo"/>
+          <w:color w:val="65A1A8"/>
+          <w:sz w:val="18"/>
+          <w:szCs w:val="18"/>
+        </w:rPr>
+        <w:t>(</w:t>
+      </w:r>
+      <w:proofErr w:type="spellStart"/>
+      <w:r>
+        <w:rPr>
+          <w:rFonts w:ascii="Menlo" w:hAnsi="Menlo" w:cs="Menlo"/>
+          <w:color w:val="65A1A8"/>
+          <w:sz w:val="18"/>
+          <w:szCs w:val="18"/>
+        </w:rPr>
+        <w:t>url</w:t>
+      </w:r>
+      <w:proofErr w:type="spellEnd"/>
+      <w:r>
+        <w:rPr>
+          <w:rFonts w:ascii="Menlo" w:hAnsi="Menlo" w:cs="Menlo"/>
+          <w:color w:val="65A1A8"/>
+          <w:sz w:val="18"/>
+          <w:szCs w:val="18"/>
+        </w:rPr>
+        <w:t xml:space="preserve">, </w:t>
+      </w:r>
+      <w:proofErr w:type="spellStart"/>
+      <w:r>
+        <w:rPr>
+          <w:rFonts w:ascii="Menlo" w:hAnsi="Menlo" w:cs="Menlo"/>
+          <w:color w:val="65A1A8"/>
+          <w:sz w:val="18"/>
+          <w:szCs w:val="18"/>
+        </w:rPr>
+        <w:t>full_path</w:t>
+      </w:r>
+      <w:proofErr w:type="spellEnd"/>
+      <w:r>
+        <w:rPr>
+          <w:rFonts w:ascii="Menlo" w:hAnsi="Menlo" w:cs="Menlo"/>
+          <w:color w:val="65A1A8"/>
+          <w:sz w:val="18"/>
+          <w:szCs w:val="18"/>
+        </w:rPr>
+        <w:t>)</w:t>
+      </w:r>
+    </w:p>
+    <w:p>
+      <w:pPr>
+        <w:shd w:val="clear" w:color="auto" w:fill="2D2D3F"/>
+        <w:spacing w:after="240" w:line="270" w:lineRule="atLeast"/>
+        <w:rPr>
+          <w:rFonts w:ascii="Menlo" w:hAnsi="Menlo" w:cs="Menlo"/>
+          <w:color w:val="65A1A8"/>
+          <w:sz w:val="18"/>
+          <w:szCs w:val="18"/>
+        </w:rPr>
+      </w:pPr>
+    </w:p>
+    <w:p>
+      <w:pPr>
+        <w:shd w:val="clear" w:color="auto" w:fill="2D2D3F"/>
+        <w:spacing w:line="270" w:lineRule="atLeast"/>
+        <w:rPr>
+          <w:rFonts w:ascii="Menlo" w:hAnsi="Menlo" w:cs="Menlo"/>
+          <w:color w:val="65A1A8"/>
+          <w:sz w:val="18"/>
+          <w:szCs w:val="18"/>
+        </w:rPr>
+      </w:pPr>
+      <w:r>
+        <w:rPr>
+          <w:rFonts w:ascii="Menlo" w:hAnsi="Menlo" w:cs="Menlo"/>
+          <w:i/>
+          <w:iCs/>
+          <w:color w:val="9F9FA6"/>
+          <w:sz w:val="18"/>
+          <w:szCs w:val="18"/>
+        </w:rPr>
+        <w:t># link to file and name</w:t>
+      </w:r>
+    </w:p>
+    <w:p>
+      <w:pPr>
+        <w:shd w:val="clear" w:color="auto" w:fill="2D2D3F"/>
+        <w:spacing w:line="270" w:lineRule="atLeast"/>
+        <w:rPr>
+          <w:rFonts w:ascii="Menlo" w:hAnsi="Menlo" w:cs="Menlo"/>
+          <w:color w:val="65A1A8"/>
+          <w:sz w:val="18"/>
+          <w:szCs w:val="18"/>
+        </w:rPr>
+      </w:pPr>
+      <w:r>
+        <w:rPr>
+          <w:rFonts w:ascii="Menlo" w:hAnsi="Menlo" w:cs="Menlo"/>
+          <w:color w:val="65A1A8"/>
+          <w:sz w:val="18"/>
+          <w:szCs w:val="18"/>
+        </w:rPr>
+        <w:t xml:space="preserve">link </w:t>
+      </w:r>
+      <w:r>
+        <w:rPr>
+          <w:rFonts w:ascii="Menlo" w:hAnsi="Menlo" w:cs="Menlo"/>
+          <w:color w:val="EA7F6A"/>
+          <w:sz w:val="18"/>
+          <w:szCs w:val="18"/>
+        </w:rPr>
+        <w:t>=</w:t>
+      </w:r>
+      <w:r>
+        <w:rPr>
+          <w:rFonts w:ascii="Menlo" w:hAnsi="Menlo" w:cs="Menlo"/>
+          <w:color w:val="65A1A8"/>
+          <w:sz w:val="18"/>
+          <w:szCs w:val="18"/>
+        </w:rPr>
+        <w:t xml:space="preserve"> </w:t>
+      </w:r>
+      <w:r>
+        <w:rPr>
+          <w:rFonts w:ascii="Menlo" w:hAnsi="Menlo" w:cs="Menlo"/>
+          <w:color w:val="94C979"/>
+          <w:sz w:val="18"/>
+          <w:szCs w:val="18"/>
+        </w:rPr>
+        <w:t>"https://image.shutterstock.com/image-photo/ripe-red-apples-wooden-box-600w-1115705399.jpg"</w:t>
+      </w:r>
+    </w:p>
+    <w:p>
+      <w:pPr>
+        <w:shd w:val="clear" w:color="auto" w:fill="2D2D3F"/>
+        <w:spacing w:line="270" w:lineRule="atLeast"/>
+        <w:rPr>
+          <w:rFonts w:ascii="Menlo" w:hAnsi="Menlo" w:cs="Menlo"/>
+          <w:color w:val="65A1A8"/>
+          <w:sz w:val="18"/>
+          <w:szCs w:val="18"/>
+        </w:rPr>
+      </w:pPr>
+      <w:r>
+        <w:rPr>
+          <w:rFonts w:ascii="Menlo" w:hAnsi="Menlo" w:cs="Menlo"/>
+          <w:color w:val="65A1A8"/>
+          <w:sz w:val="18"/>
+          <w:szCs w:val="18"/>
+        </w:rPr>
+        <w:t xml:space="preserve">filename </w:t>
+      </w:r>
+      <w:r>
+        <w:rPr>
+          <w:rFonts w:ascii="Menlo" w:hAnsi="Menlo" w:cs="Menlo"/>
+          <w:color w:val="EA7F6A"/>
+          <w:sz w:val="18"/>
+          <w:szCs w:val="18"/>
+        </w:rPr>
+        <w:t>=</w:t>
+      </w:r>
+      <w:r>
+        <w:rPr>
+          <w:rFonts w:ascii="Menlo" w:hAnsi="Menlo" w:cs="Menlo"/>
+          <w:color w:val="65A1A8"/>
+          <w:sz w:val="18"/>
+          <w:szCs w:val="18"/>
+        </w:rPr>
+        <w:t xml:space="preserve"> </w:t>
+      </w:r>
+      <w:r>
+        <w:rPr>
+          <w:rFonts w:ascii="Menlo" w:hAnsi="Menlo" w:cs="Menlo"/>
+          <w:color w:val="94C979"/>
+          <w:sz w:val="18"/>
+          <w:szCs w:val="18"/>
+        </w:rPr>
+        <w:t>"apple"</w:t>
+      </w:r>
+    </w:p>
+    <w:p>
+      <w:pPr>
+        <w:shd w:val="clear" w:color="auto" w:fill="2D2D3F"/>
+        <w:spacing w:after="240" w:line="270" w:lineRule="atLeast"/>
+        <w:rPr>
+          <w:rFonts w:ascii="Menlo" w:hAnsi="Menlo" w:cs="Menlo"/>
+          <w:color w:val="65A1A8"/>
+          <w:sz w:val="18"/>
+          <w:szCs w:val="18"/>
+        </w:rPr>
+      </w:pPr>
+    </w:p>
+    <w:p>
+      <w:pPr>
+        <w:shd w:val="clear" w:color="auto" w:fill="2D2D3F"/>
+        <w:spacing w:line="270" w:lineRule="atLeast"/>
+        <w:rPr>
+          <w:rFonts w:ascii="Menlo" w:hAnsi="Menlo" w:cs="Menlo"/>
+          <w:color w:val="65A1A8"/>
+          <w:sz w:val="18"/>
+          <w:szCs w:val="18"/>
+        </w:rPr>
+      </w:pPr>
+      <w:proofErr w:type="spellStart"/>
+      <w:r>
+        <w:rPr>
+          <w:rFonts w:ascii="Menlo" w:hAnsi="Menlo" w:cs="Menlo"/>
+          <w:color w:val="65A1A8"/>
+          <w:sz w:val="18"/>
+          <w:szCs w:val="18"/>
+        </w:rPr>
+        <w:t>img_</w:t>
+      </w:r>
+      <w:proofErr w:type="gramStart"/>
+      <w:r>
+        <w:rPr>
+          <w:rFonts w:ascii="Menlo" w:hAnsi="Menlo" w:cs="Menlo"/>
+          <w:color w:val="65A1A8"/>
+          <w:sz w:val="18"/>
+          <w:szCs w:val="18"/>
+        </w:rPr>
+        <w:t>saver</w:t>
+      </w:r>
+      <w:proofErr w:type="spellEnd"/>
+      <w:r>
+        <w:rPr>
+          <w:rFonts w:ascii="Menlo" w:hAnsi="Menlo" w:cs="Menlo"/>
+          <w:color w:val="65A1A8"/>
+          <w:sz w:val="18"/>
+          <w:szCs w:val="18"/>
+        </w:rPr>
+        <w:t>(</w:t>
+      </w:r>
+      <w:proofErr w:type="gramEnd"/>
+      <w:r>
+        <w:rPr>
+          <w:rFonts w:ascii="Menlo" w:hAnsi="Menlo" w:cs="Menlo"/>
+          <w:color w:val="65A1A8"/>
+          <w:sz w:val="18"/>
+          <w:szCs w:val="18"/>
+        </w:rPr>
+        <w:t xml:space="preserve">link, </w:t>
+      </w:r>
+      <w:r>
+        <w:rPr>
+          <w:rFonts w:ascii="Menlo" w:hAnsi="Menlo" w:cs="Menlo"/>
+          <w:color w:val="94C979"/>
+          <w:sz w:val="18"/>
+          <w:szCs w:val="18"/>
+        </w:rPr>
+        <w:t>"images/"</w:t>
+      </w:r>
+      <w:r>
+        <w:rPr>
+          <w:rFonts w:ascii="Menlo" w:hAnsi="Menlo" w:cs="Menlo"/>
+          <w:color w:val="65A1A8"/>
+          <w:sz w:val="18"/>
+          <w:szCs w:val="18"/>
+        </w:rPr>
+        <w:t>, filename)</w:t>
+      </w:r>
+    </w:p>
+    <w:p>
+      <w:pPr>
+        <w:shd w:val="clear" w:color="auto" w:fill="2D2D3F"/>
+        <w:spacing w:line="270" w:lineRule="atLeast"/>
+        <w:rPr>
+          <w:rFonts w:ascii="Menlo" w:hAnsi="Menlo" w:cs="Menlo"/>
+          <w:color w:val="65A1A8"/>
+          <w:sz w:val="18"/>
+          <w:szCs w:val="18"/>
+        </w:rPr>
+      </w:pPr>
+    </w:p>
+    <w:p>
+      <w:pPr>
+        <w:pStyle w:val="hv"/>
+        <w:shd w:val="clear" w:color="auto" w:fill="FFFFFF"/>
+        <w:spacing w:before="252" w:beforeAutospacing="0" w:after="0" w:afterAutospacing="0" w:line="480" w:lineRule="atLeast"/>
+        <w:ind w:left="450"/>
+        <w:rPr>
+          <w:rFonts w:ascii="Georgia" w:hAnsi="Georgia"/>
+          <w:spacing w:val="-1"/>
+          <w:sz w:val="32"/>
+          <w:szCs w:val="32"/>
+        </w:rPr>
+      </w:pPr>
+    </w:p>
+    <w:p>
+      <w:pPr>
         <w:pStyle w:val="hv"/>
         <w:numPr>
           <w:ilvl w:val="0"/>
@@ -11629,6 +12449,48 @@
       </w:r>
     </w:p>
     <w:p>
+      <w:r>
+        <w:rPr>
+          <w:rFonts w:ascii="Georgia" w:hAnsi="Georgia"/>
+          <w:spacing w:val="-1"/>
+          <w:sz w:val="32"/>
+          <w:szCs w:val="32"/>
+        </w:rPr>
+        <w:t xml:space="preserve">Answer: </w:t>
+      </w:r>
+      <w:hyperlink r:id="rId7" w:history="1">
+        <w:r>
+          <w:rPr>
+            <w:rStyle w:val="Hyperlink"/>
+          </w:rPr>
+          <w:t>https://overiq.com/flask-101/sessions-in-flask/</w:t>
+        </w:r>
+      </w:hyperlink>
+    </w:p>
+    <w:p>
+      <w:pPr>
+        <w:pStyle w:val="hv"/>
+        <w:shd w:val="clear" w:color="auto" w:fill="FFFFFF"/>
+        <w:spacing w:before="252" w:beforeAutospacing="0" w:after="0" w:afterAutospacing="0" w:line="480" w:lineRule="atLeast"/>
+        <w:ind w:left="450"/>
+        <w:rPr>
+          <w:rFonts w:ascii="Georgia" w:hAnsi="Georgia"/>
+          <w:spacing w:val="-1"/>
+          <w:sz w:val="32"/>
+          <w:szCs w:val="32"/>
+        </w:rPr>
+      </w:pPr>
+      <w:r>
+        <w:rPr>
+          <w:rFonts w:ascii="Georgia" w:hAnsi="Georgia"/>
+          <w:spacing w:val="-1"/>
+          <w:sz w:val="32"/>
+          <w:szCs w:val="32"/>
+        </w:rPr>
+        <w:t>Please read the article above for a better understanding.</w:t>
+      </w:r>
+    </w:p>
+    <w:p>
       <w:pPr>
         <w:pStyle w:val="hv"/>
         <w:numPr>
@@ -11658,6 +12520,67 @@
     <w:p>
       <w:pPr>
         <w:pStyle w:val="hv"/>
+        <w:shd w:val="clear" w:color="auto" w:fill="FFFFFF"/>
+        <w:spacing w:before="252" w:beforeAutospacing="0" w:after="0" w:afterAutospacing="0" w:line="480" w:lineRule="atLeast"/>
+        <w:ind w:left="450"/>
+        <w:rPr>
+          <w:rFonts w:ascii="Georgia" w:hAnsi="Georgia"/>
+          <w:spacing w:val="-1"/>
+          <w:sz w:val="32"/>
+          <w:szCs w:val="32"/>
+        </w:rPr>
+      </w:pPr>
+      <w:r>
+        <w:rPr>
+          <w:rFonts w:ascii="Georgia" w:hAnsi="Georgia"/>
+          <w:spacing w:val="-1"/>
+          <w:sz w:val="32"/>
+          <w:szCs w:val="32"/>
+        </w:rPr>
+        <w:t xml:space="preserve">Answer: It’s not </w:t>
+      </w:r>
+      <w:r>
+        <w:rPr>
+          <w:rFonts w:ascii="Georgia" w:hAnsi="Georgia"/>
+          <w:spacing w:val="-1"/>
+          <w:sz w:val="32"/>
+          <w:szCs w:val="32"/>
+        </w:rPr>
+        <w:t>an</w:t>
+      </w:r>
+      <w:r>
+        <w:rPr>
+          <w:rFonts w:ascii="Georgia" w:hAnsi="Georgia"/>
+          <w:spacing w:val="-1"/>
+          <w:sz w:val="32"/>
+          <w:szCs w:val="32"/>
+        </w:rPr>
+        <w:t xml:space="preserve"> MVC it is a minimalistic framework that gives you enough freedom to use it like </w:t>
+      </w:r>
+      <w:proofErr w:type="gramStart"/>
+      <w:r>
+        <w:rPr>
+          <w:rFonts w:ascii="Georgia" w:hAnsi="Georgia"/>
+          <w:spacing w:val="-1"/>
+          <w:sz w:val="32"/>
+          <w:szCs w:val="32"/>
+        </w:rPr>
+        <w:t>a</w:t>
+      </w:r>
+      <w:proofErr w:type="gramEnd"/>
+      <w:r>
+        <w:rPr>
+          <w:rFonts w:ascii="Georgia" w:hAnsi="Georgia"/>
+          <w:spacing w:val="-1"/>
+          <w:sz w:val="32"/>
+          <w:szCs w:val="32"/>
+        </w:rPr>
+        <w:t xml:space="preserve"> MVC.</w:t>
+      </w:r>
+    </w:p>
+    <w:p>
+      <w:pPr>
+        <w:pStyle w:val="hv"/>
         <w:numPr>
           <w:ilvl w:val="0"/>
           <w:numId w:val="1"/>
@@ -11685,6 +12608,47 @@
     <w:p>
       <w:pPr>
         <w:pStyle w:val="hv"/>
+        <w:shd w:val="clear" w:color="auto" w:fill="FFFFFF"/>
+        <w:spacing w:before="252" w:beforeAutospacing="0" w:after="0" w:afterAutospacing="0" w:line="480" w:lineRule="atLeast"/>
+        <w:ind w:left="450"/>
+        <w:rPr>
+          <w:rFonts w:ascii="Georgia" w:hAnsi="Georgia"/>
+          <w:spacing w:val="-1"/>
+          <w:sz w:val="32"/>
+          <w:szCs w:val="32"/>
+        </w:rPr>
+      </w:pPr>
+      <w:r>
+        <w:rPr>
+          <w:rFonts w:ascii="Georgia" w:hAnsi="Georgia"/>
+          <w:spacing w:val="-1"/>
+          <w:sz w:val="32"/>
+          <w:szCs w:val="32"/>
+        </w:rPr>
+        <w:t xml:space="preserve">Answer: Cannot find </w:t>
+      </w:r>
+      <w:r>
+        <w:rPr>
+          <w:rFonts w:ascii="Georgia" w:hAnsi="Georgia"/>
+          <w:spacing w:val="-1"/>
+          <w:sz w:val="32"/>
+          <w:szCs w:val="32"/>
+        </w:rPr>
+        <w:t>an</w:t>
+      </w:r>
+      <w:r>
+        <w:rPr>
+          <w:rFonts w:ascii="Georgia" w:hAnsi="Georgia"/>
+          <w:spacing w:val="-1"/>
+          <w:sz w:val="32"/>
+          <w:szCs w:val="32"/>
+        </w:rPr>
+        <w:t xml:space="preserve"> answer for this will come back to this.</w:t>
+      </w:r>
+    </w:p>
+    <w:p>
+      <w:pPr>
+        <w:pStyle w:val="hv"/>
         <w:numPr>
           <w:ilvl w:val="0"/>
           <w:numId w:val="1"/>
@@ -11706,27 +12670,30 @@
           <w:sz w:val="32"/>
           <w:szCs w:val="32"/>
         </w:rPr>
-        <w:t xml:space="preserve">Explain the procedure to minimize or lower the outage of </w:t>
-      </w:r>
-      <w:proofErr w:type="spellStart"/>
-      <w:r>
-        <w:rPr>
-          <w:rFonts w:ascii="Georgia" w:hAnsi="Georgia"/>
-          <w:spacing w:val="-1"/>
-          <w:sz w:val="32"/>
-          <w:szCs w:val="32"/>
-        </w:rPr>
-        <w:t>Memchached</w:t>
-      </w:r>
-      <w:proofErr w:type="spellEnd"/>
-      <w:r>
-        <w:rPr>
-          <w:rFonts w:ascii="Georgia" w:hAnsi="Georgia"/>
-          <w:spacing w:val="-1"/>
-          <w:sz w:val="32"/>
-          <w:szCs w:val="32"/>
-        </w:rPr>
-        <w:t xml:space="preserve"> server in Python development?</w:t>
+        <w:t>Explain the procedure to minimize or lower the outage of Memcached server in Python development?</w:t>
+      </w:r>
+    </w:p>
+    <w:p>
+      <w:pPr>
+        <w:pStyle w:val="hv"/>
+        <w:shd w:val="clear" w:color="auto" w:fill="FFFFFF"/>
+        <w:spacing w:before="252" w:beforeAutospacing="0" w:after="0" w:afterAutospacing="0" w:line="480" w:lineRule="atLeast"/>
+        <w:ind w:left="450"/>
+        <w:rPr>
+          <w:rFonts w:ascii="Georgia" w:hAnsi="Georgia"/>
+          <w:spacing w:val="-1"/>
+          <w:sz w:val="32"/>
+          <w:szCs w:val="32"/>
+        </w:rPr>
+      </w:pPr>
+      <w:r>
+        <w:rPr>
+          <w:rFonts w:ascii="Georgia" w:hAnsi="Georgia"/>
+          <w:spacing w:val="-1"/>
+          <w:sz w:val="32"/>
+          <w:szCs w:val="32"/>
+        </w:rPr>
+        <w:t xml:space="preserve">Answer: Setting a timeout value when the server goes down the client will retry until the timer goes out. </w:t>
       </w:r>
     </w:p>
     <w:p>
@@ -11776,7 +12743,6 @@
           <w:sz w:val="32"/>
           <w:szCs w:val="32"/>
         </w:rPr>
-        <w:lastRenderedPageBreak/>
         <w:t>Answer:  This is when cache expires and the website is hit with a lot of request at the same time. This can be prevented with a semaphore lock.</w:t>
       </w:r>
     </w:p>
@@ -11804,7 +12770,40 @@
           <w:sz w:val="32"/>
           <w:szCs w:val="32"/>
         </w:rPr>
+        <w:lastRenderedPageBreak/>
         <w:t>What are the OOPS concepts in Python?</w:t>
+      </w:r>
+    </w:p>
+    <w:p>
+      <w:pPr>
+        <w:pStyle w:val="hv"/>
+        <w:shd w:val="clear" w:color="auto" w:fill="FFFFFF"/>
+        <w:spacing w:before="252" w:beforeAutospacing="0" w:after="0" w:afterAutospacing="0" w:line="480" w:lineRule="atLeast"/>
+        <w:ind w:left="450"/>
+        <w:rPr>
+          <w:rFonts w:ascii="Georgia" w:hAnsi="Georgia"/>
+          <w:spacing w:val="-1"/>
+          <w:sz w:val="32"/>
+          <w:szCs w:val="32"/>
+        </w:rPr>
+      </w:pPr>
+      <w:r>
+        <w:rPr>
+          <w:rFonts w:ascii="Georgia" w:hAnsi="Georgia"/>
+          <w:spacing w:val="-1"/>
+          <w:sz w:val="32"/>
+          <w:szCs w:val="32"/>
+        </w:rPr>
+        <w:t>Answer: Object, Class, Method, Polymorphism, Data Abstraction, Encapsulation</w:t>
+      </w:r>
+      <w:r>
+        <w:rPr>
+          <w:rFonts w:ascii="Georgia" w:hAnsi="Georgia"/>
+          <w:spacing w:val="-1"/>
+          <w:sz w:val="32"/>
+          <w:szCs w:val="32"/>
+        </w:rPr>
+        <w:t>, Inheritance</w:t>
       </w:r>
     </w:p>
     <w:p>
@@ -11837,6 +12836,47 @@
     <w:p>
       <w:pPr>
         <w:pStyle w:val="hv"/>
+        <w:shd w:val="clear" w:color="auto" w:fill="FFFFFF"/>
+        <w:spacing w:before="252" w:beforeAutospacing="0" w:after="0" w:afterAutospacing="0" w:line="480" w:lineRule="atLeast"/>
+        <w:ind w:left="450"/>
+        <w:rPr>
+          <w:rFonts w:ascii="Georgia" w:hAnsi="Georgia"/>
+          <w:spacing w:val="-1"/>
+          <w:sz w:val="32"/>
+          <w:szCs w:val="32"/>
+        </w:rPr>
+      </w:pPr>
+      <w:r>
+        <w:rPr>
+          <w:rFonts w:ascii="Georgia" w:hAnsi="Georgia"/>
+          <w:spacing w:val="-1"/>
+          <w:sz w:val="32"/>
+          <w:szCs w:val="32"/>
+        </w:rPr>
+        <w:t xml:space="preserve">Answer: </w:t>
+      </w:r>
+      <w:r>
+        <w:rPr>
+          <w:rFonts w:ascii="Georgia" w:hAnsi="Georgia"/>
+          <w:spacing w:val="-1"/>
+          <w:sz w:val="32"/>
+          <w:szCs w:val="32"/>
+        </w:rPr>
+        <w:t xml:space="preserve">A entity that has a state and behavior. </w:t>
+      </w:r>
+      <w:r>
+        <w:rPr>
+          <w:rFonts w:ascii="Georgia" w:hAnsi="Georgia"/>
+          <w:spacing w:val="-1"/>
+          <w:sz w:val="32"/>
+          <w:szCs w:val="32"/>
+        </w:rPr>
+        <w:t>A collection of variables and methods that act on data.</w:t>
+      </w:r>
+    </w:p>
+    <w:p>
+      <w:pPr>
+        <w:pStyle w:val="hv"/>
         <w:numPr>
           <w:ilvl w:val="0"/>
           <w:numId w:val="1"/>
@@ -11864,6 +12904,29 @@
     <w:p>
       <w:pPr>
         <w:pStyle w:val="hv"/>
+        <w:shd w:val="clear" w:color="auto" w:fill="FFFFFF"/>
+        <w:spacing w:before="252" w:beforeAutospacing="0" w:after="0" w:afterAutospacing="0" w:line="480" w:lineRule="atLeast"/>
+        <w:ind w:left="450"/>
+        <w:rPr>
+          <w:rFonts w:ascii="Georgia" w:hAnsi="Georgia"/>
+          <w:spacing w:val="-1"/>
+          <w:sz w:val="32"/>
+          <w:szCs w:val="32"/>
+        </w:rPr>
+      </w:pPr>
+      <w:r>
+        <w:rPr>
+          <w:rFonts w:ascii="Georgia" w:hAnsi="Georgia"/>
+          <w:spacing w:val="-1"/>
+          <w:sz w:val="32"/>
+          <w:szCs w:val="32"/>
+        </w:rPr>
+        <w:t>Answer: They are the blueprints for creating new objects. Classes can inherit methods from each other to keep the code dry.</w:t>
+      </w:r>
+    </w:p>
+    <w:p>
+      <w:pPr>
+        <w:pStyle w:val="hv"/>
         <w:numPr>
           <w:ilvl w:val="0"/>
           <w:numId w:val="1"/>
@@ -12505,6 +13568,7 @@
           <w:sz w:val="18"/>
           <w:szCs w:val="18"/>
         </w:rPr>
+        <w:lastRenderedPageBreak/>
         <w:t>rex.eat</w:t>
       </w:r>
       <w:proofErr w:type="spellEnd"/>
@@ -12584,6 +13648,52 @@
     <w:p>
       <w:pPr>
         <w:pStyle w:val="hv"/>
+        <w:shd w:val="clear" w:color="auto" w:fill="FFFFFF"/>
+        <w:spacing w:before="252" w:beforeAutospacing="0" w:after="0" w:afterAutospacing="0" w:line="480" w:lineRule="atLeast"/>
+        <w:ind w:left="450"/>
+        <w:rPr>
+          <w:rFonts w:ascii="Georgia" w:hAnsi="Georgia"/>
+          <w:spacing w:val="-1"/>
+          <w:sz w:val="32"/>
+          <w:szCs w:val="32"/>
+        </w:rPr>
+      </w:pPr>
+      <w:r>
+        <w:rPr>
+          <w:rFonts w:ascii="Georgia" w:hAnsi="Georgia"/>
+          <w:spacing w:val="-1"/>
+          <w:sz w:val="32"/>
+          <w:szCs w:val="32"/>
+        </w:rPr>
+        <w:t>Answer: A method is a function that belongs to an object.</w:t>
+      </w:r>
+    </w:p>
+    <w:p>
+      <w:pPr>
+        <w:pStyle w:val="hv"/>
+        <w:shd w:val="clear" w:color="auto" w:fill="FFFFFF"/>
+        <w:spacing w:before="252" w:beforeAutospacing="0" w:after="0" w:afterAutospacing="0" w:line="480" w:lineRule="atLeast"/>
+        <w:ind w:left="450"/>
+        <w:rPr>
+          <w:rFonts w:ascii="Georgia" w:hAnsi="Georgia"/>
+          <w:spacing w:val="-1"/>
+          <w:sz w:val="32"/>
+          <w:szCs w:val="32"/>
+        </w:rPr>
+      </w:pPr>
+      <w:r>
+        <w:rPr>
+          <w:rFonts w:ascii="Georgia" w:hAnsi="Georgia"/>
+          <w:spacing w:val="-1"/>
+          <w:sz w:val="32"/>
+          <w:szCs w:val="32"/>
+        </w:rPr>
+        <w:t>Example: list have append, insert, pop, delete and plenty more.</w:t>
+      </w:r>
+    </w:p>
+    <w:p>
+      <w:pPr>
+        <w:pStyle w:val="hv"/>
         <w:numPr>
           <w:ilvl w:val="0"/>
           <w:numId w:val="1"/>
@@ -12605,7 +13715,6 @@
           <w:sz w:val="32"/>
           <w:szCs w:val="32"/>
         </w:rPr>
-        <w:lastRenderedPageBreak/>
         <w:t>Does multiple inheritance is supported in Python?</w:t>
       </w:r>
     </w:p>
@@ -12648,6 +13757,115 @@
           <w:szCs w:val="32"/>
         </w:rPr>
         <w:t xml:space="preserve"> but we should be careful on how we use it.</w:t>
+      </w:r>
+    </w:p>
+    <w:p>
+      <w:pPr>
+        <w:pStyle w:val="hv"/>
+        <w:shd w:val="clear" w:color="auto" w:fill="FFFFFF"/>
+        <w:spacing w:before="252" w:line="480" w:lineRule="atLeast"/>
+        <w:ind w:left="450"/>
+        <w:rPr>
+          <w:rFonts w:ascii="Georgia" w:hAnsi="Georgia"/>
+          <w:spacing w:val="-1"/>
+          <w:sz w:val="32"/>
+          <w:szCs w:val="32"/>
+        </w:rPr>
+      </w:pPr>
+      <w:r>
+        <w:rPr>
+          <w:rFonts w:ascii="Georgia" w:hAnsi="Georgia"/>
+          <w:spacing w:val="-1"/>
+          <w:sz w:val="32"/>
+          <w:szCs w:val="32"/>
+        </w:rPr>
+        <w:t xml:space="preserve">We want to be careful when we are using inheritance </w:t>
+      </w:r>
+      <w:r>
+        <w:rPr>
+          <w:rFonts w:ascii="Georgia" w:hAnsi="Georgia"/>
+          <w:spacing w:val="-1"/>
+          <w:sz w:val="32"/>
+          <w:szCs w:val="32"/>
+        </w:rPr>
+        <w:t>though</w:t>
+      </w:r>
+      <w:r>
+        <w:rPr>
+          <w:rFonts w:ascii="Georgia" w:hAnsi="Georgia"/>
+          <w:spacing w:val="-1"/>
+          <w:sz w:val="32"/>
+          <w:szCs w:val="32"/>
+        </w:rPr>
+        <w:t xml:space="preserve"> because we don't want it </w:t>
+      </w:r>
+      <w:r>
+        <w:rPr>
+          <w:rFonts w:ascii="Georgia" w:hAnsi="Georgia"/>
+          <w:spacing w:val="-1"/>
+          <w:sz w:val="32"/>
+          <w:szCs w:val="32"/>
+        </w:rPr>
+        <w:t>were,</w:t>
+      </w:r>
+      <w:r>
+        <w:rPr>
+          <w:rFonts w:ascii="Georgia" w:hAnsi="Georgia"/>
+          <w:spacing w:val="-1"/>
+          <w:sz w:val="32"/>
+          <w:szCs w:val="32"/>
+        </w:rPr>
+        <w:t xml:space="preserve"> we have multi-leveled classes going off </w:t>
+      </w:r>
+      <w:r>
+        <w:rPr>
+          <w:rFonts w:ascii="Georgia" w:hAnsi="Georgia"/>
+          <w:spacing w:val="-1"/>
+          <w:sz w:val="32"/>
+          <w:szCs w:val="32"/>
+        </w:rPr>
+        <w:t>each other</w:t>
+      </w:r>
+      <w:r>
+        <w:rPr>
+          <w:rFonts w:ascii="Georgia" w:hAnsi="Georgia"/>
+          <w:spacing w:val="-1"/>
+          <w:sz w:val="32"/>
+          <w:szCs w:val="32"/>
+        </w:rPr>
+        <w:t>. This is because if one crash it can cause a chain reaction causing you to go back to find the issue and causing the same or different issue to another class.</w:t>
+      </w:r>
+    </w:p>
+    <w:p>
+      <w:pPr>
+        <w:pStyle w:val="hv"/>
+        <w:shd w:val="clear" w:color="auto" w:fill="FFFFFF"/>
+        <w:spacing w:before="252" w:beforeAutospacing="0" w:after="0" w:afterAutospacing="0" w:line="480" w:lineRule="atLeast"/>
+        <w:ind w:left="450"/>
+        <w:rPr>
+          <w:rFonts w:ascii="Georgia" w:hAnsi="Georgia"/>
+          <w:spacing w:val="-1"/>
+          <w:sz w:val="32"/>
+          <w:szCs w:val="32"/>
+        </w:rPr>
+      </w:pPr>
+      <w:r>
+        <w:rPr>
+          <w:rFonts w:ascii="Georgia" w:hAnsi="Georgia"/>
+          <w:spacing w:val="-1"/>
+          <w:sz w:val="32"/>
+          <w:szCs w:val="32"/>
+        </w:rPr>
+        <w:t>We also want to be careful having multiple classes going of one class. It is ok to have anywhere from 2 - 3 going of one class otherwise you'll start to see you are having classes to have classes</w:t>
+      </w:r>
+      <w:r>
+        <w:rPr>
+          <w:rFonts w:ascii="Georgia" w:hAnsi="Georgia"/>
+          <w:spacing w:val="-1"/>
+          <w:sz w:val="32"/>
+          <w:szCs w:val="32"/>
+        </w:rPr>
+        <w:t>.</w:t>
       </w:r>
     </w:p>
     <w:p>
@@ -12680,6 +13898,29 @@
     <w:p>
       <w:pPr>
         <w:pStyle w:val="hv"/>
+        <w:shd w:val="clear" w:color="auto" w:fill="FFFFFF"/>
+        <w:spacing w:before="252" w:beforeAutospacing="0" w:after="0" w:afterAutospacing="0" w:line="480" w:lineRule="atLeast"/>
+        <w:ind w:left="450"/>
+        <w:rPr>
+          <w:rFonts w:ascii="Georgia" w:hAnsi="Georgia"/>
+          <w:spacing w:val="-1"/>
+          <w:sz w:val="32"/>
+          <w:szCs w:val="32"/>
+        </w:rPr>
+      </w:pPr>
+      <w:r>
+        <w:rPr>
+          <w:rFonts w:ascii="Georgia" w:hAnsi="Georgia"/>
+          <w:spacing w:val="-1"/>
+          <w:sz w:val="32"/>
+          <w:szCs w:val="32"/>
+        </w:rPr>
+        <w:t>Answer: Used to hide detail and show only functionalities. Abstracting means to give names ton things so that the name captures the core of the function or what the program does.</w:t>
+      </w:r>
+    </w:p>
+    <w:p>
+      <w:pPr>
+        <w:pStyle w:val="hv"/>
         <w:numPr>
           <w:ilvl w:val="0"/>
           <w:numId w:val="1"/>
@@ -12701,7 +13942,31 @@
           <w:sz w:val="32"/>
           <w:szCs w:val="32"/>
         </w:rPr>
+        <w:lastRenderedPageBreak/>
         <w:t>Define encapsulation in Python?</w:t>
+      </w:r>
+    </w:p>
+    <w:p>
+      <w:pPr>
+        <w:pStyle w:val="hv"/>
+        <w:shd w:val="clear" w:color="auto" w:fill="FFFFFF"/>
+        <w:spacing w:before="252" w:beforeAutospacing="0" w:after="0" w:afterAutospacing="0" w:line="480" w:lineRule="atLeast"/>
+        <w:ind w:left="450"/>
+        <w:rPr>
+          <w:rFonts w:ascii="Georgia" w:hAnsi="Georgia"/>
+          <w:spacing w:val="-1"/>
+          <w:sz w:val="32"/>
+          <w:szCs w:val="32"/>
+        </w:rPr>
+      </w:pPr>
+      <w:r>
+        <w:rPr>
+          <w:rFonts w:ascii="Georgia" w:hAnsi="Georgia"/>
+          <w:spacing w:val="-1"/>
+          <w:sz w:val="32"/>
+          <w:szCs w:val="32"/>
+        </w:rPr>
+        <w:t>Answer: A restriction on method and variables. Code and data are wrapped together within a single unit from being modified by accident.</w:t>
       </w:r>
     </w:p>
     <w:p>
@@ -12762,6 +14027,15 @@
         </w:rPr>
         <w:t>in the child class with the same name as the parent class. The ability to take many forms.</w:t>
       </w:r>
+      <w:r>
+        <w:rPr>
+          <w:rFonts w:ascii="Georgia" w:hAnsi="Georgia"/>
+          <w:spacing w:val="-1"/>
+          <w:sz w:val="32"/>
+          <w:szCs w:val="32"/>
+        </w:rPr>
+        <w:t xml:space="preserve"> With this we understand that a task can be performed in many different ways.</w:t>
+      </w:r>
     </w:p>
     <w:p>
       <w:pPr>
@@ -12793,6 +14067,56 @@
     <w:p>
       <w:pPr>
         <w:pStyle w:val="hv"/>
+        <w:shd w:val="clear" w:color="auto" w:fill="FFFFFF"/>
+        <w:spacing w:before="252" w:beforeAutospacing="0" w:after="0" w:afterAutospacing="0" w:line="480" w:lineRule="atLeast"/>
+        <w:ind w:left="450"/>
+        <w:rPr>
+          <w:rFonts w:ascii="Georgia" w:hAnsi="Georgia"/>
+          <w:spacing w:val="-1"/>
+          <w:sz w:val="32"/>
+          <w:szCs w:val="32"/>
+        </w:rPr>
+      </w:pPr>
+      <w:r>
+        <w:rPr>
+          <w:rFonts w:ascii="Georgia" w:hAnsi="Georgia"/>
+          <w:spacing w:val="-1"/>
+          <w:sz w:val="32"/>
+          <w:szCs w:val="32"/>
+        </w:rPr>
+        <w:t xml:space="preserve">Answer: </w:t>
+      </w:r>
+      <w:r>
+        <w:rPr>
+          <w:rFonts w:ascii="Georgia" w:hAnsi="Georgia"/>
+          <w:spacing w:val="-1"/>
+          <w:sz w:val="32"/>
+          <w:szCs w:val="32"/>
+        </w:rPr>
+        <w:t>No,</w:t>
+      </w:r>
+      <w:r>
+        <w:rPr>
+          <w:rFonts w:ascii="Georgia" w:hAnsi="Georgia"/>
+          <w:spacing w:val="-1"/>
+          <w:sz w:val="32"/>
+          <w:szCs w:val="32"/>
+        </w:rPr>
+        <w:t xml:space="preserve"> it does not</w:t>
+      </w:r>
+      <w:r>
+        <w:rPr>
+          <w:rFonts w:ascii="Georgia" w:hAnsi="Georgia"/>
+          <w:spacing w:val="-1"/>
+          <w:sz w:val="32"/>
+          <w:szCs w:val="32"/>
+        </w:rPr>
+        <w:t>.</w:t>
+      </w:r>
+    </w:p>
+    <w:p>
+      <w:pPr>
+        <w:pStyle w:val="hv"/>
         <w:numPr>
           <w:ilvl w:val="0"/>
           <w:numId w:val="1"/>
@@ -12897,6 +14221,29 @@
     <w:p>
       <w:pPr>
         <w:pStyle w:val="hv"/>
+        <w:shd w:val="clear" w:color="auto" w:fill="FFFFFF"/>
+        <w:spacing w:before="252" w:beforeAutospacing="0" w:after="0" w:afterAutospacing="0" w:line="480" w:lineRule="atLeast"/>
+        <w:ind w:left="450"/>
+        <w:rPr>
+          <w:rFonts w:ascii="Georgia" w:hAnsi="Georgia"/>
+          <w:spacing w:val="-1"/>
+          <w:sz w:val="32"/>
+          <w:szCs w:val="32"/>
+        </w:rPr>
+      </w:pPr>
+      <w:r>
+        <w:rPr>
+          <w:rFonts w:ascii="Georgia" w:hAnsi="Georgia"/>
+          <w:spacing w:val="-1"/>
+          <w:sz w:val="32"/>
+          <w:szCs w:val="32"/>
+        </w:rPr>
+        <w:t xml:space="preserve">Answer: A special method otherwise known as a magic method that is called when we make a point object in a class. </w:t>
+      </w:r>
+    </w:p>
+    <w:p>
+      <w:pPr>
+        <w:pStyle w:val="hv"/>
         <w:numPr>
           <w:ilvl w:val="0"/>
           <w:numId w:val="1"/>
@@ -12920,6 +14267,349 @@
         </w:rPr>
         <w:t>How can we create a constructor in Python programming?</w:t>
       </w:r>
+    </w:p>
+    <w:p>
+      <w:pPr>
+        <w:shd w:val="clear" w:color="auto" w:fill="2D2D3F"/>
+        <w:spacing w:line="270" w:lineRule="atLeast"/>
+        <w:rPr>
+          <w:rFonts w:ascii="Menlo" w:hAnsi="Menlo" w:cs="Menlo"/>
+          <w:color w:val="65A1A8"/>
+          <w:sz w:val="18"/>
+          <w:szCs w:val="18"/>
+        </w:rPr>
+      </w:pPr>
+      <w:r>
+        <w:rPr>
+          <w:rFonts w:ascii="Georgia" w:hAnsi="Georgia"/>
+          <w:spacing w:val="-1"/>
+          <w:sz w:val="32"/>
+          <w:szCs w:val="32"/>
+        </w:rPr>
+        <w:t xml:space="preserve">Answer: </w:t>
+      </w:r>
+      <w:r>
+        <w:rPr>
+          <w:rFonts w:ascii="Menlo" w:hAnsi="Menlo" w:cs="Menlo"/>
+          <w:i/>
+          <w:iCs/>
+          <w:color w:val="9F9FA6"/>
+          <w:sz w:val="18"/>
+          <w:szCs w:val="18"/>
+        </w:rPr>
+        <w:t># By Levance Wamley</w:t>
+      </w:r>
+    </w:p>
+    <w:p>
+      <w:pPr>
+        <w:shd w:val="clear" w:color="auto" w:fill="2D2D3F"/>
+        <w:spacing w:line="270" w:lineRule="atLeast"/>
+        <w:rPr>
+          <w:rFonts w:ascii="Menlo" w:hAnsi="Menlo" w:cs="Menlo"/>
+          <w:color w:val="65A1A8"/>
+          <w:sz w:val="18"/>
+          <w:szCs w:val="18"/>
+        </w:rPr>
+      </w:pPr>
+      <w:r>
+        <w:rPr>
+          <w:rFonts w:ascii="Menlo" w:hAnsi="Menlo" w:cs="Menlo"/>
+          <w:color w:val="65A1A8"/>
+          <w:sz w:val="18"/>
+          <w:szCs w:val="18"/>
+        </w:rPr>
+        <w:t xml:space="preserve">class </w:t>
+      </w:r>
+      <w:proofErr w:type="gramStart"/>
+      <w:r>
+        <w:rPr>
+          <w:rFonts w:ascii="Menlo" w:hAnsi="Menlo" w:cs="Menlo"/>
+          <w:color w:val="FFC166"/>
+          <w:sz w:val="18"/>
+          <w:szCs w:val="18"/>
+        </w:rPr>
+        <w:t>Dog</w:t>
+      </w:r>
+      <w:r>
+        <w:rPr>
+          <w:rFonts w:ascii="Menlo" w:hAnsi="Menlo" w:cs="Menlo"/>
+          <w:color w:val="65A1A8"/>
+          <w:sz w:val="18"/>
+          <w:szCs w:val="18"/>
+        </w:rPr>
+        <w:t>(</w:t>
+      </w:r>
+      <w:proofErr w:type="gramEnd"/>
+      <w:r>
+        <w:rPr>
+          <w:rFonts w:ascii="Menlo" w:hAnsi="Menlo" w:cs="Menlo"/>
+          <w:color w:val="FFC166"/>
+          <w:sz w:val="18"/>
+          <w:szCs w:val="18"/>
+        </w:rPr>
+        <w:t>Animal</w:t>
+      </w:r>
+      <w:r>
+        <w:rPr>
+          <w:rFonts w:ascii="Menlo" w:hAnsi="Menlo" w:cs="Menlo"/>
+          <w:color w:val="65A1A8"/>
+          <w:sz w:val="18"/>
+          <w:szCs w:val="18"/>
+        </w:rPr>
+        <w:t>):</w:t>
+      </w:r>
+    </w:p>
+    <w:p>
+      <w:pPr>
+        <w:shd w:val="clear" w:color="auto" w:fill="2D2D3F"/>
+        <w:spacing w:line="270" w:lineRule="atLeast"/>
+        <w:rPr>
+          <w:rFonts w:ascii="Menlo" w:hAnsi="Menlo" w:cs="Menlo"/>
+          <w:color w:val="65A1A8"/>
+          <w:sz w:val="18"/>
+          <w:szCs w:val="18"/>
+        </w:rPr>
+      </w:pPr>
+      <w:r>
+        <w:rPr>
+          <w:rFonts w:ascii="Menlo" w:hAnsi="Menlo" w:cs="Menlo"/>
+          <w:color w:val="65A1A8"/>
+          <w:sz w:val="18"/>
+          <w:szCs w:val="18"/>
+        </w:rPr>
+        <w:t xml:space="preserve">    def </w:t>
+      </w:r>
+      <w:r>
+        <w:rPr>
+          <w:rFonts w:ascii="Menlo" w:hAnsi="Menlo" w:cs="Menlo"/>
+          <w:color w:val="92D6F4"/>
+          <w:sz w:val="18"/>
+          <w:szCs w:val="18"/>
+        </w:rPr>
+        <w:t>__init__</w:t>
+      </w:r>
+      <w:r>
+        <w:rPr>
+          <w:rFonts w:ascii="Menlo" w:hAnsi="Menlo" w:cs="Menlo"/>
+          <w:color w:val="65A1A8"/>
+          <w:sz w:val="18"/>
+          <w:szCs w:val="18"/>
+        </w:rPr>
+        <w:t>(</w:t>
+      </w:r>
+      <w:proofErr w:type="spellStart"/>
+      <w:proofErr w:type="gramStart"/>
+      <w:r>
+        <w:rPr>
+          <w:rFonts w:ascii="Menlo" w:hAnsi="Menlo" w:cs="Menlo"/>
+          <w:i/>
+          <w:iCs/>
+          <w:color w:val="F47A97"/>
+          <w:sz w:val="18"/>
+          <w:szCs w:val="18"/>
+        </w:rPr>
+        <w:t>self</w:t>
+      </w:r>
+      <w:r>
+        <w:rPr>
+          <w:rFonts w:ascii="Menlo" w:hAnsi="Menlo" w:cs="Menlo"/>
+          <w:color w:val="65A1A8"/>
+          <w:sz w:val="18"/>
+          <w:szCs w:val="18"/>
+        </w:rPr>
+        <w:t>,</w:t>
+      </w:r>
+      <w:r>
+        <w:rPr>
+          <w:rFonts w:ascii="Menlo" w:hAnsi="Menlo" w:cs="Menlo"/>
+          <w:i/>
+          <w:iCs/>
+          <w:color w:val="F47A97"/>
+          <w:sz w:val="18"/>
+          <w:szCs w:val="18"/>
+        </w:rPr>
+        <w:t>name</w:t>
+      </w:r>
+      <w:proofErr w:type="gramEnd"/>
+      <w:r>
+        <w:rPr>
+          <w:rFonts w:ascii="Menlo" w:hAnsi="Menlo" w:cs="Menlo"/>
+          <w:color w:val="65A1A8"/>
+          <w:sz w:val="18"/>
+          <w:szCs w:val="18"/>
+        </w:rPr>
+        <w:t>,</w:t>
+      </w:r>
+      <w:r>
+        <w:rPr>
+          <w:rFonts w:ascii="Menlo" w:hAnsi="Menlo" w:cs="Menlo"/>
+          <w:i/>
+          <w:iCs/>
+          <w:color w:val="F47A97"/>
+          <w:sz w:val="18"/>
+          <w:szCs w:val="18"/>
+        </w:rPr>
+        <w:t>age</w:t>
+      </w:r>
+      <w:proofErr w:type="spellEnd"/>
+      <w:r>
+        <w:rPr>
+          <w:rFonts w:ascii="Menlo" w:hAnsi="Menlo" w:cs="Menlo"/>
+          <w:color w:val="65A1A8"/>
+          <w:sz w:val="18"/>
+          <w:szCs w:val="18"/>
+        </w:rPr>
+        <w:t>):</w:t>
+      </w:r>
+    </w:p>
+    <w:p>
+      <w:pPr>
+        <w:shd w:val="clear" w:color="auto" w:fill="2D2D3F"/>
+        <w:spacing w:line="270" w:lineRule="atLeast"/>
+        <w:rPr>
+          <w:rFonts w:ascii="Menlo" w:hAnsi="Menlo" w:cs="Menlo"/>
+          <w:color w:val="65A1A8"/>
+          <w:sz w:val="18"/>
+          <w:szCs w:val="18"/>
+        </w:rPr>
+      </w:pPr>
+      <w:r>
+        <w:rPr>
+          <w:rFonts w:ascii="Menlo" w:hAnsi="Menlo" w:cs="Menlo"/>
+          <w:color w:val="65A1A8"/>
+          <w:sz w:val="18"/>
+          <w:szCs w:val="18"/>
+        </w:rPr>
+        <w:t xml:space="preserve">        </w:t>
+      </w:r>
+      <w:r>
+        <w:rPr>
+          <w:rFonts w:ascii="Menlo" w:hAnsi="Menlo" w:cs="Menlo"/>
+          <w:color w:val="F47A97"/>
+          <w:sz w:val="18"/>
+          <w:szCs w:val="18"/>
+        </w:rPr>
+        <w:t>self</w:t>
+      </w:r>
+      <w:r>
+        <w:rPr>
+          <w:rFonts w:ascii="Menlo" w:hAnsi="Menlo" w:cs="Menlo"/>
+          <w:color w:val="65A1A8"/>
+          <w:sz w:val="18"/>
+          <w:szCs w:val="18"/>
+        </w:rPr>
+        <w:t xml:space="preserve">.name </w:t>
+      </w:r>
+      <w:r>
+        <w:rPr>
+          <w:rFonts w:ascii="Menlo" w:hAnsi="Menlo" w:cs="Menlo"/>
+          <w:color w:val="EA7F6A"/>
+          <w:sz w:val="18"/>
+          <w:szCs w:val="18"/>
+        </w:rPr>
+        <w:t>=</w:t>
+      </w:r>
+      <w:r>
+        <w:rPr>
+          <w:rFonts w:ascii="Menlo" w:hAnsi="Menlo" w:cs="Menlo"/>
+          <w:color w:val="65A1A8"/>
+          <w:sz w:val="18"/>
+          <w:szCs w:val="18"/>
+        </w:rPr>
+        <w:t xml:space="preserve"> name</w:t>
+      </w:r>
+    </w:p>
+    <w:p>
+      <w:pPr>
+        <w:shd w:val="clear" w:color="auto" w:fill="2D2D3F"/>
+        <w:spacing w:line="270" w:lineRule="atLeast"/>
+        <w:rPr>
+          <w:rFonts w:ascii="Menlo" w:hAnsi="Menlo" w:cs="Menlo"/>
+          <w:color w:val="65A1A8"/>
+          <w:sz w:val="18"/>
+          <w:szCs w:val="18"/>
+        </w:rPr>
+      </w:pPr>
+      <w:r>
+        <w:rPr>
+          <w:rFonts w:ascii="Menlo" w:hAnsi="Menlo" w:cs="Menlo"/>
+          <w:color w:val="65A1A8"/>
+          <w:sz w:val="18"/>
+          <w:szCs w:val="18"/>
+        </w:rPr>
+        <w:t xml:space="preserve">        </w:t>
+      </w:r>
+      <w:r>
+        <w:rPr>
+          <w:rFonts w:ascii="Menlo" w:hAnsi="Menlo" w:cs="Menlo"/>
+          <w:color w:val="F47A97"/>
+          <w:sz w:val="18"/>
+          <w:szCs w:val="18"/>
+        </w:rPr>
+        <w:t>self</w:t>
+      </w:r>
+      <w:r>
+        <w:rPr>
+          <w:rFonts w:ascii="Menlo" w:hAnsi="Menlo" w:cs="Menlo"/>
+          <w:color w:val="65A1A8"/>
+          <w:sz w:val="18"/>
+          <w:szCs w:val="18"/>
+        </w:rPr>
+        <w:t xml:space="preserve">.age </w:t>
+      </w:r>
+      <w:r>
+        <w:rPr>
+          <w:rFonts w:ascii="Menlo" w:hAnsi="Menlo" w:cs="Menlo"/>
+          <w:color w:val="EA7F6A"/>
+          <w:sz w:val="18"/>
+          <w:szCs w:val="18"/>
+        </w:rPr>
+        <w:t>=</w:t>
+      </w:r>
+      <w:r>
+        <w:rPr>
+          <w:rFonts w:ascii="Menlo" w:hAnsi="Menlo" w:cs="Menlo"/>
+          <w:color w:val="65A1A8"/>
+          <w:sz w:val="18"/>
+          <w:szCs w:val="18"/>
+        </w:rPr>
+        <w:t xml:space="preserve"> age</w:t>
+      </w:r>
+    </w:p>
+    <w:p>
+      <w:pPr>
+        <w:shd w:val="clear" w:color="auto" w:fill="2D2D3F"/>
+        <w:spacing w:line="270" w:lineRule="atLeast"/>
+        <w:rPr>
+          <w:rFonts w:ascii="Menlo" w:hAnsi="Menlo" w:cs="Menlo"/>
+          <w:color w:val="65A1A8"/>
+          <w:sz w:val="18"/>
+          <w:szCs w:val="18"/>
+        </w:rPr>
+      </w:pPr>
+      <w:r>
+        <w:rPr>
+          <w:rFonts w:ascii="Menlo" w:hAnsi="Menlo" w:cs="Menlo"/>
+          <w:color w:val="65A1A8"/>
+          <w:sz w:val="18"/>
+          <w:szCs w:val="18"/>
+        </w:rPr>
+        <w:t xml:space="preserve">        </w:t>
+      </w:r>
+    </w:p>
+    <w:p>
+      <w:pPr>
+        <w:pStyle w:val="hv"/>
+        <w:shd w:val="clear" w:color="auto" w:fill="FFFFFF"/>
+        <w:spacing w:before="252" w:beforeAutospacing="0" w:after="0" w:afterAutospacing="0" w:line="480" w:lineRule="atLeast"/>
+        <w:ind w:left="450"/>
+        <w:rPr>
+          <w:rFonts w:ascii="Georgia" w:hAnsi="Georgia"/>
+          <w:spacing w:val="-1"/>
+          <w:sz w:val="32"/>
+          <w:szCs w:val="32"/>
+        </w:rPr>
+      </w:pPr>
     </w:p>
     <w:p>
       <w:pPr>
@@ -13503,7 +15193,7 @@
   <w:style w:type="paragraph" w:default="1" w:styleId="Normal">
     <w:name w:val="Normal"/>
     <w:qFormat/>
-    <w:rsid w:val="00C463EA"/>
+    <w:rsid w:val="008F581A"/>
     <w:rPr>
       <w:rFonts w:ascii="Times New Roman" w:eastAsia="Times New Roman" w:hAnsi="Times New Roman" w:cs="Times New Roman"/>
     </w:rPr>

</xml_diff>